<commit_message>
added title and subtitle
</commit_message>
<xml_diff>
--- a/ML1819--task-101--team-02.docx
+++ b/ML1819--task-101--team-02.docx
@@ -1,6 +1,6 @@
 
 <file path=word/document.xml><?xml version="1.0" encoding="utf-8"?>
-<w:document xmlns:wpc="http://schemas.microsoft.com/office/word/2010/wordprocessingCanvas" xmlns:mc="http://schemas.openxmlformats.org/markup-compatibility/2006" xmlns:o="urn:schemas-microsoft-com:office:office" xmlns:r="http://schemas.openxmlformats.org/officeDocument/2006/relationships" xmlns:m="http://schemas.openxmlformats.org/officeDocument/2006/math" xmlns:v="urn:schemas-microsoft-com:vml" xmlns:wp14="http://schemas.microsoft.com/office/word/2010/wordprocessingDrawing" xmlns:wp="http://schemas.openxmlformats.org/drawingml/2006/wordprocessingDrawing" xmlns:w10="urn:schemas-microsoft-com:office:word" xmlns:w="http://schemas.openxmlformats.org/wordprocessingml/2006/main" xmlns:w14="http://schemas.microsoft.com/office/word/2010/wordml" xmlns:w15="http://schemas.microsoft.com/office/word/2012/wordml" xmlns:wpg="http://schemas.microsoft.com/office/word/2010/wordprocessingGroup" xmlns:wpi="http://schemas.microsoft.com/office/word/2010/wordprocessingInk" xmlns:wne="http://schemas.microsoft.com/office/word/2006/wordml" xmlns:wps="http://schemas.microsoft.com/office/word/2010/wordprocessingShape" mc:Ignorable="w14 w15 wp14">
+<w:document xmlns:wpc="http://schemas.microsoft.com/office/word/2010/wordprocessingCanvas" xmlns:cx="http://schemas.microsoft.com/office/drawing/2014/chartex" xmlns:cx1="http://schemas.microsoft.com/office/drawing/2015/9/8/chartex" xmlns:cx2="http://schemas.microsoft.com/office/drawing/2015/10/21/chartex" xmlns:cx3="http://schemas.microsoft.com/office/drawing/2016/5/9/chartex" xmlns:cx4="http://schemas.microsoft.com/office/drawing/2016/5/10/chartex" xmlns:cx5="http://schemas.microsoft.com/office/drawing/2016/5/11/chartex" xmlns:cx6="http://schemas.microsoft.com/office/drawing/2016/5/12/chartex" xmlns:cx7="http://schemas.microsoft.com/office/drawing/2016/5/13/chartex" xmlns:cx8="http://schemas.microsoft.com/office/drawing/2016/5/14/chartex" xmlns:mc="http://schemas.openxmlformats.org/markup-compatibility/2006" xmlns:aink="http://schemas.microsoft.com/office/drawing/2016/ink" xmlns:am3d="http://schemas.microsoft.com/office/drawing/2017/model3d" xmlns:o="urn:schemas-microsoft-com:office:office" xmlns:r="http://schemas.openxmlformats.org/officeDocument/2006/relationships" xmlns:m="http://schemas.openxmlformats.org/officeDocument/2006/math" xmlns:v="urn:schemas-microsoft-com:vml" xmlns:wp14="http://schemas.microsoft.com/office/word/2010/wordprocessingDrawing" xmlns:wp="http://schemas.openxmlformats.org/drawingml/2006/wordprocessingDrawing" xmlns:w10="urn:schemas-microsoft-com:office:word" xmlns:w="http://schemas.openxmlformats.org/wordprocessingml/2006/main" xmlns:w14="http://schemas.microsoft.com/office/word/2010/wordml" xmlns:w15="http://schemas.microsoft.com/office/word/2012/wordml" xmlns:w16cid="http://schemas.microsoft.com/office/word/2016/wordml/cid" xmlns:w16se="http://schemas.microsoft.com/office/word/2015/wordml/symex" xmlns:wpg="http://schemas.microsoft.com/office/word/2010/wordprocessingGroup" xmlns:wpi="http://schemas.microsoft.com/office/word/2010/wordprocessingInk" xmlns:wne="http://schemas.microsoft.com/office/word/2006/wordml" xmlns:wps="http://schemas.microsoft.com/office/word/2010/wordprocessingShape" mc:Ignorable="w14 w15 w16se w16cid wp14">
   <w:body>
     <w:p>
       <w:pPr>
@@ -14,15 +14,21 @@
           <w:bCs/>
           <w14:ligatures w14:val="standard"/>
         </w:rPr>
-        <w:t>Insert Your Title Here</w:t>
+        <w:t xml:space="preserve">Survey of </w:t>
       </w:r>
       <w:r>
         <w:rPr>
           <w:bCs/>
-          <w:vertAlign w:val="superscript"/>
-          <w14:ligatures w14:val="standard"/>
-        </w:rPr>
-        <w:t>∗</w:t>
+          <w14:ligatures w14:val="standard"/>
+        </w:rPr>
+        <w:t xml:space="preserve">popular </w:t>
+      </w:r>
+      <w:r>
+        <w:rPr>
+          <w:bCs/>
+          <w14:ligatures w14:val="standard"/>
+        </w:rPr>
+        <w:t>Machine Learning Libraries</w:t>
       </w:r>
     </w:p>
     <w:p>
@@ -37,21 +43,39 @@
           <w:bCs/>
           <w14:ligatures w14:val="standard"/>
         </w:rPr>
-        <w:t>Insert Su</w:t>
-      </w:r>
+        <w:t xml:space="preserve">A comparative analysis of </w:t>
+      </w:r>
+      <w:proofErr w:type="spellStart"/>
       <w:r>
         <w:rPr>
           <w:bCs/>
           <w14:ligatures w14:val="standard"/>
         </w:rPr>
-        <w:t>btit</w:t>
-      </w:r>
+        <w:t>Tensorflow</w:t>
+      </w:r>
+      <w:proofErr w:type="spellEnd"/>
       <w:r>
         <w:rPr>
           <w:bCs/>
           <w14:ligatures w14:val="standard"/>
         </w:rPr>
-        <w:t>le Here</w:t>
+        <w:t xml:space="preserve">, </w:t>
+      </w:r>
+      <w:proofErr w:type="spellStart"/>
+      <w:r>
+        <w:rPr>
+          <w:bCs/>
+          <w14:ligatures w14:val="standard"/>
+        </w:rPr>
+        <w:t>Sklearn</w:t>
+      </w:r>
+      <w:proofErr w:type="spellEnd"/>
+      <w:r>
+        <w:rPr>
+          <w:bCs/>
+          <w14:ligatures w14:val="standard"/>
+        </w:rPr>
+        <w:t xml:space="preserve"> and Weka by implementation of standard algorithms</w:t>
       </w:r>
     </w:p>
     <w:p>
@@ -92,8 +116,17 @@
           <w:rStyle w:val="FirstName"/>
           <w14:ligatures w14:val="standard"/>
         </w:rPr>
-        <w:t>Rajesh Burla</w:t>
-      </w:r>
+        <w:t xml:space="preserve">Rajesh </w:t>
+      </w:r>
+      <w:proofErr w:type="spellStart"/>
+      <w:r>
+        <w:rPr>
+          <w:rStyle w:val="FirstName"/>
+          <w14:ligatures w14:val="standard"/>
+        </w:rPr>
+        <w:t>Burla</w:t>
+      </w:r>
+      <w:proofErr w:type="spellEnd"/>
       <w:r>
         <w:rPr>
           <w14:ligatures w14:val="standard"/>
@@ -190,21 +223,12 @@
           <w14:ligatures w14:val="standard"/>
         </w:rPr>
       </w:pPr>
-      <w:proofErr w:type="spellStart"/>
       <w:r>
         <w:rPr>
           <w:rStyle w:val="FirstName"/>
           <w14:ligatures w14:val="standard"/>
         </w:rPr>
-        <w:t>Akashdeep</w:t>
-      </w:r>
-      <w:proofErr w:type="spellEnd"/>
-      <w:r>
-        <w:rPr>
-          <w:rStyle w:val="FirstName"/>
-          <w14:ligatures w14:val="standard"/>
-        </w:rPr>
-        <w:t xml:space="preserve"> Singh </w:t>
+        <w:t xml:space="preserve">Akashdeep Singh </w:t>
       </w:r>
       <w:proofErr w:type="spellStart"/>
       <w:r>
@@ -310,38 +334,15 @@
           <w:rStyle w:val="FirstName"/>
           <w14:ligatures w14:val="standard"/>
         </w:rPr>
-        <w:t>Shanmukh</w:t>
-      </w:r>
+        <w:t>Shanmukha</w:t>
+      </w:r>
+      <w:proofErr w:type="spellEnd"/>
       <w:r>
         <w:rPr>
           <w:rStyle w:val="FirstName"/>
           <w14:ligatures w14:val="standard"/>
         </w:rPr>
-        <w:t>a</w:t>
-      </w:r>
-      <w:proofErr w:type="spellEnd"/>
-      <w:r>
-        <w:rPr>
-          <w:rStyle w:val="FirstName"/>
-          <w14:ligatures w14:val="standard"/>
-        </w:rPr>
-        <w:t xml:space="preserve"> Sai Ram </w:t>
-      </w:r>
-      <w:proofErr w:type="spellStart"/>
-      <w:r>
-        <w:rPr>
-          <w:rStyle w:val="FirstName"/>
-          <w14:ligatures w14:val="standard"/>
-        </w:rPr>
-        <w:t>Pavan</w:t>
-      </w:r>
-      <w:proofErr w:type="spellEnd"/>
-      <w:r>
-        <w:rPr>
-          <w:rStyle w:val="FirstName"/>
-          <w14:ligatures w14:val="standard"/>
-        </w:rPr>
-        <w:t xml:space="preserve"> </w:t>
+        <w:t xml:space="preserve"> Sai Ram Pavan </w:t>
       </w:r>
       <w:r>
         <w:rPr>
@@ -447,15 +448,6 @@
     </w:p>
     <w:p>
       <w:pPr>
-        <w:pStyle w:val="AuthNotes"/>
-        <w:rPr>
-          <w:color w:val="auto"/>
-          <w14:ligatures w14:val="standard"/>
-        </w:rPr>
-      </w:pPr>
-    </w:p>
-    <w:p>
-      <w:pPr>
         <w:pStyle w:val="AbsHead"/>
         <w:rPr>
           <w14:ligatures w14:val="standard"/>
@@ -1448,7 +1440,13 @@
         <w:rPr>
           <w14:ligatures w14:val="standard"/>
         </w:rPr>
-        <w:t>” option.</w:t>
+        <w:t xml:space="preserve">” </w:t>
+      </w:r>
+      <w:r>
+        <w:rPr>
+          <w14:ligatures w14:val="standard"/>
+        </w:rPr>
+        <w:t>option.</w:t>
       </w:r>
     </w:p>
     <w:p>
@@ -1761,47 +1759,11 @@
           <w14:ligatures w14:val="standard"/>
         </w:rPr>
       </w:pPr>
-      <w:proofErr w:type="spellStart"/>
-      <w:r>
-        <w:rPr>
-          <w14:ligatures w14:val="standard"/>
-        </w:rPr>
-        <w:t>FirstName</w:t>
-      </w:r>
-      <w:proofErr w:type="spellEnd"/>
-      <w:r>
-        <w:rPr>
-          <w14:ligatures w14:val="standard"/>
-        </w:rPr>
-        <w:t xml:space="preserve"> Surname, </w:t>
-      </w:r>
-      <w:proofErr w:type="spellStart"/>
-      <w:r>
-        <w:rPr>
-          <w14:ligatures w14:val="standard"/>
-        </w:rPr>
-        <w:t>FirstName</w:t>
-      </w:r>
-      <w:proofErr w:type="spellEnd"/>
-      <w:r>
-        <w:rPr>
-          <w14:ligatures w14:val="standard"/>
-        </w:rPr>
-        <w:t xml:space="preserve"> Surname and </w:t>
-      </w:r>
-      <w:proofErr w:type="spellStart"/>
-      <w:r>
-        <w:rPr>
-          <w14:ligatures w14:val="standard"/>
-        </w:rPr>
-        <w:t>FirstName</w:t>
-      </w:r>
-      <w:proofErr w:type="spellEnd"/>
-      <w:r>
-        <w:rPr>
-          <w14:ligatures w14:val="standard"/>
-        </w:rPr>
-        <w:t xml:space="preserve"> Surname. 2018. </w:t>
+      <w:r>
+        <w:rPr>
+          <w14:ligatures w14:val="standard"/>
+        </w:rPr>
+        <w:t xml:space="preserve">FirstName Surname, FirstName Surname and FirstName Surname. 2018. </w:t>
       </w:r>
       <w:r>
         <w:rPr>
@@ -2239,7 +2201,7 @@
           <w:position w:val="-24"/>
           <w14:ligatures w14:val="standard"/>
         </w:rPr>
-        <w:object w:dxaOrig="2540" w:dyaOrig="700">
+        <w:object w:dxaOrig="2540" w:dyaOrig="700" w14:anchorId="2F830ABD">
           <v:shapetype id="_x0000_t75" coordsize="21600,21600" o:spt="75" o:preferrelative="t" path="m@4@5l@4@11@9@11@9@5xe" filled="f" stroked="f">
             <v:stroke joinstyle="miter"/>
             <v:formulas>
@@ -2259,10 +2221,10 @@
             <v:path o:extrusionok="f" gradientshapeok="t" o:connecttype="rect"/>
             <o:lock v:ext="edit" aspectratio="t"/>
           </v:shapetype>
-          <v:shape id="_x0000_i1025" type="#_x0000_t75" style="width:125.25pt;height:35.25pt" o:ole="">
+          <v:shape id="_x0000_i1025" type="#_x0000_t75" style="width:125pt;height:35pt" o:ole="">
             <v:imagedata r:id="rId15" o:title=""/>
           </v:shape>
-          <o:OLEObject Type="Embed" ProgID="Equation.DSMT4" ShapeID="_x0000_i1025" DrawAspect="Content" ObjectID="_1601987920" r:id="rId16"/>
+          <o:OLEObject Type="Embed" ProgID="Equation.DSMT4" ShapeID="_x0000_i1025" DrawAspect="Content" ObjectID="_1602009386" r:id="rId16"/>
         </w:object>
       </w:r>
       <w:r>
@@ -2524,11 +2486,11 @@
           <w:position w:val="-24"/>
           <w14:ligatures w14:val="standard"/>
         </w:rPr>
-        <w:object w:dxaOrig="2540" w:dyaOrig="700">
-          <v:shape id="_x0000_i1026" type="#_x0000_t75" style="width:125.25pt;height:35.25pt" o:ole="">
+        <w:object w:dxaOrig="2540" w:dyaOrig="700" w14:anchorId="513FCC40">
+          <v:shape id="_x0000_i1026" type="#_x0000_t75" style="width:125pt;height:35pt" o:ole="">
             <v:imagedata r:id="rId15" o:title=""/>
           </v:shape>
-          <o:OLEObject Type="Embed" ProgID="Equation.DSMT4" ShapeID="_x0000_i1026" DrawAspect="Content" ObjectID="_1601987921" r:id="rId17"/>
+          <o:OLEObject Type="Embed" ProgID="Equation.DSMT4" ShapeID="_x0000_i1026" DrawAspect="Content" ObjectID="_1602009387" r:id="rId17"/>
         </w:object>
       </w:r>
     </w:p>
@@ -2739,7 +2701,7 @@
           <w14:ligatures w14:val="standard"/>
         </w:rPr>
         <w:drawing>
-          <wp:inline distT="0" distB="0" distL="0" distR="0" wp14:anchorId="0D08E663" wp14:editId="297B25E7">
+          <wp:inline distT="0" distB="0" distL="0" distR="0" wp14:anchorId="178B9A0E" wp14:editId="61A1C6A7">
             <wp:extent cx="2600325" cy="1752600"/>
             <wp:effectExtent l="0" t="0" r="9525" b="0"/>
             <wp:docPr id="6" name="Picture 6"/>
@@ -5181,18 +5143,8 @@
 </w:document>
 </file>
 
-<file path=word/commentsIds.xml><?xml version="1.0" encoding="utf-8"?>
-<w16cid:commentsIds xmlns:wpc="http://schemas.microsoft.com/office/word/2010/wordprocessingCanvas" xmlns:cx="http://schemas.microsoft.com/office/drawing/2014/chartex" xmlns:cx1="http://schemas.microsoft.com/office/drawing/2015/9/8/chartex" xmlns:cx2="http://schemas.microsoft.com/office/drawing/2015/10/21/chartex" xmlns:cx3="http://schemas.microsoft.com/office/drawing/2016/5/9/chartex" xmlns:cx4="http://schemas.microsoft.com/office/drawing/2016/5/10/chartex" xmlns:cx5="http://schemas.microsoft.com/office/drawing/2016/5/11/chartex" xmlns:cx6="http://schemas.microsoft.com/office/drawing/2016/5/12/chartex" xmlns:cx7="http://schemas.microsoft.com/office/drawing/2016/5/13/chartex" xmlns:cx8="http://schemas.microsoft.com/office/drawing/2016/5/14/chartex" xmlns:mc="http://schemas.openxmlformats.org/markup-compatibility/2006" xmlns:aink="http://schemas.microsoft.com/office/drawing/2016/ink" xmlns:am3d="http://schemas.microsoft.com/office/drawing/2017/model3d" xmlns:o="urn:schemas-microsoft-com:office:office" xmlns:r="http://schemas.openxmlformats.org/officeDocument/2006/relationships" xmlns:m="http://schemas.openxmlformats.org/officeDocument/2006/math" xmlns:v="urn:schemas-microsoft-com:vml" xmlns:wp14="http://schemas.microsoft.com/office/word/2010/wordprocessingDrawing" xmlns:wp="http://schemas.openxmlformats.org/drawingml/2006/wordprocessingDrawing" xmlns:w10="urn:schemas-microsoft-com:office:word" xmlns:w="http://schemas.openxmlformats.org/wordprocessingml/2006/main" xmlns:w14="http://schemas.microsoft.com/office/word/2010/wordml" xmlns:w15="http://schemas.microsoft.com/office/word/2012/wordml" xmlns:w16cid="http://schemas.microsoft.com/office/word/2016/wordml/cid" xmlns:w16se="http://schemas.microsoft.com/office/word/2015/wordml/symex" xmlns:wpg="http://schemas.microsoft.com/office/word/2010/wordprocessingGroup" xmlns:wpi="http://schemas.microsoft.com/office/word/2010/wordprocessingInk" xmlns:wne="http://schemas.microsoft.com/office/word/2006/wordml" xmlns:wps="http://schemas.microsoft.com/office/word/2010/wordprocessingShape" mc:Ignorable="w14 w15 w16se w16cid wp14">
-  <w16cid:commentId w16cid:paraId="7DC3D42B" w16cid:durableId="1E4EDEBA"/>
-  <w16cid:commentId w16cid:paraId="5B92255A" w16cid:durableId="1E4EE47B"/>
-  <w16cid:commentId w16cid:paraId="4D629A17" w16cid:durableId="1E4EE559"/>
-  <w16cid:commentId w16cid:paraId="00EC2E24" w16cid:durableId="1E4EE5ED"/>
-  <w16cid:commentId w16cid:paraId="4DF2517F" w16cid:durableId="1E4EE7F2"/>
-</w16cid:commentsIds>
-</file>
-
 <file path=word/endnotes.xml><?xml version="1.0" encoding="utf-8"?>
-<w:endnotes xmlns:wpc="http://schemas.microsoft.com/office/word/2010/wordprocessingCanvas" xmlns:mc="http://schemas.openxmlformats.org/markup-compatibility/2006" xmlns:o="urn:schemas-microsoft-com:office:office" xmlns:r="http://schemas.openxmlformats.org/officeDocument/2006/relationships" xmlns:m="http://schemas.openxmlformats.org/officeDocument/2006/math" xmlns:v="urn:schemas-microsoft-com:vml" xmlns:wp14="http://schemas.microsoft.com/office/word/2010/wordprocessingDrawing" xmlns:wp="http://schemas.openxmlformats.org/drawingml/2006/wordprocessingDrawing" xmlns:w10="urn:schemas-microsoft-com:office:word" xmlns:w="http://schemas.openxmlformats.org/wordprocessingml/2006/main" xmlns:w14="http://schemas.microsoft.com/office/word/2010/wordml" xmlns:w15="http://schemas.microsoft.com/office/word/2012/wordml" xmlns:wpg="http://schemas.microsoft.com/office/word/2010/wordprocessingGroup" xmlns:wpi="http://schemas.microsoft.com/office/word/2010/wordprocessingInk" xmlns:wne="http://schemas.microsoft.com/office/word/2006/wordml" xmlns:wps="http://schemas.microsoft.com/office/word/2010/wordprocessingShape" mc:Ignorable="w14 w15 wp14">
+<w:endnotes xmlns:wpc="http://schemas.microsoft.com/office/word/2010/wordprocessingCanvas" xmlns:cx="http://schemas.microsoft.com/office/drawing/2014/chartex" xmlns:cx1="http://schemas.microsoft.com/office/drawing/2015/9/8/chartex" xmlns:cx2="http://schemas.microsoft.com/office/drawing/2015/10/21/chartex" xmlns:cx3="http://schemas.microsoft.com/office/drawing/2016/5/9/chartex" xmlns:cx4="http://schemas.microsoft.com/office/drawing/2016/5/10/chartex" xmlns:cx5="http://schemas.microsoft.com/office/drawing/2016/5/11/chartex" xmlns:cx6="http://schemas.microsoft.com/office/drawing/2016/5/12/chartex" xmlns:cx7="http://schemas.microsoft.com/office/drawing/2016/5/13/chartex" xmlns:cx8="http://schemas.microsoft.com/office/drawing/2016/5/14/chartex" xmlns:mc="http://schemas.openxmlformats.org/markup-compatibility/2006" xmlns:aink="http://schemas.microsoft.com/office/drawing/2016/ink" xmlns:am3d="http://schemas.microsoft.com/office/drawing/2017/model3d" xmlns:o="urn:schemas-microsoft-com:office:office" xmlns:r="http://schemas.openxmlformats.org/officeDocument/2006/relationships" xmlns:m="http://schemas.openxmlformats.org/officeDocument/2006/math" xmlns:v="urn:schemas-microsoft-com:vml" xmlns:wp14="http://schemas.microsoft.com/office/word/2010/wordprocessingDrawing" xmlns:wp="http://schemas.openxmlformats.org/drawingml/2006/wordprocessingDrawing" xmlns:w10="urn:schemas-microsoft-com:office:word" xmlns:w="http://schemas.openxmlformats.org/wordprocessingml/2006/main" xmlns:w14="http://schemas.microsoft.com/office/word/2010/wordml" xmlns:w15="http://schemas.microsoft.com/office/word/2012/wordml" xmlns:w16cid="http://schemas.microsoft.com/office/word/2016/wordml/cid" xmlns:w16se="http://schemas.microsoft.com/office/word/2015/wordml/symex" xmlns:wpg="http://schemas.microsoft.com/office/word/2010/wordprocessingGroup" xmlns:wpi="http://schemas.microsoft.com/office/word/2010/wordprocessingInk" xmlns:wne="http://schemas.microsoft.com/office/word/2006/wordml" xmlns:wps="http://schemas.microsoft.com/office/word/2010/wordprocessingShape" mc:Ignorable="w14 w15 w16se w16cid wp14">
   <w:endnote w:type="separator" w:id="-1">
     <w:p>
       <w:r>
@@ -5214,7 +5166,7 @@
 </file>
 
 <file path=word/footer1.xml><?xml version="1.0" encoding="utf-8"?>
-<w:ftr xmlns:wpc="http://schemas.microsoft.com/office/word/2010/wordprocessingCanvas" xmlns:mc="http://schemas.openxmlformats.org/markup-compatibility/2006" xmlns:o="urn:schemas-microsoft-com:office:office" xmlns:r="http://schemas.openxmlformats.org/officeDocument/2006/relationships" xmlns:m="http://schemas.openxmlformats.org/officeDocument/2006/math" xmlns:v="urn:schemas-microsoft-com:vml" xmlns:wp14="http://schemas.microsoft.com/office/word/2010/wordprocessingDrawing" xmlns:wp="http://schemas.openxmlformats.org/drawingml/2006/wordprocessingDrawing" xmlns:w10="urn:schemas-microsoft-com:office:word" xmlns:w="http://schemas.openxmlformats.org/wordprocessingml/2006/main" xmlns:w14="http://schemas.microsoft.com/office/word/2010/wordml" xmlns:w15="http://schemas.microsoft.com/office/word/2012/wordml" xmlns:wpg="http://schemas.microsoft.com/office/word/2010/wordprocessingGroup" xmlns:wpi="http://schemas.microsoft.com/office/word/2010/wordprocessingInk" xmlns:wne="http://schemas.microsoft.com/office/word/2006/wordml" xmlns:wps="http://schemas.microsoft.com/office/word/2010/wordprocessingShape" mc:Ignorable="w14 w15 wp14">
+<w:ftr xmlns:wpc="http://schemas.microsoft.com/office/word/2010/wordprocessingCanvas" xmlns:cx="http://schemas.microsoft.com/office/drawing/2014/chartex" xmlns:cx1="http://schemas.microsoft.com/office/drawing/2015/9/8/chartex" xmlns:cx2="http://schemas.microsoft.com/office/drawing/2015/10/21/chartex" xmlns:cx3="http://schemas.microsoft.com/office/drawing/2016/5/9/chartex" xmlns:cx4="http://schemas.microsoft.com/office/drawing/2016/5/10/chartex" xmlns:cx5="http://schemas.microsoft.com/office/drawing/2016/5/11/chartex" xmlns:cx6="http://schemas.microsoft.com/office/drawing/2016/5/12/chartex" xmlns:cx7="http://schemas.microsoft.com/office/drawing/2016/5/13/chartex" xmlns:cx8="http://schemas.microsoft.com/office/drawing/2016/5/14/chartex" xmlns:mc="http://schemas.openxmlformats.org/markup-compatibility/2006" xmlns:aink="http://schemas.microsoft.com/office/drawing/2016/ink" xmlns:am3d="http://schemas.microsoft.com/office/drawing/2017/model3d" xmlns:o="urn:schemas-microsoft-com:office:office" xmlns:r="http://schemas.openxmlformats.org/officeDocument/2006/relationships" xmlns:m="http://schemas.openxmlformats.org/officeDocument/2006/math" xmlns:v="urn:schemas-microsoft-com:vml" xmlns:wp14="http://schemas.microsoft.com/office/word/2010/wordprocessingDrawing" xmlns:wp="http://schemas.openxmlformats.org/drawingml/2006/wordprocessingDrawing" xmlns:w10="urn:schemas-microsoft-com:office:word" xmlns:w="http://schemas.openxmlformats.org/wordprocessingml/2006/main" xmlns:w14="http://schemas.microsoft.com/office/word/2010/wordml" xmlns:w15="http://schemas.microsoft.com/office/word/2012/wordml" xmlns:w16cid="http://schemas.microsoft.com/office/word/2016/wordml/cid" xmlns:w16se="http://schemas.microsoft.com/office/word/2015/wordml/symex" xmlns:wpg="http://schemas.microsoft.com/office/word/2010/wordprocessingGroup" xmlns:wpi="http://schemas.microsoft.com/office/word/2010/wordprocessingInk" xmlns:wne="http://schemas.microsoft.com/office/word/2006/wordml" xmlns:wps="http://schemas.microsoft.com/office/word/2010/wordprocessingShape" mc:Ignorable="w14 w15 w16se w16cid wp14">
   <w:p>
     <w:pPr>
       <w:pStyle w:val="Footer"/>
@@ -5237,7 +5189,7 @@
 </file>
 
 <file path=word/footer2.xml><?xml version="1.0" encoding="utf-8"?>
-<w:ftr xmlns:wpc="http://schemas.microsoft.com/office/word/2010/wordprocessingCanvas" xmlns:mc="http://schemas.openxmlformats.org/markup-compatibility/2006" xmlns:o="urn:schemas-microsoft-com:office:office" xmlns:r="http://schemas.openxmlformats.org/officeDocument/2006/relationships" xmlns:m="http://schemas.openxmlformats.org/officeDocument/2006/math" xmlns:v="urn:schemas-microsoft-com:vml" xmlns:wp14="http://schemas.microsoft.com/office/word/2010/wordprocessingDrawing" xmlns:wp="http://schemas.openxmlformats.org/drawingml/2006/wordprocessingDrawing" xmlns:w10="urn:schemas-microsoft-com:office:word" xmlns:w="http://schemas.openxmlformats.org/wordprocessingml/2006/main" xmlns:w14="http://schemas.microsoft.com/office/word/2010/wordml" xmlns:w15="http://schemas.microsoft.com/office/word/2012/wordml" xmlns:wpg="http://schemas.microsoft.com/office/word/2010/wordprocessingGroup" xmlns:wpi="http://schemas.microsoft.com/office/word/2010/wordprocessingInk" xmlns:wne="http://schemas.microsoft.com/office/word/2006/wordml" xmlns:wps="http://schemas.microsoft.com/office/word/2010/wordprocessingShape" mc:Ignorable="w14 w15 wp14">
+<w:ftr xmlns:wpc="http://schemas.microsoft.com/office/word/2010/wordprocessingCanvas" xmlns:cx="http://schemas.microsoft.com/office/drawing/2014/chartex" xmlns:cx1="http://schemas.microsoft.com/office/drawing/2015/9/8/chartex" xmlns:cx2="http://schemas.microsoft.com/office/drawing/2015/10/21/chartex" xmlns:cx3="http://schemas.microsoft.com/office/drawing/2016/5/9/chartex" xmlns:cx4="http://schemas.microsoft.com/office/drawing/2016/5/10/chartex" xmlns:cx5="http://schemas.microsoft.com/office/drawing/2016/5/11/chartex" xmlns:cx6="http://schemas.microsoft.com/office/drawing/2016/5/12/chartex" xmlns:cx7="http://schemas.microsoft.com/office/drawing/2016/5/13/chartex" xmlns:cx8="http://schemas.microsoft.com/office/drawing/2016/5/14/chartex" xmlns:mc="http://schemas.openxmlformats.org/markup-compatibility/2006" xmlns:aink="http://schemas.microsoft.com/office/drawing/2016/ink" xmlns:am3d="http://schemas.microsoft.com/office/drawing/2017/model3d" xmlns:o="urn:schemas-microsoft-com:office:office" xmlns:r="http://schemas.openxmlformats.org/officeDocument/2006/relationships" xmlns:m="http://schemas.openxmlformats.org/officeDocument/2006/math" xmlns:v="urn:schemas-microsoft-com:vml" xmlns:wp14="http://schemas.microsoft.com/office/word/2010/wordprocessingDrawing" xmlns:wp="http://schemas.openxmlformats.org/drawingml/2006/wordprocessingDrawing" xmlns:w10="urn:schemas-microsoft-com:office:word" xmlns:w="http://schemas.openxmlformats.org/wordprocessingml/2006/main" xmlns:w14="http://schemas.microsoft.com/office/word/2010/wordml" xmlns:w15="http://schemas.microsoft.com/office/word/2012/wordml" xmlns:w16cid="http://schemas.microsoft.com/office/word/2016/wordml/cid" xmlns:w16se="http://schemas.microsoft.com/office/word/2015/wordml/symex" xmlns:wpg="http://schemas.microsoft.com/office/word/2010/wordprocessingGroup" xmlns:wpi="http://schemas.microsoft.com/office/word/2010/wordprocessingInk" xmlns:wne="http://schemas.microsoft.com/office/word/2006/wordml" xmlns:wps="http://schemas.microsoft.com/office/word/2010/wordprocessingShape" mc:Ignorable="w14 w15 w16se w16cid wp14">
   <w:p>
     <w:pPr>
       <w:pStyle w:val="Footer"/>
@@ -5251,7 +5203,7 @@
 </file>
 
 <file path=word/footnotes.xml><?xml version="1.0" encoding="utf-8"?>
-<w:footnotes xmlns:wpc="http://schemas.microsoft.com/office/word/2010/wordprocessingCanvas" xmlns:mc="http://schemas.openxmlformats.org/markup-compatibility/2006" xmlns:o="urn:schemas-microsoft-com:office:office" xmlns:r="http://schemas.openxmlformats.org/officeDocument/2006/relationships" xmlns:m="http://schemas.openxmlformats.org/officeDocument/2006/math" xmlns:v="urn:schemas-microsoft-com:vml" xmlns:wp14="http://schemas.microsoft.com/office/word/2010/wordprocessingDrawing" xmlns:wp="http://schemas.openxmlformats.org/drawingml/2006/wordprocessingDrawing" xmlns:w10="urn:schemas-microsoft-com:office:word" xmlns:w="http://schemas.openxmlformats.org/wordprocessingml/2006/main" xmlns:w14="http://schemas.microsoft.com/office/word/2010/wordml" xmlns:w15="http://schemas.microsoft.com/office/word/2012/wordml" xmlns:wpg="http://schemas.microsoft.com/office/word/2010/wordprocessingGroup" xmlns:wpi="http://schemas.microsoft.com/office/word/2010/wordprocessingInk" xmlns:wne="http://schemas.microsoft.com/office/word/2006/wordml" xmlns:wps="http://schemas.microsoft.com/office/word/2010/wordprocessingShape" mc:Ignorable="w14 w15 wp14">
+<w:footnotes xmlns:wpc="http://schemas.microsoft.com/office/word/2010/wordprocessingCanvas" xmlns:cx="http://schemas.microsoft.com/office/drawing/2014/chartex" xmlns:cx1="http://schemas.microsoft.com/office/drawing/2015/9/8/chartex" xmlns:cx2="http://schemas.microsoft.com/office/drawing/2015/10/21/chartex" xmlns:cx3="http://schemas.microsoft.com/office/drawing/2016/5/9/chartex" xmlns:cx4="http://schemas.microsoft.com/office/drawing/2016/5/10/chartex" xmlns:cx5="http://schemas.microsoft.com/office/drawing/2016/5/11/chartex" xmlns:cx6="http://schemas.microsoft.com/office/drawing/2016/5/12/chartex" xmlns:cx7="http://schemas.microsoft.com/office/drawing/2016/5/13/chartex" xmlns:cx8="http://schemas.microsoft.com/office/drawing/2016/5/14/chartex" xmlns:mc="http://schemas.openxmlformats.org/markup-compatibility/2006" xmlns:aink="http://schemas.microsoft.com/office/drawing/2016/ink" xmlns:am3d="http://schemas.microsoft.com/office/drawing/2017/model3d" xmlns:o="urn:schemas-microsoft-com:office:office" xmlns:r="http://schemas.openxmlformats.org/officeDocument/2006/relationships" xmlns:m="http://schemas.openxmlformats.org/officeDocument/2006/math" xmlns:v="urn:schemas-microsoft-com:vml" xmlns:wp14="http://schemas.microsoft.com/office/word/2010/wordprocessingDrawing" xmlns:wp="http://schemas.openxmlformats.org/drawingml/2006/wordprocessingDrawing" xmlns:w10="urn:schemas-microsoft-com:office:word" xmlns:w="http://schemas.openxmlformats.org/wordprocessingml/2006/main" xmlns:w14="http://schemas.microsoft.com/office/word/2010/wordml" xmlns:w15="http://schemas.microsoft.com/office/word/2012/wordml" xmlns:w16cid="http://schemas.microsoft.com/office/word/2016/wordml/cid" xmlns:w16se="http://schemas.microsoft.com/office/word/2015/wordml/symex" xmlns:wpg="http://schemas.microsoft.com/office/word/2010/wordprocessingGroup" xmlns:wpi="http://schemas.microsoft.com/office/word/2010/wordprocessingInk" xmlns:wne="http://schemas.microsoft.com/office/word/2006/wordml" xmlns:wps="http://schemas.microsoft.com/office/word/2010/wordprocessingShape" mc:Ignorable="w14 w15 w16se w16cid wp14">
   <w:footnote w:type="separator" w:id="-1">
     <w:p>
       <w:r>
@@ -5297,7 +5249,7 @@
 </file>
 
 <file path=word/header1.xml><?xml version="1.0" encoding="utf-8"?>
-<w:hdr xmlns:wpc="http://schemas.microsoft.com/office/word/2010/wordprocessingCanvas" xmlns:mc="http://schemas.openxmlformats.org/markup-compatibility/2006" xmlns:o="urn:schemas-microsoft-com:office:office" xmlns:r="http://schemas.openxmlformats.org/officeDocument/2006/relationships" xmlns:m="http://schemas.openxmlformats.org/officeDocument/2006/math" xmlns:v="urn:schemas-microsoft-com:vml" xmlns:wp14="http://schemas.microsoft.com/office/word/2010/wordprocessingDrawing" xmlns:wp="http://schemas.openxmlformats.org/drawingml/2006/wordprocessingDrawing" xmlns:w10="urn:schemas-microsoft-com:office:word" xmlns:w="http://schemas.openxmlformats.org/wordprocessingml/2006/main" xmlns:w14="http://schemas.microsoft.com/office/word/2010/wordml" xmlns:w15="http://schemas.microsoft.com/office/word/2012/wordml" xmlns:wpg="http://schemas.microsoft.com/office/word/2010/wordprocessingGroup" xmlns:wpi="http://schemas.microsoft.com/office/word/2010/wordprocessingInk" xmlns:wne="http://schemas.microsoft.com/office/word/2006/wordml" xmlns:wps="http://schemas.microsoft.com/office/word/2010/wordprocessingShape" mc:Ignorable="w14 w15 wp14">
+<w:hdr xmlns:wpc="http://schemas.microsoft.com/office/word/2010/wordprocessingCanvas" xmlns:cx="http://schemas.microsoft.com/office/drawing/2014/chartex" xmlns:cx1="http://schemas.microsoft.com/office/drawing/2015/9/8/chartex" xmlns:cx2="http://schemas.microsoft.com/office/drawing/2015/10/21/chartex" xmlns:cx3="http://schemas.microsoft.com/office/drawing/2016/5/9/chartex" xmlns:cx4="http://schemas.microsoft.com/office/drawing/2016/5/10/chartex" xmlns:cx5="http://schemas.microsoft.com/office/drawing/2016/5/11/chartex" xmlns:cx6="http://schemas.microsoft.com/office/drawing/2016/5/12/chartex" xmlns:cx7="http://schemas.microsoft.com/office/drawing/2016/5/13/chartex" xmlns:cx8="http://schemas.microsoft.com/office/drawing/2016/5/14/chartex" xmlns:mc="http://schemas.openxmlformats.org/markup-compatibility/2006" xmlns:aink="http://schemas.microsoft.com/office/drawing/2016/ink" xmlns:am3d="http://schemas.microsoft.com/office/drawing/2017/model3d" xmlns:o="urn:schemas-microsoft-com:office:office" xmlns:r="http://schemas.openxmlformats.org/officeDocument/2006/relationships" xmlns:m="http://schemas.openxmlformats.org/officeDocument/2006/math" xmlns:v="urn:schemas-microsoft-com:vml" xmlns:wp14="http://schemas.microsoft.com/office/word/2010/wordprocessingDrawing" xmlns:wp="http://schemas.openxmlformats.org/drawingml/2006/wordprocessingDrawing" xmlns:w10="urn:schemas-microsoft-com:office:word" xmlns:w="http://schemas.openxmlformats.org/wordprocessingml/2006/main" xmlns:w14="http://schemas.microsoft.com/office/word/2010/wordml" xmlns:w15="http://schemas.microsoft.com/office/word/2012/wordml" xmlns:w16cid="http://schemas.microsoft.com/office/word/2016/wordml/cid" xmlns:w16se="http://schemas.microsoft.com/office/word/2015/wordml/symex" xmlns:wpg="http://schemas.microsoft.com/office/word/2010/wordprocessingGroup" xmlns:wpi="http://schemas.microsoft.com/office/word/2010/wordprocessingInk" xmlns:wne="http://schemas.microsoft.com/office/word/2006/wordml" xmlns:wps="http://schemas.microsoft.com/office/word/2010/wordprocessingShape" mc:Ignorable="w14 w15 w16se w16cid wp14">
   <w:tbl>
     <w:tblPr>
       <w:tblW w:w="5000" w:type="pct"/>
@@ -5369,7 +5321,7 @@
 </file>
 
 <file path=word/header2.xml><?xml version="1.0" encoding="utf-8"?>
-<w:hdr xmlns:wpc="http://schemas.microsoft.com/office/word/2010/wordprocessingCanvas" xmlns:mc="http://schemas.openxmlformats.org/markup-compatibility/2006" xmlns:o="urn:schemas-microsoft-com:office:office" xmlns:r="http://schemas.openxmlformats.org/officeDocument/2006/relationships" xmlns:m="http://schemas.openxmlformats.org/officeDocument/2006/math" xmlns:v="urn:schemas-microsoft-com:vml" xmlns:wp14="http://schemas.microsoft.com/office/word/2010/wordprocessingDrawing" xmlns:wp="http://schemas.openxmlformats.org/drawingml/2006/wordprocessingDrawing" xmlns:w10="urn:schemas-microsoft-com:office:word" xmlns:w="http://schemas.openxmlformats.org/wordprocessingml/2006/main" xmlns:w14="http://schemas.microsoft.com/office/word/2010/wordml" xmlns:w15="http://schemas.microsoft.com/office/word/2012/wordml" xmlns:wpg="http://schemas.microsoft.com/office/word/2010/wordprocessingGroup" xmlns:wpi="http://schemas.microsoft.com/office/word/2010/wordprocessingInk" xmlns:wne="http://schemas.microsoft.com/office/word/2006/wordml" xmlns:wps="http://schemas.microsoft.com/office/word/2010/wordprocessingShape" mc:Ignorable="w14 w15 wp14">
+<w:hdr xmlns:wpc="http://schemas.microsoft.com/office/word/2010/wordprocessingCanvas" xmlns:cx="http://schemas.microsoft.com/office/drawing/2014/chartex" xmlns:cx1="http://schemas.microsoft.com/office/drawing/2015/9/8/chartex" xmlns:cx2="http://schemas.microsoft.com/office/drawing/2015/10/21/chartex" xmlns:cx3="http://schemas.microsoft.com/office/drawing/2016/5/9/chartex" xmlns:cx4="http://schemas.microsoft.com/office/drawing/2016/5/10/chartex" xmlns:cx5="http://schemas.microsoft.com/office/drawing/2016/5/11/chartex" xmlns:cx6="http://schemas.microsoft.com/office/drawing/2016/5/12/chartex" xmlns:cx7="http://schemas.microsoft.com/office/drawing/2016/5/13/chartex" xmlns:cx8="http://schemas.microsoft.com/office/drawing/2016/5/14/chartex" xmlns:mc="http://schemas.openxmlformats.org/markup-compatibility/2006" xmlns:aink="http://schemas.microsoft.com/office/drawing/2016/ink" xmlns:am3d="http://schemas.microsoft.com/office/drawing/2017/model3d" xmlns:o="urn:schemas-microsoft-com:office:office" xmlns:r="http://schemas.openxmlformats.org/officeDocument/2006/relationships" xmlns:m="http://schemas.openxmlformats.org/officeDocument/2006/math" xmlns:v="urn:schemas-microsoft-com:vml" xmlns:wp14="http://schemas.microsoft.com/office/word/2010/wordprocessingDrawing" xmlns:wp="http://schemas.openxmlformats.org/drawingml/2006/wordprocessingDrawing" xmlns:w10="urn:schemas-microsoft-com:office:word" xmlns:w="http://schemas.openxmlformats.org/wordprocessingml/2006/main" xmlns:w14="http://schemas.microsoft.com/office/word/2010/wordml" xmlns:w15="http://schemas.microsoft.com/office/word/2012/wordml" xmlns:w16cid="http://schemas.microsoft.com/office/word/2016/wordml/cid" xmlns:w16se="http://schemas.microsoft.com/office/word/2015/wordml/symex" xmlns:wpg="http://schemas.microsoft.com/office/word/2010/wordprocessingGroup" xmlns:wpi="http://schemas.microsoft.com/office/word/2010/wordprocessingInk" xmlns:wne="http://schemas.microsoft.com/office/word/2006/wordml" xmlns:wps="http://schemas.microsoft.com/office/word/2010/wordprocessingShape" mc:Ignorable="w14 w15 w16se w16cid wp14">
   <w:tbl>
     <w:tblPr>
       <w:tblW w:w="5000" w:type="pct"/>
@@ -5441,7 +5393,7 @@
 </file>
 
 <file path=word/numbering.xml><?xml version="1.0" encoding="utf-8"?>
-<w:numbering xmlns:wpc="http://schemas.microsoft.com/office/word/2010/wordprocessingCanvas" xmlns:mc="http://schemas.openxmlformats.org/markup-compatibility/2006" xmlns:o="urn:schemas-microsoft-com:office:office" xmlns:r="http://schemas.openxmlformats.org/officeDocument/2006/relationships" xmlns:m="http://schemas.openxmlformats.org/officeDocument/2006/math" xmlns:v="urn:schemas-microsoft-com:vml" xmlns:wp14="http://schemas.microsoft.com/office/word/2010/wordprocessingDrawing" xmlns:wp="http://schemas.openxmlformats.org/drawingml/2006/wordprocessingDrawing" xmlns:w10="urn:schemas-microsoft-com:office:word" xmlns:w="http://schemas.openxmlformats.org/wordprocessingml/2006/main" xmlns:w14="http://schemas.microsoft.com/office/word/2010/wordml" xmlns:w15="http://schemas.microsoft.com/office/word/2012/wordml" xmlns:wpg="http://schemas.microsoft.com/office/word/2010/wordprocessingGroup" xmlns:wpi="http://schemas.microsoft.com/office/word/2010/wordprocessingInk" xmlns:wne="http://schemas.microsoft.com/office/word/2006/wordml" xmlns:wps="http://schemas.microsoft.com/office/word/2010/wordprocessingShape" mc:Ignorable="w14 w15 wp14">
+<w:numbering xmlns:wpc="http://schemas.microsoft.com/office/word/2010/wordprocessingCanvas" xmlns:cx="http://schemas.microsoft.com/office/drawing/2014/chartex" xmlns:cx1="http://schemas.microsoft.com/office/drawing/2015/9/8/chartex" xmlns:cx2="http://schemas.microsoft.com/office/drawing/2015/10/21/chartex" xmlns:cx3="http://schemas.microsoft.com/office/drawing/2016/5/9/chartex" xmlns:cx4="http://schemas.microsoft.com/office/drawing/2016/5/10/chartex" xmlns:cx5="http://schemas.microsoft.com/office/drawing/2016/5/11/chartex" xmlns:cx6="http://schemas.microsoft.com/office/drawing/2016/5/12/chartex" xmlns:cx7="http://schemas.microsoft.com/office/drawing/2016/5/13/chartex" xmlns:cx8="http://schemas.microsoft.com/office/drawing/2016/5/14/chartex" xmlns:mc="http://schemas.openxmlformats.org/markup-compatibility/2006" xmlns:aink="http://schemas.microsoft.com/office/drawing/2016/ink" xmlns:am3d="http://schemas.microsoft.com/office/drawing/2017/model3d" xmlns:o="urn:schemas-microsoft-com:office:office" xmlns:r="http://schemas.openxmlformats.org/officeDocument/2006/relationships" xmlns:m="http://schemas.openxmlformats.org/officeDocument/2006/math" xmlns:v="urn:schemas-microsoft-com:vml" xmlns:wp14="http://schemas.microsoft.com/office/word/2010/wordprocessingDrawing" xmlns:wp="http://schemas.openxmlformats.org/drawingml/2006/wordprocessingDrawing" xmlns:w10="urn:schemas-microsoft-com:office:word" xmlns:w="http://schemas.openxmlformats.org/wordprocessingml/2006/main" xmlns:w14="http://schemas.microsoft.com/office/word/2010/wordml" xmlns:w15="http://schemas.microsoft.com/office/word/2012/wordml" xmlns:w16cid="http://schemas.microsoft.com/office/word/2016/wordml/cid" xmlns:w16se="http://schemas.microsoft.com/office/word/2015/wordml/symex" xmlns:wpg="http://schemas.microsoft.com/office/word/2010/wordprocessingGroup" xmlns:wpi="http://schemas.microsoft.com/office/word/2010/wordprocessingInk" xmlns:wne="http://schemas.microsoft.com/office/word/2006/wordml" xmlns:wps="http://schemas.microsoft.com/office/word/2010/wordprocessingShape" mc:Ignorable="w14 w15 w16se w16cid wp14">
   <w:abstractNum w:abstractNumId="0" w15:restartNumberingAfterBreak="0">
     <w:nsid w:val="FFFFFF7C"/>
     <w:multiLevelType w:val="singleLevel"/>
@@ -7875,7 +7827,7 @@
 </file>
 
 <file path=word/styles.xml><?xml version="1.0" encoding="utf-8"?>
-<w:styles xmlns:mc="http://schemas.openxmlformats.org/markup-compatibility/2006" xmlns:r="http://schemas.openxmlformats.org/officeDocument/2006/relationships" xmlns:w="http://schemas.openxmlformats.org/wordprocessingml/2006/main" xmlns:w14="http://schemas.microsoft.com/office/word/2010/wordml" xmlns:w15="http://schemas.microsoft.com/office/word/2012/wordml" mc:Ignorable="w14 w15">
+<w:styles xmlns:mc="http://schemas.openxmlformats.org/markup-compatibility/2006" xmlns:r="http://schemas.openxmlformats.org/officeDocument/2006/relationships" xmlns:w="http://schemas.openxmlformats.org/wordprocessingml/2006/main" xmlns:w14="http://schemas.microsoft.com/office/word/2010/wordml" xmlns:w15="http://schemas.microsoft.com/office/word/2012/wordml" xmlns:w16cid="http://schemas.microsoft.com/office/word/2016/wordml/cid" xmlns:w16se="http://schemas.microsoft.com/office/word/2015/wordml/symex" mc:Ignorable="w14 w15 w16se w16cid">
   <w:docDefaults>
     <w:rPrDefault>
       <w:rPr>
@@ -7885,7 +7837,7 @@
     </w:rPrDefault>
     <w:pPrDefault/>
   </w:docDefaults>
-  <w:latentStyles w:defLockedState="0" w:defUIPriority="0" w:defSemiHidden="0" w:defUnhideWhenUsed="0" w:defQFormat="0" w:count="371">
+  <w:latentStyles w:defLockedState="0" w:defUIPriority="0" w:defSemiHidden="0" w:defUnhideWhenUsed="0" w:defQFormat="0" w:count="375">
     <w:lsdException w:name="Normal" w:locked="1" w:qFormat="1"/>
     <w:lsdException w:name="heading 1" w:locked="1" w:uiPriority="9" w:qFormat="1"/>
     <w:lsdException w:name="heading 2" w:locked="1" w:semiHidden="1" w:uiPriority="9" w:unhideWhenUsed="1" w:qFormat="1"/>
@@ -7984,7 +7936,6 @@
     <w:lsdException w:name="HTML Sample" w:semiHidden="1" w:unhideWhenUsed="1"/>
     <w:lsdException w:name="HTML Typewriter" w:semiHidden="1" w:unhideWhenUsed="1"/>
     <w:lsdException w:name="HTML Variable" w:semiHidden="1" w:unhideWhenUsed="1"/>
-    <w:lsdException w:name="Normal Table" w:semiHidden="1" w:unhideWhenUsed="1"/>
     <w:lsdException w:name="annotation subject" w:semiHidden="1" w:unhideWhenUsed="1"/>
     <w:lsdException w:name="No List" w:semiHidden="1" w:uiPriority="99" w:unhideWhenUsed="1"/>
     <w:lsdException w:name="Outline List 1" w:semiHidden="1" w:unhideWhenUsed="1"/>
@@ -8028,10 +7979,8 @@
     <w:lsdException w:name="Table Elegant" w:semiHidden="1" w:unhideWhenUsed="1"/>
     <w:lsdException w:name="Table Professional" w:semiHidden="1" w:unhideWhenUsed="1"/>
     <w:lsdException w:name="Table Subtle 1" w:semiHidden="1" w:unhideWhenUsed="1"/>
-    <w:lsdException w:name="Table Subtle 2" w:semiHidden="1" w:unhideWhenUsed="1"/>
     <w:lsdException w:name="Table Web 1" w:semiHidden="1" w:unhideWhenUsed="1"/>
     <w:lsdException w:name="Table Web 2" w:semiHidden="1" w:unhideWhenUsed="1"/>
-    <w:lsdException w:name="Table Web 3" w:semiHidden="1" w:unhideWhenUsed="1"/>
     <w:lsdException w:name="Table Grid" w:locked="1"/>
     <w:lsdException w:name="Table Theme" w:semiHidden="1" w:unhideWhenUsed="1"/>
     <w:lsdException w:name="Placeholder Text" w:semiHidden="1" w:uiPriority="99"/>
@@ -8249,6 +8198,10 @@
     <w:lsdException w:name="List Table 5 Dark Accent 6" w:uiPriority="50"/>
     <w:lsdException w:name="List Table 6 Colorful Accent 6" w:uiPriority="51"/>
     <w:lsdException w:name="List Table 7 Colorful Accent 6" w:uiPriority="52"/>
+    <w:lsdException w:name="Mention" w:semiHidden="1" w:uiPriority="99" w:unhideWhenUsed="1"/>
+    <w:lsdException w:name="Smart Hyperlink" w:semiHidden="1" w:uiPriority="99" w:unhideWhenUsed="1"/>
+    <w:lsdException w:name="Hashtag" w:semiHidden="1" w:uiPriority="99" w:unhideWhenUsed="1"/>
+    <w:lsdException w:name="Unresolved Mention" w:semiHidden="1" w:uiPriority="99" w:unhideWhenUsed="1"/>
   </w:latentStyles>
   <w:style w:type="paragraph" w:default="1" w:styleId="Normal">
     <w:name w:val="Normal"/>
@@ -14155,7 +14108,7 @@
 </file>
 
 <file path=customXml/itemProps2.xml><?xml version="1.0" encoding="utf-8"?>
-<ds:datastoreItem xmlns:ds="http://schemas.openxmlformats.org/officeDocument/2006/customXml" ds:itemID="{4DA2DC13-E2C1-4EBE-98B0-B565F18175D2}">
+<ds:datastoreItem xmlns:ds="http://schemas.openxmlformats.org/officeDocument/2006/customXml" ds:itemID="{A754F9D2-949E-43BD-AD4C-3C7F3D3D2269}">
   <ds:schemaRefs>
     <ds:schemaRef ds:uri="http://schemas.openxmlformats.org/officeDocument/2006/bibliography"/>
   </ds:schemaRefs>

</xml_diff>

<commit_message>
added preprocessing, added graph, added future outlook, edited, formatted report
</commit_message>
<xml_diff>
--- a/ML1819--task-101--team-02.docx
+++ b/ML1819--task-101--team-02.docx
@@ -1,6 +1,6 @@
 
 <file path=word/document.xml><?xml version="1.0" encoding="utf-8"?>
-<w:document xmlns:wpc="http://schemas.microsoft.com/office/word/2010/wordprocessingCanvas" xmlns:mc="http://schemas.openxmlformats.org/markup-compatibility/2006" xmlns:o="urn:schemas-microsoft-com:office:office" xmlns:r="http://schemas.openxmlformats.org/officeDocument/2006/relationships" xmlns:m="http://schemas.openxmlformats.org/officeDocument/2006/math" xmlns:v="urn:schemas-microsoft-com:vml" xmlns:wp14="http://schemas.microsoft.com/office/word/2010/wordprocessingDrawing" xmlns:wp="http://schemas.openxmlformats.org/drawingml/2006/wordprocessingDrawing" xmlns:w10="urn:schemas-microsoft-com:office:word" xmlns:w="http://schemas.openxmlformats.org/wordprocessingml/2006/main" xmlns:w14="http://schemas.microsoft.com/office/word/2010/wordml" xmlns:w15="http://schemas.microsoft.com/office/word/2012/wordml" xmlns:wpg="http://schemas.microsoft.com/office/word/2010/wordprocessingGroup" xmlns:wpi="http://schemas.microsoft.com/office/word/2010/wordprocessingInk" xmlns:wne="http://schemas.microsoft.com/office/word/2006/wordml" xmlns:wps="http://schemas.microsoft.com/office/word/2010/wordprocessingShape" mc:Ignorable="w14 w15 wp14">
+<w:document xmlns:wpc="http://schemas.microsoft.com/office/word/2010/wordprocessingCanvas" xmlns:cx="http://schemas.microsoft.com/office/drawing/2014/chartex" xmlns:cx1="http://schemas.microsoft.com/office/drawing/2015/9/8/chartex" xmlns:cx2="http://schemas.microsoft.com/office/drawing/2015/10/21/chartex" xmlns:cx3="http://schemas.microsoft.com/office/drawing/2016/5/9/chartex" xmlns:cx4="http://schemas.microsoft.com/office/drawing/2016/5/10/chartex" xmlns:cx5="http://schemas.microsoft.com/office/drawing/2016/5/11/chartex" xmlns:cx6="http://schemas.microsoft.com/office/drawing/2016/5/12/chartex" xmlns:cx7="http://schemas.microsoft.com/office/drawing/2016/5/13/chartex" xmlns:cx8="http://schemas.microsoft.com/office/drawing/2016/5/14/chartex" xmlns:mc="http://schemas.openxmlformats.org/markup-compatibility/2006" xmlns:aink="http://schemas.microsoft.com/office/drawing/2016/ink" xmlns:am3d="http://schemas.microsoft.com/office/drawing/2017/model3d" xmlns:o="urn:schemas-microsoft-com:office:office" xmlns:r="http://schemas.openxmlformats.org/officeDocument/2006/relationships" xmlns:m="http://schemas.openxmlformats.org/officeDocument/2006/math" xmlns:v="urn:schemas-microsoft-com:vml" xmlns:wp14="http://schemas.microsoft.com/office/word/2010/wordprocessingDrawing" xmlns:wp="http://schemas.openxmlformats.org/drawingml/2006/wordprocessingDrawing" xmlns:w10="urn:schemas-microsoft-com:office:word" xmlns:w="http://schemas.openxmlformats.org/wordprocessingml/2006/main" xmlns:w14="http://schemas.microsoft.com/office/word/2010/wordml" xmlns:w15="http://schemas.microsoft.com/office/word/2012/wordml" xmlns:w16cid="http://schemas.microsoft.com/office/word/2016/wordml/cid" xmlns:w16se="http://schemas.microsoft.com/office/word/2015/wordml/symex" xmlns:wpg="http://schemas.microsoft.com/office/word/2010/wordprocessingGroup" xmlns:wpi="http://schemas.microsoft.com/office/word/2010/wordprocessingInk" xmlns:wne="http://schemas.microsoft.com/office/word/2006/wordml" xmlns:wps="http://schemas.microsoft.com/office/word/2010/wordprocessingShape" mc:Ignorable="w14 w15 w16se w16cid wp14">
   <w:body>
     <w:p>
       <w:pPr>
@@ -126,13 +126,10 @@
           <w:lang w:val="en-GB"/>
           <w14:ligatures w14:val="standard"/>
         </w:rPr>
-        <w:t>Rajesh Burla - 18306485</w:t>
-      </w:r>
-    </w:p>
-    <w:p>
-      <w:pPr>
-        <w:spacing w:line="240" w:lineRule="auto"/>
-        <w:jc w:val="center"/>
+        <w:t xml:space="preserve">Rajesh </w:t>
+      </w:r>
+      <w:proofErr w:type="spellStart"/>
+      <w:r>
         <w:rPr>
           <w:rFonts w:ascii="Times New Roman" w:hAnsi="Times New Roman" w:cs="Times New Roman"/>
           <w:bCs/>
@@ -140,7 +137,9 @@
           <w:lang w:val="en-GB"/>
           <w14:ligatures w14:val="standard"/>
         </w:rPr>
-      </w:pPr>
+        <w:t>Burla</w:t>
+      </w:r>
+      <w:proofErr w:type="spellEnd"/>
       <w:r>
         <w:rPr>
           <w:rFonts w:ascii="Times New Roman" w:hAnsi="Times New Roman" w:cs="Times New Roman"/>
@@ -149,7 +148,7 @@
           <w:lang w:val="en-GB"/>
           <w14:ligatures w14:val="standard"/>
         </w:rPr>
-        <w:t>Akashdeep Singh Lamba - 18305063</w:t>
+        <w:t xml:space="preserve"> - 18306485</w:t>
       </w:r>
     </w:p>
     <w:p>
@@ -172,7 +171,64 @@
           <w:lang w:val="en-GB"/>
           <w14:ligatures w14:val="standard"/>
         </w:rPr>
-        <w:t>Shanmukha Sai Ram Pavan - 18305688</w:t>
+        <w:t xml:space="preserve">Akashdeep Singh </w:t>
+      </w:r>
+      <w:proofErr w:type="spellStart"/>
+      <w:r>
+        <w:rPr>
+          <w:rFonts w:ascii="Times New Roman" w:hAnsi="Times New Roman" w:cs="Times New Roman"/>
+          <w:bCs/>
+          <w:sz w:val="24"/>
+          <w:lang w:val="en-GB"/>
+          <w14:ligatures w14:val="standard"/>
+        </w:rPr>
+        <w:t>Lamba</w:t>
+      </w:r>
+      <w:proofErr w:type="spellEnd"/>
+      <w:r>
+        <w:rPr>
+          <w:rFonts w:ascii="Times New Roman" w:hAnsi="Times New Roman" w:cs="Times New Roman"/>
+          <w:bCs/>
+          <w:sz w:val="24"/>
+          <w:lang w:val="en-GB"/>
+          <w14:ligatures w14:val="standard"/>
+        </w:rPr>
+        <w:t xml:space="preserve"> - 18305063</w:t>
+      </w:r>
+    </w:p>
+    <w:p>
+      <w:pPr>
+        <w:spacing w:line="240" w:lineRule="auto"/>
+        <w:jc w:val="center"/>
+        <w:rPr>
+          <w:rFonts w:ascii="Times New Roman" w:hAnsi="Times New Roman" w:cs="Times New Roman"/>
+          <w:bCs/>
+          <w:sz w:val="24"/>
+          <w:lang w:val="en-GB"/>
+          <w14:ligatures w14:val="standard"/>
+        </w:rPr>
+      </w:pPr>
+      <w:proofErr w:type="spellStart"/>
+      <w:r>
+        <w:rPr>
+          <w:rFonts w:ascii="Times New Roman" w:hAnsi="Times New Roman" w:cs="Times New Roman"/>
+          <w:bCs/>
+          <w:sz w:val="24"/>
+          <w:lang w:val="en-GB"/>
+          <w14:ligatures w14:val="standard"/>
+        </w:rPr>
+        <w:t>Shanmukha</w:t>
+      </w:r>
+      <w:proofErr w:type="spellEnd"/>
+      <w:r>
+        <w:rPr>
+          <w:rFonts w:ascii="Times New Roman" w:hAnsi="Times New Roman" w:cs="Times New Roman"/>
+          <w:bCs/>
+          <w:sz w:val="24"/>
+          <w:lang w:val="en-GB"/>
+          <w14:ligatures w14:val="standard"/>
+        </w:rPr>
+        <w:t xml:space="preserve"> Sai Ram Pavan - 18305688</w:t>
       </w:r>
     </w:p>
     <w:p>
@@ -478,13 +534,41 @@
         </w:rPr>
         <w:t xml:space="preserve">A comparative analysis of </w:t>
       </w:r>
+      <w:proofErr w:type="spellStart"/>
       <w:r>
         <w:rPr>
           <w:bCs/>
           <w:lang w:val="en-GB"/>
           <w14:ligatures w14:val="standard"/>
         </w:rPr>
-        <w:t>Tensorflow, Sklearn and Weka by implementation of standard algorithms</w:t>
+        <w:t>Tensorflow</w:t>
+      </w:r>
+      <w:proofErr w:type="spellEnd"/>
+      <w:r>
+        <w:rPr>
+          <w:bCs/>
+          <w:lang w:val="en-GB"/>
+          <w14:ligatures w14:val="standard"/>
+        </w:rPr>
+        <w:t xml:space="preserve">, </w:t>
+      </w:r>
+      <w:proofErr w:type="spellStart"/>
+      <w:r>
+        <w:rPr>
+          <w:bCs/>
+          <w:lang w:val="en-GB"/>
+          <w14:ligatures w14:val="standard"/>
+        </w:rPr>
+        <w:t>Sklearn</w:t>
+      </w:r>
+      <w:proofErr w:type="spellEnd"/>
+      <w:r>
+        <w:rPr>
+          <w:bCs/>
+          <w:lang w:val="en-GB"/>
+          <w14:ligatures w14:val="standard"/>
+        </w:rPr>
+        <w:t xml:space="preserve"> and Weka by implementation of standard algorithms</w:t>
       </w:r>
     </w:p>
     <w:p>
@@ -528,8 +612,18 @@
           <w:lang w:val="en-GB"/>
           <w14:ligatures w14:val="standard"/>
         </w:rPr>
-        <w:t>Rajesh Burla</w:t>
-      </w:r>
+        <w:t xml:space="preserve">Rajesh </w:t>
+      </w:r>
+      <w:proofErr w:type="spellStart"/>
+      <w:r>
+        <w:rPr>
+          <w:rStyle w:val="FirstName"/>
+          <w:lang w:val="en-GB"/>
+          <w14:ligatures w14:val="standard"/>
+        </w:rPr>
+        <w:t>Burla</w:t>
+      </w:r>
+      <w:proofErr w:type="spellEnd"/>
       <w:r>
         <w:rPr>
           <w:lang w:val="en-GB"/>
@@ -649,6 +743,7 @@
         <w:br/>
         <w:t xml:space="preserve"> </w:t>
       </w:r>
+      <w:proofErr w:type="spellStart"/>
       <w:r>
         <w:rPr>
           <w:rStyle w:val="City"/>
@@ -656,7 +751,17 @@
           <w:lang w:val="en-GB"/>
           <w14:ligatures w14:val="standard"/>
         </w:rPr>
-        <w:t>Dublin, Ireland</w:t>
+        <w:t>Dublin</w:t>
+      </w:r>
+      <w:proofErr w:type="spellEnd"/>
+      <w:r>
+        <w:rPr>
+          <w:rStyle w:val="City"/>
+          <w:sz w:val="20"/>
+          <w:lang w:val="en-GB"/>
+          <w14:ligatures w14:val="standard"/>
+        </w:rPr>
+        <w:t>, Ireland</w:t>
       </w:r>
       <w:r>
         <w:rPr>
@@ -703,8 +808,18 @@
           <w:lang w:val="en-GB"/>
           <w14:ligatures w14:val="standard"/>
         </w:rPr>
-        <w:t>Akashdeep Singh Lamba</w:t>
-      </w:r>
+        <w:t xml:space="preserve">Akashdeep Singh </w:t>
+      </w:r>
+      <w:proofErr w:type="spellStart"/>
+      <w:r>
+        <w:rPr>
+          <w:rStyle w:val="FirstName"/>
+          <w:lang w:val="en-GB"/>
+          <w14:ligatures w14:val="standard"/>
+        </w:rPr>
+        <w:t>Lamba</w:t>
+      </w:r>
+      <w:proofErr w:type="spellEnd"/>
       <w:r>
         <w:rPr>
           <w:lang w:val="en-GB"/>
@@ -814,6 +929,7 @@
         <w:br/>
         <w:t xml:space="preserve"> </w:t>
       </w:r>
+      <w:proofErr w:type="spellStart"/>
       <w:r>
         <w:rPr>
           <w:rStyle w:val="City"/>
@@ -821,7 +937,17 @@
           <w:lang w:val="en-GB"/>
           <w14:ligatures w14:val="standard"/>
         </w:rPr>
-        <w:t>Dublin, Ireland</w:t>
+        <w:t>Dublin</w:t>
+      </w:r>
+      <w:proofErr w:type="spellEnd"/>
+      <w:r>
+        <w:rPr>
+          <w:rStyle w:val="City"/>
+          <w:sz w:val="20"/>
+          <w:lang w:val="en-GB"/>
+          <w14:ligatures w14:val="standard"/>
+        </w:rPr>
+        <w:t>, Ireland</w:t>
       </w:r>
       <w:r>
         <w:rPr>
@@ -862,13 +988,23 @@
         </w:rPr>
       </w:pPr>
       <w:bookmarkStart w:id="0" w:name="_Hlk528271602"/>
+      <w:proofErr w:type="spellStart"/>
       <w:r>
         <w:rPr>
           <w:rStyle w:val="FirstName"/>
           <w:lang w:val="en-GB"/>
           <w14:ligatures w14:val="standard"/>
         </w:rPr>
-        <w:t>Shanmukha Sai Ram Pavan</w:t>
+        <w:t>Shanmukha</w:t>
+      </w:r>
+      <w:proofErr w:type="spellEnd"/>
+      <w:r>
+        <w:rPr>
+          <w:rStyle w:val="FirstName"/>
+          <w:lang w:val="en-GB"/>
+          <w14:ligatures w14:val="standard"/>
+        </w:rPr>
+        <w:t xml:space="preserve"> Sai Ram Pavan</w:t>
       </w:r>
       <w:bookmarkEnd w:id="0"/>
       <w:r>
@@ -987,6 +1123,7 @@
         <w:br/>
         <w:t xml:space="preserve"> </w:t>
       </w:r>
+      <w:proofErr w:type="spellStart"/>
       <w:r>
         <w:rPr>
           <w:rStyle w:val="City"/>
@@ -994,7 +1131,17 @@
           <w:lang w:val="en-GB"/>
           <w14:ligatures w14:val="standard"/>
         </w:rPr>
-        <w:t>Dublin, Ireland</w:t>
+        <w:t>Dublin</w:t>
+      </w:r>
+      <w:proofErr w:type="spellEnd"/>
+      <w:r>
+        <w:rPr>
+          <w:rStyle w:val="City"/>
+          <w:sz w:val="20"/>
+          <w:lang w:val="en-GB"/>
+          <w14:ligatures w14:val="standard"/>
+        </w:rPr>
+        <w:t>, Ireland</w:t>
       </w:r>
       <w:r>
         <w:rPr>
@@ -1136,19 +1283,84 @@
     </w:p>
     <w:p>
       <w:pPr>
-        <w:pStyle w:val="Para"/>
-        <w:jc w:val="both"/>
+        <w:pStyle w:val="AckPara"/>
         <w:rPr>
           <w:lang w:val="en-GB" w:eastAsia="ja-JP"/>
-          <w14:ligatures w14:val="standard"/>
         </w:rPr>
       </w:pPr>
       <w:r>
         <w:rPr>
           <w:lang w:val="en-GB" w:eastAsia="it-IT"/>
-          <w14:ligatures w14:val="standard"/>
-        </w:rPr>
-        <w:t>Due to the growing interest in the field of machine learning, several open-source libraries in various languages have become popular for different reasons. Different people prefer one over the other for either ease of use or for speed, accuracy or other features like GPU support. It is worth asking whether all libraries perform similarly under approximately same conditions or not and this paper addresses this question.</w:t>
+        </w:rPr>
+        <w:t>Due to growing interest in machine learning, several open-source libraries have become popular for different reasons</w:t>
+      </w:r>
+      <w:r>
+        <w:rPr>
+          <w:lang w:val="en-GB" w:eastAsia="it-IT"/>
+        </w:rPr>
+        <w:t xml:space="preserve">, each preferred </w:t>
+      </w:r>
+      <w:r>
+        <w:rPr>
+          <w:lang w:val="en-GB" w:eastAsia="it-IT"/>
+        </w:rPr>
+        <w:t>over the other for either ease</w:t>
+      </w:r>
+      <w:r>
+        <w:rPr>
+          <w:lang w:val="en-GB" w:eastAsia="it-IT"/>
+        </w:rPr>
+        <w:t>-</w:t>
+      </w:r>
+      <w:r>
+        <w:rPr>
+          <w:lang w:val="en-GB" w:eastAsia="it-IT"/>
+        </w:rPr>
+        <w:t>of</w:t>
+      </w:r>
+      <w:r>
+        <w:rPr>
+          <w:lang w:val="en-GB" w:eastAsia="it-IT"/>
+        </w:rPr>
+        <w:t>-</w:t>
+      </w:r>
+      <w:r>
+        <w:rPr>
+          <w:lang w:val="en-GB" w:eastAsia="it-IT"/>
+        </w:rPr>
+        <w:t>use</w:t>
+      </w:r>
+      <w:r>
+        <w:rPr>
+          <w:lang w:val="en-GB" w:eastAsia="it-IT"/>
+        </w:rPr>
+        <w:t xml:space="preserve">, </w:t>
+      </w:r>
+      <w:r>
+        <w:rPr>
+          <w:lang w:val="en-GB" w:eastAsia="it-IT"/>
+        </w:rPr>
+        <w:t>speed, accuracy or other features like G</w:t>
+      </w:r>
+      <w:bookmarkStart w:id="1" w:name="_GoBack"/>
+      <w:bookmarkEnd w:id="1"/>
+      <w:r>
+        <w:rPr>
+          <w:lang w:val="en-GB" w:eastAsia="it-IT"/>
+        </w:rPr>
+        <w:t>PU support. It is worth asking whether all libraries perform similarly under approximately same conditions or not</w:t>
+      </w:r>
+      <w:r>
+        <w:rPr>
+          <w:lang w:val="en-GB" w:eastAsia="it-IT"/>
+        </w:rPr>
+        <w:t>,</w:t>
+      </w:r>
+      <w:r>
+        <w:rPr>
+          <w:lang w:val="en-GB" w:eastAsia="it-IT"/>
+        </w:rPr>
+        <w:t xml:space="preserve"> and this paper addresses this question.</w:t>
       </w:r>
     </w:p>
     <w:p>
@@ -1177,6 +1389,270 @@
           <w:lang w:val="en-GB"/>
         </w:rPr>
         <w:t>RELATED WORK</w:t>
+      </w:r>
+    </w:p>
+    <w:p>
+      <w:pPr>
+        <w:pStyle w:val="AckPara"/>
+        <w:rPr>
+          <w:lang w:val="en-GB"/>
+        </w:rPr>
+      </w:pPr>
+      <w:r>
+        <w:rPr>
+          <w:lang w:val="en-GB"/>
+        </w:rPr>
+        <w:t xml:space="preserve">Analysing the experiments of </w:t>
+      </w:r>
+      <w:proofErr w:type="spellStart"/>
+      <w:r>
+        <w:rPr>
+          <w:lang w:val="en-GB"/>
+        </w:rPr>
+        <w:t>B</w:t>
+      </w:r>
+      <w:r>
+        <w:rPr>
+          <w:lang w:val="en-GB"/>
+        </w:rPr>
+        <w:t>huvan</w:t>
+      </w:r>
+      <w:proofErr w:type="spellEnd"/>
+      <w:r>
+        <w:rPr>
+          <w:lang w:val="en-GB"/>
+        </w:rPr>
+        <w:t xml:space="preserve"> M </w:t>
+      </w:r>
+      <w:proofErr w:type="spellStart"/>
+      <w:r>
+        <w:rPr>
+          <w:lang w:val="en-GB"/>
+        </w:rPr>
+        <w:t>Shashidhara</w:t>
+      </w:r>
+      <w:proofErr w:type="spellEnd"/>
+      <w:r>
+        <w:rPr>
+          <w:lang w:val="en-GB"/>
+        </w:rPr>
+        <w:t xml:space="preserve"> et al. in [1</w:t>
+      </w:r>
+      <w:r>
+        <w:rPr>
+          <w:lang w:val="en-GB"/>
+        </w:rPr>
+        <w:t xml:space="preserve">] the results shows that </w:t>
+      </w:r>
+      <w:proofErr w:type="spellStart"/>
+      <w:r>
+        <w:rPr>
+          <w:lang w:val="en-GB"/>
+        </w:rPr>
+        <w:t>Scikit</w:t>
+      </w:r>
+      <w:proofErr w:type="spellEnd"/>
+      <w:r>
+        <w:rPr>
+          <w:lang w:val="en-GB"/>
+        </w:rPr>
+        <w:t>-Learn is best fit for data in comparison with Weka and Apache Spark frameworks.</w:t>
+      </w:r>
+    </w:p>
+    <w:p>
+      <w:pPr>
+        <w:pStyle w:val="AckPara"/>
+        <w:rPr>
+          <w:lang w:val="en-GB"/>
+        </w:rPr>
+      </w:pPr>
+      <w:r>
+        <w:rPr>
+          <w:lang w:val="en-GB"/>
+        </w:rPr>
+        <w:t>Scrutinizing the res</w:t>
+      </w:r>
+      <w:r>
+        <w:rPr>
+          <w:lang w:val="en-GB"/>
+        </w:rPr>
+        <w:t>ults of the Google Brain team [2</w:t>
+      </w:r>
+      <w:r>
+        <w:rPr>
+          <w:lang w:val="en-GB"/>
+        </w:rPr>
+        <w:t>]</w:t>
+      </w:r>
+      <w:r>
+        <w:rPr>
+          <w:lang w:val="en-GB"/>
+        </w:rPr>
+        <w:t xml:space="preserve"> reveals that</w:t>
+      </w:r>
+      <w:r>
+        <w:rPr>
+          <w:lang w:val="en-GB"/>
+        </w:rPr>
+        <w:t xml:space="preserve"> </w:t>
+      </w:r>
+      <w:r>
+        <w:rPr>
+          <w:lang w:val="en-GB"/>
+        </w:rPr>
+        <w:t>TensorFlow</w:t>
+      </w:r>
+      <w:r>
+        <w:rPr>
+          <w:lang w:val="en-GB"/>
+        </w:rPr>
+        <w:t xml:space="preserve"> is a flexible dataflow representation that enables power users to achieve excellent performance and scalability.</w:t>
+      </w:r>
+    </w:p>
+    <w:p>
+      <w:pPr>
+        <w:pStyle w:val="AckHead"/>
+        <w:rPr>
+          <w:lang w:val="en-GB"/>
+        </w:rPr>
+      </w:pPr>
+      <w:r>
+        <w:rPr>
+          <w:rStyle w:val="Label"/>
+          <w:lang w:val="en-GB"/>
+          <w14:ligatures w14:val="standard"/>
+        </w:rPr>
+        <w:t>3</w:t>
+      </w:r>
+      <w:r>
+        <w:rPr>
+          <w:lang w:val="en-GB"/>
+        </w:rPr>
+        <w:t> </w:t>
+      </w:r>
+      <w:r>
+        <w:rPr>
+          <w:lang w:val="en-GB"/>
+        </w:rPr>
+        <w:t>METHODOLOGY</w:t>
+      </w:r>
+    </w:p>
+    <w:p>
+      <w:pPr>
+        <w:pStyle w:val="AckPara"/>
+        <w:rPr>
+          <w:lang w:val="en-GB"/>
+        </w:rPr>
+      </w:pPr>
+      <w:r>
+        <w:rPr>
+          <w:lang w:val="en-GB"/>
+        </w:rPr>
+        <w:t>In this experiment</w:t>
+      </w:r>
+      <w:r>
+        <w:rPr>
+          <w:lang w:val="en-GB"/>
+        </w:rPr>
+        <w:t>,</w:t>
+      </w:r>
+      <w:r>
+        <w:rPr>
+          <w:lang w:val="en-GB"/>
+        </w:rPr>
+        <w:t xml:space="preserve"> </w:t>
+      </w:r>
+      <w:r>
+        <w:rPr>
+          <w:lang w:val="en-GB"/>
+        </w:rPr>
+        <w:t>t</w:t>
+      </w:r>
+      <w:r>
+        <w:rPr>
+          <w:lang w:val="en-GB"/>
+        </w:rPr>
+        <w:t>hree different Machine learning algorithms and frameworks</w:t>
+      </w:r>
+      <w:r>
+        <w:rPr>
+          <w:lang w:val="en-GB"/>
+        </w:rPr>
+        <w:t xml:space="preserve"> were chosen</w:t>
+      </w:r>
+      <w:r>
+        <w:rPr>
+          <w:lang w:val="en-GB"/>
+        </w:rPr>
+        <w:t>.</w:t>
+      </w:r>
+    </w:p>
+    <w:p>
+      <w:pPr>
+        <w:pStyle w:val="AckPara"/>
+        <w:rPr>
+          <w:lang w:val="en-GB"/>
+        </w:rPr>
+      </w:pPr>
+      <w:r>
+        <w:rPr>
+          <w:lang w:val="en-GB"/>
+        </w:rPr>
+        <w:t>The d</w:t>
+      </w:r>
+      <w:r>
+        <w:rPr>
+          <w:lang w:val="en-GB"/>
+        </w:rPr>
+        <w:t>ataset</w:t>
+      </w:r>
+      <w:r>
+        <w:rPr>
+          <w:lang w:val="en-GB"/>
+        </w:rPr>
+        <w:t xml:space="preserve"> used was</w:t>
+      </w:r>
+      <w:r>
+        <w:rPr>
+          <w:lang w:val="en-GB"/>
+        </w:rPr>
+        <w:t xml:space="preserve"> Google Play Store Apps</w:t>
+      </w:r>
+      <w:r>
+        <w:rPr>
+          <w:lang w:val="en-GB"/>
+        </w:rPr>
+        <w:t>:</w:t>
+      </w:r>
+      <w:r>
+        <w:rPr>
+          <w:lang w:val="en-GB"/>
+        </w:rPr>
+        <w:t xml:space="preserve"> </w:t>
+      </w:r>
+      <w:r>
+        <w:rPr>
+          <w:lang w:val="en-GB"/>
+        </w:rPr>
+        <w:t>w</w:t>
+      </w:r>
+      <w:r>
+        <w:rPr>
+          <w:lang w:val="en-GB"/>
+        </w:rPr>
+        <w:t>eb scraped data of 10k Play Store apps for analysing the Android market. This dataset contains all the details of the applications on Google Play. There are 13 features that describe an individual app.</w:t>
+      </w:r>
+      <w:r>
+        <w:rPr>
+          <w:lang w:val="en-GB"/>
+        </w:rPr>
+        <w:t xml:space="preserve"> </w:t>
+      </w:r>
+      <w:r>
+        <w:rPr>
+          <w:lang w:val="en-GB"/>
+        </w:rPr>
+        <w:t>[3]</w:t>
       </w:r>
     </w:p>
     <w:p>
@@ -1192,11 +1668,48 @@
       </w:pPr>
       <w:r>
         <w:rPr>
-          <w:lang w:val="en-GB" w:eastAsia="it-IT"/>
-        </w:rPr>
-        <w:t xml:space="preserve">       </w:t>
-      </w:r>
-      <w:r>
+          <w:rStyle w:val="Label"/>
+          <w:lang w:val="en-GB"/>
+          <w14:ligatures w14:val="standard"/>
+        </w:rPr>
+        <w:t>3</w:t>
+      </w:r>
+      <w:r>
+        <w:rPr>
+          <w:rStyle w:val="Label"/>
+          <w:lang w:val="en-GB"/>
+          <w14:ligatures w14:val="standard"/>
+        </w:rPr>
+        <w:t>.1</w:t>
+      </w:r>
+      <w:r>
+        <w:rPr>
+          <w:lang w:val="en-GB"/>
+          <w14:ligatures w14:val="standard"/>
+        </w:rPr>
+        <w:t> </w:t>
+      </w:r>
+      <w:r>
+        <w:rPr>
+          <w:lang w:val="en-GB"/>
+        </w:rPr>
+        <w:t>Data Pre-processing</w:t>
+      </w:r>
+    </w:p>
+    <w:p>
+      <w:pPr>
+        <w:pStyle w:val="AckPara"/>
+      </w:pPr>
+      <w:r>
+        <w:t>The dataset in the original form obtained from Kaggle wasn’t fit for direct use. In order to make it suitable for the experiment, sparse columns were eliminated, string columns Category and Genres encoded as numbers, and a new column called Rated 4.4 or more derived from Rating was created for use with SVM.</w:t>
+      </w:r>
+      <w:r>
+        <w:t xml:space="preserve"> Further, scaling was left to implementation specific code.</w:t>
+      </w:r>
+    </w:p>
+    <w:p>
+      <w:pPr>
+        <w:pStyle w:val="AckHead"/>
         <w:rPr>
           <w:rFonts w:cstheme="minorBidi"/>
           <w:b w:val="0"/>
@@ -1204,599 +1717,404 @@
           <w:lang w:val="en-GB" w:eastAsia="it-IT"/>
           <w14:ligatures w14:val="standard"/>
         </w:rPr>
-        <w:t>Analysing the experiments of B</w:t>
-      </w:r>
-      <w:r>
-        <w:rPr>
-          <w:rFonts w:cstheme="minorBidi"/>
-          <w:b w:val="0"/>
-          <w:sz w:val="18"/>
-          <w:lang w:val="en-GB" w:eastAsia="it-IT"/>
-          <w14:ligatures w14:val="standard"/>
-        </w:rPr>
-        <w:t>huvan M Shashidhara et al. in [1</w:t>
-      </w:r>
-      <w:r>
-        <w:rPr>
-          <w:rFonts w:cstheme="minorBidi"/>
-          <w:b w:val="0"/>
-          <w:sz w:val="18"/>
-          <w:lang w:val="en-GB" w:eastAsia="it-IT"/>
-          <w14:ligatures w14:val="standard"/>
-        </w:rPr>
-        <w:t>] the results shows that Scikit-Learn is best fit for data in comparison with Weka and Apache Spark frameworks.</w:t>
+      </w:pPr>
+      <w:r>
+        <w:rPr>
+          <w:rStyle w:val="Label"/>
+          <w:lang w:val="en-GB"/>
+          <w14:ligatures w14:val="standard"/>
+        </w:rPr>
+        <w:t>3</w:t>
+      </w:r>
+      <w:r>
+        <w:rPr>
+          <w:rStyle w:val="Label"/>
+          <w:lang w:val="en-GB"/>
+          <w14:ligatures w14:val="standard"/>
+        </w:rPr>
+        <w:t>.</w:t>
+      </w:r>
+      <w:r>
+        <w:rPr>
+          <w:rStyle w:val="Label"/>
+          <w:lang w:val="en-GB"/>
+          <w14:ligatures w14:val="standard"/>
+        </w:rPr>
+        <w:t>2</w:t>
+      </w:r>
+      <w:r>
+        <w:rPr>
+          <w:lang w:val="en-GB"/>
+          <w14:ligatures w14:val="standard"/>
+        </w:rPr>
+        <w:t> </w:t>
+      </w:r>
+      <w:r>
+        <w:rPr>
+          <w:lang w:val="en-GB"/>
+        </w:rPr>
+        <w:t>Deployment on different platforms</w:t>
       </w:r>
     </w:p>
     <w:p>
       <w:pPr>
-        <w:pStyle w:val="AckHead"/>
-        <w:rPr>
-          <w:rFonts w:cstheme="minorBidi"/>
-          <w:b w:val="0"/>
-          <w:sz w:val="18"/>
-          <w:lang w:val="en-GB" w:eastAsia="it-IT"/>
-          <w14:ligatures w14:val="standard"/>
-        </w:rPr>
-      </w:pPr>
-      <w:r>
-        <w:rPr>
-          <w:rFonts w:cstheme="minorBidi"/>
-          <w:b w:val="0"/>
-          <w:sz w:val="18"/>
-          <w:lang w:val="en-GB" w:eastAsia="it-IT"/>
-          <w14:ligatures w14:val="standard"/>
-        </w:rPr>
-        <w:t xml:space="preserve">       Scrutinizing the res</w:t>
-      </w:r>
-      <w:r>
-        <w:rPr>
-          <w:rFonts w:cstheme="minorBidi"/>
-          <w:b w:val="0"/>
-          <w:sz w:val="18"/>
-          <w:lang w:val="en-GB" w:eastAsia="it-IT"/>
-          <w14:ligatures w14:val="standard"/>
-        </w:rPr>
-        <w:t>ults of the Google Brain team [2</w:t>
-      </w:r>
-      <w:r>
-        <w:rPr>
-          <w:rFonts w:cstheme="minorBidi"/>
-          <w:b w:val="0"/>
-          <w:sz w:val="18"/>
-          <w:lang w:val="en-GB" w:eastAsia="it-IT"/>
-          <w14:ligatures w14:val="standard"/>
-        </w:rPr>
-        <w:t>] Tensorflow frameworks is a flexible dataflow representation that enables power users to achieve excellent performance and scalability.</w:t>
+        <w:pStyle w:val="AckPara"/>
+      </w:pPr>
+      <w:r>
+        <w:rPr>
+          <w:b/>
+        </w:rPr>
+        <w:t>Weka</w:t>
+      </w:r>
+      <w:r>
+        <w:t>: It contains robust sequential implementations of many machine learning algorithms</w:t>
+      </w:r>
+      <w:r>
+        <w:t>, and ships with an easy to use GUI</w:t>
+      </w:r>
+      <w:r>
+        <w:t>.</w:t>
       </w:r>
     </w:p>
     <w:p>
       <w:pPr>
-        <w:pStyle w:val="AckHead"/>
-        <w:rPr>
-          <w:lang w:val="en-GB"/>
-        </w:rPr>
-      </w:pPr>
-      <w:r>
-        <w:rPr>
-          <w:rStyle w:val="Label"/>
-          <w:lang w:val="en-GB"/>
-          <w14:ligatures w14:val="standard"/>
-        </w:rPr>
-        <w:t>3</w:t>
-      </w:r>
-      <w:r>
-        <w:rPr>
-          <w:lang w:val="en-GB"/>
-        </w:rPr>
-        <w:t> </w:t>
-      </w:r>
-      <w:r>
-        <w:rPr>
-          <w:lang w:val="en-GB"/>
-        </w:rPr>
-        <w:t>METHODOLOGY</w:t>
+        <w:pStyle w:val="AckPara"/>
+      </w:pPr>
+      <w:proofErr w:type="spellStart"/>
+      <w:r>
+        <w:rPr>
+          <w:b/>
+        </w:rPr>
+        <w:t>Scikit</w:t>
+      </w:r>
+      <w:proofErr w:type="spellEnd"/>
+      <w:r>
+        <w:rPr>
+          <w:b/>
+        </w:rPr>
+        <w:t>-Learn</w:t>
+      </w:r>
+      <w:r>
+        <w:t xml:space="preserve">: </w:t>
+      </w:r>
+      <w:r>
+        <w:t>Due to it’s in-memory processing,</w:t>
+      </w:r>
+      <w:r>
+        <w:t xml:space="preserve"> it is very fast for smaller data which can be easily loaded into memory.</w:t>
       </w:r>
     </w:p>
     <w:p>
-      <w:pPr>
-        <w:pStyle w:val="AckHead"/>
-        <w:rPr>
-          <w:rFonts w:cstheme="minorBidi"/>
-          <w:b w:val="0"/>
-          <w:sz w:val="18"/>
-          <w:lang w:val="en-GB" w:eastAsia="it-IT"/>
-          <w14:ligatures w14:val="standard"/>
-        </w:rPr>
-      </w:pPr>
-      <w:r>
-        <w:rPr>
-          <w:rFonts w:cstheme="minorBidi"/>
-          <w:b w:val="0"/>
-          <w:sz w:val="18"/>
-          <w:lang w:val="en-GB" w:eastAsia="it-IT"/>
-          <w14:ligatures w14:val="standard"/>
-        </w:rPr>
-        <w:t>In this experiment we’ve chosen three different Machine learning algorithms and frameworks.</w:t>
+      <w:r>
+        <w:rPr>
+          <w:b/>
+        </w:rPr>
+        <w:t>Tensor</w:t>
+      </w:r>
+      <w:r>
+        <w:rPr>
+          <w:b/>
+        </w:rPr>
+        <w:t>F</w:t>
+      </w:r>
+      <w:r>
+        <w:rPr>
+          <w:b/>
+        </w:rPr>
+        <w:t>low</w:t>
+      </w:r>
+      <w:r>
+        <w:t>: TensorFlow receives data in the form of Tensors, which are data in the form of arrays of dimensions and ranks.</w:t>
+      </w:r>
+      <w:r>
+        <w:t xml:space="preserve"> It supports distributed execution over GPUs and CPUs.</w:t>
       </w:r>
     </w:p>
     <w:p>
       <w:pPr>
         <w:pStyle w:val="AckHead"/>
         <w:rPr>
-          <w:rFonts w:cstheme="minorBidi"/>
-          <w:b w:val="0"/>
-          <w:sz w:val="18"/>
-          <w:lang w:val="en-GB" w:eastAsia="it-IT"/>
-          <w14:ligatures w14:val="standard"/>
-        </w:rPr>
-      </w:pPr>
-      <w:r>
-        <w:rPr>
-          <w:rFonts w:cstheme="minorBidi"/>
-          <w:b w:val="0"/>
-          <w:sz w:val="18"/>
-          <w:lang w:val="en-GB" w:eastAsia="it-IT"/>
-          <w14:ligatures w14:val="standard"/>
-        </w:rPr>
-        <w:t xml:space="preserve">Data set: </w:t>
-      </w:r>
-      <w:r>
-        <w:rPr>
-          <w:rFonts w:cstheme="minorBidi"/>
-          <w:sz w:val="18"/>
-          <w:lang w:val="en-GB" w:eastAsia="it-IT"/>
-          <w14:ligatures w14:val="standard"/>
-        </w:rPr>
-        <w:t>Google Play Store Apps</w:t>
-      </w:r>
-      <w:r>
-        <w:rPr>
-          <w:rFonts w:cstheme="minorBidi"/>
-          <w:sz w:val="18"/>
-          <w:lang w:val="en-GB" w:eastAsia="it-IT"/>
-          <w14:ligatures w14:val="standard"/>
-        </w:rPr>
-        <w:t xml:space="preserve"> [3]</w:t>
-      </w:r>
-      <w:r>
-        <w:rPr>
-          <w:rFonts w:cstheme="minorBidi"/>
-          <w:b w:val="0"/>
-          <w:sz w:val="18"/>
-          <w:lang w:val="en-GB" w:eastAsia="it-IT"/>
-          <w14:ligatures w14:val="standard"/>
-        </w:rPr>
-        <w:t xml:space="preserve">, </w:t>
-      </w:r>
-      <w:r>
-        <w:rPr>
-          <w:rFonts w:cstheme="minorBidi"/>
-          <w:b w:val="0"/>
-          <w:sz w:val="18"/>
-          <w:lang w:val="en-GB" w:eastAsia="it-IT"/>
-          <w14:ligatures w14:val="standard"/>
-        </w:rPr>
-        <w:t>Web scraped data of 10k Play Store apps for analysing the Android market.</w:t>
-      </w:r>
-      <w:r>
-        <w:rPr>
-          <w:rFonts w:cstheme="minorBidi"/>
-          <w:b w:val="0"/>
-          <w:sz w:val="18"/>
-          <w:lang w:val="en-GB" w:eastAsia="it-IT"/>
-          <w14:ligatures w14:val="standard"/>
-        </w:rPr>
-        <w:t xml:space="preserve"> </w:t>
-      </w:r>
-      <w:r>
-        <w:rPr>
-          <w:rFonts w:cstheme="minorBidi"/>
-          <w:b w:val="0"/>
-          <w:sz w:val="18"/>
-          <w:lang w:val="en-GB" w:eastAsia="it-IT"/>
-          <w14:ligatures w14:val="standard"/>
-        </w:rPr>
-        <w:t xml:space="preserve">This </w:t>
-      </w:r>
-      <w:r>
-        <w:rPr>
-          <w:rFonts w:cstheme="minorBidi"/>
-          <w:b w:val="0"/>
-          <w:sz w:val="18"/>
-          <w:lang w:val="en-GB" w:eastAsia="it-IT"/>
-          <w14:ligatures w14:val="standard"/>
-        </w:rPr>
-        <w:t>dataset</w:t>
-      </w:r>
-      <w:r>
-        <w:rPr>
-          <w:rFonts w:cstheme="minorBidi"/>
-          <w:b w:val="0"/>
-          <w:sz w:val="18"/>
-          <w:lang w:val="en-GB" w:eastAsia="it-IT"/>
-          <w14:ligatures w14:val="standard"/>
-        </w:rPr>
-        <w:t xml:space="preserve"> contains all the details of the applications on Google Play. There </w:t>
-      </w:r>
-      <w:r>
-        <w:rPr>
-          <w:rFonts w:cstheme="minorBidi"/>
-          <w:b w:val="0"/>
-          <w:sz w:val="18"/>
-          <w:lang w:val="en-GB" w:eastAsia="it-IT"/>
-          <w14:ligatures w14:val="standard"/>
-        </w:rPr>
-        <w:t xml:space="preserve">are 13 features that describe an individual </w:t>
-      </w:r>
-      <w:r>
-        <w:rPr>
-          <w:rFonts w:cstheme="minorBidi"/>
-          <w:b w:val="0"/>
-          <w:sz w:val="18"/>
-          <w:lang w:val="en-GB" w:eastAsia="it-IT"/>
-          <w14:ligatures w14:val="standard"/>
-        </w:rPr>
-        <w:t>app.</w:t>
+          <w:lang w:val="en-GB"/>
+        </w:rPr>
+      </w:pPr>
+      <w:r>
+        <w:rPr>
+          <w:rStyle w:val="Label"/>
+          <w:lang w:val="en-GB"/>
+          <w14:ligatures w14:val="standard"/>
+        </w:rPr>
+        <w:t>1.</w:t>
+      </w:r>
+      <w:r>
+        <w:rPr>
+          <w:rStyle w:val="Label"/>
+          <w:lang w:val="en-GB"/>
+          <w14:ligatures w14:val="standard"/>
+        </w:rPr>
+        <w:t>3</w:t>
+      </w:r>
+      <w:r>
+        <w:rPr>
+          <w:lang w:val="en-GB"/>
+          <w14:ligatures w14:val="standard"/>
+        </w:rPr>
+        <w:t> </w:t>
+      </w:r>
+      <w:r>
+        <w:rPr>
+          <w:lang w:val="en-GB"/>
+        </w:rPr>
+        <w:t>Machine learning Algorithms</w:t>
       </w:r>
     </w:p>
     <w:p>
-      <w:pPr>
-        <w:pStyle w:val="AckHead"/>
-        <w:rPr>
-          <w:lang w:val="en-GB"/>
-        </w:rPr>
-      </w:pPr>
-      <w:r>
-        <w:rPr>
-          <w:lang w:val="en-GB"/>
-        </w:rPr>
-        <w:t>i.</w:t>
-      </w:r>
-      <w:r>
-        <w:rPr>
-          <w:lang w:val="en-GB"/>
-        </w:rPr>
-        <w:t>Data Pre-processing:</w:t>
+      <w:r>
+        <w:t xml:space="preserve">Three </w:t>
+      </w:r>
+      <w:r>
+        <w:t>machine learning</w:t>
+      </w:r>
+      <w:r>
+        <w:t xml:space="preserve"> algorithms are chosen, Linear Regression, </w:t>
+      </w:r>
+      <w:r>
+        <w:t>Support Vector Machines and KNN to</w:t>
+      </w:r>
+      <w:r>
+        <w:t xml:space="preserve"> test</w:t>
+      </w:r>
+      <w:r>
+        <w:t xml:space="preserve"> Root Mean Square Error and accuracy with the trained dataset</w:t>
+      </w:r>
+      <w:r>
+        <w:t xml:space="preserve"> on </w:t>
+      </w:r>
+      <w:r>
+        <w:t>various</w:t>
+      </w:r>
+      <w:r>
+        <w:t xml:space="preserve"> frameworks</w:t>
+      </w:r>
+      <w:r>
+        <w:t>.</w:t>
       </w:r>
     </w:p>
     <w:p>
       <w:pPr>
         <w:pStyle w:val="AckHead"/>
         <w:rPr>
-          <w:rFonts w:cstheme="minorBidi"/>
-          <w:b w:val="0"/>
-          <w:sz w:val="18"/>
-          <w:lang w:val="en-GB" w:eastAsia="it-IT"/>
-          <w14:ligatures w14:val="standard"/>
-        </w:rPr>
-      </w:pPr>
-      <w:r>
-        <w:rPr>
-          <w:rFonts w:cstheme="minorBidi"/>
-          <w:b w:val="0"/>
-          <w:sz w:val="18"/>
-          <w:lang w:val="en-GB" w:eastAsia="it-IT"/>
-          <w14:ligatures w14:val="standard"/>
-        </w:rPr>
-        <w:t xml:space="preserve">We have obtained a dataset from Kaggle dataset repository </w:t>
+          <w:lang w:val="en-GB"/>
+        </w:rPr>
+      </w:pPr>
+      <w:r>
+        <w:rPr>
+          <w:rStyle w:val="Label"/>
+          <w:lang w:val="en-GB"/>
+          <w14:ligatures w14:val="standard"/>
+        </w:rPr>
+        <w:t>4</w:t>
+      </w:r>
+      <w:r>
+        <w:rPr>
+          <w:lang w:val="en-GB"/>
+        </w:rPr>
+        <w:t> </w:t>
+      </w:r>
+      <w:r>
+        <w:rPr>
+          <w:lang w:val="en-GB"/>
+        </w:rPr>
+        <w:t>RESULTS &amp; DISCUSSION</w:t>
       </w:r>
     </w:p>
     <w:p>
       <w:pPr>
         <w:pStyle w:val="AckHead"/>
         <w:rPr>
-          <w:lang w:val="en-GB"/>
-        </w:rPr>
-      </w:pPr>
-      <w:r>
-        <w:rPr>
-          <w:lang w:val="en-GB"/>
-        </w:rPr>
-        <w:t>ii.</w:t>
-      </w:r>
-      <w:r>
-        <w:rPr>
-          <w:lang w:val="en-GB"/>
-        </w:rPr>
-        <w:t>Deployment on different platforms:</w:t>
+          <w:rStyle w:val="Label"/>
+          <w:lang w:val="en-GB"/>
+          <w14:ligatures w14:val="standard"/>
+        </w:rPr>
+      </w:pPr>
+      <w:r>
+        <w:rPr>
+          <w:rStyle w:val="Label"/>
+          <w:noProof/>
+          <w:lang w:val="en-GB"/>
+          <w14:ligatures w14:val="standard"/>
+        </w:rPr>
+        <w:drawing>
+          <wp:inline distT="0" distB="0" distL="0" distR="0" wp14:anchorId="7F216386" wp14:editId="2AC0C210">
+            <wp:extent cx="2946249" cy="1466850"/>
+            <wp:effectExtent l="0" t="0" r="6985" b="0"/>
+            <wp:docPr id="2" name="Picture 2"/>
+            <wp:cNvGraphicFramePr>
+              <a:graphicFrameLocks xmlns:a="http://schemas.openxmlformats.org/drawingml/2006/main" noChangeAspect="1"/>
+            </wp:cNvGraphicFramePr>
+            <a:graphic xmlns:a="http://schemas.openxmlformats.org/drawingml/2006/main">
+              <a:graphicData uri="http://schemas.openxmlformats.org/drawingml/2006/picture">
+                <pic:pic xmlns:pic="http://schemas.openxmlformats.org/drawingml/2006/picture">
+                  <pic:nvPicPr>
+                    <pic:cNvPr id="0" name="Picture 2"/>
+                    <pic:cNvPicPr>
+                      <a:picLocks noChangeAspect="1" noChangeArrowheads="1"/>
+                    </pic:cNvPicPr>
+                  </pic:nvPicPr>
+                  <pic:blipFill>
+                    <a:blip r:embed="rId18">
+                      <a:extLst>
+                        <a:ext uri="{28A0092B-C50C-407E-A947-70E740481C1C}">
+                          <a14:useLocalDpi xmlns:a14="http://schemas.microsoft.com/office/drawing/2010/main" val="0"/>
+                        </a:ext>
+                      </a:extLst>
+                    </a:blip>
+                    <a:srcRect/>
+                    <a:stretch>
+                      <a:fillRect/>
+                    </a:stretch>
+                  </pic:blipFill>
+                  <pic:spPr bwMode="auto">
+                    <a:xfrm>
+                      <a:off x="0" y="0"/>
+                      <a:ext cx="3015858" cy="1501506"/>
+                    </a:xfrm>
+                    <a:prstGeom prst="rect">
+                      <a:avLst/>
+                    </a:prstGeom>
+                    <a:noFill/>
+                  </pic:spPr>
+                </pic:pic>
+              </a:graphicData>
+            </a:graphic>
+          </wp:inline>
+        </w:drawing>
       </w:r>
     </w:p>
     <w:p>
       <w:pPr>
-        <w:autoSpaceDE w:val="0"/>
-        <w:autoSpaceDN w:val="0"/>
-        <w:adjustRightInd w:val="0"/>
-        <w:spacing w:line="240" w:lineRule="auto"/>
-        <w:rPr>
-          <w:lang w:val="en-GB" w:eastAsia="it-IT"/>
-          <w14:ligatures w14:val="standard"/>
-        </w:rPr>
-      </w:pPr>
-      <w:r>
-        <w:rPr>
-          <w:b/>
-          <w:lang w:val="en-GB" w:eastAsia="it-IT"/>
-          <w14:ligatures w14:val="standard"/>
-        </w:rPr>
-        <w:t>Weka:</w:t>
-      </w:r>
-      <w:r>
-        <w:rPr>
-          <w:lang w:val="en-GB" w:eastAsia="it-IT"/>
-          <w14:ligatures w14:val="standard"/>
-        </w:rPr>
-        <w:t xml:space="preserve"> It contains robust sequential implementations of many machine learning algorithms. </w:t>
+        <w:pStyle w:val="AckHead"/>
+        <w:rPr>
+          <w:lang w:val="en-GB"/>
+        </w:rPr>
+      </w:pPr>
+      <w:r>
+        <w:rPr>
+          <w:rStyle w:val="Label"/>
+          <w:lang w:val="en-GB"/>
+          <w14:ligatures w14:val="standard"/>
+        </w:rPr>
+        <w:t>5</w:t>
+      </w:r>
+      <w:r>
+        <w:rPr>
+          <w:lang w:val="en-GB"/>
+        </w:rPr>
+        <w:t> </w:t>
+      </w:r>
+      <w:r>
+        <w:rPr>
+          <w:lang w:val="en-GB"/>
+        </w:rPr>
+        <w:t>LIMITATIONS &amp; OUTLOOK</w:t>
       </w:r>
     </w:p>
     <w:p>
-      <w:pPr>
-        <w:autoSpaceDE w:val="0"/>
-        <w:autoSpaceDN w:val="0"/>
-        <w:adjustRightInd w:val="0"/>
-        <w:spacing w:line="240" w:lineRule="auto"/>
-        <w:rPr>
-          <w:lang w:val="en-GB" w:eastAsia="it-IT"/>
-          <w14:ligatures w14:val="standard"/>
-        </w:rPr>
-      </w:pPr>
-      <w:r>
-        <w:rPr>
-          <w:b/>
-          <w:lang w:val="en-GB" w:eastAsia="it-IT"/>
-          <w14:ligatures w14:val="standard"/>
-        </w:rPr>
-        <w:t>Scikit-Learn:</w:t>
-      </w:r>
-      <w:r>
-        <w:rPr>
-          <w:lang w:val="en-GB" w:eastAsia="it-IT"/>
-          <w14:ligatures w14:val="standard"/>
-        </w:rPr>
-        <w:t xml:space="preserve"> It loads all data into memory and executes the algorithms by</w:t>
-      </w:r>
-      <w:r>
-        <w:rPr>
-          <w:rFonts w:ascii="NimbusRomNo9L-Regu" w:eastAsia="PMingLiU" w:hAnsi="NimbusRomNo9L-Regu" w:cs="NimbusRomNo9L-Regu"/>
-          <w:sz w:val="19"/>
-          <w:szCs w:val="19"/>
-          <w:lang w:eastAsia="it-IT"/>
-        </w:rPr>
-        <w:t xml:space="preserve"> </w:t>
-      </w:r>
-      <w:r>
-        <w:rPr>
-          <w:lang w:val="en-GB" w:eastAsia="it-IT"/>
-          <w14:ligatures w14:val="standard"/>
-        </w:rPr>
-        <w:t>accessing</w:t>
-      </w:r>
-      <w:r>
-        <w:rPr>
-          <w:rFonts w:ascii="NimbusRomNo9L-Regu" w:eastAsia="PMingLiU" w:hAnsi="NimbusRomNo9L-Regu" w:cs="NimbusRomNo9L-Regu"/>
-          <w:sz w:val="19"/>
-          <w:szCs w:val="19"/>
-          <w:lang w:eastAsia="it-IT"/>
-        </w:rPr>
-        <w:t xml:space="preserve"> </w:t>
-      </w:r>
-      <w:r>
-        <w:rPr>
-          <w:lang w:val="en-GB" w:eastAsia="it-IT"/>
-          <w14:ligatures w14:val="standard"/>
-        </w:rPr>
-        <w:t>data</w:t>
-      </w:r>
-      <w:r>
-        <w:rPr>
-          <w:rFonts w:ascii="NimbusRomNo9L-Regu" w:eastAsia="PMingLiU" w:hAnsi="NimbusRomNo9L-Regu" w:cs="NimbusRomNo9L-Regu"/>
-          <w:sz w:val="19"/>
-          <w:szCs w:val="19"/>
-          <w:lang w:eastAsia="it-IT"/>
-        </w:rPr>
-        <w:t xml:space="preserve"> </w:t>
-      </w:r>
-      <w:r>
-        <w:rPr>
-          <w:lang w:val="en-GB" w:eastAsia="it-IT"/>
-          <w14:ligatures w14:val="standard"/>
-        </w:rPr>
-        <w:t>from memory. Hence it is very fast for smaller data which can be easily loaded into memory.</w:t>
+      <w:r>
+        <w:t>While the experiment conducted</w:t>
+      </w:r>
+      <w:r>
+        <w:t xml:space="preserve"> within the prevailing constraints</w:t>
+      </w:r>
+      <w:r>
+        <w:t xml:space="preserve"> provides an overview</w:t>
+      </w:r>
+      <w:r>
+        <w:t xml:space="preserve"> of </w:t>
+      </w:r>
+      <w:r>
+        <w:t>comparison</w:t>
+      </w:r>
+      <w:r>
+        <w:t xml:space="preserve"> between the three libraries, it </w:t>
+      </w:r>
+      <w:r>
+        <w:t>is not by any means a comprehensive analysis. Metrics such as training speed haven’t been considered, and more sophisticated algorithms haven’t been tested.</w:t>
       </w:r>
     </w:p>
     <w:p>
       <w:pPr>
-        <w:autoSpaceDE w:val="0"/>
-        <w:autoSpaceDN w:val="0"/>
-        <w:adjustRightInd w:val="0"/>
-        <w:spacing w:line="240" w:lineRule="auto"/>
-        <w:rPr>
-          <w:lang w:val="en-GB" w:eastAsia="it-IT"/>
-          <w14:ligatures w14:val="standard"/>
-        </w:rPr>
-      </w:pPr>
-      <w:r>
-        <w:rPr>
-          <w:b/>
-          <w:lang w:val="en-GB"/>
-          <w14:ligatures w14:val="standard"/>
-        </w:rPr>
-        <w:t xml:space="preserve">Tensorflow: </w:t>
-      </w:r>
-      <w:r>
-        <w:rPr>
-          <w:lang w:val="en-GB"/>
-          <w14:ligatures w14:val="standard"/>
-        </w:rPr>
-        <w:t>T</w:t>
-      </w:r>
-      <w:r>
-        <w:rPr>
-          <w:lang w:val="en-GB" w:eastAsia="it-IT"/>
-          <w14:ligatures w14:val="standard"/>
-        </w:rPr>
-        <w:t>he unique fact of tensorflow is</w:t>
-      </w:r>
-      <w:r>
-        <w:rPr>
-          <w:lang w:val="en-GB" w:eastAsia="it-IT"/>
-          <w14:ligatures w14:val="standard"/>
-        </w:rPr>
-        <w:t xml:space="preserve"> it processes </w:t>
-      </w:r>
-      <w:r>
-        <w:rPr>
-          <w:lang w:val="en-GB" w:eastAsia="it-IT"/>
-          <w14:ligatures w14:val="standard"/>
-        </w:rPr>
-        <w:t>data in the form of a DataFlow graph/Computational graph and availability of TensorFlowBoard for visualizations. Also, TensorFlow receives data in the form of Tensors, which are data in the form of arrays of dimensions and ranks.</w:t>
+        <w:pStyle w:val="AckHead"/>
+        <w:rPr>
+          <w:lang w:val="en-GB"/>
+        </w:rPr>
+      </w:pPr>
+      <w:r>
+        <w:rPr>
+          <w:lang w:val="en-GB"/>
+        </w:rPr>
+        <w:t>ACKNOWLEDGMENTS</w:t>
       </w:r>
     </w:p>
     <w:p>
       <w:pPr>
-        <w:pStyle w:val="AckHead"/>
-        <w:rPr>
-          <w:lang w:val="en-GB"/>
-        </w:rPr>
-      </w:pPr>
-      <w:r>
-        <w:rPr>
-          <w:lang w:val="en-GB"/>
-        </w:rPr>
-        <w:t>iii.</w:t>
-      </w:r>
-      <w:r>
-        <w:rPr>
-          <w:lang w:val="en-GB"/>
-        </w:rPr>
-        <w:t>Machine learning Algorithms:</w:t>
+        <w:pStyle w:val="AckPara"/>
+        <w:rPr>
+          <w:lang w:val="en-GB"/>
+          <w14:ligatures w14:val="standard"/>
+        </w:rPr>
+      </w:pPr>
+      <w:r>
+        <w:rPr>
+          <w:lang w:val="en-GB" w:eastAsia="it-IT"/>
+          <w14:ligatures w14:val="standard"/>
+        </w:rPr>
+        <w:t>This analysis was conducted as part of the 2018/19 Machine Learning module CS7CS4/CS4404 at Trinity College Dublin [</w:t>
+      </w:r>
+      <w:r>
+        <w:rPr>
+          <w:lang w:val="en-GB" w:eastAsia="it-IT"/>
+          <w14:ligatures w14:val="standard"/>
+        </w:rPr>
+        <w:t>4</w:t>
+      </w:r>
+      <w:r>
+        <w:rPr>
+          <w:lang w:val="en-GB" w:eastAsia="it-IT"/>
+          <w14:ligatures w14:val="standard"/>
+        </w:rPr>
+        <w:t>].</w:t>
       </w:r>
     </w:p>
     <w:p>
       <w:pPr>
         <w:pStyle w:val="AckHead"/>
         <w:rPr>
-          <w:rFonts w:cstheme="minorBidi"/>
-          <w:b w:val="0"/>
-          <w:sz w:val="18"/>
-          <w:lang w:val="en-GB" w:eastAsia="it-IT"/>
-          <w14:ligatures w14:val="standard"/>
-        </w:rPr>
-      </w:pPr>
-      <w:r>
-        <w:rPr>
-          <w:rFonts w:cstheme="minorBidi"/>
-          <w:b w:val="0"/>
-          <w:sz w:val="18"/>
-          <w:lang w:val="en-GB" w:eastAsia="it-IT"/>
-          <w14:ligatures w14:val="standard"/>
-        </w:rPr>
-        <w:t xml:space="preserve">Three </w:t>
-      </w:r>
-      <w:r>
-        <w:rPr>
-          <w:rFonts w:cstheme="minorBidi"/>
-          <w:b w:val="0"/>
-          <w:sz w:val="18"/>
-          <w:lang w:val="en-GB" w:eastAsia="it-IT"/>
-          <w14:ligatures w14:val="standard"/>
-        </w:rPr>
-        <w:t>machine learning</w:t>
-      </w:r>
-      <w:r>
-        <w:rPr>
-          <w:rFonts w:cstheme="minorBidi"/>
-          <w:b w:val="0"/>
-          <w:sz w:val="18"/>
-          <w:lang w:val="en-GB" w:eastAsia="it-IT"/>
-          <w14:ligatures w14:val="standard"/>
-        </w:rPr>
-        <w:t xml:space="preserve"> algorithms are chosen, Linear Regression, </w:t>
-      </w:r>
-      <w:r>
-        <w:rPr>
-          <w:rFonts w:cstheme="minorBidi"/>
-          <w:b w:val="0"/>
-          <w:sz w:val="18"/>
-          <w:lang w:val="en-GB" w:eastAsia="it-IT"/>
-          <w14:ligatures w14:val="standard"/>
-        </w:rPr>
-        <w:t>Support Vector Machines and KNN to</w:t>
-      </w:r>
-      <w:r>
-        <w:rPr>
-          <w:rFonts w:cstheme="minorBidi"/>
-          <w:b w:val="0"/>
-          <w:sz w:val="18"/>
-          <w:lang w:val="en-GB" w:eastAsia="it-IT"/>
-          <w14:ligatures w14:val="standard"/>
-        </w:rPr>
-        <w:t xml:space="preserve"> test</w:t>
-      </w:r>
-      <w:r>
-        <w:rPr>
-          <w:rFonts w:cstheme="minorBidi"/>
-          <w:b w:val="0"/>
-          <w:sz w:val="18"/>
-          <w:lang w:val="en-GB" w:eastAsia="it-IT"/>
-          <w14:ligatures w14:val="standard"/>
-        </w:rPr>
-        <w:t xml:space="preserve"> Root Mean Square Error and accuracy with the trained dataset</w:t>
-      </w:r>
-      <w:r>
-        <w:rPr>
-          <w:rFonts w:cstheme="minorBidi"/>
-          <w:b w:val="0"/>
-          <w:sz w:val="18"/>
-          <w:lang w:val="en-GB" w:eastAsia="it-IT"/>
-          <w14:ligatures w14:val="standard"/>
-        </w:rPr>
-        <w:t xml:space="preserve"> on </w:t>
-      </w:r>
-      <w:r>
-        <w:rPr>
-          <w:rFonts w:cstheme="minorBidi"/>
-          <w:b w:val="0"/>
-          <w:sz w:val="18"/>
-          <w:lang w:val="en-GB" w:eastAsia="it-IT"/>
-          <w14:ligatures w14:val="standard"/>
-        </w:rPr>
-        <w:t>various</w:t>
-      </w:r>
-      <w:bookmarkStart w:id="1" w:name="_GoBack"/>
-      <w:bookmarkEnd w:id="1"/>
-      <w:r>
-        <w:rPr>
-          <w:rFonts w:cstheme="minorBidi"/>
-          <w:b w:val="0"/>
-          <w:sz w:val="18"/>
-          <w:lang w:val="en-GB" w:eastAsia="it-IT"/>
-          <w14:ligatures w14:val="standard"/>
-        </w:rPr>
-        <w:t xml:space="preserve"> frameworks</w:t>
-      </w:r>
-      <w:r>
-        <w:rPr>
-          <w:rFonts w:cstheme="minorBidi"/>
-          <w:b w:val="0"/>
-          <w:sz w:val="18"/>
-          <w:lang w:val="en-GB" w:eastAsia="it-IT"/>
-          <w14:ligatures w14:val="standard"/>
-        </w:rPr>
-        <w:t>.</w:t>
+          <w:lang w:val="en-GB"/>
+        </w:rPr>
+      </w:pPr>
+      <w:r>
+        <w:rPr>
+          <w:lang w:val="en-GB"/>
+        </w:rPr>
+        <w:t>BIBLIOGRAPHY</w:t>
       </w:r>
     </w:p>
     <w:p>
       <w:pPr>
-        <w:pStyle w:val="AckHead"/>
-        <w:rPr>
-          <w:lang w:val="en-GB"/>
-        </w:rPr>
-      </w:pPr>
-      <w:r>
-        <w:rPr>
-          <w:rStyle w:val="Label"/>
-          <w:lang w:val="en-GB"/>
-          <w14:ligatures w14:val="standard"/>
+        <w:pStyle w:val="AckPara"/>
+        <w:rPr>
+          <w:lang w:val="en-GB"/>
+        </w:rPr>
+      </w:pPr>
+      <w:r>
+        <w:rPr>
+          <w:lang w:val="en-GB"/>
+        </w:rPr>
+        <w:t>[</w:t>
+      </w:r>
+      <w:r>
+        <w:rPr>
+          <w:lang w:val="en-GB"/>
         </w:rPr>
         <w:t>4</w:t>
       </w:r>
@@ -1804,13 +2122,35 @@
         <w:rPr>
           <w:lang w:val="en-GB"/>
         </w:rPr>
-        <w:t> </w:t>
-      </w:r>
-      <w:r>
-        <w:rPr>
-          <w:lang w:val="en-GB"/>
-        </w:rPr>
-        <w:t>RESULTS &amp; DISCUSSION</w:t>
+        <w:t xml:space="preserve">] </w:t>
+      </w:r>
+      <w:proofErr w:type="spellStart"/>
+      <w:r>
+        <w:rPr>
+          <w:lang w:val="en-GB"/>
+        </w:rPr>
+        <w:t>Joeran</w:t>
+      </w:r>
+      <w:proofErr w:type="spellEnd"/>
+      <w:r>
+        <w:rPr>
+          <w:lang w:val="en-GB"/>
+        </w:rPr>
+        <w:t xml:space="preserve"> </w:t>
+      </w:r>
+      <w:proofErr w:type="spellStart"/>
+      <w:r>
+        <w:rPr>
+          <w:lang w:val="en-GB"/>
+        </w:rPr>
+        <w:t>Beel</w:t>
+      </w:r>
+      <w:proofErr w:type="spellEnd"/>
+      <w:r>
+        <w:rPr>
+          <w:lang w:val="en-GB"/>
+        </w:rPr>
+        <w:t xml:space="preserve"> and Douglas Leith. Machine Learning (CS7CS4/CS4404). Trinity College Dublin, School of Computer Science and Statistics. 2018.</w:t>
       </w:r>
     </w:p>
     <w:p>
@@ -1822,146 +2162,101 @@
       </w:pPr>
       <w:r>
         <w:rPr>
-          <w:rStyle w:val="Label"/>
-          <w:lang w:val="en-GB"/>
-          <w14:ligatures w14:val="standard"/>
-        </w:rPr>
-        <w:t>5</w:t>
-      </w:r>
-      <w:r>
-        <w:rPr>
-          <w:lang w:val="en-GB"/>
-        </w:rPr>
-        <w:t> </w:t>
-      </w:r>
-      <w:r>
-        <w:rPr>
-          <w:lang w:val="en-GB"/>
-        </w:rPr>
-        <w:t>LIMITATIONS &amp; OUTLOOK</w:t>
+          <w:lang w:val="en-GB"/>
+        </w:rPr>
+        <w:t>REFERENCES</w:t>
       </w:r>
     </w:p>
     <w:p>
       <w:pPr>
-        <w:pStyle w:val="AckHead"/>
-        <w:rPr>
-          <w:lang w:val="en-GB"/>
-        </w:rPr>
-      </w:pPr>
-      <w:r>
-        <w:rPr>
-          <w:lang w:val="en-GB"/>
-        </w:rPr>
-        <w:t>ACKNOWLEDGMENTS</w:t>
+        <w:pStyle w:val="Bibentry"/>
+        <w:rPr>
+          <w:lang w:val="en-GB"/>
+          <w14:ligatures w14:val="standard"/>
+        </w:rPr>
+      </w:pPr>
+      <w:r>
+        <w:rPr>
+          <w:lang w:val="en-GB"/>
+          <w14:ligatures w14:val="standard"/>
+        </w:rPr>
+        <w:t>[</w:t>
+      </w:r>
+      <w:r>
+        <w:rPr>
+          <w:lang w:val="en-GB"/>
+          <w14:ligatures w14:val="standard"/>
+        </w:rPr>
+        <w:t>1</w:t>
+      </w:r>
+      <w:r>
+        <w:rPr>
+          <w:lang w:val="en-GB"/>
+          <w14:ligatures w14:val="standard"/>
+        </w:rPr>
+        <w:t>]</w:t>
+      </w:r>
+      <w:r>
+        <w:rPr>
+          <w:lang w:val="en-GB"/>
+          <w14:ligatures w14:val="standard"/>
+        </w:rPr>
+        <w:tab/>
+      </w:r>
+      <w:proofErr w:type="spellStart"/>
+      <w:r>
+        <w:rPr>
+          <w:lang w:val="en-GB"/>
+          <w14:ligatures w14:val="standard"/>
+        </w:rPr>
+        <w:t>Bhuvan</w:t>
+      </w:r>
+      <w:proofErr w:type="spellEnd"/>
+      <w:r>
+        <w:rPr>
+          <w:lang w:val="en-GB"/>
+          <w14:ligatures w14:val="standard"/>
+        </w:rPr>
+        <w:t xml:space="preserve"> M </w:t>
+      </w:r>
+      <w:proofErr w:type="spellStart"/>
+      <w:r>
+        <w:rPr>
+          <w:lang w:val="en-GB"/>
+          <w14:ligatures w14:val="standard"/>
+        </w:rPr>
+        <w:t>Shashidhara</w:t>
+      </w:r>
+      <w:proofErr w:type="spellEnd"/>
+      <w:r>
+        <w:rPr>
+          <w:lang w:val="en-GB"/>
+          <w14:ligatures w14:val="standard"/>
+        </w:rPr>
+        <w:t xml:space="preserve"> et al. “Evaluation of Machine Learning Frameworks on Bank Marketing and Higgs Datasets” IEEE 2015 DOI: 10.1109/ICACCE.2015.31</w:t>
       </w:r>
     </w:p>
     <w:p>
       <w:pPr>
-        <w:pStyle w:val="AckPara"/>
-        <w:rPr>
-          <w:lang w:val="en-GB"/>
-          <w14:ligatures w14:val="standard"/>
-        </w:rPr>
-      </w:pPr>
-      <w:r>
-        <w:rPr>
-          <w:lang w:val="en-GB" w:eastAsia="it-IT"/>
-          <w14:ligatures w14:val="standard"/>
-        </w:rPr>
-        <w:t>This analysis was conducted as part of the 2018/19 Machine Learning module CS7CS4/CS4404 at Trinity College Dublin [</w:t>
-      </w:r>
-      <w:r>
-        <w:rPr>
-          <w:lang w:val="en-GB" w:eastAsia="it-IT"/>
-          <w14:ligatures w14:val="standard"/>
-        </w:rPr>
-        <w:t>4</w:t>
-      </w:r>
-      <w:r>
-        <w:rPr>
-          <w:lang w:val="en-GB" w:eastAsia="it-IT"/>
-          <w14:ligatures w14:val="standard"/>
-        </w:rPr>
-        <w:t>].</w:t>
-      </w:r>
-    </w:p>
-    <w:p>
-      <w:pPr>
-        <w:pStyle w:val="AckHead"/>
-        <w:rPr>
-          <w:lang w:val="en-GB"/>
-        </w:rPr>
-      </w:pPr>
-      <w:r>
-        <w:rPr>
-          <w:lang w:val="en-GB"/>
-        </w:rPr>
-        <w:t>BIBLIOGRAPHY</w:t>
-      </w:r>
-    </w:p>
-    <w:p>
-      <w:pPr>
-        <w:pStyle w:val="AckPara"/>
-        <w:rPr>
-          <w:lang w:val="en-GB"/>
-        </w:rPr>
-      </w:pPr>
-      <w:r>
-        <w:rPr>
-          <w:lang w:val="en-GB"/>
+        <w:pStyle w:val="Bibentry"/>
+        <w:rPr>
+          <w:lang w:val="en-GB"/>
+          <w14:ligatures w14:val="standard"/>
+        </w:rPr>
+      </w:pPr>
+      <w:r>
+        <w:rPr>
+          <w:lang w:val="en-GB"/>
+          <w14:ligatures w14:val="standard"/>
         </w:rPr>
         <w:t>[</w:t>
       </w:r>
       <w:r>
         <w:rPr>
           <w:lang w:val="en-GB"/>
-        </w:rPr>
-        <w:t>4</w:t>
-      </w:r>
-      <w:r>
-        <w:rPr>
-          <w:lang w:val="en-GB"/>
-        </w:rPr>
-        <w:t>] Joeran Beel and Douglas Leith. Machine Learning (CS7CS4/CS4404). Trinity College Dublin, School of Computer Science and Statistics. 2018.</w:t>
-      </w:r>
-    </w:p>
-    <w:p>
-      <w:pPr>
-        <w:pStyle w:val="ReferenceHead"/>
-        <w:rPr>
-          <w:lang w:val="en-GB"/>
-          <w14:ligatures w14:val="standard"/>
-        </w:rPr>
-      </w:pPr>
-      <w:r>
-        <w:rPr>
-          <w:lang w:val="en-GB"/>
-          <w14:ligatures w14:val="standard"/>
-        </w:rPr>
-        <w:t>REFERENCES</w:t>
-      </w:r>
-    </w:p>
-    <w:p>
-      <w:pPr>
-        <w:pStyle w:val="Bibentry"/>
-        <w:rPr>
-          <w:lang w:val="en-GB"/>
-          <w14:ligatures w14:val="standard"/>
-        </w:rPr>
-      </w:pPr>
-      <w:r>
-        <w:rPr>
-          <w:lang w:val="en-GB"/>
-          <w14:ligatures w14:val="standard"/>
-        </w:rPr>
-        <w:t>[</w:t>
-      </w:r>
-      <w:r>
-        <w:rPr>
-          <w:lang w:val="en-GB"/>
-          <w14:ligatures w14:val="standard"/>
-        </w:rPr>
-        <w:t>1</w:t>
+          <w14:ligatures w14:val="standard"/>
+        </w:rPr>
+        <w:t>2</w:t>
       </w:r>
       <w:r>
         <w:rPr>
@@ -1976,101 +2271,12 @@
           <w14:ligatures w14:val="standard"/>
         </w:rPr>
         <w:tab/>
-      </w:r>
-      <w:r>
-        <w:rPr>
-          <w:lang w:val="en-GB"/>
-          <w14:ligatures w14:val="standard"/>
-        </w:rPr>
-        <w:t>Bhuvan M Shashidhara et al</w:t>
-      </w:r>
-      <w:r>
-        <w:rPr>
-          <w:lang w:val="en-GB"/>
-          <w14:ligatures w14:val="standard"/>
-        </w:rPr>
-        <w:t>. “</w:t>
-      </w:r>
-      <w:r>
-        <w:rPr>
-          <w:lang w:val="en-GB"/>
-          <w14:ligatures w14:val="standard"/>
-        </w:rPr>
-        <w:t>Evaluation of Machine Learning Frameworks</w:t>
-      </w:r>
-      <w:r>
-        <w:rPr>
-          <w:lang w:val="en-GB"/>
-          <w14:ligatures w14:val="standard"/>
-        </w:rPr>
-        <w:t xml:space="preserve"> </w:t>
-      </w:r>
-      <w:r>
-        <w:rPr>
-          <w:lang w:val="en-GB"/>
-          <w14:ligatures w14:val="standard"/>
-        </w:rPr>
-        <w:t>on Bank Marketing and Higgs Datasets</w:t>
-      </w:r>
-      <w:r>
-        <w:rPr>
-          <w:lang w:val="en-GB"/>
-          <w14:ligatures w14:val="standard"/>
-        </w:rPr>
-        <w:t xml:space="preserve">” IEEE 2015 </w:t>
-      </w:r>
-      <w:r>
-        <w:rPr>
-          <w:lang w:val="en-GB"/>
-          <w14:ligatures w14:val="standard"/>
-        </w:rPr>
-        <w:t>DOI: 10.1109/ICACCE.2015.31</w:t>
-      </w:r>
-    </w:p>
-    <w:p>
-      <w:pPr>
-        <w:pStyle w:val="Bibentry"/>
-        <w:rPr>
-          <w:lang w:val="en-GB"/>
-          <w14:ligatures w14:val="standard"/>
-        </w:rPr>
-      </w:pPr>
-      <w:r>
-        <w:rPr>
-          <w:lang w:val="en-GB"/>
-          <w14:ligatures w14:val="standard"/>
-        </w:rPr>
-        <w:t>[</w:t>
-      </w:r>
-      <w:r>
-        <w:rPr>
-          <w:lang w:val="en-GB"/>
-          <w14:ligatures w14:val="standard"/>
-        </w:rPr>
-        <w:t>2</w:t>
-      </w:r>
-      <w:r>
-        <w:rPr>
-          <w:lang w:val="en-GB"/>
-          <w14:ligatures w14:val="standard"/>
-        </w:rPr>
-        <w:t>]</w:t>
-      </w:r>
-      <w:r>
-        <w:rPr>
-          <w:lang w:val="en-GB"/>
-          <w14:ligatures w14:val="standard"/>
-        </w:rPr>
-        <w:tab/>
-      </w:r>
-      <w:r>
-        <w:rPr>
-          <w:lang w:val="en-GB"/>
-          <w14:ligatures w14:val="standard"/>
-        </w:rPr>
         <w:t>The team Google Brain’s “</w:t>
       </w:r>
       <w:r>
+        <w:rPr>
+          <w:lang w:val="en-GB"/>
+        </w:rPr>
         <w:t>TensorFlow: A system for large-scale machine learning</w:t>
       </w:r>
       <w:r>
@@ -2078,35 +2284,7 @@
           <w:lang w:val="en-GB"/>
           <w14:ligatures w14:val="standard"/>
         </w:rPr>
-        <w:t xml:space="preserve">” </w:t>
-      </w:r>
-      <w:r>
-        <w:rPr>
-          <w:lang w:val="en-GB"/>
-          <w14:ligatures w14:val="standard"/>
-        </w:rPr>
-        <w:t>12th USENIX Symposium on Operating Systems</w:t>
-      </w:r>
-      <w:r>
-        <w:rPr>
-          <w:lang w:val="en-GB"/>
-          <w14:ligatures w14:val="standard"/>
-        </w:rPr>
-        <w:t xml:space="preserve"> </w:t>
-      </w:r>
-      <w:r>
-        <w:rPr>
-          <w:lang w:val="en-GB"/>
-          <w14:ligatures w14:val="standard"/>
-        </w:rPr>
-        <w:t>Design and Implementation</w:t>
-      </w:r>
-      <w:r>
-        <w:rPr>
-          <w:lang w:val="en-GB"/>
-          <w14:ligatures w14:val="standard"/>
-        </w:rPr>
-        <w:t xml:space="preserve"> in 2016.</w:t>
+        <w:t>” 12th USENIX Symposium on Operating Systems Design and Implementation in 2016.</w:t>
       </w:r>
     </w:p>
     <w:p>
@@ -2129,29 +2307,9 @@
           <w:lang w:val="en-GB"/>
           <w14:ligatures w14:val="standard"/>
         </w:rPr>
-        <w:t xml:space="preserve">[3]    </w:t>
-      </w:r>
-      <w:r>
-        <w:rPr>
-          <w:color w:val="auto"/>
-          <w:sz w:val="14"/>
-          <w:szCs w:val="14"/>
-          <w:lang w:val="en-GB"/>
-          <w14:ligatures w14:val="standard"/>
-        </w:rPr>
-        <w:t>Google Play Store Apps</w:t>
-      </w:r>
-      <w:r>
-        <w:rPr>
-          <w:color w:val="auto"/>
-          <w:sz w:val="14"/>
-          <w:szCs w:val="14"/>
-          <w:lang w:val="en-GB"/>
-          <w14:ligatures w14:val="standard"/>
-        </w:rPr>
-        <w:t xml:space="preserve"> dataset </w:t>
-      </w:r>
-      <w:hyperlink r:id="rId18" w:history="1">
+        <w:t xml:space="preserve">[3]    Google Play Store Apps dataset </w:t>
+      </w:r>
+      <w:hyperlink r:id="rId19" w:history="1">
         <w:r>
           <w:rPr>
             <w:rStyle w:val="Hyperlink"/>
@@ -2191,7 +2349,7 @@
 </file>
 
 <file path=word/endnotes.xml><?xml version="1.0" encoding="utf-8"?>
-<w:endnotes xmlns:wpc="http://schemas.microsoft.com/office/word/2010/wordprocessingCanvas" xmlns:mc="http://schemas.openxmlformats.org/markup-compatibility/2006" xmlns:o="urn:schemas-microsoft-com:office:office" xmlns:r="http://schemas.openxmlformats.org/officeDocument/2006/relationships" xmlns:m="http://schemas.openxmlformats.org/officeDocument/2006/math" xmlns:v="urn:schemas-microsoft-com:vml" xmlns:wp14="http://schemas.microsoft.com/office/word/2010/wordprocessingDrawing" xmlns:wp="http://schemas.openxmlformats.org/drawingml/2006/wordprocessingDrawing" xmlns:w10="urn:schemas-microsoft-com:office:word" xmlns:w="http://schemas.openxmlformats.org/wordprocessingml/2006/main" xmlns:w14="http://schemas.microsoft.com/office/word/2010/wordml" xmlns:w15="http://schemas.microsoft.com/office/word/2012/wordml" xmlns:wpg="http://schemas.microsoft.com/office/word/2010/wordprocessingGroup" xmlns:wpi="http://schemas.microsoft.com/office/word/2010/wordprocessingInk" xmlns:wne="http://schemas.microsoft.com/office/word/2006/wordml" xmlns:wps="http://schemas.microsoft.com/office/word/2010/wordprocessingShape" mc:Ignorable="w14 w15 wp14">
+<w:endnotes xmlns:wpc="http://schemas.microsoft.com/office/word/2010/wordprocessingCanvas" xmlns:cx="http://schemas.microsoft.com/office/drawing/2014/chartex" xmlns:cx1="http://schemas.microsoft.com/office/drawing/2015/9/8/chartex" xmlns:cx2="http://schemas.microsoft.com/office/drawing/2015/10/21/chartex" xmlns:cx3="http://schemas.microsoft.com/office/drawing/2016/5/9/chartex" xmlns:cx4="http://schemas.microsoft.com/office/drawing/2016/5/10/chartex" xmlns:cx5="http://schemas.microsoft.com/office/drawing/2016/5/11/chartex" xmlns:cx6="http://schemas.microsoft.com/office/drawing/2016/5/12/chartex" xmlns:cx7="http://schemas.microsoft.com/office/drawing/2016/5/13/chartex" xmlns:cx8="http://schemas.microsoft.com/office/drawing/2016/5/14/chartex" xmlns:mc="http://schemas.openxmlformats.org/markup-compatibility/2006" xmlns:aink="http://schemas.microsoft.com/office/drawing/2016/ink" xmlns:am3d="http://schemas.microsoft.com/office/drawing/2017/model3d" xmlns:o="urn:schemas-microsoft-com:office:office" xmlns:r="http://schemas.openxmlformats.org/officeDocument/2006/relationships" xmlns:m="http://schemas.openxmlformats.org/officeDocument/2006/math" xmlns:v="urn:schemas-microsoft-com:vml" xmlns:wp14="http://schemas.microsoft.com/office/word/2010/wordprocessingDrawing" xmlns:wp="http://schemas.openxmlformats.org/drawingml/2006/wordprocessingDrawing" xmlns:w10="urn:schemas-microsoft-com:office:word" xmlns:w="http://schemas.openxmlformats.org/wordprocessingml/2006/main" xmlns:w14="http://schemas.microsoft.com/office/word/2010/wordml" xmlns:w15="http://schemas.microsoft.com/office/word/2012/wordml" xmlns:w16cid="http://schemas.microsoft.com/office/word/2016/wordml/cid" xmlns:w16se="http://schemas.microsoft.com/office/word/2015/wordml/symex" xmlns:wpg="http://schemas.microsoft.com/office/word/2010/wordprocessingGroup" xmlns:wpi="http://schemas.microsoft.com/office/word/2010/wordprocessingInk" xmlns:wne="http://schemas.microsoft.com/office/word/2006/wordml" xmlns:wps="http://schemas.microsoft.com/office/word/2010/wordprocessingShape" mc:Ignorable="w14 w15 w16se w16cid wp14">
   <w:endnote w:type="separator" w:id="-1">
     <w:p>
       <w:r>
@@ -2213,7 +2371,7 @@
 </file>
 
 <file path=word/footer1.xml><?xml version="1.0" encoding="utf-8"?>
-<w:ftr xmlns:wpc="http://schemas.microsoft.com/office/word/2010/wordprocessingCanvas" xmlns:mc="http://schemas.openxmlformats.org/markup-compatibility/2006" xmlns:o="urn:schemas-microsoft-com:office:office" xmlns:r="http://schemas.openxmlformats.org/officeDocument/2006/relationships" xmlns:m="http://schemas.openxmlformats.org/officeDocument/2006/math" xmlns:v="urn:schemas-microsoft-com:vml" xmlns:wp14="http://schemas.microsoft.com/office/word/2010/wordprocessingDrawing" xmlns:wp="http://schemas.openxmlformats.org/drawingml/2006/wordprocessingDrawing" xmlns:w10="urn:schemas-microsoft-com:office:word" xmlns:w="http://schemas.openxmlformats.org/wordprocessingml/2006/main" xmlns:w14="http://schemas.microsoft.com/office/word/2010/wordml" xmlns:w15="http://schemas.microsoft.com/office/word/2012/wordml" xmlns:wpg="http://schemas.microsoft.com/office/word/2010/wordprocessingGroup" xmlns:wpi="http://schemas.microsoft.com/office/word/2010/wordprocessingInk" xmlns:wne="http://schemas.microsoft.com/office/word/2006/wordml" xmlns:wps="http://schemas.microsoft.com/office/word/2010/wordprocessingShape" mc:Ignorable="w14 w15 wp14">
+<w:ftr xmlns:wpc="http://schemas.microsoft.com/office/word/2010/wordprocessingCanvas" xmlns:cx="http://schemas.microsoft.com/office/drawing/2014/chartex" xmlns:cx1="http://schemas.microsoft.com/office/drawing/2015/9/8/chartex" xmlns:cx2="http://schemas.microsoft.com/office/drawing/2015/10/21/chartex" xmlns:cx3="http://schemas.microsoft.com/office/drawing/2016/5/9/chartex" xmlns:cx4="http://schemas.microsoft.com/office/drawing/2016/5/10/chartex" xmlns:cx5="http://schemas.microsoft.com/office/drawing/2016/5/11/chartex" xmlns:cx6="http://schemas.microsoft.com/office/drawing/2016/5/12/chartex" xmlns:cx7="http://schemas.microsoft.com/office/drawing/2016/5/13/chartex" xmlns:cx8="http://schemas.microsoft.com/office/drawing/2016/5/14/chartex" xmlns:mc="http://schemas.openxmlformats.org/markup-compatibility/2006" xmlns:aink="http://schemas.microsoft.com/office/drawing/2016/ink" xmlns:am3d="http://schemas.microsoft.com/office/drawing/2017/model3d" xmlns:o="urn:schemas-microsoft-com:office:office" xmlns:r="http://schemas.openxmlformats.org/officeDocument/2006/relationships" xmlns:m="http://schemas.openxmlformats.org/officeDocument/2006/math" xmlns:v="urn:schemas-microsoft-com:vml" xmlns:wp14="http://schemas.microsoft.com/office/word/2010/wordprocessingDrawing" xmlns:wp="http://schemas.openxmlformats.org/drawingml/2006/wordprocessingDrawing" xmlns:w10="urn:schemas-microsoft-com:office:word" xmlns:w="http://schemas.openxmlformats.org/wordprocessingml/2006/main" xmlns:w14="http://schemas.microsoft.com/office/word/2010/wordml" xmlns:w15="http://schemas.microsoft.com/office/word/2012/wordml" xmlns:w16cid="http://schemas.microsoft.com/office/word/2016/wordml/cid" xmlns:w16se="http://schemas.microsoft.com/office/word/2015/wordml/symex" xmlns:wpg="http://schemas.microsoft.com/office/word/2010/wordprocessingGroup" xmlns:wpi="http://schemas.microsoft.com/office/word/2010/wordprocessingInk" xmlns:wne="http://schemas.microsoft.com/office/word/2006/wordml" xmlns:wps="http://schemas.microsoft.com/office/word/2010/wordprocessingShape" mc:Ignorable="w14 w15 w16se w16cid wp14">
   <w:p>
     <w:pPr>
       <w:pStyle w:val="Footer"/>
@@ -2236,7 +2394,7 @@
 </file>
 
 <file path=word/footer2.xml><?xml version="1.0" encoding="utf-8"?>
-<w:ftr xmlns:wpc="http://schemas.microsoft.com/office/word/2010/wordprocessingCanvas" xmlns:mc="http://schemas.openxmlformats.org/markup-compatibility/2006" xmlns:o="urn:schemas-microsoft-com:office:office" xmlns:r="http://schemas.openxmlformats.org/officeDocument/2006/relationships" xmlns:m="http://schemas.openxmlformats.org/officeDocument/2006/math" xmlns:v="urn:schemas-microsoft-com:vml" xmlns:wp14="http://schemas.microsoft.com/office/word/2010/wordprocessingDrawing" xmlns:wp="http://schemas.openxmlformats.org/drawingml/2006/wordprocessingDrawing" xmlns:w10="urn:schemas-microsoft-com:office:word" xmlns:w="http://schemas.openxmlformats.org/wordprocessingml/2006/main" xmlns:w14="http://schemas.microsoft.com/office/word/2010/wordml" xmlns:w15="http://schemas.microsoft.com/office/word/2012/wordml" xmlns:wpg="http://schemas.microsoft.com/office/word/2010/wordprocessingGroup" xmlns:wpi="http://schemas.microsoft.com/office/word/2010/wordprocessingInk" xmlns:wne="http://schemas.microsoft.com/office/word/2006/wordml" xmlns:wps="http://schemas.microsoft.com/office/word/2010/wordprocessingShape" mc:Ignorable="w14 w15 wp14">
+<w:ftr xmlns:wpc="http://schemas.microsoft.com/office/word/2010/wordprocessingCanvas" xmlns:cx="http://schemas.microsoft.com/office/drawing/2014/chartex" xmlns:cx1="http://schemas.microsoft.com/office/drawing/2015/9/8/chartex" xmlns:cx2="http://schemas.microsoft.com/office/drawing/2015/10/21/chartex" xmlns:cx3="http://schemas.microsoft.com/office/drawing/2016/5/9/chartex" xmlns:cx4="http://schemas.microsoft.com/office/drawing/2016/5/10/chartex" xmlns:cx5="http://schemas.microsoft.com/office/drawing/2016/5/11/chartex" xmlns:cx6="http://schemas.microsoft.com/office/drawing/2016/5/12/chartex" xmlns:cx7="http://schemas.microsoft.com/office/drawing/2016/5/13/chartex" xmlns:cx8="http://schemas.microsoft.com/office/drawing/2016/5/14/chartex" xmlns:mc="http://schemas.openxmlformats.org/markup-compatibility/2006" xmlns:aink="http://schemas.microsoft.com/office/drawing/2016/ink" xmlns:am3d="http://schemas.microsoft.com/office/drawing/2017/model3d" xmlns:o="urn:schemas-microsoft-com:office:office" xmlns:r="http://schemas.openxmlformats.org/officeDocument/2006/relationships" xmlns:m="http://schemas.openxmlformats.org/officeDocument/2006/math" xmlns:v="urn:schemas-microsoft-com:vml" xmlns:wp14="http://schemas.microsoft.com/office/word/2010/wordprocessingDrawing" xmlns:wp="http://schemas.openxmlformats.org/drawingml/2006/wordprocessingDrawing" xmlns:w10="urn:schemas-microsoft-com:office:word" xmlns:w="http://schemas.openxmlformats.org/wordprocessingml/2006/main" xmlns:w14="http://schemas.microsoft.com/office/word/2010/wordml" xmlns:w15="http://schemas.microsoft.com/office/word/2012/wordml" xmlns:w16cid="http://schemas.microsoft.com/office/word/2016/wordml/cid" xmlns:w16se="http://schemas.microsoft.com/office/word/2015/wordml/symex" xmlns:wpg="http://schemas.microsoft.com/office/word/2010/wordprocessingGroup" xmlns:wpi="http://schemas.microsoft.com/office/word/2010/wordprocessingInk" xmlns:wne="http://schemas.microsoft.com/office/word/2006/wordml" xmlns:wps="http://schemas.microsoft.com/office/word/2010/wordprocessingShape" mc:Ignorable="w14 w15 w16se w16cid wp14">
   <w:p>
     <w:pPr>
       <w:pStyle w:val="Footer"/>
@@ -2250,7 +2408,7 @@
 </file>
 
 <file path=word/footnotes.xml><?xml version="1.0" encoding="utf-8"?>
-<w:footnotes xmlns:wpc="http://schemas.microsoft.com/office/word/2010/wordprocessingCanvas" xmlns:mc="http://schemas.openxmlformats.org/markup-compatibility/2006" xmlns:o="urn:schemas-microsoft-com:office:office" xmlns:r="http://schemas.openxmlformats.org/officeDocument/2006/relationships" xmlns:m="http://schemas.openxmlformats.org/officeDocument/2006/math" xmlns:v="urn:schemas-microsoft-com:vml" xmlns:wp14="http://schemas.microsoft.com/office/word/2010/wordprocessingDrawing" xmlns:wp="http://schemas.openxmlformats.org/drawingml/2006/wordprocessingDrawing" xmlns:w10="urn:schemas-microsoft-com:office:word" xmlns:w="http://schemas.openxmlformats.org/wordprocessingml/2006/main" xmlns:w14="http://schemas.microsoft.com/office/word/2010/wordml" xmlns:w15="http://schemas.microsoft.com/office/word/2012/wordml" xmlns:wpg="http://schemas.microsoft.com/office/word/2010/wordprocessingGroup" xmlns:wpi="http://schemas.microsoft.com/office/word/2010/wordprocessingInk" xmlns:wne="http://schemas.microsoft.com/office/word/2006/wordml" xmlns:wps="http://schemas.microsoft.com/office/word/2010/wordprocessingShape" mc:Ignorable="w14 w15 wp14">
+<w:footnotes xmlns:wpc="http://schemas.microsoft.com/office/word/2010/wordprocessingCanvas" xmlns:cx="http://schemas.microsoft.com/office/drawing/2014/chartex" xmlns:cx1="http://schemas.microsoft.com/office/drawing/2015/9/8/chartex" xmlns:cx2="http://schemas.microsoft.com/office/drawing/2015/10/21/chartex" xmlns:cx3="http://schemas.microsoft.com/office/drawing/2016/5/9/chartex" xmlns:cx4="http://schemas.microsoft.com/office/drawing/2016/5/10/chartex" xmlns:cx5="http://schemas.microsoft.com/office/drawing/2016/5/11/chartex" xmlns:cx6="http://schemas.microsoft.com/office/drawing/2016/5/12/chartex" xmlns:cx7="http://schemas.microsoft.com/office/drawing/2016/5/13/chartex" xmlns:cx8="http://schemas.microsoft.com/office/drawing/2016/5/14/chartex" xmlns:mc="http://schemas.openxmlformats.org/markup-compatibility/2006" xmlns:aink="http://schemas.microsoft.com/office/drawing/2016/ink" xmlns:am3d="http://schemas.microsoft.com/office/drawing/2017/model3d" xmlns:o="urn:schemas-microsoft-com:office:office" xmlns:r="http://schemas.openxmlformats.org/officeDocument/2006/relationships" xmlns:m="http://schemas.openxmlformats.org/officeDocument/2006/math" xmlns:v="urn:schemas-microsoft-com:vml" xmlns:wp14="http://schemas.microsoft.com/office/word/2010/wordprocessingDrawing" xmlns:wp="http://schemas.openxmlformats.org/drawingml/2006/wordprocessingDrawing" xmlns:w10="urn:schemas-microsoft-com:office:word" xmlns:w="http://schemas.openxmlformats.org/wordprocessingml/2006/main" xmlns:w14="http://schemas.microsoft.com/office/word/2010/wordml" xmlns:w15="http://schemas.microsoft.com/office/word/2012/wordml" xmlns:w16cid="http://schemas.microsoft.com/office/word/2016/wordml/cid" xmlns:w16se="http://schemas.microsoft.com/office/word/2015/wordml/symex" xmlns:wpg="http://schemas.microsoft.com/office/word/2010/wordprocessingGroup" xmlns:wpi="http://schemas.microsoft.com/office/word/2010/wordprocessingInk" xmlns:wne="http://schemas.microsoft.com/office/word/2006/wordml" xmlns:wps="http://schemas.microsoft.com/office/word/2010/wordprocessingShape" mc:Ignorable="w14 w15 w16se w16cid wp14">
   <w:footnote w:type="separator" w:id="-1">
     <w:p>
       <w:r>
@@ -2272,7 +2430,7 @@
 </file>
 
 <file path=word/header1.xml><?xml version="1.0" encoding="utf-8"?>
-<w:hdr xmlns:wpc="http://schemas.microsoft.com/office/word/2010/wordprocessingCanvas" xmlns:mc="http://schemas.openxmlformats.org/markup-compatibility/2006" xmlns:o="urn:schemas-microsoft-com:office:office" xmlns:r="http://schemas.openxmlformats.org/officeDocument/2006/relationships" xmlns:m="http://schemas.openxmlformats.org/officeDocument/2006/math" xmlns:v="urn:schemas-microsoft-com:vml" xmlns:wp14="http://schemas.microsoft.com/office/word/2010/wordprocessingDrawing" xmlns:wp="http://schemas.openxmlformats.org/drawingml/2006/wordprocessingDrawing" xmlns:w10="urn:schemas-microsoft-com:office:word" xmlns:w="http://schemas.openxmlformats.org/wordprocessingml/2006/main" xmlns:w14="http://schemas.microsoft.com/office/word/2010/wordml" xmlns:w15="http://schemas.microsoft.com/office/word/2012/wordml" xmlns:wpg="http://schemas.microsoft.com/office/word/2010/wordprocessingGroup" xmlns:wpi="http://schemas.microsoft.com/office/word/2010/wordprocessingInk" xmlns:wne="http://schemas.microsoft.com/office/word/2006/wordml" xmlns:wps="http://schemas.microsoft.com/office/word/2010/wordprocessingShape" mc:Ignorable="w14 w15 wp14">
+<w:hdr xmlns:wpc="http://schemas.microsoft.com/office/word/2010/wordprocessingCanvas" xmlns:cx="http://schemas.microsoft.com/office/drawing/2014/chartex" xmlns:cx1="http://schemas.microsoft.com/office/drawing/2015/9/8/chartex" xmlns:cx2="http://schemas.microsoft.com/office/drawing/2015/10/21/chartex" xmlns:cx3="http://schemas.microsoft.com/office/drawing/2016/5/9/chartex" xmlns:cx4="http://schemas.microsoft.com/office/drawing/2016/5/10/chartex" xmlns:cx5="http://schemas.microsoft.com/office/drawing/2016/5/11/chartex" xmlns:cx6="http://schemas.microsoft.com/office/drawing/2016/5/12/chartex" xmlns:cx7="http://schemas.microsoft.com/office/drawing/2016/5/13/chartex" xmlns:cx8="http://schemas.microsoft.com/office/drawing/2016/5/14/chartex" xmlns:mc="http://schemas.openxmlformats.org/markup-compatibility/2006" xmlns:aink="http://schemas.microsoft.com/office/drawing/2016/ink" xmlns:am3d="http://schemas.microsoft.com/office/drawing/2017/model3d" xmlns:o="urn:schemas-microsoft-com:office:office" xmlns:r="http://schemas.openxmlformats.org/officeDocument/2006/relationships" xmlns:m="http://schemas.openxmlformats.org/officeDocument/2006/math" xmlns:v="urn:schemas-microsoft-com:vml" xmlns:wp14="http://schemas.microsoft.com/office/word/2010/wordprocessingDrawing" xmlns:wp="http://schemas.openxmlformats.org/drawingml/2006/wordprocessingDrawing" xmlns:w10="urn:schemas-microsoft-com:office:word" xmlns:w="http://schemas.openxmlformats.org/wordprocessingml/2006/main" xmlns:w14="http://schemas.microsoft.com/office/word/2010/wordml" xmlns:w15="http://schemas.microsoft.com/office/word/2012/wordml" xmlns:w16cid="http://schemas.microsoft.com/office/word/2016/wordml/cid" xmlns:w16se="http://schemas.microsoft.com/office/word/2015/wordml/symex" xmlns:wpg="http://schemas.microsoft.com/office/word/2010/wordprocessingGroup" xmlns:wpi="http://schemas.microsoft.com/office/word/2010/wordprocessingInk" xmlns:wne="http://schemas.microsoft.com/office/word/2006/wordml" xmlns:wps="http://schemas.microsoft.com/office/word/2010/wordprocessingShape" mc:Ignorable="w14 w15 w16se w16cid wp14">
   <w:tbl>
     <w:tblPr>
       <w:tblW w:w="5000" w:type="pct"/>
@@ -2329,13 +2487,41 @@
             <w:rPr>
               <w:rFonts w:ascii="Linux Biolinum" w:hAnsi="Linux Biolinum" w:cs="Linux Biolinum"/>
             </w:rPr>
-            <w:t>Rajesh Burla,</w:t>
+            <w:t xml:space="preserve">Rajesh </w:t>
+          </w:r>
+          <w:proofErr w:type="spellStart"/>
+          <w:r>
+            <w:rPr>
+              <w:rFonts w:ascii="Linux Biolinum" w:hAnsi="Linux Biolinum" w:cs="Linux Biolinum"/>
+            </w:rPr>
+            <w:t>Burla</w:t>
+          </w:r>
+          <w:proofErr w:type="spellEnd"/>
+          <w:r>
+            <w:rPr>
+              <w:rFonts w:ascii="Linux Biolinum" w:hAnsi="Linux Biolinum" w:cs="Linux Biolinum"/>
+            </w:rPr>
+            <w:t>,</w:t>
           </w:r>
           <w:r>
             <w:rPr>
               <w:rFonts w:ascii="Linux Biolinum" w:hAnsi="Linux Biolinum" w:cs="Linux Biolinum"/>
             </w:rPr>
-            <w:t xml:space="preserve"> Akashdeep Singh Lamba,</w:t>
+            <w:t xml:space="preserve"> Akashdeep Singh </w:t>
+          </w:r>
+          <w:proofErr w:type="spellStart"/>
+          <w:r>
+            <w:rPr>
+              <w:rFonts w:ascii="Linux Biolinum" w:hAnsi="Linux Biolinum" w:cs="Linux Biolinum"/>
+            </w:rPr>
+            <w:t>Lamba</w:t>
+          </w:r>
+          <w:proofErr w:type="spellEnd"/>
+          <w:r>
+            <w:rPr>
+              <w:rFonts w:ascii="Linux Biolinum" w:hAnsi="Linux Biolinum" w:cs="Linux Biolinum"/>
+            </w:rPr>
+            <w:t>,</w:t>
           </w:r>
           <w:r>
             <w:rPr>
@@ -2343,11 +2529,19 @@
             </w:rPr>
             <w:t xml:space="preserve"> </w:t>
           </w:r>
+          <w:proofErr w:type="spellStart"/>
           <w:r>
             <w:rPr>
               <w:rFonts w:ascii="Linux Biolinum" w:hAnsi="Linux Biolinum" w:cs="Linux Biolinum"/>
             </w:rPr>
-            <w:t>Shanmukha Sai Ram Pavan</w:t>
+            <w:t>Shanmukha</w:t>
+          </w:r>
+          <w:proofErr w:type="spellEnd"/>
+          <w:r>
+            <w:rPr>
+              <w:rFonts w:ascii="Linux Biolinum" w:hAnsi="Linux Biolinum" w:cs="Linux Biolinum"/>
+            </w:rPr>
+            <w:t xml:space="preserve"> Sai Ram Pavan</w:t>
           </w:r>
         </w:p>
       </w:tc>
@@ -2362,7 +2556,7 @@
 </file>
 
 <file path=word/header2.xml><?xml version="1.0" encoding="utf-8"?>
-<w:hdr xmlns:wpc="http://schemas.microsoft.com/office/word/2010/wordprocessingCanvas" xmlns:mc="http://schemas.openxmlformats.org/markup-compatibility/2006" xmlns:o="urn:schemas-microsoft-com:office:office" xmlns:r="http://schemas.openxmlformats.org/officeDocument/2006/relationships" xmlns:m="http://schemas.openxmlformats.org/officeDocument/2006/math" xmlns:v="urn:schemas-microsoft-com:vml" xmlns:wp14="http://schemas.microsoft.com/office/word/2010/wordprocessingDrawing" xmlns:wp="http://schemas.openxmlformats.org/drawingml/2006/wordprocessingDrawing" xmlns:w10="urn:schemas-microsoft-com:office:word" xmlns:w="http://schemas.openxmlformats.org/wordprocessingml/2006/main" xmlns:w14="http://schemas.microsoft.com/office/word/2010/wordml" xmlns:w15="http://schemas.microsoft.com/office/word/2012/wordml" xmlns:wpg="http://schemas.microsoft.com/office/word/2010/wordprocessingGroup" xmlns:wpi="http://schemas.microsoft.com/office/word/2010/wordprocessingInk" xmlns:wne="http://schemas.microsoft.com/office/word/2006/wordml" xmlns:wps="http://schemas.microsoft.com/office/word/2010/wordprocessingShape" mc:Ignorable="w14 w15 wp14">
+<w:hdr xmlns:wpc="http://schemas.microsoft.com/office/word/2010/wordprocessingCanvas" xmlns:cx="http://schemas.microsoft.com/office/drawing/2014/chartex" xmlns:cx1="http://schemas.microsoft.com/office/drawing/2015/9/8/chartex" xmlns:cx2="http://schemas.microsoft.com/office/drawing/2015/10/21/chartex" xmlns:cx3="http://schemas.microsoft.com/office/drawing/2016/5/9/chartex" xmlns:cx4="http://schemas.microsoft.com/office/drawing/2016/5/10/chartex" xmlns:cx5="http://schemas.microsoft.com/office/drawing/2016/5/11/chartex" xmlns:cx6="http://schemas.microsoft.com/office/drawing/2016/5/12/chartex" xmlns:cx7="http://schemas.microsoft.com/office/drawing/2016/5/13/chartex" xmlns:cx8="http://schemas.microsoft.com/office/drawing/2016/5/14/chartex" xmlns:mc="http://schemas.openxmlformats.org/markup-compatibility/2006" xmlns:aink="http://schemas.microsoft.com/office/drawing/2016/ink" xmlns:am3d="http://schemas.microsoft.com/office/drawing/2017/model3d" xmlns:o="urn:schemas-microsoft-com:office:office" xmlns:r="http://schemas.openxmlformats.org/officeDocument/2006/relationships" xmlns:m="http://schemas.openxmlformats.org/officeDocument/2006/math" xmlns:v="urn:schemas-microsoft-com:vml" xmlns:wp14="http://schemas.microsoft.com/office/word/2010/wordprocessingDrawing" xmlns:wp="http://schemas.openxmlformats.org/drawingml/2006/wordprocessingDrawing" xmlns:w10="urn:schemas-microsoft-com:office:word" xmlns:w="http://schemas.openxmlformats.org/wordprocessingml/2006/main" xmlns:w14="http://schemas.microsoft.com/office/word/2010/wordml" xmlns:w15="http://schemas.microsoft.com/office/word/2012/wordml" xmlns:w16cid="http://schemas.microsoft.com/office/word/2016/wordml/cid" xmlns:w16se="http://schemas.microsoft.com/office/word/2015/wordml/symex" xmlns:wpg="http://schemas.microsoft.com/office/word/2010/wordprocessingGroup" xmlns:wpi="http://schemas.microsoft.com/office/word/2010/wordprocessingInk" xmlns:wne="http://schemas.microsoft.com/office/word/2006/wordml" xmlns:wps="http://schemas.microsoft.com/office/word/2010/wordprocessingShape" mc:Ignorable="w14 w15 w16se w16cid wp14">
   <w:tbl>
     <w:tblPr>
       <w:tblW w:w="5000" w:type="pct"/>
@@ -2434,7 +2628,7 @@
 </file>
 
 <file path=word/numbering.xml><?xml version="1.0" encoding="utf-8"?>
-<w:numbering xmlns:wpc="http://schemas.microsoft.com/office/word/2010/wordprocessingCanvas" xmlns:mc="http://schemas.openxmlformats.org/markup-compatibility/2006" xmlns:o="urn:schemas-microsoft-com:office:office" xmlns:r="http://schemas.openxmlformats.org/officeDocument/2006/relationships" xmlns:m="http://schemas.openxmlformats.org/officeDocument/2006/math" xmlns:v="urn:schemas-microsoft-com:vml" xmlns:wp14="http://schemas.microsoft.com/office/word/2010/wordprocessingDrawing" xmlns:wp="http://schemas.openxmlformats.org/drawingml/2006/wordprocessingDrawing" xmlns:w10="urn:schemas-microsoft-com:office:word" xmlns:w="http://schemas.openxmlformats.org/wordprocessingml/2006/main" xmlns:w14="http://schemas.microsoft.com/office/word/2010/wordml" xmlns:w15="http://schemas.microsoft.com/office/word/2012/wordml" xmlns:wpg="http://schemas.microsoft.com/office/word/2010/wordprocessingGroup" xmlns:wpi="http://schemas.microsoft.com/office/word/2010/wordprocessingInk" xmlns:wne="http://schemas.microsoft.com/office/word/2006/wordml" xmlns:wps="http://schemas.microsoft.com/office/word/2010/wordprocessingShape" mc:Ignorable="w14 w15 wp14">
+<w:numbering xmlns:wpc="http://schemas.microsoft.com/office/word/2010/wordprocessingCanvas" xmlns:cx="http://schemas.microsoft.com/office/drawing/2014/chartex" xmlns:cx1="http://schemas.microsoft.com/office/drawing/2015/9/8/chartex" xmlns:cx2="http://schemas.microsoft.com/office/drawing/2015/10/21/chartex" xmlns:cx3="http://schemas.microsoft.com/office/drawing/2016/5/9/chartex" xmlns:cx4="http://schemas.microsoft.com/office/drawing/2016/5/10/chartex" xmlns:cx5="http://schemas.microsoft.com/office/drawing/2016/5/11/chartex" xmlns:cx6="http://schemas.microsoft.com/office/drawing/2016/5/12/chartex" xmlns:cx7="http://schemas.microsoft.com/office/drawing/2016/5/13/chartex" xmlns:cx8="http://schemas.microsoft.com/office/drawing/2016/5/14/chartex" xmlns:mc="http://schemas.openxmlformats.org/markup-compatibility/2006" xmlns:aink="http://schemas.microsoft.com/office/drawing/2016/ink" xmlns:am3d="http://schemas.microsoft.com/office/drawing/2017/model3d" xmlns:o="urn:schemas-microsoft-com:office:office" xmlns:r="http://schemas.openxmlformats.org/officeDocument/2006/relationships" xmlns:m="http://schemas.openxmlformats.org/officeDocument/2006/math" xmlns:v="urn:schemas-microsoft-com:vml" xmlns:wp14="http://schemas.microsoft.com/office/word/2010/wordprocessingDrawing" xmlns:wp="http://schemas.openxmlformats.org/drawingml/2006/wordprocessingDrawing" xmlns:w10="urn:schemas-microsoft-com:office:word" xmlns:w="http://schemas.openxmlformats.org/wordprocessingml/2006/main" xmlns:w14="http://schemas.microsoft.com/office/word/2010/wordml" xmlns:w15="http://schemas.microsoft.com/office/word/2012/wordml" xmlns:w16cid="http://schemas.microsoft.com/office/word/2016/wordml/cid" xmlns:w16se="http://schemas.microsoft.com/office/word/2015/wordml/symex" xmlns:wpg="http://schemas.microsoft.com/office/word/2010/wordprocessingGroup" xmlns:wpi="http://schemas.microsoft.com/office/word/2010/wordprocessingInk" xmlns:wne="http://schemas.microsoft.com/office/word/2006/wordml" xmlns:wps="http://schemas.microsoft.com/office/word/2010/wordprocessingShape" mc:Ignorable="w14 w15 w16se w16cid wp14">
   <w:abstractNum w:abstractNumId="0" w15:restartNumberingAfterBreak="0">
     <w:nsid w:val="FFFFFF7C"/>
     <w:multiLevelType w:val="singleLevel"/>
@@ -5138,7 +5332,7 @@
 </file>
 
 <file path=word/styles.xml><?xml version="1.0" encoding="utf-8"?>
-<w:styles xmlns:mc="http://schemas.openxmlformats.org/markup-compatibility/2006" xmlns:r="http://schemas.openxmlformats.org/officeDocument/2006/relationships" xmlns:w="http://schemas.openxmlformats.org/wordprocessingml/2006/main" xmlns:w14="http://schemas.microsoft.com/office/word/2010/wordml" xmlns:w15="http://schemas.microsoft.com/office/word/2012/wordml" mc:Ignorable="w14 w15">
+<w:styles xmlns:mc="http://schemas.openxmlformats.org/markup-compatibility/2006" xmlns:r="http://schemas.openxmlformats.org/officeDocument/2006/relationships" xmlns:w="http://schemas.openxmlformats.org/wordprocessingml/2006/main" xmlns:w14="http://schemas.microsoft.com/office/word/2010/wordml" xmlns:w15="http://schemas.microsoft.com/office/word/2012/wordml" xmlns:w16cid="http://schemas.microsoft.com/office/word/2016/wordml/cid" xmlns:w16se="http://schemas.microsoft.com/office/word/2015/wordml/symex" mc:Ignorable="w14 w15 w16se w16cid">
   <w:docDefaults>
     <w:rPrDefault>
       <w:rPr>
@@ -5148,7 +5342,7 @@
     </w:rPrDefault>
     <w:pPrDefault/>
   </w:docDefaults>
-  <w:latentStyles w:defLockedState="0" w:defUIPriority="0" w:defSemiHidden="0" w:defUnhideWhenUsed="0" w:defQFormat="0" w:count="371">
+  <w:latentStyles w:defLockedState="0" w:defUIPriority="0" w:defSemiHidden="0" w:defUnhideWhenUsed="0" w:defQFormat="0" w:count="375">
     <w:lsdException w:name="Normal" w:locked="1" w:qFormat="1"/>
     <w:lsdException w:name="heading 1" w:locked="1" w:uiPriority="9" w:qFormat="1"/>
     <w:lsdException w:name="heading 2" w:locked="1" w:semiHidden="1" w:uiPriority="9" w:unhideWhenUsed="1" w:qFormat="1"/>
@@ -5247,7 +5441,6 @@
     <w:lsdException w:name="HTML Sample" w:semiHidden="1" w:unhideWhenUsed="1"/>
     <w:lsdException w:name="HTML Typewriter" w:semiHidden="1" w:unhideWhenUsed="1"/>
     <w:lsdException w:name="HTML Variable" w:semiHidden="1" w:unhideWhenUsed="1"/>
-    <w:lsdException w:name="Normal Table" w:semiHidden="1" w:unhideWhenUsed="1"/>
     <w:lsdException w:name="annotation subject" w:semiHidden="1" w:unhideWhenUsed="1"/>
     <w:lsdException w:name="No List" w:semiHidden="1" w:uiPriority="99" w:unhideWhenUsed="1"/>
     <w:lsdException w:name="Outline List 1" w:semiHidden="1" w:unhideWhenUsed="1"/>
@@ -5291,10 +5484,8 @@
     <w:lsdException w:name="Table Elegant" w:semiHidden="1" w:unhideWhenUsed="1"/>
     <w:lsdException w:name="Table Professional" w:semiHidden="1" w:unhideWhenUsed="1"/>
     <w:lsdException w:name="Table Subtle 1" w:semiHidden="1" w:unhideWhenUsed="1"/>
-    <w:lsdException w:name="Table Subtle 2" w:semiHidden="1" w:unhideWhenUsed="1"/>
     <w:lsdException w:name="Table Web 1" w:semiHidden="1" w:unhideWhenUsed="1"/>
     <w:lsdException w:name="Table Web 2" w:semiHidden="1" w:unhideWhenUsed="1"/>
-    <w:lsdException w:name="Table Web 3" w:semiHidden="1" w:unhideWhenUsed="1"/>
     <w:lsdException w:name="Table Grid" w:locked="1"/>
     <w:lsdException w:name="Table Theme" w:semiHidden="1" w:unhideWhenUsed="1"/>
     <w:lsdException w:name="Placeholder Text" w:semiHidden="1" w:uiPriority="99"/>
@@ -5512,6 +5703,10 @@
     <w:lsdException w:name="List Table 5 Dark Accent 6" w:uiPriority="50"/>
     <w:lsdException w:name="List Table 6 Colorful Accent 6" w:uiPriority="51"/>
     <w:lsdException w:name="List Table 7 Colorful Accent 6" w:uiPriority="52"/>
+    <w:lsdException w:name="Mention" w:semiHidden="1" w:uiPriority="99" w:unhideWhenUsed="1"/>
+    <w:lsdException w:name="Smart Hyperlink" w:semiHidden="1" w:uiPriority="99" w:unhideWhenUsed="1"/>
+    <w:lsdException w:name="Hashtag" w:semiHidden="1" w:uiPriority="99" w:unhideWhenUsed="1"/>
+    <w:lsdException w:name="Unresolved Mention" w:semiHidden="1" w:uiPriority="99" w:unhideWhenUsed="1"/>
   </w:latentStyles>
   <w:style w:type="paragraph" w:default="1" w:styleId="Normal">
     <w:name w:val="Normal"/>
@@ -10942,8 +11137,8 @@
     <w:basedOn w:val="DefaultParagraphFont"/>
     <w:rsid w:val="00D341FA"/>
   </w:style>
-  <w:style w:type="character" w:customStyle="1" w:styleId="UnresolvedMention">
-    <w:name w:val="Unresolved Mention"/>
+  <w:style w:type="character" w:customStyle="1" w:styleId="UnresolvedMention1">
+    <w:name w:val="Unresolved Mention1"/>
     <w:basedOn w:val="DefaultParagraphFont"/>
     <w:uiPriority w:val="99"/>
     <w:semiHidden/>
@@ -11431,7 +11626,7 @@
 </file>
 
 <file path=customXml/itemProps2.xml><?xml version="1.0" encoding="utf-8"?>
-<ds:datastoreItem xmlns:ds="http://schemas.openxmlformats.org/officeDocument/2006/customXml" ds:itemID="{8C6A093B-CC97-4AC7-8824-C16C2867B94C}">
+<ds:datastoreItem xmlns:ds="http://schemas.openxmlformats.org/officeDocument/2006/customXml" ds:itemID="{1BB0D12D-222F-4C21-ACB2-11E08B6A5468}">
   <ds:schemaRefs>
     <ds:schemaRef ds:uri="http://schemas.openxmlformats.org/officeDocument/2006/bibliography"/>
   </ds:schemaRefs>

</xml_diff>

<commit_message>
changed graph, results explanation, expanded methodology, added 2 new references
</commit_message>
<xml_diff>
--- a/ML1819--task-101--team-02.docx
+++ b/ML1819--task-101--team-02.docx
@@ -1285,82 +1285,99 @@
       <w:pPr>
         <w:pStyle w:val="AckPara"/>
         <w:rPr>
-          <w:lang w:val="en-GB" w:eastAsia="ja-JP"/>
-        </w:rPr>
-      </w:pPr>
-      <w:r>
-        <w:rPr>
-          <w:lang w:val="en-GB" w:eastAsia="it-IT"/>
-        </w:rPr>
-        <w:t>Due to growing interest in machine learning, several open-source libraries have become popular for different reasons</w:t>
-      </w:r>
-      <w:r>
-        <w:rPr>
-          <w:lang w:val="en-GB" w:eastAsia="it-IT"/>
+          <w:lang w:eastAsia="ja-JP"/>
+          <w14:ligatures w14:val="standard"/>
+        </w:rPr>
+      </w:pPr>
+      <w:r>
+        <w:rPr>
+          <w:lang w:eastAsia="it-IT"/>
+        </w:rPr>
+        <w:t xml:space="preserve">Due to </w:t>
+      </w:r>
+      <w:r>
+        <w:rPr>
+          <w:lang w:eastAsia="it-IT"/>
+        </w:rPr>
+        <w:t xml:space="preserve">the </w:t>
+      </w:r>
+      <w:r>
+        <w:rPr>
+          <w:lang w:eastAsia="it-IT"/>
+        </w:rPr>
+        <w:t>growing interest in machine learning, several open-source libraries have become popular for different reasons</w:t>
+      </w:r>
+      <w:r>
+        <w:rPr>
+          <w:lang w:eastAsia="it-IT"/>
         </w:rPr>
         <w:t xml:space="preserve">, each preferred </w:t>
       </w:r>
       <w:r>
         <w:rPr>
-          <w:lang w:val="en-GB" w:eastAsia="it-IT"/>
+          <w:lang w:eastAsia="it-IT"/>
         </w:rPr>
         <w:t>over the other for either ease</w:t>
       </w:r>
       <w:r>
         <w:rPr>
-          <w:lang w:val="en-GB" w:eastAsia="it-IT"/>
+          <w:lang w:eastAsia="it-IT"/>
         </w:rPr>
         <w:t>-</w:t>
       </w:r>
       <w:r>
         <w:rPr>
-          <w:lang w:val="en-GB" w:eastAsia="it-IT"/>
+          <w:lang w:eastAsia="it-IT"/>
         </w:rPr>
         <w:t>of</w:t>
       </w:r>
       <w:r>
         <w:rPr>
-          <w:lang w:val="en-GB" w:eastAsia="it-IT"/>
+          <w:lang w:eastAsia="it-IT"/>
         </w:rPr>
         <w:t>-</w:t>
       </w:r>
       <w:r>
         <w:rPr>
-          <w:lang w:val="en-GB" w:eastAsia="it-IT"/>
+          <w:lang w:eastAsia="it-IT"/>
         </w:rPr>
         <w:t>use</w:t>
       </w:r>
       <w:r>
         <w:rPr>
-          <w:lang w:val="en-GB" w:eastAsia="it-IT"/>
+          <w:lang w:eastAsia="it-IT"/>
         </w:rPr>
         <w:t xml:space="preserve">, </w:t>
       </w:r>
       <w:r>
         <w:rPr>
-          <w:lang w:val="en-GB" w:eastAsia="it-IT"/>
-        </w:rPr>
-        <w:t>speed, accuracy or other features like G</w:t>
-      </w:r>
-      <w:bookmarkStart w:id="1" w:name="_GoBack"/>
-      <w:bookmarkEnd w:id="1"/>
-      <w:r>
-        <w:rPr>
-          <w:lang w:val="en-GB" w:eastAsia="it-IT"/>
-        </w:rPr>
-        <w:t>PU support. It is worth asking whether all libraries perform similarly under approximately same conditions or not</w:t>
-      </w:r>
-      <w:r>
-        <w:rPr>
-          <w:lang w:val="en-GB" w:eastAsia="it-IT"/>
+          <w:lang w:eastAsia="it-IT"/>
+        </w:rPr>
+        <w:t>speed, accuracy or other features like GPU support. It is worth asking whether all libraries perform similarly under approximately same conditions or not</w:t>
+      </w:r>
+      <w:r>
+        <w:rPr>
+          <w:lang w:eastAsia="it-IT"/>
         </w:rPr>
         <w:t>,</w:t>
       </w:r>
       <w:r>
         <w:rPr>
-          <w:lang w:val="en-GB" w:eastAsia="it-IT"/>
-        </w:rPr>
-        <w:t xml:space="preserve"> and this paper addresses this question.</w:t>
+          <w:lang w:eastAsia="it-IT"/>
+        </w:rPr>
+        <w:t xml:space="preserve"> and this paper</w:t>
+      </w:r>
+      <w:r>
+        <w:rPr>
+          <w:lang w:eastAsia="it-IT"/>
+        </w:rPr>
+        <w:t xml:space="preserve"> attempts to</w:t>
+      </w:r>
+      <w:r>
+        <w:rPr>
+          <w:lang w:eastAsia="it-IT"/>
+        </w:rPr>
+        <w:t xml:space="preserve"> address this question.</w:t>
       </w:r>
     </w:p>
     <w:p>
@@ -1394,68 +1411,38 @@
     <w:p>
       <w:pPr>
         <w:pStyle w:val="AckPara"/>
-        <w:rPr>
-          <w:lang w:val="en-GB"/>
-        </w:rPr>
-      </w:pPr>
-      <w:r>
-        <w:rPr>
-          <w:lang w:val="en-GB"/>
-        </w:rPr>
+      </w:pPr>
+      <w:r>
         <w:t xml:space="preserve">Analysing the experiments of </w:t>
       </w:r>
       <w:proofErr w:type="spellStart"/>
       <w:r>
-        <w:rPr>
-          <w:lang w:val="en-GB"/>
-        </w:rPr>
         <w:t>B</w:t>
       </w:r>
       <w:r>
-        <w:rPr>
-          <w:lang w:val="en-GB"/>
-        </w:rPr>
         <w:t>huvan</w:t>
       </w:r>
       <w:proofErr w:type="spellEnd"/>
       <w:r>
-        <w:rPr>
-          <w:lang w:val="en-GB"/>
-        </w:rPr>
         <w:t xml:space="preserve"> M </w:t>
       </w:r>
       <w:proofErr w:type="spellStart"/>
       <w:r>
-        <w:rPr>
-          <w:lang w:val="en-GB"/>
-        </w:rPr>
         <w:t>Shashidhara</w:t>
       </w:r>
       <w:proofErr w:type="spellEnd"/>
       <w:r>
-        <w:rPr>
-          <w:lang w:val="en-GB"/>
-        </w:rPr>
         <w:t xml:space="preserve"> et al. in [1</w:t>
       </w:r>
       <w:r>
-        <w:rPr>
-          <w:lang w:val="en-GB"/>
-        </w:rPr>
         <w:t xml:space="preserve">] the results shows that </w:t>
       </w:r>
       <w:proofErr w:type="spellStart"/>
       <w:r>
-        <w:rPr>
-          <w:lang w:val="en-GB"/>
-        </w:rPr>
         <w:t>Scikit</w:t>
       </w:r>
       <w:proofErr w:type="spellEnd"/>
       <w:r>
-        <w:rPr>
-          <w:lang w:val="en-GB"/>
-        </w:rPr>
         <w:t>-Learn is best fit for data in comparison with Weka and Apache Spark frameworks.</w:t>
       </w:r>
     </w:p>
@@ -1463,49 +1450,29 @@
       <w:pPr>
         <w:pStyle w:val="AckPara"/>
         <w:rPr>
-          <w:lang w:val="en-GB"/>
-        </w:rPr>
-      </w:pPr>
-      <w:r>
-        <w:rPr>
-          <w:lang w:val="en-GB"/>
-        </w:rPr>
+          <w:lang w:eastAsia="ja-JP"/>
+          <w14:ligatures w14:val="standard"/>
+        </w:rPr>
+      </w:pPr>
+      <w:r>
         <w:t>Scrutinizing the res</w:t>
       </w:r>
       <w:r>
-        <w:rPr>
-          <w:lang w:val="en-GB"/>
-        </w:rPr>
         <w:t>ults of the Google Brain team [2</w:t>
       </w:r>
       <w:r>
-        <w:rPr>
-          <w:lang w:val="en-GB"/>
-        </w:rPr>
         <w:t>]</w:t>
       </w:r>
       <w:r>
-        <w:rPr>
-          <w:lang w:val="en-GB"/>
-        </w:rPr>
         <w:t xml:space="preserve"> reveals that</w:t>
       </w:r>
       <w:r>
-        <w:rPr>
-          <w:lang w:val="en-GB"/>
-        </w:rPr>
         <w:t xml:space="preserve"> </w:t>
       </w:r>
       <w:r>
-        <w:rPr>
-          <w:lang w:val="en-GB"/>
-        </w:rPr>
         <w:t>TensorFlow</w:t>
       </w:r>
       <w:r>
-        <w:rPr>
-          <w:lang w:val="en-GB"/>
-        </w:rPr>
         <w:t xml:space="preserve"> is a flexible dataflow representation that enables power users to achieve excellent performance and scalability.</w:t>
       </w:r>
     </w:p>
@@ -1540,119 +1507,27 @@
     <w:p>
       <w:pPr>
         <w:pStyle w:val="AckPara"/>
-        <w:rPr>
-          <w:lang w:val="en-GB"/>
-        </w:rPr>
-      </w:pPr>
-      <w:r>
-        <w:rPr>
-          <w:lang w:val="en-GB"/>
-        </w:rPr>
+      </w:pPr>
+      <w:r>
         <w:t>In this experiment</w:t>
       </w:r>
       <w:r>
-        <w:rPr>
-          <w:lang w:val="en-GB"/>
-        </w:rPr>
         <w:t>,</w:t>
       </w:r>
       <w:r>
-        <w:rPr>
-          <w:lang w:val="en-GB"/>
-        </w:rPr>
         <w:t xml:space="preserve"> </w:t>
       </w:r>
       <w:r>
-        <w:rPr>
-          <w:lang w:val="en-GB"/>
-        </w:rPr>
         <w:t>t</w:t>
       </w:r>
       <w:r>
-        <w:rPr>
-          <w:lang w:val="en-GB"/>
-        </w:rPr>
         <w:t>hree different Machine learning algorithms and frameworks</w:t>
       </w:r>
       <w:r>
-        <w:rPr>
-          <w:lang w:val="en-GB"/>
-        </w:rPr>
         <w:t xml:space="preserve"> were chosen</w:t>
       </w:r>
       <w:r>
-        <w:rPr>
-          <w:lang w:val="en-GB"/>
-        </w:rPr>
         <w:t>.</w:t>
-      </w:r>
-    </w:p>
-    <w:p>
-      <w:pPr>
-        <w:pStyle w:val="AckPara"/>
-        <w:rPr>
-          <w:lang w:val="en-GB"/>
-        </w:rPr>
-      </w:pPr>
-      <w:r>
-        <w:rPr>
-          <w:lang w:val="en-GB"/>
-        </w:rPr>
-        <w:t>The d</w:t>
-      </w:r>
-      <w:r>
-        <w:rPr>
-          <w:lang w:val="en-GB"/>
-        </w:rPr>
-        <w:t>ataset</w:t>
-      </w:r>
-      <w:r>
-        <w:rPr>
-          <w:lang w:val="en-GB"/>
-        </w:rPr>
-        <w:t xml:space="preserve"> used was</w:t>
-      </w:r>
-      <w:r>
-        <w:rPr>
-          <w:lang w:val="en-GB"/>
-        </w:rPr>
-        <w:t xml:space="preserve"> Google Play Store Apps</w:t>
-      </w:r>
-      <w:r>
-        <w:rPr>
-          <w:lang w:val="en-GB"/>
-        </w:rPr>
-        <w:t>:</w:t>
-      </w:r>
-      <w:r>
-        <w:rPr>
-          <w:lang w:val="en-GB"/>
-        </w:rPr>
-        <w:t xml:space="preserve"> </w:t>
-      </w:r>
-      <w:r>
-        <w:rPr>
-          <w:lang w:val="en-GB"/>
-        </w:rPr>
-        <w:t>w</w:t>
-      </w:r>
-      <w:r>
-        <w:rPr>
-          <w:lang w:val="en-GB"/>
-        </w:rPr>
-        <w:t>eb scraped data of 10k Play Store apps for analysing the Android market. This dataset contains all the details of the applications on Google Play. There are 13 features that describe an individual app.</w:t>
-      </w:r>
-      <w:r>
-        <w:rPr>
-          <w:lang w:val="en-GB"/>
-        </w:rPr>
-        <w:t xml:space="preserve"> </w:t>
-      </w:r>
-      <w:r>
-        <w:rPr>
-          <w:lang w:val="en-GB"/>
-        </w:rPr>
-        <w:t>[3]</w:t>
       </w:r>
     </w:p>
     <w:p>
@@ -1672,15 +1547,7 @@
           <w:lang w:val="en-GB"/>
           <w14:ligatures w14:val="standard"/>
         </w:rPr>
-        <w:t>3</w:t>
-      </w:r>
-      <w:r>
-        <w:rPr>
-          <w:rStyle w:val="Label"/>
-          <w:lang w:val="en-GB"/>
-          <w14:ligatures w14:val="standard"/>
-        </w:rPr>
-        <w:t>.1</w:t>
+        <w:t>3.1</w:t>
       </w:r>
       <w:r>
         <w:rPr>
@@ -1693,7 +1560,13 @@
         <w:rPr>
           <w:lang w:val="en-GB"/>
         </w:rPr>
-        <w:t>Data Pre-processing</w:t>
+        <w:t>Data</w:t>
+      </w:r>
+      <w:r>
+        <w:rPr>
+          <w:lang w:val="en-GB"/>
+        </w:rPr>
+        <w:t>set</w:t>
       </w:r>
     </w:p>
     <w:p>
@@ -1701,10 +1574,34 @@
         <w:pStyle w:val="AckPara"/>
       </w:pPr>
       <w:r>
-        <w:t>The dataset in the original form obtained from Kaggle wasn’t fit for direct use. In order to make it suitable for the experiment, sparse columns were eliminated, string columns Category and Genres encoded as numbers, and a new column called Rated 4.4 or more derived from Rating was created for use with SVM.</w:t>
-      </w:r>
-      <w:r>
-        <w:t xml:space="preserve"> Further, scaling was left to implementation specific code.</w:t>
+        <w:t>The d</w:t>
+      </w:r>
+      <w:r>
+        <w:t>ataset</w:t>
+      </w:r>
+      <w:r>
+        <w:t xml:space="preserve"> used was</w:t>
+      </w:r>
+      <w:r>
+        <w:t xml:space="preserve"> Google Play Store Apps</w:t>
+      </w:r>
+      <w:r>
+        <w:t>:</w:t>
+      </w:r>
+      <w:r>
+        <w:t xml:space="preserve"> </w:t>
+      </w:r>
+      <w:r>
+        <w:t>w</w:t>
+      </w:r>
+      <w:r>
+        <w:t>eb scraped data of 10k Play Store apps for analysing the Android market. This dataset contains all the details of the applications on Google Play. There are 13 features that describe an individual app.</w:t>
+      </w:r>
+      <w:r>
+        <w:t xml:space="preserve"> </w:t>
+      </w:r>
+      <w:r>
+        <w:t>[3]</w:t>
       </w:r>
     </w:p>
     <w:p>
@@ -1724,7 +1621,7 @@
           <w:lang w:val="en-GB"/>
           <w14:ligatures w14:val="standard"/>
         </w:rPr>
-        <w:t>3</w:t>
+        <w:t>3.</w:t>
       </w:r>
       <w:r>
         <w:rPr>
@@ -1732,14 +1629,6 @@
           <w:lang w:val="en-GB"/>
           <w14:ligatures w14:val="standard"/>
         </w:rPr>
-        <w:t>.</w:t>
-      </w:r>
-      <w:r>
-        <w:rPr>
-          <w:rStyle w:val="Label"/>
-          <w:lang w:val="en-GB"/>
-          <w14:ligatures w14:val="standard"/>
-        </w:rPr>
         <w:t>2</w:t>
       </w:r>
       <w:r>
@@ -1753,7 +1642,7 @@
         <w:rPr>
           <w:lang w:val="en-GB"/>
         </w:rPr>
-        <w:t>Deployment on different platforms</w:t>
+        <w:t>Data Pre-processing</w:t>
       </w:r>
     </w:p>
     <w:p>
@@ -1761,180 +1650,839 @@
         <w:pStyle w:val="AckPara"/>
       </w:pPr>
       <w:r>
-        <w:rPr>
-          <w:b/>
-        </w:rPr>
-        <w:t>Weka</w:t>
-      </w:r>
-      <w:r>
-        <w:t>: It contains robust sequential implementations of many machine learning algorithms</w:t>
-      </w:r>
-      <w:r>
-        <w:t>, and ships with an easy to use GUI</w:t>
+        <w:t>The dataset in the original form obtained from Kaggle wasn’t fit for direct use. In order to make it suitable for the experiment, sparse columns were eliminated</w:t>
       </w:r>
       <w:r>
         <w:t>.</w:t>
+      </w:r>
+      <w:r>
+        <w:t xml:space="preserve"> </w:t>
+      </w:r>
+      <w:r>
+        <w:t xml:space="preserve">Further, </w:t>
+      </w:r>
+      <w:r>
+        <w:t xml:space="preserve">string columns Category and Genres </w:t>
+      </w:r>
+      <w:r>
+        <w:t xml:space="preserve">were </w:t>
+      </w:r>
+      <w:r>
+        <w:t>encoded as numbers</w:t>
+      </w:r>
+      <w:r>
+        <w:t>.</w:t>
+      </w:r>
+      <w:r>
+        <w:t xml:space="preserve"> </w:t>
+      </w:r>
+      <w:r>
+        <w:t>We also added</w:t>
+      </w:r>
+      <w:r>
+        <w:t xml:space="preserve"> a new column called Rated 4.4 or more derived from </w:t>
+      </w:r>
+      <w:r>
+        <w:t xml:space="preserve">the column </w:t>
+      </w:r>
+      <w:r>
+        <w:t>Rating for use with SVM.</w:t>
+      </w:r>
+      <w:r>
+        <w:t xml:space="preserve"> </w:t>
+      </w:r>
+      <w:r>
+        <w:t>S</w:t>
+      </w:r>
+      <w:r>
+        <w:t>caling was left to implementation specific code</w:t>
+      </w:r>
+      <w:r>
+        <w:t xml:space="preserve"> within the framework</w:t>
+      </w:r>
+      <w:r>
+        <w:t xml:space="preserve"> since different implementations treat data differently.</w:t>
       </w:r>
     </w:p>
     <w:p>
       <w:pPr>
-        <w:pStyle w:val="AckPara"/>
-      </w:pPr>
-      <w:proofErr w:type="spellStart"/>
-      <w:r>
-        <w:rPr>
-          <w:b/>
-        </w:rPr>
-        <w:t>Scikit</w:t>
-      </w:r>
-      <w:proofErr w:type="spellEnd"/>
-      <w:r>
-        <w:rPr>
-          <w:b/>
-        </w:rPr>
-        <w:t>-Learn</w:t>
-      </w:r>
-      <w:r>
-        <w:t xml:space="preserve">: </w:t>
-      </w:r>
-      <w:r>
-        <w:t>Due to it’s in-memory processing,</w:t>
-      </w:r>
-      <w:r>
-        <w:t xml:space="preserve"> it is very fast for smaller data which can be easily loaded into memory.</w:t>
+        <w:pStyle w:val="AckHead"/>
+        <w:rPr>
+          <w:rFonts w:cstheme="minorBidi"/>
+          <w:b w:val="0"/>
+          <w:sz w:val="18"/>
+          <w:lang w:val="en-GB" w:eastAsia="it-IT"/>
+          <w14:ligatures w14:val="standard"/>
+        </w:rPr>
+      </w:pPr>
+      <w:r>
+        <w:rPr>
+          <w:rStyle w:val="Label"/>
+          <w:lang w:val="en-GB"/>
+          <w14:ligatures w14:val="standard"/>
+        </w:rPr>
+        <w:t>3.</w:t>
+      </w:r>
+      <w:r>
+        <w:rPr>
+          <w:rStyle w:val="Label"/>
+          <w:lang w:val="en-GB"/>
+          <w14:ligatures w14:val="standard"/>
+        </w:rPr>
+        <w:t>3</w:t>
+      </w:r>
+      <w:r>
+        <w:rPr>
+          <w:lang w:val="en-GB"/>
+          <w14:ligatures w14:val="standard"/>
+        </w:rPr>
+        <w:t> </w:t>
+      </w:r>
+      <w:r>
+        <w:rPr>
+          <w:lang w:val="en-GB"/>
+        </w:rPr>
+        <w:t>Deployment on different platforms</w:t>
       </w:r>
     </w:p>
     <w:p>
+      <w:pPr>
+        <w:pStyle w:val="AckPara"/>
+      </w:pPr>
+      <w:proofErr w:type="spellStart"/>
       <w:r>
         <w:rPr>
           <w:b/>
         </w:rPr>
-        <w:t>Tensor</w:t>
-      </w:r>
+        <w:t>i</w:t>
+      </w:r>
+      <w:proofErr w:type="spellEnd"/>
       <w:r>
         <w:rPr>
           <w:b/>
         </w:rPr>
-        <w:t>F</w:t>
+        <w:t>)</w:t>
       </w:r>
       <w:r>
         <w:rPr>
           <w:b/>
         </w:rPr>
-        <w:t>low</w:t>
-      </w:r>
-      <w:r>
-        <w:t>: TensorFlow receives data in the form of Tensors, which are data in the form of arrays of dimensions and ranks.</w:t>
-      </w:r>
-      <w:r>
-        <w:t xml:space="preserve"> It supports distributed execution over GPUs and CPUs.</w:t>
+        <w:tab/>
+      </w:r>
+      <w:r>
+        <w:rPr>
+          <w:b/>
+        </w:rPr>
+        <w:t>Weka</w:t>
+      </w:r>
+      <w:r>
+        <w:t xml:space="preserve">: </w:t>
+      </w:r>
+      <w:r>
+        <w:t xml:space="preserve">Weka is a Java based data mining and machine learning suite. </w:t>
+      </w:r>
+      <w:r>
+        <w:t xml:space="preserve">It contains robust sequential implementations of </w:t>
+      </w:r>
+      <w:r>
+        <w:t>many machine learning algorithms</w:t>
+      </w:r>
+      <w:r>
+        <w:t>, and ships with an easy to use GUI</w:t>
+      </w:r>
+      <w:r>
+        <w:t>.</w:t>
       </w:r>
     </w:p>
     <w:p>
       <w:pPr>
-        <w:pStyle w:val="AckHead"/>
-        <w:rPr>
-          <w:lang w:val="en-GB"/>
-        </w:rPr>
-      </w:pPr>
-      <w:r>
-        <w:rPr>
-          <w:rStyle w:val="Label"/>
-          <w:lang w:val="en-GB"/>
-          <w14:ligatures w14:val="standard"/>
-        </w:rPr>
-        <w:t>1.</w:t>
-      </w:r>
-      <w:r>
-        <w:rPr>
-          <w:rStyle w:val="Label"/>
-          <w:lang w:val="en-GB"/>
-          <w14:ligatures w14:val="standard"/>
-        </w:rPr>
-        <w:t>3</w:t>
-      </w:r>
-      <w:r>
-        <w:rPr>
-          <w:lang w:val="en-GB"/>
-          <w14:ligatures w14:val="standard"/>
-        </w:rPr>
-        <w:t> </w:t>
-      </w:r>
-      <w:r>
-        <w:rPr>
-          <w:lang w:val="en-GB"/>
-        </w:rPr>
-        <w:t>Machine learning Algorithms</w:t>
+        <w:pStyle w:val="AckPara"/>
+      </w:pPr>
+      <w:r>
+        <w:rPr>
+          <w:b/>
+        </w:rPr>
+        <w:t>ii)</w:t>
+      </w:r>
+      <w:r>
+        <w:rPr>
+          <w:b/>
+        </w:rPr>
+        <w:tab/>
+      </w:r>
+      <w:proofErr w:type="spellStart"/>
+      <w:r>
+        <w:rPr>
+          <w:b/>
+        </w:rPr>
+        <w:t>Scikit</w:t>
+      </w:r>
+      <w:proofErr w:type="spellEnd"/>
+      <w:r>
+        <w:rPr>
+          <w:b/>
+        </w:rPr>
+        <w:t>-Learn</w:t>
+      </w:r>
+      <w:r>
+        <w:t xml:space="preserve">: </w:t>
+      </w:r>
+      <w:r>
+        <w:t xml:space="preserve">Also known as </w:t>
+      </w:r>
+      <w:proofErr w:type="spellStart"/>
+      <w:r>
+        <w:t>sklearn</w:t>
+      </w:r>
+      <w:proofErr w:type="spellEnd"/>
+      <w:r>
+        <w:t xml:space="preserve">, this is a Python based library that implements a wide range of algorithms. </w:t>
+      </w:r>
+      <w:r>
+        <w:t>Due to it’s in-memory processing,</w:t>
+      </w:r>
+      <w:r>
+        <w:t xml:space="preserve"> it is very fast for smaller data which can be easily loaded into memory.</w:t>
       </w:r>
     </w:p>
     <w:p>
       <w:r>
-        <w:t xml:space="preserve">Three </w:t>
-      </w:r>
-      <w:r>
-        <w:t>machine learning</w:t>
-      </w:r>
-      <w:r>
-        <w:t xml:space="preserve"> algorithms are chosen, Linear Regression, </w:t>
-      </w:r>
-      <w:r>
-        <w:t>Support Vector Machines and KNN to</w:t>
-      </w:r>
-      <w:r>
-        <w:t xml:space="preserve"> test</w:t>
-      </w:r>
-      <w:r>
-        <w:t xml:space="preserve"> Root Mean Square Error and accuracy with the trained dataset</w:t>
-      </w:r>
-      <w:r>
-        <w:t xml:space="preserve"> on </w:t>
-      </w:r>
-      <w:r>
-        <w:t>various</w:t>
-      </w:r>
-      <w:r>
-        <w:t xml:space="preserve"> frameworks</w:t>
-      </w:r>
-      <w:r>
-        <w:t>.</w:t>
+        <w:rPr>
+          <w:b/>
+        </w:rPr>
+        <w:t>iii)</w:t>
+      </w:r>
+      <w:r>
+        <w:rPr>
+          <w:b/>
+        </w:rPr>
+        <w:tab/>
+      </w:r>
+      <w:r>
+        <w:rPr>
+          <w:b/>
+        </w:rPr>
+        <w:t>Tensor</w:t>
+      </w:r>
+      <w:r>
+        <w:rPr>
+          <w:b/>
+        </w:rPr>
+        <w:t>F</w:t>
+      </w:r>
+      <w:r>
+        <w:rPr>
+          <w:b/>
+        </w:rPr>
+        <w:t>low</w:t>
+      </w:r>
+      <w:r>
+        <w:t xml:space="preserve">: </w:t>
+      </w:r>
+      <w:r>
+        <w:t xml:space="preserve">TensorFlow is a flexible Python framework for building fast and complex machine learning models specifically targeted for deep learning and neural networks. </w:t>
+      </w:r>
+      <w:r>
+        <w:t>TensorFlow receives data in the form of Tensors, which are data in the form of arrays of dimensions and ranks.</w:t>
+      </w:r>
+      <w:r>
+        <w:t xml:space="preserve"> It supports distributed execution over GPUs and CPUs.</w:t>
       </w:r>
     </w:p>
     <w:p>
-      <w:pPr>
-        <w:pStyle w:val="AckHead"/>
-        <w:rPr>
-          <w:lang w:val="en-GB"/>
-        </w:rPr>
-      </w:pPr>
-      <w:r>
-        <w:rPr>
-          <w:rStyle w:val="Label"/>
-          <w:lang w:val="en-GB"/>
-          <w14:ligatures w14:val="standard"/>
-        </w:rPr>
-        <w:t>4</w:t>
-      </w:r>
-      <w:r>
-        <w:rPr>
-          <w:lang w:val="en-GB"/>
-        </w:rPr>
-        <w:t> </w:t>
-      </w:r>
-      <w:r>
-        <w:rPr>
-          <w:lang w:val="en-GB"/>
-        </w:rPr>
-        <w:t>RESULTS &amp; DISCUSSION</w:t>
-      </w:r>
+      <w:r>
+        <w:t>The selection of these three implementations was done based of popularity as report</w:t>
+      </w:r>
+      <w:r>
+        <w:t>ed</w:t>
+      </w:r>
+      <w:r>
+        <w:t xml:space="preserve"> by [4] and [5].</w:t>
+      </w:r>
+      <w:r>
+        <w:t xml:space="preserve"> Including Weka helped us make sure our study was not limited to Python-based implementations. While this isn’t an exhaustive list of implementations, it’s a good starting point.</w:t>
+      </w:r>
+      <w:bookmarkStart w:id="1" w:name="_GoBack"/>
+      <w:bookmarkEnd w:id="1"/>
     </w:p>
     <w:p>
       <w:pPr>
         <w:pStyle w:val="AckHead"/>
         <w:rPr>
+          <w:lang w:val="en-GB"/>
+        </w:rPr>
+      </w:pPr>
+      <w:r>
+        <w:rPr>
           <w:rStyle w:val="Label"/>
           <w:lang w:val="en-GB"/>
           <w14:ligatures w14:val="standard"/>
         </w:rPr>
+        <w:t>3</w:t>
+      </w:r>
+      <w:r>
+        <w:rPr>
+          <w:rStyle w:val="Label"/>
+          <w:lang w:val="en-GB"/>
+          <w14:ligatures w14:val="standard"/>
+        </w:rPr>
+        <w:t>.</w:t>
+      </w:r>
+      <w:r>
+        <w:rPr>
+          <w:rStyle w:val="Label"/>
+          <w:lang w:val="en-GB"/>
+          <w14:ligatures w14:val="standard"/>
+        </w:rPr>
+        <w:t>4</w:t>
+      </w:r>
+      <w:r>
+        <w:rPr>
+          <w:lang w:val="en-GB"/>
+          <w14:ligatures w14:val="standard"/>
+        </w:rPr>
+        <w:t> </w:t>
+      </w:r>
+      <w:r>
+        <w:rPr>
+          <w:lang w:val="en-GB"/>
+        </w:rPr>
+        <w:t>Machine learning Algorithms</w:t>
+      </w:r>
+    </w:p>
+    <w:p>
+      <w:pPr>
+        <w:pStyle w:val="AckPara"/>
+      </w:pPr>
+      <w:r>
+        <w:t xml:space="preserve">Three </w:t>
+      </w:r>
+      <w:r>
+        <w:t>machine learning</w:t>
+      </w:r>
+      <w:r>
+        <w:t xml:space="preserve"> algorithms </w:t>
+      </w:r>
+      <w:r>
+        <w:t>were</w:t>
+      </w:r>
+      <w:r>
+        <w:t xml:space="preserve"> chosen</w:t>
+      </w:r>
+      <w:r>
+        <w:t>:</w:t>
+      </w:r>
+      <w:r>
+        <w:t xml:space="preserve"> Linear Regression, </w:t>
+      </w:r>
+      <w:r>
+        <w:t>Support Vector Machines</w:t>
+      </w:r>
+      <w:r>
+        <w:t xml:space="preserve"> (SVM)</w:t>
+      </w:r>
+      <w:r>
+        <w:t xml:space="preserve"> and </w:t>
+      </w:r>
+      <w:r>
+        <w:t>k-Nearest Neighbour (</w:t>
+      </w:r>
+      <w:proofErr w:type="spellStart"/>
+      <w:r>
+        <w:t>k</w:t>
+      </w:r>
+      <w:r>
+        <w:t>NN</w:t>
+      </w:r>
+      <w:proofErr w:type="spellEnd"/>
+      <w:r>
+        <w:t>)</w:t>
+      </w:r>
+      <w:r>
+        <w:t xml:space="preserve"> to</w:t>
+      </w:r>
+      <w:r>
+        <w:t xml:space="preserve"> test</w:t>
+      </w:r>
+      <w:r>
+        <w:t xml:space="preserve"> Root Mean Square Error</w:t>
+      </w:r>
+      <w:r>
+        <w:t xml:space="preserve"> (RMSE)</w:t>
+      </w:r>
+      <w:r>
+        <w:t xml:space="preserve"> and </w:t>
+      </w:r>
+      <w:r>
+        <w:t>A</w:t>
+      </w:r>
+      <w:r>
+        <w:t xml:space="preserve">ccuracy with the </w:t>
+      </w:r>
+      <w:r>
+        <w:t>pre-processed and cleaned</w:t>
+      </w:r>
+      <w:r>
+        <w:t xml:space="preserve"> dataset</w:t>
+      </w:r>
+      <w:r>
+        <w:t xml:space="preserve"> on </w:t>
+      </w:r>
+      <w:r>
+        <w:t>the selected</w:t>
+      </w:r>
+      <w:r>
+        <w:t xml:space="preserve"> frameworks</w:t>
+      </w:r>
+      <w:r>
+        <w:t>.</w:t>
+      </w:r>
+    </w:p>
+    <w:p>
+      <w:pPr>
+        <w:pStyle w:val="AckPara"/>
+        <w:rPr>
+          <w:lang w:val="en-US"/>
+        </w:rPr>
+      </w:pPr>
+      <w:r>
+        <w:rPr>
+          <w:lang w:val="en-US"/>
+        </w:rPr>
+        <w:t xml:space="preserve">For Linear Regression, the feature </w:t>
+      </w:r>
+      <w:r>
+        <w:rPr>
+          <w:i/>
+          <w:lang w:val="en-US"/>
+        </w:rPr>
+        <w:t>Reviews</w:t>
+      </w:r>
+      <w:r>
+        <w:rPr>
+          <w:lang w:val="en-US"/>
+        </w:rPr>
+        <w:t xml:space="preserve"> was used to predict </w:t>
+      </w:r>
+      <w:r>
+        <w:rPr>
+          <w:i/>
+          <w:lang w:val="en-US"/>
+        </w:rPr>
+        <w:t>Rating</w:t>
+      </w:r>
+      <w:r>
+        <w:rPr>
+          <w:lang w:val="en-US"/>
+        </w:rPr>
+        <w:t>.</w:t>
+      </w:r>
+    </w:p>
+    <w:p>
+      <w:pPr>
+        <w:pStyle w:val="AckPara"/>
+        <w:rPr>
+          <w:lang w:val="en-US"/>
+        </w:rPr>
+      </w:pPr>
+      <w:r>
+        <w:rPr>
+          <w:lang w:val="en-US"/>
+        </w:rPr>
+        <w:t xml:space="preserve">For SVM, </w:t>
+      </w:r>
+      <w:r>
+        <w:rPr>
+          <w:i/>
+          <w:lang w:val="en-US"/>
+        </w:rPr>
+        <w:t>Reviews</w:t>
+      </w:r>
+      <w:r>
+        <w:rPr>
+          <w:lang w:val="en-US"/>
+        </w:rPr>
+        <w:t xml:space="preserve"> was used to predict </w:t>
+      </w:r>
+      <w:r>
+        <w:rPr>
+          <w:i/>
+          <w:lang w:val="en-US"/>
+        </w:rPr>
+        <w:t>Rated 4.4 or more</w:t>
+      </w:r>
+      <w:r>
+        <w:rPr>
+          <w:lang w:val="en-US"/>
+        </w:rPr>
+        <w:t>.</w:t>
+      </w:r>
+    </w:p>
+    <w:p>
+      <w:pPr>
+        <w:pStyle w:val="AckPara"/>
+        <w:rPr>
+          <w:lang w:val="en-US"/>
+        </w:rPr>
+      </w:pPr>
+      <w:r>
+        <w:rPr>
+          <w:lang w:val="en-US"/>
+        </w:rPr>
+        <w:t xml:space="preserve">For </w:t>
+      </w:r>
+      <w:proofErr w:type="spellStart"/>
+      <w:r>
+        <w:rPr>
+          <w:lang w:val="en-US"/>
+        </w:rPr>
+        <w:t>kNN</w:t>
+      </w:r>
+      <w:proofErr w:type="spellEnd"/>
+      <w:r>
+        <w:rPr>
+          <w:lang w:val="en-US"/>
+        </w:rPr>
+        <w:t xml:space="preserve">, </w:t>
+      </w:r>
+      <w:r>
+        <w:rPr>
+          <w:i/>
+          <w:lang w:val="en-US"/>
+        </w:rPr>
+        <w:t>R</w:t>
+      </w:r>
+      <w:r>
+        <w:rPr>
+          <w:i/>
+          <w:lang w:val="en-US"/>
+        </w:rPr>
+        <w:t>eviews</w:t>
+      </w:r>
+      <w:r>
+        <w:rPr>
+          <w:lang w:val="en-US"/>
+        </w:rPr>
+        <w:t>,</w:t>
+      </w:r>
+      <w:r>
+        <w:rPr>
+          <w:lang w:val="en-US"/>
+        </w:rPr>
+        <w:t xml:space="preserve"> </w:t>
+      </w:r>
+      <w:r>
+        <w:rPr>
+          <w:i/>
+          <w:lang w:val="en-US"/>
+        </w:rPr>
+        <w:t>S</w:t>
+      </w:r>
+      <w:r>
+        <w:rPr>
+          <w:i/>
+          <w:lang w:val="en-US"/>
+        </w:rPr>
+        <w:t>ize</w:t>
+      </w:r>
+      <w:r>
+        <w:rPr>
+          <w:lang w:val="en-US"/>
+        </w:rPr>
+        <w:t>,</w:t>
+      </w:r>
+      <w:r>
+        <w:rPr>
+          <w:lang w:val="en-US"/>
+        </w:rPr>
+        <w:t xml:space="preserve"> </w:t>
+      </w:r>
+      <w:r>
+        <w:rPr>
+          <w:i/>
+          <w:lang w:val="en-US"/>
+        </w:rPr>
+        <w:t>G</w:t>
+      </w:r>
+      <w:r>
+        <w:rPr>
+          <w:i/>
+          <w:lang w:val="en-US"/>
+        </w:rPr>
+        <w:t>enre</w:t>
+      </w:r>
+      <w:r>
+        <w:rPr>
+          <w:i/>
+          <w:lang w:val="en-US"/>
+        </w:rPr>
+        <w:t>s</w:t>
+      </w:r>
+      <w:r>
+        <w:rPr>
+          <w:lang w:val="en-US"/>
+        </w:rPr>
+        <w:t xml:space="preserve"> was used to predict </w:t>
+      </w:r>
+      <w:r>
+        <w:rPr>
+          <w:i/>
+          <w:lang w:val="en-US"/>
+        </w:rPr>
+        <w:t>Category</w:t>
+      </w:r>
+      <w:r>
+        <w:rPr>
+          <w:lang w:val="en-US"/>
+        </w:rPr>
+        <w:t>.</w:t>
+      </w:r>
+    </w:p>
+    <w:p>
+      <w:pPr>
+        <w:pStyle w:val="AckPara"/>
+        <w:rPr>
+          <w:lang w:val="en-US"/>
+        </w:rPr>
+      </w:pPr>
+      <w:r>
+        <w:rPr>
+          <w:lang w:val="en-US"/>
+        </w:rPr>
+        <w:t>Feature selection was done by manually going through the dataset and reasoning about which features are well-suited for the given model and features that were skewed or sparse were ignored entirely.</w:t>
+      </w:r>
+    </w:p>
+    <w:p>
+      <w:pPr>
+        <w:pStyle w:val="AckHead"/>
+      </w:pPr>
+      <w:r>
+        <w:rPr>
+          <w:rStyle w:val="Label"/>
+          <w:lang w:val="en-GB"/>
+          <w14:ligatures w14:val="standard"/>
+        </w:rPr>
+        <w:t>3</w:t>
+      </w:r>
+      <w:r>
+        <w:rPr>
+          <w:rStyle w:val="Label"/>
+          <w:lang w:val="en-GB"/>
+          <w14:ligatures w14:val="standard"/>
+        </w:rPr>
+        <w:t>.</w:t>
+      </w:r>
+      <w:r>
+        <w:rPr>
+          <w:rStyle w:val="Label"/>
+          <w:lang w:val="en-GB"/>
+          <w14:ligatures w14:val="standard"/>
+        </w:rPr>
+        <w:t>5</w:t>
+      </w:r>
+      <w:r>
+        <w:rPr>
+          <w14:ligatures w14:val="standard"/>
+        </w:rPr>
+        <w:t> </w:t>
+      </w:r>
+      <w:r>
+        <w:t>Cross validation</w:t>
+      </w:r>
+    </w:p>
+    <w:p>
+      <w:pPr>
+        <w:pStyle w:val="AckPara"/>
+      </w:pPr>
+      <w:r>
+        <w:t xml:space="preserve">While Weka provides an in-built option to cross-validate, thereby making splitting of data and configuration of CV parameters internal, </w:t>
+      </w:r>
+      <w:proofErr w:type="spellStart"/>
+      <w:r>
+        <w:t>sklearn</w:t>
+      </w:r>
+      <w:proofErr w:type="spellEnd"/>
+      <w:r>
+        <w:t xml:space="preserve"> requires to explicitly configure </w:t>
+      </w:r>
+      <w:proofErr w:type="spellStart"/>
+      <w:r>
+        <w:t>kFold</w:t>
+      </w:r>
+      <w:proofErr w:type="spellEnd"/>
+      <w:r>
+        <w:t xml:space="preserve"> validation with a split dataset. TensorFlow does not directly deal with any of these aspects. For TensorFlow and </w:t>
+      </w:r>
+      <w:proofErr w:type="spellStart"/>
+      <w:r>
+        <w:t>sklearn</w:t>
+      </w:r>
+      <w:proofErr w:type="spellEnd"/>
+      <w:r>
+        <w:t xml:space="preserve">, we used </w:t>
+      </w:r>
+      <w:proofErr w:type="spellStart"/>
+      <w:r>
+        <w:t>sklearn’s</w:t>
+      </w:r>
+      <w:proofErr w:type="spellEnd"/>
+      <w:r>
+        <w:t xml:space="preserve"> </w:t>
+      </w:r>
+      <w:proofErr w:type="spellStart"/>
+      <w:r>
+        <w:t>kFold</w:t>
+      </w:r>
+      <w:proofErr w:type="spellEnd"/>
+      <w:r>
+        <w:t xml:space="preserve"> validation with default parameters while using a random-indexed splitting between train data and test data, keeping a ratio of 7:3.</w:t>
+      </w:r>
+    </w:p>
+    <w:p>
+      <w:pPr>
+        <w:pStyle w:val="AckHead"/>
+        <w:rPr>
+          <w:lang w:val="en-GB"/>
+        </w:rPr>
+      </w:pPr>
+      <w:r>
+        <w:rPr>
+          <w:rStyle w:val="Label"/>
+          <w:lang w:val="en-GB"/>
+          <w14:ligatures w14:val="standard"/>
+        </w:rPr>
+        <w:t>4</w:t>
+      </w:r>
+      <w:r>
+        <w:rPr>
+          <w:lang w:val="en-GB"/>
+        </w:rPr>
+        <w:t> </w:t>
+      </w:r>
+      <w:r>
+        <w:rPr>
+          <w:lang w:val="en-GB"/>
+        </w:rPr>
+        <w:t>RESULTS &amp; DISCUSSION</w:t>
+      </w:r>
+    </w:p>
+    <w:p>
+      <w:pPr>
+        <w:pStyle w:val="AckPara"/>
+      </w:pPr>
+      <w:r>
+        <w:lastRenderedPageBreak/>
+        <w:t xml:space="preserve">The results of our tests </w:t>
+      </w:r>
+      <w:r>
+        <w:t xml:space="preserve">are represented by </w:t>
+      </w:r>
+      <w:r>
+        <w:t>F</w:t>
+      </w:r>
+      <w:r>
+        <w:t>ig</w:t>
+      </w:r>
+      <w:r>
+        <w:t>.</w:t>
+      </w:r>
+      <w:r>
+        <w:t xml:space="preserve"> 1. As we can see, there isn’t a large difference between the results obtained.</w:t>
+      </w:r>
+    </w:p>
+    <w:p>
+      <w:pPr>
+        <w:pStyle w:val="AckPara"/>
+      </w:pPr>
+      <w:r>
+        <w:t xml:space="preserve">For linear regression, RMSE (Root mean squared error) was about 0.51 for both TensorFlow and Weka while only marginally higher at about 0.52 for </w:t>
+      </w:r>
+      <w:proofErr w:type="spellStart"/>
+      <w:r>
+        <w:t>sklearn</w:t>
+      </w:r>
+      <w:proofErr w:type="spellEnd"/>
+      <w:r>
+        <w:t>. The lower the RMSE the better.</w:t>
+      </w:r>
+    </w:p>
+    <w:p>
+      <w:pPr>
+        <w:pStyle w:val="AckPara"/>
+      </w:pPr>
+      <w:r>
+        <w:t xml:space="preserve">In </w:t>
+      </w:r>
+      <w:r>
+        <w:t xml:space="preserve">case </w:t>
+      </w:r>
+      <w:r>
+        <w:t xml:space="preserve">SVM, we chose SVM as the metric to report given that SVM results are binary. Accuracy stood at about 0.57 for </w:t>
+      </w:r>
+      <w:proofErr w:type="spellStart"/>
+      <w:r>
+        <w:t>sklearn</w:t>
+      </w:r>
+      <w:proofErr w:type="spellEnd"/>
+      <w:r>
+        <w:t xml:space="preserve"> and Weka while TensorFlow performed relatively poorly at 0.43. Accuracy is better when higher.</w:t>
+      </w:r>
+    </w:p>
+    <w:p>
+      <w:pPr>
+        <w:pStyle w:val="AckPara"/>
+      </w:pPr>
+      <w:r>
+        <w:t xml:space="preserve">Finally, for </w:t>
+      </w:r>
+      <w:proofErr w:type="spellStart"/>
+      <w:r>
+        <w:t>k</w:t>
+      </w:r>
+      <w:r>
+        <w:t>NN</w:t>
+      </w:r>
+      <w:proofErr w:type="spellEnd"/>
+      <w:r>
+        <w:t xml:space="preserve">, we again chose RMSE to represent performance and apparent that there isn’t much difference as RMSE was about 1.8 for </w:t>
+      </w:r>
+      <w:proofErr w:type="spellStart"/>
+      <w:r>
+        <w:t>sklearn</w:t>
+      </w:r>
+      <w:proofErr w:type="spellEnd"/>
+      <w:r>
+        <w:t xml:space="preserve"> and TensorFlow, while a tad lower at 1.78 for Weka.</w:t>
+      </w:r>
+    </w:p>
+    <w:p>
+      <w:pPr>
+        <w:pStyle w:val="AckPara"/>
+      </w:pPr>
+      <w:r>
+        <w:t xml:space="preserve">The overall low difference in results seems to suggest that the three implementations are more or less consistent with minor differences. It may be noted that the difference in the level of abstraction also effects how the tests are carried out. Weka has a GUI which only exposes certain parameters and accepts data in the form of a file, while keeping most implementation details hidden. </w:t>
+      </w:r>
+      <w:proofErr w:type="spellStart"/>
+      <w:r>
+        <w:t>Sklearn</w:t>
+      </w:r>
+      <w:proofErr w:type="spellEnd"/>
+      <w:r>
+        <w:t xml:space="preserve"> exposes an easy API </w:t>
+      </w:r>
+      <w:r>
+        <w:t>through which we can configure the model and execute it on our data. TensorFlow allows much more flexibility as it provides building blocks for defining the model and executing it on the given primitives.</w:t>
+      </w:r>
+    </w:p>
+    <w:p>
+      <w:pPr>
+        <w:pStyle w:val="AckPara"/>
+      </w:pPr>
+    </w:p>
+    <w:p>
+      <w:pPr>
+        <w:pStyle w:val="Abstract"/>
+        <w:keepNext/>
       </w:pPr>
       <w:r>
         <w:rPr>
@@ -1944,9 +2492,9 @@
           <w14:ligatures w14:val="standard"/>
         </w:rPr>
         <w:drawing>
-          <wp:inline distT="0" distB="0" distL="0" distR="0" wp14:anchorId="7F216386" wp14:editId="2AC0C210">
-            <wp:extent cx="2946249" cy="1466850"/>
-            <wp:effectExtent l="0" t="0" r="6985" b="0"/>
+          <wp:inline distT="0" distB="0" distL="0" distR="0" wp14:anchorId="7F216386" wp14:editId="6351BA29">
+            <wp:extent cx="3067050" cy="1845910"/>
+            <wp:effectExtent l="0" t="0" r="0" b="2540"/>
             <wp:docPr id="2" name="Picture 2"/>
             <wp:cNvGraphicFramePr>
               <a:graphicFrameLocks xmlns:a="http://schemas.openxmlformats.org/drawingml/2006/main" noChangeAspect="1"/>
@@ -1961,14 +2509,7 @@
                     </pic:cNvPicPr>
                   </pic:nvPicPr>
                   <pic:blipFill>
-                    <a:blip r:embed="rId18">
-                      <a:extLst>
-                        <a:ext uri="{28A0092B-C50C-407E-A947-70E740481C1C}">
-                          <a14:useLocalDpi xmlns:a14="http://schemas.microsoft.com/office/drawing/2010/main" val="0"/>
-                        </a:ext>
-                      </a:extLst>
-                    </a:blip>
-                    <a:srcRect/>
+                    <a:blip r:embed="rId18"/>
                     <a:stretch>
                       <a:fillRect/>
                     </a:stretch>
@@ -1976,7 +2517,7 @@
                   <pic:spPr bwMode="auto">
                     <a:xfrm>
                       <a:off x="0" y="0"/>
-                      <a:ext cx="3015858" cy="1501506"/>
+                      <a:ext cx="3096431" cy="1863593"/>
                     </a:xfrm>
                     <a:prstGeom prst="rect">
                       <a:avLst/>
@@ -1992,54 +2533,71 @@
     </w:p>
     <w:p>
       <w:pPr>
-        <w:pStyle w:val="AckHead"/>
-        <w:rPr>
-          <w:lang w:val="en-GB"/>
-        </w:rPr>
-      </w:pPr>
-      <w:r>
-        <w:rPr>
-          <w:rStyle w:val="Label"/>
-          <w:lang w:val="en-GB"/>
-          <w14:ligatures w14:val="standard"/>
-        </w:rPr>
-        <w:t>5</w:t>
-      </w:r>
-      <w:r>
-        <w:rPr>
-          <w:lang w:val="en-GB"/>
-        </w:rPr>
-        <w:t> </w:t>
-      </w:r>
-      <w:r>
-        <w:rPr>
-          <w:lang w:val="en-GB"/>
-        </w:rPr>
-        <w:t>LIMITATIONS &amp; OUTLOOK</w:t>
+        <w:rPr>
+          <w:b/>
+        </w:rPr>
+      </w:pPr>
+      <w:r>
+        <w:rPr>
+          <w:b/>
+        </w:rPr>
+        <w:t xml:space="preserve">Figure </w:t>
+      </w:r>
+      <w:r>
+        <w:rPr>
+          <w:b/>
+        </w:rPr>
+        <w:fldChar w:fldCharType="begin"/>
+      </w:r>
+      <w:r>
+        <w:rPr>
+          <w:b/>
+        </w:rPr>
+        <w:instrText xml:space="preserve"> SEQ Figure \* ARABIC </w:instrText>
+      </w:r>
+      <w:r>
+        <w:rPr>
+          <w:b/>
+        </w:rPr>
+        <w:fldChar w:fldCharType="separate"/>
+      </w:r>
+      <w:r>
+        <w:rPr>
+          <w:b/>
+        </w:rPr>
+        <w:t>1</w:t>
+      </w:r>
+      <w:r>
+        <w:rPr>
+          <w:b/>
+        </w:rPr>
+        <w:fldChar w:fldCharType="end"/>
+      </w:r>
+      <w:r>
+        <w:rPr>
+          <w:b/>
+        </w:rPr>
+        <w:t>:</w:t>
+      </w:r>
+      <w:r>
+        <w:rPr>
+          <w:b/>
+        </w:rPr>
+        <w:t xml:space="preserve"> </w:t>
+      </w:r>
+      <w:r>
+        <w:rPr>
+          <w:b/>
+        </w:rPr>
+        <w:t>Test results</w:t>
       </w:r>
     </w:p>
     <w:p>
-      <w:r>
-        <w:t>While the experiment conducted</w:t>
-      </w:r>
-      <w:r>
-        <w:t xml:space="preserve"> within the prevailing constraints</w:t>
-      </w:r>
-      <w:r>
-        <w:t xml:space="preserve"> provides an overview</w:t>
-      </w:r>
-      <w:r>
-        <w:t xml:space="preserve"> of </w:t>
-      </w:r>
-      <w:r>
-        <w:t>comparison</w:t>
-      </w:r>
-      <w:r>
-        <w:t xml:space="preserve"> between the three libraries, it </w:t>
-      </w:r>
-      <w:r>
-        <w:t>is not by any means a comprehensive analysis. Metrics such as training speed haven’t been considered, and more sophisticated algorithms haven’t been tested.</w:t>
-      </w:r>
+      <w:pPr>
+        <w:rPr>
+          <w:b/>
+        </w:rPr>
+      </w:pPr>
     </w:p>
     <w:p>
       <w:pPr>
@@ -2050,194 +2608,251 @@
       </w:pPr>
       <w:r>
         <w:rPr>
-          <w:lang w:val="en-GB"/>
-        </w:rPr>
-        <w:t>ACKNOWLEDGMENTS</w:t>
+          <w:rStyle w:val="Label"/>
+          <w:lang w:val="en-GB"/>
+          <w14:ligatures w14:val="standard"/>
+        </w:rPr>
+        <w:t>5</w:t>
+      </w:r>
+      <w:r>
+        <w:rPr>
+          <w:lang w:val="en-GB"/>
+        </w:rPr>
+        <w:t> </w:t>
+      </w:r>
+      <w:r>
+        <w:rPr>
+          <w:lang w:val="en-GB"/>
+        </w:rPr>
+        <w:t>LIMITATIONS &amp; OUTLOOK</w:t>
       </w:r>
     </w:p>
     <w:p>
       <w:pPr>
         <w:pStyle w:val="AckPara"/>
-        <w:rPr>
-          <w:lang w:val="en-GB"/>
-          <w14:ligatures w14:val="standard"/>
-        </w:rPr>
-      </w:pPr>
-      <w:r>
-        <w:rPr>
-          <w:lang w:val="en-GB" w:eastAsia="it-IT"/>
-          <w14:ligatures w14:val="standard"/>
-        </w:rPr>
-        <w:t>This analysis was conducted as part of the 2018/19 Machine Learning module CS7CS4/CS4404 at Trinity College Dublin [</w:t>
-      </w:r>
-      <w:r>
-        <w:rPr>
-          <w:lang w:val="en-GB" w:eastAsia="it-IT"/>
-          <w14:ligatures w14:val="standard"/>
-        </w:rPr>
-        <w:t>4</w:t>
-      </w:r>
-      <w:r>
-        <w:rPr>
-          <w:lang w:val="en-GB" w:eastAsia="it-IT"/>
-          <w14:ligatures w14:val="standard"/>
-        </w:rPr>
-        <w:t>].</w:t>
+      </w:pPr>
+      <w:r>
+        <w:t>While the experiment conducted</w:t>
+      </w:r>
+      <w:r>
+        <w:t xml:space="preserve"> within the prevailing constraints</w:t>
+      </w:r>
+      <w:r>
+        <w:t xml:space="preserve"> provides an overview</w:t>
+      </w:r>
+      <w:r>
+        <w:t xml:space="preserve"> of </w:t>
+      </w:r>
+      <w:r>
+        <w:t>comparison</w:t>
+      </w:r>
+      <w:r>
+        <w:t xml:space="preserve"> between the three libraries, it </w:t>
+      </w:r>
+      <w:r>
+        <w:t xml:space="preserve">is </w:t>
+      </w:r>
+      <w:r>
+        <w:t>by no</w:t>
+      </w:r>
+      <w:r>
+        <w:t xml:space="preserve"> means</w:t>
+      </w:r>
+      <w:r>
+        <w:t>,</w:t>
+      </w:r>
+      <w:r>
+        <w:t xml:space="preserve"> a comprehensive analysis. Metrics such as training speed haven’t been considered, and more sophisticated algorithms haven’t been tested.</w:t>
+      </w:r>
+      <w:r>
+        <w:t xml:space="preserve"> Further, frameworks like Apache Spark’s </w:t>
+      </w:r>
+      <w:proofErr w:type="spellStart"/>
+      <w:r>
+        <w:t>MLib</w:t>
+      </w:r>
+      <w:proofErr w:type="spellEnd"/>
+      <w:r>
+        <w:t xml:space="preserve"> and Orange should be part of such a study of machine learning implementations, and future work on this project will focus on addressing these shortcomings.</w:t>
       </w:r>
     </w:p>
     <w:p>
       <w:pPr>
-        <w:pStyle w:val="AckHead"/>
-        <w:rPr>
-          <w:lang w:val="en-GB"/>
-        </w:rPr>
-      </w:pPr>
-      <w:r>
-        <w:rPr>
-          <w:lang w:val="en-GB"/>
-        </w:rPr>
-        <w:t>BIBLIOGRAPHY</w:t>
+        <w:pStyle w:val="AbsHead"/>
+        <w:rPr>
+          <w:lang w:val="en-GB"/>
+          <w14:ligatures w14:val="standard"/>
+        </w:rPr>
+      </w:pPr>
+      <w:r>
+        <w:rPr>
+          <w:lang w:val="en-GB"/>
+        </w:rPr>
+        <w:t>ACKNOWLEDGMENTS</w:t>
       </w:r>
     </w:p>
     <w:p>
       <w:pPr>
         <w:pStyle w:val="AckPara"/>
         <w:rPr>
-          <w:lang w:val="en-GB"/>
-        </w:rPr>
-      </w:pPr>
-      <w:r>
-        <w:rPr>
-          <w:lang w:val="en-GB"/>
-        </w:rPr>
-        <w:t>[</w:t>
-      </w:r>
-      <w:r>
-        <w:rPr>
-          <w:lang w:val="en-GB"/>
+          <w14:ligatures w14:val="standard"/>
+        </w:rPr>
+      </w:pPr>
+      <w:r>
+        <w:rPr>
+          <w:lang w:eastAsia="it-IT"/>
+          <w14:ligatures w14:val="standard"/>
+        </w:rPr>
+        <w:t>This analysis was conducted as part of the 2018/19 Machine Learning module CS7CS4/CS4404 at Trinity College Dublin [</w:t>
+      </w:r>
+      <w:r>
+        <w:rPr>
+          <w:lang w:eastAsia="it-IT"/>
+          <w14:ligatures w14:val="standard"/>
         </w:rPr>
         <w:t>4</w:t>
       </w:r>
       <w:r>
         <w:rPr>
-          <w:lang w:val="en-GB"/>
-        </w:rPr>
-        <w:t xml:space="preserve">] </w:t>
-      </w:r>
-      <w:proofErr w:type="spellStart"/>
-      <w:r>
-        <w:rPr>
-          <w:lang w:val="en-GB"/>
-        </w:rPr>
-        <w:t>Joeran</w:t>
-      </w:r>
-      <w:proofErr w:type="spellEnd"/>
-      <w:r>
-        <w:rPr>
-          <w:lang w:val="en-GB"/>
-        </w:rPr>
-        <w:t xml:space="preserve"> </w:t>
-      </w:r>
-      <w:proofErr w:type="spellStart"/>
-      <w:r>
-        <w:rPr>
-          <w:lang w:val="en-GB"/>
-        </w:rPr>
-        <w:t>Beel</w:t>
-      </w:r>
-      <w:proofErr w:type="spellEnd"/>
-      <w:r>
-        <w:rPr>
-          <w:lang w:val="en-GB"/>
-        </w:rPr>
-        <w:t xml:space="preserve"> and Douglas Leith. Machine Learning (CS7CS4/CS4404). Trinity College Dublin, School of Computer Science and Statistics. 2018.</w:t>
+          <w:lang w:eastAsia="it-IT"/>
+          <w14:ligatures w14:val="standard"/>
+        </w:rPr>
+        <w:t>].</w:t>
       </w:r>
     </w:p>
     <w:p>
       <w:pPr>
-        <w:pStyle w:val="AckHead"/>
-        <w:rPr>
-          <w:lang w:val="en-GB"/>
-        </w:rPr>
-      </w:pPr>
-      <w:r>
-        <w:rPr>
-          <w:lang w:val="en-GB"/>
-        </w:rPr>
-        <w:t>REFERENCES</w:t>
+        <w:pStyle w:val="AbsHead"/>
+        <w:rPr>
+          <w:lang w:val="en-GB"/>
+          <w14:ligatures w14:val="standard"/>
+        </w:rPr>
+      </w:pPr>
+      <w:r>
+        <w:rPr>
+          <w:lang w:val="en-GB"/>
+        </w:rPr>
+        <w:t>BIBLIOGRAPHY</w:t>
       </w:r>
     </w:p>
     <w:p>
       <w:pPr>
-        <w:pStyle w:val="Bibentry"/>
-        <w:rPr>
-          <w:lang w:val="en-GB"/>
-          <w14:ligatures w14:val="standard"/>
-        </w:rPr>
-      </w:pPr>
-      <w:r>
-        <w:rPr>
-          <w:lang w:val="en-GB"/>
-          <w14:ligatures w14:val="standard"/>
-        </w:rPr>
+        <w:pStyle w:val="AckPara"/>
+      </w:pPr>
+      <w:r>
         <w:t>[</w:t>
       </w:r>
       <w:r>
-        <w:rPr>
-          <w:lang w:val="en-GB"/>
-          <w14:ligatures w14:val="standard"/>
-        </w:rPr>
-        <w:t>1</w:t>
-      </w:r>
-      <w:r>
-        <w:rPr>
-          <w:lang w:val="en-GB"/>
-          <w14:ligatures w14:val="standard"/>
-        </w:rPr>
-        <w:t>]</w:t>
-      </w:r>
-      <w:r>
-        <w:rPr>
-          <w:lang w:val="en-GB"/>
-          <w14:ligatures w14:val="standard"/>
-        </w:rPr>
-        <w:tab/>
+        <w:t>4</w:t>
+      </w:r>
+      <w:r>
+        <w:t xml:space="preserve">] </w:t>
       </w:r>
       <w:proofErr w:type="spellStart"/>
       <w:r>
-        <w:rPr>
-          <w:lang w:val="en-GB"/>
-          <w14:ligatures w14:val="standard"/>
-        </w:rPr>
-        <w:t>Bhuvan</w:t>
+        <w:t>Joeran</w:t>
       </w:r>
       <w:proofErr w:type="spellEnd"/>
       <w:r>
-        <w:rPr>
-          <w:lang w:val="en-GB"/>
-          <w14:ligatures w14:val="standard"/>
-        </w:rPr>
-        <w:t xml:space="preserve"> M </w:t>
+        <w:t xml:space="preserve"> </w:t>
       </w:r>
       <w:proofErr w:type="spellStart"/>
       <w:r>
-        <w:rPr>
-          <w:lang w:val="en-GB"/>
-          <w14:ligatures w14:val="standard"/>
-        </w:rPr>
-        <w:t>Shashidhara</w:t>
+        <w:t>Beel</w:t>
       </w:r>
       <w:proofErr w:type="spellEnd"/>
       <w:r>
-        <w:rPr>
-          <w:lang w:val="en-GB"/>
-          <w14:ligatures w14:val="standard"/>
-        </w:rPr>
-        <w:t xml:space="preserve"> et al. “Evaluation of Machine Learning Frameworks on Bank Marketing and Higgs Datasets” IEEE 2015 DOI: 10.1109/ICACCE.2015.31</w:t>
+        <w:t xml:space="preserve"> and Douglas Leith. Machine Learning (CS7CS4/CS4404). Trinity College Dublin, School of Computer Science and Statistics. 2018.</w:t>
       </w:r>
     </w:p>
     <w:p>
       <w:pPr>
+        <w:pStyle w:val="AbsHead"/>
+        <w:rPr>
+          <w:lang w:val="en-GB"/>
+          <w14:ligatures w14:val="standard"/>
+        </w:rPr>
+      </w:pPr>
+      <w:r>
+        <w:rPr>
+          <w:lang w:val="en-GB"/>
+        </w:rPr>
+        <w:t>REFERENCES</w:t>
+      </w:r>
+    </w:p>
+    <w:p>
+      <w:pPr>
+        <w:pStyle w:val="Bibentry"/>
+        <w:rPr>
+          <w:lang w:val="en-GB"/>
+          <w14:ligatures w14:val="standard"/>
+        </w:rPr>
+      </w:pPr>
+      <w:bookmarkStart w:id="2" w:name="_Hlk528370427"/>
+      <w:r>
+        <w:rPr>
+          <w:lang w:val="en-GB"/>
+          <w14:ligatures w14:val="standard"/>
+        </w:rPr>
+        <w:t>[</w:t>
+      </w:r>
+      <w:r>
+        <w:rPr>
+          <w:lang w:val="en-GB"/>
+          <w14:ligatures w14:val="standard"/>
+        </w:rPr>
+        <w:t>1</w:t>
+      </w:r>
+      <w:r>
+        <w:rPr>
+          <w:lang w:val="en-GB"/>
+          <w14:ligatures w14:val="standard"/>
+        </w:rPr>
+        <w:t>]</w:t>
+      </w:r>
+      <w:r>
+        <w:rPr>
+          <w:lang w:val="en-GB"/>
+          <w14:ligatures w14:val="standard"/>
+        </w:rPr>
+        <w:tab/>
+      </w:r>
+      <w:bookmarkEnd w:id="2"/>
+      <w:proofErr w:type="spellStart"/>
+      <w:r>
+        <w:rPr>
+          <w:lang w:val="en-GB"/>
+          <w14:ligatures w14:val="standard"/>
+        </w:rPr>
+        <w:t>Bhuvan</w:t>
+      </w:r>
+      <w:proofErr w:type="spellEnd"/>
+      <w:r>
+        <w:rPr>
+          <w:lang w:val="en-GB"/>
+          <w14:ligatures w14:val="standard"/>
+        </w:rPr>
+        <w:t xml:space="preserve"> M </w:t>
+      </w:r>
+      <w:proofErr w:type="spellStart"/>
+      <w:r>
+        <w:rPr>
+          <w:lang w:val="en-GB"/>
+          <w14:ligatures w14:val="standard"/>
+        </w:rPr>
+        <w:t>Shashidhara</w:t>
+      </w:r>
+      <w:proofErr w:type="spellEnd"/>
+      <w:r>
+        <w:rPr>
+          <w:lang w:val="en-GB"/>
+          <w14:ligatures w14:val="standard"/>
+        </w:rPr>
+        <w:t xml:space="preserve"> et al. “Evaluation of Machine Learning Frameworks on Bank Marketing and Higgs Datasets” IEEE 2015 DOI: 10.1109/ICACCE.2015.31</w:t>
+      </w:r>
+    </w:p>
+    <w:p>
+      <w:pPr>
         <w:pStyle w:val="Bibentry"/>
         <w:rPr>
           <w:lang w:val="en-GB"/>
@@ -2290,7 +2905,16 @@
     <w:p>
       <w:pPr>
         <w:pStyle w:val="MetadataHead"/>
-        <w:ind w:left="300"/>
+        <w:ind w:left="300" w:hanging="300"/>
+        <w:rPr>
+          <w:rStyle w:val="Hyperlink"/>
+          <w:sz w:val="14"/>
+          <w:szCs w:val="14"/>
+          <w:lang w:val="en-GB"/>
+          <w14:ligatures w14:val="standard"/>
+        </w:rPr>
+      </w:pPr>
+      <w:r>
         <w:rPr>
           <w:color w:val="auto"/>
           <w:sz w:val="14"/>
@@ -2298,7 +2922,8 @@
           <w:lang w:val="en-GB"/>
           <w14:ligatures w14:val="standard"/>
         </w:rPr>
-      </w:pPr>
+        <w:t>[</w:t>
+      </w:r>
       <w:r>
         <w:rPr>
           <w:color w:val="auto"/>
@@ -2307,20 +2932,8 @@
           <w:lang w:val="en-GB"/>
           <w14:ligatures w14:val="standard"/>
         </w:rPr>
-        <w:t xml:space="preserve">[3]    Google Play Store Apps dataset </w:t>
-      </w:r>
-      <w:hyperlink r:id="rId19" w:history="1">
-        <w:r>
-          <w:rPr>
-            <w:rStyle w:val="Hyperlink"/>
-            <w:sz w:val="14"/>
-            <w:szCs w:val="14"/>
-            <w:lang w:val="en-GB"/>
-            <w14:ligatures w14:val="standard"/>
-          </w:rPr>
-          <w:t>https://www.kaggle.com/lava18/google-play-store-apps</w:t>
-        </w:r>
-      </w:hyperlink>
+        <w:t>3</w:t>
+      </w:r>
       <w:r>
         <w:rPr>
           <w:color w:val="auto"/>
@@ -2329,8 +2942,504 @@
           <w:lang w:val="en-GB"/>
           <w14:ligatures w14:val="standard"/>
         </w:rPr>
+        <w:t>]</w:t>
+      </w:r>
+      <w:r>
+        <w:rPr>
+          <w:lang w:val="en-GB"/>
+          <w14:ligatures w14:val="standard"/>
+        </w:rPr>
         <w:t xml:space="preserve"> </w:t>
       </w:r>
+      <w:r>
+        <w:rPr>
+          <w:lang w:val="en-GB"/>
+          <w14:ligatures w14:val="standard"/>
+        </w:rPr>
+        <w:tab/>
+      </w:r>
+      <w:r>
+        <w:rPr>
+          <w:color w:val="auto"/>
+          <w:sz w:val="14"/>
+          <w:szCs w:val="14"/>
+          <w:lang w:val="en-GB"/>
+          <w14:ligatures w14:val="standard"/>
+        </w:rPr>
+        <w:t>Lavanya Gupta</w:t>
+      </w:r>
+      <w:r>
+        <w:rPr>
+          <w:color w:val="auto"/>
+          <w:sz w:val="14"/>
+          <w:szCs w:val="14"/>
+          <w:lang w:val="en-GB"/>
+          <w14:ligatures w14:val="standard"/>
+        </w:rPr>
+        <w:t xml:space="preserve">, </w:t>
+      </w:r>
+      <w:r>
+        <w:rPr>
+          <w:color w:val="auto"/>
+          <w:sz w:val="14"/>
+          <w:szCs w:val="14"/>
+          <w:lang w:val="en-GB"/>
+          <w14:ligatures w14:val="standard"/>
+        </w:rPr>
+        <w:t>"</w:t>
+      </w:r>
+      <w:r>
+        <w:rPr>
+          <w:color w:val="auto"/>
+          <w:sz w:val="14"/>
+          <w:szCs w:val="14"/>
+          <w:lang w:val="en-GB"/>
+          <w14:ligatures w14:val="standard"/>
+        </w:rPr>
+        <w:t>Google Play Store App</w:t>
+      </w:r>
+      <w:r>
+        <w:rPr>
+          <w:color w:val="auto"/>
+          <w:sz w:val="14"/>
+          <w:szCs w:val="14"/>
+          <w:lang w:val="en-GB"/>
+          <w14:ligatures w14:val="standard"/>
+        </w:rPr>
+        <w:t>s,</w:t>
+      </w:r>
+      <w:r>
+        <w:rPr>
+          <w:color w:val="auto"/>
+          <w:sz w:val="14"/>
+          <w:szCs w:val="14"/>
+          <w:lang w:val="en-GB"/>
+          <w14:ligatures w14:val="standard"/>
+        </w:rPr>
+        <w:t>"</w:t>
+      </w:r>
+      <w:r>
+        <w:rPr>
+          <w:color w:val="auto"/>
+          <w:sz w:val="14"/>
+          <w:szCs w:val="14"/>
+          <w:lang w:val="en-GB"/>
+          <w14:ligatures w14:val="standard"/>
+        </w:rPr>
+        <w:t xml:space="preserve"> [Online] </w:t>
+      </w:r>
+      <w:r>
+        <w:rPr>
+          <w:color w:val="auto"/>
+          <w:sz w:val="14"/>
+          <w:szCs w:val="14"/>
+          <w:lang w:val="en-GB"/>
+          <w14:ligatures w14:val="standard"/>
+        </w:rPr>
+        <w:t>https://www.kaggle.com/lava18/google-play-store-apps</w:t>
+      </w:r>
+    </w:p>
+    <w:p>
+      <w:pPr>
+        <w:pStyle w:val="MetadataHead"/>
+        <w:ind w:left="300" w:hanging="300"/>
+        <w:rPr>
+          <w:color w:val="auto"/>
+          <w:sz w:val="14"/>
+          <w:szCs w:val="14"/>
+          <w:lang w:val="en-GB"/>
+          <w14:ligatures w14:val="standard"/>
+        </w:rPr>
+      </w:pPr>
+      <w:r>
+        <w:rPr>
+          <w:color w:val="auto"/>
+          <w:sz w:val="14"/>
+          <w:szCs w:val="14"/>
+          <w:lang w:val="en-GB"/>
+          <w14:ligatures w14:val="standard"/>
+        </w:rPr>
+        <w:t>[</w:t>
+      </w:r>
+      <w:r>
+        <w:rPr>
+          <w:color w:val="auto"/>
+          <w:sz w:val="14"/>
+          <w:szCs w:val="14"/>
+          <w:lang w:val="en-GB"/>
+          <w14:ligatures w14:val="standard"/>
+        </w:rPr>
+        <w:t>4</w:t>
+      </w:r>
+      <w:r>
+        <w:rPr>
+          <w:color w:val="auto"/>
+          <w:sz w:val="14"/>
+          <w:szCs w:val="14"/>
+          <w:lang w:val="en-GB"/>
+          <w14:ligatures w14:val="standard"/>
+        </w:rPr>
+        <w:t>]</w:t>
+      </w:r>
+      <w:r>
+        <w:rPr>
+          <w:lang w:val="en-GB"/>
+          <w14:ligatures w14:val="standard"/>
+        </w:rPr>
+        <w:t xml:space="preserve"> </w:t>
+      </w:r>
+      <w:r>
+        <w:rPr>
+          <w:lang w:val="en-GB"/>
+          <w14:ligatures w14:val="standard"/>
+        </w:rPr>
+        <w:tab/>
+      </w:r>
+      <w:bookmarkStart w:id="3" w:name="_Hlk528370909"/>
+      <w:proofErr w:type="spellStart"/>
+      <w:r>
+        <w:rPr>
+          <w:color w:val="auto"/>
+          <w:sz w:val="14"/>
+          <w:szCs w:val="14"/>
+          <w:lang w:val="en-GB"/>
+          <w14:ligatures w14:val="standard"/>
+        </w:rPr>
+        <w:t>D</w:t>
+      </w:r>
+      <w:bookmarkEnd w:id="3"/>
+      <w:r>
+        <w:rPr>
+          <w:color w:val="auto"/>
+          <w:sz w:val="14"/>
+          <w:szCs w:val="14"/>
+          <w:lang w:val="en-GB"/>
+          <w14:ligatures w14:val="standard"/>
+        </w:rPr>
+        <w:t>atanyze</w:t>
+      </w:r>
+      <w:proofErr w:type="spellEnd"/>
+      <w:r>
+        <w:rPr>
+          <w:color w:val="auto"/>
+          <w:sz w:val="14"/>
+          <w:szCs w:val="14"/>
+          <w:lang w:val="en-GB"/>
+          <w14:ligatures w14:val="standard"/>
+        </w:rPr>
+        <w:t xml:space="preserve">, </w:t>
+      </w:r>
+      <w:r>
+        <w:rPr>
+          <w:color w:val="auto"/>
+          <w:sz w:val="14"/>
+          <w:szCs w:val="14"/>
+          <w:lang w:val="en-GB"/>
+          <w14:ligatures w14:val="standard"/>
+        </w:rPr>
+        <w:t xml:space="preserve">"Machine Learning Market Share Report | Competitor Analysis | TensorFlow, </w:t>
+      </w:r>
+      <w:proofErr w:type="spellStart"/>
+      <w:r>
+        <w:rPr>
+          <w:color w:val="auto"/>
+          <w:sz w:val="14"/>
+          <w:szCs w:val="14"/>
+          <w:lang w:val="en-GB"/>
+          <w14:ligatures w14:val="standard"/>
+        </w:rPr>
+        <w:t>scikit</w:t>
+      </w:r>
+      <w:proofErr w:type="spellEnd"/>
+      <w:r>
+        <w:rPr>
+          <w:color w:val="auto"/>
+          <w:sz w:val="14"/>
+          <w:szCs w:val="14"/>
+          <w:lang w:val="en-GB"/>
+          <w14:ligatures w14:val="standard"/>
+        </w:rPr>
+        <w:t xml:space="preserve">-learn, </w:t>
+      </w:r>
+      <w:proofErr w:type="spellStart"/>
+      <w:r>
+        <w:rPr>
+          <w:color w:val="auto"/>
+          <w:sz w:val="14"/>
+          <w:szCs w:val="14"/>
+          <w:lang w:val="en-GB"/>
+          <w14:ligatures w14:val="standard"/>
+        </w:rPr>
+        <w:t>MLlib</w:t>
+      </w:r>
+      <w:proofErr w:type="spellEnd"/>
+      <w:r>
+        <w:rPr>
+          <w:color w:val="auto"/>
+          <w:sz w:val="14"/>
+          <w:szCs w:val="14"/>
+          <w:lang w:val="en-GB"/>
+          <w14:ligatures w14:val="standard"/>
+        </w:rPr>
+        <w:t>,</w:t>
+      </w:r>
+      <w:r>
+        <w:rPr>
+          <w:color w:val="auto"/>
+          <w:sz w:val="14"/>
+          <w:szCs w:val="14"/>
+          <w:lang w:val="en-GB"/>
+          <w14:ligatures w14:val="standard"/>
+        </w:rPr>
+        <w:t>"</w:t>
+      </w:r>
+      <w:r>
+        <w:rPr>
+          <w:color w:val="auto"/>
+          <w:sz w:val="14"/>
+          <w:szCs w:val="14"/>
+          <w:lang w:val="en-GB"/>
+          <w14:ligatures w14:val="standard"/>
+        </w:rPr>
+        <w:t xml:space="preserve"> [Online] </w:t>
+      </w:r>
+      <w:r>
+        <w:rPr>
+          <w:color w:val="auto"/>
+          <w:sz w:val="14"/>
+          <w:szCs w:val="14"/>
+          <w:lang w:val="en-GB"/>
+          <w14:ligatures w14:val="standard"/>
+        </w:rPr>
+        <w:t>https://www.datanyze.com/market-share/machine-learning</w:t>
+      </w:r>
+    </w:p>
+    <w:p>
+      <w:pPr>
+        <w:pStyle w:val="MetadataHead"/>
+        <w:ind w:left="300" w:hanging="300"/>
+        <w:rPr>
+          <w:color w:val="auto"/>
+          <w:sz w:val="14"/>
+          <w:szCs w:val="14"/>
+          <w:lang w:val="en-GB"/>
+          <w14:ligatures w14:val="standard"/>
+        </w:rPr>
+      </w:pPr>
+      <w:r>
+        <w:rPr>
+          <w:color w:val="auto"/>
+          <w:sz w:val="14"/>
+          <w:szCs w:val="14"/>
+          <w:lang w:val="en-GB"/>
+          <w14:ligatures w14:val="standard"/>
+        </w:rPr>
+        <w:t>[</w:t>
+      </w:r>
+      <w:r>
+        <w:rPr>
+          <w:color w:val="auto"/>
+          <w:sz w:val="14"/>
+          <w:szCs w:val="14"/>
+          <w:lang w:val="en-GB"/>
+          <w14:ligatures w14:val="standard"/>
+        </w:rPr>
+        <w:t>5</w:t>
+      </w:r>
+      <w:r>
+        <w:rPr>
+          <w:color w:val="auto"/>
+          <w:sz w:val="14"/>
+          <w:szCs w:val="14"/>
+          <w:lang w:val="en-GB"/>
+          <w14:ligatures w14:val="standard"/>
+        </w:rPr>
+        <w:t>]</w:t>
+      </w:r>
+      <w:r>
+        <w:rPr>
+          <w:lang w:val="en-GB"/>
+          <w14:ligatures w14:val="standard"/>
+        </w:rPr>
+        <w:t xml:space="preserve"> </w:t>
+      </w:r>
+      <w:r>
+        <w:rPr>
+          <w:lang w:val="en-GB"/>
+          <w14:ligatures w14:val="standard"/>
+        </w:rPr>
+        <w:tab/>
+      </w:r>
+      <w:proofErr w:type="spellStart"/>
+      <w:r>
+        <w:rPr>
+          <w:color w:val="auto"/>
+          <w:sz w:val="14"/>
+          <w:szCs w:val="14"/>
+          <w:lang w:val="en-GB"/>
+          <w14:ligatures w14:val="standard"/>
+        </w:rPr>
+        <w:t>Joeran</w:t>
+      </w:r>
+      <w:proofErr w:type="spellEnd"/>
+      <w:r>
+        <w:rPr>
+          <w:color w:val="auto"/>
+          <w:sz w:val="14"/>
+          <w:szCs w:val="14"/>
+          <w:lang w:val="en-GB"/>
+          <w14:ligatures w14:val="standard"/>
+        </w:rPr>
+        <w:t xml:space="preserve"> </w:t>
+      </w:r>
+      <w:proofErr w:type="spellStart"/>
+      <w:r>
+        <w:rPr>
+          <w:color w:val="auto"/>
+          <w:sz w:val="14"/>
+          <w:szCs w:val="14"/>
+          <w:lang w:val="en-GB"/>
+          <w14:ligatures w14:val="standard"/>
+        </w:rPr>
+        <w:t>Beel</w:t>
+      </w:r>
+      <w:proofErr w:type="spellEnd"/>
+      <w:r>
+        <w:rPr>
+          <w:color w:val="auto"/>
+          <w:sz w:val="14"/>
+          <w:szCs w:val="14"/>
+          <w:lang w:val="en-GB"/>
+          <w14:ligatures w14:val="standard"/>
+        </w:rPr>
+        <w:t xml:space="preserve">, </w:t>
+      </w:r>
+      <w:r>
+        <w:rPr>
+          <w:color w:val="auto"/>
+          <w:sz w:val="14"/>
+          <w:szCs w:val="14"/>
+          <w:lang w:val="en-GB"/>
+          <w14:ligatures w14:val="standard"/>
+        </w:rPr>
+        <w:t xml:space="preserve">"Experience with and Preference of Machine-Learning Libraries: </w:t>
+      </w:r>
+      <w:proofErr w:type="spellStart"/>
+      <w:r>
+        <w:rPr>
+          <w:color w:val="auto"/>
+          <w:sz w:val="14"/>
+          <w:szCs w:val="14"/>
+          <w:lang w:val="en-GB"/>
+          <w14:ligatures w14:val="standard"/>
+        </w:rPr>
+        <w:t>scikit</w:t>
+      </w:r>
+      <w:proofErr w:type="spellEnd"/>
+      <w:r>
+        <w:rPr>
+          <w:color w:val="auto"/>
+          <w:sz w:val="14"/>
+          <w:szCs w:val="14"/>
+          <w:lang w:val="en-GB"/>
+          <w14:ligatures w14:val="standard"/>
+        </w:rPr>
+        <w:t xml:space="preserve">-learn vs. </w:t>
+      </w:r>
+      <w:proofErr w:type="spellStart"/>
+      <w:r>
+        <w:rPr>
+          <w:color w:val="auto"/>
+          <w:sz w:val="14"/>
+          <w:szCs w:val="14"/>
+          <w:lang w:val="en-GB"/>
+          <w14:ligatures w14:val="standard"/>
+        </w:rPr>
+        <w:t>Tensorflow</w:t>
+      </w:r>
+      <w:proofErr w:type="spellEnd"/>
+      <w:r>
+        <w:rPr>
+          <w:color w:val="auto"/>
+          <w:sz w:val="14"/>
+          <w:szCs w:val="14"/>
+          <w:lang w:val="en-GB"/>
+          <w14:ligatures w14:val="standard"/>
+        </w:rPr>
+        <w:t xml:space="preserve"> vs. Weka … [What Machine-Learning Students Think/Like/Know/Are…]</w:t>
+      </w:r>
+      <w:r>
+        <w:rPr>
+          <w:color w:val="auto"/>
+          <w:sz w:val="14"/>
+          <w:szCs w:val="14"/>
+          <w:lang w:val="en-GB"/>
+          <w14:ligatures w14:val="standard"/>
+        </w:rPr>
+        <w:t>,</w:t>
+      </w:r>
+      <w:r>
+        <w:rPr>
+          <w:color w:val="auto"/>
+          <w:sz w:val="14"/>
+          <w:szCs w:val="14"/>
+          <w:lang w:val="en-GB"/>
+          <w14:ligatures w14:val="standard"/>
+        </w:rPr>
+        <w:t>"</w:t>
+      </w:r>
+      <w:r>
+        <w:rPr>
+          <w:color w:val="auto"/>
+          <w:sz w:val="14"/>
+          <w:szCs w:val="14"/>
+          <w:lang w:val="en-GB"/>
+          <w14:ligatures w14:val="standard"/>
+        </w:rPr>
+        <w:t xml:space="preserve"> </w:t>
+      </w:r>
+      <w:r>
+        <w:rPr>
+          <w:color w:val="auto"/>
+          <w:sz w:val="14"/>
+          <w:szCs w:val="14"/>
+          <w:lang w:val="en-GB"/>
+          <w14:ligatures w14:val="standard"/>
+        </w:rPr>
+        <w:t>[Online</w:t>
+      </w:r>
+      <w:r>
+        <w:rPr>
+          <w:color w:val="auto"/>
+          <w:sz w:val="14"/>
+          <w:szCs w:val="14"/>
+          <w:lang w:val="en-GB"/>
+          <w14:ligatures w14:val="standard"/>
+        </w:rPr>
+        <w:t xml:space="preserve">] </w:t>
+      </w:r>
+      <w:r>
+        <w:rPr>
+          <w:color w:val="auto"/>
+          <w:sz w:val="14"/>
+          <w:szCs w:val="14"/>
+          <w:lang w:val="en-GB"/>
+          <w14:ligatures w14:val="standard"/>
+        </w:rPr>
+        <w:t>https://www.scss.tcd.ie/joeran.beel/blog/2018/01/28/what-machine-learning-students-think-like-know-are-experience-with-and-preference-for-machine-learning-libraries-scikit-learn-vs-tensorflow-vs-weka/</w:t>
+      </w:r>
+    </w:p>
+    <w:p>
+      <w:pPr>
+        <w:pStyle w:val="MetadataHead"/>
+        <w:rPr>
+          <w:color w:val="auto"/>
+          <w:sz w:val="14"/>
+          <w:szCs w:val="14"/>
+          <w:lang w:val="en-GB"/>
+          <w14:ligatures w14:val="standard"/>
+        </w:rPr>
+      </w:pPr>
     </w:p>
     <w:sectPr>
       <w:endnotePr>
@@ -2588,7 +3697,7 @@
             <w:rPr>
               <w:rFonts w:ascii="Linux Biolinum" w:hAnsi="Linux Biolinum" w:cs="Linux Biolinum"/>
             </w:rPr>
-            <w:t>Insert Your Title Here</w:t>
+            <w:t>ML1819 Research Assignment 1</w:t>
           </w:r>
         </w:p>
       </w:tc>
@@ -2613,7 +3722,49 @@
             <w:rPr>
               <w:rFonts w:ascii="Linux Biolinum" w:hAnsi="Linux Biolinum" w:cs="Linux Biolinum"/>
             </w:rPr>
-            <w:t>WOODSTOCK’18, June, 2018, El Paso, Texas USA</w:t>
+            <w:t xml:space="preserve">Rajesh </w:t>
+          </w:r>
+          <w:proofErr w:type="spellStart"/>
+          <w:r>
+            <w:rPr>
+              <w:rFonts w:ascii="Linux Biolinum" w:hAnsi="Linux Biolinum" w:cs="Linux Biolinum"/>
+            </w:rPr>
+            <w:t>Burla</w:t>
+          </w:r>
+          <w:proofErr w:type="spellEnd"/>
+          <w:r>
+            <w:rPr>
+              <w:rFonts w:ascii="Linux Biolinum" w:hAnsi="Linux Biolinum" w:cs="Linux Biolinum"/>
+            </w:rPr>
+            <w:t xml:space="preserve">, Akashdeep Singh </w:t>
+          </w:r>
+          <w:proofErr w:type="spellStart"/>
+          <w:r>
+            <w:rPr>
+              <w:rFonts w:ascii="Linux Biolinum" w:hAnsi="Linux Biolinum" w:cs="Linux Biolinum"/>
+            </w:rPr>
+            <w:t>Lamba</w:t>
+          </w:r>
+          <w:proofErr w:type="spellEnd"/>
+          <w:r>
+            <w:rPr>
+              <w:rFonts w:ascii="Linux Biolinum" w:hAnsi="Linux Biolinum" w:cs="Linux Biolinum"/>
+            </w:rPr>
+            <w:t xml:space="preserve">, </w:t>
+          </w:r>
+          <w:proofErr w:type="spellStart"/>
+          <w:r>
+            <w:rPr>
+              <w:rFonts w:ascii="Linux Biolinum" w:hAnsi="Linux Biolinum" w:cs="Linux Biolinum"/>
+            </w:rPr>
+            <w:t>Shanmukha</w:t>
+          </w:r>
+          <w:proofErr w:type="spellEnd"/>
+          <w:r>
+            <w:rPr>
+              <w:rFonts w:ascii="Linux Biolinum" w:hAnsi="Linux Biolinum" w:cs="Linux Biolinum"/>
+            </w:rPr>
+            <w:t xml:space="preserve"> Sai Ram Pavan</w:t>
           </w:r>
         </w:p>
       </w:tc>
@@ -5441,6 +6592,7 @@
     <w:lsdException w:name="HTML Sample" w:semiHidden="1" w:unhideWhenUsed="1"/>
     <w:lsdException w:name="HTML Typewriter" w:semiHidden="1" w:unhideWhenUsed="1"/>
     <w:lsdException w:name="HTML Variable" w:semiHidden="1" w:unhideWhenUsed="1"/>
+    <w:lsdException w:name="Normal Table" w:semiHidden="1" w:unhideWhenUsed="1"/>
     <w:lsdException w:name="annotation subject" w:semiHidden="1" w:unhideWhenUsed="1"/>
     <w:lsdException w:name="No List" w:semiHidden="1" w:uiPriority="99" w:unhideWhenUsed="1"/>
     <w:lsdException w:name="Outline List 1" w:semiHidden="1" w:unhideWhenUsed="1"/>
@@ -5484,8 +6636,10 @@
     <w:lsdException w:name="Table Elegant" w:semiHidden="1" w:unhideWhenUsed="1"/>
     <w:lsdException w:name="Table Professional" w:semiHidden="1" w:unhideWhenUsed="1"/>
     <w:lsdException w:name="Table Subtle 1" w:semiHidden="1" w:unhideWhenUsed="1"/>
+    <w:lsdException w:name="Table Subtle 2" w:semiHidden="1" w:unhideWhenUsed="1"/>
     <w:lsdException w:name="Table Web 1" w:semiHidden="1" w:unhideWhenUsed="1"/>
     <w:lsdException w:name="Table Web 2" w:semiHidden="1" w:unhideWhenUsed="1"/>
+    <w:lsdException w:name="Table Web 3" w:semiHidden="1" w:unhideWhenUsed="1"/>
     <w:lsdException w:name="Table Grid" w:locked="1"/>
     <w:lsdException w:name="Table Theme" w:semiHidden="1" w:unhideWhenUsed="1"/>
     <w:lsdException w:name="Placeholder Text" w:semiHidden="1" w:uiPriority="99"/>
@@ -6790,7 +7944,7 @@
     <w:name w:val="AckPara"/>
     <w:autoRedefine/>
     <w:qFormat/>
-    <w:rsid w:val="00586A35"/>
+    <w:rsid w:val="00BD1F21"/>
     <w:pPr>
       <w:spacing w:line="264" w:lineRule="auto"/>
       <w:jc w:val="both"/>
@@ -6799,7 +7953,7 @@
       <w:rFonts w:ascii="Linux Libertine" w:eastAsiaTheme="minorHAnsi" w:hAnsi="Linux Libertine" w:cstheme="minorBidi"/>
       <w:sz w:val="18"/>
       <w:szCs w:val="22"/>
-      <w:lang w:val="en-US" w:eastAsia="en-US"/>
+      <w:lang w:val="en-GB" w:eastAsia="en-US"/>
     </w:rPr>
   </w:style>
   <w:style w:type="character" w:customStyle="1" w:styleId="AppendixChar">
@@ -11144,6 +12298,18 @@
     <w:semiHidden/>
     <w:unhideWhenUsed/>
     <w:rsid w:val="000F5A74"/>
+    <w:rPr>
+      <w:color w:val="605E5C"/>
+      <w:shd w:val="clear" w:color="auto" w:fill="E1DFDD"/>
+    </w:rPr>
+  </w:style>
+  <w:style w:type="character" w:styleId="UnresolvedMention">
+    <w:name w:val="Unresolved Mention"/>
+    <w:basedOn w:val="DefaultParagraphFont"/>
+    <w:uiPriority w:val="99"/>
+    <w:semiHidden/>
+    <w:unhideWhenUsed/>
+    <w:rsid w:val="00AF719A"/>
     <w:rPr>
       <w:color w:val="605E5C"/>
       <w:shd w:val="clear" w:color="auto" w:fill="E1DFDD"/>
@@ -11626,7 +12792,7 @@
 </file>
 
 <file path=customXml/itemProps2.xml><?xml version="1.0" encoding="utf-8"?>
-<ds:datastoreItem xmlns:ds="http://schemas.openxmlformats.org/officeDocument/2006/customXml" ds:itemID="{1BB0D12D-222F-4C21-ACB2-11E08B6A5468}">
+<ds:datastoreItem xmlns:ds="http://schemas.openxmlformats.org/officeDocument/2006/customXml" ds:itemID="{27A50D96-7369-4107-B4B1-9BE2F67222A8}">
   <ds:schemaRefs>
     <ds:schemaRef ds:uri="http://schemas.openxmlformats.org/officeDocument/2006/bibliography"/>
   </ds:schemaRefs>

</xml_diff>

<commit_message>
edited results and fixed citation
</commit_message>
<xml_diff>
--- a/ML1819--task-101--team-02.docx
+++ b/ML1819--task-101--team-02.docx
@@ -12,8 +12,6 @@
           <w14:ligatures w14:val="standard"/>
         </w:rPr>
       </w:pPr>
-      <w:bookmarkStart w:id="0" w:name="_GoBack"/>
-      <w:bookmarkEnd w:id="0"/>
     </w:p>
     <w:p>
       <w:pPr>
@@ -128,13 +126,10 @@
           <w:lang w:val="en-GB"/>
           <w14:ligatures w14:val="standard"/>
         </w:rPr>
-        <w:t>Rajesh Burla - 18306485</w:t>
-      </w:r>
-    </w:p>
-    <w:p>
-      <w:pPr>
-        <w:spacing w:line="240" w:lineRule="auto"/>
-        <w:jc w:val="center"/>
+        <w:t xml:space="preserve">Rajesh </w:t>
+      </w:r>
+      <w:proofErr w:type="spellStart"/>
+      <w:r>
         <w:rPr>
           <w:rFonts w:ascii="Times New Roman" w:hAnsi="Times New Roman" w:cs="Times New Roman"/>
           <w:bCs/>
@@ -142,7 +137,9 @@
           <w:lang w:val="en-GB"/>
           <w14:ligatures w14:val="standard"/>
         </w:rPr>
-      </w:pPr>
+        <w:t>Burla</w:t>
+      </w:r>
+      <w:proofErr w:type="spellEnd"/>
       <w:r>
         <w:rPr>
           <w:rFonts w:ascii="Times New Roman" w:hAnsi="Times New Roman" w:cs="Times New Roman"/>
@@ -151,7 +148,7 @@
           <w:lang w:val="en-GB"/>
           <w14:ligatures w14:val="standard"/>
         </w:rPr>
-        <w:t>Akashdeep Singh Lamba - 18305063</w:t>
+        <w:t xml:space="preserve"> - 18306485</w:t>
       </w:r>
     </w:p>
     <w:p>
@@ -174,7 +171,64 @@
           <w:lang w:val="en-GB"/>
           <w14:ligatures w14:val="standard"/>
         </w:rPr>
-        <w:t>Shanmukha Sai Ram Pavan - 18305688</w:t>
+        <w:t xml:space="preserve">Akashdeep Singh </w:t>
+      </w:r>
+      <w:proofErr w:type="spellStart"/>
+      <w:r>
+        <w:rPr>
+          <w:rFonts w:ascii="Times New Roman" w:hAnsi="Times New Roman" w:cs="Times New Roman"/>
+          <w:bCs/>
+          <w:sz w:val="24"/>
+          <w:lang w:val="en-GB"/>
+          <w14:ligatures w14:val="standard"/>
+        </w:rPr>
+        <w:t>Lamba</w:t>
+      </w:r>
+      <w:proofErr w:type="spellEnd"/>
+      <w:r>
+        <w:rPr>
+          <w:rFonts w:ascii="Times New Roman" w:hAnsi="Times New Roman" w:cs="Times New Roman"/>
+          <w:bCs/>
+          <w:sz w:val="24"/>
+          <w:lang w:val="en-GB"/>
+          <w14:ligatures w14:val="standard"/>
+        </w:rPr>
+        <w:t xml:space="preserve"> - 18305063</w:t>
+      </w:r>
+    </w:p>
+    <w:p>
+      <w:pPr>
+        <w:spacing w:line="240" w:lineRule="auto"/>
+        <w:jc w:val="center"/>
+        <w:rPr>
+          <w:rFonts w:ascii="Times New Roman" w:hAnsi="Times New Roman" w:cs="Times New Roman"/>
+          <w:bCs/>
+          <w:sz w:val="24"/>
+          <w:lang w:val="en-GB"/>
+          <w14:ligatures w14:val="standard"/>
+        </w:rPr>
+      </w:pPr>
+      <w:proofErr w:type="spellStart"/>
+      <w:r>
+        <w:rPr>
+          <w:rFonts w:ascii="Times New Roman" w:hAnsi="Times New Roman" w:cs="Times New Roman"/>
+          <w:bCs/>
+          <w:sz w:val="24"/>
+          <w:lang w:val="en-GB"/>
+          <w14:ligatures w14:val="standard"/>
+        </w:rPr>
+        <w:t>Shanmukha</w:t>
+      </w:r>
+      <w:proofErr w:type="spellEnd"/>
+      <w:r>
+        <w:rPr>
+          <w:rFonts w:ascii="Times New Roman" w:hAnsi="Times New Roman" w:cs="Times New Roman"/>
+          <w:bCs/>
+          <w:sz w:val="24"/>
+          <w:lang w:val="en-GB"/>
+          <w14:ligatures w14:val="standard"/>
+        </w:rPr>
+        <w:t xml:space="preserve"> Sai Ram Pavan - 18305688</w:t>
       </w:r>
     </w:p>
     <w:p>
@@ -484,13 +538,41 @@
         </w:rPr>
         <w:t xml:space="preserve">A comparative analysis of </w:t>
       </w:r>
+      <w:proofErr w:type="spellStart"/>
       <w:r>
         <w:rPr>
           <w:bCs/>
           <w:lang w:val="en-GB"/>
           <w14:ligatures w14:val="standard"/>
         </w:rPr>
-        <w:t>Tensorflow, Sklearn and Weka by implementation of standard algorithms</w:t>
+        <w:t>Tensorflow</w:t>
+      </w:r>
+      <w:proofErr w:type="spellEnd"/>
+      <w:r>
+        <w:rPr>
+          <w:bCs/>
+          <w:lang w:val="en-GB"/>
+          <w14:ligatures w14:val="standard"/>
+        </w:rPr>
+        <w:t xml:space="preserve">, </w:t>
+      </w:r>
+      <w:proofErr w:type="spellStart"/>
+      <w:r>
+        <w:rPr>
+          <w:bCs/>
+          <w:lang w:val="en-GB"/>
+          <w14:ligatures w14:val="standard"/>
+        </w:rPr>
+        <w:t>Sklearn</w:t>
+      </w:r>
+      <w:proofErr w:type="spellEnd"/>
+      <w:r>
+        <w:rPr>
+          <w:bCs/>
+          <w:lang w:val="en-GB"/>
+          <w14:ligatures w14:val="standard"/>
+        </w:rPr>
+        <w:t xml:space="preserve"> and Weka by implementation of standard algorithms</w:t>
       </w:r>
     </w:p>
     <w:p>
@@ -534,8 +616,18 @@
           <w:lang w:val="en-GB"/>
           <w14:ligatures w14:val="standard"/>
         </w:rPr>
-        <w:t>Rajesh Burla</w:t>
-      </w:r>
+        <w:t xml:space="preserve">Rajesh </w:t>
+      </w:r>
+      <w:proofErr w:type="spellStart"/>
+      <w:r>
+        <w:rPr>
+          <w:rStyle w:val="FirstName"/>
+          <w:lang w:val="en-GB"/>
+          <w14:ligatures w14:val="standard"/>
+        </w:rPr>
+        <w:t>Burla</w:t>
+      </w:r>
+      <w:proofErr w:type="spellEnd"/>
       <w:r>
         <w:rPr>
           <w:lang w:val="en-GB"/>
@@ -655,6 +747,7 @@
         <w:br/>
         <w:t xml:space="preserve"> </w:t>
       </w:r>
+      <w:proofErr w:type="spellStart"/>
       <w:r>
         <w:rPr>
           <w:rStyle w:val="City"/>
@@ -662,7 +755,17 @@
           <w:lang w:val="en-GB"/>
           <w14:ligatures w14:val="standard"/>
         </w:rPr>
-        <w:t>Dublin, Ireland</w:t>
+        <w:t>Dublin</w:t>
+      </w:r>
+      <w:proofErr w:type="spellEnd"/>
+      <w:r>
+        <w:rPr>
+          <w:rStyle w:val="City"/>
+          <w:sz w:val="20"/>
+          <w:lang w:val="en-GB"/>
+          <w14:ligatures w14:val="standard"/>
+        </w:rPr>
+        <w:t>, Ireland</w:t>
       </w:r>
       <w:r>
         <w:rPr>
@@ -709,8 +812,18 @@
           <w:lang w:val="en-GB"/>
           <w14:ligatures w14:val="standard"/>
         </w:rPr>
-        <w:t>Akashdeep Singh Lamba</w:t>
-      </w:r>
+        <w:t xml:space="preserve">Akashdeep Singh </w:t>
+      </w:r>
+      <w:proofErr w:type="spellStart"/>
+      <w:r>
+        <w:rPr>
+          <w:rStyle w:val="FirstName"/>
+          <w:lang w:val="en-GB"/>
+          <w14:ligatures w14:val="standard"/>
+        </w:rPr>
+        <w:t>Lamba</w:t>
+      </w:r>
+      <w:proofErr w:type="spellEnd"/>
       <w:r>
         <w:rPr>
           <w:lang w:val="en-GB"/>
@@ -820,6 +933,7 @@
         <w:br/>
         <w:t xml:space="preserve"> </w:t>
       </w:r>
+      <w:proofErr w:type="spellStart"/>
       <w:r>
         <w:rPr>
           <w:rStyle w:val="City"/>
@@ -827,7 +941,17 @@
           <w:lang w:val="en-GB"/>
           <w14:ligatures w14:val="standard"/>
         </w:rPr>
-        <w:t>Dublin, Ireland</w:t>
+        <w:t>Dublin</w:t>
+      </w:r>
+      <w:proofErr w:type="spellEnd"/>
+      <w:r>
+        <w:rPr>
+          <w:rStyle w:val="City"/>
+          <w:sz w:val="20"/>
+          <w:lang w:val="en-GB"/>
+          <w14:ligatures w14:val="standard"/>
+        </w:rPr>
+        <w:t>, Ireland</w:t>
       </w:r>
       <w:r>
         <w:rPr>
@@ -867,16 +991,26 @@
           <w14:ligatures w14:val="standard"/>
         </w:rPr>
       </w:pPr>
-      <w:bookmarkStart w:id="1" w:name="_Hlk528271602"/>
+      <w:bookmarkStart w:id="0" w:name="_Hlk528271602"/>
+      <w:proofErr w:type="spellStart"/>
       <w:r>
         <w:rPr>
           <w:rStyle w:val="FirstName"/>
           <w:lang w:val="en-GB"/>
           <w14:ligatures w14:val="standard"/>
         </w:rPr>
-        <w:t>Shanmukha Sai Ram Pavan</w:t>
-      </w:r>
-      <w:bookmarkEnd w:id="1"/>
+        <w:t>Shanmukha</w:t>
+      </w:r>
+      <w:proofErr w:type="spellEnd"/>
+      <w:r>
+        <w:rPr>
+          <w:rStyle w:val="FirstName"/>
+          <w:lang w:val="en-GB"/>
+          <w14:ligatures w14:val="standard"/>
+        </w:rPr>
+        <w:t xml:space="preserve"> Sai Ram Pavan</w:t>
+      </w:r>
+      <w:bookmarkEnd w:id="0"/>
       <w:r>
         <w:rPr>
           <w:rStyle w:val="FirstName"/>
@@ -993,6 +1127,7 @@
         <w:br/>
         <w:t xml:space="preserve"> </w:t>
       </w:r>
+      <w:proofErr w:type="spellStart"/>
       <w:r>
         <w:rPr>
           <w:rStyle w:val="City"/>
@@ -1000,7 +1135,17 @@
           <w:lang w:val="en-GB"/>
           <w14:ligatures w14:val="standard"/>
         </w:rPr>
-        <w:t>Dublin, Ireland</w:t>
+        <w:t>Dublin</w:t>
+      </w:r>
+      <w:proofErr w:type="spellEnd"/>
+      <w:r>
+        <w:rPr>
+          <w:rStyle w:val="City"/>
+          <w:sz w:val="20"/>
+          <w:lang w:val="en-GB"/>
+          <w14:ligatures w14:val="standard"/>
+        </w:rPr>
+        <w:t>, Ireland</w:t>
       </w:r>
       <w:r>
         <w:rPr>
@@ -1109,7 +1254,41 @@
           <w:lang w:val="en-GB"/>
           <w14:ligatures w14:val="standard"/>
         </w:rPr>
-        <w:t>This paper briefly compares 3 of the popular machine learning libraries by analysing implementation of linear regression, support vector machine classification and k-nearest neighbour algorithms.</w:t>
+        <w:t xml:space="preserve">This paper briefly compares 3 popular machine learning libraries by analysing implementation of linear regression, </w:t>
+      </w:r>
+      <w:r>
+        <w:rPr>
+          <w:rFonts w:eastAsia="Verdana"/>
+          <w:lang w:val="en-GB"/>
+          <w14:ligatures w14:val="standard"/>
+        </w:rPr>
+        <w:t>SVM</w:t>
+      </w:r>
+      <w:r>
+        <w:rPr>
+          <w:rFonts w:eastAsia="Verdana"/>
+          <w:lang w:val="en-GB"/>
+          <w14:ligatures w14:val="standard"/>
+        </w:rPr>
+        <w:t xml:space="preserve"> classification and </w:t>
+      </w:r>
+      <w:proofErr w:type="spellStart"/>
+      <w:r>
+        <w:rPr>
+          <w:rFonts w:eastAsia="Verdana"/>
+          <w:lang w:val="en-GB"/>
+          <w14:ligatures w14:val="standard"/>
+        </w:rPr>
+        <w:t>kNN</w:t>
+      </w:r>
+      <w:proofErr w:type="spellEnd"/>
+      <w:r>
+        <w:rPr>
+          <w:rFonts w:eastAsia="Verdana"/>
+          <w:lang w:val="en-GB"/>
+          <w14:ligatures w14:val="standard"/>
+        </w:rPr>
+        <w:t xml:space="preserve"> algorithms.</w:t>
       </w:r>
     </w:p>
     <w:p>
@@ -1152,31 +1331,31 @@
         <w:rPr>
           <w:lang w:eastAsia="it-IT"/>
         </w:rPr>
-        <w:t xml:space="preserve">Due to </w:t>
+        <w:t>Due to growing interest in machine learning, several open-source libraries have become popular for different reasons</w:t>
       </w:r>
       <w:r>
         <w:rPr>
           <w:lang w:eastAsia="it-IT"/>
         </w:rPr>
-        <w:t xml:space="preserve">the </w:t>
+        <w:t xml:space="preserve">, each preferred </w:t>
       </w:r>
       <w:r>
         <w:rPr>
           <w:lang w:eastAsia="it-IT"/>
         </w:rPr>
-        <w:t>growing interest in machine learning, several open-source libraries have become popular for different reasons</w:t>
+        <w:t>over the other for either ease</w:t>
       </w:r>
       <w:r>
         <w:rPr>
           <w:lang w:eastAsia="it-IT"/>
         </w:rPr>
-        <w:t xml:space="preserve">, each preferred </w:t>
+        <w:t>-</w:t>
       </w:r>
       <w:r>
         <w:rPr>
           <w:lang w:eastAsia="it-IT"/>
         </w:rPr>
-        <w:t>over the other for either ease</w:t>
+        <w:t>of</w:t>
       </w:r>
       <w:r>
         <w:rPr>
@@ -1188,31 +1367,31 @@
         <w:rPr>
           <w:lang w:eastAsia="it-IT"/>
         </w:rPr>
-        <w:t>of</w:t>
+        <w:t>use</w:t>
       </w:r>
       <w:r>
         <w:rPr>
           <w:lang w:eastAsia="it-IT"/>
         </w:rPr>
-        <w:t>-</w:t>
+        <w:t xml:space="preserve">, </w:t>
       </w:r>
       <w:r>
         <w:rPr>
           <w:lang w:eastAsia="it-IT"/>
         </w:rPr>
-        <w:t>use</w:t>
+        <w:t>speed, accuracy or other features like GPU support. It</w:t>
       </w:r>
       <w:r>
         <w:rPr>
           <w:lang w:eastAsia="it-IT"/>
         </w:rPr>
-        <w:t xml:space="preserve">, </w:t>
+        <w:t>’</w:t>
       </w:r>
       <w:r>
         <w:rPr>
           <w:lang w:eastAsia="it-IT"/>
         </w:rPr>
-        <w:t>speed, accuracy or other features like GPU support. It is worth asking whether all libraries perform similarly under approximately same conditions or not</w:t>
+        <w:t>s worth asking whether all libraries perform similarly under approximately same conditions or not</w:t>
       </w:r>
       <w:r>
         <w:rPr>
@@ -1272,13 +1451,37 @@
         <w:pStyle w:val="AckPara"/>
       </w:pPr>
       <w:r>
-        <w:t>Analysing the experiments of B</w:t>
-      </w:r>
-      <w:r>
-        <w:t>huvan M Shashidhara et al. in [1</w:t>
-      </w:r>
-      <w:r>
-        <w:t>] the results shows that Scikit-Learn is best fit for data in comparison with Weka and Apache Spark frameworks.</w:t>
+        <w:t xml:space="preserve">Analysing the experiments of </w:t>
+      </w:r>
+      <w:proofErr w:type="spellStart"/>
+      <w:r>
+        <w:t>B</w:t>
+      </w:r>
+      <w:r>
+        <w:t>huvan</w:t>
+      </w:r>
+      <w:proofErr w:type="spellEnd"/>
+      <w:r>
+        <w:t xml:space="preserve"> M </w:t>
+      </w:r>
+      <w:proofErr w:type="spellStart"/>
+      <w:r>
+        <w:t>Shashidhara</w:t>
+      </w:r>
+      <w:proofErr w:type="spellEnd"/>
+      <w:r>
+        <w:t xml:space="preserve"> et al. in [1</w:t>
+      </w:r>
+      <w:r>
+        <w:t xml:space="preserve">] the results shows that </w:t>
+      </w:r>
+      <w:proofErr w:type="spellStart"/>
+      <w:r>
+        <w:t>Scikit</w:t>
+      </w:r>
+      <w:proofErr w:type="spellEnd"/>
+      <w:r>
+        <w:t>-Learn is best fit for data in comparison with Weka and Apache Spark frameworks.</w:t>
       </w:r>
     </w:p>
     <w:p>
@@ -1290,7 +1493,7 @@
         </w:rPr>
       </w:pPr>
       <w:r>
-        <w:t>Scrutinizing the res</w:t>
+        <w:t>Scrutinizing res</w:t>
       </w:r>
       <w:r>
         <w:t>ults of the Google Brain team [2</w:t>
@@ -1356,7 +1559,12 @@
         <w:t>t</w:t>
       </w:r>
       <w:r>
-        <w:t>hree different Machine learning algorithms and frameworks</w:t>
+        <w:t xml:space="preserve">hree </w:t>
+      </w:r>
+      <w:bookmarkStart w:id="1" w:name="_GoBack"/>
+      <w:bookmarkEnd w:id="1"/>
+      <w:r>
+        <w:t>Machine learning algorithms and frameworks</w:t>
       </w:r>
       <w:r>
         <w:t xml:space="preserve"> were chosen</w:t>
@@ -1430,7 +1638,13 @@
         <w:t>w</w:t>
       </w:r>
       <w:r>
-        <w:t>eb scraped data of 10k Play Store apps for analysing the Android market. This dataset contains all the details of the applications on Google Play. There are 13 features that describe an individual app.</w:t>
+        <w:t>eb</w:t>
+      </w:r>
+      <w:r>
+        <w:t>-</w:t>
+      </w:r>
+      <w:r>
+        <w:t>scraped data of 10k Play Store apps. This dataset contains all the details of the applications on Google Play. There are 13 features that describe an individual app.</w:t>
       </w:r>
       <w:r>
         <w:t xml:space="preserve"> </w:t>
@@ -1597,10 +1811,10 @@
         <w:t>caling was left to implementation specific code</w:t>
       </w:r>
       <w:r>
-        <w:t xml:space="preserve"> within the framework</w:t>
-      </w:r>
-      <w:r>
-        <w:t xml:space="preserve"> since different implementations treat data differently.</w:t>
+        <w:t xml:space="preserve"> </w:t>
+      </w:r>
+      <w:r>
+        <w:t>since different implementations treat data differently.</w:t>
       </w:r>
     </w:p>
     <w:p>
@@ -1648,11 +1862,19 @@
       <w:pPr>
         <w:pStyle w:val="AckPara"/>
       </w:pPr>
+      <w:proofErr w:type="spellStart"/>
       <w:r>
         <w:rPr>
           <w:b/>
         </w:rPr>
-        <w:t>i)</w:t>
+        <w:t>i</w:t>
+      </w:r>
+      <w:proofErr w:type="spellEnd"/>
+      <w:r>
+        <w:rPr>
+          <w:b/>
+        </w:rPr>
+        <w:t>)</w:t>
       </w:r>
       <w:r>
         <w:rPr>
@@ -1698,23 +1920,45 @@
         </w:rPr>
         <w:tab/>
       </w:r>
+      <w:proofErr w:type="spellStart"/>
       <w:r>
         <w:rPr>
           <w:b/>
         </w:rPr>
-        <w:t>Scikit-Learn</w:t>
+        <w:t>Scikit</w:t>
+      </w:r>
+      <w:proofErr w:type="spellEnd"/>
+      <w:r>
+        <w:rPr>
+          <w:b/>
+        </w:rPr>
+        <w:t>-Learn</w:t>
       </w:r>
       <w:r>
         <w:t xml:space="preserve">: </w:t>
       </w:r>
       <w:r>
-        <w:t xml:space="preserve">Also known as sklearn, this is a Python based library that implements a wide range of algorithms. </w:t>
+        <w:t xml:space="preserve">Also known as </w:t>
+      </w:r>
+      <w:proofErr w:type="spellStart"/>
+      <w:r>
+        <w:t>sklearn</w:t>
+      </w:r>
+      <w:proofErr w:type="spellEnd"/>
+      <w:r>
+        <w:t xml:space="preserve">, this is a Python based library that implements a wide range of algorithms. </w:t>
       </w:r>
       <w:r>
         <w:t>Due to it’s in-memory processing,</w:t>
       </w:r>
       <w:r>
-        <w:t xml:space="preserve"> it is very fast for smaller data which can be easily loaded into memory.</w:t>
+        <w:t xml:space="preserve"> it</w:t>
+      </w:r>
+      <w:r>
+        <w:t>’s</w:t>
+      </w:r>
+      <w:r>
+        <w:t xml:space="preserve"> very fast for smaller data which can be easily loaded into memory.</w:t>
       </w:r>
     </w:p>
     <w:p>
@@ -1755,7 +1999,7 @@
         <w:t xml:space="preserve">TensorFlow is a flexible Python framework for building fast and complex machine learning models specifically targeted for deep learning and neural networks. </w:t>
       </w:r>
       <w:r>
-        <w:t>TensorFlow receives data in the form of Tensors, which are data in the form of arrays of dimensions and ranks.</w:t>
+        <w:t>TensorFlow receives data in the form of Tensors, which are arrays of dimensions and ranks.</w:t>
       </w:r>
       <w:r>
         <w:t xml:space="preserve"> It supports distributed execution over GPUs and CPUs.</w:t>
@@ -1855,11 +2099,16 @@
         <w:t xml:space="preserve"> and </w:t>
       </w:r>
       <w:r>
-        <w:t>k-Nearest Neighbour (k</w:t>
+        <w:t>k-Nearest Neighbour (</w:t>
+      </w:r>
+      <w:proofErr w:type="spellStart"/>
+      <w:r>
+        <w:t>k</w:t>
       </w:r>
       <w:r>
         <w:t>NN</w:t>
       </w:r>
+      <w:proofErr w:type="spellEnd"/>
       <w:r>
         <w:t>)</w:t>
       </w:r>
@@ -1882,16 +2131,28 @@
         <w:t>A</w:t>
       </w:r>
       <w:r>
-        <w:t xml:space="preserve">ccuracy with the </w:t>
-      </w:r>
-      <w:r>
-        <w:t>pre-processed and cleaned</w:t>
-      </w:r>
-      <w:r>
-        <w:t xml:space="preserve"> dataset</w:t>
-      </w:r>
-      <w:r>
-        <w:t xml:space="preserve"> on </w:t>
+        <w:t xml:space="preserve">ccuracy </w:t>
+      </w:r>
+      <w:r>
+        <w:t>on</w:t>
+      </w:r>
+      <w:r>
+        <w:t xml:space="preserve"> the </w:t>
+      </w:r>
+      <w:r>
+        <w:t xml:space="preserve">pre-processed </w:t>
+      </w:r>
+      <w:r>
+        <w:t>dataset</w:t>
+      </w:r>
+      <w:r>
+        <w:t xml:space="preserve"> </w:t>
+      </w:r>
+      <w:r>
+        <w:t>using</w:t>
+      </w:r>
+      <w:r>
+        <w:t xml:space="preserve"> </w:t>
       </w:r>
       <w:r>
         <w:t>the selected</w:t>
@@ -2000,7 +2261,21 @@
         <w:rPr>
           <w:lang w:val="en-US"/>
         </w:rPr>
-        <w:t>For kNN,</w:t>
+        <w:t xml:space="preserve">For </w:t>
+      </w:r>
+      <w:proofErr w:type="spellStart"/>
+      <w:r>
+        <w:rPr>
+          <w:lang w:val="en-US"/>
+        </w:rPr>
+        <w:t>kNN</w:t>
+      </w:r>
+      <w:proofErr w:type="spellEnd"/>
+      <w:r>
+        <w:rPr>
+          <w:lang w:val="en-US"/>
+        </w:rPr>
+        <w:t>,</w:t>
       </w:r>
       <w:r>
         <w:rPr>
@@ -2096,7 +2371,19 @@
         <w:rPr>
           <w:lang w:val="en-US"/>
         </w:rPr>
-        <w:t xml:space="preserve"> the dataset and reasoning about which features are well-suited for the given model and features that were skewed or sparse were ignored entirely.</w:t>
+        <w:t xml:space="preserve"> the dataset and reasoning about which features are well-suited for the given model and features that were skewed or sparse were </w:t>
+      </w:r>
+      <w:r>
+        <w:rPr>
+          <w:lang w:val="en-US"/>
+        </w:rPr>
+        <w:t>dropped</w:t>
+      </w:r>
+      <w:r>
+        <w:rPr>
+          <w:lang w:val="en-US"/>
+        </w:rPr>
+        <w:t>.</w:t>
       </w:r>
     </w:p>
     <w:p>
@@ -2142,7 +2429,59 @@
         <w:pStyle w:val="AckPara"/>
       </w:pPr>
       <w:r>
-        <w:t>While Weka provides an in-built option to cross-validate, thereby making splitting of data and configuration of CV parameters internal, sklearn requires to explicitly configure kFold validation with a split dataset. TensorFlow does not directly deal with any of these aspects. For TensorFlow and sklearn, we used sklearn’s kFold validation with default parameters while using a random-indexed splitting between train data and test data, keeping a ratio of 7:3.</w:t>
+        <w:t>While Weka provides an in-built option to cross-validat</w:t>
+      </w:r>
+      <w:r>
+        <w:t>ion</w:t>
+      </w:r>
+      <w:r>
+        <w:t xml:space="preserve">, thereby making splitting of data and configuration of CV parameters internal, </w:t>
+      </w:r>
+      <w:proofErr w:type="spellStart"/>
+      <w:r>
+        <w:t>sklearn</w:t>
+      </w:r>
+      <w:proofErr w:type="spellEnd"/>
+      <w:r>
+        <w:t xml:space="preserve"> requires to explicit configur</w:t>
+      </w:r>
+      <w:r>
+        <w:t>ation of</w:t>
+      </w:r>
+      <w:r>
+        <w:t xml:space="preserve"> </w:t>
+      </w:r>
+      <w:proofErr w:type="spellStart"/>
+      <w:r>
+        <w:t>kFold</w:t>
+      </w:r>
+      <w:proofErr w:type="spellEnd"/>
+      <w:r>
+        <w:t xml:space="preserve"> validation with a split dataset. TensorFlow does not directly deal with any of these aspects. For TensorFlow and </w:t>
+      </w:r>
+      <w:proofErr w:type="spellStart"/>
+      <w:r>
+        <w:t>sklearn</w:t>
+      </w:r>
+      <w:proofErr w:type="spellEnd"/>
+      <w:r>
+        <w:t xml:space="preserve">, we used </w:t>
+      </w:r>
+      <w:proofErr w:type="spellStart"/>
+      <w:r>
+        <w:t>sklearn’s</w:t>
+      </w:r>
+      <w:proofErr w:type="spellEnd"/>
+      <w:r>
+        <w:t xml:space="preserve"> </w:t>
+      </w:r>
+      <w:proofErr w:type="spellStart"/>
+      <w:r>
+        <w:t>kFold</w:t>
+      </w:r>
+      <w:proofErr w:type="spellEnd"/>
+      <w:r>
+        <w:t xml:space="preserve"> validation with default parameters while using a random-indexed splitting between train data and test data, keeping a ratio of 7:3.</w:t>
       </w:r>
     </w:p>
     <w:p>
@@ -2158,7 +2497,6 @@
           <w:lang w:val="en-GB"/>
           <w14:ligatures w14:val="standard"/>
         </w:rPr>
-        <w:lastRenderedPageBreak/>
         <w:t>4</w:t>
       </w:r>
       <w:r>
@@ -2179,10 +2517,17 @@
         <w:pStyle w:val="AckPara"/>
       </w:pPr>
       <w:r>
-        <w:t xml:space="preserve">The results of our tests </w:t>
-      </w:r>
-      <w:r>
-        <w:t xml:space="preserve">are represented by </w:t>
+        <w:lastRenderedPageBreak/>
+        <w:t>The results of our tests</w:t>
+      </w:r>
+      <w:r>
+        <w:t>,</w:t>
+      </w:r>
+      <w:r>
+        <w:t xml:space="preserve"> </w:t>
+      </w:r>
+      <w:r>
+        <w:t xml:space="preserve">represented by </w:t>
       </w:r>
       <w:r>
         <w:t>F</w:t>
@@ -2197,7 +2542,7 @@
         <w:t xml:space="preserve"> 1</w:t>
       </w:r>
       <w:r>
-        <w:t xml:space="preserve">, and </w:t>
+        <w:t xml:space="preserve">, </w:t>
       </w:r>
       <w:r>
         <w:t>indicate that using default parameters, the chosen libraries implement the chosen algorithms more or less at par with each other</w:t>
@@ -2439,7 +2784,15 @@
         <w:pStyle w:val="AckPara"/>
       </w:pPr>
       <w:r>
-        <w:t>For linear regression, as seen in Fig. 1a, RMSE (Root mean squared error) was about 0.51 for both TensorFlow and Weka while only marginally higher at about 0.52 for sklearn. The lower the RMSE the better.</w:t>
+        <w:t xml:space="preserve">For linear regression, as seen in Fig. 1a, RMSE (Root mean squared error) was about 0.51 for both TensorFlow and Weka while only marginally higher at about 0.52 for </w:t>
+      </w:r>
+      <w:proofErr w:type="spellStart"/>
+      <w:r>
+        <w:t>sklearn</w:t>
+      </w:r>
+      <w:proofErr w:type="spellEnd"/>
+      <w:r>
+        <w:t>. The lower the RMSE the better.</w:t>
       </w:r>
     </w:p>
     <w:p>
@@ -2461,8 +2814,19 @@
       <w:r>
         <w:t xml:space="preserve">ccuracy stood at about 0.57 for </w:t>
       </w:r>
-      <w:r>
-        <w:t>sklearn and Weka while TensorFlow performed relatively poorly at 0.43. Accuracy is better when higher.</w:t>
+      <w:proofErr w:type="spellStart"/>
+      <w:r>
+        <w:t>sklearn</w:t>
+      </w:r>
+      <w:proofErr w:type="spellEnd"/>
+      <w:r>
+        <w:t xml:space="preserve"> and Weka while TensorFlow performed relatively poorly at 0.43. Accuracy is better when higher.</w:t>
+      </w:r>
+      <w:r>
+        <w:t xml:space="preserve"> This is probably due to </w:t>
+      </w:r>
+      <w:r>
+        <w:t>the fact that TensorFlow is targeted towards Neural Networks with large datasets, and the low accuracy here is due to no optimization and the defaults.</w:t>
       </w:r>
     </w:p>
     <w:p>
@@ -2470,7 +2834,29 @@
         <w:pStyle w:val="AckPara"/>
       </w:pPr>
       <w:r>
-        <w:t>Finally, for kNN, we again chose RMSE to represent performance and from Fig. 1c, it is apparent that there isn’t much difference as RMSE was about 1.8 for sklearn and TensorFlow, while a tad lower at 1.78 for Weka.</w:t>
+        <w:t xml:space="preserve">Finally, for </w:t>
+      </w:r>
+      <w:proofErr w:type="spellStart"/>
+      <w:r>
+        <w:t>kNN</w:t>
+      </w:r>
+      <w:proofErr w:type="spellEnd"/>
+      <w:r>
+        <w:t>, we again chose RMSE to represent performance and from Fig. 1c, it</w:t>
+      </w:r>
+      <w:r>
+        <w:t>’</w:t>
+      </w:r>
+      <w:r>
+        <w:t xml:space="preserve">s apparent that there isn’t much difference as RMSE was about 1.8 for </w:t>
+      </w:r>
+      <w:proofErr w:type="spellStart"/>
+      <w:r>
+        <w:t>sklearn</w:t>
+      </w:r>
+      <w:proofErr w:type="spellEnd"/>
+      <w:r>
+        <w:t xml:space="preserve"> and TensorFlow, while a tad lower at 1.78 for Weka.</w:t>
       </w:r>
     </w:p>
     <w:p>
@@ -2478,7 +2864,15 @@
         <w:pStyle w:val="AckPara"/>
       </w:pPr>
       <w:r>
-        <w:t>The overall low difference in results seems to suggest that the three implementations are more or less consistent with minor differences. It may be noted that the difference in the level of abstraction also effects how the tests are carried out. Weka has a GUI which only exposes certain parameters and accepts data in the form of a file, while keeping most implementation details hidden. Sklearn exposes an easy API through which we can configure the model and execute it on our data. TensorFlow allows much more flexibility as it provides building blocks for defining the model and executing it on the given primitives.</w:t>
+        <w:t xml:space="preserve">The overall low difference in results seems to suggest that the three implementations are more or less consistent with minor differences. It may be noted that the difference in the level of abstraction also effects how the tests are carried out. Weka has a GUI which only exposes certain parameters and accepts data in the form of a file, while keeping most implementation details hidden. </w:t>
+      </w:r>
+      <w:proofErr w:type="spellStart"/>
+      <w:r>
+        <w:t>Sklearn</w:t>
+      </w:r>
+      <w:proofErr w:type="spellEnd"/>
+      <w:r>
+        <w:t xml:space="preserve"> exposes an easy API through which we can configure the model and execute it on our data. TensorFlow allows much more flexibility as it provides building blocks for defining the model and executing it on the given primitives.</w:t>
       </w:r>
     </w:p>
     <w:p>
@@ -2529,25 +2923,30 @@
         <w:t>comparison</w:t>
       </w:r>
       <w:r>
-        <w:t xml:space="preserve"> between the three libraries, it </w:t>
-      </w:r>
-      <w:r>
-        <w:t xml:space="preserve">is </w:t>
+        <w:t xml:space="preserve"> between the three libraries, it</w:t>
+      </w:r>
+      <w:r>
+        <w:t>’</w:t>
+      </w:r>
+      <w:r>
+        <w:t xml:space="preserve">s </w:t>
       </w:r>
       <w:r>
         <w:t>by no</w:t>
       </w:r>
       <w:r>
-        <w:t xml:space="preserve"> means</w:t>
-      </w:r>
-      <w:r>
-        <w:t>,</w:t>
-      </w:r>
-      <w:r>
-        <w:t xml:space="preserve"> a comprehensive analysis. Metrics such as training speed haven’t been considered, and more sophisticated algorithms haven’t been tested.</w:t>
-      </w:r>
-      <w:r>
-        <w:t xml:space="preserve"> Further, frameworks like Apache Spark’s MLib and Orange should be part of such a study of machine learning implementations, and future work on this project will focus on addressing these shortcomings.</w:t>
+        <w:t xml:space="preserve"> means a comprehensive analysis. Metrics such as training speed haven’t been considered, and more sophisticated algorithms haven’t been tested.</w:t>
+      </w:r>
+      <w:r>
+        <w:t xml:space="preserve"> Further, frameworks like Apache Spark’s </w:t>
+      </w:r>
+      <w:proofErr w:type="spellStart"/>
+      <w:r>
+        <w:t>MLib</w:t>
+      </w:r>
+      <w:proofErr w:type="spellEnd"/>
+      <w:r>
+        <w:t xml:space="preserve"> and Orange should be part of such a study of machine learning implementations, and future work on this project will focus on addressing these shortcomings.</w:t>
       </w:r>
     </w:p>
     <w:p>
@@ -2584,7 +2983,7 @@
           <w:lang w:eastAsia="it-IT"/>
           <w14:ligatures w14:val="standard"/>
         </w:rPr>
-        <w:t>4</w:t>
+        <w:t>6</w:t>
       </w:r>
       <w:r>
         <w:rPr>
@@ -2620,7 +3019,23 @@
         <w:t>6</w:t>
       </w:r>
       <w:r>
-        <w:t>] Joeran Beel and Douglas Leith. Machine Learning (CS7CS4/CS4404). Trinity College Dublin, School of Computer Science and Statistics. 2018.</w:t>
+        <w:t xml:space="preserve">] </w:t>
+      </w:r>
+      <w:proofErr w:type="spellStart"/>
+      <w:r>
+        <w:t>Joeran</w:t>
+      </w:r>
+      <w:proofErr w:type="spellEnd"/>
+      <w:r>
+        <w:t xml:space="preserve"> </w:t>
+      </w:r>
+      <w:proofErr w:type="spellStart"/>
+      <w:r>
+        <w:t>Beel</w:t>
+      </w:r>
+      <w:proofErr w:type="spellEnd"/>
+      <w:r>
+        <w:t xml:space="preserve"> and Douglas Leith. Machine Learning (CS7CS4/CS4404). Trinity College Dublin, School of Computer Science and Statistics. 2018.</w:t>
       </w:r>
     </w:p>
     <w:p>
@@ -2676,12 +3091,37 @@
         <w:tab/>
       </w:r>
       <w:bookmarkEnd w:id="2"/>
-      <w:r>
-        <w:rPr>
-          <w:lang w:val="en-GB"/>
-          <w14:ligatures w14:val="standard"/>
-        </w:rPr>
-        <w:t>Bhuvan M Shashidhara et al. “Evaluation of Machine Learning Frameworks on Bank Marketing and Higgs Datasets” IEEE 2015 DOI: 10.1109/ICACCE.2015.31</w:t>
+      <w:proofErr w:type="spellStart"/>
+      <w:r>
+        <w:rPr>
+          <w:lang w:val="en-GB"/>
+          <w14:ligatures w14:val="standard"/>
+        </w:rPr>
+        <w:t>Bhuvan</w:t>
+      </w:r>
+      <w:proofErr w:type="spellEnd"/>
+      <w:r>
+        <w:rPr>
+          <w:lang w:val="en-GB"/>
+          <w14:ligatures w14:val="standard"/>
+        </w:rPr>
+        <w:t xml:space="preserve"> M </w:t>
+      </w:r>
+      <w:proofErr w:type="spellStart"/>
+      <w:r>
+        <w:rPr>
+          <w:lang w:val="en-GB"/>
+          <w14:ligatures w14:val="standard"/>
+        </w:rPr>
+        <w:t>Shashidhara</w:t>
+      </w:r>
+      <w:proofErr w:type="spellEnd"/>
+      <w:r>
+        <w:rPr>
+          <w:lang w:val="en-GB"/>
+          <w14:ligatures w14:val="standard"/>
+        </w:rPr>
+        <w:t xml:space="preserve"> et al. “Evaluation of Machine Learning Frameworks on Bank Marketing and Higgs Datasets” IEEE 2015 DOI: 10.1109/ICACCE.2015.31</w:t>
       </w:r>
     </w:p>
     <w:p>
@@ -2929,6 +3369,7 @@
         <w:tab/>
       </w:r>
       <w:bookmarkStart w:id="3" w:name="_Hlk528370909"/>
+      <w:proofErr w:type="spellStart"/>
       <w:r>
         <w:rPr>
           <w:color w:val="auto"/>
@@ -2948,8 +3389,9 @@
           <w:lang w:val="en-GB"/>
           <w14:ligatures w14:val="standard"/>
         </w:rPr>
-        <w:t xml:space="preserve">atanyze, </w:t>
-      </w:r>
+        <w:t>atanyze</w:t>
+      </w:r>
+      <w:proofErr w:type="spellEnd"/>
       <w:r>
         <w:rPr>
           <w:color w:val="auto"/>
@@ -2958,7 +3400,7 @@
           <w:lang w:val="en-GB"/>
           <w14:ligatures w14:val="standard"/>
         </w:rPr>
-        <w:t>"Machine Learning Market Share Report | Competitor Analysis | TensorFlow, scikit-learn, MLlib</w:t>
+        <w:t xml:space="preserve">, </w:t>
       </w:r>
       <w:r>
         <w:rPr>
@@ -2968,8 +3410,9 @@
           <w:lang w:val="en-GB"/>
           <w14:ligatures w14:val="standard"/>
         </w:rPr>
-        <w:t>,</w:t>
-      </w:r>
+        <w:t xml:space="preserve">"Machine Learning Market Share Report | Competitor Analysis | TensorFlow, </w:t>
+      </w:r>
+      <w:proofErr w:type="spellStart"/>
       <w:r>
         <w:rPr>
           <w:color w:val="auto"/>
@@ -2978,8 +3421,9 @@
           <w:lang w:val="en-GB"/>
           <w14:ligatures w14:val="standard"/>
         </w:rPr>
-        <w:t>"</w:t>
-      </w:r>
+        <w:t>scikit</w:t>
+      </w:r>
+      <w:proofErr w:type="spellEnd"/>
       <w:r>
         <w:rPr>
           <w:color w:val="auto"/>
@@ -2988,8 +3432,9 @@
           <w:lang w:val="en-GB"/>
           <w14:ligatures w14:val="standard"/>
         </w:rPr>
-        <w:t xml:space="preserve"> [Online] </w:t>
-      </w:r>
+        <w:t xml:space="preserve">-learn, </w:t>
+      </w:r>
+      <w:proofErr w:type="spellStart"/>
       <w:r>
         <w:rPr>
           <w:color w:val="auto"/>
@@ -2998,13 +3443,10 @@
           <w:lang w:val="en-GB"/>
           <w14:ligatures w14:val="standard"/>
         </w:rPr>
-        <w:t>https://www.datanyze.com/market-share/machine-learning</w:t>
-      </w:r>
-    </w:p>
-    <w:p>
-      <w:pPr>
-        <w:pStyle w:val="MetadataHead"/>
-        <w:ind w:left="300" w:hanging="300"/>
+        <w:t>MLlib</w:t>
+      </w:r>
+      <w:proofErr w:type="spellEnd"/>
+      <w:r>
         <w:rPr>
           <w:color w:val="auto"/>
           <w:sz w:val="14"/>
@@ -3012,7 +3454,8 @@
           <w:lang w:val="en-GB"/>
           <w14:ligatures w14:val="standard"/>
         </w:rPr>
-      </w:pPr>
+        <w:t>,</w:t>
+      </w:r>
       <w:r>
         <w:rPr>
           <w:color w:val="auto"/>
@@ -3021,7 +3464,7 @@
           <w:lang w:val="en-GB"/>
           <w14:ligatures w14:val="standard"/>
         </w:rPr>
-        <w:t>[</w:t>
+        <w:t>"</w:t>
       </w:r>
       <w:r>
         <w:rPr>
@@ -3031,7 +3474,7 @@
           <w:lang w:val="en-GB"/>
           <w14:ligatures w14:val="standard"/>
         </w:rPr>
-        <w:t>5</w:t>
+        <w:t xml:space="preserve"> [Online] </w:t>
       </w:r>
       <w:r>
         <w:rPr>
@@ -3041,23 +3484,13 @@
           <w:lang w:val="en-GB"/>
           <w14:ligatures w14:val="standard"/>
         </w:rPr>
-        <w:t>]</w:t>
-      </w:r>
-      <w:r>
-        <w:rPr>
-          <w:lang w:val="en-GB"/>
-          <w14:ligatures w14:val="standard"/>
-        </w:rPr>
-        <w:t xml:space="preserve"> </w:t>
-      </w:r>
-      <w:r>
-        <w:rPr>
-          <w:lang w:val="en-GB"/>
-          <w14:ligatures w14:val="standard"/>
-        </w:rPr>
-        <w:tab/>
-      </w:r>
-      <w:r>
+        <w:t>https://www.datanyze.com/market-share/machine-learning</w:t>
+      </w:r>
+    </w:p>
+    <w:p>
+      <w:pPr>
+        <w:pStyle w:val="MetadataHead"/>
+        <w:ind w:left="300" w:hanging="300"/>
         <w:rPr>
           <w:color w:val="auto"/>
           <w:sz w:val="14"/>
@@ -3065,8 +3498,7 @@
           <w:lang w:val="en-GB"/>
           <w14:ligatures w14:val="standard"/>
         </w:rPr>
-        <w:t>Joeran Beel</w:t>
-      </w:r>
+      </w:pPr>
       <w:r>
         <w:rPr>
           <w:color w:val="auto"/>
@@ -3075,7 +3507,7 @@
           <w:lang w:val="en-GB"/>
           <w14:ligatures w14:val="standard"/>
         </w:rPr>
-        <w:t xml:space="preserve">, </w:t>
+        <w:t>[</w:t>
       </w:r>
       <w:r>
         <w:rPr>
@@ -3085,7 +3517,129 @@
           <w:lang w:val="en-GB"/>
           <w14:ligatures w14:val="standard"/>
         </w:rPr>
-        <w:t>"Experience with and Preference of Machine-Learning Libraries: scikit-learn vs. Tensorflow vs. Weka … [What Machine-Learning Students Think/Like/Know/Are…]</w:t>
+        <w:t>5</w:t>
+      </w:r>
+      <w:r>
+        <w:rPr>
+          <w:color w:val="auto"/>
+          <w:sz w:val="14"/>
+          <w:szCs w:val="14"/>
+          <w:lang w:val="en-GB"/>
+          <w14:ligatures w14:val="standard"/>
+        </w:rPr>
+        <w:t>]</w:t>
+      </w:r>
+      <w:r>
+        <w:rPr>
+          <w:lang w:val="en-GB"/>
+          <w14:ligatures w14:val="standard"/>
+        </w:rPr>
+        <w:t xml:space="preserve"> </w:t>
+      </w:r>
+      <w:r>
+        <w:rPr>
+          <w:lang w:val="en-GB"/>
+          <w14:ligatures w14:val="standard"/>
+        </w:rPr>
+        <w:tab/>
+      </w:r>
+      <w:proofErr w:type="spellStart"/>
+      <w:r>
+        <w:rPr>
+          <w:color w:val="auto"/>
+          <w:sz w:val="14"/>
+          <w:szCs w:val="14"/>
+          <w:lang w:val="en-GB"/>
+          <w14:ligatures w14:val="standard"/>
+        </w:rPr>
+        <w:t>Joeran</w:t>
+      </w:r>
+      <w:proofErr w:type="spellEnd"/>
+      <w:r>
+        <w:rPr>
+          <w:color w:val="auto"/>
+          <w:sz w:val="14"/>
+          <w:szCs w:val="14"/>
+          <w:lang w:val="en-GB"/>
+          <w14:ligatures w14:val="standard"/>
+        </w:rPr>
+        <w:t xml:space="preserve"> </w:t>
+      </w:r>
+      <w:proofErr w:type="spellStart"/>
+      <w:r>
+        <w:rPr>
+          <w:color w:val="auto"/>
+          <w:sz w:val="14"/>
+          <w:szCs w:val="14"/>
+          <w:lang w:val="en-GB"/>
+          <w14:ligatures w14:val="standard"/>
+        </w:rPr>
+        <w:t>Beel</w:t>
+      </w:r>
+      <w:proofErr w:type="spellEnd"/>
+      <w:r>
+        <w:rPr>
+          <w:color w:val="auto"/>
+          <w:sz w:val="14"/>
+          <w:szCs w:val="14"/>
+          <w:lang w:val="en-GB"/>
+          <w14:ligatures w14:val="standard"/>
+        </w:rPr>
+        <w:t xml:space="preserve">, </w:t>
+      </w:r>
+      <w:r>
+        <w:rPr>
+          <w:color w:val="auto"/>
+          <w:sz w:val="14"/>
+          <w:szCs w:val="14"/>
+          <w:lang w:val="en-GB"/>
+          <w14:ligatures w14:val="standard"/>
+        </w:rPr>
+        <w:t xml:space="preserve">"Experience with and Preference of Machine-Learning Libraries: </w:t>
+      </w:r>
+      <w:proofErr w:type="spellStart"/>
+      <w:r>
+        <w:rPr>
+          <w:color w:val="auto"/>
+          <w:sz w:val="14"/>
+          <w:szCs w:val="14"/>
+          <w:lang w:val="en-GB"/>
+          <w14:ligatures w14:val="standard"/>
+        </w:rPr>
+        <w:t>scikit</w:t>
+      </w:r>
+      <w:proofErr w:type="spellEnd"/>
+      <w:r>
+        <w:rPr>
+          <w:color w:val="auto"/>
+          <w:sz w:val="14"/>
+          <w:szCs w:val="14"/>
+          <w:lang w:val="en-GB"/>
+          <w14:ligatures w14:val="standard"/>
+        </w:rPr>
+        <w:t xml:space="preserve">-learn vs. </w:t>
+      </w:r>
+      <w:proofErr w:type="spellStart"/>
+      <w:r>
+        <w:rPr>
+          <w:color w:val="auto"/>
+          <w:sz w:val="14"/>
+          <w:szCs w:val="14"/>
+          <w:lang w:val="en-GB"/>
+          <w14:ligatures w14:val="standard"/>
+        </w:rPr>
+        <w:t>Tensorflow</w:t>
+      </w:r>
+      <w:proofErr w:type="spellEnd"/>
+      <w:r>
+        <w:rPr>
+          <w:color w:val="auto"/>
+          <w:sz w:val="14"/>
+          <w:szCs w:val="14"/>
+          <w:lang w:val="en-GB"/>
+          <w14:ligatures w14:val="standard"/>
+        </w:rPr>
+        <w:t xml:space="preserve"> vs. Weka … [What Machine-Learning Students Think/Like/Know/Are…]</w:t>
       </w:r>
       <w:r>
         <w:rPr>
@@ -3295,13 +3849,41 @@
             <w:rPr>
               <w:rFonts w:ascii="Linux Biolinum" w:hAnsi="Linux Biolinum" w:cs="Linux Biolinum"/>
             </w:rPr>
-            <w:t>Rajesh Burla,</w:t>
+            <w:t xml:space="preserve">Rajesh </w:t>
+          </w:r>
+          <w:proofErr w:type="spellStart"/>
+          <w:r>
+            <w:rPr>
+              <w:rFonts w:ascii="Linux Biolinum" w:hAnsi="Linux Biolinum" w:cs="Linux Biolinum"/>
+            </w:rPr>
+            <w:t>Burla</w:t>
+          </w:r>
+          <w:proofErr w:type="spellEnd"/>
+          <w:r>
+            <w:rPr>
+              <w:rFonts w:ascii="Linux Biolinum" w:hAnsi="Linux Biolinum" w:cs="Linux Biolinum"/>
+            </w:rPr>
+            <w:t>,</w:t>
           </w:r>
           <w:r>
             <w:rPr>
               <w:rFonts w:ascii="Linux Biolinum" w:hAnsi="Linux Biolinum" w:cs="Linux Biolinum"/>
             </w:rPr>
-            <w:t xml:space="preserve"> Akashdeep Singh Lamba,</w:t>
+            <w:t xml:space="preserve"> Akashdeep Singh </w:t>
+          </w:r>
+          <w:proofErr w:type="spellStart"/>
+          <w:r>
+            <w:rPr>
+              <w:rFonts w:ascii="Linux Biolinum" w:hAnsi="Linux Biolinum" w:cs="Linux Biolinum"/>
+            </w:rPr>
+            <w:t>Lamba</w:t>
+          </w:r>
+          <w:proofErr w:type="spellEnd"/>
+          <w:r>
+            <w:rPr>
+              <w:rFonts w:ascii="Linux Biolinum" w:hAnsi="Linux Biolinum" w:cs="Linux Biolinum"/>
+            </w:rPr>
+            <w:t>,</w:t>
           </w:r>
           <w:r>
             <w:rPr>
@@ -3309,11 +3891,19 @@
             </w:rPr>
             <w:t xml:space="preserve"> </w:t>
           </w:r>
+          <w:proofErr w:type="spellStart"/>
           <w:r>
             <w:rPr>
               <w:rFonts w:ascii="Linux Biolinum" w:hAnsi="Linux Biolinum" w:cs="Linux Biolinum"/>
             </w:rPr>
-            <w:t>Shanmukha Sai Ram Pavan</w:t>
+            <w:t>Shanmukha</w:t>
+          </w:r>
+          <w:proofErr w:type="spellEnd"/>
+          <w:r>
+            <w:rPr>
+              <w:rFonts w:ascii="Linux Biolinum" w:hAnsi="Linux Biolinum" w:cs="Linux Biolinum"/>
+            </w:rPr>
+            <w:t xml:space="preserve"> Sai Ram Pavan</w:t>
           </w:r>
         </w:p>
       </w:tc>
@@ -3385,7 +3975,49 @@
             <w:rPr>
               <w:rFonts w:ascii="Linux Biolinum" w:hAnsi="Linux Biolinum" w:cs="Linux Biolinum"/>
             </w:rPr>
-            <w:t>Rajesh Burla, Akashdeep Singh Lamba, Shanmukha Sai Ram Pavan</w:t>
+            <w:t xml:space="preserve">Rajesh </w:t>
+          </w:r>
+          <w:proofErr w:type="spellStart"/>
+          <w:r>
+            <w:rPr>
+              <w:rFonts w:ascii="Linux Biolinum" w:hAnsi="Linux Biolinum" w:cs="Linux Biolinum"/>
+            </w:rPr>
+            <w:t>Burla</w:t>
+          </w:r>
+          <w:proofErr w:type="spellEnd"/>
+          <w:r>
+            <w:rPr>
+              <w:rFonts w:ascii="Linux Biolinum" w:hAnsi="Linux Biolinum" w:cs="Linux Biolinum"/>
+            </w:rPr>
+            <w:t xml:space="preserve">, Akashdeep Singh </w:t>
+          </w:r>
+          <w:proofErr w:type="spellStart"/>
+          <w:r>
+            <w:rPr>
+              <w:rFonts w:ascii="Linux Biolinum" w:hAnsi="Linux Biolinum" w:cs="Linux Biolinum"/>
+            </w:rPr>
+            <w:t>Lamba</w:t>
+          </w:r>
+          <w:proofErr w:type="spellEnd"/>
+          <w:r>
+            <w:rPr>
+              <w:rFonts w:ascii="Linux Biolinum" w:hAnsi="Linux Biolinum" w:cs="Linux Biolinum"/>
+            </w:rPr>
+            <w:t xml:space="preserve">, </w:t>
+          </w:r>
+          <w:proofErr w:type="spellStart"/>
+          <w:r>
+            <w:rPr>
+              <w:rFonts w:ascii="Linux Biolinum" w:hAnsi="Linux Biolinum" w:cs="Linux Biolinum"/>
+            </w:rPr>
+            <w:t>Shanmukha</w:t>
+          </w:r>
+          <w:proofErr w:type="spellEnd"/>
+          <w:r>
+            <w:rPr>
+              <w:rFonts w:ascii="Linux Biolinum" w:hAnsi="Linux Biolinum" w:cs="Linux Biolinum"/>
+            </w:rPr>
+            <w:t xml:space="preserve"> Sai Ram Pavan</w:t>
           </w:r>
         </w:p>
       </w:tc>
@@ -12413,7 +13045,7 @@
 </file>
 
 <file path=customXml/itemProps2.xml><?xml version="1.0" encoding="utf-8"?>
-<ds:datastoreItem xmlns:ds="http://schemas.openxmlformats.org/officeDocument/2006/customXml" ds:itemID="{1E28A1D7-C929-4B3F-8DD4-ECB8664A46B7}">
+<ds:datastoreItem xmlns:ds="http://schemas.openxmlformats.org/officeDocument/2006/customXml" ds:itemID="{B1103050-574F-4CB4-A36C-F8CB1906CB3A}">
   <ds:schemaRefs>
     <ds:schemaRef ds:uri="http://schemas.openxmlformats.org/officeDocument/2006/bibliography"/>
   </ds:schemaRefs>

</xml_diff>

<commit_message>
merged bibliography with references
</commit_message>
<xml_diff>
--- a/ML1819--task-101--team-02.docx
+++ b/ML1819--task-101--team-02.docx
@@ -1559,12 +1559,7 @@
         <w:t>t</w:t>
       </w:r>
       <w:r>
-        <w:t xml:space="preserve">hree </w:t>
-      </w:r>
-      <w:bookmarkStart w:id="1" w:name="_GoBack"/>
-      <w:bookmarkEnd w:id="1"/>
-      <w:r>
-        <w:t>Machine learning algorithms and frameworks</w:t>
+        <w:t>hree Machine learning algorithms and frameworks</w:t>
       </w:r>
       <w:r>
         <w:t xml:space="preserve"> were chosen</w:t>
@@ -3005,71 +3000,26 @@
         <w:rPr>
           <w:lang w:val="en-GB"/>
         </w:rPr>
-        <w:t>BIBLIOGRAPHY</w:t>
+        <w:t>REFERENCES</w:t>
       </w:r>
     </w:p>
     <w:p>
       <w:pPr>
-        <w:pStyle w:val="AckPara"/>
-      </w:pPr>
-      <w:r>
+        <w:pStyle w:val="Bibentry"/>
+        <w:rPr>
+          <w:lang w:val="en-GB"/>
+          <w14:ligatures w14:val="standard"/>
+        </w:rPr>
+      </w:pPr>
+      <w:bookmarkStart w:id="1" w:name="_Hlk528370427"/>
+      <w:r>
+        <w:rPr>
+          <w:lang w:val="en-GB"/>
+          <w14:ligatures w14:val="standard"/>
+        </w:rPr>
         <w:t>[</w:t>
       </w:r>
       <w:r>
-        <w:t>6</w:t>
-      </w:r>
-      <w:r>
-        <w:t xml:space="preserve">] </w:t>
-      </w:r>
-      <w:proofErr w:type="spellStart"/>
-      <w:r>
-        <w:t>Joeran</w:t>
-      </w:r>
-      <w:proofErr w:type="spellEnd"/>
-      <w:r>
-        <w:t xml:space="preserve"> </w:t>
-      </w:r>
-      <w:proofErr w:type="spellStart"/>
-      <w:r>
-        <w:t>Beel</w:t>
-      </w:r>
-      <w:proofErr w:type="spellEnd"/>
-      <w:r>
-        <w:t xml:space="preserve"> and Douglas Leith. Machine Learning (CS7CS4/CS4404). Trinity College Dublin, School of Computer Science and Statistics. 2018.</w:t>
-      </w:r>
-    </w:p>
-    <w:p>
-      <w:pPr>
-        <w:pStyle w:val="AbsHead"/>
-        <w:rPr>
-          <w:lang w:val="en-GB"/>
-          <w14:ligatures w14:val="standard"/>
-        </w:rPr>
-      </w:pPr>
-      <w:r>
-        <w:rPr>
-          <w:lang w:val="en-GB"/>
-        </w:rPr>
-        <w:t>REFERENCES</w:t>
-      </w:r>
-    </w:p>
-    <w:p>
-      <w:pPr>
-        <w:pStyle w:val="Bibentry"/>
-        <w:rPr>
-          <w:lang w:val="en-GB"/>
-          <w14:ligatures w14:val="standard"/>
-        </w:rPr>
-      </w:pPr>
-      <w:bookmarkStart w:id="2" w:name="_Hlk528370427"/>
-      <w:r>
-        <w:rPr>
-          <w:lang w:val="en-GB"/>
-          <w14:ligatures w14:val="standard"/>
-        </w:rPr>
-        <w:t>[</w:t>
-      </w:r>
-      <w:r>
         <w:rPr>
           <w:lang w:val="en-GB"/>
           <w14:ligatures w14:val="standard"/>
@@ -3090,7 +3040,7 @@
         </w:rPr>
         <w:tab/>
       </w:r>
-      <w:bookmarkEnd w:id="2"/>
+      <w:bookmarkEnd w:id="1"/>
       <w:proofErr w:type="spellStart"/>
       <w:r>
         <w:rPr>
@@ -3368,7 +3318,7 @@
         </w:rPr>
         <w:tab/>
       </w:r>
-      <w:bookmarkStart w:id="3" w:name="_Hlk528370909"/>
+      <w:bookmarkStart w:id="2" w:name="_Hlk528370909"/>
       <w:proofErr w:type="spellStart"/>
       <w:r>
         <w:rPr>
@@ -3380,7 +3330,7 @@
         </w:rPr>
         <w:t>D</w:t>
       </w:r>
-      <w:bookmarkEnd w:id="3"/>
+      <w:bookmarkEnd w:id="2"/>
       <w:r>
         <w:rPr>
           <w:color w:val="auto"/>
@@ -3669,8 +3619,10 @@
           <w:lang w:val="en-GB"/>
           <w14:ligatures w14:val="standard"/>
         </w:rPr>
-        <w:t xml:space="preserve"> [Online] </w:t>
-      </w:r>
+        <w:t xml:space="preserve"> </w:t>
+      </w:r>
+      <w:bookmarkStart w:id="3" w:name="_GoBack"/>
+      <w:bookmarkEnd w:id="3"/>
       <w:r>
         <w:rPr>
           <w:color w:val="auto"/>
@@ -3679,8 +3631,132 @@
           <w:lang w:val="en-GB"/>
           <w14:ligatures w14:val="standard"/>
         </w:rPr>
+        <w:t xml:space="preserve">[Online] </w:t>
+      </w:r>
+      <w:r>
+        <w:rPr>
+          <w:color w:val="auto"/>
+          <w:sz w:val="14"/>
+          <w:szCs w:val="14"/>
+          <w:lang w:val="en-GB"/>
+          <w14:ligatures w14:val="standard"/>
+        </w:rPr>
         <w:t>https://www.scss.tcd.ie/joeran.beel/blog/2018/01/28/what-machine-learning-students-think-like-know-are-experience-with-and-preference-for-machine-learning-libraries-scikit-learn-vs-tensorflow-vs-weka/</w:t>
       </w:r>
+    </w:p>
+    <w:p>
+      <w:pPr>
+        <w:pStyle w:val="MetadataHead"/>
+        <w:ind w:left="300" w:hanging="300"/>
+        <w:rPr>
+          <w:color w:val="auto"/>
+          <w:sz w:val="14"/>
+          <w:szCs w:val="14"/>
+          <w:lang w:val="en-GB"/>
+          <w14:ligatures w14:val="standard"/>
+        </w:rPr>
+      </w:pPr>
+      <w:r>
+        <w:rPr>
+          <w:color w:val="auto"/>
+          <w:sz w:val="14"/>
+          <w:szCs w:val="14"/>
+          <w:lang w:val="en-GB"/>
+          <w14:ligatures w14:val="standard"/>
+        </w:rPr>
+        <w:t>[</w:t>
+      </w:r>
+      <w:r>
+        <w:rPr>
+          <w:color w:val="auto"/>
+          <w:sz w:val="14"/>
+          <w:szCs w:val="14"/>
+          <w:lang w:val="en-GB"/>
+          <w14:ligatures w14:val="standard"/>
+        </w:rPr>
+        <w:t>6</w:t>
+      </w:r>
+      <w:r>
+        <w:rPr>
+          <w:color w:val="auto"/>
+          <w:sz w:val="14"/>
+          <w:szCs w:val="14"/>
+          <w:lang w:val="en-GB"/>
+          <w14:ligatures w14:val="standard"/>
+        </w:rPr>
+        <w:t>]</w:t>
+      </w:r>
+      <w:r>
+        <w:rPr>
+          <w:lang w:val="en-GB"/>
+          <w14:ligatures w14:val="standard"/>
+        </w:rPr>
+        <w:t xml:space="preserve"> </w:t>
+      </w:r>
+      <w:r>
+        <w:rPr>
+          <w:lang w:val="en-GB"/>
+          <w14:ligatures w14:val="standard"/>
+        </w:rPr>
+        <w:tab/>
+      </w:r>
+      <w:proofErr w:type="spellStart"/>
+      <w:r>
+        <w:rPr>
+          <w:color w:val="auto"/>
+          <w:sz w:val="14"/>
+          <w:szCs w:val="14"/>
+          <w:lang w:val="en-GB"/>
+          <w14:ligatures w14:val="standard"/>
+        </w:rPr>
+        <w:t>Joeran</w:t>
+      </w:r>
+      <w:proofErr w:type="spellEnd"/>
+      <w:r>
+        <w:rPr>
+          <w:color w:val="auto"/>
+          <w:sz w:val="14"/>
+          <w:szCs w:val="14"/>
+          <w:lang w:val="en-GB"/>
+          <w14:ligatures w14:val="standard"/>
+        </w:rPr>
+        <w:t xml:space="preserve"> </w:t>
+      </w:r>
+      <w:proofErr w:type="spellStart"/>
+      <w:r>
+        <w:rPr>
+          <w:color w:val="auto"/>
+          <w:sz w:val="14"/>
+          <w:szCs w:val="14"/>
+          <w:lang w:val="en-GB"/>
+          <w14:ligatures w14:val="standard"/>
+        </w:rPr>
+        <w:t>Beel</w:t>
+      </w:r>
+      <w:proofErr w:type="spellEnd"/>
+      <w:r>
+        <w:rPr>
+          <w:color w:val="auto"/>
+          <w:sz w:val="14"/>
+          <w:szCs w:val="14"/>
+          <w:lang w:val="en-GB"/>
+          <w14:ligatures w14:val="standard"/>
+        </w:rPr>
+        <w:t xml:space="preserve"> and Douglas Leith. Machine Learning (CS7CS4/CS4404). Trinity College Dublin, School of Computer Science and Statistics. 2018.</w:t>
+      </w:r>
+    </w:p>
+    <w:p>
+      <w:pPr>
+        <w:pStyle w:val="MetadataHead"/>
+        <w:ind w:left="300" w:hanging="300"/>
+        <w:rPr>
+          <w:color w:val="auto"/>
+          <w:sz w:val="14"/>
+          <w:szCs w:val="14"/>
+          <w:lang w:val="en-GB"/>
+          <w14:ligatures w14:val="standard"/>
+        </w:rPr>
+      </w:pPr>
     </w:p>
     <w:p>
       <w:pPr>
@@ -13045,7 +13121,7 @@
 </file>
 
 <file path=customXml/itemProps2.xml><?xml version="1.0" encoding="utf-8"?>
-<ds:datastoreItem xmlns:ds="http://schemas.openxmlformats.org/officeDocument/2006/customXml" ds:itemID="{B1103050-574F-4CB4-A36C-F8CB1906CB3A}">
+<ds:datastoreItem xmlns:ds="http://schemas.openxmlformats.org/officeDocument/2006/customXml" ds:itemID="{0E6AD640-CA56-4141-892F-F0B773087B63}">
   <ds:schemaRefs>
     <ds:schemaRef ds:uri="http://schemas.openxmlformats.org/officeDocument/2006/bibliography"/>
   </ds:schemaRefs>

</xml_diff>

<commit_message>
modified weka implementation and added citations for mlib and orange
</commit_message>
<xml_diff>
--- a/ML1819--task-101--team-02.docx
+++ b/ML1819--task-101--team-02.docx
@@ -1,6 +1,6 @@
 
 <file path=word/document.xml><?xml version="1.0" encoding="utf-8"?>
-<w:document xmlns:wpc="http://schemas.microsoft.com/office/word/2010/wordprocessingCanvas" xmlns:cx="http://schemas.microsoft.com/office/drawing/2014/chartex" xmlns:cx1="http://schemas.microsoft.com/office/drawing/2015/9/8/chartex" xmlns:cx2="http://schemas.microsoft.com/office/drawing/2015/10/21/chartex" xmlns:cx3="http://schemas.microsoft.com/office/drawing/2016/5/9/chartex" xmlns:cx4="http://schemas.microsoft.com/office/drawing/2016/5/10/chartex" xmlns:cx5="http://schemas.microsoft.com/office/drawing/2016/5/11/chartex" xmlns:cx6="http://schemas.microsoft.com/office/drawing/2016/5/12/chartex" xmlns:cx7="http://schemas.microsoft.com/office/drawing/2016/5/13/chartex" xmlns:cx8="http://schemas.microsoft.com/office/drawing/2016/5/14/chartex" xmlns:mc="http://schemas.openxmlformats.org/markup-compatibility/2006" xmlns:aink="http://schemas.microsoft.com/office/drawing/2016/ink" xmlns:am3d="http://schemas.microsoft.com/office/drawing/2017/model3d" xmlns:o="urn:schemas-microsoft-com:office:office" xmlns:r="http://schemas.openxmlformats.org/officeDocument/2006/relationships" xmlns:m="http://schemas.openxmlformats.org/officeDocument/2006/math" xmlns:v="urn:schemas-microsoft-com:vml" xmlns:wp14="http://schemas.microsoft.com/office/word/2010/wordprocessingDrawing" xmlns:wp="http://schemas.openxmlformats.org/drawingml/2006/wordprocessingDrawing" xmlns:w10="urn:schemas-microsoft-com:office:word" xmlns:w="http://schemas.openxmlformats.org/wordprocessingml/2006/main" xmlns:w14="http://schemas.microsoft.com/office/word/2010/wordml" xmlns:w15="http://schemas.microsoft.com/office/word/2012/wordml" xmlns:w16cid="http://schemas.microsoft.com/office/word/2016/wordml/cid" xmlns:w16se="http://schemas.microsoft.com/office/word/2015/wordml/symex" xmlns:wpg="http://schemas.microsoft.com/office/word/2010/wordprocessingGroup" xmlns:wpi="http://schemas.microsoft.com/office/word/2010/wordprocessingInk" xmlns:wne="http://schemas.microsoft.com/office/word/2006/wordml" xmlns:wps="http://schemas.microsoft.com/office/word/2010/wordprocessingShape" mc:Ignorable="w14 w15 w16se w16cid wp14">
+<w:document xmlns:wpc="http://schemas.microsoft.com/office/word/2010/wordprocessingCanvas" xmlns:mc="http://schemas.openxmlformats.org/markup-compatibility/2006" xmlns:o="urn:schemas-microsoft-com:office:office" xmlns:r="http://schemas.openxmlformats.org/officeDocument/2006/relationships" xmlns:m="http://schemas.openxmlformats.org/officeDocument/2006/math" xmlns:v="urn:schemas-microsoft-com:vml" xmlns:wp14="http://schemas.microsoft.com/office/word/2010/wordprocessingDrawing" xmlns:wp="http://schemas.openxmlformats.org/drawingml/2006/wordprocessingDrawing" xmlns:w10="urn:schemas-microsoft-com:office:word" xmlns:w="http://schemas.openxmlformats.org/wordprocessingml/2006/main" xmlns:w14="http://schemas.microsoft.com/office/word/2010/wordml" xmlns:w15="http://schemas.microsoft.com/office/word/2012/wordml" xmlns:wpg="http://schemas.microsoft.com/office/word/2010/wordprocessingGroup" xmlns:wpi="http://schemas.microsoft.com/office/word/2010/wordprocessingInk" xmlns:wne="http://schemas.microsoft.com/office/word/2006/wordml" xmlns:wps="http://schemas.microsoft.com/office/word/2010/wordprocessingShape" mc:Ignorable="w14 w15 wp14">
   <w:body>
     <w:p>
       <w:pPr>
@@ -126,10 +126,13 @@
           <w:lang w:val="en-GB"/>
           <w14:ligatures w14:val="standard"/>
         </w:rPr>
-        <w:t xml:space="preserve">Rajesh </w:t>
-      </w:r>
-      <w:proofErr w:type="spellStart"/>
-      <w:r>
+        <w:t>Rajesh Burla - 18306485</w:t>
+      </w:r>
+    </w:p>
+    <w:p>
+      <w:pPr>
+        <w:spacing w:line="240" w:lineRule="auto"/>
+        <w:jc w:val="center"/>
         <w:rPr>
           <w:rFonts w:ascii="Times New Roman" w:hAnsi="Times New Roman" w:cs="Times New Roman"/>
           <w:bCs/>
@@ -137,9 +140,8 @@
           <w:lang w:val="en-GB"/>
           <w14:ligatures w14:val="standard"/>
         </w:rPr>
-        <w:t>Burla</w:t>
-      </w:r>
-      <w:proofErr w:type="spellEnd"/>
+      </w:pPr>
+      <w:proofErr w:type="spellStart"/>
       <w:r>
         <w:rPr>
           <w:rFonts w:ascii="Times New Roman" w:hAnsi="Times New Roman" w:cs="Times New Roman"/>
@@ -148,13 +150,10 @@
           <w:lang w:val="en-GB"/>
           <w14:ligatures w14:val="standard"/>
         </w:rPr>
-        <w:t xml:space="preserve"> - 18306485</w:t>
-      </w:r>
-    </w:p>
-    <w:p>
-      <w:pPr>
-        <w:spacing w:line="240" w:lineRule="auto"/>
-        <w:jc w:val="center"/>
+        <w:t>Akashdeep</w:t>
+      </w:r>
+      <w:proofErr w:type="spellEnd"/>
+      <w:r>
         <w:rPr>
           <w:rFonts w:ascii="Times New Roman" w:hAnsi="Times New Roman" w:cs="Times New Roman"/>
           <w:bCs/>
@@ -162,7 +161,9 @@
           <w:lang w:val="en-GB"/>
           <w14:ligatures w14:val="standard"/>
         </w:rPr>
-      </w:pPr>
+        <w:t xml:space="preserve"> Singh </w:t>
+      </w:r>
+      <w:proofErr w:type="spellStart"/>
       <w:r>
         <w:rPr>
           <w:rFonts w:ascii="Times New Roman" w:hAnsi="Times New Roman" w:cs="Times New Roman"/>
@@ -171,9 +172,9 @@
           <w:lang w:val="en-GB"/>
           <w14:ligatures w14:val="standard"/>
         </w:rPr>
-        <w:t xml:space="preserve">Akashdeep Singh </w:t>
-      </w:r>
-      <w:proofErr w:type="spellStart"/>
+        <w:t>Lamba</w:t>
+      </w:r>
+      <w:proofErr w:type="spellEnd"/>
       <w:r>
         <w:rPr>
           <w:rFonts w:ascii="Times New Roman" w:hAnsi="Times New Roman" w:cs="Times New Roman"/>
@@ -182,10 +183,13 @@
           <w:lang w:val="en-GB"/>
           <w14:ligatures w14:val="standard"/>
         </w:rPr>
-        <w:t>Lamba</w:t>
-      </w:r>
-      <w:proofErr w:type="spellEnd"/>
-      <w:r>
+        <w:t xml:space="preserve"> - 18305063</w:t>
+      </w:r>
+    </w:p>
+    <w:p>
+      <w:pPr>
+        <w:spacing w:line="240" w:lineRule="auto"/>
+        <w:jc w:val="center"/>
         <w:rPr>
           <w:rFonts w:ascii="Times New Roman" w:hAnsi="Times New Roman" w:cs="Times New Roman"/>
           <w:bCs/>
@@ -193,13 +197,9 @@
           <w:lang w:val="en-GB"/>
           <w14:ligatures w14:val="standard"/>
         </w:rPr>
-        <w:t xml:space="preserve"> - 18305063</w:t>
-      </w:r>
-    </w:p>
-    <w:p>
-      <w:pPr>
-        <w:spacing w:line="240" w:lineRule="auto"/>
-        <w:jc w:val="center"/>
+      </w:pPr>
+      <w:proofErr w:type="spellStart"/>
+      <w:r>
         <w:rPr>
           <w:rFonts w:ascii="Times New Roman" w:hAnsi="Times New Roman" w:cs="Times New Roman"/>
           <w:bCs/>
@@ -207,8 +207,9 @@
           <w:lang w:val="en-GB"/>
           <w14:ligatures w14:val="standard"/>
         </w:rPr>
-      </w:pPr>
-      <w:proofErr w:type="spellStart"/>
+        <w:t>Shanmukha</w:t>
+      </w:r>
+      <w:proofErr w:type="spellEnd"/>
       <w:r>
         <w:rPr>
           <w:rFonts w:ascii="Times New Roman" w:hAnsi="Times New Roman" w:cs="Times New Roman"/>
@@ -217,9 +218,9 @@
           <w:lang w:val="en-GB"/>
           <w14:ligatures w14:val="standard"/>
         </w:rPr>
-        <w:t>Shanmukha</w:t>
-      </w:r>
-      <w:proofErr w:type="spellEnd"/>
+        <w:t xml:space="preserve"> Sai Ram </w:t>
+      </w:r>
+      <w:proofErr w:type="spellStart"/>
       <w:r>
         <w:rPr>
           <w:rFonts w:ascii="Times New Roman" w:hAnsi="Times New Roman" w:cs="Times New Roman"/>
@@ -228,12 +229,10 @@
           <w:lang w:val="en-GB"/>
           <w14:ligatures w14:val="standard"/>
         </w:rPr>
-        <w:t xml:space="preserve"> Sai Ram Pavan - 18305688</w:t>
-      </w:r>
-    </w:p>
-    <w:p>
-      <w:pPr>
-        <w:spacing w:line="240" w:lineRule="auto"/>
+        <w:t>Pavan</w:t>
+      </w:r>
+      <w:proofErr w:type="spellEnd"/>
+      <w:r>
         <w:rPr>
           <w:rFonts w:ascii="Times New Roman" w:hAnsi="Times New Roman" w:cs="Times New Roman"/>
           <w:bCs/>
@@ -241,7 +240,8 @@
           <w:lang w:val="en-GB"/>
           <w14:ligatures w14:val="standard"/>
         </w:rPr>
-      </w:pPr>
+        <w:t xml:space="preserve"> - 18305688</w:t>
+      </w:r>
     </w:p>
     <w:p>
       <w:pPr>
@@ -266,7 +266,10 @@
           <w14:ligatures w14:val="standard"/>
         </w:rPr>
       </w:pPr>
-      <w:r>
+    </w:p>
+    <w:p>
+      <w:pPr>
+        <w:spacing w:line="240" w:lineRule="auto"/>
         <w:rPr>
           <w:rFonts w:ascii="Times New Roman" w:hAnsi="Times New Roman" w:cs="Times New Roman"/>
           <w:bCs/>
@@ -274,7 +277,36 @@
           <w:lang w:val="en-GB"/>
           <w14:ligatures w14:val="standard"/>
         </w:rPr>
-        <w:t xml:space="preserve">Each student picked up one library and implemented the 3 selected algorithms end-to-end in the assigned library, while constantly communicating progress over a Slack channel. We each maintained shared git repos to share code and collectively work. All three of us then compared our results and then discussed the contents of this document. We realized we were supposed to work in a single repo so we migrated our code to a </w:t>
+      </w:pPr>
+      <w:r>
+        <w:rPr>
+          <w:rFonts w:ascii="Times New Roman" w:hAnsi="Times New Roman" w:cs="Times New Roman"/>
+          <w:bCs/>
+          <w:sz w:val="24"/>
+          <w:lang w:val="en-GB"/>
+          <w14:ligatures w14:val="standard"/>
+        </w:rPr>
+        <w:t xml:space="preserve">Each student picked up one library and implemented the </w:t>
+      </w:r>
+      <w:r>
+        <w:rPr>
+          <w:rFonts w:ascii="Times New Roman" w:hAnsi="Times New Roman" w:cs="Times New Roman"/>
+          <w:bCs/>
+          <w:sz w:val="24"/>
+          <w:lang w:val="en-GB"/>
+          <w14:ligatures w14:val="standard"/>
+        </w:rPr>
+        <w:t>three</w:t>
+      </w:r>
+      <w:r>
+        <w:rPr>
+          <w:rFonts w:ascii="Times New Roman" w:hAnsi="Times New Roman" w:cs="Times New Roman"/>
+          <w:bCs/>
+          <w:sz w:val="24"/>
+          <w:lang w:val="en-GB"/>
+          <w14:ligatures w14:val="standard"/>
+        </w:rPr>
+        <w:t xml:space="preserve"> selected algorithms end-to-end in the assigned library, while constantly communicating progress over a Slack channel. We each maintained shared git repos to share code and collectively work. All three of us then compared our results and then discussed the contents of this document. We realized we were supposed to work in a single repo so we migrated our code to a </w:t>
       </w:r>
       <w:r>
         <w:rPr>
@@ -616,18 +648,8 @@
           <w:lang w:val="en-GB"/>
           <w14:ligatures w14:val="standard"/>
         </w:rPr>
-        <w:t xml:space="preserve">Rajesh </w:t>
-      </w:r>
-      <w:proofErr w:type="spellStart"/>
-      <w:r>
-        <w:rPr>
-          <w:rStyle w:val="FirstName"/>
-          <w:lang w:val="en-GB"/>
-          <w14:ligatures w14:val="standard"/>
-        </w:rPr>
-        <w:t>Burla</w:t>
-      </w:r>
-      <w:proofErr w:type="spellEnd"/>
+        <w:t>Rajesh Burla</w:t>
+      </w:r>
       <w:r>
         <w:rPr>
           <w:lang w:val="en-GB"/>
@@ -806,13 +828,23 @@
           <w14:ligatures w14:val="standard"/>
         </w:rPr>
       </w:pPr>
+      <w:proofErr w:type="spellStart"/>
       <w:r>
         <w:rPr>
           <w:rStyle w:val="FirstName"/>
           <w:lang w:val="en-GB"/>
           <w14:ligatures w14:val="standard"/>
         </w:rPr>
-        <w:t xml:space="preserve">Akashdeep Singh </w:t>
+        <w:t>Akashdeep</w:t>
+      </w:r>
+      <w:proofErr w:type="spellEnd"/>
+      <w:r>
+        <w:rPr>
+          <w:rStyle w:val="FirstName"/>
+          <w:lang w:val="en-GB"/>
+          <w14:ligatures w14:val="standard"/>
+        </w:rPr>
+        <w:t xml:space="preserve"> Singh </w:t>
       </w:r>
       <w:proofErr w:type="spellStart"/>
       <w:r>
@@ -1008,9 +1040,19 @@
           <w:lang w:val="en-GB"/>
           <w14:ligatures w14:val="standard"/>
         </w:rPr>
-        <w:t xml:space="preserve"> Sai Ram Pavan</w:t>
+        <w:t xml:space="preserve"> Sai Ram </w:t>
+      </w:r>
+      <w:proofErr w:type="spellStart"/>
+      <w:r>
+        <w:rPr>
+          <w:rStyle w:val="FirstName"/>
+          <w:lang w:val="en-GB"/>
+          <w14:ligatures w14:val="standard"/>
+        </w:rPr>
+        <w:t>Pavan</w:t>
       </w:r>
       <w:bookmarkEnd w:id="0"/>
+      <w:proofErr w:type="spellEnd"/>
       <w:r>
         <w:rPr>
           <w:rStyle w:val="FirstName"/>
@@ -1254,7 +1296,23 @@
           <w:lang w:val="en-GB"/>
           <w14:ligatures w14:val="standard"/>
         </w:rPr>
-        <w:t xml:space="preserve">This paper briefly compares 3 popular machine learning libraries by analysing implementation of linear regression, </w:t>
+        <w:t xml:space="preserve">This paper briefly compares </w:t>
+      </w:r>
+      <w:r>
+        <w:rPr>
+          <w:rFonts w:eastAsia="Verdana"/>
+          <w:lang w:val="en-GB"/>
+          <w14:ligatures w14:val="standard"/>
+        </w:rPr>
+        <w:t>3</w:t>
+      </w:r>
+      <w:r>
+        <w:rPr>
+          <w:rFonts w:eastAsia="Verdana"/>
+          <w:lang w:val="en-GB"/>
+          <w14:ligatures w14:val="standard"/>
+        </w:rPr>
+        <w:t xml:space="preserve"> popular machine learning libraries by analysing implementation of linear regression, </w:t>
       </w:r>
       <w:r>
         <w:rPr>
@@ -2452,7 +2510,15 @@
       </w:r>
       <w:proofErr w:type="spellEnd"/>
       <w:r>
-        <w:t xml:space="preserve"> validation with a split dataset. TensorFlow does not directly deal with any of these aspects. For TensorFlow and </w:t>
+        <w:t xml:space="preserve"> validation with a split dataset. TensorFlow does not directly deal with any of these aspects. For </w:t>
+      </w:r>
+      <w:proofErr w:type="spellStart"/>
+      <w:r>
+        <w:t>TensorFlow</w:t>
+      </w:r>
+      <w:proofErr w:type="spellEnd"/>
+      <w:r>
+        <w:t xml:space="preserve"> and </w:t>
       </w:r>
       <w:proofErr w:type="spellStart"/>
       <w:r>
@@ -2821,7 +2887,10 @@
         <w:t xml:space="preserve"> This is probably due to </w:t>
       </w:r>
       <w:r>
-        <w:t>the fact that TensorFlow is targeted towards Neural Networks with large datasets, and the low accuracy here is due to no optimization and the defaults.</w:t>
+        <w:t xml:space="preserve">the fact </w:t>
+      </w:r>
+      <w:r>
+        <w:t>that TensorFlow is targeted towards Neural Networks with large datasets, and the low accuracy here is due to no optimization and the defaults.</w:t>
       </w:r>
     </w:p>
     <w:p>
@@ -2851,7 +2920,15 @@
       </w:r>
       <w:proofErr w:type="spellEnd"/>
       <w:r>
-        <w:t xml:space="preserve"> and TensorFlow, while a tad lower at 1.78 for Weka.</w:t>
+        <w:t xml:space="preserve"> and </w:t>
+      </w:r>
+      <w:proofErr w:type="spellStart"/>
+      <w:r>
+        <w:t>TensorFlow</w:t>
+      </w:r>
+      <w:proofErr w:type="spellEnd"/>
+      <w:r>
+        <w:t>, while a tad lower at 1.78 for Weka.</w:t>
       </w:r>
     </w:p>
     <w:p>
@@ -2859,7 +2936,13 @@
         <w:pStyle w:val="AckPara"/>
       </w:pPr>
       <w:r>
-        <w:t xml:space="preserve">The overall low difference in results seems to suggest that the three implementations are more or less consistent with minor differences. It may be noted that the difference in the level of abstraction also effects how the tests are carried out. Weka has a GUI which only exposes certain parameters and accepts data in the form of a file, while keeping most implementation details hidden. </w:t>
+        <w:t xml:space="preserve">The overall low difference in results seems to suggest that the three implementations are more or less consistent with minor differences. It may be noted that the difference in the level of abstraction also effects how the tests are carried out. </w:t>
+      </w:r>
+      <w:r>
+        <w:t>To test Weka, the algorithms were implemented in Java code and also verified the results with Weka’s own GUI, which hides implementation details</w:t>
+      </w:r>
+      <w:r>
+        <w:t xml:space="preserve">. </w:t>
       </w:r>
       <w:proofErr w:type="spellStart"/>
       <w:r>
@@ -2941,7 +3024,19 @@
       </w:r>
       <w:proofErr w:type="spellEnd"/>
       <w:r>
-        <w:t xml:space="preserve"> and Orange should be part of such a study of machine learning implementations, and future work on this project will focus on addressing these shortcomings.</w:t>
+        <w:t xml:space="preserve"> </w:t>
+      </w:r>
+      <w:r>
+        <w:t xml:space="preserve">[7] </w:t>
+      </w:r>
+      <w:r>
+        <w:t>and Orange</w:t>
+      </w:r>
+      <w:r>
+        <w:t xml:space="preserve"> [8]</w:t>
+      </w:r>
+      <w:r>
+        <w:t xml:space="preserve"> should be part of such a study of machine learning implementations, and future work on this project will focus on addressing these shortcomings.</w:t>
       </w:r>
     </w:p>
     <w:p>
@@ -2958,6 +3053,8 @@
         </w:rPr>
         <w:t>ACKNOWLEDGMENTS</w:t>
       </w:r>
+      <w:bookmarkStart w:id="1" w:name="_GoBack"/>
+      <w:bookmarkEnd w:id="1"/>
     </w:p>
     <w:p>
       <w:pPr>
@@ -3011,7 +3108,7 @@
           <w14:ligatures w14:val="standard"/>
         </w:rPr>
       </w:pPr>
-      <w:bookmarkStart w:id="1" w:name="_Hlk528370427"/>
+      <w:bookmarkStart w:id="2" w:name="_Hlk528370427"/>
       <w:r>
         <w:rPr>
           <w:lang w:val="en-GB"/>
@@ -3040,7 +3137,7 @@
         </w:rPr>
         <w:tab/>
       </w:r>
-      <w:bookmarkEnd w:id="1"/>
+      <w:bookmarkEnd w:id="2"/>
       <w:proofErr w:type="spellStart"/>
       <w:r>
         <w:rPr>
@@ -3318,7 +3415,7 @@
         </w:rPr>
         <w:tab/>
       </w:r>
-      <w:bookmarkStart w:id="2" w:name="_Hlk528370909"/>
+      <w:bookmarkStart w:id="3" w:name="_Hlk528370909"/>
       <w:proofErr w:type="spellStart"/>
       <w:r>
         <w:rPr>
@@ -3330,7 +3427,7 @@
         </w:rPr>
         <w:t>D</w:t>
       </w:r>
-      <w:bookmarkEnd w:id="2"/>
+      <w:bookmarkEnd w:id="3"/>
       <w:r>
         <w:rPr>
           <w:color w:val="auto"/>
@@ -3360,7 +3457,7 @@
           <w:lang w:val="en-GB"/>
           <w14:ligatures w14:val="standard"/>
         </w:rPr>
-        <w:t xml:space="preserve">"Machine Learning Market Share Report | Competitor Analysis | TensorFlow, </w:t>
+        <w:t xml:space="preserve">"Machine Learning Market Share Report | Competitor Analysis | </w:t>
       </w:r>
       <w:proofErr w:type="spellStart"/>
       <w:r>
@@ -3371,7 +3468,7 @@
           <w:lang w:val="en-GB"/>
           <w14:ligatures w14:val="standard"/>
         </w:rPr>
-        <w:t>scikit</w:t>
+        <w:t>TensorFlow</w:t>
       </w:r>
       <w:proofErr w:type="spellEnd"/>
       <w:r>
@@ -3382,7 +3479,7 @@
           <w:lang w:val="en-GB"/>
           <w14:ligatures w14:val="standard"/>
         </w:rPr>
-        <w:t xml:space="preserve">-learn, </w:t>
+        <w:t xml:space="preserve">, </w:t>
       </w:r>
       <w:proofErr w:type="spellStart"/>
       <w:r>
@@ -3393,7 +3490,7 @@
           <w:lang w:val="en-GB"/>
           <w14:ligatures w14:val="standard"/>
         </w:rPr>
-        <w:t>MLlib</w:t>
+        <w:t>scikit</w:t>
       </w:r>
       <w:proofErr w:type="spellEnd"/>
       <w:r>
@@ -3404,8 +3501,9 @@
           <w:lang w:val="en-GB"/>
           <w14:ligatures w14:val="standard"/>
         </w:rPr>
-        <w:t>,</w:t>
-      </w:r>
+        <w:t xml:space="preserve">-learn, </w:t>
+      </w:r>
+      <w:proofErr w:type="spellStart"/>
       <w:r>
         <w:rPr>
           <w:color w:val="auto"/>
@@ -3414,8 +3512,9 @@
           <w:lang w:val="en-GB"/>
           <w14:ligatures w14:val="standard"/>
         </w:rPr>
-        <w:t>"</w:t>
-      </w:r>
+        <w:t>MLlib</w:t>
+      </w:r>
+      <w:proofErr w:type="spellEnd"/>
       <w:r>
         <w:rPr>
           <w:color w:val="auto"/>
@@ -3424,7 +3523,7 @@
           <w:lang w:val="en-GB"/>
           <w14:ligatures w14:val="standard"/>
         </w:rPr>
-        <w:t xml:space="preserve"> [Online] </w:t>
+        <w:t>,</w:t>
       </w:r>
       <w:r>
         <w:rPr>
@@ -3434,13 +3533,9 @@
           <w:lang w:val="en-GB"/>
           <w14:ligatures w14:val="standard"/>
         </w:rPr>
-        <w:t>https://www.datanyze.com/market-share/machine-learning</w:t>
-      </w:r>
-    </w:p>
-    <w:p>
-      <w:pPr>
-        <w:pStyle w:val="MetadataHead"/>
-        <w:ind w:left="300" w:hanging="300"/>
+        <w:t>"</w:t>
+      </w:r>
+      <w:r>
         <w:rPr>
           <w:color w:val="auto"/>
           <w:sz w:val="14"/>
@@ -3448,7 +3543,8 @@
           <w:lang w:val="en-GB"/>
           <w14:ligatures w14:val="standard"/>
         </w:rPr>
-      </w:pPr>
+        <w:t xml:space="preserve"> [Online] </w:t>
+      </w:r>
       <w:r>
         <w:rPr>
           <w:color w:val="auto"/>
@@ -3457,9 +3553,13 @@
           <w:lang w:val="en-GB"/>
           <w14:ligatures w14:val="standard"/>
         </w:rPr>
-        <w:t>[</w:t>
-      </w:r>
-      <w:r>
+        <w:t>https://www.datanyze.com/market-share/machine-learning</w:t>
+      </w:r>
+    </w:p>
+    <w:p>
+      <w:pPr>
+        <w:pStyle w:val="MetadataHead"/>
+        <w:ind w:left="300" w:hanging="300"/>
         <w:rPr>
           <w:color w:val="auto"/>
           <w:sz w:val="14"/>
@@ -3467,8 +3567,7 @@
           <w:lang w:val="en-GB"/>
           <w14:ligatures w14:val="standard"/>
         </w:rPr>
-        <w:t>5</w:t>
-      </w:r>
+      </w:pPr>
       <w:r>
         <w:rPr>
           <w:color w:val="auto"/>
@@ -3477,23 +3576,8 @@
           <w:lang w:val="en-GB"/>
           <w14:ligatures w14:val="standard"/>
         </w:rPr>
-        <w:t>]</w:t>
-      </w:r>
-      <w:r>
-        <w:rPr>
-          <w:lang w:val="en-GB"/>
-          <w14:ligatures w14:val="standard"/>
-        </w:rPr>
-        <w:t xml:space="preserve"> </w:t>
-      </w:r>
-      <w:r>
-        <w:rPr>
-          <w:lang w:val="en-GB"/>
-          <w14:ligatures w14:val="standard"/>
-        </w:rPr>
-        <w:tab/>
-      </w:r>
-      <w:proofErr w:type="spellStart"/>
+        <w:t>[</w:t>
+      </w:r>
       <w:r>
         <w:rPr>
           <w:color w:val="auto"/>
@@ -3502,9 +3586,8 @@
           <w:lang w:val="en-GB"/>
           <w14:ligatures w14:val="standard"/>
         </w:rPr>
-        <w:t>Joeran</w:t>
-      </w:r>
-      <w:proofErr w:type="spellEnd"/>
+        <w:t>5</w:t>
+      </w:r>
       <w:r>
         <w:rPr>
           <w:color w:val="auto"/>
@@ -3513,7 +3596,21 @@
           <w:lang w:val="en-GB"/>
           <w14:ligatures w14:val="standard"/>
         </w:rPr>
+        <w:t>]</w:t>
+      </w:r>
+      <w:r>
+        <w:rPr>
+          <w:lang w:val="en-GB"/>
+          <w14:ligatures w14:val="standard"/>
+        </w:rPr>
         <w:t xml:space="preserve"> </w:t>
+      </w:r>
+      <w:r>
+        <w:rPr>
+          <w:lang w:val="en-GB"/>
+          <w14:ligatures w14:val="standard"/>
+        </w:rPr>
+        <w:tab/>
       </w:r>
       <w:proofErr w:type="spellStart"/>
       <w:r>
@@ -3524,7 +3621,7 @@
           <w:lang w:val="en-GB"/>
           <w14:ligatures w14:val="standard"/>
         </w:rPr>
-        <w:t>Beel</w:t>
+        <w:t>Joeran</w:t>
       </w:r>
       <w:proofErr w:type="spellEnd"/>
       <w:r>
@@ -3535,8 +3632,9 @@
           <w:lang w:val="en-GB"/>
           <w14:ligatures w14:val="standard"/>
         </w:rPr>
-        <w:t xml:space="preserve">, </w:t>
-      </w:r>
+        <w:t xml:space="preserve"> </w:t>
+      </w:r>
+      <w:proofErr w:type="spellStart"/>
       <w:r>
         <w:rPr>
           <w:color w:val="auto"/>
@@ -3545,9 +3643,9 @@
           <w:lang w:val="en-GB"/>
           <w14:ligatures w14:val="standard"/>
         </w:rPr>
-        <w:t xml:space="preserve">"Experience with and Preference of Machine-Learning Libraries: </w:t>
-      </w:r>
-      <w:proofErr w:type="spellStart"/>
+        <w:t>Beel</w:t>
+      </w:r>
+      <w:proofErr w:type="spellEnd"/>
       <w:r>
         <w:rPr>
           <w:color w:val="auto"/>
@@ -3556,9 +3654,8 @@
           <w:lang w:val="en-GB"/>
           <w14:ligatures w14:val="standard"/>
         </w:rPr>
-        <w:t>scikit</w:t>
-      </w:r>
-      <w:proofErr w:type="spellEnd"/>
+        <w:t xml:space="preserve">, </w:t>
+      </w:r>
       <w:r>
         <w:rPr>
           <w:color w:val="auto"/>
@@ -3567,7 +3664,7 @@
           <w:lang w:val="en-GB"/>
           <w14:ligatures w14:val="standard"/>
         </w:rPr>
-        <w:t xml:space="preserve">-learn vs. </w:t>
+        <w:t xml:space="preserve">"Experience with and Preference of Machine-Learning Libraries: </w:t>
       </w:r>
       <w:proofErr w:type="spellStart"/>
       <w:r>
@@ -3578,7 +3675,7 @@
           <w:lang w:val="en-GB"/>
           <w14:ligatures w14:val="standard"/>
         </w:rPr>
-        <w:t>Tensorflow</w:t>
+        <w:t>scikit</w:t>
       </w:r>
       <w:proofErr w:type="spellEnd"/>
       <w:r>
@@ -3589,8 +3686,9 @@
           <w:lang w:val="en-GB"/>
           <w14:ligatures w14:val="standard"/>
         </w:rPr>
-        <w:t xml:space="preserve"> vs. Weka … [What Machine-Learning Students Think/Like/Know/Are…]</w:t>
-      </w:r>
+        <w:t xml:space="preserve">-learn vs. </w:t>
+      </w:r>
+      <w:proofErr w:type="spellStart"/>
       <w:r>
         <w:rPr>
           <w:color w:val="auto"/>
@@ -3599,8 +3697,9 @@
           <w:lang w:val="en-GB"/>
           <w14:ligatures w14:val="standard"/>
         </w:rPr>
-        <w:t>,</w:t>
-      </w:r>
+        <w:t>Tensorflow</w:t>
+      </w:r>
+      <w:proofErr w:type="spellEnd"/>
       <w:r>
         <w:rPr>
           <w:color w:val="auto"/>
@@ -3609,7 +3708,7 @@
           <w:lang w:val="en-GB"/>
           <w14:ligatures w14:val="standard"/>
         </w:rPr>
-        <w:t>"</w:t>
+        <w:t xml:space="preserve"> vs. Weka … [What Machine-Learning Students Think/Like/Know/Are…]</w:t>
       </w:r>
       <w:r>
         <w:rPr>
@@ -3619,10 +3718,8 @@
           <w:lang w:val="en-GB"/>
           <w14:ligatures w14:val="standard"/>
         </w:rPr>
-        <w:t xml:space="preserve"> </w:t>
-      </w:r>
-      <w:bookmarkStart w:id="3" w:name="_GoBack"/>
-      <w:bookmarkEnd w:id="3"/>
+        <w:t>,</w:t>
+      </w:r>
       <w:r>
         <w:rPr>
           <w:color w:val="auto"/>
@@ -3631,7 +3728,7 @@
           <w:lang w:val="en-GB"/>
           <w14:ligatures w14:val="standard"/>
         </w:rPr>
-        <w:t xml:space="preserve">[Online] </w:t>
+        <w:t>"</w:t>
       </w:r>
       <w:r>
         <w:rPr>
@@ -3641,13 +3738,9 @@
           <w:lang w:val="en-GB"/>
           <w14:ligatures w14:val="standard"/>
         </w:rPr>
-        <w:t>https://www.scss.tcd.ie/joeran.beel/blog/2018/01/28/what-machine-learning-students-think-like-know-are-experience-with-and-preference-for-machine-learning-libraries-scikit-learn-vs-tensorflow-vs-weka/</w:t>
-      </w:r>
-    </w:p>
-    <w:p>
-      <w:pPr>
-        <w:pStyle w:val="MetadataHead"/>
-        <w:ind w:left="300" w:hanging="300"/>
+        <w:t xml:space="preserve"> [Online] </w:t>
+      </w:r>
+      <w:r>
         <w:rPr>
           <w:color w:val="auto"/>
           <w:sz w:val="14"/>
@@ -3655,8 +3748,13 @@
           <w:lang w:val="en-GB"/>
           <w14:ligatures w14:val="standard"/>
         </w:rPr>
-      </w:pPr>
-      <w:r>
+        <w:t>https://www.scss.tcd.ie/joeran.beel/blog/2018/01/28/what-machine-learning-students-think-like-know-are-experience-with-and-preference-for-machine-learning-libraries-scikit-learn-vs-tensorflow-vs-weka/</w:t>
+      </w:r>
+    </w:p>
+    <w:p>
+      <w:pPr>
+        <w:pStyle w:val="MetadataHead"/>
+        <w:ind w:left="300" w:hanging="300"/>
         <w:rPr>
           <w:color w:val="auto"/>
           <w:sz w:val="14"/>
@@ -3664,8 +3762,7 @@
           <w:lang w:val="en-GB"/>
           <w14:ligatures w14:val="standard"/>
         </w:rPr>
-        <w:t>[</w:t>
-      </w:r>
+      </w:pPr>
       <w:r>
         <w:rPr>
           <w:color w:val="auto"/>
@@ -3674,7 +3771,7 @@
           <w:lang w:val="en-GB"/>
           <w14:ligatures w14:val="standard"/>
         </w:rPr>
-        <w:t>6</w:t>
+        <w:t>[</w:t>
       </w:r>
       <w:r>
         <w:rPr>
@@ -3684,23 +3781,8 @@
           <w:lang w:val="en-GB"/>
           <w14:ligatures w14:val="standard"/>
         </w:rPr>
-        <w:t>]</w:t>
-      </w:r>
-      <w:r>
-        <w:rPr>
-          <w:lang w:val="en-GB"/>
-          <w14:ligatures w14:val="standard"/>
-        </w:rPr>
-        <w:t xml:space="preserve"> </w:t>
-      </w:r>
-      <w:r>
-        <w:rPr>
-          <w:lang w:val="en-GB"/>
-          <w14:ligatures w14:val="standard"/>
-        </w:rPr>
-        <w:tab/>
-      </w:r>
-      <w:proofErr w:type="spellStart"/>
+        <w:t>6</w:t>
+      </w:r>
       <w:r>
         <w:rPr>
           <w:color w:val="auto"/>
@@ -3709,9 +3791,23 @@
           <w:lang w:val="en-GB"/>
           <w14:ligatures w14:val="standard"/>
         </w:rPr>
-        <w:t>Joeran</w:t>
-      </w:r>
-      <w:proofErr w:type="spellEnd"/>
+        <w:t>]</w:t>
+      </w:r>
+      <w:r>
+        <w:rPr>
+          <w:lang w:val="en-GB"/>
+          <w14:ligatures w14:val="standard"/>
+        </w:rPr>
+        <w:t xml:space="preserve"> </w:t>
+      </w:r>
+      <w:r>
+        <w:rPr>
+          <w:lang w:val="en-GB"/>
+          <w14:ligatures w14:val="standard"/>
+        </w:rPr>
+        <w:tab/>
+      </w:r>
+      <w:proofErr w:type="spellStart"/>
       <w:r>
         <w:rPr>
           <w:color w:val="auto"/>
@@ -3720,9 +3816,9 @@
           <w:lang w:val="en-GB"/>
           <w14:ligatures w14:val="standard"/>
         </w:rPr>
-        <w:t xml:space="preserve"> </w:t>
-      </w:r>
-      <w:proofErr w:type="spellStart"/>
+        <w:t>Joeran</w:t>
+      </w:r>
+      <w:proofErr w:type="spellEnd"/>
       <w:r>
         <w:rPr>
           <w:color w:val="auto"/>
@@ -3731,9 +3827,9 @@
           <w:lang w:val="en-GB"/>
           <w14:ligatures w14:val="standard"/>
         </w:rPr>
-        <w:t>Beel</w:t>
-      </w:r>
-      <w:proofErr w:type="spellEnd"/>
+        <w:t xml:space="preserve"> </w:t>
+      </w:r>
+      <w:proofErr w:type="spellStart"/>
       <w:r>
         <w:rPr>
           <w:color w:val="auto"/>
@@ -3742,7 +3838,288 @@
           <w:lang w:val="en-GB"/>
           <w14:ligatures w14:val="standard"/>
         </w:rPr>
+        <w:t>Beel</w:t>
+      </w:r>
+      <w:proofErr w:type="spellEnd"/>
+      <w:r>
+        <w:rPr>
+          <w:color w:val="auto"/>
+          <w:sz w:val="14"/>
+          <w:szCs w:val="14"/>
+          <w:lang w:val="en-GB"/>
+          <w14:ligatures w14:val="standard"/>
+        </w:rPr>
         <w:t xml:space="preserve"> and Douglas Leith. Machine Learning (CS7CS4/CS4404). Trinity College Dublin, School of Computer Science and Statistics. 2018.</w:t>
+      </w:r>
+    </w:p>
+    <w:p>
+      <w:pPr>
+        <w:pStyle w:val="MetadataHead"/>
+        <w:ind w:left="300" w:hanging="300"/>
+        <w:rPr>
+          <w:color w:val="auto"/>
+          <w:sz w:val="14"/>
+          <w:szCs w:val="14"/>
+          <w:lang w:val="en-GB"/>
+          <w14:ligatures w14:val="standard"/>
+        </w:rPr>
+      </w:pPr>
+      <w:r>
+        <w:rPr>
+          <w:color w:val="auto"/>
+          <w:sz w:val="14"/>
+          <w:szCs w:val="14"/>
+          <w:lang w:val="en-GB"/>
+          <w14:ligatures w14:val="standard"/>
+        </w:rPr>
+        <w:t>[7]</w:t>
+      </w:r>
+      <w:r>
+        <w:rPr>
+          <w:color w:val="auto"/>
+          <w:sz w:val="14"/>
+          <w:szCs w:val="14"/>
+          <w:lang w:val="en-GB"/>
+          <w14:ligatures w14:val="standard"/>
+        </w:rPr>
+        <w:tab/>
+      </w:r>
+      <w:proofErr w:type="spellStart"/>
+      <w:r>
+        <w:rPr>
+          <w:color w:val="auto"/>
+          <w:sz w:val="14"/>
+          <w:szCs w:val="14"/>
+          <w:lang w:val="en-GB"/>
+          <w14:ligatures w14:val="standard"/>
+        </w:rPr>
+        <w:t>Xiangrui</w:t>
+      </w:r>
+      <w:proofErr w:type="spellEnd"/>
+      <w:r>
+        <w:rPr>
+          <w:color w:val="auto"/>
+          <w:sz w:val="14"/>
+          <w:szCs w:val="14"/>
+          <w:lang w:val="en-GB"/>
+          <w14:ligatures w14:val="standard"/>
+        </w:rPr>
+        <w:t xml:space="preserve"> </w:t>
+      </w:r>
+      <w:proofErr w:type="spellStart"/>
+      <w:r>
+        <w:rPr>
+          <w:color w:val="auto"/>
+          <w:sz w:val="14"/>
+          <w:szCs w:val="14"/>
+          <w:lang w:val="en-GB"/>
+          <w14:ligatures w14:val="standard"/>
+        </w:rPr>
+        <w:t>Meng</w:t>
+      </w:r>
+      <w:proofErr w:type="spellEnd"/>
+      <w:r>
+        <w:rPr>
+          <w:color w:val="auto"/>
+          <w:sz w:val="14"/>
+          <w:szCs w:val="14"/>
+          <w:lang w:val="en-GB"/>
+          <w14:ligatures w14:val="standard"/>
+        </w:rPr>
+        <w:t xml:space="preserve"> </w:t>
+      </w:r>
+      <w:r>
+        <w:rPr>
+          <w:color w:val="auto"/>
+          <w:sz w:val="14"/>
+          <w:szCs w:val="14"/>
+          <w:lang w:val="en-GB"/>
+          <w14:ligatures w14:val="standard"/>
+        </w:rPr>
+        <w:t xml:space="preserve">et al. </w:t>
+      </w:r>
+      <w:proofErr w:type="spellStart"/>
+      <w:r>
+        <w:rPr>
+          <w:color w:val="auto"/>
+          <w:sz w:val="14"/>
+          <w:szCs w:val="14"/>
+          <w:lang w:val="en-GB"/>
+          <w14:ligatures w14:val="standard"/>
+        </w:rPr>
+        <w:t>MLlib</w:t>
+      </w:r>
+      <w:proofErr w:type="spellEnd"/>
+      <w:r>
+        <w:rPr>
+          <w:color w:val="auto"/>
+          <w:sz w:val="14"/>
+          <w:szCs w:val="14"/>
+          <w:lang w:val="en-GB"/>
+          <w14:ligatures w14:val="standard"/>
+        </w:rPr>
+        <w:t>: Machine Learning in Apache Spark</w:t>
+      </w:r>
+      <w:r>
+        <w:rPr>
+          <w:color w:val="auto"/>
+          <w:sz w:val="14"/>
+          <w:szCs w:val="14"/>
+          <w:lang w:val="en-GB"/>
+          <w14:ligatures w14:val="standard"/>
+        </w:rPr>
+        <w:t xml:space="preserve">, </w:t>
+      </w:r>
+      <w:r>
+        <w:rPr>
+          <w:color w:val="auto"/>
+          <w:sz w:val="14"/>
+          <w:szCs w:val="14"/>
+          <w:lang w:val="en-GB"/>
+          <w14:ligatures w14:val="standard"/>
+        </w:rPr>
+        <w:t>Journal of Machine Learning Research 17 (2016) 1-7</w:t>
+      </w:r>
+    </w:p>
+    <w:p>
+      <w:pPr>
+        <w:pStyle w:val="MetadataHead"/>
+        <w:ind w:left="300" w:hanging="300"/>
+        <w:rPr>
+          <w:color w:val="auto"/>
+          <w:sz w:val="14"/>
+          <w:szCs w:val="14"/>
+          <w:lang w:val="en-GB"/>
+          <w14:ligatures w14:val="standard"/>
+        </w:rPr>
+      </w:pPr>
+      <w:r>
+        <w:rPr>
+          <w:color w:val="auto"/>
+          <w:sz w:val="14"/>
+          <w:szCs w:val="14"/>
+          <w:lang w:val="en-GB"/>
+          <w14:ligatures w14:val="standard"/>
+        </w:rPr>
+        <w:t>[8</w:t>
+      </w:r>
+      <w:proofErr w:type="gramStart"/>
+      <w:r>
+        <w:rPr>
+          <w:color w:val="auto"/>
+          <w:sz w:val="14"/>
+          <w:szCs w:val="14"/>
+          <w:lang w:val="en-GB"/>
+          <w14:ligatures w14:val="standard"/>
+        </w:rPr>
+        <w:t xml:space="preserve">]  </w:t>
+      </w:r>
+      <w:proofErr w:type="spellStart"/>
+      <w:r>
+        <w:rPr>
+          <w:color w:val="auto"/>
+          <w:sz w:val="14"/>
+          <w:szCs w:val="14"/>
+          <w:lang w:val="en-GB"/>
+          <w14:ligatures w14:val="standard"/>
+        </w:rPr>
+        <w:t>Demsar</w:t>
+      </w:r>
+      <w:proofErr w:type="spellEnd"/>
+      <w:proofErr w:type="gramEnd"/>
+      <w:r>
+        <w:rPr>
+          <w:color w:val="auto"/>
+          <w:sz w:val="14"/>
+          <w:szCs w:val="14"/>
+          <w:lang w:val="en-GB"/>
+          <w14:ligatures w14:val="standard"/>
+        </w:rPr>
+        <w:t xml:space="preserve"> J, </w:t>
+      </w:r>
+      <w:proofErr w:type="spellStart"/>
+      <w:r>
+        <w:rPr>
+          <w:color w:val="auto"/>
+          <w:sz w:val="14"/>
+          <w:szCs w:val="14"/>
+          <w:lang w:val="en-GB"/>
+          <w14:ligatures w14:val="standard"/>
+        </w:rPr>
+        <w:t>Curk</w:t>
+      </w:r>
+      <w:proofErr w:type="spellEnd"/>
+      <w:r>
+        <w:rPr>
+          <w:color w:val="auto"/>
+          <w:sz w:val="14"/>
+          <w:szCs w:val="14"/>
+          <w:lang w:val="en-GB"/>
+          <w14:ligatures w14:val="standard"/>
+        </w:rPr>
+        <w:t xml:space="preserve"> </w:t>
+      </w:r>
+      <w:r>
+        <w:rPr>
+          <w:color w:val="auto"/>
+          <w:sz w:val="14"/>
+          <w:szCs w:val="14"/>
+          <w:lang w:val="en-GB"/>
+          <w14:ligatures w14:val="standard"/>
+        </w:rPr>
+        <w:t xml:space="preserve"> et al. </w:t>
+      </w:r>
+      <w:r>
+        <w:rPr>
+          <w:color w:val="auto"/>
+          <w:sz w:val="14"/>
+          <w:szCs w:val="14"/>
+          <w:lang w:val="en-GB"/>
+          <w14:ligatures w14:val="standard"/>
+        </w:rPr>
+        <w:t>Orange: Data Mining Toolbox in Python. Journal of Machine Learning Research 14(Aug):</w:t>
+      </w:r>
+      <w:proofErr w:type="gramStart"/>
+      <w:r>
+        <w:rPr>
+          <w:color w:val="auto"/>
+          <w:sz w:val="14"/>
+          <w:szCs w:val="14"/>
+          <w:lang w:val="en-GB"/>
+          <w14:ligatures w14:val="standard"/>
+        </w:rPr>
+        <w:t>2349−2353.</w:t>
+      </w:r>
+      <w:r>
+        <w:rPr>
+          <w:color w:val="auto"/>
+          <w:sz w:val="14"/>
+          <w:szCs w:val="14"/>
+          <w:lang w:val="en-GB"/>
+          <w14:ligatures w14:val="standard"/>
+        </w:rPr>
+        <w:t>,</w:t>
+      </w:r>
+      <w:proofErr w:type="gramEnd"/>
+      <w:r>
+        <w:rPr>
+          <w:color w:val="auto"/>
+          <w:sz w:val="14"/>
+          <w:szCs w:val="14"/>
+          <w:lang w:val="en-GB"/>
+          <w14:ligatures w14:val="standard"/>
+        </w:rPr>
+        <w:t xml:space="preserve"> </w:t>
+      </w:r>
+      <w:r>
+        <w:rPr>
+          <w:color w:val="auto"/>
+          <w:sz w:val="14"/>
+          <w:szCs w:val="14"/>
+          <w:lang w:val="en-GB"/>
+          <w14:ligatures w14:val="standard"/>
+        </w:rPr>
+        <w:t>https://orange.biolab.si/citation/</w:t>
       </w:r>
     </w:p>
     <w:p>
@@ -3787,7 +4164,7 @@
 </file>
 
 <file path=word/endnotes.xml><?xml version="1.0" encoding="utf-8"?>
-<w:endnotes xmlns:wpc="http://schemas.microsoft.com/office/word/2010/wordprocessingCanvas" xmlns:cx="http://schemas.microsoft.com/office/drawing/2014/chartex" xmlns:cx1="http://schemas.microsoft.com/office/drawing/2015/9/8/chartex" xmlns:cx2="http://schemas.microsoft.com/office/drawing/2015/10/21/chartex" xmlns:cx3="http://schemas.microsoft.com/office/drawing/2016/5/9/chartex" xmlns:cx4="http://schemas.microsoft.com/office/drawing/2016/5/10/chartex" xmlns:cx5="http://schemas.microsoft.com/office/drawing/2016/5/11/chartex" xmlns:cx6="http://schemas.microsoft.com/office/drawing/2016/5/12/chartex" xmlns:cx7="http://schemas.microsoft.com/office/drawing/2016/5/13/chartex" xmlns:cx8="http://schemas.microsoft.com/office/drawing/2016/5/14/chartex" xmlns:mc="http://schemas.openxmlformats.org/markup-compatibility/2006" xmlns:aink="http://schemas.microsoft.com/office/drawing/2016/ink" xmlns:am3d="http://schemas.microsoft.com/office/drawing/2017/model3d" xmlns:o="urn:schemas-microsoft-com:office:office" xmlns:r="http://schemas.openxmlformats.org/officeDocument/2006/relationships" xmlns:m="http://schemas.openxmlformats.org/officeDocument/2006/math" xmlns:v="urn:schemas-microsoft-com:vml" xmlns:wp14="http://schemas.microsoft.com/office/word/2010/wordprocessingDrawing" xmlns:wp="http://schemas.openxmlformats.org/drawingml/2006/wordprocessingDrawing" xmlns:w10="urn:schemas-microsoft-com:office:word" xmlns:w="http://schemas.openxmlformats.org/wordprocessingml/2006/main" xmlns:w14="http://schemas.microsoft.com/office/word/2010/wordml" xmlns:w15="http://schemas.microsoft.com/office/word/2012/wordml" xmlns:w16cid="http://schemas.microsoft.com/office/word/2016/wordml/cid" xmlns:w16se="http://schemas.microsoft.com/office/word/2015/wordml/symex" xmlns:wpg="http://schemas.microsoft.com/office/word/2010/wordprocessingGroup" xmlns:wpi="http://schemas.microsoft.com/office/word/2010/wordprocessingInk" xmlns:wne="http://schemas.microsoft.com/office/word/2006/wordml" xmlns:wps="http://schemas.microsoft.com/office/word/2010/wordprocessingShape" mc:Ignorable="w14 w15 w16se w16cid wp14">
+<w:endnotes xmlns:wpc="http://schemas.microsoft.com/office/word/2010/wordprocessingCanvas" xmlns:mc="http://schemas.openxmlformats.org/markup-compatibility/2006" xmlns:o="urn:schemas-microsoft-com:office:office" xmlns:r="http://schemas.openxmlformats.org/officeDocument/2006/relationships" xmlns:m="http://schemas.openxmlformats.org/officeDocument/2006/math" xmlns:v="urn:schemas-microsoft-com:vml" xmlns:wp14="http://schemas.microsoft.com/office/word/2010/wordprocessingDrawing" xmlns:wp="http://schemas.openxmlformats.org/drawingml/2006/wordprocessingDrawing" xmlns:w10="urn:schemas-microsoft-com:office:word" xmlns:w="http://schemas.openxmlformats.org/wordprocessingml/2006/main" xmlns:w14="http://schemas.microsoft.com/office/word/2010/wordml" xmlns:w15="http://schemas.microsoft.com/office/word/2012/wordml" xmlns:wpg="http://schemas.microsoft.com/office/word/2010/wordprocessingGroup" xmlns:wpi="http://schemas.microsoft.com/office/word/2010/wordprocessingInk" xmlns:wne="http://schemas.microsoft.com/office/word/2006/wordml" xmlns:wps="http://schemas.microsoft.com/office/word/2010/wordprocessingShape" mc:Ignorable="w14 w15 wp14">
   <w:endnote w:type="separator" w:id="-1">
     <w:p>
       <w:r>
@@ -3809,7 +4186,7 @@
 </file>
 
 <file path=word/footer1.xml><?xml version="1.0" encoding="utf-8"?>
-<w:ftr xmlns:wpc="http://schemas.microsoft.com/office/word/2010/wordprocessingCanvas" xmlns:cx="http://schemas.microsoft.com/office/drawing/2014/chartex" xmlns:cx1="http://schemas.microsoft.com/office/drawing/2015/9/8/chartex" xmlns:cx2="http://schemas.microsoft.com/office/drawing/2015/10/21/chartex" xmlns:cx3="http://schemas.microsoft.com/office/drawing/2016/5/9/chartex" xmlns:cx4="http://schemas.microsoft.com/office/drawing/2016/5/10/chartex" xmlns:cx5="http://schemas.microsoft.com/office/drawing/2016/5/11/chartex" xmlns:cx6="http://schemas.microsoft.com/office/drawing/2016/5/12/chartex" xmlns:cx7="http://schemas.microsoft.com/office/drawing/2016/5/13/chartex" xmlns:cx8="http://schemas.microsoft.com/office/drawing/2016/5/14/chartex" xmlns:mc="http://schemas.openxmlformats.org/markup-compatibility/2006" xmlns:aink="http://schemas.microsoft.com/office/drawing/2016/ink" xmlns:am3d="http://schemas.microsoft.com/office/drawing/2017/model3d" xmlns:o="urn:schemas-microsoft-com:office:office" xmlns:r="http://schemas.openxmlformats.org/officeDocument/2006/relationships" xmlns:m="http://schemas.openxmlformats.org/officeDocument/2006/math" xmlns:v="urn:schemas-microsoft-com:vml" xmlns:wp14="http://schemas.microsoft.com/office/word/2010/wordprocessingDrawing" xmlns:wp="http://schemas.openxmlformats.org/drawingml/2006/wordprocessingDrawing" xmlns:w10="urn:schemas-microsoft-com:office:word" xmlns:w="http://schemas.openxmlformats.org/wordprocessingml/2006/main" xmlns:w14="http://schemas.microsoft.com/office/word/2010/wordml" xmlns:w15="http://schemas.microsoft.com/office/word/2012/wordml" xmlns:w16cid="http://schemas.microsoft.com/office/word/2016/wordml/cid" xmlns:w16se="http://schemas.microsoft.com/office/word/2015/wordml/symex" xmlns:wpg="http://schemas.microsoft.com/office/word/2010/wordprocessingGroup" xmlns:wpi="http://schemas.microsoft.com/office/word/2010/wordprocessingInk" xmlns:wne="http://schemas.microsoft.com/office/word/2006/wordml" xmlns:wps="http://schemas.microsoft.com/office/word/2010/wordprocessingShape" mc:Ignorable="w14 w15 w16se w16cid wp14">
+<w:ftr xmlns:wpc="http://schemas.microsoft.com/office/word/2010/wordprocessingCanvas" xmlns:mc="http://schemas.openxmlformats.org/markup-compatibility/2006" xmlns:o="urn:schemas-microsoft-com:office:office" xmlns:r="http://schemas.openxmlformats.org/officeDocument/2006/relationships" xmlns:m="http://schemas.openxmlformats.org/officeDocument/2006/math" xmlns:v="urn:schemas-microsoft-com:vml" xmlns:wp14="http://schemas.microsoft.com/office/word/2010/wordprocessingDrawing" xmlns:wp="http://schemas.openxmlformats.org/drawingml/2006/wordprocessingDrawing" xmlns:w10="urn:schemas-microsoft-com:office:word" xmlns:w="http://schemas.openxmlformats.org/wordprocessingml/2006/main" xmlns:w14="http://schemas.microsoft.com/office/word/2010/wordml" xmlns:w15="http://schemas.microsoft.com/office/word/2012/wordml" xmlns:wpg="http://schemas.microsoft.com/office/word/2010/wordprocessingGroup" xmlns:wpi="http://schemas.microsoft.com/office/word/2010/wordprocessingInk" xmlns:wne="http://schemas.microsoft.com/office/word/2006/wordml" xmlns:wps="http://schemas.microsoft.com/office/word/2010/wordprocessingShape" mc:Ignorable="w14 w15 wp14">
   <w:p>
     <w:pPr>
       <w:pStyle w:val="Footer"/>
@@ -3832,7 +4209,7 @@
 </file>
 
 <file path=word/footer2.xml><?xml version="1.0" encoding="utf-8"?>
-<w:ftr xmlns:wpc="http://schemas.microsoft.com/office/word/2010/wordprocessingCanvas" xmlns:cx="http://schemas.microsoft.com/office/drawing/2014/chartex" xmlns:cx1="http://schemas.microsoft.com/office/drawing/2015/9/8/chartex" xmlns:cx2="http://schemas.microsoft.com/office/drawing/2015/10/21/chartex" xmlns:cx3="http://schemas.microsoft.com/office/drawing/2016/5/9/chartex" xmlns:cx4="http://schemas.microsoft.com/office/drawing/2016/5/10/chartex" xmlns:cx5="http://schemas.microsoft.com/office/drawing/2016/5/11/chartex" xmlns:cx6="http://schemas.microsoft.com/office/drawing/2016/5/12/chartex" xmlns:cx7="http://schemas.microsoft.com/office/drawing/2016/5/13/chartex" xmlns:cx8="http://schemas.microsoft.com/office/drawing/2016/5/14/chartex" xmlns:mc="http://schemas.openxmlformats.org/markup-compatibility/2006" xmlns:aink="http://schemas.microsoft.com/office/drawing/2016/ink" xmlns:am3d="http://schemas.microsoft.com/office/drawing/2017/model3d" xmlns:o="urn:schemas-microsoft-com:office:office" xmlns:r="http://schemas.openxmlformats.org/officeDocument/2006/relationships" xmlns:m="http://schemas.openxmlformats.org/officeDocument/2006/math" xmlns:v="urn:schemas-microsoft-com:vml" xmlns:wp14="http://schemas.microsoft.com/office/word/2010/wordprocessingDrawing" xmlns:wp="http://schemas.openxmlformats.org/drawingml/2006/wordprocessingDrawing" xmlns:w10="urn:schemas-microsoft-com:office:word" xmlns:w="http://schemas.openxmlformats.org/wordprocessingml/2006/main" xmlns:w14="http://schemas.microsoft.com/office/word/2010/wordml" xmlns:w15="http://schemas.microsoft.com/office/word/2012/wordml" xmlns:w16cid="http://schemas.microsoft.com/office/word/2016/wordml/cid" xmlns:w16se="http://schemas.microsoft.com/office/word/2015/wordml/symex" xmlns:wpg="http://schemas.microsoft.com/office/word/2010/wordprocessingGroup" xmlns:wpi="http://schemas.microsoft.com/office/word/2010/wordprocessingInk" xmlns:wne="http://schemas.microsoft.com/office/word/2006/wordml" xmlns:wps="http://schemas.microsoft.com/office/word/2010/wordprocessingShape" mc:Ignorable="w14 w15 w16se w16cid wp14">
+<w:ftr xmlns:wpc="http://schemas.microsoft.com/office/word/2010/wordprocessingCanvas" xmlns:mc="http://schemas.openxmlformats.org/markup-compatibility/2006" xmlns:o="urn:schemas-microsoft-com:office:office" xmlns:r="http://schemas.openxmlformats.org/officeDocument/2006/relationships" xmlns:m="http://schemas.openxmlformats.org/officeDocument/2006/math" xmlns:v="urn:schemas-microsoft-com:vml" xmlns:wp14="http://schemas.microsoft.com/office/word/2010/wordprocessingDrawing" xmlns:wp="http://schemas.openxmlformats.org/drawingml/2006/wordprocessingDrawing" xmlns:w10="urn:schemas-microsoft-com:office:word" xmlns:w="http://schemas.openxmlformats.org/wordprocessingml/2006/main" xmlns:w14="http://schemas.microsoft.com/office/word/2010/wordml" xmlns:w15="http://schemas.microsoft.com/office/word/2012/wordml" xmlns:wpg="http://schemas.microsoft.com/office/word/2010/wordprocessingGroup" xmlns:wpi="http://schemas.microsoft.com/office/word/2010/wordprocessingInk" xmlns:wne="http://schemas.microsoft.com/office/word/2006/wordml" xmlns:wps="http://schemas.microsoft.com/office/word/2010/wordprocessingShape" mc:Ignorable="w14 w15 wp14">
   <w:p>
     <w:pPr>
       <w:pStyle w:val="Footer"/>
@@ -3846,7 +4223,7 @@
 </file>
 
 <file path=word/footnotes.xml><?xml version="1.0" encoding="utf-8"?>
-<w:footnotes xmlns:wpc="http://schemas.microsoft.com/office/word/2010/wordprocessingCanvas" xmlns:cx="http://schemas.microsoft.com/office/drawing/2014/chartex" xmlns:cx1="http://schemas.microsoft.com/office/drawing/2015/9/8/chartex" xmlns:cx2="http://schemas.microsoft.com/office/drawing/2015/10/21/chartex" xmlns:cx3="http://schemas.microsoft.com/office/drawing/2016/5/9/chartex" xmlns:cx4="http://schemas.microsoft.com/office/drawing/2016/5/10/chartex" xmlns:cx5="http://schemas.microsoft.com/office/drawing/2016/5/11/chartex" xmlns:cx6="http://schemas.microsoft.com/office/drawing/2016/5/12/chartex" xmlns:cx7="http://schemas.microsoft.com/office/drawing/2016/5/13/chartex" xmlns:cx8="http://schemas.microsoft.com/office/drawing/2016/5/14/chartex" xmlns:mc="http://schemas.openxmlformats.org/markup-compatibility/2006" xmlns:aink="http://schemas.microsoft.com/office/drawing/2016/ink" xmlns:am3d="http://schemas.microsoft.com/office/drawing/2017/model3d" xmlns:o="urn:schemas-microsoft-com:office:office" xmlns:r="http://schemas.openxmlformats.org/officeDocument/2006/relationships" xmlns:m="http://schemas.openxmlformats.org/officeDocument/2006/math" xmlns:v="urn:schemas-microsoft-com:vml" xmlns:wp14="http://schemas.microsoft.com/office/word/2010/wordprocessingDrawing" xmlns:wp="http://schemas.openxmlformats.org/drawingml/2006/wordprocessingDrawing" xmlns:w10="urn:schemas-microsoft-com:office:word" xmlns:w="http://schemas.openxmlformats.org/wordprocessingml/2006/main" xmlns:w14="http://schemas.microsoft.com/office/word/2010/wordml" xmlns:w15="http://schemas.microsoft.com/office/word/2012/wordml" xmlns:w16cid="http://schemas.microsoft.com/office/word/2016/wordml/cid" xmlns:w16se="http://schemas.microsoft.com/office/word/2015/wordml/symex" xmlns:wpg="http://schemas.microsoft.com/office/word/2010/wordprocessingGroup" xmlns:wpi="http://schemas.microsoft.com/office/word/2010/wordprocessingInk" xmlns:wne="http://schemas.microsoft.com/office/word/2006/wordml" xmlns:wps="http://schemas.microsoft.com/office/word/2010/wordprocessingShape" mc:Ignorable="w14 w15 w16se w16cid wp14">
+<w:footnotes xmlns:wpc="http://schemas.microsoft.com/office/word/2010/wordprocessingCanvas" xmlns:mc="http://schemas.openxmlformats.org/markup-compatibility/2006" xmlns:o="urn:schemas-microsoft-com:office:office" xmlns:r="http://schemas.openxmlformats.org/officeDocument/2006/relationships" xmlns:m="http://schemas.openxmlformats.org/officeDocument/2006/math" xmlns:v="urn:schemas-microsoft-com:vml" xmlns:wp14="http://schemas.microsoft.com/office/word/2010/wordprocessingDrawing" xmlns:wp="http://schemas.openxmlformats.org/drawingml/2006/wordprocessingDrawing" xmlns:w10="urn:schemas-microsoft-com:office:word" xmlns:w="http://schemas.openxmlformats.org/wordprocessingml/2006/main" xmlns:w14="http://schemas.microsoft.com/office/word/2010/wordml" xmlns:w15="http://schemas.microsoft.com/office/word/2012/wordml" xmlns:wpg="http://schemas.microsoft.com/office/word/2010/wordprocessingGroup" xmlns:wpi="http://schemas.microsoft.com/office/word/2010/wordprocessingInk" xmlns:wne="http://schemas.microsoft.com/office/word/2006/wordml" xmlns:wps="http://schemas.microsoft.com/office/word/2010/wordprocessingShape" mc:Ignorable="w14 w15 wp14">
   <w:footnote w:type="separator" w:id="-1">
     <w:p>
       <w:r>
@@ -3868,7 +4245,7 @@
 </file>
 
 <file path=word/header1.xml><?xml version="1.0" encoding="utf-8"?>
-<w:hdr xmlns:wpc="http://schemas.microsoft.com/office/word/2010/wordprocessingCanvas" xmlns:cx="http://schemas.microsoft.com/office/drawing/2014/chartex" xmlns:cx1="http://schemas.microsoft.com/office/drawing/2015/9/8/chartex" xmlns:cx2="http://schemas.microsoft.com/office/drawing/2015/10/21/chartex" xmlns:cx3="http://schemas.microsoft.com/office/drawing/2016/5/9/chartex" xmlns:cx4="http://schemas.microsoft.com/office/drawing/2016/5/10/chartex" xmlns:cx5="http://schemas.microsoft.com/office/drawing/2016/5/11/chartex" xmlns:cx6="http://schemas.microsoft.com/office/drawing/2016/5/12/chartex" xmlns:cx7="http://schemas.microsoft.com/office/drawing/2016/5/13/chartex" xmlns:cx8="http://schemas.microsoft.com/office/drawing/2016/5/14/chartex" xmlns:mc="http://schemas.openxmlformats.org/markup-compatibility/2006" xmlns:aink="http://schemas.microsoft.com/office/drawing/2016/ink" xmlns:am3d="http://schemas.microsoft.com/office/drawing/2017/model3d" xmlns:o="urn:schemas-microsoft-com:office:office" xmlns:r="http://schemas.openxmlformats.org/officeDocument/2006/relationships" xmlns:m="http://schemas.openxmlformats.org/officeDocument/2006/math" xmlns:v="urn:schemas-microsoft-com:vml" xmlns:wp14="http://schemas.microsoft.com/office/word/2010/wordprocessingDrawing" xmlns:wp="http://schemas.openxmlformats.org/drawingml/2006/wordprocessingDrawing" xmlns:w10="urn:schemas-microsoft-com:office:word" xmlns:w="http://schemas.openxmlformats.org/wordprocessingml/2006/main" xmlns:w14="http://schemas.microsoft.com/office/word/2010/wordml" xmlns:w15="http://schemas.microsoft.com/office/word/2012/wordml" xmlns:w16cid="http://schemas.microsoft.com/office/word/2016/wordml/cid" xmlns:w16se="http://schemas.microsoft.com/office/word/2015/wordml/symex" xmlns:wpg="http://schemas.microsoft.com/office/word/2010/wordprocessingGroup" xmlns:wpi="http://schemas.microsoft.com/office/word/2010/wordprocessingInk" xmlns:wne="http://schemas.microsoft.com/office/word/2006/wordml" xmlns:wps="http://schemas.microsoft.com/office/word/2010/wordprocessingShape" mc:Ignorable="w14 w15 w16se w16cid wp14">
+<w:hdr xmlns:wpc="http://schemas.microsoft.com/office/word/2010/wordprocessingCanvas" xmlns:mc="http://schemas.openxmlformats.org/markup-compatibility/2006" xmlns:o="urn:schemas-microsoft-com:office:office" xmlns:r="http://schemas.openxmlformats.org/officeDocument/2006/relationships" xmlns:m="http://schemas.openxmlformats.org/officeDocument/2006/math" xmlns:v="urn:schemas-microsoft-com:vml" xmlns:wp14="http://schemas.microsoft.com/office/word/2010/wordprocessingDrawing" xmlns:wp="http://schemas.openxmlformats.org/drawingml/2006/wordprocessingDrawing" xmlns:w10="urn:schemas-microsoft-com:office:word" xmlns:w="http://schemas.openxmlformats.org/wordprocessingml/2006/main" xmlns:w14="http://schemas.microsoft.com/office/word/2010/wordml" xmlns:w15="http://schemas.microsoft.com/office/word/2012/wordml" xmlns:wpg="http://schemas.microsoft.com/office/word/2010/wordprocessingGroup" xmlns:wpi="http://schemas.microsoft.com/office/word/2010/wordprocessingInk" xmlns:wne="http://schemas.microsoft.com/office/word/2006/wordml" xmlns:wps="http://schemas.microsoft.com/office/word/2010/wordprocessingShape" mc:Ignorable="w14 w15 wp14">
   <w:tbl>
     <w:tblPr>
       <w:tblW w:w="5000" w:type="pct"/>
@@ -3925,27 +4302,27 @@
             <w:rPr>
               <w:rFonts w:ascii="Linux Biolinum" w:hAnsi="Linux Biolinum" w:cs="Linux Biolinum"/>
             </w:rPr>
-            <w:t xml:space="preserve">Rajesh </w:t>
+            <w:t>Rajesh Burla,</w:t>
+          </w:r>
+          <w:r>
+            <w:rPr>
+              <w:rFonts w:ascii="Linux Biolinum" w:hAnsi="Linux Biolinum" w:cs="Linux Biolinum"/>
+            </w:rPr>
+            <w:t xml:space="preserve"> </w:t>
           </w:r>
           <w:proofErr w:type="spellStart"/>
           <w:r>
             <w:rPr>
               <w:rFonts w:ascii="Linux Biolinum" w:hAnsi="Linux Biolinum" w:cs="Linux Biolinum"/>
             </w:rPr>
-            <w:t>Burla</w:t>
+            <w:t>Akashdeep</w:t>
           </w:r>
           <w:proofErr w:type="spellEnd"/>
           <w:r>
             <w:rPr>
               <w:rFonts w:ascii="Linux Biolinum" w:hAnsi="Linux Biolinum" w:cs="Linux Biolinum"/>
             </w:rPr>
-            <w:t>,</w:t>
-          </w:r>
-          <w:r>
-            <w:rPr>
-              <w:rFonts w:ascii="Linux Biolinum" w:hAnsi="Linux Biolinum" w:cs="Linux Biolinum"/>
-            </w:rPr>
-            <w:t xml:space="preserve"> Akashdeep Singh </w:t>
+            <w:t xml:space="preserve"> Singh </w:t>
           </w:r>
           <w:proofErr w:type="spellStart"/>
           <w:r>
@@ -3979,8 +4356,16 @@
             <w:rPr>
               <w:rFonts w:ascii="Linux Biolinum" w:hAnsi="Linux Biolinum" w:cs="Linux Biolinum"/>
             </w:rPr>
-            <w:t xml:space="preserve"> Sai Ram Pavan</w:t>
+            <w:t xml:space="preserve"> Sai Ram </w:t>
           </w:r>
+          <w:proofErr w:type="spellStart"/>
+          <w:r>
+            <w:rPr>
+              <w:rFonts w:ascii="Linux Biolinum" w:hAnsi="Linux Biolinum" w:cs="Linux Biolinum"/>
+            </w:rPr>
+            <w:t>Pavan</w:t>
+          </w:r>
+          <w:proofErr w:type="spellEnd"/>
         </w:p>
       </w:tc>
     </w:tr>
@@ -3994,7 +4379,7 @@
 </file>
 
 <file path=word/header2.xml><?xml version="1.0" encoding="utf-8"?>
-<w:hdr xmlns:wpc="http://schemas.microsoft.com/office/word/2010/wordprocessingCanvas" xmlns:cx="http://schemas.microsoft.com/office/drawing/2014/chartex" xmlns:cx1="http://schemas.microsoft.com/office/drawing/2015/9/8/chartex" xmlns:cx2="http://schemas.microsoft.com/office/drawing/2015/10/21/chartex" xmlns:cx3="http://schemas.microsoft.com/office/drawing/2016/5/9/chartex" xmlns:cx4="http://schemas.microsoft.com/office/drawing/2016/5/10/chartex" xmlns:cx5="http://schemas.microsoft.com/office/drawing/2016/5/11/chartex" xmlns:cx6="http://schemas.microsoft.com/office/drawing/2016/5/12/chartex" xmlns:cx7="http://schemas.microsoft.com/office/drawing/2016/5/13/chartex" xmlns:cx8="http://schemas.microsoft.com/office/drawing/2016/5/14/chartex" xmlns:mc="http://schemas.openxmlformats.org/markup-compatibility/2006" xmlns:aink="http://schemas.microsoft.com/office/drawing/2016/ink" xmlns:am3d="http://schemas.microsoft.com/office/drawing/2017/model3d" xmlns:o="urn:schemas-microsoft-com:office:office" xmlns:r="http://schemas.openxmlformats.org/officeDocument/2006/relationships" xmlns:m="http://schemas.openxmlformats.org/officeDocument/2006/math" xmlns:v="urn:schemas-microsoft-com:vml" xmlns:wp14="http://schemas.microsoft.com/office/word/2010/wordprocessingDrawing" xmlns:wp="http://schemas.openxmlformats.org/drawingml/2006/wordprocessingDrawing" xmlns:w10="urn:schemas-microsoft-com:office:word" xmlns:w="http://schemas.openxmlformats.org/wordprocessingml/2006/main" xmlns:w14="http://schemas.microsoft.com/office/word/2010/wordml" xmlns:w15="http://schemas.microsoft.com/office/word/2012/wordml" xmlns:w16cid="http://schemas.microsoft.com/office/word/2016/wordml/cid" xmlns:w16se="http://schemas.microsoft.com/office/word/2015/wordml/symex" xmlns:wpg="http://schemas.microsoft.com/office/word/2010/wordprocessingGroup" xmlns:wpi="http://schemas.microsoft.com/office/word/2010/wordprocessingInk" xmlns:wne="http://schemas.microsoft.com/office/word/2006/wordml" xmlns:wps="http://schemas.microsoft.com/office/word/2010/wordprocessingShape" mc:Ignorable="w14 w15 w16se w16cid wp14">
+<w:hdr xmlns:wpc="http://schemas.microsoft.com/office/word/2010/wordprocessingCanvas" xmlns:mc="http://schemas.openxmlformats.org/markup-compatibility/2006" xmlns:o="urn:schemas-microsoft-com:office:office" xmlns:r="http://schemas.openxmlformats.org/officeDocument/2006/relationships" xmlns:m="http://schemas.openxmlformats.org/officeDocument/2006/math" xmlns:v="urn:schemas-microsoft-com:vml" xmlns:wp14="http://schemas.microsoft.com/office/word/2010/wordprocessingDrawing" xmlns:wp="http://schemas.openxmlformats.org/drawingml/2006/wordprocessingDrawing" xmlns:w10="urn:schemas-microsoft-com:office:word" xmlns:w="http://schemas.openxmlformats.org/wordprocessingml/2006/main" xmlns:w14="http://schemas.microsoft.com/office/word/2010/wordml" xmlns:w15="http://schemas.microsoft.com/office/word/2012/wordml" xmlns:wpg="http://schemas.microsoft.com/office/word/2010/wordprocessingGroup" xmlns:wpi="http://schemas.microsoft.com/office/word/2010/wordprocessingInk" xmlns:wne="http://schemas.microsoft.com/office/word/2006/wordml" xmlns:wps="http://schemas.microsoft.com/office/word/2010/wordprocessingShape" mc:Ignorable="w14 w15 wp14">
   <w:tbl>
     <w:tblPr>
       <w:tblW w:w="5000" w:type="pct"/>
@@ -4051,21 +4436,21 @@
             <w:rPr>
               <w:rFonts w:ascii="Linux Biolinum" w:hAnsi="Linux Biolinum" w:cs="Linux Biolinum"/>
             </w:rPr>
-            <w:t xml:space="preserve">Rajesh </w:t>
+            <w:t xml:space="preserve">Rajesh Burla, </w:t>
           </w:r>
           <w:proofErr w:type="spellStart"/>
           <w:r>
             <w:rPr>
               <w:rFonts w:ascii="Linux Biolinum" w:hAnsi="Linux Biolinum" w:cs="Linux Biolinum"/>
             </w:rPr>
-            <w:t>Burla</w:t>
+            <w:t>Akashdeep</w:t>
           </w:r>
           <w:proofErr w:type="spellEnd"/>
           <w:r>
             <w:rPr>
               <w:rFonts w:ascii="Linux Biolinum" w:hAnsi="Linux Biolinum" w:cs="Linux Biolinum"/>
             </w:rPr>
-            <w:t xml:space="preserve">, Akashdeep Singh </w:t>
+            <w:t xml:space="preserve"> Singh </w:t>
           </w:r>
           <w:proofErr w:type="spellStart"/>
           <w:r>
@@ -4093,8 +4478,16 @@
             <w:rPr>
               <w:rFonts w:ascii="Linux Biolinum" w:hAnsi="Linux Biolinum" w:cs="Linux Biolinum"/>
             </w:rPr>
-            <w:t xml:space="preserve"> Sai Ram Pavan</w:t>
+            <w:t xml:space="preserve"> Sai Ram </w:t>
           </w:r>
+          <w:proofErr w:type="spellStart"/>
+          <w:r>
+            <w:rPr>
+              <w:rFonts w:ascii="Linux Biolinum" w:hAnsi="Linux Biolinum" w:cs="Linux Biolinum"/>
+            </w:rPr>
+            <w:t>Pavan</w:t>
+          </w:r>
+          <w:proofErr w:type="spellEnd"/>
         </w:p>
       </w:tc>
     </w:tr>
@@ -4108,7 +4501,7 @@
 </file>
 
 <file path=word/numbering.xml><?xml version="1.0" encoding="utf-8"?>
-<w:numbering xmlns:wpc="http://schemas.microsoft.com/office/word/2010/wordprocessingCanvas" xmlns:cx="http://schemas.microsoft.com/office/drawing/2014/chartex" xmlns:cx1="http://schemas.microsoft.com/office/drawing/2015/9/8/chartex" xmlns:cx2="http://schemas.microsoft.com/office/drawing/2015/10/21/chartex" xmlns:cx3="http://schemas.microsoft.com/office/drawing/2016/5/9/chartex" xmlns:cx4="http://schemas.microsoft.com/office/drawing/2016/5/10/chartex" xmlns:cx5="http://schemas.microsoft.com/office/drawing/2016/5/11/chartex" xmlns:cx6="http://schemas.microsoft.com/office/drawing/2016/5/12/chartex" xmlns:cx7="http://schemas.microsoft.com/office/drawing/2016/5/13/chartex" xmlns:cx8="http://schemas.microsoft.com/office/drawing/2016/5/14/chartex" xmlns:mc="http://schemas.openxmlformats.org/markup-compatibility/2006" xmlns:aink="http://schemas.microsoft.com/office/drawing/2016/ink" xmlns:am3d="http://schemas.microsoft.com/office/drawing/2017/model3d" xmlns:o="urn:schemas-microsoft-com:office:office" xmlns:r="http://schemas.openxmlformats.org/officeDocument/2006/relationships" xmlns:m="http://schemas.openxmlformats.org/officeDocument/2006/math" xmlns:v="urn:schemas-microsoft-com:vml" xmlns:wp14="http://schemas.microsoft.com/office/word/2010/wordprocessingDrawing" xmlns:wp="http://schemas.openxmlformats.org/drawingml/2006/wordprocessingDrawing" xmlns:w10="urn:schemas-microsoft-com:office:word" xmlns:w="http://schemas.openxmlformats.org/wordprocessingml/2006/main" xmlns:w14="http://schemas.microsoft.com/office/word/2010/wordml" xmlns:w15="http://schemas.microsoft.com/office/word/2012/wordml" xmlns:w16cid="http://schemas.microsoft.com/office/word/2016/wordml/cid" xmlns:w16se="http://schemas.microsoft.com/office/word/2015/wordml/symex" xmlns:wpg="http://schemas.microsoft.com/office/word/2010/wordprocessingGroup" xmlns:wpi="http://schemas.microsoft.com/office/word/2010/wordprocessingInk" xmlns:wne="http://schemas.microsoft.com/office/word/2006/wordml" xmlns:wps="http://schemas.microsoft.com/office/word/2010/wordprocessingShape" mc:Ignorable="w14 w15 w16se w16cid wp14">
+<w:numbering xmlns:wpc="http://schemas.microsoft.com/office/word/2010/wordprocessingCanvas" xmlns:mc="http://schemas.openxmlformats.org/markup-compatibility/2006" xmlns:o="urn:schemas-microsoft-com:office:office" xmlns:r="http://schemas.openxmlformats.org/officeDocument/2006/relationships" xmlns:m="http://schemas.openxmlformats.org/officeDocument/2006/math" xmlns:v="urn:schemas-microsoft-com:vml" xmlns:wp14="http://schemas.microsoft.com/office/word/2010/wordprocessingDrawing" xmlns:wp="http://schemas.openxmlformats.org/drawingml/2006/wordprocessingDrawing" xmlns:w10="urn:schemas-microsoft-com:office:word" xmlns:w="http://schemas.openxmlformats.org/wordprocessingml/2006/main" xmlns:w14="http://schemas.microsoft.com/office/word/2010/wordml" xmlns:w15="http://schemas.microsoft.com/office/word/2012/wordml" xmlns:wpg="http://schemas.microsoft.com/office/word/2010/wordprocessingGroup" xmlns:wpi="http://schemas.microsoft.com/office/word/2010/wordprocessingInk" xmlns:wne="http://schemas.microsoft.com/office/word/2006/wordml" xmlns:wps="http://schemas.microsoft.com/office/word/2010/wordprocessingShape" mc:Ignorable="w14 w15 wp14">
   <w:abstractNum w:abstractNumId="0" w15:restartNumberingAfterBreak="0">
     <w:nsid w:val="FFFFFF7C"/>
     <w:multiLevelType w:val="singleLevel"/>
@@ -6812,7 +7205,7 @@
 </file>
 
 <file path=word/styles.xml><?xml version="1.0" encoding="utf-8"?>
-<w:styles xmlns:mc="http://schemas.openxmlformats.org/markup-compatibility/2006" xmlns:r="http://schemas.openxmlformats.org/officeDocument/2006/relationships" xmlns:w="http://schemas.openxmlformats.org/wordprocessingml/2006/main" xmlns:w14="http://schemas.microsoft.com/office/word/2010/wordml" xmlns:w15="http://schemas.microsoft.com/office/word/2012/wordml" xmlns:w16cid="http://schemas.microsoft.com/office/word/2016/wordml/cid" xmlns:w16se="http://schemas.microsoft.com/office/word/2015/wordml/symex" mc:Ignorable="w14 w15 w16se w16cid">
+<w:styles xmlns:mc="http://schemas.openxmlformats.org/markup-compatibility/2006" xmlns:r="http://schemas.openxmlformats.org/officeDocument/2006/relationships" xmlns:w="http://schemas.openxmlformats.org/wordprocessingml/2006/main" xmlns:w14="http://schemas.microsoft.com/office/word/2010/wordml" xmlns:w15="http://schemas.microsoft.com/office/word/2012/wordml" mc:Ignorable="w14 w15">
   <w:docDefaults>
     <w:rPrDefault>
       <w:rPr>
@@ -6822,7 +7215,7 @@
     </w:rPrDefault>
     <w:pPrDefault/>
   </w:docDefaults>
-  <w:latentStyles w:defLockedState="0" w:defUIPriority="0" w:defSemiHidden="0" w:defUnhideWhenUsed="0" w:defQFormat="0" w:count="375">
+  <w:latentStyles w:defLockedState="0" w:defUIPriority="0" w:defSemiHidden="0" w:defUnhideWhenUsed="0" w:defQFormat="0" w:count="371">
     <w:lsdException w:name="Normal" w:locked="1" w:qFormat="1"/>
     <w:lsdException w:name="heading 1" w:locked="1" w:uiPriority="9" w:qFormat="1"/>
     <w:lsdException w:name="heading 2" w:locked="1" w:semiHidden="1" w:uiPriority="9" w:unhideWhenUsed="1" w:qFormat="1"/>
@@ -7186,10 +7579,6 @@
     <w:lsdException w:name="List Table 5 Dark Accent 6" w:uiPriority="50"/>
     <w:lsdException w:name="List Table 6 Colorful Accent 6" w:uiPriority="51"/>
     <w:lsdException w:name="List Table 7 Colorful Accent 6" w:uiPriority="52"/>
-    <w:lsdException w:name="Mention" w:semiHidden="1" w:uiPriority="99" w:unhideWhenUsed="1"/>
-    <w:lsdException w:name="Smart Hyperlink" w:semiHidden="1" w:uiPriority="99" w:unhideWhenUsed="1"/>
-    <w:lsdException w:name="Hashtag" w:semiHidden="1" w:uiPriority="99" w:unhideWhenUsed="1"/>
-    <w:lsdException w:name="Unresolved Mention" w:semiHidden="1" w:uiPriority="99" w:unhideWhenUsed="1"/>
   </w:latentStyles>
   <w:style w:type="paragraph" w:default="1" w:styleId="Normal">
     <w:name w:val="Normal"/>
@@ -12632,7 +13021,7 @@
       <w:shd w:val="clear" w:color="auto" w:fill="E1DFDD"/>
     </w:rPr>
   </w:style>
-  <w:style w:type="character" w:styleId="UnresolvedMention">
+  <w:style w:type="character" w:customStyle="1" w:styleId="UnresolvedMention">
     <w:name w:val="Unresolved Mention"/>
     <w:basedOn w:val="DefaultParagraphFont"/>
     <w:uiPriority w:val="99"/>
@@ -13121,7 +13510,7 @@
 </file>
 
 <file path=customXml/itemProps2.xml><?xml version="1.0" encoding="utf-8"?>
-<ds:datastoreItem xmlns:ds="http://schemas.openxmlformats.org/officeDocument/2006/customXml" ds:itemID="{0E6AD640-CA56-4141-892F-F0B773087B63}">
+<ds:datastoreItem xmlns:ds="http://schemas.openxmlformats.org/officeDocument/2006/customXml" ds:itemID="{A3C49F39-7F54-44EE-B3A4-EB0D1F5FCD4D}">
   <ds:schemaRefs>
     <ds:schemaRef ds:uri="http://schemas.openxmlformats.org/officeDocument/2006/bibliography"/>
   </ds:schemaRefs>

</xml_diff>

<commit_message>
changed results images in report
</commit_message>
<xml_diff>
--- a/ML1819--task-101--team-02.docx
+++ b/ML1819--task-101--team-02.docx
@@ -292,6 +292,16 @@
           <w14:ligatures w14:val="standard"/>
         </w:rPr>
         <w:t>shared repo in a group with write access to only the three of us. This also means the contributor graph isn’t a perfect reflection of our activity.</w:t>
+      </w:r>
+      <w:r>
+        <w:rPr>
+          <w:rFonts w:ascii="Times New Roman" w:hAnsi="Times New Roman" w:cs="Times New Roman"/>
+          <w:bCs/>
+          <w:sz w:val="24"/>
+          <w:lang w:val="en-GB"/>
+          <w14:ligatures w14:val="standard"/>
+        </w:rPr>
+        <w:t xml:space="preserve"> One of us is less comfortable with git so he has fewer commits to his name.</w:t>
       </w:r>
     </w:p>
     <w:p>
@@ -371,29 +381,7 @@
             <w:lang w:val="en-GB"/>
             <w14:ligatures w14:val="standard"/>
           </w:rPr>
-          <w:t>https://github.com/akashdeep-singh/ML1819--task-101</w:t>
-        </w:r>
-        <w:r>
-          <w:rPr>
-            <w:rStyle w:val="Hyperlink"/>
-            <w:rFonts w:ascii="Times New Roman" w:hAnsi="Times New Roman" w:cs="Times New Roman"/>
-            <w:bCs/>
-            <w:sz w:val="24"/>
-            <w:lang w:val="en-GB"/>
-            <w14:ligatures w14:val="standard"/>
-          </w:rPr>
-          <w:t>-</w:t>
-        </w:r>
-        <w:r>
-          <w:rPr>
-            <w:rStyle w:val="Hyperlink"/>
-            <w:rFonts w:ascii="Times New Roman" w:hAnsi="Times New Roman" w:cs="Times New Roman"/>
-            <w:bCs/>
-            <w:sz w:val="24"/>
-            <w:lang w:val="en-GB"/>
-            <w14:ligatures w14:val="standard"/>
-          </w:rPr>
-          <w:t>-team-02</w:t>
+          <w:t>https://github.com/akashdeep-singh/ML1819--task-101--team-02</w:t>
         </w:r>
       </w:hyperlink>
     </w:p>
@@ -431,29 +419,7 @@
             <w:lang w:val="en-GB"/>
             <w14:ligatures w14:val="standard"/>
           </w:rPr>
-          <w:t>https://github.com/akashdeep-singh/ML1819--task-101--team-02/graphs/co</w:t>
-        </w:r>
-        <w:r>
-          <w:rPr>
-            <w:rStyle w:val="Hyperlink"/>
-            <w:rFonts w:ascii="Times New Roman" w:hAnsi="Times New Roman" w:cs="Times New Roman"/>
-            <w:bCs/>
-            <w:sz w:val="24"/>
-            <w:lang w:val="en-GB"/>
-            <w14:ligatures w14:val="standard"/>
-          </w:rPr>
-          <w:t>n</w:t>
-        </w:r>
-        <w:r>
-          <w:rPr>
-            <w:rStyle w:val="Hyperlink"/>
-            <w:rFonts w:ascii="Times New Roman" w:hAnsi="Times New Roman" w:cs="Times New Roman"/>
-            <w:bCs/>
-            <w:sz w:val="24"/>
-            <w:lang w:val="en-GB"/>
-            <w14:ligatures w14:val="standard"/>
-          </w:rPr>
-          <w:t>tributors</w:t>
+          <w:t>https://github.com/akashdeep-singh/ML1819--task-101--team-02/graphs/contributors</w:t>
         </w:r>
       </w:hyperlink>
     </w:p>
@@ -1639,19 +1605,7 @@
         <w:rPr>
           <w:i/>
         </w:rPr>
-        <w:t>i</w:t>
-      </w:r>
-      <w:r>
-        <w:rPr>
-          <w:i/>
-        </w:rPr>
-        <w:t xml:space="preserve">) </w:t>
-      </w:r>
-      <w:r>
-        <w:rPr>
-          <w:i/>
-        </w:rPr>
-        <w:t>Car Insurance Cold Calls</w:t>
+        <w:t>i) Car Insurance Cold Calls</w:t>
       </w:r>
     </w:p>
     <w:p>
@@ -2068,15 +2022,7 @@
         <w:t>It contains robust sequential implementations of many machine learning algorithms.</w:t>
       </w:r>
       <w:r>
-        <w:t xml:space="preserve"> </w:t>
-      </w:r>
-      <w:proofErr w:type="gramStart"/>
-      <w:r>
-        <w:t>[</w:t>
-      </w:r>
-      <w:proofErr w:type="gramEnd"/>
-      <w:r>
-        <w:t>10]</w:t>
+        <w:t xml:space="preserve"> [10]</w:t>
       </w:r>
     </w:p>
     <w:p>
@@ -2634,6 +2580,8 @@
         </w:rPr>
         <w:t>i) Car Insurance Cold Calls</w:t>
       </w:r>
+      <w:bookmarkStart w:id="1" w:name="_GoBack"/>
+      <w:bookmarkEnd w:id="1"/>
     </w:p>
     <w:p>
       <w:pPr>
@@ -2729,8 +2677,6 @@
         </w:rPr>
         <w:t>6</w:t>
       </w:r>
-      <w:bookmarkStart w:id="1" w:name="_GoBack"/>
-      <w:bookmarkEnd w:id="1"/>
       <w:r>
         <w:rPr>
           <w14:ligatures w14:val="standard"/>
@@ -2810,6 +2756,158 @@
       </w:pPr>
       <w:r>
         <w:rPr>
+          <w:noProof/>
+        </w:rPr>
+        <mc:AlternateContent>
+          <mc:Choice Requires="wps">
+            <w:drawing>
+              <wp:anchor distT="0" distB="0" distL="114300" distR="114300" simplePos="0" relativeHeight="251658240" behindDoc="0" locked="0" layoutInCell="1" allowOverlap="1" wp14:anchorId="685738FE" wp14:editId="08F80150">
+                <wp:simplePos x="0" y="0"/>
+                <wp:positionH relativeFrom="column">
+                  <wp:posOffset>34290</wp:posOffset>
+                </wp:positionH>
+                <wp:positionV relativeFrom="paragraph">
+                  <wp:posOffset>2073910</wp:posOffset>
+                </wp:positionV>
+                <wp:extent cx="6332220" cy="635"/>
+                <wp:effectExtent l="0" t="0" r="0" b="0"/>
+                <wp:wrapSquare wrapText="bothSides"/>
+                <wp:docPr id="4" name="Text Box 4"/>
+                <wp:cNvGraphicFramePr/>
+                <a:graphic xmlns:a="http://schemas.openxmlformats.org/drawingml/2006/main">
+                  <a:graphicData uri="http://schemas.microsoft.com/office/word/2010/wordprocessingShape">
+                    <wps:wsp>
+                      <wps:cNvSpPr txBox="1"/>
+                      <wps:spPr>
+                        <a:xfrm>
+                          <a:off x="0" y="0"/>
+                          <a:ext cx="6332220" cy="635"/>
+                        </a:xfrm>
+                        <a:prstGeom prst="rect">
+                          <a:avLst/>
+                        </a:prstGeom>
+                        <a:solidFill>
+                          <a:prstClr val="white"/>
+                        </a:solidFill>
+                        <a:ln>
+                          <a:noFill/>
+                        </a:ln>
+                      </wps:spPr>
+                      <wps:txbx>
+                        <w:txbxContent>
+                          <w:p>
+                            <w:pPr>
+                              <w:pStyle w:val="Caption"/>
+                              <w:rPr>
+                                <w:noProof/>
+                              </w:rPr>
+                            </w:pPr>
+                            <w:r>
+                              <w:t xml:space="preserve">Figure </w:t>
+                            </w:r>
+                            <w:r>
+                              <w:fldChar w:fldCharType="begin"/>
+                            </w:r>
+                            <w:r>
+                              <w:instrText xml:space="preserve"> SEQ Figure \* ARABIC </w:instrText>
+                            </w:r>
+                            <w:r>
+                              <w:fldChar w:fldCharType="separate"/>
+                            </w:r>
+                            <w:r>
+                              <w:rPr>
+                                <w:noProof/>
+                              </w:rPr>
+                              <w:t>1</w:t>
+                            </w:r>
+                            <w:r>
+                              <w:fldChar w:fldCharType="end"/>
+                            </w:r>
+                            <w:r>
+                              <w:t xml:space="preserve">: Test results with </w:t>
+                            </w:r>
+                            <w:proofErr w:type="spellStart"/>
+                            <w:r>
+                              <w:t>GooglePlayStoreApps</w:t>
+                            </w:r>
+                            <w:proofErr w:type="spellEnd"/>
+                            <w:r>
+                              <w:t xml:space="preserve"> dataset</w:t>
+                            </w:r>
+                          </w:p>
+                        </w:txbxContent>
+                      </wps:txbx>
+                      <wps:bodyPr rot="0" spcFirstLastPara="0" vertOverflow="overflow" horzOverflow="overflow" vert="horz" wrap="square" lIns="0" tIns="0" rIns="0" bIns="0" numCol="1" spcCol="0" rtlCol="0" fromWordArt="0" anchor="t" anchorCtr="0" forceAA="0" compatLnSpc="1">
+                        <a:prstTxWarp prst="textNoShape">
+                          <a:avLst/>
+                        </a:prstTxWarp>
+                        <a:spAutoFit/>
+                      </wps:bodyPr>
+                    </wps:wsp>
+                  </a:graphicData>
+                </a:graphic>
+              </wp:anchor>
+            </w:drawing>
+          </mc:Choice>
+          <mc:Fallback>
+            <w:pict>
+              <v:shapetype w14:anchorId="685738FE" id="_x0000_t202" coordsize="21600,21600" o:spt="202" path="m,l,21600r21600,l21600,xe">
+                <v:stroke joinstyle="miter"/>
+                <v:path gradientshapeok="t" o:connecttype="rect"/>
+              </v:shapetype>
+              <v:shape id="Text Box 4" o:spid="_x0000_s1026" type="#_x0000_t202" style="position:absolute;left:0;text-align:left;margin-left:2.7pt;margin-top:163.3pt;width:498.6pt;height:.05pt;z-index:251658240;visibility:visible;mso-wrap-style:square;mso-wrap-distance-left:9pt;mso-wrap-distance-top:0;mso-wrap-distance-right:9pt;mso-wrap-distance-bottom:0;mso-position-horizontal:absolute;mso-position-horizontal-relative:text;mso-position-vertical:absolute;mso-position-vertical-relative:text;v-text-anchor:top" o:gfxdata="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" stroked="f">
+                <v:textbox style="mso-fit-shape-to-text:t" inset="0,0,0,0">
+                  <w:txbxContent>
+                    <w:p>
+                      <w:pPr>
+                        <w:pStyle w:val="Caption"/>
+                        <w:rPr>
+                          <w:noProof/>
+                        </w:rPr>
+                      </w:pPr>
+                      <w:r>
+                        <w:t xml:space="preserve">Figure </w:t>
+                      </w:r>
+                      <w:r>
+                        <w:fldChar w:fldCharType="begin"/>
+                      </w:r>
+                      <w:r>
+                        <w:instrText xml:space="preserve"> SEQ Figure \* ARABIC </w:instrText>
+                      </w:r>
+                      <w:r>
+                        <w:fldChar w:fldCharType="separate"/>
+                      </w:r>
+                      <w:r>
+                        <w:rPr>
+                          <w:noProof/>
+                        </w:rPr>
+                        <w:t>1</w:t>
+                      </w:r>
+                      <w:r>
+                        <w:fldChar w:fldCharType="end"/>
+                      </w:r>
+                      <w:r>
+                        <w:t xml:space="preserve">: Test results with </w:t>
+                      </w:r>
+                      <w:proofErr w:type="spellStart"/>
+                      <w:r>
+                        <w:t>GooglePlayStoreApps</w:t>
+                      </w:r>
+                      <w:proofErr w:type="spellEnd"/>
+                      <w:r>
+                        <w:t xml:space="preserve"> dataset</w:t>
+                      </w:r>
+                    </w:p>
+                  </w:txbxContent>
+                </v:textbox>
+                <w10:wrap type="square"/>
+              </v:shape>
+            </w:pict>
+          </mc:Fallback>
+        </mc:AlternateContent>
+      </w:r>
+      <w:r>
+        <w:rPr>
           <w:rStyle w:val="Label"/>
           <w:lang w:val="en-GB"/>
           <w14:ligatures w14:val="standard"/>
@@ -2834,58 +2932,172 @@
         <w:pStyle w:val="AckPara"/>
       </w:pPr>
       <w:r>
-        <w:t>The results of our tests</w:t>
-      </w:r>
-      <w:r>
-        <w:t>,</w:t>
-      </w:r>
-      <w:r>
-        <w:t xml:space="preserve"> </w:t>
-      </w:r>
-      <w:r>
-        <w:t xml:space="preserve">represented by </w:t>
-      </w:r>
-      <w:r>
-        <w:t>F</w:t>
-      </w:r>
-      <w:r>
-        <w:t>ig</w:t>
-      </w:r>
-      <w:r>
-        <w:t>.</w:t>
-      </w:r>
-      <w:r>
-        <w:t xml:space="preserve"> 1</w:t>
-      </w:r>
-      <w:r>
-        <w:t xml:space="preserve">, </w:t>
-      </w:r>
-      <w:r>
-        <w:t>indicate that using default parameters, the chosen libraries implement the chosen algorithms more or less at par with each other</w:t>
-      </w:r>
-      <w:r>
-        <w:t>.</w:t>
-      </w:r>
-    </w:p>
-    <w:p>
-      <w:pPr>
-        <w:pStyle w:val="AckPara"/>
-      </w:pPr>
-    </w:p>
-    <w:p>
-      <w:pPr>
-        <w:pStyle w:val="Abstract"/>
-        <w:keepNext/>
-      </w:pPr>
-      <w:r>
         <w:rPr>
           <w:noProof/>
         </w:rPr>
+        <mc:AlternateContent>
+          <mc:Choice Requires="wps">
+            <w:drawing>
+              <wp:anchor distT="0" distB="0" distL="114300" distR="114300" simplePos="0" relativeHeight="251662336" behindDoc="0" locked="0" layoutInCell="1" allowOverlap="1" wp14:anchorId="094F3DAF" wp14:editId="2622D6AF">
+                <wp:simplePos x="0" y="0"/>
+                <wp:positionH relativeFrom="column">
+                  <wp:posOffset>28575</wp:posOffset>
+                </wp:positionH>
+                <wp:positionV relativeFrom="paragraph">
+                  <wp:posOffset>5175885</wp:posOffset>
+                </wp:positionV>
+                <wp:extent cx="6343015" cy="635"/>
+                <wp:effectExtent l="0" t="0" r="0" b="0"/>
+                <wp:wrapSquare wrapText="bothSides"/>
+                <wp:docPr id="6" name="Text Box 6"/>
+                <wp:cNvGraphicFramePr/>
+                <a:graphic xmlns:a="http://schemas.openxmlformats.org/drawingml/2006/main">
+                  <a:graphicData uri="http://schemas.microsoft.com/office/word/2010/wordprocessingShape">
+                    <wps:wsp>
+                      <wps:cNvSpPr txBox="1"/>
+                      <wps:spPr>
+                        <a:xfrm>
+                          <a:off x="0" y="0"/>
+                          <a:ext cx="6343015" cy="635"/>
+                        </a:xfrm>
+                        <a:prstGeom prst="rect">
+                          <a:avLst/>
+                        </a:prstGeom>
+                        <a:solidFill>
+                          <a:prstClr val="white"/>
+                        </a:solidFill>
+                        <a:ln>
+                          <a:noFill/>
+                        </a:ln>
+                      </wps:spPr>
+                      <wps:txbx>
+                        <w:txbxContent>
+                          <w:p>
+                            <w:pPr>
+                              <w:pStyle w:val="Caption"/>
+                              <w:rPr>
+                                <w:noProof/>
+                                <w:lang w:val="en-GB"/>
+                              </w:rPr>
+                            </w:pPr>
+                            <w:r>
+                              <w:t xml:space="preserve">Figure </w:t>
+                            </w:r>
+                            <w:r>
+                              <w:fldChar w:fldCharType="begin"/>
+                            </w:r>
+                            <w:r>
+                              <w:instrText xml:space="preserve"> SEQ Figure \* ARABIC </w:instrText>
+                            </w:r>
+                            <w:r>
+                              <w:fldChar w:fldCharType="separate"/>
+                            </w:r>
+                            <w:r>
+                              <w:rPr>
+                                <w:noProof/>
+                              </w:rPr>
+                              <w:t>2</w:t>
+                            </w:r>
+                            <w:r>
+                              <w:fldChar w:fldCharType="end"/>
+                            </w:r>
+                            <w:r>
+                              <w:t xml:space="preserve">: Test results with </w:t>
+                            </w:r>
+                            <w:proofErr w:type="spellStart"/>
+                            <w:r>
+                              <w:t>CarInsurance</w:t>
+                            </w:r>
+                            <w:proofErr w:type="spellEnd"/>
+                            <w:r>
+                              <w:t xml:space="preserve"> dataset</w:t>
+                            </w:r>
+                          </w:p>
+                        </w:txbxContent>
+                      </wps:txbx>
+                      <wps:bodyPr rot="0" spcFirstLastPara="0" vertOverflow="overflow" horzOverflow="overflow" vert="horz" wrap="square" lIns="0" tIns="0" rIns="0" bIns="0" numCol="1" spcCol="0" rtlCol="0" fromWordArt="0" anchor="t" anchorCtr="0" forceAA="0" compatLnSpc="1">
+                        <a:prstTxWarp prst="textNoShape">
+                          <a:avLst/>
+                        </a:prstTxWarp>
+                        <a:spAutoFit/>
+                      </wps:bodyPr>
+                    </wps:wsp>
+                  </a:graphicData>
+                </a:graphic>
+              </wp:anchor>
+            </w:drawing>
+          </mc:Choice>
+          <mc:Fallback>
+            <w:pict>
+              <v:shape w14:anchorId="094F3DAF" id="Text Box 6" o:spid="_x0000_s1027" type="#_x0000_t202" style="position:absolute;left:0;text-align:left;margin-left:2.25pt;margin-top:407.55pt;width:499.45pt;height:.05pt;z-index:251662336;visibility:visible;mso-wrap-style:square;mso-wrap-distance-left:9pt;mso-wrap-distance-top:0;mso-wrap-distance-right:9pt;mso-wrap-distance-bottom:0;mso-position-horizontal:absolute;mso-position-horizontal-relative:text;mso-position-vertical:absolute;mso-position-vertical-relative:text;v-text-anchor:top" o:gfxdata="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" stroked="f">
+                <v:textbox style="mso-fit-shape-to-text:t" inset="0,0,0,0">
+                  <w:txbxContent>
+                    <w:p>
+                      <w:pPr>
+                        <w:pStyle w:val="Caption"/>
+                        <w:rPr>
+                          <w:noProof/>
+                          <w:lang w:val="en-GB"/>
+                        </w:rPr>
+                      </w:pPr>
+                      <w:r>
+                        <w:t xml:space="preserve">Figure </w:t>
+                      </w:r>
+                      <w:r>
+                        <w:fldChar w:fldCharType="begin"/>
+                      </w:r>
+                      <w:r>
+                        <w:instrText xml:space="preserve"> SEQ Figure \* ARABIC </w:instrText>
+                      </w:r>
+                      <w:r>
+                        <w:fldChar w:fldCharType="separate"/>
+                      </w:r>
+                      <w:r>
+                        <w:rPr>
+                          <w:noProof/>
+                        </w:rPr>
+                        <w:t>2</w:t>
+                      </w:r>
+                      <w:r>
+                        <w:fldChar w:fldCharType="end"/>
+                      </w:r>
+                      <w:r>
+                        <w:t xml:space="preserve">: Test results with </w:t>
+                      </w:r>
+                      <w:proofErr w:type="spellStart"/>
+                      <w:r>
+                        <w:t>CarInsurance</w:t>
+                      </w:r>
+                      <w:proofErr w:type="spellEnd"/>
+                      <w:r>
+                        <w:t xml:space="preserve"> dataset</w:t>
+                      </w:r>
+                    </w:p>
+                  </w:txbxContent>
+                </v:textbox>
+                <w10:wrap type="square"/>
+              </v:shape>
+            </w:pict>
+          </mc:Fallback>
+        </mc:AlternateContent>
+      </w:r>
+      <w:r>
+        <w:rPr>
+          <w:noProof/>
+        </w:rPr>
         <w:drawing>
-          <wp:inline distT="0" distB="0" distL="0" distR="0" wp14:anchorId="7E56B334" wp14:editId="0E416A03">
-            <wp:extent cx="2451100" cy="1810385"/>
-            <wp:effectExtent l="0" t="0" r="6350" b="0"/>
-            <wp:docPr id="9" name="Picture 9"/>
+          <wp:anchor distT="180340" distB="360045" distL="114300" distR="114300" simplePos="0" relativeHeight="251660288" behindDoc="0" locked="0" layoutInCell="1" allowOverlap="1" wp14:anchorId="4E7E9BAB" wp14:editId="3938FA49">
+            <wp:simplePos x="685800" y="6146800"/>
+            <wp:positionH relativeFrom="margin">
+              <wp:align>center</wp:align>
+            </wp:positionH>
+            <wp:positionV relativeFrom="margin">
+              <wp:align>bottom</wp:align>
+            </wp:positionV>
+            <wp:extent cx="6343200" cy="1566000"/>
+            <wp:effectExtent l="0" t="0" r="635" b="0"/>
+            <wp:wrapSquare wrapText="bothSides"/>
+            <wp:docPr id="5" name="Picture 5"/>
             <wp:cNvGraphicFramePr>
               <a:graphicFrameLocks xmlns:a="http://schemas.openxmlformats.org/drawingml/2006/main" noChangeAspect="1"/>
             </wp:cNvGraphicFramePr>
@@ -2893,49 +3105,91 @@
               <a:graphicData uri="http://schemas.openxmlformats.org/drawingml/2006/picture">
                 <pic:pic xmlns:pic="http://schemas.openxmlformats.org/drawingml/2006/picture">
                   <pic:nvPicPr>
-                    <pic:cNvPr id="0" name="Picture 5"/>
-                    <pic:cNvPicPr>
-                      <a:picLocks noChangeAspect="1" noChangeArrowheads="1"/>
-                    </pic:cNvPicPr>
+                    <pic:cNvPr id="1" name=""/>
+                    <pic:cNvPicPr/>
                   </pic:nvPicPr>
                   <pic:blipFill>
-                    <a:blip r:embed="rId18">
-                      <a:extLst>
-                        <a:ext uri="{28A0092B-C50C-407E-A947-70E740481C1C}">
-                          <a14:useLocalDpi xmlns:a14="http://schemas.microsoft.com/office/drawing/2010/main" val="0"/>
-                        </a:ext>
-                      </a:extLst>
-                    </a:blip>
-                    <a:srcRect/>
+                    <a:blip r:embed="rId18"/>
                     <a:stretch>
                       <a:fillRect/>
                     </a:stretch>
                   </pic:blipFill>
-                  <pic:spPr bwMode="auto">
+                  <pic:spPr>
                     <a:xfrm>
                       <a:off x="0" y="0"/>
-                      <a:ext cx="2451100" cy="1810385"/>
+                      <a:ext cx="6343200" cy="1566000"/>
                     </a:xfrm>
                     <a:prstGeom prst="rect">
                       <a:avLst/>
                     </a:prstGeom>
-                    <a:noFill/>
                   </pic:spPr>
                 </pic:pic>
               </a:graphicData>
             </a:graphic>
-          </wp:inline>
+            <wp14:sizeRelH relativeFrom="margin">
+              <wp14:pctWidth>0</wp14:pctWidth>
+            </wp14:sizeRelH>
+            <wp14:sizeRelV relativeFrom="margin">
+              <wp14:pctHeight>0</wp14:pctHeight>
+            </wp14:sizeRelV>
+          </wp:anchor>
         </w:drawing>
       </w:r>
+    </w:p>
+    <w:p>
+      <w:pPr>
+        <w:pStyle w:val="AckPara"/>
+      </w:pPr>
+      <w:r>
+        <w:t>The results of our tests</w:t>
+      </w:r>
+      <w:r>
+        <w:t>,</w:t>
+      </w:r>
+      <w:r>
+        <w:t xml:space="preserve"> </w:t>
+      </w:r>
+      <w:r>
+        <w:t xml:space="preserve">represented by </w:t>
+      </w:r>
+      <w:r>
+        <w:t>F</w:t>
+      </w:r>
+      <w:r>
+        <w:t>ig</w:t>
+      </w:r>
+      <w:r>
+        <w:t>.</w:t>
+      </w:r>
+      <w:r>
+        <w:t xml:space="preserve"> 1</w:t>
+      </w:r>
+      <w:r>
+        <w:t xml:space="preserve">, </w:t>
+      </w:r>
+      <w:r>
+        <w:t>indicate that using default parameters, the chosen libraries implement the chosen algorithms more or less at par with each other</w:t>
+      </w:r>
+      <w:r>
+        <w:t>.</w:t>
+      </w:r>
       <w:r>
         <w:rPr>
           <w:noProof/>
         </w:rPr>
         <w:drawing>
-          <wp:inline distT="0" distB="0" distL="0" distR="0" wp14:anchorId="79F0DA41" wp14:editId="54BD9DB0">
-            <wp:extent cx="2444750" cy="1810385"/>
+          <wp:anchor distT="180340" distB="360045" distL="114300" distR="114300" simplePos="0" relativeHeight="251656192" behindDoc="0" locked="0" layoutInCell="1" allowOverlap="1" wp14:anchorId="5921D013" wp14:editId="52F10088">
+            <wp:simplePos x="685800" y="4508500"/>
+            <wp:positionH relativeFrom="margin">
+              <wp:align>center</wp:align>
+            </wp:positionH>
+            <wp:positionV relativeFrom="margin">
+              <wp:align>center</wp:align>
+            </wp:positionV>
+            <wp:extent cx="6332400" cy="1562400"/>
             <wp:effectExtent l="0" t="0" r="0" b="0"/>
-            <wp:docPr id="10" name="Picture 10"/>
+            <wp:wrapSquare wrapText="bothSides"/>
+            <wp:docPr id="1" name="Picture 1"/>
             <wp:cNvGraphicFramePr>
               <a:graphicFrameLocks xmlns:a="http://schemas.openxmlformats.org/drawingml/2006/main" noChangeAspect="1"/>
             </wp:cNvGraphicFramePr>
@@ -2943,172 +3197,115 @@
               <a:graphicData uri="http://schemas.openxmlformats.org/drawingml/2006/picture">
                 <pic:pic xmlns:pic="http://schemas.openxmlformats.org/drawingml/2006/picture">
                   <pic:nvPicPr>
-                    <pic:cNvPr id="0" name="Picture 6"/>
-                    <pic:cNvPicPr>
-                      <a:picLocks noChangeAspect="1" noChangeArrowheads="1"/>
-                    </pic:cNvPicPr>
+                    <pic:cNvPr id="1" name=""/>
+                    <pic:cNvPicPr/>
                   </pic:nvPicPr>
                   <pic:blipFill>
-                    <a:blip r:embed="rId19">
-                      <a:extLst>
-                        <a:ext uri="{28A0092B-C50C-407E-A947-70E740481C1C}">
-                          <a14:useLocalDpi xmlns:a14="http://schemas.microsoft.com/office/drawing/2010/main" val="0"/>
-                        </a:ext>
-                      </a:extLst>
-                    </a:blip>
-                    <a:srcRect/>
+                    <a:blip r:embed="rId19"/>
                     <a:stretch>
                       <a:fillRect/>
                     </a:stretch>
                   </pic:blipFill>
-                  <pic:spPr bwMode="auto">
+                  <pic:spPr>
                     <a:xfrm>
                       <a:off x="0" y="0"/>
-                      <a:ext cx="2444750" cy="1810385"/>
+                      <a:ext cx="6332400" cy="1562400"/>
                     </a:xfrm>
                     <a:prstGeom prst="rect">
                       <a:avLst/>
                     </a:prstGeom>
-                    <a:noFill/>
                   </pic:spPr>
                 </pic:pic>
               </a:graphicData>
             </a:graphic>
-          </wp:inline>
-        </w:drawing>
-      </w:r>
-      <w:r>
-        <w:rPr>
-          <w:noProof/>
-        </w:rPr>
-        <w:drawing>
-          <wp:inline distT="0" distB="0" distL="0" distR="0" wp14:anchorId="4166BF77" wp14:editId="5AD87FE9">
-            <wp:extent cx="2451100" cy="1798320"/>
-            <wp:effectExtent l="0" t="0" r="6350" b="0"/>
-            <wp:docPr id="11" name="Picture 11"/>
-            <wp:cNvGraphicFramePr>
-              <a:graphicFrameLocks xmlns:a="http://schemas.openxmlformats.org/drawingml/2006/main" noChangeAspect="1"/>
-            </wp:cNvGraphicFramePr>
-            <a:graphic xmlns:a="http://schemas.openxmlformats.org/drawingml/2006/main">
-              <a:graphicData uri="http://schemas.openxmlformats.org/drawingml/2006/picture">
-                <pic:pic xmlns:pic="http://schemas.openxmlformats.org/drawingml/2006/picture">
-                  <pic:nvPicPr>
-                    <pic:cNvPr id="0" name="Picture 7"/>
-                    <pic:cNvPicPr>
-                      <a:picLocks noChangeAspect="1" noChangeArrowheads="1"/>
-                    </pic:cNvPicPr>
-                  </pic:nvPicPr>
-                  <pic:blipFill>
-                    <a:blip r:embed="rId20">
-                      <a:extLst>
-                        <a:ext uri="{28A0092B-C50C-407E-A947-70E740481C1C}">
-                          <a14:useLocalDpi xmlns:a14="http://schemas.microsoft.com/office/drawing/2010/main" val="0"/>
-                        </a:ext>
-                      </a:extLst>
-                    </a:blip>
-                    <a:srcRect/>
-                    <a:stretch>
-                      <a:fillRect/>
-                    </a:stretch>
-                  </pic:blipFill>
-                  <pic:spPr bwMode="auto">
-                    <a:xfrm>
-                      <a:off x="0" y="0"/>
-                      <a:ext cx="2451100" cy="1798320"/>
-                    </a:xfrm>
-                    <a:prstGeom prst="rect">
-                      <a:avLst/>
-                    </a:prstGeom>
-                    <a:noFill/>
-                  </pic:spPr>
-                </pic:pic>
-              </a:graphicData>
-            </a:graphic>
-          </wp:inline>
+            <wp14:sizeRelH relativeFrom="margin">
+              <wp14:pctWidth>0</wp14:pctWidth>
+            </wp14:sizeRelH>
+            <wp14:sizeRelV relativeFrom="margin">
+              <wp14:pctHeight>0</wp14:pctHeight>
+            </wp14:sizeRelV>
+          </wp:anchor>
         </w:drawing>
       </w:r>
     </w:p>
     <w:p>
       <w:pPr>
-        <w:rPr>
-          <w:b/>
-        </w:rPr>
-      </w:pPr>
-      <w:r>
-        <w:rPr>
-          <w:b/>
-        </w:rPr>
-        <w:t xml:space="preserve">Figure </w:t>
-      </w:r>
-      <w:r>
-        <w:rPr>
-          <w:b/>
-        </w:rPr>
-        <w:fldChar w:fldCharType="begin"/>
-      </w:r>
-      <w:r>
-        <w:rPr>
-          <w:b/>
-        </w:rPr>
-        <w:instrText xml:space="preserve"> SEQ Figure \* ARABIC </w:instrText>
-      </w:r>
-      <w:r>
-        <w:rPr>
-          <w:b/>
-        </w:rPr>
-        <w:fldChar w:fldCharType="separate"/>
-      </w:r>
-      <w:r>
-        <w:rPr>
-          <w:b/>
-          <w:noProof/>
-        </w:rPr>
-        <w:t>1</w:t>
-      </w:r>
-      <w:r>
-        <w:rPr>
-          <w:b/>
-        </w:rPr>
-        <w:fldChar w:fldCharType="end"/>
-      </w:r>
-      <w:r>
-        <w:rPr>
-          <w:b/>
-        </w:rPr>
-        <w:t>:</w:t>
-      </w:r>
-      <w:r>
-        <w:rPr>
-          <w:b/>
-        </w:rPr>
-        <w:t xml:space="preserve"> </w:t>
-      </w:r>
-      <w:r>
-        <w:rPr>
-          <w:b/>
-        </w:rPr>
-        <w:t>Test results</w:t>
+        <w:pStyle w:val="AckPara"/>
+      </w:pPr>
+      <w:r>
+        <w:t xml:space="preserve">For linear regression, as seen in Fig. 1a, RMSE (Root mean squared error) was about 0.51 for both TensorFlow and Weka while only marginally higher at about 0.52 for </w:t>
+      </w:r>
+      <w:proofErr w:type="spellStart"/>
+      <w:r>
+        <w:t>sklearn</w:t>
+      </w:r>
+      <w:proofErr w:type="spellEnd"/>
+      <w:r>
+        <w:t>. The lower the RMSE the better.</w:t>
       </w:r>
     </w:p>
     <w:p>
       <w:pPr>
         <w:pStyle w:val="AckPara"/>
       </w:pPr>
+      <w:r>
+        <w:t>In case of SVM, we chose accuracy as the metric to report given that SVM results are binary and comparing MSE or RSME doesn’t make sense.</w:t>
+      </w:r>
+      <w:r>
+        <w:t xml:space="preserve"> Here, accuracy is defined as the number of correctly predicted outcomes over the total number of predictions.</w:t>
+      </w:r>
+      <w:r>
+        <w:t xml:space="preserve"> Fig. 1b shows that </w:t>
+      </w:r>
+      <w:r>
+        <w:t>a</w:t>
+      </w:r>
+      <w:r>
+        <w:t xml:space="preserve">ccuracy stood at about 0.57 for </w:t>
+      </w:r>
+      <w:proofErr w:type="spellStart"/>
+      <w:r>
+        <w:t>sklearn</w:t>
+      </w:r>
+      <w:proofErr w:type="spellEnd"/>
+      <w:r>
+        <w:t xml:space="preserve"> and Weka while TensorFlow performed relatively poorly at 0.43. Accuracy is better when higher.</w:t>
+      </w:r>
+      <w:r>
+        <w:t xml:space="preserve"> This is probably due to </w:t>
+      </w:r>
+      <w:r>
+        <w:t>the fact that TensorFlow is targeted towards Neural Networks with large datasets, and the low accuracy here is due to no optimization and the defaults.</w:t>
+      </w:r>
     </w:p>
     <w:p>
       <w:pPr>
         <w:pStyle w:val="AckPara"/>
       </w:pPr>
       <w:r>
-        <w:t xml:space="preserve">For linear regression, as seen in Fig. 1a, RMSE (Root mean squared error) was about 0.51 for both TensorFlow and Weka while only marginally higher at about 0.52 for </w:t>
+        <w:t xml:space="preserve">Finally, for </w:t>
       </w:r>
       <w:proofErr w:type="spellStart"/>
       <w:r>
+        <w:t>kNN</w:t>
+      </w:r>
+      <w:proofErr w:type="spellEnd"/>
+      <w:r>
+        <w:t>, we again chose RMSE to represent performance and from Fig. 1c, it</w:t>
+      </w:r>
+      <w:r>
+        <w:t>’</w:t>
+      </w:r>
+      <w:r>
+        <w:t xml:space="preserve">s apparent that there isn’t much difference as RMSE was about 1.8 for </w:t>
+      </w:r>
+      <w:proofErr w:type="spellStart"/>
+      <w:r>
         <w:t>sklearn</w:t>
       </w:r>
       <w:proofErr w:type="spellEnd"/>
       <w:r>
-        <w:t>. The lower the RMSE the better.</w:t>
+        <w:t xml:space="preserve"> and TensorFlow, while a tad lower at 1.78 for Weka.</w:t>
       </w:r>
     </w:p>
     <w:p>
@@ -3116,64 +3313,49 @@
         <w:pStyle w:val="AckPara"/>
       </w:pPr>
       <w:r>
-        <w:t>In case of SVM, we chose accuracy as the metric to report given that SVM results are binary and comparing MSE or RSME doesn’t make sense.</w:t>
-      </w:r>
-      <w:r>
-        <w:t xml:space="preserve"> Here, accuracy is defined as the number of correctly predicted outcomes over the total number of predictions.</w:t>
-      </w:r>
-      <w:r>
-        <w:t xml:space="preserve"> Fig. 1b shows that </w:t>
-      </w:r>
-      <w:r>
-        <w:t>a</w:t>
-      </w:r>
-      <w:r>
-        <w:t xml:space="preserve">ccuracy stood at about 0.57 for </w:t>
+        <w:t xml:space="preserve">The overall low difference in results seems to suggest that the three implementations are more or less consistent with minor differences. It may be noted that the difference in the level of abstraction also effects how the tests are carried out. </w:t>
+      </w:r>
+      <w:r>
+        <w:t>To test Weka, the algorithms were implemented in Java code and also verified the results with Weka’s own GUI, which hides implementation details</w:t>
+      </w:r>
+      <w:r>
+        <w:t xml:space="preserve">. </w:t>
       </w:r>
       <w:proofErr w:type="spellStart"/>
       <w:r>
-        <w:t>sklearn</w:t>
+        <w:t>Sklearn</w:t>
       </w:r>
       <w:proofErr w:type="spellEnd"/>
       <w:r>
-        <w:t xml:space="preserve"> and Weka while TensorFlow performed relatively poorly at 0.43. Accuracy is better when higher.</w:t>
-      </w:r>
-      <w:r>
-        <w:t xml:space="preserve"> This is probably due to </w:t>
-      </w:r>
-      <w:r>
-        <w:t>the fact that TensorFlow is targeted towards Neural Networks with large datasets, and the low accuracy here is due to no optimization and the defaults.</w:t>
+        <w:t xml:space="preserve"> exposes an easy API through which we can configure the model and execute it on our data. TensorFlow allows much more flexibility as it provides building blocks for defining the model and executing it on the given primitives.</w:t>
       </w:r>
     </w:p>
     <w:p>
       <w:pPr>
-        <w:pStyle w:val="AckPara"/>
-      </w:pPr>
-      <w:r>
-        <w:lastRenderedPageBreak/>
-        <w:t xml:space="preserve">Finally, for </w:t>
-      </w:r>
-      <w:proofErr w:type="spellStart"/>
-      <w:r>
-        <w:t>kNN</w:t>
-      </w:r>
-      <w:proofErr w:type="spellEnd"/>
-      <w:r>
-        <w:t>, we again chose RMSE to represent performance and from Fig. 1c, it</w:t>
-      </w:r>
-      <w:r>
-        <w:t>’</w:t>
-      </w:r>
-      <w:r>
-        <w:t xml:space="preserve">s apparent that there isn’t much difference as RMSE was about 1.8 for </w:t>
-      </w:r>
-      <w:proofErr w:type="spellStart"/>
-      <w:r>
-        <w:t>sklearn</w:t>
-      </w:r>
-      <w:proofErr w:type="spellEnd"/>
-      <w:r>
-        <w:t xml:space="preserve"> and TensorFlow, while a tad lower at 1.78 for Weka.</w:t>
+        <w:pStyle w:val="AckHead"/>
+        <w:rPr>
+          <w:lang w:val="en-GB"/>
+        </w:rPr>
+      </w:pPr>
+      <w:r>
+        <w:rPr>
+          <w:rStyle w:val="Label"/>
+          <w:lang w:val="en-GB"/>
+          <w14:ligatures w14:val="standard"/>
+        </w:rPr>
+        <w:t>5</w:t>
+      </w:r>
+      <w:r>
+        <w:rPr>
+          <w:lang w:val="en-GB"/>
+        </w:rPr>
+        <w:t> </w:t>
+      </w:r>
+      <w:r>
+        <w:rPr>
+          <w:lang w:val="en-GB"/>
+        </w:rPr>
+        <w:t>LIMITATIONS &amp; OUTLOOK</w:t>
       </w:r>
     </w:p>
     <w:p>
@@ -3181,107 +3363,105 @@
         <w:pStyle w:val="AckPara"/>
       </w:pPr>
       <w:r>
-        <w:t xml:space="preserve">The overall low difference in results seems to suggest that the three implementations are more or less consistent with minor differences. It may be noted that the difference in the level of abstraction also effects how the tests are carried out. </w:t>
-      </w:r>
-      <w:r>
-        <w:t>To test Weka, the algorithms were implemented in Java code and also verified the results with Weka’s own GUI, which hides implementation details</w:t>
-      </w:r>
-      <w:r>
-        <w:t xml:space="preserve">. </w:t>
+        <w:t>While the experiment conducted</w:t>
+      </w:r>
+      <w:r>
+        <w:t xml:space="preserve"> within the prevailing constraints</w:t>
+      </w:r>
+      <w:r>
+        <w:t xml:space="preserve"> provides an overview</w:t>
+      </w:r>
+      <w:r>
+        <w:t xml:space="preserve"> of </w:t>
+      </w:r>
+      <w:r>
+        <w:t>comparison</w:t>
+      </w:r>
+      <w:r>
+        <w:t xml:space="preserve"> between the </w:t>
+      </w:r>
+      <w:r>
+        <w:lastRenderedPageBreak/>
+        <w:t>three libraries, it</w:t>
+      </w:r>
+      <w:r>
+        <w:t>’</w:t>
+      </w:r>
+      <w:r>
+        <w:t xml:space="preserve">s </w:t>
+      </w:r>
+      <w:r>
+        <w:t>by no</w:t>
+      </w:r>
+      <w:r>
+        <w:t xml:space="preserve"> means a comprehensive analysis. Metrics such as training speed haven’t been considered, and more sophisticated algorithms haven’t been tested.</w:t>
+      </w:r>
+      <w:r>
+        <w:t xml:space="preserve"> Further, frameworks like Apache Spark’s </w:t>
       </w:r>
       <w:proofErr w:type="spellStart"/>
       <w:r>
-        <w:t>Sklearn</w:t>
+        <w:t>MLib</w:t>
       </w:r>
       <w:proofErr w:type="spellEnd"/>
       <w:r>
-        <w:t xml:space="preserve"> exposes an easy API through which we can configure the model and execute it on our data. TensorFlow allows much more flexibility as it provides building blocks for defining the model and executing it on the given primitives.</w:t>
+        <w:t xml:space="preserve"> </w:t>
+      </w:r>
+      <w:r>
+        <w:t xml:space="preserve">[7] </w:t>
+      </w:r>
+      <w:r>
+        <w:t>and Orange</w:t>
+      </w:r>
+      <w:r>
+        <w:t xml:space="preserve"> [8]</w:t>
+      </w:r>
+      <w:r>
+        <w:t xml:space="preserve"> should be part of such a study of machine learning implementations, and future work on this project will focus on addressing these shortcomings.</w:t>
       </w:r>
     </w:p>
     <w:p>
       <w:pPr>
-        <w:pStyle w:val="AckHead"/>
-        <w:rPr>
-          <w:lang w:val="en-GB"/>
-        </w:rPr>
-      </w:pPr>
-      <w:r>
-        <w:rPr>
-          <w:rStyle w:val="Label"/>
-          <w:lang w:val="en-GB"/>
-          <w14:ligatures w14:val="standard"/>
-        </w:rPr>
-        <w:t>5</w:t>
-      </w:r>
-      <w:r>
-        <w:rPr>
-          <w:lang w:val="en-GB"/>
-        </w:rPr>
-        <w:t> </w:t>
-      </w:r>
-      <w:r>
-        <w:rPr>
-          <w:lang w:val="en-GB"/>
-        </w:rPr>
-        <w:t>LIMITATIONS &amp; OUTLOOK</w:t>
+        <w:pStyle w:val="AbsHead"/>
+        <w:rPr>
+          <w:lang w:val="en-GB"/>
+          <w14:ligatures w14:val="standard"/>
+        </w:rPr>
+      </w:pPr>
+      <w:r>
+        <w:rPr>
+          <w:lang w:val="en-GB"/>
+        </w:rPr>
+        <w:t>ACKNOWLEDGMENTS</w:t>
       </w:r>
     </w:p>
     <w:p>
       <w:pPr>
         <w:pStyle w:val="AckPara"/>
-      </w:pPr>
-      <w:r>
-        <w:t>While the experiment conducted</w:t>
-      </w:r>
-      <w:r>
-        <w:t xml:space="preserve"> within the prevailing constraints</w:t>
-      </w:r>
-      <w:r>
-        <w:t xml:space="preserve"> provides an overview</w:t>
-      </w:r>
-      <w:r>
-        <w:t xml:space="preserve"> of </w:t>
-      </w:r>
-      <w:r>
-        <w:t>comparison</w:t>
-      </w:r>
-      <w:r>
-        <w:t xml:space="preserve"> between the three libraries, it</w:t>
-      </w:r>
-      <w:r>
-        <w:t>’</w:t>
-      </w:r>
-      <w:r>
-        <w:t xml:space="preserve">s </w:t>
-      </w:r>
-      <w:r>
-        <w:t>by no</w:t>
-      </w:r>
-      <w:r>
-        <w:t xml:space="preserve"> means a comprehensive analysis. Metrics such as training speed haven’t been considered, and more sophisticated algorithms haven’t been tested.</w:t>
-      </w:r>
-      <w:r>
-        <w:t xml:space="preserve"> Further, frameworks like Apache Spark’s </w:t>
-      </w:r>
-      <w:proofErr w:type="spellStart"/>
-      <w:r>
-        <w:t>MLib</w:t>
-      </w:r>
-      <w:proofErr w:type="spellEnd"/>
-      <w:r>
-        <w:t xml:space="preserve"> </w:t>
-      </w:r>
-      <w:r>
-        <w:t xml:space="preserve">[7] </w:t>
-      </w:r>
-      <w:r>
-        <w:t>and Orange</w:t>
-      </w:r>
-      <w:r>
-        <w:t xml:space="preserve"> [8]</w:t>
-      </w:r>
-      <w:r>
-        <w:t xml:space="preserve"> should be part of such a study of machine learning implementations, and future work on this project will focus on addressing these shortcomings.</w:t>
+        <w:rPr>
+          <w14:ligatures w14:val="standard"/>
+        </w:rPr>
+      </w:pPr>
+      <w:r>
+        <w:rPr>
+          <w:lang w:eastAsia="it-IT"/>
+          <w14:ligatures w14:val="standard"/>
+        </w:rPr>
+        <w:t>This analysis was conducted as part of the 2018/19 Machine Learning module CS7CS4/CS4404 at Trinity College Dublin [</w:t>
+      </w:r>
+      <w:r>
+        <w:rPr>
+          <w:lang w:eastAsia="it-IT"/>
+          <w14:ligatures w14:val="standard"/>
+        </w:rPr>
+        <w:t>6</w:t>
+      </w:r>
+      <w:r>
+        <w:rPr>
+          <w:lang w:eastAsia="it-IT"/>
+          <w14:ligatures w14:val="standard"/>
+        </w:rPr>
+        <w:t>].</w:t>
       </w:r>
     </w:p>
     <w:p>
@@ -3296,64 +3476,148 @@
         <w:rPr>
           <w:lang w:val="en-GB"/>
         </w:rPr>
-        <w:t>ACKNOWLEDGMENTS</w:t>
+        <w:t>REFERENCES</w:t>
       </w:r>
     </w:p>
     <w:p>
       <w:pPr>
-        <w:pStyle w:val="AckPara"/>
-        <w:rPr>
-          <w14:ligatures w14:val="standard"/>
-        </w:rPr>
-      </w:pPr>
-      <w:r>
-        <w:rPr>
-          <w:lang w:eastAsia="it-IT"/>
-          <w14:ligatures w14:val="standard"/>
-        </w:rPr>
-        <w:t>This analysis was conducted as part of the 2018/19 Machine Learning module CS7CS4/CS4404 at Trinity College Dublin [</w:t>
-      </w:r>
-      <w:r>
-        <w:rPr>
-          <w:lang w:eastAsia="it-IT"/>
-          <w14:ligatures w14:val="standard"/>
-        </w:rPr>
-        <w:t>6</w:t>
-      </w:r>
-      <w:r>
-        <w:rPr>
-          <w:lang w:eastAsia="it-IT"/>
-          <w14:ligatures w14:val="standard"/>
-        </w:rPr>
-        <w:t>].</w:t>
+        <w:pStyle w:val="Bibentry"/>
+        <w:rPr>
+          <w:lang w:val="en-GB"/>
+          <w14:ligatures w14:val="standard"/>
+        </w:rPr>
+      </w:pPr>
+      <w:bookmarkStart w:id="2" w:name="_Hlk528370427"/>
+      <w:r>
+        <w:rPr>
+          <w:lang w:val="en-GB"/>
+          <w14:ligatures w14:val="standard"/>
+        </w:rPr>
+        <w:t>[</w:t>
+      </w:r>
+      <w:r>
+        <w:rPr>
+          <w:lang w:val="en-GB"/>
+          <w14:ligatures w14:val="standard"/>
+        </w:rPr>
+        <w:t>1</w:t>
+      </w:r>
+      <w:r>
+        <w:rPr>
+          <w:lang w:val="en-GB"/>
+          <w14:ligatures w14:val="standard"/>
+        </w:rPr>
+        <w:t>]</w:t>
+      </w:r>
+      <w:r>
+        <w:rPr>
+          <w:lang w:val="en-GB"/>
+          <w14:ligatures w14:val="standard"/>
+        </w:rPr>
+        <w:tab/>
+      </w:r>
+      <w:bookmarkEnd w:id="2"/>
+      <w:proofErr w:type="spellStart"/>
+      <w:r>
+        <w:rPr>
+          <w:lang w:val="en-GB"/>
+          <w14:ligatures w14:val="standard"/>
+        </w:rPr>
+        <w:t>Bhuvan</w:t>
+      </w:r>
+      <w:proofErr w:type="spellEnd"/>
+      <w:r>
+        <w:rPr>
+          <w:lang w:val="en-GB"/>
+          <w14:ligatures w14:val="standard"/>
+        </w:rPr>
+        <w:t xml:space="preserve"> M </w:t>
+      </w:r>
+      <w:proofErr w:type="spellStart"/>
+      <w:r>
+        <w:rPr>
+          <w:lang w:val="en-GB"/>
+          <w14:ligatures w14:val="standard"/>
+        </w:rPr>
+        <w:t>Shashidhara</w:t>
+      </w:r>
+      <w:proofErr w:type="spellEnd"/>
+      <w:r>
+        <w:rPr>
+          <w:lang w:val="en-GB"/>
+          <w14:ligatures w14:val="standard"/>
+        </w:rPr>
+        <w:t xml:space="preserve"> et al. “Evaluation of Machine Learning Frameworks on Bank Marketing and Higgs Datasets” IEEE 2015 DOI: 10.1109/ICACCE.2015.31</w:t>
       </w:r>
     </w:p>
     <w:p>
       <w:pPr>
-        <w:pStyle w:val="AbsHead"/>
-        <w:rPr>
-          <w:lang w:val="en-GB"/>
-          <w14:ligatures w14:val="standard"/>
-        </w:rPr>
-      </w:pPr>
-      <w:r>
-        <w:rPr>
-          <w:lang w:val="en-GB"/>
-        </w:rPr>
-        <w:t>REFERENCES</w:t>
+        <w:pStyle w:val="Bibentry"/>
+        <w:rPr>
+          <w:lang w:val="en-GB"/>
+          <w14:ligatures w14:val="standard"/>
+        </w:rPr>
+      </w:pPr>
+      <w:r>
+        <w:rPr>
+          <w:lang w:val="en-GB"/>
+          <w14:ligatures w14:val="standard"/>
+        </w:rPr>
+        <w:t>[</w:t>
+      </w:r>
+      <w:r>
+        <w:rPr>
+          <w:lang w:val="en-GB"/>
+          <w14:ligatures w14:val="standard"/>
+        </w:rPr>
+        <w:t>2</w:t>
+      </w:r>
+      <w:r>
+        <w:rPr>
+          <w:lang w:val="en-GB"/>
+          <w14:ligatures w14:val="standard"/>
+        </w:rPr>
+        <w:t>]</w:t>
+      </w:r>
+      <w:r>
+        <w:rPr>
+          <w:lang w:val="en-GB"/>
+          <w14:ligatures w14:val="standard"/>
+        </w:rPr>
+        <w:tab/>
+        <w:t>The team Google Brain’s “</w:t>
+      </w:r>
+      <w:r>
+        <w:rPr>
+          <w:lang w:val="en-GB"/>
+        </w:rPr>
+        <w:t>TensorFlow: A system for large-scale machine learning</w:t>
+      </w:r>
+      <w:r>
+        <w:rPr>
+          <w:lang w:val="en-GB"/>
+          <w14:ligatures w14:val="standard"/>
+        </w:rPr>
+        <w:t>” 12th USENIX Symposium on Operating Systems Design and Implementation in 2016.</w:t>
       </w:r>
     </w:p>
     <w:p>
       <w:pPr>
-        <w:pStyle w:val="Bibentry"/>
-        <w:rPr>
-          <w:lang w:val="en-GB"/>
-          <w14:ligatures w14:val="standard"/>
-        </w:rPr>
-      </w:pPr>
-      <w:bookmarkStart w:id="2" w:name="_Hlk528370427"/>
-      <w:r>
-        <w:rPr>
+        <w:pStyle w:val="MetadataHead"/>
+        <w:ind w:left="300" w:hanging="300"/>
+        <w:rPr>
+          <w:rStyle w:val="Hyperlink"/>
+          <w:sz w:val="14"/>
+          <w:szCs w:val="14"/>
+          <w:lang w:val="en-GB"/>
+          <w14:ligatures w14:val="standard"/>
+        </w:rPr>
+      </w:pPr>
+      <w:r>
+        <w:rPr>
+          <w:color w:val="auto"/>
+          <w:sz w:val="14"/>
+          <w:szCs w:val="14"/>
           <w:lang w:val="en-GB"/>
           <w14:ligatures w14:val="standard"/>
         </w:rPr>
@@ -3361,13 +3625,19 @@
       </w:r>
       <w:r>
         <w:rPr>
-          <w:lang w:val="en-GB"/>
-          <w14:ligatures w14:val="standard"/>
-        </w:rPr>
-        <w:t>1</w:t>
-      </w:r>
-      <w:r>
-        <w:rPr>
+          <w:color w:val="auto"/>
+          <w:sz w:val="14"/>
+          <w:szCs w:val="14"/>
+          <w:lang w:val="en-GB"/>
+          <w14:ligatures w14:val="standard"/>
+        </w:rPr>
+        <w:t>3</w:t>
+      </w:r>
+      <w:r>
+        <w:rPr>
+          <w:color w:val="auto"/>
+          <w:sz w:val="14"/>
+          <w:szCs w:val="14"/>
           <w:lang w:val="en-GB"/>
           <w14:ligatures w14:val="standard"/>
         </w:rPr>
@@ -3378,52 +3648,123 @@
           <w:lang w:val="en-GB"/>
           <w14:ligatures w14:val="standard"/>
         </w:rPr>
+        <w:t xml:space="preserve"> </w:t>
+      </w:r>
+      <w:r>
+        <w:rPr>
+          <w:lang w:val="en-GB"/>
+          <w14:ligatures w14:val="standard"/>
+        </w:rPr>
         <w:tab/>
       </w:r>
-      <w:bookmarkEnd w:id="2"/>
-      <w:proofErr w:type="spellStart"/>
-      <w:r>
-        <w:rPr>
-          <w:lang w:val="en-GB"/>
-          <w14:ligatures w14:val="standard"/>
-        </w:rPr>
-        <w:t>Bhuvan</w:t>
-      </w:r>
-      <w:proofErr w:type="spellEnd"/>
-      <w:r>
-        <w:rPr>
-          <w:lang w:val="en-GB"/>
-          <w14:ligatures w14:val="standard"/>
-        </w:rPr>
-        <w:t xml:space="preserve"> M </w:t>
-      </w:r>
-      <w:proofErr w:type="spellStart"/>
-      <w:r>
-        <w:rPr>
-          <w:lang w:val="en-GB"/>
-          <w14:ligatures w14:val="standard"/>
-        </w:rPr>
-        <w:t>Shashidhara</w:t>
-      </w:r>
-      <w:proofErr w:type="spellEnd"/>
-      <w:r>
-        <w:rPr>
-          <w:lang w:val="en-GB"/>
-          <w14:ligatures w14:val="standard"/>
-        </w:rPr>
-        <w:t xml:space="preserve"> et al. “Evaluation of Machine Learning Frameworks on Bank Marketing and Higgs Datasets” IEEE 2015 DOI: 10.1109/ICACCE.2015.31</w:t>
+      <w:r>
+        <w:rPr>
+          <w:color w:val="auto"/>
+          <w:sz w:val="14"/>
+          <w:szCs w:val="14"/>
+          <w:lang w:val="en-GB"/>
+          <w14:ligatures w14:val="standard"/>
+        </w:rPr>
+        <w:t>Lavanya Gupta</w:t>
+      </w:r>
+      <w:r>
+        <w:rPr>
+          <w:color w:val="auto"/>
+          <w:sz w:val="14"/>
+          <w:szCs w:val="14"/>
+          <w:lang w:val="en-GB"/>
+          <w14:ligatures w14:val="standard"/>
+        </w:rPr>
+        <w:t xml:space="preserve">, </w:t>
+      </w:r>
+      <w:r>
+        <w:rPr>
+          <w:color w:val="auto"/>
+          <w:sz w:val="14"/>
+          <w:szCs w:val="14"/>
+          <w:lang w:val="en-GB"/>
+          <w14:ligatures w14:val="standard"/>
+        </w:rPr>
+        <w:t>"</w:t>
+      </w:r>
+      <w:r>
+        <w:rPr>
+          <w:color w:val="auto"/>
+          <w:sz w:val="14"/>
+          <w:szCs w:val="14"/>
+          <w:lang w:val="en-GB"/>
+          <w14:ligatures w14:val="standard"/>
+        </w:rPr>
+        <w:t>Google Play Store App</w:t>
+      </w:r>
+      <w:r>
+        <w:rPr>
+          <w:color w:val="auto"/>
+          <w:sz w:val="14"/>
+          <w:szCs w:val="14"/>
+          <w:lang w:val="en-GB"/>
+          <w14:ligatures w14:val="standard"/>
+        </w:rPr>
+        <w:t>s</w:t>
+      </w:r>
+      <w:r>
+        <w:rPr>
+          <w:color w:val="auto"/>
+          <w:sz w:val="14"/>
+          <w:szCs w:val="14"/>
+          <w:lang w:val="en-GB"/>
+          <w14:ligatures w14:val="standard"/>
+        </w:rPr>
+        <w:t>"</w:t>
+      </w:r>
+      <w:r>
+        <w:rPr>
+          <w:color w:val="auto"/>
+          <w:sz w:val="14"/>
+          <w:szCs w:val="14"/>
+          <w:lang w:val="en-GB"/>
+          <w14:ligatures w14:val="standard"/>
+        </w:rPr>
+        <w:t>,</w:t>
+      </w:r>
+      <w:r>
+        <w:rPr>
+          <w:color w:val="auto"/>
+          <w:sz w:val="14"/>
+          <w:szCs w:val="14"/>
+          <w:lang w:val="en-GB"/>
+          <w14:ligatures w14:val="standard"/>
+        </w:rPr>
+        <w:t xml:space="preserve"> [Online] </w:t>
+      </w:r>
+      <w:r>
+        <w:rPr>
+          <w:color w:val="auto"/>
+          <w:sz w:val="14"/>
+          <w:szCs w:val="14"/>
+          <w:lang w:val="en-GB"/>
+          <w14:ligatures w14:val="standard"/>
+        </w:rPr>
+        <w:t>https://www.kaggle.com/lava18/google-play-store-apps</w:t>
       </w:r>
     </w:p>
     <w:p>
       <w:pPr>
-        <w:pStyle w:val="Bibentry"/>
-        <w:rPr>
-          <w:lang w:val="en-GB"/>
-          <w14:ligatures w14:val="standard"/>
-        </w:rPr>
-      </w:pPr>
-      <w:r>
-        <w:rPr>
+        <w:pStyle w:val="MetadataHead"/>
+        <w:ind w:left="300" w:hanging="300"/>
+        <w:rPr>
+          <w:color w:val="auto"/>
+          <w:sz w:val="14"/>
+          <w:szCs w:val="14"/>
+          <w:lang w:val="en-GB"/>
+          <w14:ligatures w14:val="standard"/>
+        </w:rPr>
+      </w:pPr>
+      <w:r>
+        <w:rPr>
+          <w:color w:val="auto"/>
+          <w:sz w:val="14"/>
+          <w:szCs w:val="14"/>
           <w:lang w:val="en-GB"/>
           <w14:ligatures w14:val="standard"/>
         </w:rPr>
@@ -3431,13 +3772,19 @@
       </w:r>
       <w:r>
         <w:rPr>
-          <w:lang w:val="en-GB"/>
-          <w14:ligatures w14:val="standard"/>
-        </w:rPr>
-        <w:t>2</w:t>
-      </w:r>
-      <w:r>
-        <w:rPr>
+          <w:color w:val="auto"/>
+          <w:sz w:val="14"/>
+          <w:szCs w:val="14"/>
+          <w:lang w:val="en-GB"/>
+          <w14:ligatures w14:val="standard"/>
+        </w:rPr>
+        <w:t>4</w:t>
+      </w:r>
+      <w:r>
+        <w:rPr>
+          <w:color w:val="auto"/>
+          <w:sz w:val="14"/>
+          <w:szCs w:val="14"/>
           <w:lang w:val="en-GB"/>
           <w14:ligatures w14:val="standard"/>
         </w:rPr>
@@ -3448,21 +3795,132 @@
           <w:lang w:val="en-GB"/>
           <w14:ligatures w14:val="standard"/>
         </w:rPr>
+        <w:t xml:space="preserve"> </w:t>
+      </w:r>
+      <w:r>
+        <w:rPr>
+          <w:lang w:val="en-GB"/>
+          <w14:ligatures w14:val="standard"/>
+        </w:rPr>
         <w:tab/>
-        <w:t>The team Google Brain’s “</w:t>
-      </w:r>
-      <w:r>
-        <w:rPr>
-          <w:lang w:val="en-GB"/>
-        </w:rPr>
-        <w:t>TensorFlow: A system for large-scale machine learning</w:t>
-      </w:r>
-      <w:r>
-        <w:rPr>
-          <w:lang w:val="en-GB"/>
-          <w14:ligatures w14:val="standard"/>
-        </w:rPr>
-        <w:t>” 12th USENIX Symposium on Operating Systems Design and Implementation in 2016.</w:t>
+      </w:r>
+      <w:bookmarkStart w:id="3" w:name="_Hlk528370909"/>
+      <w:proofErr w:type="spellStart"/>
+      <w:r>
+        <w:rPr>
+          <w:color w:val="auto"/>
+          <w:sz w:val="14"/>
+          <w:szCs w:val="14"/>
+          <w:lang w:val="en-GB"/>
+          <w14:ligatures w14:val="standard"/>
+        </w:rPr>
+        <w:t>D</w:t>
+      </w:r>
+      <w:bookmarkEnd w:id="3"/>
+      <w:r>
+        <w:rPr>
+          <w:color w:val="auto"/>
+          <w:sz w:val="14"/>
+          <w:szCs w:val="14"/>
+          <w:lang w:val="en-GB"/>
+          <w14:ligatures w14:val="standard"/>
+        </w:rPr>
+        <w:t>atanyze</w:t>
+      </w:r>
+      <w:proofErr w:type="spellEnd"/>
+      <w:r>
+        <w:rPr>
+          <w:color w:val="auto"/>
+          <w:sz w:val="14"/>
+          <w:szCs w:val="14"/>
+          <w:lang w:val="en-GB"/>
+          <w14:ligatures w14:val="standard"/>
+        </w:rPr>
+        <w:t xml:space="preserve">, </w:t>
+      </w:r>
+      <w:r>
+        <w:rPr>
+          <w:color w:val="auto"/>
+          <w:sz w:val="14"/>
+          <w:szCs w:val="14"/>
+          <w:lang w:val="en-GB"/>
+          <w14:ligatures w14:val="standard"/>
+        </w:rPr>
+        <w:t xml:space="preserve">"Machine Learning Market Share Report | Competitor Analysis | TensorFlow, </w:t>
+      </w:r>
+      <w:proofErr w:type="spellStart"/>
+      <w:r>
+        <w:rPr>
+          <w:color w:val="auto"/>
+          <w:sz w:val="14"/>
+          <w:szCs w:val="14"/>
+          <w:lang w:val="en-GB"/>
+          <w14:ligatures w14:val="standard"/>
+        </w:rPr>
+        <w:t>scikit</w:t>
+      </w:r>
+      <w:proofErr w:type="spellEnd"/>
+      <w:r>
+        <w:rPr>
+          <w:color w:val="auto"/>
+          <w:sz w:val="14"/>
+          <w:szCs w:val="14"/>
+          <w:lang w:val="en-GB"/>
+          <w14:ligatures w14:val="standard"/>
+        </w:rPr>
+        <w:t xml:space="preserve">-learn, </w:t>
+      </w:r>
+      <w:proofErr w:type="spellStart"/>
+      <w:r>
+        <w:rPr>
+          <w:color w:val="auto"/>
+          <w:sz w:val="14"/>
+          <w:szCs w:val="14"/>
+          <w:lang w:val="en-GB"/>
+          <w14:ligatures w14:val="standard"/>
+        </w:rPr>
+        <w:t>MLlib</w:t>
+      </w:r>
+      <w:proofErr w:type="spellEnd"/>
+      <w:r>
+        <w:rPr>
+          <w:color w:val="auto"/>
+          <w:sz w:val="14"/>
+          <w:szCs w:val="14"/>
+          <w:lang w:val="en-GB"/>
+          <w14:ligatures w14:val="standard"/>
+        </w:rPr>
+        <w:t>,</w:t>
+      </w:r>
+      <w:r>
+        <w:rPr>
+          <w:color w:val="auto"/>
+          <w:sz w:val="14"/>
+          <w:szCs w:val="14"/>
+          <w:lang w:val="en-GB"/>
+          <w14:ligatures w14:val="standard"/>
+        </w:rPr>
+        <w:t>"</w:t>
+      </w:r>
+      <w:r>
+        <w:rPr>
+          <w:color w:val="auto"/>
+          <w:sz w:val="14"/>
+          <w:szCs w:val="14"/>
+          <w:lang w:val="en-GB"/>
+          <w14:ligatures w14:val="standard"/>
+        </w:rPr>
+        <w:t xml:space="preserve"> [Online] </w:t>
+      </w:r>
+      <w:r>
+        <w:rPr>
+          <w:color w:val="auto"/>
+          <w:sz w:val="14"/>
+          <w:szCs w:val="14"/>
+          <w:lang w:val="en-GB"/>
+          <w14:ligatures w14:val="standard"/>
+        </w:rPr>
+        <w:t>https://www.datanyze.com/market-share/machine-learning</w:t>
       </w:r>
     </w:p>
     <w:p>
@@ -3470,7 +3928,7 @@
         <w:pStyle w:val="MetadataHead"/>
         <w:ind w:left="300" w:hanging="300"/>
         <w:rPr>
-          <w:rStyle w:val="Hyperlink"/>
+          <w:color w:val="auto"/>
           <w:sz w:val="14"/>
           <w:szCs w:val="14"/>
           <w:lang w:val="en-GB"/>
@@ -3495,7 +3953,7 @@
           <w:lang w:val="en-GB"/>
           <w14:ligatures w14:val="standard"/>
         </w:rPr>
-        <w:t>3</w:t>
+        <w:t>5</w:t>
       </w:r>
       <w:r>
         <w:rPr>
@@ -3521,16 +3979,40 @@
         </w:rPr>
         <w:tab/>
       </w:r>
-      <w:r>
-        <w:rPr>
-          <w:color w:val="auto"/>
-          <w:sz w:val="14"/>
-          <w:szCs w:val="14"/>
-          <w:lang w:val="en-GB"/>
-          <w14:ligatures w14:val="standard"/>
-        </w:rPr>
-        <w:t>Lavanya Gupta</w:t>
-      </w:r>
+      <w:proofErr w:type="spellStart"/>
+      <w:r>
+        <w:rPr>
+          <w:color w:val="auto"/>
+          <w:sz w:val="14"/>
+          <w:szCs w:val="14"/>
+          <w:lang w:val="en-GB"/>
+          <w14:ligatures w14:val="standard"/>
+        </w:rPr>
+        <w:t>Joeran</w:t>
+      </w:r>
+      <w:proofErr w:type="spellEnd"/>
+      <w:r>
+        <w:rPr>
+          <w:color w:val="auto"/>
+          <w:sz w:val="14"/>
+          <w:szCs w:val="14"/>
+          <w:lang w:val="en-GB"/>
+          <w14:ligatures w14:val="standard"/>
+        </w:rPr>
+        <w:t xml:space="preserve"> </w:t>
+      </w:r>
+      <w:proofErr w:type="spellStart"/>
+      <w:r>
+        <w:rPr>
+          <w:color w:val="auto"/>
+          <w:sz w:val="14"/>
+          <w:szCs w:val="14"/>
+          <w:lang w:val="en-GB"/>
+          <w14:ligatures w14:val="standard"/>
+        </w:rPr>
+        <w:t>Beel</w:t>
+      </w:r>
+      <w:proofErr w:type="spellEnd"/>
       <w:r>
         <w:rPr>
           <w:color w:val="auto"/>
@@ -3549,6 +4031,70 @@
           <w:lang w:val="en-GB"/>
           <w14:ligatures w14:val="standard"/>
         </w:rPr>
+        <w:t xml:space="preserve">"Experience with and Preference of Machine-Learning Libraries: </w:t>
+      </w:r>
+      <w:proofErr w:type="spellStart"/>
+      <w:r>
+        <w:rPr>
+          <w:color w:val="auto"/>
+          <w:sz w:val="14"/>
+          <w:szCs w:val="14"/>
+          <w:lang w:val="en-GB"/>
+          <w14:ligatures w14:val="standard"/>
+        </w:rPr>
+        <w:t>scikit</w:t>
+      </w:r>
+      <w:proofErr w:type="spellEnd"/>
+      <w:r>
+        <w:rPr>
+          <w:color w:val="auto"/>
+          <w:sz w:val="14"/>
+          <w:szCs w:val="14"/>
+          <w:lang w:val="en-GB"/>
+          <w14:ligatures w14:val="standard"/>
+        </w:rPr>
+        <w:t xml:space="preserve">-learn vs. </w:t>
+      </w:r>
+      <w:proofErr w:type="spellStart"/>
+      <w:r>
+        <w:rPr>
+          <w:color w:val="auto"/>
+          <w:sz w:val="14"/>
+          <w:szCs w:val="14"/>
+          <w:lang w:val="en-GB"/>
+          <w14:ligatures w14:val="standard"/>
+        </w:rPr>
+        <w:t>Tensorflow</w:t>
+      </w:r>
+      <w:proofErr w:type="spellEnd"/>
+      <w:r>
+        <w:rPr>
+          <w:color w:val="auto"/>
+          <w:sz w:val="14"/>
+          <w:szCs w:val="14"/>
+          <w:lang w:val="en-GB"/>
+          <w14:ligatures w14:val="standard"/>
+        </w:rPr>
+        <w:t xml:space="preserve"> vs. Weka … [What Machine-Learning Students Think/Like/Know/Are…]</w:t>
+      </w:r>
+      <w:r>
+        <w:rPr>
+          <w:color w:val="auto"/>
+          <w:sz w:val="14"/>
+          <w:szCs w:val="14"/>
+          <w:lang w:val="en-GB"/>
+          <w14:ligatures w14:val="standard"/>
+        </w:rPr>
+        <w:t>,</w:t>
+      </w:r>
+      <w:r>
+        <w:rPr>
+          <w:color w:val="auto"/>
+          <w:sz w:val="14"/>
+          <w:szCs w:val="14"/>
+          <w:lang w:val="en-GB"/>
+          <w14:ligatures w14:val="standard"/>
+        </w:rPr>
         <w:t>"</w:t>
       </w:r>
       <w:r>
@@ -3559,46 +4105,6 @@
           <w:lang w:val="en-GB"/>
           <w14:ligatures w14:val="standard"/>
         </w:rPr>
-        <w:t>Google Play Store App</w:t>
-      </w:r>
-      <w:r>
-        <w:rPr>
-          <w:color w:val="auto"/>
-          <w:sz w:val="14"/>
-          <w:szCs w:val="14"/>
-          <w:lang w:val="en-GB"/>
-          <w14:ligatures w14:val="standard"/>
-        </w:rPr>
-        <w:t>s</w:t>
-      </w:r>
-      <w:r>
-        <w:rPr>
-          <w:color w:val="auto"/>
-          <w:sz w:val="14"/>
-          <w:szCs w:val="14"/>
-          <w:lang w:val="en-GB"/>
-          <w14:ligatures w14:val="standard"/>
-        </w:rPr>
-        <w:t>"</w:t>
-      </w:r>
-      <w:r>
-        <w:rPr>
-          <w:color w:val="auto"/>
-          <w:sz w:val="14"/>
-          <w:szCs w:val="14"/>
-          <w:lang w:val="en-GB"/>
-          <w14:ligatures w14:val="standard"/>
-        </w:rPr>
-        <w:t>,</w:t>
-      </w:r>
-      <w:r>
-        <w:rPr>
-          <w:color w:val="auto"/>
-          <w:sz w:val="14"/>
-          <w:szCs w:val="14"/>
-          <w:lang w:val="en-GB"/>
-          <w14:ligatures w14:val="standard"/>
-        </w:rPr>
         <w:t xml:space="preserve"> [Online] </w:t>
       </w:r>
       <w:r>
@@ -3609,7 +4115,7 @@
           <w:lang w:val="en-GB"/>
           <w14:ligatures w14:val="standard"/>
         </w:rPr>
-        <w:t>https://www.kaggle.com/lava18/google-play-store-apps</w:t>
+        <w:t>https://www.scss.tcd.ie/joeran.beel/blog/2018/01/28/what-machine-learning-students-think-like-know-are-experience-with-and-preference-for-machine-learning-libraries-scikit-learn-vs-tensorflow-vs-weka/</w:t>
       </w:r>
     </w:p>
     <w:p>
@@ -3642,7 +4148,7 @@
           <w:lang w:val="en-GB"/>
           <w14:ligatures w14:val="standard"/>
         </w:rPr>
-        <w:t>4</w:t>
+        <w:t>6</w:t>
       </w:r>
       <w:r>
         <w:rPr>
@@ -3668,7 +4174,6 @@
         </w:rPr>
         <w:tab/>
       </w:r>
-      <w:bookmarkStart w:id="3" w:name="_Hlk528370909"/>
       <w:proofErr w:type="spellStart"/>
       <w:r>
         <w:rPr>
@@ -3678,18 +4183,7 @@
           <w:lang w:val="en-GB"/>
           <w14:ligatures w14:val="standard"/>
         </w:rPr>
-        <w:t>D</w:t>
-      </w:r>
-      <w:bookmarkEnd w:id="3"/>
-      <w:r>
-        <w:rPr>
-          <w:color w:val="auto"/>
-          <w:sz w:val="14"/>
-          <w:szCs w:val="14"/>
-          <w:lang w:val="en-GB"/>
-          <w14:ligatures w14:val="standard"/>
-        </w:rPr>
-        <w:t>atanyze</w:t>
+        <w:t>Joeran</w:t>
       </w:r>
       <w:proofErr w:type="spellEnd"/>
       <w:r>
@@ -3700,17 +4194,7 @@
           <w:lang w:val="en-GB"/>
           <w14:ligatures w14:val="standard"/>
         </w:rPr>
-        <w:t xml:space="preserve">, </w:t>
-      </w:r>
-      <w:r>
-        <w:rPr>
-          <w:color w:val="auto"/>
-          <w:sz w:val="14"/>
-          <w:szCs w:val="14"/>
-          <w:lang w:val="en-GB"/>
-          <w14:ligatures w14:val="standard"/>
-        </w:rPr>
-        <w:t xml:space="preserve">"Machine Learning Market Share Report | Competitor Analysis | TensorFlow, </w:t>
+        <w:t xml:space="preserve"> </w:t>
       </w:r>
       <w:proofErr w:type="spellStart"/>
       <w:r>
@@ -3721,7 +4205,7 @@
           <w:lang w:val="en-GB"/>
           <w14:ligatures w14:val="standard"/>
         </w:rPr>
-        <w:t>scikit</w:t>
+        <w:t>Beel</w:t>
       </w:r>
       <w:proofErr w:type="spellEnd"/>
       <w:r>
@@ -3732,59 +4216,7 @@
           <w:lang w:val="en-GB"/>
           <w14:ligatures w14:val="standard"/>
         </w:rPr>
-        <w:t xml:space="preserve">-learn, </w:t>
-      </w:r>
-      <w:proofErr w:type="spellStart"/>
-      <w:r>
-        <w:rPr>
-          <w:color w:val="auto"/>
-          <w:sz w:val="14"/>
-          <w:szCs w:val="14"/>
-          <w:lang w:val="en-GB"/>
-          <w14:ligatures w14:val="standard"/>
-        </w:rPr>
-        <w:t>MLlib</w:t>
-      </w:r>
-      <w:proofErr w:type="spellEnd"/>
-      <w:r>
-        <w:rPr>
-          <w:color w:val="auto"/>
-          <w:sz w:val="14"/>
-          <w:szCs w:val="14"/>
-          <w:lang w:val="en-GB"/>
-          <w14:ligatures w14:val="standard"/>
-        </w:rPr>
-        <w:t>,</w:t>
-      </w:r>
-      <w:r>
-        <w:rPr>
-          <w:color w:val="auto"/>
-          <w:sz w:val="14"/>
-          <w:szCs w:val="14"/>
-          <w:lang w:val="en-GB"/>
-          <w14:ligatures w14:val="standard"/>
-        </w:rPr>
-        <w:t>"</w:t>
-      </w:r>
-      <w:r>
-        <w:rPr>
-          <w:color w:val="auto"/>
-          <w:sz w:val="14"/>
-          <w:szCs w:val="14"/>
-          <w:lang w:val="en-GB"/>
-          <w14:ligatures w14:val="standard"/>
-        </w:rPr>
-        <w:t xml:space="preserve"> [Online] </w:t>
-      </w:r>
-      <w:r>
-        <w:rPr>
-          <w:color w:val="auto"/>
-          <w:sz w:val="14"/>
-          <w:szCs w:val="14"/>
-          <w:lang w:val="en-GB"/>
-          <w14:ligatures w14:val="standard"/>
-        </w:rPr>
-        <w:t>https://www.datanyze.com/market-share/machine-learning</w:t>
+        <w:t xml:space="preserve"> and Douglas Leith. Machine Learning (CS7CS4/CS4404). Trinity College Dublin, School of Computer Science and Statistics. 2018.</w:t>
       </w:r>
     </w:p>
     <w:p>
@@ -3807,37 +4239,13 @@
           <w:lang w:val="en-GB"/>
           <w14:ligatures w14:val="standard"/>
         </w:rPr>
-        <w:t>[</w:t>
-      </w:r>
-      <w:r>
-        <w:rPr>
-          <w:color w:val="auto"/>
-          <w:sz w:val="14"/>
-          <w:szCs w:val="14"/>
-          <w:lang w:val="en-GB"/>
-          <w14:ligatures w14:val="standard"/>
-        </w:rPr>
-        <w:t>5</w:t>
-      </w:r>
-      <w:r>
-        <w:rPr>
-          <w:color w:val="auto"/>
-          <w:sz w:val="14"/>
-          <w:szCs w:val="14"/>
-          <w:lang w:val="en-GB"/>
-          <w14:ligatures w14:val="standard"/>
-        </w:rPr>
-        <w:t>]</w:t>
-      </w:r>
-      <w:r>
-        <w:rPr>
-          <w:lang w:val="en-GB"/>
-          <w14:ligatures w14:val="standard"/>
-        </w:rPr>
-        <w:t xml:space="preserve"> </w:t>
-      </w:r>
-      <w:r>
-        <w:rPr>
+        <w:t>[7]</w:t>
+      </w:r>
+      <w:r>
+        <w:rPr>
+          <w:color w:val="auto"/>
+          <w:sz w:val="14"/>
+          <w:szCs w:val="14"/>
           <w:lang w:val="en-GB"/>
           <w14:ligatures w14:val="standard"/>
         </w:rPr>
@@ -3852,7 +4260,7 @@
           <w:lang w:val="en-GB"/>
           <w14:ligatures w14:val="standard"/>
         </w:rPr>
-        <w:t>Joeran</w:t>
+        <w:t>Xiangrui</w:t>
       </w:r>
       <w:proofErr w:type="spellEnd"/>
       <w:r>
@@ -3863,7 +4271,17 @@
           <w:lang w:val="en-GB"/>
           <w14:ligatures w14:val="standard"/>
         </w:rPr>
-        <w:t xml:space="preserve"> </w:t>
+        <w:t xml:space="preserve"> Meng </w:t>
+      </w:r>
+      <w:r>
+        <w:rPr>
+          <w:color w:val="auto"/>
+          <w:sz w:val="14"/>
+          <w:szCs w:val="14"/>
+          <w:lang w:val="en-GB"/>
+          <w14:ligatures w14:val="standard"/>
+        </w:rPr>
+        <w:t xml:space="preserve">et al. </w:t>
       </w:r>
       <w:proofErr w:type="spellStart"/>
       <w:r>
@@ -3874,7 +4292,7 @@
           <w:lang w:val="en-GB"/>
           <w14:ligatures w14:val="standard"/>
         </w:rPr>
-        <w:t>Beel</w:t>
+        <w:t>MLlib</w:t>
       </w:r>
       <w:proofErr w:type="spellEnd"/>
       <w:r>
@@ -3885,6 +4303,16 @@
           <w:lang w:val="en-GB"/>
           <w14:ligatures w14:val="standard"/>
         </w:rPr>
+        <w:t>: Machine Learning in Apache Spark</w:t>
+      </w:r>
+      <w:r>
+        <w:rPr>
+          <w:color w:val="auto"/>
+          <w:sz w:val="14"/>
+          <w:szCs w:val="14"/>
+          <w:lang w:val="en-GB"/>
+          <w14:ligatures w14:val="standard"/>
+        </w:rPr>
         <w:t xml:space="preserve">, </w:t>
       </w:r>
       <w:r>
@@ -3895,91 +4323,7 @@
           <w:lang w:val="en-GB"/>
           <w14:ligatures w14:val="standard"/>
         </w:rPr>
-        <w:t xml:space="preserve">"Experience with and Preference of Machine-Learning Libraries: </w:t>
-      </w:r>
-      <w:proofErr w:type="spellStart"/>
-      <w:r>
-        <w:rPr>
-          <w:color w:val="auto"/>
-          <w:sz w:val="14"/>
-          <w:szCs w:val="14"/>
-          <w:lang w:val="en-GB"/>
-          <w14:ligatures w14:val="standard"/>
-        </w:rPr>
-        <w:t>scikit</w:t>
-      </w:r>
-      <w:proofErr w:type="spellEnd"/>
-      <w:r>
-        <w:rPr>
-          <w:color w:val="auto"/>
-          <w:sz w:val="14"/>
-          <w:szCs w:val="14"/>
-          <w:lang w:val="en-GB"/>
-          <w14:ligatures w14:val="standard"/>
-        </w:rPr>
-        <w:t xml:space="preserve">-learn vs. </w:t>
-      </w:r>
-      <w:proofErr w:type="spellStart"/>
-      <w:r>
-        <w:rPr>
-          <w:color w:val="auto"/>
-          <w:sz w:val="14"/>
-          <w:szCs w:val="14"/>
-          <w:lang w:val="en-GB"/>
-          <w14:ligatures w14:val="standard"/>
-        </w:rPr>
-        <w:t>Tensorflow</w:t>
-      </w:r>
-      <w:proofErr w:type="spellEnd"/>
-      <w:r>
-        <w:rPr>
-          <w:color w:val="auto"/>
-          <w:sz w:val="14"/>
-          <w:szCs w:val="14"/>
-          <w:lang w:val="en-GB"/>
-          <w14:ligatures w14:val="standard"/>
-        </w:rPr>
-        <w:t xml:space="preserve"> vs. Weka … [What Machine-Learning Students Think/Like/Know/Are…]</w:t>
-      </w:r>
-      <w:r>
-        <w:rPr>
-          <w:color w:val="auto"/>
-          <w:sz w:val="14"/>
-          <w:szCs w:val="14"/>
-          <w:lang w:val="en-GB"/>
-          <w14:ligatures w14:val="standard"/>
-        </w:rPr>
-        <w:t>,</w:t>
-      </w:r>
-      <w:r>
-        <w:rPr>
-          <w:color w:val="auto"/>
-          <w:sz w:val="14"/>
-          <w:szCs w:val="14"/>
-          <w:lang w:val="en-GB"/>
-          <w14:ligatures w14:val="standard"/>
-        </w:rPr>
-        <w:t>"</w:t>
-      </w:r>
-      <w:r>
-        <w:rPr>
-          <w:color w:val="auto"/>
-          <w:sz w:val="14"/>
-          <w:szCs w:val="14"/>
-          <w:lang w:val="en-GB"/>
-          <w14:ligatures w14:val="standard"/>
-        </w:rPr>
-        <w:t xml:space="preserve"> [Online] </w:t>
-      </w:r>
-      <w:r>
-        <w:rPr>
-          <w:color w:val="auto"/>
-          <w:sz w:val="14"/>
-          <w:szCs w:val="14"/>
-          <w:lang w:val="en-GB"/>
-          <w14:ligatures w14:val="standard"/>
-        </w:rPr>
-        <w:t>https://www.scss.tcd.ie/joeran.beel/blog/2018/01/28/what-machine-learning-students-think-like-know-are-experience-with-and-preference-for-machine-learning-libraries-scikit-learn-vs-tensorflow-vs-weka/</w:t>
+        <w:t>Journal of Machine Learning Research 17 (2016) 1-7</w:t>
       </w:r>
     </w:p>
     <w:p>
@@ -4002,30 +4346,13 @@
           <w:lang w:val="en-GB"/>
           <w14:ligatures w14:val="standard"/>
         </w:rPr>
-        <w:t>[</w:t>
-      </w:r>
-      <w:r>
-        <w:rPr>
-          <w:color w:val="auto"/>
-          <w:sz w:val="14"/>
-          <w:szCs w:val="14"/>
-          <w:lang w:val="en-GB"/>
-          <w14:ligatures w14:val="standard"/>
-        </w:rPr>
-        <w:t>6</w:t>
-      </w:r>
-      <w:r>
-        <w:rPr>
-          <w:color w:val="auto"/>
-          <w:sz w:val="14"/>
-          <w:szCs w:val="14"/>
-          <w:lang w:val="en-GB"/>
-          <w14:ligatures w14:val="standard"/>
-        </w:rPr>
-        <w:t>]</w:t>
-      </w:r>
-      <w:r>
-        <w:rPr>
+        <w:t>[8]</w:t>
+      </w:r>
+      <w:r>
+        <w:rPr>
+          <w:color w:val="auto"/>
+          <w:sz w:val="14"/>
+          <w:szCs w:val="14"/>
           <w:lang w:val="en-GB"/>
           <w14:ligatures w14:val="standard"/>
         </w:rPr>
@@ -4033,6 +4360,9 @@
       </w:r>
       <w:r>
         <w:rPr>
+          <w:color w:val="auto"/>
+          <w:sz w:val="14"/>
+          <w:szCs w:val="14"/>
           <w:lang w:val="en-GB"/>
           <w14:ligatures w14:val="standard"/>
         </w:rPr>
@@ -4047,7 +4377,7 @@
           <w:lang w:val="en-GB"/>
           <w14:ligatures w14:val="standard"/>
         </w:rPr>
-        <w:t>Joeran</w:t>
+        <w:t>Demsar</w:t>
       </w:r>
       <w:proofErr w:type="spellEnd"/>
       <w:r>
@@ -4058,29 +4388,81 @@
           <w:lang w:val="en-GB"/>
           <w14:ligatures w14:val="standard"/>
         </w:rPr>
+        <w:t xml:space="preserve"> J, </w:t>
+      </w:r>
+      <w:proofErr w:type="spellStart"/>
+      <w:proofErr w:type="gramStart"/>
+      <w:r>
+        <w:rPr>
+          <w:color w:val="auto"/>
+          <w:sz w:val="14"/>
+          <w:szCs w:val="14"/>
+          <w:lang w:val="en-GB"/>
+          <w14:ligatures w14:val="standard"/>
+        </w:rPr>
+        <w:t>Curk</w:t>
+      </w:r>
+      <w:proofErr w:type="spellEnd"/>
+      <w:r>
+        <w:rPr>
+          <w:color w:val="auto"/>
+          <w:sz w:val="14"/>
+          <w:szCs w:val="14"/>
+          <w:lang w:val="en-GB"/>
+          <w14:ligatures w14:val="standard"/>
+        </w:rPr>
         <w:t xml:space="preserve"> </w:t>
       </w:r>
-      <w:proofErr w:type="spellStart"/>
-      <w:r>
-        <w:rPr>
-          <w:color w:val="auto"/>
-          <w:sz w:val="14"/>
-          <w:szCs w:val="14"/>
-          <w:lang w:val="en-GB"/>
-          <w14:ligatures w14:val="standard"/>
-        </w:rPr>
-        <w:t>Beel</w:t>
-      </w:r>
-      <w:proofErr w:type="spellEnd"/>
-      <w:r>
-        <w:rPr>
-          <w:color w:val="auto"/>
-          <w:sz w:val="14"/>
-          <w:szCs w:val="14"/>
-          <w:lang w:val="en-GB"/>
-          <w14:ligatures w14:val="standard"/>
-        </w:rPr>
-        <w:t xml:space="preserve"> and Douglas Leith. Machine Learning (CS7CS4/CS4404). Trinity College Dublin, School of Computer Science and Statistics. 2018.</w:t>
+      <w:r>
+        <w:rPr>
+          <w:color w:val="auto"/>
+          <w:sz w:val="14"/>
+          <w:szCs w:val="14"/>
+          <w:lang w:val="en-GB"/>
+          <w14:ligatures w14:val="standard"/>
+        </w:rPr>
+        <w:t xml:space="preserve"> et al.</w:t>
+      </w:r>
+      <w:proofErr w:type="gramEnd"/>
+      <w:r>
+        <w:rPr>
+          <w:color w:val="auto"/>
+          <w:sz w:val="14"/>
+          <w:szCs w:val="14"/>
+          <w:lang w:val="en-GB"/>
+          <w14:ligatures w14:val="standard"/>
+        </w:rPr>
+        <w:t xml:space="preserve"> </w:t>
+      </w:r>
+      <w:r>
+        <w:rPr>
+          <w:color w:val="auto"/>
+          <w:sz w:val="14"/>
+          <w:szCs w:val="14"/>
+          <w:lang w:val="en-GB"/>
+          <w14:ligatures w14:val="standard"/>
+        </w:rPr>
+        <w:t>Orange: Data Mining Toolbox in Python. Journal of Machine Learning Research 14(Aug):2349−2353.</w:t>
+      </w:r>
+      <w:r>
+        <w:rPr>
+          <w:color w:val="auto"/>
+          <w:sz w:val="14"/>
+          <w:szCs w:val="14"/>
+          <w:lang w:val="en-GB"/>
+          <w14:ligatures w14:val="standard"/>
+        </w:rPr>
+        <w:t xml:space="preserve">, </w:t>
+      </w:r>
+      <w:r>
+        <w:rPr>
+          <w:color w:val="auto"/>
+          <w:sz w:val="14"/>
+          <w:szCs w:val="14"/>
+          <w:lang w:val="en-GB"/>
+          <w14:ligatures w14:val="standard"/>
+        </w:rPr>
+        <w:t>https://orange.biolab.si/citation/</w:t>
       </w:r>
     </w:p>
     <w:p>
@@ -4103,7 +4485,7 @@
           <w:lang w:val="en-GB"/>
           <w14:ligatures w14:val="standard"/>
         </w:rPr>
-        <w:t>[7]</w:t>
+        <w:t>[9]</w:t>
       </w:r>
       <w:r>
         <w:rPr>
@@ -4124,7 +4506,7 @@
           <w:lang w:val="en-GB"/>
           <w14:ligatures w14:val="standard"/>
         </w:rPr>
-        <w:t>Xiangrui</w:t>
+        <w:t>GregKondla</w:t>
       </w:r>
       <w:proofErr w:type="spellEnd"/>
       <w:r>
@@ -4135,59 +4517,57 @@
           <w:lang w:val="en-GB"/>
           <w14:ligatures w14:val="standard"/>
         </w:rPr>
-        <w:t xml:space="preserve"> Meng </w:t>
-      </w:r>
-      <w:r>
-        <w:rPr>
-          <w:color w:val="auto"/>
-          <w:sz w:val="14"/>
-          <w:szCs w:val="14"/>
-          <w:lang w:val="en-GB"/>
-          <w14:ligatures w14:val="standard"/>
-        </w:rPr>
-        <w:t xml:space="preserve">et al. </w:t>
-      </w:r>
-      <w:proofErr w:type="spellStart"/>
-      <w:r>
-        <w:rPr>
-          <w:color w:val="auto"/>
-          <w:sz w:val="14"/>
-          <w:szCs w:val="14"/>
-          <w:lang w:val="en-GB"/>
-          <w14:ligatures w14:val="standard"/>
-        </w:rPr>
-        <w:t>MLlib</w:t>
-      </w:r>
-      <w:proofErr w:type="spellEnd"/>
-      <w:r>
-        <w:rPr>
-          <w:color w:val="auto"/>
-          <w:sz w:val="14"/>
-          <w:szCs w:val="14"/>
-          <w:lang w:val="en-GB"/>
-          <w14:ligatures w14:val="standard"/>
-        </w:rPr>
-        <w:t>: Machine Learning in Apache Spark</w:t>
-      </w:r>
-      <w:r>
-        <w:rPr>
-          <w:color w:val="auto"/>
-          <w:sz w:val="14"/>
-          <w:szCs w:val="14"/>
-          <w:lang w:val="en-GB"/>
-          <w14:ligatures w14:val="standard"/>
-        </w:rPr>
-        <w:t xml:space="preserve">, </w:t>
-      </w:r>
-      <w:r>
-        <w:rPr>
-          <w:color w:val="auto"/>
-          <w:sz w:val="14"/>
-          <w:szCs w:val="14"/>
-          <w:lang w:val="en-GB"/>
-          <w14:ligatures w14:val="standard"/>
-        </w:rPr>
-        <w:t>Journal of Machine Learning Research 17 (2016) 1-7</w:t>
+        <w:t>,</w:t>
+      </w:r>
+      <w:r>
+        <w:rPr>
+          <w:color w:val="auto"/>
+          <w:sz w:val="14"/>
+          <w:szCs w:val="14"/>
+          <w:lang w:val="en-GB"/>
+          <w14:ligatures w14:val="standard"/>
+        </w:rPr>
+        <w:t xml:space="preserve"> </w:t>
+      </w:r>
+      <w:r>
+        <w:rPr>
+          <w:color w:val="auto"/>
+          <w:sz w:val="14"/>
+          <w:szCs w:val="14"/>
+          <w:lang w:val="en-GB"/>
+          <w14:ligatures w14:val="standard"/>
+        </w:rPr>
+        <w:t>“</w:t>
+      </w:r>
+      <w:r>
+        <w:rPr>
+          <w:color w:val="auto"/>
+          <w:sz w:val="14"/>
+          <w:szCs w:val="14"/>
+          <w:lang w:val="en-GB"/>
+          <w14:ligatures w14:val="standard"/>
+        </w:rPr>
+        <w:t>Car Insurance Cold Calls</w:t>
+      </w:r>
+      <w:r>
+        <w:rPr>
+          <w:color w:val="auto"/>
+          <w:sz w:val="14"/>
+          <w:szCs w:val="14"/>
+          <w:lang w:val="en-GB"/>
+          <w14:ligatures w14:val="standard"/>
+        </w:rPr>
+        <w:t xml:space="preserve">”, [Online] </w:t>
+      </w:r>
+      <w:r>
+        <w:rPr>
+          <w:color w:val="auto"/>
+          <w:sz w:val="14"/>
+          <w:szCs w:val="14"/>
+          <w:lang w:val="en-GB"/>
+          <w14:ligatures w14:val="standard"/>
+        </w:rPr>
+        <w:t>https://www.kaggle.com/kondla/carinsurance</w:t>
       </w:r>
     </w:p>
     <w:p>
@@ -4210,17 +4590,7 @@
           <w:lang w:val="en-GB"/>
           <w14:ligatures w14:val="standard"/>
         </w:rPr>
-        <w:t>[8]</w:t>
-      </w:r>
-      <w:r>
-        <w:rPr>
-          <w:color w:val="auto"/>
-          <w:sz w:val="14"/>
-          <w:szCs w:val="14"/>
-          <w:lang w:val="en-GB"/>
-          <w14:ligatures w14:val="standard"/>
-        </w:rPr>
-        <w:t xml:space="preserve"> </w:t>
+        <w:t>[10]</w:t>
       </w:r>
       <w:r>
         <w:rPr>
@@ -4241,7 +4611,7 @@
           <w:lang w:val="en-GB"/>
           <w14:ligatures w14:val="standard"/>
         </w:rPr>
-        <w:t>Demsar</w:t>
+        <w:t>Eibe</w:t>
       </w:r>
       <w:proofErr w:type="spellEnd"/>
       <w:r>
@@ -4252,81 +4622,7 @@
           <w:lang w:val="en-GB"/>
           <w14:ligatures w14:val="standard"/>
         </w:rPr>
-        <w:t xml:space="preserve"> J, </w:t>
-      </w:r>
-      <w:proofErr w:type="spellStart"/>
-      <w:proofErr w:type="gramStart"/>
-      <w:r>
-        <w:rPr>
-          <w:color w:val="auto"/>
-          <w:sz w:val="14"/>
-          <w:szCs w:val="14"/>
-          <w:lang w:val="en-GB"/>
-          <w14:ligatures w14:val="standard"/>
-        </w:rPr>
-        <w:t>Curk</w:t>
-      </w:r>
-      <w:proofErr w:type="spellEnd"/>
-      <w:r>
-        <w:rPr>
-          <w:color w:val="auto"/>
-          <w:sz w:val="14"/>
-          <w:szCs w:val="14"/>
-          <w:lang w:val="en-GB"/>
-          <w14:ligatures w14:val="standard"/>
-        </w:rPr>
-        <w:t xml:space="preserve"> </w:t>
-      </w:r>
-      <w:r>
-        <w:rPr>
-          <w:color w:val="auto"/>
-          <w:sz w:val="14"/>
-          <w:szCs w:val="14"/>
-          <w:lang w:val="en-GB"/>
-          <w14:ligatures w14:val="standard"/>
-        </w:rPr>
-        <w:t xml:space="preserve"> et al.</w:t>
-      </w:r>
-      <w:proofErr w:type="gramEnd"/>
-      <w:r>
-        <w:rPr>
-          <w:color w:val="auto"/>
-          <w:sz w:val="14"/>
-          <w:szCs w:val="14"/>
-          <w:lang w:val="en-GB"/>
-          <w14:ligatures w14:val="standard"/>
-        </w:rPr>
-        <w:t xml:space="preserve"> </w:t>
-      </w:r>
-      <w:r>
-        <w:rPr>
-          <w:color w:val="auto"/>
-          <w:sz w:val="14"/>
-          <w:szCs w:val="14"/>
-          <w:lang w:val="en-GB"/>
-          <w14:ligatures w14:val="standard"/>
-        </w:rPr>
-        <w:t>Orange: Data Mining Toolbox in Python. Journal of Machine Learning Research 14(Aug):2349−2353.</w:t>
-      </w:r>
-      <w:r>
-        <w:rPr>
-          <w:color w:val="auto"/>
-          <w:sz w:val="14"/>
-          <w:szCs w:val="14"/>
-          <w:lang w:val="en-GB"/>
-          <w14:ligatures w14:val="standard"/>
-        </w:rPr>
-        <w:t xml:space="preserve">, </w:t>
-      </w:r>
-      <w:r>
-        <w:rPr>
-          <w:color w:val="auto"/>
-          <w:sz w:val="14"/>
-          <w:szCs w:val="14"/>
-          <w:lang w:val="en-GB"/>
-          <w14:ligatures w14:val="standard"/>
-        </w:rPr>
-        <w:t>https://orange.biolab.si/citation/</w:t>
+        <w:t xml:space="preserve"> Frank, Mark A. Hall, and Ian H. Witten (2016). The WEKA Workbench. Online Appendix for "Data Mining: Practical Machine Learning Tools and Techniques", Morgan Kaufmann, Fourth Edition, 2016.</w:t>
       </w:r>
     </w:p>
     <w:p>
@@ -4349,7 +4645,7 @@
           <w:lang w:val="en-GB"/>
           <w14:ligatures w14:val="standard"/>
         </w:rPr>
-        <w:t>[9]</w:t>
+        <w:t>[11]</w:t>
       </w:r>
       <w:r>
         <w:rPr>
@@ -4370,7 +4666,7 @@
           <w:lang w:val="en-GB"/>
           <w14:ligatures w14:val="standard"/>
         </w:rPr>
-        <w:t>GregKondla</w:t>
+        <w:t>Scikit</w:t>
       </w:r>
       <w:proofErr w:type="spellEnd"/>
       <w:r>
@@ -4381,57 +4677,29 @@
           <w:lang w:val="en-GB"/>
           <w14:ligatures w14:val="standard"/>
         </w:rPr>
-        <w:t>,</w:t>
-      </w:r>
-      <w:r>
-        <w:rPr>
-          <w:color w:val="auto"/>
-          <w:sz w:val="14"/>
-          <w:szCs w:val="14"/>
-          <w:lang w:val="en-GB"/>
-          <w14:ligatures w14:val="standard"/>
-        </w:rPr>
-        <w:t xml:space="preserve"> </w:t>
-      </w:r>
-      <w:r>
-        <w:rPr>
-          <w:color w:val="auto"/>
-          <w:sz w:val="14"/>
-          <w:szCs w:val="14"/>
-          <w:lang w:val="en-GB"/>
-          <w14:ligatures w14:val="standard"/>
-        </w:rPr>
-        <w:t>“</w:t>
-      </w:r>
-      <w:r>
-        <w:rPr>
-          <w:color w:val="auto"/>
-          <w:sz w:val="14"/>
-          <w:szCs w:val="14"/>
-          <w:lang w:val="en-GB"/>
-          <w14:ligatures w14:val="standard"/>
-        </w:rPr>
-        <w:t>Car Insurance Cold Calls</w:t>
-      </w:r>
-      <w:r>
-        <w:rPr>
-          <w:color w:val="auto"/>
-          <w:sz w:val="14"/>
-          <w:szCs w:val="14"/>
-          <w:lang w:val="en-GB"/>
-          <w14:ligatures w14:val="standard"/>
-        </w:rPr>
-        <w:t xml:space="preserve">”, [Online] </w:t>
-      </w:r>
-      <w:r>
-        <w:rPr>
-          <w:color w:val="auto"/>
-          <w:sz w:val="14"/>
-          <w:szCs w:val="14"/>
-          <w:lang w:val="en-GB"/>
-          <w14:ligatures w14:val="standard"/>
-        </w:rPr>
-        <w:t>https://www.kaggle.com/kondla/carinsurance</w:t>
+        <w:t xml:space="preserve">-learn: Machine Learning in Python, </w:t>
+      </w:r>
+      <w:proofErr w:type="spellStart"/>
+      <w:r>
+        <w:rPr>
+          <w:color w:val="auto"/>
+          <w:sz w:val="14"/>
+          <w:szCs w:val="14"/>
+          <w:lang w:val="en-GB"/>
+          <w14:ligatures w14:val="standard"/>
+        </w:rPr>
+        <w:t>Pedregosa</w:t>
+      </w:r>
+      <w:proofErr w:type="spellEnd"/>
+      <w:r>
+        <w:rPr>
+          <w:color w:val="auto"/>
+          <w:sz w:val="14"/>
+          <w:szCs w:val="14"/>
+          <w:lang w:val="en-GB"/>
+          <w14:ligatures w14:val="standard"/>
+        </w:rPr>
+        <w:t xml:space="preserve"> et al., JMLR 12, pp. 2825-2830, 2011.</w:t>
       </w:r>
     </w:p>
     <w:p>
@@ -4454,7 +4722,7 @@
           <w:lang w:val="en-GB"/>
           <w14:ligatures w14:val="standard"/>
         </w:rPr>
-        <w:t>[10]</w:t>
+        <w:t>[12]</w:t>
       </w:r>
       <w:r>
         <w:rPr>
@@ -4466,6 +4734,16 @@
         </w:rPr>
         <w:tab/>
       </w:r>
+      <w:r>
+        <w:rPr>
+          <w:color w:val="auto"/>
+          <w:sz w:val="14"/>
+          <w:szCs w:val="14"/>
+          <w:lang w:val="en-GB"/>
+          <w14:ligatures w14:val="standard"/>
+        </w:rPr>
+        <w:t xml:space="preserve">Martín Abadi, Ashish Agarwal, Paul Barham, Eugene </w:t>
+      </w:r>
       <w:proofErr w:type="spellStart"/>
       <w:r>
         <w:rPr>
@@ -4475,7 +4753,7 @@
           <w:lang w:val="en-GB"/>
           <w14:ligatures w14:val="standard"/>
         </w:rPr>
-        <w:t>Eibe</w:t>
+        <w:t>Brevdo</w:t>
       </w:r>
       <w:proofErr w:type="spellEnd"/>
       <w:r>
@@ -4486,40 +4764,17 @@
           <w:lang w:val="en-GB"/>
           <w14:ligatures w14:val="standard"/>
         </w:rPr>
-        <w:t xml:space="preserve"> Frank, Mark A. Hall, and Ian H. Witten (2016). The WEKA Workbench. Online Appendix for "Data Mining: Practical Machine Learning Tools and Techniques", Morgan Kaufmann, Fourth Edition, 2016.</w:t>
-      </w:r>
-    </w:p>
-    <w:p>
-      <w:pPr>
-        <w:pStyle w:val="MetadataHead"/>
-        <w:ind w:left="300" w:hanging="300"/>
-        <w:rPr>
-          <w:color w:val="auto"/>
-          <w:sz w:val="14"/>
-          <w:szCs w:val="14"/>
-          <w:lang w:val="en-GB"/>
-          <w14:ligatures w14:val="standard"/>
-        </w:rPr>
-      </w:pPr>
-      <w:r>
-        <w:rPr>
-          <w:color w:val="auto"/>
-          <w:sz w:val="14"/>
-          <w:szCs w:val="14"/>
-          <w:lang w:val="en-GB"/>
-          <w14:ligatures w14:val="standard"/>
-        </w:rPr>
-        <w:t>[11]</w:t>
-      </w:r>
-      <w:r>
-        <w:rPr>
-          <w:color w:val="auto"/>
-          <w:sz w:val="14"/>
-          <w:szCs w:val="14"/>
-          <w:lang w:val="en-GB"/>
-          <w14:ligatures w14:val="standard"/>
-        </w:rPr>
-        <w:tab/>
+        <w:t>,</w:t>
+      </w:r>
+      <w:r>
+        <w:rPr>
+          <w:color w:val="auto"/>
+          <w:sz w:val="14"/>
+          <w:szCs w:val="14"/>
+          <w:lang w:val="en-GB"/>
+          <w14:ligatures w14:val="standard"/>
+        </w:rPr>
+        <w:t xml:space="preserve"> </w:t>
       </w:r>
       <w:proofErr w:type="spellStart"/>
       <w:r>
@@ -4530,7 +4785,7 @@
           <w:lang w:val="en-GB"/>
           <w14:ligatures w14:val="standard"/>
         </w:rPr>
-        <w:t>Scikit</w:t>
+        <w:t>Zhifeng</w:t>
       </w:r>
       <w:proofErr w:type="spellEnd"/>
       <w:r>
@@ -4541,7 +4796,7 @@
           <w:lang w:val="en-GB"/>
           <w14:ligatures w14:val="standard"/>
         </w:rPr>
-        <w:t xml:space="preserve">-learn: Machine Learning in Python, </w:t>
+        <w:t xml:space="preserve"> Chen, Craig </w:t>
       </w:r>
       <w:proofErr w:type="spellStart"/>
       <w:r>
@@ -4552,7 +4807,7 @@
           <w:lang w:val="en-GB"/>
           <w14:ligatures w14:val="standard"/>
         </w:rPr>
-        <w:t>Pedregosa</w:t>
+        <w:t>Citro</w:t>
       </w:r>
       <w:proofErr w:type="spellEnd"/>
       <w:r>
@@ -4563,50 +4818,7 @@
           <w:lang w:val="en-GB"/>
           <w14:ligatures w14:val="standard"/>
         </w:rPr>
-        <w:t xml:space="preserve"> et al., JMLR 12, pp. 2825-2830, 2011.</w:t>
-      </w:r>
-    </w:p>
-    <w:p>
-      <w:pPr>
-        <w:pStyle w:val="MetadataHead"/>
-        <w:ind w:left="300" w:hanging="300"/>
-        <w:rPr>
-          <w:color w:val="auto"/>
-          <w:sz w:val="14"/>
-          <w:szCs w:val="14"/>
-          <w:lang w:val="en-GB"/>
-          <w14:ligatures w14:val="standard"/>
-        </w:rPr>
-      </w:pPr>
-      <w:r>
-        <w:rPr>
-          <w:color w:val="auto"/>
-          <w:sz w:val="14"/>
-          <w:szCs w:val="14"/>
-          <w:lang w:val="en-GB"/>
-          <w14:ligatures w14:val="standard"/>
-        </w:rPr>
-        <w:t>[12]</w:t>
-      </w:r>
-      <w:r>
-        <w:rPr>
-          <w:color w:val="auto"/>
-          <w:sz w:val="14"/>
-          <w:szCs w:val="14"/>
-          <w:lang w:val="en-GB"/>
-          <w14:ligatures w14:val="standard"/>
-        </w:rPr>
-        <w:tab/>
-      </w:r>
-      <w:r>
-        <w:rPr>
-          <w:color w:val="auto"/>
-          <w:sz w:val="14"/>
-          <w:szCs w:val="14"/>
-          <w:lang w:val="en-GB"/>
-          <w14:ligatures w14:val="standard"/>
-        </w:rPr>
-        <w:t xml:space="preserve">Martín Abadi, Ashish Agarwal, Paul Barham, Eugene </w:t>
+        <w:t xml:space="preserve">, Greg S. </w:t>
       </w:r>
       <w:proofErr w:type="spellStart"/>
       <w:r>
@@ -4617,7 +4829,7 @@
           <w:lang w:val="en-GB"/>
           <w14:ligatures w14:val="standard"/>
         </w:rPr>
-        <w:t>Brevdo</w:t>
+        <w:t>Corrado</w:t>
       </w:r>
       <w:proofErr w:type="spellEnd"/>
       <w:r>
@@ -4628,7 +4840,7 @@
           <w:lang w:val="en-GB"/>
           <w14:ligatures w14:val="standard"/>
         </w:rPr>
-        <w:t>,</w:t>
+        <w:t>, Andy Davis,</w:t>
       </w:r>
       <w:r>
         <w:rPr>
@@ -4640,101 +4852,15 @@
         </w:rPr>
         <w:t xml:space="preserve"> </w:t>
       </w:r>
-      <w:proofErr w:type="spellStart"/>
-      <w:r>
-        <w:rPr>
-          <w:color w:val="auto"/>
-          <w:sz w:val="14"/>
-          <w:szCs w:val="14"/>
-          <w:lang w:val="en-GB"/>
-          <w14:ligatures w14:val="standard"/>
-        </w:rPr>
-        <w:t>Zhifeng</w:t>
-      </w:r>
-      <w:proofErr w:type="spellEnd"/>
-      <w:r>
-        <w:rPr>
-          <w:color w:val="auto"/>
-          <w:sz w:val="14"/>
-          <w:szCs w:val="14"/>
-          <w:lang w:val="en-GB"/>
-          <w14:ligatures w14:val="standard"/>
-        </w:rPr>
-        <w:t xml:space="preserve"> Chen, Craig </w:t>
-      </w:r>
-      <w:proofErr w:type="spellStart"/>
-      <w:r>
-        <w:rPr>
-          <w:color w:val="auto"/>
-          <w:sz w:val="14"/>
-          <w:szCs w:val="14"/>
-          <w:lang w:val="en-GB"/>
-          <w14:ligatures w14:val="standard"/>
-        </w:rPr>
-        <w:t>Citro</w:t>
-      </w:r>
-      <w:proofErr w:type="spellEnd"/>
-      <w:r>
-        <w:rPr>
-          <w:color w:val="auto"/>
-          <w:sz w:val="14"/>
-          <w:szCs w:val="14"/>
-          <w:lang w:val="en-GB"/>
-          <w14:ligatures w14:val="standard"/>
-        </w:rPr>
-        <w:t xml:space="preserve">, Greg S. </w:t>
-      </w:r>
-      <w:proofErr w:type="spellStart"/>
-      <w:r>
-        <w:rPr>
-          <w:color w:val="auto"/>
-          <w:sz w:val="14"/>
-          <w:szCs w:val="14"/>
-          <w:lang w:val="en-GB"/>
-          <w14:ligatures w14:val="standard"/>
-        </w:rPr>
-        <w:t>Corrado</w:t>
-      </w:r>
-      <w:proofErr w:type="spellEnd"/>
-      <w:r>
-        <w:rPr>
-          <w:color w:val="auto"/>
-          <w:sz w:val="14"/>
-          <w:szCs w:val="14"/>
-          <w:lang w:val="en-GB"/>
-          <w14:ligatures w14:val="standard"/>
-        </w:rPr>
-        <w:t>, Andy Davis,</w:t>
-      </w:r>
-      <w:r>
-        <w:rPr>
-          <w:color w:val="auto"/>
-          <w:sz w:val="14"/>
-          <w:szCs w:val="14"/>
-          <w:lang w:val="en-GB"/>
-          <w14:ligatures w14:val="standard"/>
-        </w:rPr>
-        <w:t xml:space="preserve"> </w:t>
-      </w:r>
-      <w:r>
-        <w:rPr>
-          <w:color w:val="auto"/>
-          <w:sz w:val="14"/>
-          <w:szCs w:val="14"/>
-          <w:lang w:val="en-GB"/>
-          <w14:ligatures w14:val="standard"/>
-        </w:rPr>
-        <w:t xml:space="preserve">Jeffrey Dean, Matthieu Devin, </w:t>
-      </w:r>
-      <w:r>
-        <w:rPr>
-          <w:color w:val="auto"/>
-          <w:sz w:val="14"/>
-          <w:szCs w:val="14"/>
-          <w:lang w:val="en-GB"/>
-          <w14:ligatures w14:val="standard"/>
-        </w:rPr>
-        <w:t>Sanjay Ghemawat, Ian Goodfellow,</w:t>
+      <w:r>
+        <w:rPr>
+          <w:color w:val="auto"/>
+          <w:sz w:val="14"/>
+          <w:szCs w:val="14"/>
+          <w:lang w:val="en-GB"/>
+          <w14:ligatures w14:val="standard"/>
+        </w:rPr>
+        <w:t>Jeffrey Dean, Matthieu Devin, Sanjay Ghemawat, Ian Goodfellow,</w:t>
       </w:r>
       <w:r>
         <w:rPr>
@@ -10994,11 +11120,11 @@
     <w:unhideWhenUsed/>
     <w:qFormat/>
     <w:locked/>
-    <w:rsid w:val="00586A35"/>
+    <w:rsid w:val="00BF4C53"/>
     <w:rPr>
       <w:b/>
       <w:bCs/>
-      <w:color w:val="4F81BD" w:themeColor="accent1"/>
+      <w:color w:val="000000" w:themeColor="text1"/>
       <w:szCs w:val="18"/>
     </w:rPr>
   </w:style>
@@ -14600,7 +14726,7 @@
 </file>
 
 <file path=customXml/itemProps2.xml><?xml version="1.0" encoding="utf-8"?>
-<ds:datastoreItem xmlns:ds="http://schemas.openxmlformats.org/officeDocument/2006/customXml" ds:itemID="{F2B9EAF1-4232-487B-9523-64744064510E}">
+<ds:datastoreItem xmlns:ds="http://schemas.openxmlformats.org/officeDocument/2006/customXml" ds:itemID="{C1EDE253-55B8-4391-8A89-C43FF54B10E9}">
   <ds:schemaRefs>
     <ds:schemaRef ds:uri="http://schemas.openxmlformats.org/officeDocument/2006/bibliography"/>
   </ds:schemaRefs>

</xml_diff>

<commit_message>
Updated graphs in report
</commit_message>
<xml_diff>
--- a/ML1819--task-101--team-02.docx
+++ b/ML1819--task-101--team-02.docx
@@ -2580,8 +2580,6 @@
         </w:rPr>
         <w:t>i) Car Insurance Cold Calls</w:t>
       </w:r>
-      <w:bookmarkStart w:id="1" w:name="_GoBack"/>
-      <w:bookmarkEnd w:id="1"/>
     </w:p>
     <w:p>
       <w:pPr>
@@ -2754,6 +2752,60 @@
           <w:lang w:val="en-GB"/>
         </w:rPr>
       </w:pPr>
+      <w:r>
+        <w:rPr>
+          <w:noProof/>
+        </w:rPr>
+        <w:drawing>
+          <wp:anchor distT="180340" distB="360045" distL="114300" distR="114300" simplePos="0" relativeHeight="251655680" behindDoc="0" locked="0" layoutInCell="1" allowOverlap="1" wp14:anchorId="5921D013" wp14:editId="2C1E4446">
+            <wp:simplePos x="685800" y="4508500"/>
+            <wp:positionH relativeFrom="margin">
+              <wp:align>center</wp:align>
+            </wp:positionH>
+            <wp:positionV relativeFrom="margin">
+              <wp:align>center</wp:align>
+            </wp:positionV>
+            <wp:extent cx="6331585" cy="1562100"/>
+            <wp:effectExtent l="0" t="0" r="0" b="0"/>
+            <wp:wrapSquare wrapText="bothSides"/>
+            <wp:docPr id="1" name="Picture 1"/>
+            <wp:cNvGraphicFramePr>
+              <a:graphicFrameLocks xmlns:a="http://schemas.openxmlformats.org/drawingml/2006/main" noChangeAspect="1"/>
+            </wp:cNvGraphicFramePr>
+            <a:graphic xmlns:a="http://schemas.openxmlformats.org/drawingml/2006/main">
+              <a:graphicData uri="http://schemas.openxmlformats.org/drawingml/2006/picture">
+                <pic:pic xmlns:pic="http://schemas.openxmlformats.org/drawingml/2006/picture">
+                  <pic:nvPicPr>
+                    <pic:cNvPr id="1" name=""/>
+                    <pic:cNvPicPr/>
+                  </pic:nvPicPr>
+                  <pic:blipFill>
+                    <a:blip r:embed="rId18"/>
+                    <a:stretch>
+                      <a:fillRect/>
+                    </a:stretch>
+                  </pic:blipFill>
+                  <pic:spPr>
+                    <a:xfrm>
+                      <a:off x="0" y="0"/>
+                      <a:ext cx="6331831" cy="1562400"/>
+                    </a:xfrm>
+                    <a:prstGeom prst="rect">
+                      <a:avLst/>
+                    </a:prstGeom>
+                  </pic:spPr>
+                </pic:pic>
+              </a:graphicData>
+            </a:graphic>
+            <wp14:sizeRelH relativeFrom="margin">
+              <wp14:pctWidth>0</wp14:pctWidth>
+            </wp14:sizeRelH>
+            <wp14:sizeRelV relativeFrom="margin">
+              <wp14:pctHeight>0</wp14:pctHeight>
+            </wp14:sizeRelV>
+          </wp:anchor>
+        </w:drawing>
+      </w:r>
       <w:r>
         <w:rPr>
           <w:noProof/>
@@ -2761,7 +2813,7 @@
         <mc:AlternateContent>
           <mc:Choice Requires="wps">
             <w:drawing>
-              <wp:anchor distT="0" distB="0" distL="114300" distR="114300" simplePos="0" relativeHeight="251658240" behindDoc="0" locked="0" layoutInCell="1" allowOverlap="1" wp14:anchorId="685738FE" wp14:editId="08F80150">
+              <wp:anchor distT="0" distB="0" distL="114300" distR="114300" simplePos="0" relativeHeight="251656704" behindDoc="0" locked="0" layoutInCell="1" allowOverlap="1" wp14:anchorId="685738FE" wp14:editId="08F80150">
                 <wp:simplePos x="0" y="0"/>
                 <wp:positionH relativeFrom="column">
                   <wp:posOffset>34290</wp:posOffset>
@@ -2855,7 +2907,7 @@
                 <v:stroke joinstyle="miter"/>
                 <v:path gradientshapeok="t" o:connecttype="rect"/>
               </v:shapetype>
-              <v:shape id="Text Box 4" o:spid="_x0000_s1026" type="#_x0000_t202" style="position:absolute;left:0;text-align:left;margin-left:2.7pt;margin-top:163.3pt;width:498.6pt;height:.05pt;z-index:251658240;visibility:visible;mso-wrap-style:square;mso-wrap-distance-left:9pt;mso-wrap-distance-top:0;mso-wrap-distance-right:9pt;mso-wrap-distance-bottom:0;mso-position-horizontal:absolute;mso-position-horizontal-relative:text;mso-position-vertical:absolute;mso-position-vertical-relative:text;v-text-anchor:top" o:gfxdata="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" stroked="f">
+              <v:shape id="Text Box 4" o:spid="_x0000_s1026" type="#_x0000_t202" style="position:absolute;left:0;text-align:left;margin-left:2.7pt;margin-top:163.3pt;width:498.6pt;height:.05pt;z-index:251656704;visibility:visible;mso-wrap-style:square;mso-wrap-distance-left:9pt;mso-wrap-distance-top:0;mso-wrap-distance-right:9pt;mso-wrap-distance-bottom:0;mso-position-horizontal:absolute;mso-position-horizontal-relative:text;mso-position-vertical:absolute;mso-position-vertical-relative:text;v-text-anchor:top" o:gfxdata="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" stroked="f">
                 <v:textbox style="mso-fit-shape-to-text:t" inset="0,0,0,0">
                   <w:txbxContent>
                     <w:p>
@@ -2938,7 +2990,7 @@
         <mc:AlternateContent>
           <mc:Choice Requires="wps">
             <w:drawing>
-              <wp:anchor distT="0" distB="0" distL="114300" distR="114300" simplePos="0" relativeHeight="251662336" behindDoc="0" locked="0" layoutInCell="1" allowOverlap="1" wp14:anchorId="094F3DAF" wp14:editId="2622D6AF">
+              <wp:anchor distT="0" distB="0" distL="114300" distR="114300" simplePos="0" relativeHeight="251659776" behindDoc="0" locked="0" layoutInCell="1" allowOverlap="1" wp14:anchorId="094F3DAF" wp14:editId="2622D6AF">
                 <wp:simplePos x="0" y="0"/>
                 <wp:positionH relativeFrom="column">
                   <wp:posOffset>28575</wp:posOffset>
@@ -3029,7 +3081,7 @@
           </mc:Choice>
           <mc:Fallback>
             <w:pict>
-              <v:shape w14:anchorId="094F3DAF" id="Text Box 6" o:spid="_x0000_s1027" type="#_x0000_t202" style="position:absolute;left:0;text-align:left;margin-left:2.25pt;margin-top:407.55pt;width:499.45pt;height:.05pt;z-index:251662336;visibility:visible;mso-wrap-style:square;mso-wrap-distance-left:9pt;mso-wrap-distance-top:0;mso-wrap-distance-right:9pt;mso-wrap-distance-bottom:0;mso-position-horizontal:absolute;mso-position-horizontal-relative:text;mso-position-vertical:absolute;mso-position-vertical-relative:text;v-text-anchor:top" o:gfxdata="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" stroked="f">
+              <v:shape w14:anchorId="094F3DAF" id="Text Box 6" o:spid="_x0000_s1027" type="#_x0000_t202" style="position:absolute;left:0;text-align:left;margin-left:2.25pt;margin-top:407.55pt;width:499.45pt;height:.05pt;z-index:251659776;visibility:visible;mso-wrap-style:square;mso-wrap-distance-left:9pt;mso-wrap-distance-top:0;mso-wrap-distance-right:9pt;mso-wrap-distance-bottom:0;mso-position-horizontal:absolute;mso-position-horizontal-relative:text;mso-position-vertical:absolute;mso-position-vertical-relative:text;v-text-anchor:top" o:gfxdata="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" stroked="f">
                 <v:textbox style="mso-fit-shape-to-text:t" inset="0,0,0,0">
                   <w:txbxContent>
                     <w:p>
@@ -3081,12 +3133,55 @@
           </mc:Fallback>
         </mc:AlternateContent>
       </w:r>
+    </w:p>
+    <w:p>
+      <w:pPr>
+        <w:pStyle w:val="AckPara"/>
+      </w:pPr>
+      <w:r>
+        <w:t>The results of our tests</w:t>
+      </w:r>
+      <w:r>
+        <w:t>,</w:t>
+      </w:r>
+      <w:r>
+        <w:t xml:space="preserve"> </w:t>
+      </w:r>
+      <w:r>
+        <w:t xml:space="preserve">represented by </w:t>
+      </w:r>
+      <w:r>
+        <w:t>F</w:t>
+      </w:r>
+      <w:r>
+        <w:t>ig</w:t>
+      </w:r>
+      <w:r>
+        <w:t>.</w:t>
+      </w:r>
+      <w:r>
+        <w:t xml:space="preserve"> 1</w:t>
+      </w:r>
+      <w:r>
+        <w:t xml:space="preserve">, </w:t>
+      </w:r>
+      <w:r>
+        <w:t>indicate that using default parameters, the chosen libraries implement the chosen algorithms more or less at par with each other</w:t>
+      </w:r>
+      <w:r>
+        <w:t>.</w:t>
+      </w:r>
+    </w:p>
+    <w:p>
+      <w:pPr>
+        <w:pStyle w:val="AckPara"/>
+      </w:pPr>
       <w:r>
         <w:rPr>
           <w:noProof/>
         </w:rPr>
         <w:drawing>
-          <wp:anchor distT="180340" distB="360045" distL="114300" distR="114300" simplePos="0" relativeHeight="251660288" behindDoc="0" locked="0" layoutInCell="1" allowOverlap="1" wp14:anchorId="4E7E9BAB" wp14:editId="3938FA49">
+          <wp:anchor distT="180340" distB="360045" distL="114300" distR="114300" simplePos="0" relativeHeight="251657728" behindDoc="0" locked="0" layoutInCell="1" allowOverlap="1" wp14:anchorId="4E7E9BAB" wp14:editId="5C05FFCB">
             <wp:simplePos x="685800" y="6146800"/>
             <wp:positionH relativeFrom="margin">
               <wp:align>center</wp:align>
@@ -3094,102 +3189,10 @@
             <wp:positionV relativeFrom="margin">
               <wp:align>bottom</wp:align>
             </wp:positionV>
-            <wp:extent cx="6343200" cy="1566000"/>
+            <wp:extent cx="6343015" cy="1564640"/>
             <wp:effectExtent l="0" t="0" r="635" b="0"/>
             <wp:wrapSquare wrapText="bothSides"/>
             <wp:docPr id="5" name="Picture 5"/>
-            <wp:cNvGraphicFramePr>
-              <a:graphicFrameLocks xmlns:a="http://schemas.openxmlformats.org/drawingml/2006/main" noChangeAspect="1"/>
-            </wp:cNvGraphicFramePr>
-            <a:graphic xmlns:a="http://schemas.openxmlformats.org/drawingml/2006/main">
-              <a:graphicData uri="http://schemas.openxmlformats.org/drawingml/2006/picture">
-                <pic:pic xmlns:pic="http://schemas.openxmlformats.org/drawingml/2006/picture">
-                  <pic:nvPicPr>
-                    <pic:cNvPr id="1" name=""/>
-                    <pic:cNvPicPr/>
-                  </pic:nvPicPr>
-                  <pic:blipFill>
-                    <a:blip r:embed="rId18"/>
-                    <a:stretch>
-                      <a:fillRect/>
-                    </a:stretch>
-                  </pic:blipFill>
-                  <pic:spPr>
-                    <a:xfrm>
-                      <a:off x="0" y="0"/>
-                      <a:ext cx="6343200" cy="1566000"/>
-                    </a:xfrm>
-                    <a:prstGeom prst="rect">
-                      <a:avLst/>
-                    </a:prstGeom>
-                  </pic:spPr>
-                </pic:pic>
-              </a:graphicData>
-            </a:graphic>
-            <wp14:sizeRelH relativeFrom="margin">
-              <wp14:pctWidth>0</wp14:pctWidth>
-            </wp14:sizeRelH>
-            <wp14:sizeRelV relativeFrom="margin">
-              <wp14:pctHeight>0</wp14:pctHeight>
-            </wp14:sizeRelV>
-          </wp:anchor>
-        </w:drawing>
-      </w:r>
-    </w:p>
-    <w:p>
-      <w:pPr>
-        <w:pStyle w:val="AckPara"/>
-      </w:pPr>
-      <w:r>
-        <w:t>The results of our tests</w:t>
-      </w:r>
-      <w:r>
-        <w:t>,</w:t>
-      </w:r>
-      <w:r>
-        <w:t xml:space="preserve"> </w:t>
-      </w:r>
-      <w:r>
-        <w:t xml:space="preserve">represented by </w:t>
-      </w:r>
-      <w:r>
-        <w:t>F</w:t>
-      </w:r>
-      <w:r>
-        <w:t>ig</w:t>
-      </w:r>
-      <w:r>
-        <w:t>.</w:t>
-      </w:r>
-      <w:r>
-        <w:t xml:space="preserve"> 1</w:t>
-      </w:r>
-      <w:r>
-        <w:t xml:space="preserve">, </w:t>
-      </w:r>
-      <w:r>
-        <w:t>indicate that using default parameters, the chosen libraries implement the chosen algorithms more or less at par with each other</w:t>
-      </w:r>
-      <w:r>
-        <w:t>.</w:t>
-      </w:r>
-      <w:r>
-        <w:rPr>
-          <w:noProof/>
-        </w:rPr>
-        <w:drawing>
-          <wp:anchor distT="180340" distB="360045" distL="114300" distR="114300" simplePos="0" relativeHeight="251656192" behindDoc="0" locked="0" layoutInCell="1" allowOverlap="1" wp14:anchorId="5921D013" wp14:editId="52F10088">
-            <wp:simplePos x="685800" y="4508500"/>
-            <wp:positionH relativeFrom="margin">
-              <wp:align>center</wp:align>
-            </wp:positionH>
-            <wp:positionV relativeFrom="margin">
-              <wp:align>center</wp:align>
-            </wp:positionV>
-            <wp:extent cx="6332400" cy="1562400"/>
-            <wp:effectExtent l="0" t="0" r="0" b="0"/>
-            <wp:wrapSquare wrapText="bothSides"/>
-            <wp:docPr id="1" name="Picture 1"/>
             <wp:cNvGraphicFramePr>
               <a:graphicFrameLocks xmlns:a="http://schemas.openxmlformats.org/drawingml/2006/main" noChangeAspect="1"/>
             </wp:cNvGraphicFramePr>
@@ -3209,7 +3212,7 @@
                   <pic:spPr>
                     <a:xfrm>
                       <a:off x="0" y="0"/>
-                      <a:ext cx="6332400" cy="1562400"/>
+                      <a:ext cx="6343200" cy="1565205"/>
                     </a:xfrm>
                     <a:prstGeom prst="rect">
                       <a:avLst/>
@@ -3227,13 +3230,36 @@
           </wp:anchor>
         </w:drawing>
       </w:r>
+      <w:r>
+        <w:t xml:space="preserve">For linear regression, as seen in Fig. 1a, RMSE (Root mean squared error) was about 0.51 for both TensorFlow and Weka while only marginally higher at about 0.52 for </w:t>
+      </w:r>
+      <w:proofErr w:type="spellStart"/>
+      <w:r>
+        <w:t>sklearn</w:t>
+      </w:r>
+      <w:proofErr w:type="spellEnd"/>
+      <w:r>
+        <w:t>. The lower the RMSE the better.</w:t>
+      </w:r>
     </w:p>
     <w:p>
       <w:pPr>
         <w:pStyle w:val="AckPara"/>
       </w:pPr>
       <w:r>
-        <w:t xml:space="preserve">For linear regression, as seen in Fig. 1a, RMSE (Root mean squared error) was about 0.51 for both TensorFlow and Weka while only marginally higher at about 0.52 for </w:t>
+        <w:t>In case of SVM, we chose accuracy as the metric to report given that SVM results are binary and comparing MSE or RSME doesn’t make sense.</w:t>
+      </w:r>
+      <w:r>
+        <w:t xml:space="preserve"> Here, accuracy is defined as the number of correctly predicted outcomes over the total number of predictions.</w:t>
+      </w:r>
+      <w:r>
+        <w:t xml:space="preserve"> Fig. 1b shows that </w:t>
+      </w:r>
+      <w:r>
+        <w:t>a</w:t>
+      </w:r>
+      <w:r>
+        <w:t xml:space="preserve">ccuracy stood at about 0.57 for </w:t>
       </w:r>
       <w:proofErr w:type="spellStart"/>
       <w:r>
@@ -3241,41 +3267,39 @@
       </w:r>
       <w:proofErr w:type="spellEnd"/>
       <w:r>
-        <w:t>. The lower the RMSE the better.</w:t>
-      </w:r>
+        <w:t xml:space="preserve"> and Weka while TensorFlow performed relatively poorly at 0.43. Accuracy is better when higher.</w:t>
+      </w:r>
+      <w:bookmarkStart w:id="1" w:name="_GoBack"/>
+      <w:bookmarkEnd w:id="1"/>
     </w:p>
     <w:p>
       <w:pPr>
         <w:pStyle w:val="AckPara"/>
       </w:pPr>
       <w:r>
-        <w:t>In case of SVM, we chose accuracy as the metric to report given that SVM results are binary and comparing MSE or RSME doesn’t make sense.</w:t>
-      </w:r>
-      <w:r>
-        <w:t xml:space="preserve"> Here, accuracy is defined as the number of correctly predicted outcomes over the total number of predictions.</w:t>
-      </w:r>
-      <w:r>
-        <w:t xml:space="preserve"> Fig. 1b shows that </w:t>
-      </w:r>
-      <w:r>
-        <w:t>a</w:t>
-      </w:r>
-      <w:r>
-        <w:t xml:space="preserve">ccuracy stood at about 0.57 for </w:t>
+        <w:t xml:space="preserve">Finally, for </w:t>
       </w:r>
       <w:proofErr w:type="spellStart"/>
       <w:r>
+        <w:t>kNN</w:t>
+      </w:r>
+      <w:proofErr w:type="spellEnd"/>
+      <w:r>
+        <w:t>, we again chose RMSE to represent performance and from Fig. 1c, it</w:t>
+      </w:r>
+      <w:r>
+        <w:t>’</w:t>
+      </w:r>
+      <w:r>
+        <w:t xml:space="preserve">s apparent that there isn’t much difference as RMSE was about 1.8 for </w:t>
+      </w:r>
+      <w:proofErr w:type="spellStart"/>
+      <w:r>
         <w:t>sklearn</w:t>
       </w:r>
       <w:proofErr w:type="spellEnd"/>
       <w:r>
-        <w:t xml:space="preserve"> and Weka while TensorFlow performed relatively poorly at 0.43. Accuracy is better when higher.</w:t>
-      </w:r>
-      <w:r>
-        <w:t xml:space="preserve"> This is probably due to </w:t>
-      </w:r>
-      <w:r>
-        <w:t>the fact that TensorFlow is targeted towards Neural Networks with large datasets, and the low accuracy here is due to no optimization and the defaults.</w:t>
+        <w:t xml:space="preserve"> and TensorFlow, while a tad lower at 1.78 for Weka.</w:t>
       </w:r>
     </w:p>
     <w:p>
@@ -3283,200 +3307,241 @@
         <w:pStyle w:val="AckPara"/>
       </w:pPr>
       <w:r>
-        <w:t xml:space="preserve">Finally, for </w:t>
+        <w:t xml:space="preserve">The overall low difference in results seems to suggest that the three implementations are more or less consistent with minor differences. It may be noted that the difference in the level of abstraction also effects how the tests are carried out. </w:t>
+      </w:r>
+      <w:r>
+        <w:t>To test Weka, the algorithms were implemented in Java code and also verified the results with Weka’s own GUI, which hides implementation details</w:t>
+      </w:r>
+      <w:r>
+        <w:t xml:space="preserve">. </w:t>
       </w:r>
       <w:proofErr w:type="spellStart"/>
       <w:r>
-        <w:t>kNN</w:t>
+        <w:t>Sklearn</w:t>
       </w:r>
       <w:proofErr w:type="spellEnd"/>
       <w:r>
-        <w:t>, we again chose RMSE to represent performance and from Fig. 1c, it</w:t>
-      </w:r>
-      <w:r>
-        <w:t>’</w:t>
-      </w:r>
-      <w:r>
-        <w:t xml:space="preserve">s apparent that there isn’t much difference as RMSE was about 1.8 for </w:t>
-      </w:r>
-      <w:proofErr w:type="spellStart"/>
-      <w:r>
-        <w:t>sklearn</w:t>
-      </w:r>
-      <w:proofErr w:type="spellEnd"/>
-      <w:r>
-        <w:t xml:space="preserve"> and TensorFlow, while a tad lower at 1.78 for Weka.</w:t>
+        <w:t xml:space="preserve"> exposes an easy API through which we can configure the model and execute it on our data. TensorFlow allows much more flexibility as it provides building blocks for defining the model and executing it on the given primitives.</w:t>
       </w:r>
     </w:p>
     <w:p>
       <w:pPr>
-        <w:pStyle w:val="AckPara"/>
-      </w:pPr>
-      <w:r>
-        <w:t xml:space="preserve">The overall low difference in results seems to suggest that the three implementations are more or less consistent with minor differences. It may be noted that the difference in the level of abstraction also effects how the tests are carried out. </w:t>
-      </w:r>
-      <w:r>
-        <w:t>To test Weka, the algorithms were implemented in Java code and also verified the results with Weka’s own GUI, which hides implementation details</w:t>
-      </w:r>
-      <w:r>
-        <w:t xml:space="preserve">. </w:t>
-      </w:r>
-      <w:proofErr w:type="spellStart"/>
-      <w:r>
-        <w:t>Sklearn</w:t>
-      </w:r>
-      <w:proofErr w:type="spellEnd"/>
-      <w:r>
-        <w:t xml:space="preserve"> exposes an easy API through which we can configure the model and execute it on our data. TensorFlow allows much more flexibility as it provides building blocks for defining the model and executing it on the given primitives.</w:t>
+        <w:pStyle w:val="AckHead"/>
+        <w:rPr>
+          <w:lang w:val="en-GB"/>
+        </w:rPr>
+      </w:pPr>
+      <w:r>
+        <w:rPr>
+          <w:rStyle w:val="Label"/>
+          <w:lang w:val="en-GB"/>
+          <w14:ligatures w14:val="standard"/>
+        </w:rPr>
+        <w:t>5</w:t>
+      </w:r>
+      <w:r>
+        <w:rPr>
+          <w:lang w:val="en-GB"/>
+        </w:rPr>
+        <w:t> </w:t>
+      </w:r>
+      <w:r>
+        <w:rPr>
+          <w:lang w:val="en-GB"/>
+        </w:rPr>
+        <w:t>LIMITATIONS &amp; OUTLOOK</w:t>
       </w:r>
     </w:p>
     <w:p>
       <w:pPr>
-        <w:pStyle w:val="AckHead"/>
-        <w:rPr>
-          <w:lang w:val="en-GB"/>
-        </w:rPr>
-      </w:pPr>
-      <w:r>
-        <w:rPr>
-          <w:rStyle w:val="Label"/>
-          <w:lang w:val="en-GB"/>
-          <w14:ligatures w14:val="standard"/>
-        </w:rPr>
-        <w:t>5</w:t>
-      </w:r>
-      <w:r>
-        <w:rPr>
-          <w:lang w:val="en-GB"/>
-        </w:rPr>
-        <w:t> </w:t>
-      </w:r>
-      <w:r>
-        <w:rPr>
-          <w:lang w:val="en-GB"/>
-        </w:rPr>
-        <w:t>LIMITATIONS &amp; OUTLOOK</w:t>
+        <w:pStyle w:val="AckPara"/>
+      </w:pPr>
+      <w:r>
+        <w:t>While the experiment conducted</w:t>
+      </w:r>
+      <w:r>
+        <w:t xml:space="preserve"> within the prevailing constraints</w:t>
+      </w:r>
+      <w:r>
+        <w:t xml:space="preserve"> provides an overview</w:t>
+      </w:r>
+      <w:r>
+        <w:t xml:space="preserve"> of </w:t>
+      </w:r>
+      <w:r>
+        <w:t>comparison</w:t>
+      </w:r>
+      <w:r>
+        <w:t xml:space="preserve"> between the three libraries, it</w:t>
+      </w:r>
+      <w:r>
+        <w:t>’</w:t>
+      </w:r>
+      <w:r>
+        <w:t xml:space="preserve">s </w:t>
+      </w:r>
+      <w:r>
+        <w:t>by no</w:t>
+      </w:r>
+      <w:r>
+        <w:t xml:space="preserve"> means a comprehensive analysis. Metrics such as training speed haven’t been considered, and more sophisticated algorithms haven’t been tested.</w:t>
+      </w:r>
+      <w:r>
+        <w:t xml:space="preserve"> Further, </w:t>
+      </w:r>
+      <w:r>
+        <w:lastRenderedPageBreak/>
+        <w:t xml:space="preserve">frameworks like Apache Spark’s </w:t>
+      </w:r>
+      <w:proofErr w:type="spellStart"/>
+      <w:r>
+        <w:t>MLib</w:t>
+      </w:r>
+      <w:proofErr w:type="spellEnd"/>
+      <w:r>
+        <w:t xml:space="preserve"> </w:t>
+      </w:r>
+      <w:r>
+        <w:t xml:space="preserve">[7] </w:t>
+      </w:r>
+      <w:r>
+        <w:t>and Orange</w:t>
+      </w:r>
+      <w:r>
+        <w:t xml:space="preserve"> [8]</w:t>
+      </w:r>
+      <w:r>
+        <w:t xml:space="preserve"> should be part of such a study of machine learning implementations, and future work on this project will focus on addressing these shortcomings.</w:t>
       </w:r>
     </w:p>
     <w:p>
       <w:pPr>
-        <w:pStyle w:val="AckPara"/>
-      </w:pPr>
-      <w:r>
-        <w:t>While the experiment conducted</w:t>
-      </w:r>
-      <w:r>
-        <w:t xml:space="preserve"> within the prevailing constraints</w:t>
-      </w:r>
-      <w:r>
-        <w:t xml:space="preserve"> provides an overview</w:t>
-      </w:r>
-      <w:r>
-        <w:t xml:space="preserve"> of </w:t>
-      </w:r>
-      <w:r>
-        <w:t>comparison</w:t>
-      </w:r>
-      <w:r>
-        <w:t xml:space="preserve"> between the </w:t>
-      </w:r>
-      <w:r>
-        <w:lastRenderedPageBreak/>
-        <w:t>three libraries, it</w:t>
-      </w:r>
-      <w:r>
-        <w:t>’</w:t>
-      </w:r>
-      <w:r>
-        <w:t xml:space="preserve">s </w:t>
-      </w:r>
-      <w:r>
-        <w:t>by no</w:t>
-      </w:r>
-      <w:r>
-        <w:t xml:space="preserve"> means a comprehensive analysis. Metrics such as training speed haven’t been considered, and more sophisticated algorithms haven’t been tested.</w:t>
-      </w:r>
-      <w:r>
-        <w:t xml:space="preserve"> Further, frameworks like Apache Spark’s </w:t>
-      </w:r>
-      <w:proofErr w:type="spellStart"/>
-      <w:r>
-        <w:t>MLib</w:t>
-      </w:r>
-      <w:proofErr w:type="spellEnd"/>
-      <w:r>
-        <w:t xml:space="preserve"> </w:t>
-      </w:r>
-      <w:r>
-        <w:t xml:space="preserve">[7] </w:t>
-      </w:r>
-      <w:r>
-        <w:t>and Orange</w:t>
-      </w:r>
-      <w:r>
-        <w:t xml:space="preserve"> [8]</w:t>
-      </w:r>
-      <w:r>
-        <w:t xml:space="preserve"> should be part of such a study of machine learning implementations, and future work on this project will focus on addressing these shortcomings.</w:t>
+        <w:pStyle w:val="AbsHead"/>
+        <w:rPr>
+          <w:lang w:val="en-GB"/>
+          <w14:ligatures w14:val="standard"/>
+        </w:rPr>
+      </w:pPr>
+      <w:r>
+        <w:rPr>
+          <w:lang w:val="en-GB"/>
+        </w:rPr>
+        <w:t>ACKNOWLEDGMENTS</w:t>
       </w:r>
     </w:p>
     <w:p>
       <w:pPr>
-        <w:pStyle w:val="AbsHead"/>
-        <w:rPr>
-          <w:lang w:val="en-GB"/>
-          <w14:ligatures w14:val="standard"/>
-        </w:rPr>
-      </w:pPr>
-      <w:r>
-        <w:rPr>
-          <w:lang w:val="en-GB"/>
-        </w:rPr>
-        <w:t>ACKNOWLEDGMENTS</w:t>
+        <w:pStyle w:val="AckPara"/>
+        <w:rPr>
+          <w14:ligatures w14:val="standard"/>
+        </w:rPr>
+      </w:pPr>
+      <w:r>
+        <w:rPr>
+          <w:lang w:eastAsia="it-IT"/>
+          <w14:ligatures w14:val="standard"/>
+        </w:rPr>
+        <w:t>This analysis was conducted as part of the 2018/19 Machine Learning module CS7CS4/CS4404 at Trinity College Dublin [</w:t>
+      </w:r>
+      <w:r>
+        <w:rPr>
+          <w:lang w:eastAsia="it-IT"/>
+          <w14:ligatures w14:val="standard"/>
+        </w:rPr>
+        <w:t>6</w:t>
+      </w:r>
+      <w:r>
+        <w:rPr>
+          <w:lang w:eastAsia="it-IT"/>
+          <w14:ligatures w14:val="standard"/>
+        </w:rPr>
+        <w:t>].</w:t>
       </w:r>
     </w:p>
     <w:p>
       <w:pPr>
-        <w:pStyle w:val="AckPara"/>
-        <w:rPr>
-          <w14:ligatures w14:val="standard"/>
-        </w:rPr>
-      </w:pPr>
-      <w:r>
-        <w:rPr>
-          <w:lang w:eastAsia="it-IT"/>
-          <w14:ligatures w14:val="standard"/>
-        </w:rPr>
-        <w:t>This analysis was conducted as part of the 2018/19 Machine Learning module CS7CS4/CS4404 at Trinity College Dublin [</w:t>
-      </w:r>
-      <w:r>
-        <w:rPr>
-          <w:lang w:eastAsia="it-IT"/>
-          <w14:ligatures w14:val="standard"/>
-        </w:rPr>
-        <w:t>6</w:t>
-      </w:r>
-      <w:r>
-        <w:rPr>
-          <w:lang w:eastAsia="it-IT"/>
-          <w14:ligatures w14:val="standard"/>
-        </w:rPr>
-        <w:t>].</w:t>
+        <w:pStyle w:val="AbsHead"/>
+        <w:rPr>
+          <w:lang w:val="en-GB"/>
+          <w14:ligatures w14:val="standard"/>
+        </w:rPr>
+      </w:pPr>
+      <w:r>
+        <w:rPr>
+          <w:lang w:val="en-GB"/>
+        </w:rPr>
+        <w:t>REFERENCES</w:t>
       </w:r>
     </w:p>
     <w:p>
       <w:pPr>
-        <w:pStyle w:val="AbsHead"/>
-        <w:rPr>
-          <w:lang w:val="en-GB"/>
-          <w14:ligatures w14:val="standard"/>
-        </w:rPr>
-      </w:pPr>
-      <w:r>
-        <w:rPr>
-          <w:lang w:val="en-GB"/>
-        </w:rPr>
-        <w:t>REFERENCES</w:t>
+        <w:pStyle w:val="Bibentry"/>
+        <w:rPr>
+          <w:lang w:val="en-GB"/>
+          <w14:ligatures w14:val="standard"/>
+        </w:rPr>
+      </w:pPr>
+      <w:bookmarkStart w:id="2" w:name="_Hlk528370427"/>
+      <w:r>
+        <w:rPr>
+          <w:lang w:val="en-GB"/>
+          <w14:ligatures w14:val="standard"/>
+        </w:rPr>
+        <w:t>[</w:t>
+      </w:r>
+      <w:r>
+        <w:rPr>
+          <w:lang w:val="en-GB"/>
+          <w14:ligatures w14:val="standard"/>
+        </w:rPr>
+        <w:t>1</w:t>
+      </w:r>
+      <w:r>
+        <w:rPr>
+          <w:lang w:val="en-GB"/>
+          <w14:ligatures w14:val="standard"/>
+        </w:rPr>
+        <w:t>]</w:t>
+      </w:r>
+      <w:r>
+        <w:rPr>
+          <w:lang w:val="en-GB"/>
+          <w14:ligatures w14:val="standard"/>
+        </w:rPr>
+        <w:tab/>
+      </w:r>
+      <w:bookmarkEnd w:id="2"/>
+      <w:proofErr w:type="spellStart"/>
+      <w:r>
+        <w:rPr>
+          <w:lang w:val="en-GB"/>
+          <w14:ligatures w14:val="standard"/>
+        </w:rPr>
+        <w:t>Bhuvan</w:t>
+      </w:r>
+      <w:proofErr w:type="spellEnd"/>
+      <w:r>
+        <w:rPr>
+          <w:lang w:val="en-GB"/>
+          <w14:ligatures w14:val="standard"/>
+        </w:rPr>
+        <w:t xml:space="preserve"> M </w:t>
+      </w:r>
+      <w:proofErr w:type="spellStart"/>
+      <w:r>
+        <w:rPr>
+          <w:lang w:val="en-GB"/>
+          <w14:ligatures w14:val="standard"/>
+        </w:rPr>
+        <w:t>Shashidhara</w:t>
+      </w:r>
+      <w:proofErr w:type="spellEnd"/>
+      <w:r>
+        <w:rPr>
+          <w:lang w:val="en-GB"/>
+          <w14:ligatures w14:val="standard"/>
+        </w:rPr>
+        <w:t xml:space="preserve"> et al. “Evaluation of Machine Learning Frameworks on Bank Marketing and Higgs Datasets” IEEE 2015 DOI: 10.1109/ICACCE.2015.31</w:t>
       </w:r>
     </w:p>
     <w:p>
@@ -3487,7 +3552,6 @@
           <w14:ligatures w14:val="standard"/>
         </w:rPr>
       </w:pPr>
-      <w:bookmarkStart w:id="2" w:name="_Hlk528370427"/>
       <w:r>
         <w:rPr>
           <w:lang w:val="en-GB"/>
@@ -3500,7 +3564,7 @@
           <w:lang w:val="en-GB"/>
           <w14:ligatures w14:val="standard"/>
         </w:rPr>
-        <w:t>1</w:t>
+        <w:t>2</w:t>
       </w:r>
       <w:r>
         <w:rPr>
@@ -3515,51 +3579,39 @@
           <w14:ligatures w14:val="standard"/>
         </w:rPr>
         <w:tab/>
-      </w:r>
-      <w:bookmarkEnd w:id="2"/>
-      <w:proofErr w:type="spellStart"/>
-      <w:r>
-        <w:rPr>
-          <w:lang w:val="en-GB"/>
-          <w14:ligatures w14:val="standard"/>
-        </w:rPr>
-        <w:t>Bhuvan</w:t>
-      </w:r>
-      <w:proofErr w:type="spellEnd"/>
-      <w:r>
-        <w:rPr>
-          <w:lang w:val="en-GB"/>
-          <w14:ligatures w14:val="standard"/>
-        </w:rPr>
-        <w:t xml:space="preserve"> M </w:t>
-      </w:r>
-      <w:proofErr w:type="spellStart"/>
-      <w:r>
-        <w:rPr>
-          <w:lang w:val="en-GB"/>
-          <w14:ligatures w14:val="standard"/>
-        </w:rPr>
-        <w:t>Shashidhara</w:t>
-      </w:r>
-      <w:proofErr w:type="spellEnd"/>
-      <w:r>
-        <w:rPr>
-          <w:lang w:val="en-GB"/>
-          <w14:ligatures w14:val="standard"/>
-        </w:rPr>
-        <w:t xml:space="preserve"> et al. “Evaluation of Machine Learning Frameworks on Bank Marketing and Higgs Datasets” IEEE 2015 DOI: 10.1109/ICACCE.2015.31</w:t>
+        <w:t>The team Google Brain’s “</w:t>
+      </w:r>
+      <w:r>
+        <w:rPr>
+          <w:lang w:val="en-GB"/>
+        </w:rPr>
+        <w:t>TensorFlow: A system for large-scale machine learning</w:t>
+      </w:r>
+      <w:r>
+        <w:rPr>
+          <w:lang w:val="en-GB"/>
+          <w14:ligatures w14:val="standard"/>
+        </w:rPr>
+        <w:t>” 12th USENIX Symposium on Operating Systems Design and Implementation in 2016.</w:t>
       </w:r>
     </w:p>
     <w:p>
       <w:pPr>
-        <w:pStyle w:val="Bibentry"/>
-        <w:rPr>
-          <w:lang w:val="en-GB"/>
-          <w14:ligatures w14:val="standard"/>
-        </w:rPr>
-      </w:pPr>
-      <w:r>
-        <w:rPr>
+        <w:pStyle w:val="MetadataHead"/>
+        <w:ind w:left="300" w:hanging="300"/>
+        <w:rPr>
+          <w:rStyle w:val="Hyperlink"/>
+          <w:sz w:val="14"/>
+          <w:szCs w:val="14"/>
+          <w:lang w:val="en-GB"/>
+          <w14:ligatures w14:val="standard"/>
+        </w:rPr>
+      </w:pPr>
+      <w:r>
+        <w:rPr>
+          <w:color w:val="auto"/>
+          <w:sz w:val="14"/>
+          <w:szCs w:val="14"/>
           <w:lang w:val="en-GB"/>
           <w14:ligatures w14:val="standard"/>
         </w:rPr>
@@ -3567,13 +3619,19 @@
       </w:r>
       <w:r>
         <w:rPr>
-          <w:lang w:val="en-GB"/>
-          <w14:ligatures w14:val="standard"/>
-        </w:rPr>
-        <w:t>2</w:t>
-      </w:r>
-      <w:r>
-        <w:rPr>
+          <w:color w:val="auto"/>
+          <w:sz w:val="14"/>
+          <w:szCs w:val="14"/>
+          <w:lang w:val="en-GB"/>
+          <w14:ligatures w14:val="standard"/>
+        </w:rPr>
+        <w:t>3</w:t>
+      </w:r>
+      <w:r>
+        <w:rPr>
+          <w:color w:val="auto"/>
+          <w:sz w:val="14"/>
+          <w:szCs w:val="14"/>
           <w:lang w:val="en-GB"/>
           <w14:ligatures w14:val="standard"/>
         </w:rPr>
@@ -3584,21 +3642,104 @@
           <w:lang w:val="en-GB"/>
           <w14:ligatures w14:val="standard"/>
         </w:rPr>
+        <w:t xml:space="preserve"> </w:t>
+      </w:r>
+      <w:r>
+        <w:rPr>
+          <w:lang w:val="en-GB"/>
+          <w14:ligatures w14:val="standard"/>
+        </w:rPr>
         <w:tab/>
-        <w:t>The team Google Brain’s “</w:t>
-      </w:r>
-      <w:r>
-        <w:rPr>
-          <w:lang w:val="en-GB"/>
-        </w:rPr>
-        <w:t>TensorFlow: A system for large-scale machine learning</w:t>
-      </w:r>
-      <w:r>
-        <w:rPr>
-          <w:lang w:val="en-GB"/>
-          <w14:ligatures w14:val="standard"/>
-        </w:rPr>
-        <w:t>” 12th USENIX Symposium on Operating Systems Design and Implementation in 2016.</w:t>
+      </w:r>
+      <w:r>
+        <w:rPr>
+          <w:color w:val="auto"/>
+          <w:sz w:val="14"/>
+          <w:szCs w:val="14"/>
+          <w:lang w:val="en-GB"/>
+          <w14:ligatures w14:val="standard"/>
+        </w:rPr>
+        <w:t>Lavanya Gupta</w:t>
+      </w:r>
+      <w:r>
+        <w:rPr>
+          <w:color w:val="auto"/>
+          <w:sz w:val="14"/>
+          <w:szCs w:val="14"/>
+          <w:lang w:val="en-GB"/>
+          <w14:ligatures w14:val="standard"/>
+        </w:rPr>
+        <w:t xml:space="preserve">, </w:t>
+      </w:r>
+      <w:r>
+        <w:rPr>
+          <w:color w:val="auto"/>
+          <w:sz w:val="14"/>
+          <w:szCs w:val="14"/>
+          <w:lang w:val="en-GB"/>
+          <w14:ligatures w14:val="standard"/>
+        </w:rPr>
+        <w:t>"</w:t>
+      </w:r>
+      <w:r>
+        <w:rPr>
+          <w:color w:val="auto"/>
+          <w:sz w:val="14"/>
+          <w:szCs w:val="14"/>
+          <w:lang w:val="en-GB"/>
+          <w14:ligatures w14:val="standard"/>
+        </w:rPr>
+        <w:t>Google Play Store App</w:t>
+      </w:r>
+      <w:r>
+        <w:rPr>
+          <w:color w:val="auto"/>
+          <w:sz w:val="14"/>
+          <w:szCs w:val="14"/>
+          <w:lang w:val="en-GB"/>
+          <w14:ligatures w14:val="standard"/>
+        </w:rPr>
+        <w:t>s</w:t>
+      </w:r>
+      <w:r>
+        <w:rPr>
+          <w:color w:val="auto"/>
+          <w:sz w:val="14"/>
+          <w:szCs w:val="14"/>
+          <w:lang w:val="en-GB"/>
+          <w14:ligatures w14:val="standard"/>
+        </w:rPr>
+        <w:t>"</w:t>
+      </w:r>
+      <w:r>
+        <w:rPr>
+          <w:color w:val="auto"/>
+          <w:sz w:val="14"/>
+          <w:szCs w:val="14"/>
+          <w:lang w:val="en-GB"/>
+          <w14:ligatures w14:val="standard"/>
+        </w:rPr>
+        <w:t>,</w:t>
+      </w:r>
+      <w:r>
+        <w:rPr>
+          <w:color w:val="auto"/>
+          <w:sz w:val="14"/>
+          <w:szCs w:val="14"/>
+          <w:lang w:val="en-GB"/>
+          <w14:ligatures w14:val="standard"/>
+        </w:rPr>
+        <w:t xml:space="preserve"> [Online] </w:t>
+      </w:r>
+      <w:r>
+        <w:rPr>
+          <w:color w:val="auto"/>
+          <w:sz w:val="14"/>
+          <w:szCs w:val="14"/>
+          <w:lang w:val="en-GB"/>
+          <w14:ligatures w14:val="standard"/>
+        </w:rPr>
+        <w:t>https://www.kaggle.com/lava18/google-play-store-apps</w:t>
       </w:r>
     </w:p>
     <w:p>
@@ -3606,7 +3747,7 @@
         <w:pStyle w:val="MetadataHead"/>
         <w:ind w:left="300" w:hanging="300"/>
         <w:rPr>
-          <w:rStyle w:val="Hyperlink"/>
+          <w:color w:val="auto"/>
           <w:sz w:val="14"/>
           <w:szCs w:val="14"/>
           <w:lang w:val="en-GB"/>
@@ -3631,7 +3772,7 @@
           <w:lang w:val="en-GB"/>
           <w14:ligatures w14:val="standard"/>
         </w:rPr>
-        <w:t>3</w:t>
+        <w:t>4</w:t>
       </w:r>
       <w:r>
         <w:rPr>
@@ -3657,16 +3798,30 @@
         </w:rPr>
         <w:tab/>
       </w:r>
-      <w:r>
-        <w:rPr>
-          <w:color w:val="auto"/>
-          <w:sz w:val="14"/>
-          <w:szCs w:val="14"/>
-          <w:lang w:val="en-GB"/>
-          <w14:ligatures w14:val="standard"/>
-        </w:rPr>
-        <w:t>Lavanya Gupta</w:t>
-      </w:r>
+      <w:bookmarkStart w:id="3" w:name="_Hlk528370909"/>
+      <w:proofErr w:type="spellStart"/>
+      <w:r>
+        <w:rPr>
+          <w:color w:val="auto"/>
+          <w:sz w:val="14"/>
+          <w:szCs w:val="14"/>
+          <w:lang w:val="en-GB"/>
+          <w14:ligatures w14:val="standard"/>
+        </w:rPr>
+        <w:t>D</w:t>
+      </w:r>
+      <w:bookmarkEnd w:id="3"/>
+      <w:r>
+        <w:rPr>
+          <w:color w:val="auto"/>
+          <w:sz w:val="14"/>
+          <w:szCs w:val="14"/>
+          <w:lang w:val="en-GB"/>
+          <w14:ligatures w14:val="standard"/>
+        </w:rPr>
+        <w:t>atanyze</w:t>
+      </w:r>
+      <w:proofErr w:type="spellEnd"/>
       <w:r>
         <w:rPr>
           <w:color w:val="auto"/>
@@ -3685,6 +3840,60 @@
           <w:lang w:val="en-GB"/>
           <w14:ligatures w14:val="standard"/>
         </w:rPr>
+        <w:t xml:space="preserve">"Machine Learning Market Share Report | Competitor Analysis | TensorFlow, </w:t>
+      </w:r>
+      <w:proofErr w:type="spellStart"/>
+      <w:r>
+        <w:rPr>
+          <w:color w:val="auto"/>
+          <w:sz w:val="14"/>
+          <w:szCs w:val="14"/>
+          <w:lang w:val="en-GB"/>
+          <w14:ligatures w14:val="standard"/>
+        </w:rPr>
+        <w:t>scikit</w:t>
+      </w:r>
+      <w:proofErr w:type="spellEnd"/>
+      <w:r>
+        <w:rPr>
+          <w:color w:val="auto"/>
+          <w:sz w:val="14"/>
+          <w:szCs w:val="14"/>
+          <w:lang w:val="en-GB"/>
+          <w14:ligatures w14:val="standard"/>
+        </w:rPr>
+        <w:t xml:space="preserve">-learn, </w:t>
+      </w:r>
+      <w:proofErr w:type="spellStart"/>
+      <w:r>
+        <w:rPr>
+          <w:color w:val="auto"/>
+          <w:sz w:val="14"/>
+          <w:szCs w:val="14"/>
+          <w:lang w:val="en-GB"/>
+          <w14:ligatures w14:val="standard"/>
+        </w:rPr>
+        <w:t>MLlib</w:t>
+      </w:r>
+      <w:proofErr w:type="spellEnd"/>
+      <w:r>
+        <w:rPr>
+          <w:color w:val="auto"/>
+          <w:sz w:val="14"/>
+          <w:szCs w:val="14"/>
+          <w:lang w:val="en-GB"/>
+          <w14:ligatures w14:val="standard"/>
+        </w:rPr>
+        <w:t>,</w:t>
+      </w:r>
+      <w:r>
+        <w:rPr>
+          <w:color w:val="auto"/>
+          <w:sz w:val="14"/>
+          <w:szCs w:val="14"/>
+          <w:lang w:val="en-GB"/>
+          <w14:ligatures w14:val="standard"/>
+        </w:rPr>
         <w:t>"</w:t>
       </w:r>
       <w:r>
@@ -3695,46 +3904,6 @@
           <w:lang w:val="en-GB"/>
           <w14:ligatures w14:val="standard"/>
         </w:rPr>
-        <w:t>Google Play Store App</w:t>
-      </w:r>
-      <w:r>
-        <w:rPr>
-          <w:color w:val="auto"/>
-          <w:sz w:val="14"/>
-          <w:szCs w:val="14"/>
-          <w:lang w:val="en-GB"/>
-          <w14:ligatures w14:val="standard"/>
-        </w:rPr>
-        <w:t>s</w:t>
-      </w:r>
-      <w:r>
-        <w:rPr>
-          <w:color w:val="auto"/>
-          <w:sz w:val="14"/>
-          <w:szCs w:val="14"/>
-          <w:lang w:val="en-GB"/>
-          <w14:ligatures w14:val="standard"/>
-        </w:rPr>
-        <w:t>"</w:t>
-      </w:r>
-      <w:r>
-        <w:rPr>
-          <w:color w:val="auto"/>
-          <w:sz w:val="14"/>
-          <w:szCs w:val="14"/>
-          <w:lang w:val="en-GB"/>
-          <w14:ligatures w14:val="standard"/>
-        </w:rPr>
-        <w:t>,</w:t>
-      </w:r>
-      <w:r>
-        <w:rPr>
-          <w:color w:val="auto"/>
-          <w:sz w:val="14"/>
-          <w:szCs w:val="14"/>
-          <w:lang w:val="en-GB"/>
-          <w14:ligatures w14:val="standard"/>
-        </w:rPr>
         <w:t xml:space="preserve"> [Online] </w:t>
       </w:r>
       <w:r>
@@ -3745,7 +3914,7 @@
           <w:lang w:val="en-GB"/>
           <w14:ligatures w14:val="standard"/>
         </w:rPr>
-        <w:t>https://www.kaggle.com/lava18/google-play-store-apps</w:t>
+        <w:t>https://www.datanyze.com/market-share/machine-learning</w:t>
       </w:r>
     </w:p>
     <w:p>
@@ -3778,7 +3947,7 @@
           <w:lang w:val="en-GB"/>
           <w14:ligatures w14:val="standard"/>
         </w:rPr>
-        <w:t>4</w:t>
+        <w:t>5</w:t>
       </w:r>
       <w:r>
         <w:rPr>
@@ -3804,7 +3973,6 @@
         </w:rPr>
         <w:tab/>
       </w:r>
-      <w:bookmarkStart w:id="3" w:name="_Hlk528370909"/>
       <w:proofErr w:type="spellStart"/>
       <w:r>
         <w:rPr>
@@ -3814,18 +3982,7 @@
           <w:lang w:val="en-GB"/>
           <w14:ligatures w14:val="standard"/>
         </w:rPr>
-        <w:t>D</w:t>
-      </w:r>
-      <w:bookmarkEnd w:id="3"/>
-      <w:r>
-        <w:rPr>
-          <w:color w:val="auto"/>
-          <w:sz w:val="14"/>
-          <w:szCs w:val="14"/>
-          <w:lang w:val="en-GB"/>
-          <w14:ligatures w14:val="standard"/>
-        </w:rPr>
-        <w:t>atanyze</w:t>
+        <w:t>Joeran</w:t>
       </w:r>
       <w:proofErr w:type="spellEnd"/>
       <w:r>
@@ -3836,6 +3993,28 @@
           <w:lang w:val="en-GB"/>
           <w14:ligatures w14:val="standard"/>
         </w:rPr>
+        <w:t xml:space="preserve"> </w:t>
+      </w:r>
+      <w:proofErr w:type="spellStart"/>
+      <w:r>
+        <w:rPr>
+          <w:color w:val="auto"/>
+          <w:sz w:val="14"/>
+          <w:szCs w:val="14"/>
+          <w:lang w:val="en-GB"/>
+          <w14:ligatures w14:val="standard"/>
+        </w:rPr>
+        <w:t>Beel</w:t>
+      </w:r>
+      <w:proofErr w:type="spellEnd"/>
+      <w:r>
+        <w:rPr>
+          <w:color w:val="auto"/>
+          <w:sz w:val="14"/>
+          <w:szCs w:val="14"/>
+          <w:lang w:val="en-GB"/>
+          <w14:ligatures w14:val="standard"/>
+        </w:rPr>
         <w:t xml:space="preserve">, </w:t>
       </w:r>
       <w:r>
@@ -3846,7 +4025,7 @@
           <w:lang w:val="en-GB"/>
           <w14:ligatures w14:val="standard"/>
         </w:rPr>
-        <w:t xml:space="preserve">"Machine Learning Market Share Report | Competitor Analysis | TensorFlow, </w:t>
+        <w:t xml:space="preserve">"Experience with and Preference of Machine-Learning Libraries: </w:t>
       </w:r>
       <w:proofErr w:type="spellStart"/>
       <w:r>
@@ -3868,7 +4047,7 @@
           <w:lang w:val="en-GB"/>
           <w14:ligatures w14:val="standard"/>
         </w:rPr>
-        <w:t xml:space="preserve">-learn, </w:t>
+        <w:t xml:space="preserve">-learn vs. </w:t>
       </w:r>
       <w:proofErr w:type="spellStart"/>
       <w:r>
@@ -3879,7 +4058,7 @@
           <w:lang w:val="en-GB"/>
           <w14:ligatures w14:val="standard"/>
         </w:rPr>
-        <w:t>MLlib</w:t>
+        <w:t>Tensorflow</w:t>
       </w:r>
       <w:proofErr w:type="spellEnd"/>
       <w:r>
@@ -3890,6 +4069,16 @@
           <w:lang w:val="en-GB"/>
           <w14:ligatures w14:val="standard"/>
         </w:rPr>
+        <w:t xml:space="preserve"> vs. Weka … [What Machine-Learning Students Think/Like/Know/Are…]</w:t>
+      </w:r>
+      <w:r>
+        <w:rPr>
+          <w:color w:val="auto"/>
+          <w:sz w:val="14"/>
+          <w:szCs w:val="14"/>
+          <w:lang w:val="en-GB"/>
+          <w14:ligatures w14:val="standard"/>
+        </w:rPr>
         <w:t>,</w:t>
       </w:r>
       <w:r>
@@ -3920,7 +4109,7 @@
           <w:lang w:val="en-GB"/>
           <w14:ligatures w14:val="standard"/>
         </w:rPr>
-        <w:t>https://www.datanyze.com/market-share/machine-learning</w:t>
+        <w:t>https://www.scss.tcd.ie/joeran.beel/blog/2018/01/28/what-machine-learning-students-think-like-know-are-experience-with-and-preference-for-machine-learning-libraries-scikit-learn-vs-tensorflow-vs-weka/</w:t>
       </w:r>
     </w:p>
     <w:p>
@@ -3953,7 +4142,7 @@
           <w:lang w:val="en-GB"/>
           <w14:ligatures w14:val="standard"/>
         </w:rPr>
-        <w:t>5</w:t>
+        <w:t>6</w:t>
       </w:r>
       <w:r>
         <w:rPr>
@@ -4021,101 +4210,7 @@
           <w:lang w:val="en-GB"/>
           <w14:ligatures w14:val="standard"/>
         </w:rPr>
-        <w:t xml:space="preserve">, </w:t>
-      </w:r>
-      <w:r>
-        <w:rPr>
-          <w:color w:val="auto"/>
-          <w:sz w:val="14"/>
-          <w:szCs w:val="14"/>
-          <w:lang w:val="en-GB"/>
-          <w14:ligatures w14:val="standard"/>
-        </w:rPr>
-        <w:t xml:space="preserve">"Experience with and Preference of Machine-Learning Libraries: </w:t>
-      </w:r>
-      <w:proofErr w:type="spellStart"/>
-      <w:r>
-        <w:rPr>
-          <w:color w:val="auto"/>
-          <w:sz w:val="14"/>
-          <w:szCs w:val="14"/>
-          <w:lang w:val="en-GB"/>
-          <w14:ligatures w14:val="standard"/>
-        </w:rPr>
-        <w:t>scikit</w:t>
-      </w:r>
-      <w:proofErr w:type="spellEnd"/>
-      <w:r>
-        <w:rPr>
-          <w:color w:val="auto"/>
-          <w:sz w:val="14"/>
-          <w:szCs w:val="14"/>
-          <w:lang w:val="en-GB"/>
-          <w14:ligatures w14:val="standard"/>
-        </w:rPr>
-        <w:t xml:space="preserve">-learn vs. </w:t>
-      </w:r>
-      <w:proofErr w:type="spellStart"/>
-      <w:r>
-        <w:rPr>
-          <w:color w:val="auto"/>
-          <w:sz w:val="14"/>
-          <w:szCs w:val="14"/>
-          <w:lang w:val="en-GB"/>
-          <w14:ligatures w14:val="standard"/>
-        </w:rPr>
-        <w:t>Tensorflow</w:t>
-      </w:r>
-      <w:proofErr w:type="spellEnd"/>
-      <w:r>
-        <w:rPr>
-          <w:color w:val="auto"/>
-          <w:sz w:val="14"/>
-          <w:szCs w:val="14"/>
-          <w:lang w:val="en-GB"/>
-          <w14:ligatures w14:val="standard"/>
-        </w:rPr>
-        <w:t xml:space="preserve"> vs. Weka … [What Machine-Learning Students Think/Like/Know/Are…]</w:t>
-      </w:r>
-      <w:r>
-        <w:rPr>
-          <w:color w:val="auto"/>
-          <w:sz w:val="14"/>
-          <w:szCs w:val="14"/>
-          <w:lang w:val="en-GB"/>
-          <w14:ligatures w14:val="standard"/>
-        </w:rPr>
-        <w:t>,</w:t>
-      </w:r>
-      <w:r>
-        <w:rPr>
-          <w:color w:val="auto"/>
-          <w:sz w:val="14"/>
-          <w:szCs w:val="14"/>
-          <w:lang w:val="en-GB"/>
-          <w14:ligatures w14:val="standard"/>
-        </w:rPr>
-        <w:t>"</w:t>
-      </w:r>
-      <w:r>
-        <w:rPr>
-          <w:color w:val="auto"/>
-          <w:sz w:val="14"/>
-          <w:szCs w:val="14"/>
-          <w:lang w:val="en-GB"/>
-          <w14:ligatures w14:val="standard"/>
-        </w:rPr>
-        <w:t xml:space="preserve"> [Online] </w:t>
-      </w:r>
-      <w:r>
-        <w:rPr>
-          <w:color w:val="auto"/>
-          <w:sz w:val="14"/>
-          <w:szCs w:val="14"/>
-          <w:lang w:val="en-GB"/>
-          <w14:ligatures w14:val="standard"/>
-        </w:rPr>
-        <w:t>https://www.scss.tcd.ie/joeran.beel/blog/2018/01/28/what-machine-learning-students-think-like-know-are-experience-with-and-preference-for-machine-learning-libraries-scikit-learn-vs-tensorflow-vs-weka/</w:t>
+        <w:t xml:space="preserve"> and Douglas Leith. Machine Learning (CS7CS4/CS4404). Trinity College Dublin, School of Computer Science and Statistics. 2018.</w:t>
       </w:r>
     </w:p>
     <w:p>
@@ -4138,37 +4233,13 @@
           <w:lang w:val="en-GB"/>
           <w14:ligatures w14:val="standard"/>
         </w:rPr>
-        <w:t>[</w:t>
-      </w:r>
-      <w:r>
-        <w:rPr>
-          <w:color w:val="auto"/>
-          <w:sz w:val="14"/>
-          <w:szCs w:val="14"/>
-          <w:lang w:val="en-GB"/>
-          <w14:ligatures w14:val="standard"/>
-        </w:rPr>
-        <w:t>6</w:t>
-      </w:r>
-      <w:r>
-        <w:rPr>
-          <w:color w:val="auto"/>
-          <w:sz w:val="14"/>
-          <w:szCs w:val="14"/>
-          <w:lang w:val="en-GB"/>
-          <w14:ligatures w14:val="standard"/>
-        </w:rPr>
-        <w:t>]</w:t>
-      </w:r>
-      <w:r>
-        <w:rPr>
-          <w:lang w:val="en-GB"/>
-          <w14:ligatures w14:val="standard"/>
-        </w:rPr>
-        <w:t xml:space="preserve"> </w:t>
-      </w:r>
-      <w:r>
-        <w:rPr>
+        <w:t>[7]</w:t>
+      </w:r>
+      <w:r>
+        <w:rPr>
+          <w:color w:val="auto"/>
+          <w:sz w:val="14"/>
+          <w:szCs w:val="14"/>
           <w:lang w:val="en-GB"/>
           <w14:ligatures w14:val="standard"/>
         </w:rPr>
@@ -4183,7 +4254,7 @@
           <w:lang w:val="en-GB"/>
           <w14:ligatures w14:val="standard"/>
         </w:rPr>
-        <w:t>Joeran</w:t>
+        <w:t>Xiangrui</w:t>
       </w:r>
       <w:proofErr w:type="spellEnd"/>
       <w:r>
@@ -4194,7 +4265,17 @@
           <w:lang w:val="en-GB"/>
           <w14:ligatures w14:val="standard"/>
         </w:rPr>
-        <w:t xml:space="preserve"> </w:t>
+        <w:t xml:space="preserve"> Meng </w:t>
+      </w:r>
+      <w:r>
+        <w:rPr>
+          <w:color w:val="auto"/>
+          <w:sz w:val="14"/>
+          <w:szCs w:val="14"/>
+          <w:lang w:val="en-GB"/>
+          <w14:ligatures w14:val="standard"/>
+        </w:rPr>
+        <w:t xml:space="preserve">et al. </w:t>
       </w:r>
       <w:proofErr w:type="spellStart"/>
       <w:r>
@@ -4205,7 +4286,7 @@
           <w:lang w:val="en-GB"/>
           <w14:ligatures w14:val="standard"/>
         </w:rPr>
-        <w:t>Beel</w:t>
+        <w:t>MLlib</w:t>
       </w:r>
       <w:proofErr w:type="spellEnd"/>
       <w:r>
@@ -4216,7 +4297,27 @@
           <w:lang w:val="en-GB"/>
           <w14:ligatures w14:val="standard"/>
         </w:rPr>
-        <w:t xml:space="preserve"> and Douglas Leith. Machine Learning (CS7CS4/CS4404). Trinity College Dublin, School of Computer Science and Statistics. 2018.</w:t>
+        <w:t>: Machine Learning in Apache Spark</w:t>
+      </w:r>
+      <w:r>
+        <w:rPr>
+          <w:color w:val="auto"/>
+          <w:sz w:val="14"/>
+          <w:szCs w:val="14"/>
+          <w:lang w:val="en-GB"/>
+          <w14:ligatures w14:val="standard"/>
+        </w:rPr>
+        <w:t xml:space="preserve">, </w:t>
+      </w:r>
+      <w:r>
+        <w:rPr>
+          <w:color w:val="auto"/>
+          <w:sz w:val="14"/>
+          <w:szCs w:val="14"/>
+          <w:lang w:val="en-GB"/>
+          <w14:ligatures w14:val="standard"/>
+        </w:rPr>
+        <w:t>Journal of Machine Learning Research 17 (2016) 1-7</w:t>
       </w:r>
     </w:p>
     <w:p>
@@ -4239,7 +4340,17 @@
           <w:lang w:val="en-GB"/>
           <w14:ligatures w14:val="standard"/>
         </w:rPr>
-        <w:t>[7]</w:t>
+        <w:t>[8]</w:t>
+      </w:r>
+      <w:r>
+        <w:rPr>
+          <w:color w:val="auto"/>
+          <w:sz w:val="14"/>
+          <w:szCs w:val="14"/>
+          <w:lang w:val="en-GB"/>
+          <w14:ligatures w14:val="standard"/>
+        </w:rPr>
+        <w:t xml:space="preserve"> </w:t>
       </w:r>
       <w:r>
         <w:rPr>
@@ -4260,7 +4371,7 @@
           <w:lang w:val="en-GB"/>
           <w14:ligatures w14:val="standard"/>
         </w:rPr>
-        <w:t>Xiangrui</w:t>
+        <w:t>Demsar</w:t>
       </w:r>
       <w:proofErr w:type="spellEnd"/>
       <w:r>
@@ -4271,17 +4382,7 @@
           <w:lang w:val="en-GB"/>
           <w14:ligatures w14:val="standard"/>
         </w:rPr>
-        <w:t xml:space="preserve"> Meng </w:t>
-      </w:r>
-      <w:r>
-        <w:rPr>
-          <w:color w:val="auto"/>
-          <w:sz w:val="14"/>
-          <w:szCs w:val="14"/>
-          <w:lang w:val="en-GB"/>
-          <w14:ligatures w14:val="standard"/>
-        </w:rPr>
-        <w:t xml:space="preserve">et al. </w:t>
+        <w:t xml:space="preserve"> J, </w:t>
       </w:r>
       <w:proofErr w:type="spellStart"/>
       <w:r>
@@ -4292,7 +4393,7 @@
           <w:lang w:val="en-GB"/>
           <w14:ligatures w14:val="standard"/>
         </w:rPr>
-        <w:t>MLlib</w:t>
+        <w:t>Curk</w:t>
       </w:r>
       <w:proofErr w:type="spellEnd"/>
       <w:r>
@@ -4303,59 +4404,6 @@
           <w:lang w:val="en-GB"/>
           <w14:ligatures w14:val="standard"/>
         </w:rPr>
-        <w:t>: Machine Learning in Apache Spark</w:t>
-      </w:r>
-      <w:r>
-        <w:rPr>
-          <w:color w:val="auto"/>
-          <w:sz w:val="14"/>
-          <w:szCs w:val="14"/>
-          <w:lang w:val="en-GB"/>
-          <w14:ligatures w14:val="standard"/>
-        </w:rPr>
-        <w:t xml:space="preserve">, </w:t>
-      </w:r>
-      <w:r>
-        <w:rPr>
-          <w:color w:val="auto"/>
-          <w:sz w:val="14"/>
-          <w:szCs w:val="14"/>
-          <w:lang w:val="en-GB"/>
-          <w14:ligatures w14:val="standard"/>
-        </w:rPr>
-        <w:t>Journal of Machine Learning Research 17 (2016) 1-7</w:t>
-      </w:r>
-    </w:p>
-    <w:p>
-      <w:pPr>
-        <w:pStyle w:val="MetadataHead"/>
-        <w:ind w:left="300" w:hanging="300"/>
-        <w:rPr>
-          <w:color w:val="auto"/>
-          <w:sz w:val="14"/>
-          <w:szCs w:val="14"/>
-          <w:lang w:val="en-GB"/>
-          <w14:ligatures w14:val="standard"/>
-        </w:rPr>
-      </w:pPr>
-      <w:r>
-        <w:rPr>
-          <w:color w:val="auto"/>
-          <w:sz w:val="14"/>
-          <w:szCs w:val="14"/>
-          <w:lang w:val="en-GB"/>
-          <w14:ligatures w14:val="standard"/>
-        </w:rPr>
-        <w:t>[8]</w:t>
-      </w:r>
-      <w:r>
-        <w:rPr>
-          <w:color w:val="auto"/>
-          <w:sz w:val="14"/>
-          <w:szCs w:val="14"/>
-          <w:lang w:val="en-GB"/>
-          <w14:ligatures w14:val="standard"/>
-        </w:rPr>
         <w:t xml:space="preserve"> </w:t>
       </w:r>
       <w:r>
@@ -4366,73 +4414,7 @@
           <w:lang w:val="en-GB"/>
           <w14:ligatures w14:val="standard"/>
         </w:rPr>
-        <w:tab/>
-      </w:r>
-      <w:proofErr w:type="spellStart"/>
-      <w:r>
-        <w:rPr>
-          <w:color w:val="auto"/>
-          <w:sz w:val="14"/>
-          <w:szCs w:val="14"/>
-          <w:lang w:val="en-GB"/>
-          <w14:ligatures w14:val="standard"/>
-        </w:rPr>
-        <w:t>Demsar</w:t>
-      </w:r>
-      <w:proofErr w:type="spellEnd"/>
-      <w:r>
-        <w:rPr>
-          <w:color w:val="auto"/>
-          <w:sz w:val="14"/>
-          <w:szCs w:val="14"/>
-          <w:lang w:val="en-GB"/>
-          <w14:ligatures w14:val="standard"/>
-        </w:rPr>
-        <w:t xml:space="preserve"> J, </w:t>
-      </w:r>
-      <w:proofErr w:type="spellStart"/>
-      <w:proofErr w:type="gramStart"/>
-      <w:r>
-        <w:rPr>
-          <w:color w:val="auto"/>
-          <w:sz w:val="14"/>
-          <w:szCs w:val="14"/>
-          <w:lang w:val="en-GB"/>
-          <w14:ligatures w14:val="standard"/>
-        </w:rPr>
-        <w:t>Curk</w:t>
-      </w:r>
-      <w:proofErr w:type="spellEnd"/>
-      <w:r>
-        <w:rPr>
-          <w:color w:val="auto"/>
-          <w:sz w:val="14"/>
-          <w:szCs w:val="14"/>
-          <w:lang w:val="en-GB"/>
-          <w14:ligatures w14:val="standard"/>
-        </w:rPr>
-        <w:t xml:space="preserve"> </w:t>
-      </w:r>
-      <w:r>
-        <w:rPr>
-          <w:color w:val="auto"/>
-          <w:sz w:val="14"/>
-          <w:szCs w:val="14"/>
-          <w:lang w:val="en-GB"/>
-          <w14:ligatures w14:val="standard"/>
-        </w:rPr>
-        <w:t xml:space="preserve"> et al.</w:t>
-      </w:r>
-      <w:proofErr w:type="gramEnd"/>
-      <w:r>
-        <w:rPr>
-          <w:color w:val="auto"/>
-          <w:sz w:val="14"/>
-          <w:szCs w:val="14"/>
-          <w:lang w:val="en-GB"/>
-          <w14:ligatures w14:val="standard"/>
-        </w:rPr>
-        <w:t xml:space="preserve"> </w:t>
+        <w:t xml:space="preserve"> et al. </w:t>
       </w:r>
       <w:r>
         <w:rPr>
@@ -14726,7 +14708,7 @@
 </file>
 
 <file path=customXml/itemProps2.xml><?xml version="1.0" encoding="utf-8"?>
-<ds:datastoreItem xmlns:ds="http://schemas.openxmlformats.org/officeDocument/2006/customXml" ds:itemID="{C1EDE253-55B8-4391-8A89-C43FF54B10E9}">
+<ds:datastoreItem xmlns:ds="http://schemas.openxmlformats.org/officeDocument/2006/customXml" ds:itemID="{A7BFA4DA-C40D-4A9D-AD79-91D00F743587}">
   <ds:schemaRefs>
     <ds:schemaRef ds:uri="http://schemas.openxmlformats.org/officeDocument/2006/bibliography"/>
   </ds:schemaRefs>

</xml_diff>

<commit_message>
Added plot for LR googlePlay dataset
</commit_message>
<xml_diff>
--- a/ML1819--task-101--team-02.docx
+++ b/ML1819--task-101--team-02.docx
@@ -1,6 +1,6 @@
 
 <file path=word/document.xml><?xml version="1.0" encoding="utf-8"?>
-<w:document xmlns:wpc="http://schemas.microsoft.com/office/word/2010/wordprocessingCanvas" xmlns:cx="http://schemas.microsoft.com/office/drawing/2014/chartex" xmlns:cx1="http://schemas.microsoft.com/office/drawing/2015/9/8/chartex" xmlns:cx2="http://schemas.microsoft.com/office/drawing/2015/10/21/chartex" xmlns:cx3="http://schemas.microsoft.com/office/drawing/2016/5/9/chartex" xmlns:cx4="http://schemas.microsoft.com/office/drawing/2016/5/10/chartex" xmlns:cx5="http://schemas.microsoft.com/office/drawing/2016/5/11/chartex" xmlns:cx6="http://schemas.microsoft.com/office/drawing/2016/5/12/chartex" xmlns:cx7="http://schemas.microsoft.com/office/drawing/2016/5/13/chartex" xmlns:cx8="http://schemas.microsoft.com/office/drawing/2016/5/14/chartex" xmlns:mc="http://schemas.openxmlformats.org/markup-compatibility/2006" xmlns:aink="http://schemas.microsoft.com/office/drawing/2016/ink" xmlns:am3d="http://schemas.microsoft.com/office/drawing/2017/model3d" xmlns:o="urn:schemas-microsoft-com:office:office" xmlns:r="http://schemas.openxmlformats.org/officeDocument/2006/relationships" xmlns:m="http://schemas.openxmlformats.org/officeDocument/2006/math" xmlns:v="urn:schemas-microsoft-com:vml" xmlns:wp14="http://schemas.microsoft.com/office/word/2010/wordprocessingDrawing" xmlns:wp="http://schemas.openxmlformats.org/drawingml/2006/wordprocessingDrawing" xmlns:w10="urn:schemas-microsoft-com:office:word" xmlns:w="http://schemas.openxmlformats.org/wordprocessingml/2006/main" xmlns:w14="http://schemas.microsoft.com/office/word/2010/wordml" xmlns:w15="http://schemas.microsoft.com/office/word/2012/wordml" xmlns:w16cid="http://schemas.microsoft.com/office/word/2016/wordml/cid" xmlns:w16se="http://schemas.microsoft.com/office/word/2015/wordml/symex" xmlns:wpg="http://schemas.microsoft.com/office/word/2010/wordprocessingGroup" xmlns:wpi="http://schemas.microsoft.com/office/word/2010/wordprocessingInk" xmlns:wne="http://schemas.microsoft.com/office/word/2006/wordml" xmlns:wps="http://schemas.microsoft.com/office/word/2010/wordprocessingShape" mc:Ignorable="w14 w15 w16se w16cid wp14">
+<w:document xmlns:wpc="http://schemas.microsoft.com/office/word/2010/wordprocessingCanvas" xmlns:mc="http://schemas.openxmlformats.org/markup-compatibility/2006" xmlns:o="urn:schemas-microsoft-com:office:office" xmlns:r="http://schemas.openxmlformats.org/officeDocument/2006/relationships" xmlns:m="http://schemas.openxmlformats.org/officeDocument/2006/math" xmlns:v="urn:schemas-microsoft-com:vml" xmlns:wp14="http://schemas.microsoft.com/office/word/2010/wordprocessingDrawing" xmlns:wp="http://schemas.openxmlformats.org/drawingml/2006/wordprocessingDrawing" xmlns:w10="urn:schemas-microsoft-com:office:word" xmlns:w="http://schemas.openxmlformats.org/wordprocessingml/2006/main" xmlns:w14="http://schemas.microsoft.com/office/word/2010/wordml" xmlns:w15="http://schemas.microsoft.com/office/word/2012/wordml" xmlns:wpg="http://schemas.microsoft.com/office/word/2010/wordprocessingGroup" xmlns:wpi="http://schemas.microsoft.com/office/word/2010/wordprocessingInk" xmlns:wne="http://schemas.microsoft.com/office/word/2006/wordml" xmlns:wps="http://schemas.microsoft.com/office/word/2010/wordprocessingShape" mc:Ignorable="w14 w15 wp14">
   <w:body>
     <w:p>
       <w:pPr>
@@ -150,6 +150,7 @@
           <w14:ligatures w14:val="standard"/>
         </w:rPr>
       </w:pPr>
+      <w:proofErr w:type="spellStart"/>
       <w:r>
         <w:rPr>
           <w:rFonts w:ascii="Times New Roman" w:hAnsi="Times New Roman" w:cs="Times New Roman"/>
@@ -158,9 +159,9 @@
           <w:lang w:val="en-GB"/>
           <w14:ligatures w14:val="standard"/>
         </w:rPr>
-        <w:t xml:space="preserve">Akashdeep Singh </w:t>
-      </w:r>
-      <w:proofErr w:type="spellStart"/>
+        <w:t>Akashdeep</w:t>
+      </w:r>
+      <w:proofErr w:type="spellEnd"/>
       <w:r>
         <w:rPr>
           <w:rFonts w:ascii="Times New Roman" w:hAnsi="Times New Roman" w:cs="Times New Roman"/>
@@ -169,9 +170,9 @@
           <w:lang w:val="en-GB"/>
           <w14:ligatures w14:val="standard"/>
         </w:rPr>
-        <w:t>Lamba</w:t>
-      </w:r>
-      <w:proofErr w:type="spellEnd"/>
+        <w:t xml:space="preserve"> Singh </w:t>
+      </w:r>
+      <w:proofErr w:type="spellStart"/>
       <w:r>
         <w:rPr>
           <w:rFonts w:ascii="Times New Roman" w:hAnsi="Times New Roman" w:cs="Times New Roman"/>
@@ -180,13 +181,10 @@
           <w:lang w:val="en-GB"/>
           <w14:ligatures w14:val="standard"/>
         </w:rPr>
-        <w:t xml:space="preserve"> - 18305063</w:t>
-      </w:r>
-    </w:p>
-    <w:p>
-      <w:pPr>
-        <w:spacing w:line="240" w:lineRule="auto"/>
-        <w:jc w:val="center"/>
+        <w:t>Lamba</w:t>
+      </w:r>
+      <w:proofErr w:type="spellEnd"/>
+      <w:r>
         <w:rPr>
           <w:rFonts w:ascii="Times New Roman" w:hAnsi="Times New Roman" w:cs="Times New Roman"/>
           <w:bCs/>
@@ -194,9 +192,13 @@
           <w:lang w:val="en-GB"/>
           <w14:ligatures w14:val="standard"/>
         </w:rPr>
-      </w:pPr>
-      <w:proofErr w:type="spellStart"/>
-      <w:r>
+        <w:t xml:space="preserve"> - 18305063</w:t>
+      </w:r>
+    </w:p>
+    <w:p>
+      <w:pPr>
+        <w:spacing w:line="240" w:lineRule="auto"/>
+        <w:jc w:val="center"/>
         <w:rPr>
           <w:rFonts w:ascii="Times New Roman" w:hAnsi="Times New Roman" w:cs="Times New Roman"/>
           <w:bCs/>
@@ -204,9 +206,8 @@
           <w:lang w:val="en-GB"/>
           <w14:ligatures w14:val="standard"/>
         </w:rPr>
-        <w:t>Shanmukha</w:t>
-      </w:r>
-      <w:proofErr w:type="spellEnd"/>
+      </w:pPr>
+      <w:proofErr w:type="spellStart"/>
       <w:r>
         <w:rPr>
           <w:rFonts w:ascii="Times New Roman" w:hAnsi="Times New Roman" w:cs="Times New Roman"/>
@@ -215,7 +216,40 @@
           <w:lang w:val="en-GB"/>
           <w14:ligatures w14:val="standard"/>
         </w:rPr>
-        <w:t xml:space="preserve"> Sai Ram Pavan - 18305688</w:t>
+        <w:t>Shanmukha</w:t>
+      </w:r>
+      <w:proofErr w:type="spellEnd"/>
+      <w:r>
+        <w:rPr>
+          <w:rFonts w:ascii="Times New Roman" w:hAnsi="Times New Roman" w:cs="Times New Roman"/>
+          <w:bCs/>
+          <w:sz w:val="24"/>
+          <w:lang w:val="en-GB"/>
+          <w14:ligatures w14:val="standard"/>
+        </w:rPr>
+        <w:t xml:space="preserve"> Sai Ram </w:t>
+      </w:r>
+      <w:proofErr w:type="spellStart"/>
+      <w:r>
+        <w:rPr>
+          <w:rFonts w:ascii="Times New Roman" w:hAnsi="Times New Roman" w:cs="Times New Roman"/>
+          <w:bCs/>
+          <w:sz w:val="24"/>
+          <w:lang w:val="en-GB"/>
+          <w14:ligatures w14:val="standard"/>
+        </w:rPr>
+        <w:t>Pavan</w:t>
+      </w:r>
+      <w:proofErr w:type="spellEnd"/>
+      <w:r>
+        <w:rPr>
+          <w:rFonts w:ascii="Times New Roman" w:hAnsi="Times New Roman" w:cs="Times New Roman"/>
+          <w:bCs/>
+          <w:sz w:val="24"/>
+          <w:lang w:val="en-GB"/>
+          <w14:ligatures w14:val="standard"/>
+        </w:rPr>
+        <w:t xml:space="preserve"> - 18305688</w:t>
       </w:r>
     </w:p>
     <w:p>
@@ -601,13 +635,23 @@
           <w14:ligatures w14:val="standard"/>
         </w:rPr>
       </w:pPr>
+      <w:proofErr w:type="spellStart"/>
       <w:r>
         <w:rPr>
           <w:rStyle w:val="FirstName"/>
           <w:lang w:val="en-GB"/>
           <w14:ligatures w14:val="standard"/>
         </w:rPr>
-        <w:t xml:space="preserve">Akashdeep Singh </w:t>
+        <w:t>Akashdeep</w:t>
+      </w:r>
+      <w:proofErr w:type="spellEnd"/>
+      <w:r>
+        <w:rPr>
+          <w:rStyle w:val="FirstName"/>
+          <w:lang w:val="en-GB"/>
+          <w14:ligatures w14:val="standard"/>
+        </w:rPr>
+        <w:t xml:space="preserve"> Singh </w:t>
       </w:r>
       <w:proofErr w:type="spellStart"/>
       <w:r>
@@ -713,18 +757,8 @@
           <w:lang w:val="en-GB"/>
           <w14:ligatures w14:val="standard"/>
         </w:rPr>
-        <w:t xml:space="preserve">Rajesh </w:t>
-      </w:r>
-      <w:proofErr w:type="spellStart"/>
-      <w:r>
-        <w:rPr>
-          <w:rStyle w:val="FirstName"/>
-          <w:lang w:val="en-GB"/>
-          <w14:ligatures w14:val="standard"/>
-        </w:rPr>
-        <w:t>Burla</w:t>
-      </w:r>
-      <w:proofErr w:type="spellEnd"/>
+        <w:t>Rajesh Burla</w:t>
+      </w:r>
       <w:r>
         <w:rPr>
           <w:lang w:val="en-GB"/>
@@ -920,9 +954,19 @@
           <w:lang w:val="en-GB"/>
           <w14:ligatures w14:val="standard"/>
         </w:rPr>
-        <w:t xml:space="preserve"> Sai Ram Pavan</w:t>
+        <w:t xml:space="preserve"> Sai Ram </w:t>
+      </w:r>
+      <w:proofErr w:type="spellStart"/>
+      <w:r>
+        <w:rPr>
+          <w:rStyle w:val="FirstName"/>
+          <w:lang w:val="en-GB"/>
+          <w14:ligatures w14:val="standard"/>
+        </w:rPr>
+        <w:t>Pavan</w:t>
       </w:r>
       <w:bookmarkEnd w:id="0"/>
+      <w:proofErr w:type="spellEnd"/>
       <w:r>
         <w:rPr>
           <w:rStyle w:val="FirstName"/>
@@ -1006,8 +1050,20 @@
           <w:lang w:val="en-GB"/>
           <w14:ligatures w14:val="standard"/>
         </w:rPr>
-        <w:t xml:space="preserve"> (2018-19)</w:t>
-      </w:r>
+        <w:t xml:space="preserve"> (2018-19</w:t>
+      </w:r>
+      <w:proofErr w:type="gramStart"/>
+      <w:r>
+        <w:rPr>
+          <w:rStyle w:val="OrgDiv"/>
+          <w:color w:val="auto"/>
+          <w:sz w:val="20"/>
+          <w:lang w:val="en-GB"/>
+          <w14:ligatures w14:val="standard"/>
+        </w:rPr>
+        <w:t>)</w:t>
+      </w:r>
+      <w:proofErr w:type="gramEnd"/>
       <w:r>
         <w:rPr>
           <w:rStyle w:val="OrgName"/>
@@ -1536,6 +1592,7 @@
         </w:rPr>
       </w:pPr>
       <w:proofErr w:type="spellStart"/>
+      <w:proofErr w:type="gramStart"/>
       <w:r>
         <w:rPr>
           <w:i/>
@@ -1543,6 +1600,7 @@
         <w:t>i</w:t>
       </w:r>
       <w:proofErr w:type="spellEnd"/>
+      <w:proofErr w:type="gramEnd"/>
       <w:r>
         <w:rPr>
           <w:i/>
@@ -1698,6 +1756,7 @@
         <w:pStyle w:val="AckPara"/>
       </w:pPr>
       <w:proofErr w:type="spellStart"/>
+      <w:proofErr w:type="gramStart"/>
       <w:r>
         <w:rPr>
           <w:i/>
@@ -1705,6 +1764,7 @@
         <w:t>i</w:t>
       </w:r>
       <w:proofErr w:type="spellEnd"/>
+      <w:proofErr w:type="gramEnd"/>
       <w:r>
         <w:rPr>
           <w:i/>
@@ -1787,12 +1847,14 @@
       <w:r>
         <w:t xml:space="preserve">the column </w:t>
       </w:r>
+      <w:proofErr w:type="gramStart"/>
       <w:r>
         <w:rPr>
           <w:i/>
         </w:rPr>
         <w:t>Rating</w:t>
       </w:r>
+      <w:proofErr w:type="gramEnd"/>
       <w:r>
         <w:t xml:space="preserve"> for use with SVM.</w:t>
       </w:r>
@@ -2356,6 +2418,7 @@
         </w:rPr>
       </w:pPr>
       <w:proofErr w:type="spellStart"/>
+      <w:proofErr w:type="gramStart"/>
       <w:r>
         <w:rPr>
           <w:i/>
@@ -2363,6 +2426,7 @@
         <w:t>i</w:t>
       </w:r>
       <w:proofErr w:type="spellEnd"/>
+      <w:proofErr w:type="gramEnd"/>
       <w:r>
         <w:rPr>
           <w:i/>
@@ -2387,7 +2451,6 @@
         <w:rPr>
           <w:lang w:val="en-US"/>
         </w:rPr>
-        <w:lastRenderedPageBreak/>
         <w:t xml:space="preserve">For Linear Regression, the feature </w:t>
       </w:r>
       <w:r>
@@ -2412,363 +2475,43 @@
       </w:r>
       <w:r>
         <w:rPr>
+          <w:i/>
           <w:lang w:val="en-US"/>
         </w:rPr>
-        <w:t>.</w:t>
+        <w:t xml:space="preserve"> </w:t>
+      </w:r>
+      <w:r>
+        <w:rPr>
+          <w:lang w:val="en-US"/>
+        </w:rPr>
+        <w:t>(</w:t>
+      </w:r>
+      <w:r>
+        <w:rPr>
+          <w:lang w:val="en-US"/>
+        </w:rPr>
+        <w:t>Figure.1).</w:t>
       </w:r>
     </w:p>
     <w:p>
       <w:pPr>
         <w:pStyle w:val="AckPara"/>
+        <w:jc w:val="center"/>
         <w:rPr>
           <w:lang w:val="en-US"/>
         </w:rPr>
       </w:pPr>
       <w:r>
         <w:rPr>
+          <w:noProof/>
           <w:lang w:val="en-US"/>
         </w:rPr>
-        <w:t>For SVM,</w:t>
-      </w:r>
-      <w:r>
-        <w:rPr>
-          <w:lang w:val="en-US"/>
-        </w:rPr>
-        <w:t xml:space="preserve"> </w:t>
-      </w:r>
-      <w:r>
-        <w:rPr>
-          <w:i/>
-          <w:lang w:val="en-US"/>
-        </w:rPr>
-        <w:t>Reviews</w:t>
-      </w:r>
-      <w:r>
-        <w:rPr>
-          <w:lang w:val="en-US"/>
-        </w:rPr>
-        <w:t xml:space="preserve"> was used to predict </w:t>
-      </w:r>
-      <w:r>
-        <w:rPr>
-          <w:i/>
-          <w:lang w:val="en-US"/>
-        </w:rPr>
-        <w:t>Rated 4.4 or more</w:t>
-      </w:r>
-      <w:r>
-        <w:rPr>
-          <w:lang w:val="en-US"/>
-        </w:rPr>
-        <w:t>.</w:t>
-      </w:r>
-    </w:p>
-    <w:p>
-      <w:pPr>
-        <w:pStyle w:val="AckPara"/>
-        <w:rPr>
-          <w:lang w:val="en-US"/>
-        </w:rPr>
-      </w:pPr>
-      <w:r>
-        <w:rPr>
-          <w:lang w:val="en-US"/>
-        </w:rPr>
-        <w:t xml:space="preserve">For </w:t>
-      </w:r>
-      <w:proofErr w:type="spellStart"/>
-      <w:r>
-        <w:rPr>
-          <w:lang w:val="en-US"/>
-        </w:rPr>
-        <w:t>kNN</w:t>
-      </w:r>
-      <w:proofErr w:type="spellEnd"/>
-      <w:r>
-        <w:rPr>
-          <w:lang w:val="en-US"/>
-        </w:rPr>
-        <w:t>,</w:t>
-      </w:r>
-      <w:r>
-        <w:rPr>
-          <w:lang w:val="en-US"/>
-        </w:rPr>
-        <w:t xml:space="preserve"> </w:t>
-      </w:r>
-      <w:r>
-        <w:rPr>
-          <w:i/>
-          <w:lang w:val="en-US"/>
-        </w:rPr>
-        <w:t>Reviews</w:t>
-      </w:r>
-      <w:r>
-        <w:rPr>
-          <w:lang w:val="en-US"/>
-        </w:rPr>
-        <w:t>,</w:t>
-      </w:r>
-      <w:r>
-        <w:rPr>
-          <w:lang w:val="en-US"/>
-        </w:rPr>
-        <w:t xml:space="preserve"> </w:t>
-      </w:r>
-      <w:r>
-        <w:rPr>
-          <w:i/>
-          <w:lang w:val="en-US"/>
-        </w:rPr>
-        <w:t>Size</w:t>
-      </w:r>
-      <w:r>
-        <w:rPr>
-          <w:lang w:val="en-US"/>
-        </w:rPr>
-        <w:t>,</w:t>
-      </w:r>
-      <w:r>
-        <w:rPr>
-          <w:lang w:val="en-US"/>
-        </w:rPr>
-        <w:t xml:space="preserve"> </w:t>
-      </w:r>
-      <w:r>
-        <w:rPr>
-          <w:i/>
-          <w:lang w:val="en-US"/>
-        </w:rPr>
-        <w:t>Genres</w:t>
-      </w:r>
-      <w:r>
-        <w:rPr>
-          <w:lang w:val="en-US"/>
-        </w:rPr>
-        <w:t xml:space="preserve"> was used to predict </w:t>
-      </w:r>
-      <w:r>
-        <w:rPr>
-          <w:i/>
-          <w:lang w:val="en-US"/>
-        </w:rPr>
-        <w:t>Category</w:t>
-      </w:r>
-      <w:r>
-        <w:rPr>
-          <w:lang w:val="en-US"/>
-        </w:rPr>
-        <w:t>.</w:t>
-      </w:r>
-    </w:p>
-    <w:p>
-      <w:pPr>
-        <w:pStyle w:val="AckPara"/>
-        <w:rPr>
-          <w:i/>
-        </w:rPr>
-      </w:pPr>
-      <w:r>
-        <w:rPr>
-          <w:i/>
-        </w:rPr>
-        <w:t>i</w:t>
-      </w:r>
-      <w:r>
-        <w:rPr>
-          <w:i/>
-        </w:rPr>
-        <w:t>i) Car Insurance Cold Calls</w:t>
-      </w:r>
-    </w:p>
-    <w:p>
-      <w:pPr>
-        <w:pStyle w:val="AckPara"/>
-        <w:rPr>
-          <w:lang w:val="en-US"/>
-        </w:rPr>
-      </w:pPr>
-    </w:p>
-    <w:p>
-      <w:pPr>
-        <w:pStyle w:val="AckPara"/>
-        <w:rPr>
-          <w:lang w:val="en-US"/>
-        </w:rPr>
-      </w:pPr>
-    </w:p>
-    <w:p>
-      <w:pPr>
-        <w:pStyle w:val="AckPara"/>
-        <w:rPr>
-          <w:lang w:val="en-US"/>
-        </w:rPr>
-      </w:pPr>
-      <w:r>
-        <w:rPr>
-          <w:lang w:val="en-US"/>
-        </w:rPr>
-        <w:t xml:space="preserve">Feature selection was done by manually </w:t>
-      </w:r>
-      <w:r>
-        <w:rPr>
-          <w:lang w:val="en-US"/>
-        </w:rPr>
-        <w:t>scanning</w:t>
-      </w:r>
-      <w:r>
-        <w:rPr>
-          <w:lang w:val="en-US"/>
-        </w:rPr>
-        <w:t xml:space="preserve"> the dataset</w:t>
-      </w:r>
-      <w:r>
-        <w:rPr>
-          <w:lang w:val="en-US"/>
-        </w:rPr>
-        <w:t>s</w:t>
-      </w:r>
-      <w:r>
-        <w:rPr>
-          <w:lang w:val="en-US"/>
-        </w:rPr>
-        <w:t xml:space="preserve"> and reasoning about which features are well-suited for the given model and features that were skewed or sparse were </w:t>
-      </w:r>
-      <w:r>
-        <w:rPr>
-          <w:lang w:val="en-US"/>
-        </w:rPr>
-        <w:t>dropped</w:t>
-      </w:r>
-      <w:r>
-        <w:rPr>
-          <w:lang w:val="en-US"/>
-        </w:rPr>
-        <w:t>.</w:t>
-      </w:r>
-    </w:p>
-    <w:p>
-      <w:pPr>
-        <w:pStyle w:val="AckHead"/>
-      </w:pPr>
-      <w:r>
-        <w:rPr>
-          <w:rStyle w:val="Label"/>
-          <w:lang w:val="en-GB"/>
-          <w14:ligatures w14:val="standard"/>
-        </w:rPr>
-        <w:t>3</w:t>
-      </w:r>
-      <w:r>
-        <w:rPr>
-          <w:rStyle w:val="Label"/>
-          <w:lang w:val="en-GB"/>
-          <w14:ligatures w14:val="standard"/>
-        </w:rPr>
-        <w:t>.</w:t>
-      </w:r>
-      <w:r>
-        <w:rPr>
-          <w:rStyle w:val="Label"/>
-          <w:lang w:val="en-GB"/>
-          <w14:ligatures w14:val="standard"/>
-        </w:rPr>
-        <w:t>6</w:t>
-      </w:r>
-      <w:r>
-        <w:rPr>
-          <w14:ligatures w14:val="standard"/>
-        </w:rPr>
-        <w:t> </w:t>
-      </w:r>
-      <w:r>
-        <w:t>Cross validation</w:t>
-      </w:r>
-    </w:p>
-    <w:p>
-      <w:pPr>
-        <w:pStyle w:val="AckPara"/>
-      </w:pPr>
-      <w:r>
-        <w:t>While Weka provides an in-built option to cross-validat</w:t>
-      </w:r>
-      <w:r>
-        <w:t>ion</w:t>
-      </w:r>
-      <w:r>
-        <w:t xml:space="preserve">, thereby making splitting of data and configuration of CV parameters internal, </w:t>
-      </w:r>
-      <w:proofErr w:type="spellStart"/>
-      <w:r>
-        <w:t>sklearn</w:t>
-      </w:r>
-      <w:proofErr w:type="spellEnd"/>
-      <w:r>
-        <w:t xml:space="preserve"> requires to explicit configur</w:t>
-      </w:r>
-      <w:r>
-        <w:t>ation of</w:t>
-      </w:r>
-      <w:r>
-        <w:t xml:space="preserve"> </w:t>
-      </w:r>
-      <w:proofErr w:type="spellStart"/>
-      <w:r>
-        <w:t>kFold</w:t>
-      </w:r>
-      <w:proofErr w:type="spellEnd"/>
-      <w:r>
-        <w:t xml:space="preserve"> validation with a split dataset. TensorFlow does not directly deal with any of these aspects. For TensorFlow and </w:t>
-      </w:r>
-      <w:proofErr w:type="spellStart"/>
-      <w:r>
-        <w:t>sklearn</w:t>
-      </w:r>
-      <w:proofErr w:type="spellEnd"/>
-      <w:r>
-        <w:t xml:space="preserve">, we used </w:t>
-      </w:r>
-      <w:proofErr w:type="spellStart"/>
-      <w:r>
-        <w:t>sklearn’s</w:t>
-      </w:r>
-      <w:proofErr w:type="spellEnd"/>
-      <w:r>
-        <w:t xml:space="preserve"> </w:t>
-      </w:r>
-      <w:proofErr w:type="spellStart"/>
-      <w:r>
-        <w:t>kFold</w:t>
-      </w:r>
-      <w:proofErr w:type="spellEnd"/>
-      <w:r>
-        <w:t xml:space="preserve"> validation with default parameters while using a random-indexed splitting between train data and test data, keeping a ratio of 7:3.</w:t>
-      </w:r>
-    </w:p>
-    <w:p>
-      <w:pPr>
-        <w:pStyle w:val="AckHead"/>
-        <w:rPr>
-          <w:lang w:val="en-GB"/>
-        </w:rPr>
-      </w:pPr>
-      <w:r>
-        <w:rPr>
-          <w:noProof/>
-        </w:rPr>
+        <w:lastRenderedPageBreak/>
         <w:drawing>
-          <wp:anchor distT="180340" distB="360045" distL="114300" distR="114300" simplePos="0" relativeHeight="251655680" behindDoc="0" locked="0" layoutInCell="1" allowOverlap="1" wp14:anchorId="5921D013" wp14:editId="2C1E4446">
-            <wp:simplePos x="685800" y="4508500"/>
-            <wp:positionH relativeFrom="margin">
-              <wp:align>center</wp:align>
-            </wp:positionH>
-            <wp:positionV relativeFrom="margin">
-              <wp:align>center</wp:align>
-            </wp:positionV>
-            <wp:extent cx="6331585" cy="1562100"/>
-            <wp:effectExtent l="0" t="0" r="0" b="0"/>
-            <wp:wrapSquare wrapText="bothSides"/>
-            <wp:docPr id="1" name="Picture 1"/>
+          <wp:inline distT="0" distB="0" distL="0" distR="0" wp14:anchorId="51885BDA" wp14:editId="773896F4">
+            <wp:extent cx="2219325" cy="2219325"/>
+            <wp:effectExtent l="0" t="0" r="9525" b="9525"/>
+            <wp:docPr id="3" name="Picture 3" descr="E:\MyTrinity\NewML\ML1819--task-101--team-02\dataset.visualizations\googleplay\reviews-rating.png"/>
             <wp:cNvGraphicFramePr>
               <a:graphicFrameLocks xmlns:a="http://schemas.openxmlformats.org/drawingml/2006/main" noChangeAspect="1"/>
             </wp:cNvGraphicFramePr>
@@ -2776,36 +2519,404 @@
               <a:graphicData uri="http://schemas.openxmlformats.org/drawingml/2006/picture">
                 <pic:pic xmlns:pic="http://schemas.openxmlformats.org/drawingml/2006/picture">
                   <pic:nvPicPr>
-                    <pic:cNvPr id="1" name=""/>
-                    <pic:cNvPicPr/>
+                    <pic:cNvPr id="0" name="Picture 2" descr="E:\MyTrinity\NewML\ML1819--task-101--team-02\dataset.visualizations\googleplay\reviews-rating.png"/>
+                    <pic:cNvPicPr>
+                      <a:picLocks noChangeAspect="1" noChangeArrowheads="1"/>
+                    </pic:cNvPicPr>
                   </pic:nvPicPr>
                   <pic:blipFill>
-                    <a:blip r:embed="rId18"/>
+                    <a:blip r:embed="rId18">
+                      <a:extLst>
+                        <a:ext uri="{28A0092B-C50C-407E-A947-70E740481C1C}">
+                          <a14:useLocalDpi xmlns:a14="http://schemas.microsoft.com/office/drawing/2010/main" val="0"/>
+                        </a:ext>
+                      </a:extLst>
+                    </a:blip>
+                    <a:srcRect/>
                     <a:stretch>
                       <a:fillRect/>
                     </a:stretch>
                   </pic:blipFill>
-                  <pic:spPr>
+                  <pic:spPr bwMode="auto">
                     <a:xfrm>
                       <a:off x="0" y="0"/>
-                      <a:ext cx="6331831" cy="1562400"/>
+                      <a:ext cx="2219325" cy="2219325"/>
                     </a:xfrm>
                     <a:prstGeom prst="rect">
                       <a:avLst/>
                     </a:prstGeom>
+                    <a:noFill/>
+                    <a:ln>
+                      <a:noFill/>
+                    </a:ln>
                   </pic:spPr>
                 </pic:pic>
               </a:graphicData>
             </a:graphic>
-            <wp14:sizeRelH relativeFrom="margin">
-              <wp14:pctWidth>0</wp14:pctWidth>
-            </wp14:sizeRelH>
-            <wp14:sizeRelV relativeFrom="margin">
-              <wp14:pctHeight>0</wp14:pctHeight>
-            </wp14:sizeRelV>
-          </wp:anchor>
+          </wp:inline>
         </w:drawing>
       </w:r>
+    </w:p>
+    <w:p>
+      <w:pPr>
+        <w:pStyle w:val="AckPara"/>
+        <w:spacing w:after="240"/>
+        <w:rPr>
+          <w:lang w:val="en-US"/>
+        </w:rPr>
+      </w:pPr>
+      <w:r>
+        <w:rPr>
+          <w:lang w:val="en-US"/>
+        </w:rPr>
+        <w:t>Figure 1: Plot of Rating v/s Reviews</w:t>
+      </w:r>
+      <w:bookmarkStart w:id="1" w:name="_GoBack"/>
+      <w:bookmarkEnd w:id="1"/>
+    </w:p>
+    <w:p>
+      <w:pPr>
+        <w:pStyle w:val="AckPara"/>
+        <w:rPr>
+          <w:lang w:val="en-US"/>
+        </w:rPr>
+      </w:pPr>
+      <w:r>
+        <w:rPr>
+          <w:lang w:val="en-US"/>
+        </w:rPr>
+        <w:t>For SVM,</w:t>
+      </w:r>
+      <w:r>
+        <w:rPr>
+          <w:lang w:val="en-US"/>
+        </w:rPr>
+        <w:t xml:space="preserve"> </w:t>
+      </w:r>
+      <w:r>
+        <w:rPr>
+          <w:i/>
+          <w:lang w:val="en-US"/>
+        </w:rPr>
+        <w:t>Reviews</w:t>
+      </w:r>
+      <w:r>
+        <w:rPr>
+          <w:lang w:val="en-US"/>
+        </w:rPr>
+        <w:t xml:space="preserve"> was used to predict </w:t>
+      </w:r>
+      <w:r>
+        <w:rPr>
+          <w:i/>
+          <w:lang w:val="en-US"/>
+        </w:rPr>
+        <w:t>Rated 4.4 or more</w:t>
+      </w:r>
+      <w:r>
+        <w:rPr>
+          <w:lang w:val="en-US"/>
+        </w:rPr>
+        <w:t>.</w:t>
+      </w:r>
+    </w:p>
+    <w:p>
+      <w:pPr>
+        <w:pStyle w:val="AckPara"/>
+        <w:rPr>
+          <w:lang w:val="en-US"/>
+        </w:rPr>
+      </w:pPr>
+      <w:r>
+        <w:rPr>
+          <w:lang w:val="en-US"/>
+        </w:rPr>
+        <w:t xml:space="preserve">For </w:t>
+      </w:r>
+      <w:proofErr w:type="spellStart"/>
+      <w:r>
+        <w:rPr>
+          <w:lang w:val="en-US"/>
+        </w:rPr>
+        <w:t>kNN</w:t>
+      </w:r>
+      <w:proofErr w:type="spellEnd"/>
+      <w:r>
+        <w:rPr>
+          <w:lang w:val="en-US"/>
+        </w:rPr>
+        <w:t>,</w:t>
+      </w:r>
+      <w:r>
+        <w:rPr>
+          <w:lang w:val="en-US"/>
+        </w:rPr>
+        <w:t xml:space="preserve"> </w:t>
+      </w:r>
+      <w:r>
+        <w:rPr>
+          <w:i/>
+          <w:lang w:val="en-US"/>
+        </w:rPr>
+        <w:t>Reviews</w:t>
+      </w:r>
+      <w:r>
+        <w:rPr>
+          <w:lang w:val="en-US"/>
+        </w:rPr>
+        <w:t>,</w:t>
+      </w:r>
+      <w:r>
+        <w:rPr>
+          <w:lang w:val="en-US"/>
+        </w:rPr>
+        <w:t xml:space="preserve"> </w:t>
+      </w:r>
+      <w:r>
+        <w:rPr>
+          <w:i/>
+          <w:lang w:val="en-US"/>
+        </w:rPr>
+        <w:t>Size</w:t>
+      </w:r>
+      <w:r>
+        <w:rPr>
+          <w:lang w:val="en-US"/>
+        </w:rPr>
+        <w:t>,</w:t>
+      </w:r>
+      <w:r>
+        <w:rPr>
+          <w:lang w:val="en-US"/>
+        </w:rPr>
+        <w:t xml:space="preserve"> </w:t>
+      </w:r>
+      <w:r>
+        <w:rPr>
+          <w:i/>
+          <w:lang w:val="en-US"/>
+        </w:rPr>
+        <w:t>Genres</w:t>
+      </w:r>
+      <w:r>
+        <w:rPr>
+          <w:lang w:val="en-US"/>
+        </w:rPr>
+        <w:t xml:space="preserve"> was used to predict </w:t>
+      </w:r>
+      <w:r>
+        <w:rPr>
+          <w:i/>
+          <w:lang w:val="en-US"/>
+        </w:rPr>
+        <w:t>Category</w:t>
+      </w:r>
+      <w:r>
+        <w:rPr>
+          <w:lang w:val="en-US"/>
+        </w:rPr>
+        <w:t>.</w:t>
+      </w:r>
+    </w:p>
+    <w:p>
+      <w:pPr>
+        <w:pStyle w:val="AckPara"/>
+        <w:rPr>
+          <w:i/>
+        </w:rPr>
+      </w:pPr>
+      <w:r>
+        <w:rPr>
+          <w:i/>
+        </w:rPr>
+        <w:t>i</w:t>
+      </w:r>
+      <w:r>
+        <w:rPr>
+          <w:i/>
+        </w:rPr>
+        <w:t>i) Car Insurance Cold Calls</w:t>
+      </w:r>
+    </w:p>
+    <w:p>
+      <w:pPr>
+        <w:pStyle w:val="AckPara"/>
+        <w:rPr>
+          <w:lang w:val="en-US"/>
+        </w:rPr>
+      </w:pPr>
+    </w:p>
+    <w:p>
+      <w:pPr>
+        <w:pStyle w:val="AckPara"/>
+        <w:rPr>
+          <w:lang w:val="en-US"/>
+        </w:rPr>
+      </w:pPr>
+    </w:p>
+    <w:p>
+      <w:pPr>
+        <w:pStyle w:val="AckPara"/>
+        <w:rPr>
+          <w:lang w:val="en-US"/>
+        </w:rPr>
+      </w:pPr>
+      <w:r>
+        <w:rPr>
+          <w:lang w:val="en-US"/>
+        </w:rPr>
+        <w:t xml:space="preserve">Feature selection was done by manually </w:t>
+      </w:r>
+      <w:r>
+        <w:rPr>
+          <w:lang w:val="en-US"/>
+        </w:rPr>
+        <w:t>scanning</w:t>
+      </w:r>
+      <w:r>
+        <w:rPr>
+          <w:lang w:val="en-US"/>
+        </w:rPr>
+        <w:t xml:space="preserve"> the dataset</w:t>
+      </w:r>
+      <w:r>
+        <w:rPr>
+          <w:lang w:val="en-US"/>
+        </w:rPr>
+        <w:t>s</w:t>
+      </w:r>
+      <w:r>
+        <w:rPr>
+          <w:lang w:val="en-US"/>
+        </w:rPr>
+        <w:t xml:space="preserve"> and reasoning about which features are well-suited for the given model and features that were skewed or sparse were </w:t>
+      </w:r>
+      <w:r>
+        <w:rPr>
+          <w:lang w:val="en-US"/>
+        </w:rPr>
+        <w:t>dropped</w:t>
+      </w:r>
+      <w:r>
+        <w:rPr>
+          <w:lang w:val="en-US"/>
+        </w:rPr>
+        <w:t>.</w:t>
+      </w:r>
+    </w:p>
+    <w:p>
+      <w:pPr>
+        <w:pStyle w:val="AckHead"/>
+      </w:pPr>
+      <w:r>
+        <w:rPr>
+          <w:rStyle w:val="Label"/>
+          <w:lang w:val="en-GB"/>
+          <w14:ligatures w14:val="standard"/>
+        </w:rPr>
+        <w:t>3</w:t>
+      </w:r>
+      <w:r>
+        <w:rPr>
+          <w:rStyle w:val="Label"/>
+          <w:lang w:val="en-GB"/>
+          <w14:ligatures w14:val="standard"/>
+        </w:rPr>
+        <w:t>.</w:t>
+      </w:r>
+      <w:r>
+        <w:rPr>
+          <w:rStyle w:val="Label"/>
+          <w:lang w:val="en-GB"/>
+          <w14:ligatures w14:val="standard"/>
+        </w:rPr>
+        <w:t>6</w:t>
+      </w:r>
+      <w:r>
+        <w:rPr>
+          <w14:ligatures w14:val="standard"/>
+        </w:rPr>
+        <w:t> </w:t>
+      </w:r>
+      <w:r>
+        <w:t>Cross validation</w:t>
+      </w:r>
+    </w:p>
+    <w:p>
+      <w:pPr>
+        <w:pStyle w:val="AckPara"/>
+      </w:pPr>
+      <w:r>
+        <w:t>While Weka provides an in-built option to cross-validat</w:t>
+      </w:r>
+      <w:r>
+        <w:t>ion</w:t>
+      </w:r>
+      <w:r>
+        <w:t xml:space="preserve">, thereby making splitting of data and configuration of CV parameters internal, </w:t>
+      </w:r>
+      <w:proofErr w:type="spellStart"/>
+      <w:r>
+        <w:t>sklearn</w:t>
+      </w:r>
+      <w:proofErr w:type="spellEnd"/>
+      <w:r>
+        <w:t xml:space="preserve"> requires to explicit configur</w:t>
+      </w:r>
+      <w:r>
+        <w:t>ation of</w:t>
+      </w:r>
+      <w:r>
+        <w:t xml:space="preserve"> </w:t>
+      </w:r>
+      <w:proofErr w:type="spellStart"/>
+      <w:r>
+        <w:t>kFold</w:t>
+      </w:r>
+      <w:proofErr w:type="spellEnd"/>
+      <w:r>
+        <w:t xml:space="preserve"> validation with a split dataset. TensorFlow does not directly deal with any of these aspects. For </w:t>
+      </w:r>
+      <w:proofErr w:type="spellStart"/>
+      <w:r>
+        <w:t>TensorFlow</w:t>
+      </w:r>
+      <w:proofErr w:type="spellEnd"/>
+      <w:r>
+        <w:t xml:space="preserve"> and </w:t>
+      </w:r>
+      <w:proofErr w:type="spellStart"/>
+      <w:r>
+        <w:t>sklearn</w:t>
+      </w:r>
+      <w:proofErr w:type="spellEnd"/>
+      <w:r>
+        <w:t xml:space="preserve">, we used </w:t>
+      </w:r>
+      <w:proofErr w:type="spellStart"/>
+      <w:r>
+        <w:t>sklearn’s</w:t>
+      </w:r>
+      <w:proofErr w:type="spellEnd"/>
+      <w:r>
+        <w:t xml:space="preserve"> </w:t>
+      </w:r>
+      <w:proofErr w:type="spellStart"/>
+      <w:r>
+        <w:t>kFold</w:t>
+      </w:r>
+      <w:proofErr w:type="spellEnd"/>
+      <w:r>
+        <w:t xml:space="preserve"> validation with default parameters while using a random-indexed splitting between train data and test data, keeping a ratio of 7:3.</w:t>
+      </w:r>
+    </w:p>
+    <w:p>
+      <w:pPr>
+        <w:pStyle w:val="AckHead"/>
+        <w:rPr>
+          <w:lang w:val="en-GB"/>
+        </w:rPr>
+      </w:pPr>
       <w:r>
         <w:rPr>
           <w:noProof/>
@@ -2813,7 +2924,7 @@
         <mc:AlternateContent>
           <mc:Choice Requires="wps">
             <w:drawing>
-              <wp:anchor distT="0" distB="0" distL="114300" distR="114300" simplePos="0" relativeHeight="251656704" behindDoc="0" locked="0" layoutInCell="1" allowOverlap="1" wp14:anchorId="685738FE" wp14:editId="08F80150">
+              <wp:anchor distT="0" distB="0" distL="114300" distR="114300" simplePos="0" relativeHeight="251656704" behindDoc="0" locked="0" layoutInCell="1" allowOverlap="1" wp14:anchorId="685738FE" wp14:editId="33695F30">
                 <wp:simplePos x="0" y="0"/>
                 <wp:positionH relativeFrom="column">
                   <wp:posOffset>34290</wp:posOffset>
@@ -2986,6 +3097,7 @@
       <w:r>
         <w:rPr>
           <w:noProof/>
+          <w:lang w:val="en-US"/>
         </w:rPr>
         <mc:AlternateContent>
           <mc:Choice Requires="wps">
@@ -3177,60 +3289,6 @@
         <w:pStyle w:val="AckPara"/>
       </w:pPr>
       <w:r>
-        <w:rPr>
-          <w:noProof/>
-        </w:rPr>
-        <w:drawing>
-          <wp:anchor distT="180340" distB="360045" distL="114300" distR="114300" simplePos="0" relativeHeight="251657728" behindDoc="0" locked="0" layoutInCell="1" allowOverlap="1" wp14:anchorId="4E7E9BAB" wp14:editId="5C05FFCB">
-            <wp:simplePos x="685800" y="6146800"/>
-            <wp:positionH relativeFrom="margin">
-              <wp:align>center</wp:align>
-            </wp:positionH>
-            <wp:positionV relativeFrom="margin">
-              <wp:align>bottom</wp:align>
-            </wp:positionV>
-            <wp:extent cx="6343015" cy="1564640"/>
-            <wp:effectExtent l="0" t="0" r="635" b="0"/>
-            <wp:wrapSquare wrapText="bothSides"/>
-            <wp:docPr id="5" name="Picture 5"/>
-            <wp:cNvGraphicFramePr>
-              <a:graphicFrameLocks xmlns:a="http://schemas.openxmlformats.org/drawingml/2006/main" noChangeAspect="1"/>
-            </wp:cNvGraphicFramePr>
-            <a:graphic xmlns:a="http://schemas.openxmlformats.org/drawingml/2006/main">
-              <a:graphicData uri="http://schemas.openxmlformats.org/drawingml/2006/picture">
-                <pic:pic xmlns:pic="http://schemas.openxmlformats.org/drawingml/2006/picture">
-                  <pic:nvPicPr>
-                    <pic:cNvPr id="1" name=""/>
-                    <pic:cNvPicPr/>
-                  </pic:nvPicPr>
-                  <pic:blipFill>
-                    <a:blip r:embed="rId19"/>
-                    <a:stretch>
-                      <a:fillRect/>
-                    </a:stretch>
-                  </pic:blipFill>
-                  <pic:spPr>
-                    <a:xfrm>
-                      <a:off x="0" y="0"/>
-                      <a:ext cx="6343200" cy="1565205"/>
-                    </a:xfrm>
-                    <a:prstGeom prst="rect">
-                      <a:avLst/>
-                    </a:prstGeom>
-                  </pic:spPr>
-                </pic:pic>
-              </a:graphicData>
-            </a:graphic>
-            <wp14:sizeRelH relativeFrom="margin">
-              <wp14:pctWidth>0</wp14:pctWidth>
-            </wp14:sizeRelH>
-            <wp14:sizeRelV relativeFrom="margin">
-              <wp14:pctHeight>0</wp14:pctHeight>
-            </wp14:sizeRelV>
-          </wp:anchor>
-        </w:drawing>
-      </w:r>
-      <w:r>
         <w:t xml:space="preserve">For linear regression, as seen in Fig. 1a, RMSE (Root mean squared error) was about 0.51 for both TensorFlow and Weka while only marginally higher at about 0.52 for </w:t>
       </w:r>
       <w:proofErr w:type="spellStart"/>
@@ -3269,8 +3327,6 @@
       <w:r>
         <w:t xml:space="preserve"> and Weka while TensorFlow performed relatively poorly at 0.43. Accuracy is better when higher.</w:t>
       </w:r>
-      <w:bookmarkStart w:id="1" w:name="_GoBack"/>
-      <w:bookmarkEnd w:id="1"/>
     </w:p>
     <w:p>
       <w:pPr>
@@ -3291,7 +3347,10 @@
         <w:t>’</w:t>
       </w:r>
       <w:r>
-        <w:t xml:space="preserve">s apparent that there isn’t much difference as RMSE was about 1.8 for </w:t>
+        <w:t xml:space="preserve">s apparent that there isn’t much difference as </w:t>
+      </w:r>
+      <w:r>
+        <w:t xml:space="preserve">RMSE was about 1.8 for </w:t>
       </w:r>
       <w:proofErr w:type="spellStart"/>
       <w:r>
@@ -3299,7 +3358,15 @@
       </w:r>
       <w:proofErr w:type="spellEnd"/>
       <w:r>
-        <w:t xml:space="preserve"> and TensorFlow, while a tad lower at 1.78 for Weka.</w:t>
+        <w:t xml:space="preserve"> and </w:t>
+      </w:r>
+      <w:proofErr w:type="spellStart"/>
+      <w:r>
+        <w:t>TensorFlow</w:t>
+      </w:r>
+      <w:proofErr w:type="spellEnd"/>
+      <w:r>
+        <w:t>, while a tad lower at 1.78 for Weka.</w:t>
       </w:r>
     </w:p>
     <w:p>
@@ -3387,11 +3454,7 @@
         <w:t xml:space="preserve"> means a comprehensive analysis. Metrics such as training speed haven’t been considered, and more sophisticated algorithms haven’t been tested.</w:t>
       </w:r>
       <w:r>
-        <w:t xml:space="preserve"> Further, </w:t>
-      </w:r>
-      <w:r>
-        <w:lastRenderedPageBreak/>
-        <w:t xml:space="preserve">frameworks like Apache Spark’s </w:t>
+        <w:t xml:space="preserve"> Further, frameworks like Apache Spark’s </w:t>
       </w:r>
       <w:proofErr w:type="spellStart"/>
       <w:r>
@@ -3840,7 +3903,29 @@
           <w:lang w:val="en-GB"/>
           <w14:ligatures w14:val="standard"/>
         </w:rPr>
-        <w:t xml:space="preserve">"Machine Learning Market Share Report | Competitor Analysis | TensorFlow, </w:t>
+        <w:t xml:space="preserve">"Machine Learning Market Share Report | Competitor Analysis | </w:t>
+      </w:r>
+      <w:proofErr w:type="spellStart"/>
+      <w:r>
+        <w:rPr>
+          <w:color w:val="auto"/>
+          <w:sz w:val="14"/>
+          <w:szCs w:val="14"/>
+          <w:lang w:val="en-GB"/>
+          <w14:ligatures w14:val="standard"/>
+        </w:rPr>
+        <w:t>TensorFlow</w:t>
+      </w:r>
+      <w:proofErr w:type="spellEnd"/>
+      <w:r>
+        <w:rPr>
+          <w:color w:val="auto"/>
+          <w:sz w:val="14"/>
+          <w:szCs w:val="14"/>
+          <w:lang w:val="en-GB"/>
+          <w14:ligatures w14:val="standard"/>
+        </w:rPr>
+        <w:t xml:space="preserve">, </w:t>
       </w:r>
       <w:proofErr w:type="spellStart"/>
       <w:r>
@@ -4109,7 +4194,29 @@
           <w:lang w:val="en-GB"/>
           <w14:ligatures w14:val="standard"/>
         </w:rPr>
-        <w:t>https://www.scss.tcd.ie/joeran.beel/blog/2018/01/28/what-machine-learning-students-think-like-know-are-experience-with-and-preference-for-machine-learning-libraries-scikit-learn-vs-tensorflow-vs-weka/</w:t>
+        <w:t>https://www.scss.tcd.ie/joeran.beel/blog/2018/01/28/what-machine-learning-students-think-like-know-are-experience-with-and-preference-for-machine-</w:t>
+      </w:r>
+      <w:proofErr w:type="gramStart"/>
+      <w:r>
+        <w:rPr>
+          <w:color w:val="auto"/>
+          <w:sz w:val="14"/>
+          <w:szCs w:val="14"/>
+          <w:lang w:val="en-GB"/>
+          <w14:ligatures w14:val="standard"/>
+        </w:rPr>
+        <w:t>learning-libraries-scikit-learn-vs-tensorflow-vs-weka</w:t>
+      </w:r>
+      <w:proofErr w:type="gramEnd"/>
+      <w:r>
+        <w:rPr>
+          <w:color w:val="auto"/>
+          <w:sz w:val="14"/>
+          <w:szCs w:val="14"/>
+          <w:lang w:val="en-GB"/>
+          <w14:ligatures w14:val="standard"/>
+        </w:rPr>
+        <w:t>/</w:t>
       </w:r>
     </w:p>
     <w:p>
@@ -4265,7 +4372,29 @@
           <w:lang w:val="en-GB"/>
           <w14:ligatures w14:val="standard"/>
         </w:rPr>
-        <w:t xml:space="preserve"> Meng </w:t>
+        <w:t xml:space="preserve"> </w:t>
+      </w:r>
+      <w:proofErr w:type="spellStart"/>
+      <w:r>
+        <w:rPr>
+          <w:color w:val="auto"/>
+          <w:sz w:val="14"/>
+          <w:szCs w:val="14"/>
+          <w:lang w:val="en-GB"/>
+          <w14:ligatures w14:val="standard"/>
+        </w:rPr>
+        <w:t>Meng</w:t>
+      </w:r>
+      <w:proofErr w:type="spellEnd"/>
+      <w:r>
+        <w:rPr>
+          <w:color w:val="auto"/>
+          <w:sz w:val="14"/>
+          <w:szCs w:val="14"/>
+          <w:lang w:val="en-GB"/>
+          <w14:ligatures w14:val="standard"/>
+        </w:rPr>
+        <w:t xml:space="preserve"> </w:t>
       </w:r>
       <w:r>
         <w:rPr>
@@ -4385,6 +4514,7 @@
         <w:t xml:space="preserve"> J, </w:t>
       </w:r>
       <w:proofErr w:type="spellStart"/>
+      <w:proofErr w:type="gramStart"/>
       <w:r>
         <w:rPr>
           <w:color w:val="auto"/>
@@ -4414,27 +4544,60 @@
           <w:lang w:val="en-GB"/>
           <w14:ligatures w14:val="standard"/>
         </w:rPr>
-        <w:t xml:space="preserve"> et al. </w:t>
-      </w:r>
-      <w:r>
-        <w:rPr>
-          <w:color w:val="auto"/>
-          <w:sz w:val="14"/>
-          <w:szCs w:val="14"/>
-          <w:lang w:val="en-GB"/>
-          <w14:ligatures w14:val="standard"/>
-        </w:rPr>
-        <w:t>Orange: Data Mining Toolbox in Python. Journal of Machine Learning Research 14(Aug):2349−2353.</w:t>
-      </w:r>
-      <w:r>
-        <w:rPr>
-          <w:color w:val="auto"/>
-          <w:sz w:val="14"/>
-          <w:szCs w:val="14"/>
-          <w:lang w:val="en-GB"/>
-          <w14:ligatures w14:val="standard"/>
-        </w:rPr>
-        <w:t xml:space="preserve">, </w:t>
+        <w:t xml:space="preserve"> et</w:t>
+      </w:r>
+      <w:proofErr w:type="gramEnd"/>
+      <w:r>
+        <w:rPr>
+          <w:color w:val="auto"/>
+          <w:sz w:val="14"/>
+          <w:szCs w:val="14"/>
+          <w:lang w:val="en-GB"/>
+          <w14:ligatures w14:val="standard"/>
+        </w:rPr>
+        <w:t xml:space="preserve"> al. </w:t>
+      </w:r>
+      <w:r>
+        <w:rPr>
+          <w:color w:val="auto"/>
+          <w:sz w:val="14"/>
+          <w:szCs w:val="14"/>
+          <w:lang w:val="en-GB"/>
+          <w14:ligatures w14:val="standard"/>
+        </w:rPr>
+        <w:t>Orange: Data Mining Toolbox in Python. Journal of Machine Learning Research 14(Aug):</w:t>
+      </w:r>
+      <w:proofErr w:type="gramStart"/>
+      <w:r>
+        <w:rPr>
+          <w:color w:val="auto"/>
+          <w:sz w:val="14"/>
+          <w:szCs w:val="14"/>
+          <w:lang w:val="en-GB"/>
+          <w14:ligatures w14:val="standard"/>
+        </w:rPr>
+        <w:t>2349−2353.</w:t>
+      </w:r>
+      <w:r>
+        <w:rPr>
+          <w:color w:val="auto"/>
+          <w:sz w:val="14"/>
+          <w:szCs w:val="14"/>
+          <w:lang w:val="en-GB"/>
+          <w14:ligatures w14:val="standard"/>
+        </w:rPr>
+        <w:t>,</w:t>
+      </w:r>
+      <w:proofErr w:type="gramEnd"/>
+      <w:r>
+        <w:rPr>
+          <w:color w:val="auto"/>
+          <w:sz w:val="14"/>
+          <w:szCs w:val="14"/>
+          <w:lang w:val="en-GB"/>
+          <w14:ligatures w14:val="standard"/>
+        </w:rPr>
+        <w:t xml:space="preserve"> </w:t>
       </w:r>
       <w:r>
         <w:rPr>
@@ -4873,6 +5036,7 @@
           <w:lang w:val="en-GB"/>
           <w14:ligatures w14:val="standard"/>
         </w:rPr>
+        <w:lastRenderedPageBreak/>
         <w:t>Isard</w:t>
       </w:r>
       <w:proofErr w:type="spellEnd"/>
@@ -4970,7 +5134,7 @@
           <w:lang w:val="en-GB"/>
           <w14:ligatures w14:val="standard"/>
         </w:rPr>
-        <w:t xml:space="preserve">Lukasz Kaiser, Manjunath </w:t>
+        <w:t xml:space="preserve">Lukasz Kaiser, </w:t>
       </w:r>
       <w:proofErr w:type="spellStart"/>
       <w:r>
@@ -4981,6 +5145,28 @@
           <w:lang w:val="en-GB"/>
           <w14:ligatures w14:val="standard"/>
         </w:rPr>
+        <w:t>Manjunath</w:t>
+      </w:r>
+      <w:proofErr w:type="spellEnd"/>
+      <w:r>
+        <w:rPr>
+          <w:color w:val="auto"/>
+          <w:sz w:val="14"/>
+          <w:szCs w:val="14"/>
+          <w:lang w:val="en-GB"/>
+          <w14:ligatures w14:val="standard"/>
+        </w:rPr>
+        <w:t xml:space="preserve"> </w:t>
+      </w:r>
+      <w:proofErr w:type="spellStart"/>
+      <w:r>
+        <w:rPr>
+          <w:color w:val="auto"/>
+          <w:sz w:val="14"/>
+          <w:szCs w:val="14"/>
+          <w:lang w:val="en-GB"/>
+          <w14:ligatures w14:val="standard"/>
+        </w:rPr>
         <w:t>Kudlur</w:t>
       </w:r>
       <w:proofErr w:type="spellEnd"/>
@@ -4992,7 +5178,7 @@
           <w:lang w:val="en-GB"/>
           <w14:ligatures w14:val="standard"/>
         </w:rPr>
-        <w:t xml:space="preserve">, Josh Levenberg, Dan </w:t>
+        <w:t xml:space="preserve">, Josh </w:t>
       </w:r>
       <w:proofErr w:type="spellStart"/>
       <w:r>
@@ -5003,6 +5189,28 @@
           <w:lang w:val="en-GB"/>
           <w14:ligatures w14:val="standard"/>
         </w:rPr>
+        <w:t>Levenberg</w:t>
+      </w:r>
+      <w:proofErr w:type="spellEnd"/>
+      <w:r>
+        <w:rPr>
+          <w:color w:val="auto"/>
+          <w:sz w:val="14"/>
+          <w:szCs w:val="14"/>
+          <w:lang w:val="en-GB"/>
+          <w14:ligatures w14:val="standard"/>
+        </w:rPr>
+        <w:t xml:space="preserve">, Dan </w:t>
+      </w:r>
+      <w:proofErr w:type="spellStart"/>
+      <w:r>
+        <w:rPr>
+          <w:color w:val="auto"/>
+          <w:sz w:val="14"/>
+          <w:szCs w:val="14"/>
+          <w:lang w:val="en-GB"/>
+          <w14:ligatures w14:val="standard"/>
+        </w:rPr>
         <w:t>Mané</w:t>
       </w:r>
       <w:proofErr w:type="spellEnd"/>
@@ -5026,16 +5234,6 @@
         </w:rPr>
         <w:t xml:space="preserve"> </w:t>
       </w:r>
-      <w:r>
-        <w:rPr>
-          <w:color w:val="auto"/>
-          <w:sz w:val="14"/>
-          <w:szCs w:val="14"/>
-          <w:lang w:val="en-GB"/>
-          <w14:ligatures w14:val="standard"/>
-        </w:rPr>
-        <w:t xml:space="preserve">Rajat Monga, Sherry Moore, Derek Murray, Chris </w:t>
-      </w:r>
       <w:proofErr w:type="spellStart"/>
       <w:r>
         <w:rPr>
@@ -5045,6 +5243,28 @@
           <w:lang w:val="en-GB"/>
           <w14:ligatures w14:val="standard"/>
         </w:rPr>
+        <w:t>Rajat</w:t>
+      </w:r>
+      <w:proofErr w:type="spellEnd"/>
+      <w:r>
+        <w:rPr>
+          <w:color w:val="auto"/>
+          <w:sz w:val="14"/>
+          <w:szCs w:val="14"/>
+          <w:lang w:val="en-GB"/>
+          <w14:ligatures w14:val="standard"/>
+        </w:rPr>
+        <w:t xml:space="preserve"> Monga, Sherry Moore, Derek Murray, Chris </w:t>
+      </w:r>
+      <w:proofErr w:type="spellStart"/>
+      <w:r>
+        <w:rPr>
+          <w:color w:val="auto"/>
+          <w:sz w:val="14"/>
+          <w:szCs w:val="14"/>
+          <w:lang w:val="en-GB"/>
+          <w14:ligatures w14:val="standard"/>
+        </w:rPr>
         <w:t>Olah</w:t>
       </w:r>
       <w:proofErr w:type="spellEnd"/>
@@ -5120,8 +5340,20 @@
           <w:lang w:val="en-GB"/>
           <w14:ligatures w14:val="standard"/>
         </w:rPr>
-        <w:t>, Kunal Talwar, Paul Tucker,</w:t>
-      </w:r>
+        <w:t xml:space="preserve">, </w:t>
+      </w:r>
+      <w:proofErr w:type="spellStart"/>
+      <w:r>
+        <w:rPr>
+          <w:color w:val="auto"/>
+          <w:sz w:val="14"/>
+          <w:szCs w:val="14"/>
+          <w:lang w:val="en-GB"/>
+          <w14:ligatures w14:val="standard"/>
+        </w:rPr>
+        <w:t>Kunal</w:t>
+      </w:r>
+      <w:proofErr w:type="spellEnd"/>
       <w:r>
         <w:rPr>
           <w:color w:val="auto"/>
@@ -5132,6 +5364,38 @@
         </w:rPr>
         <w:t xml:space="preserve"> </w:t>
       </w:r>
+      <w:proofErr w:type="spellStart"/>
+      <w:r>
+        <w:rPr>
+          <w:color w:val="auto"/>
+          <w:sz w:val="14"/>
+          <w:szCs w:val="14"/>
+          <w:lang w:val="en-GB"/>
+          <w14:ligatures w14:val="standard"/>
+        </w:rPr>
+        <w:t>Talwar</w:t>
+      </w:r>
+      <w:proofErr w:type="spellEnd"/>
+      <w:r>
+        <w:rPr>
+          <w:color w:val="auto"/>
+          <w:sz w:val="14"/>
+          <w:szCs w:val="14"/>
+          <w:lang w:val="en-GB"/>
+          <w14:ligatures w14:val="standard"/>
+        </w:rPr>
+        <w:t>, Paul Tucker,</w:t>
+      </w:r>
+      <w:r>
+        <w:rPr>
+          <w:color w:val="auto"/>
+          <w:sz w:val="14"/>
+          <w:szCs w:val="14"/>
+          <w:lang w:val="en-GB"/>
+          <w14:ligatures w14:val="standard"/>
+        </w:rPr>
+        <w:t xml:space="preserve"> </w:t>
+      </w:r>
       <w:r>
         <w:rPr>
           <w:color w:val="auto"/>
@@ -5162,7 +5426,29 @@
           <w:lang w:val="en-GB"/>
           <w14:ligatures w14:val="standard"/>
         </w:rPr>
-        <w:t xml:space="preserve">, Vijay Vasudevan, Fernanda </w:t>
+        <w:t xml:space="preserve">, Vijay </w:t>
+      </w:r>
+      <w:proofErr w:type="spellStart"/>
+      <w:r>
+        <w:rPr>
+          <w:color w:val="auto"/>
+          <w:sz w:val="14"/>
+          <w:szCs w:val="14"/>
+          <w:lang w:val="en-GB"/>
+          <w14:ligatures w14:val="standard"/>
+        </w:rPr>
+        <w:t>Vasudevan</w:t>
+      </w:r>
+      <w:proofErr w:type="spellEnd"/>
+      <w:r>
+        <w:rPr>
+          <w:color w:val="auto"/>
+          <w:sz w:val="14"/>
+          <w:szCs w:val="14"/>
+          <w:lang w:val="en-GB"/>
+          <w14:ligatures w14:val="standard"/>
+        </w:rPr>
+        <w:t xml:space="preserve">, Fernanda </w:t>
       </w:r>
       <w:proofErr w:type="spellStart"/>
       <w:r>
@@ -5350,7 +5636,7 @@
 </file>
 
 <file path=word/endnotes.xml><?xml version="1.0" encoding="utf-8"?>
-<w:endnotes xmlns:wpc="http://schemas.microsoft.com/office/word/2010/wordprocessingCanvas" xmlns:cx="http://schemas.microsoft.com/office/drawing/2014/chartex" xmlns:cx1="http://schemas.microsoft.com/office/drawing/2015/9/8/chartex" xmlns:cx2="http://schemas.microsoft.com/office/drawing/2015/10/21/chartex" xmlns:cx3="http://schemas.microsoft.com/office/drawing/2016/5/9/chartex" xmlns:cx4="http://schemas.microsoft.com/office/drawing/2016/5/10/chartex" xmlns:cx5="http://schemas.microsoft.com/office/drawing/2016/5/11/chartex" xmlns:cx6="http://schemas.microsoft.com/office/drawing/2016/5/12/chartex" xmlns:cx7="http://schemas.microsoft.com/office/drawing/2016/5/13/chartex" xmlns:cx8="http://schemas.microsoft.com/office/drawing/2016/5/14/chartex" xmlns:mc="http://schemas.openxmlformats.org/markup-compatibility/2006" xmlns:aink="http://schemas.microsoft.com/office/drawing/2016/ink" xmlns:am3d="http://schemas.microsoft.com/office/drawing/2017/model3d" xmlns:o="urn:schemas-microsoft-com:office:office" xmlns:r="http://schemas.openxmlformats.org/officeDocument/2006/relationships" xmlns:m="http://schemas.openxmlformats.org/officeDocument/2006/math" xmlns:v="urn:schemas-microsoft-com:vml" xmlns:wp14="http://schemas.microsoft.com/office/word/2010/wordprocessingDrawing" xmlns:wp="http://schemas.openxmlformats.org/drawingml/2006/wordprocessingDrawing" xmlns:w10="urn:schemas-microsoft-com:office:word" xmlns:w="http://schemas.openxmlformats.org/wordprocessingml/2006/main" xmlns:w14="http://schemas.microsoft.com/office/word/2010/wordml" xmlns:w15="http://schemas.microsoft.com/office/word/2012/wordml" xmlns:w16cid="http://schemas.microsoft.com/office/word/2016/wordml/cid" xmlns:w16se="http://schemas.microsoft.com/office/word/2015/wordml/symex" xmlns:wpg="http://schemas.microsoft.com/office/word/2010/wordprocessingGroup" xmlns:wpi="http://schemas.microsoft.com/office/word/2010/wordprocessingInk" xmlns:wne="http://schemas.microsoft.com/office/word/2006/wordml" xmlns:wps="http://schemas.microsoft.com/office/word/2010/wordprocessingShape" mc:Ignorable="w14 w15 w16se w16cid wp14">
+<w:endnotes xmlns:wpc="http://schemas.microsoft.com/office/word/2010/wordprocessingCanvas" xmlns:mc="http://schemas.openxmlformats.org/markup-compatibility/2006" xmlns:o="urn:schemas-microsoft-com:office:office" xmlns:r="http://schemas.openxmlformats.org/officeDocument/2006/relationships" xmlns:m="http://schemas.openxmlformats.org/officeDocument/2006/math" xmlns:v="urn:schemas-microsoft-com:vml" xmlns:wp14="http://schemas.microsoft.com/office/word/2010/wordprocessingDrawing" xmlns:wp="http://schemas.openxmlformats.org/drawingml/2006/wordprocessingDrawing" xmlns:w10="urn:schemas-microsoft-com:office:word" xmlns:w="http://schemas.openxmlformats.org/wordprocessingml/2006/main" xmlns:w14="http://schemas.microsoft.com/office/word/2010/wordml" xmlns:w15="http://schemas.microsoft.com/office/word/2012/wordml" xmlns:wpg="http://schemas.microsoft.com/office/word/2010/wordprocessingGroup" xmlns:wpi="http://schemas.microsoft.com/office/word/2010/wordprocessingInk" xmlns:wne="http://schemas.microsoft.com/office/word/2006/wordml" xmlns:wps="http://schemas.microsoft.com/office/word/2010/wordprocessingShape" mc:Ignorable="w14 w15 wp14">
   <w:endnote w:type="separator" w:id="-1">
     <w:p>
       <w:r>
@@ -5372,7 +5658,7 @@
 </file>
 
 <file path=word/footer1.xml><?xml version="1.0" encoding="utf-8"?>
-<w:ftr xmlns:wpc="http://schemas.microsoft.com/office/word/2010/wordprocessingCanvas" xmlns:cx="http://schemas.microsoft.com/office/drawing/2014/chartex" xmlns:cx1="http://schemas.microsoft.com/office/drawing/2015/9/8/chartex" xmlns:cx2="http://schemas.microsoft.com/office/drawing/2015/10/21/chartex" xmlns:cx3="http://schemas.microsoft.com/office/drawing/2016/5/9/chartex" xmlns:cx4="http://schemas.microsoft.com/office/drawing/2016/5/10/chartex" xmlns:cx5="http://schemas.microsoft.com/office/drawing/2016/5/11/chartex" xmlns:cx6="http://schemas.microsoft.com/office/drawing/2016/5/12/chartex" xmlns:cx7="http://schemas.microsoft.com/office/drawing/2016/5/13/chartex" xmlns:cx8="http://schemas.microsoft.com/office/drawing/2016/5/14/chartex" xmlns:mc="http://schemas.openxmlformats.org/markup-compatibility/2006" xmlns:aink="http://schemas.microsoft.com/office/drawing/2016/ink" xmlns:am3d="http://schemas.microsoft.com/office/drawing/2017/model3d" xmlns:o="urn:schemas-microsoft-com:office:office" xmlns:r="http://schemas.openxmlformats.org/officeDocument/2006/relationships" xmlns:m="http://schemas.openxmlformats.org/officeDocument/2006/math" xmlns:v="urn:schemas-microsoft-com:vml" xmlns:wp14="http://schemas.microsoft.com/office/word/2010/wordprocessingDrawing" xmlns:wp="http://schemas.openxmlformats.org/drawingml/2006/wordprocessingDrawing" xmlns:w10="urn:schemas-microsoft-com:office:word" xmlns:w="http://schemas.openxmlformats.org/wordprocessingml/2006/main" xmlns:w14="http://schemas.microsoft.com/office/word/2010/wordml" xmlns:w15="http://schemas.microsoft.com/office/word/2012/wordml" xmlns:w16cid="http://schemas.microsoft.com/office/word/2016/wordml/cid" xmlns:w16se="http://schemas.microsoft.com/office/word/2015/wordml/symex" xmlns:wpg="http://schemas.microsoft.com/office/word/2010/wordprocessingGroup" xmlns:wpi="http://schemas.microsoft.com/office/word/2010/wordprocessingInk" xmlns:wne="http://schemas.microsoft.com/office/word/2006/wordml" xmlns:wps="http://schemas.microsoft.com/office/word/2010/wordprocessingShape" mc:Ignorable="w14 w15 w16se w16cid wp14">
+<w:ftr xmlns:wpc="http://schemas.microsoft.com/office/word/2010/wordprocessingCanvas" xmlns:mc="http://schemas.openxmlformats.org/markup-compatibility/2006" xmlns:o="urn:schemas-microsoft-com:office:office" xmlns:r="http://schemas.openxmlformats.org/officeDocument/2006/relationships" xmlns:m="http://schemas.openxmlformats.org/officeDocument/2006/math" xmlns:v="urn:schemas-microsoft-com:vml" xmlns:wp14="http://schemas.microsoft.com/office/word/2010/wordprocessingDrawing" xmlns:wp="http://schemas.openxmlformats.org/drawingml/2006/wordprocessingDrawing" xmlns:w10="urn:schemas-microsoft-com:office:word" xmlns:w="http://schemas.openxmlformats.org/wordprocessingml/2006/main" xmlns:w14="http://schemas.microsoft.com/office/word/2010/wordml" xmlns:w15="http://schemas.microsoft.com/office/word/2012/wordml" xmlns:wpg="http://schemas.microsoft.com/office/word/2010/wordprocessingGroup" xmlns:wpi="http://schemas.microsoft.com/office/word/2010/wordprocessingInk" xmlns:wne="http://schemas.microsoft.com/office/word/2006/wordml" xmlns:wps="http://schemas.microsoft.com/office/word/2010/wordprocessingShape" mc:Ignorable="w14 w15 wp14">
   <w:p>
     <w:pPr>
       <w:pStyle w:val="Footer"/>
@@ -5395,7 +5681,7 @@
 </file>
 
 <file path=word/footer2.xml><?xml version="1.0" encoding="utf-8"?>
-<w:ftr xmlns:wpc="http://schemas.microsoft.com/office/word/2010/wordprocessingCanvas" xmlns:cx="http://schemas.microsoft.com/office/drawing/2014/chartex" xmlns:cx1="http://schemas.microsoft.com/office/drawing/2015/9/8/chartex" xmlns:cx2="http://schemas.microsoft.com/office/drawing/2015/10/21/chartex" xmlns:cx3="http://schemas.microsoft.com/office/drawing/2016/5/9/chartex" xmlns:cx4="http://schemas.microsoft.com/office/drawing/2016/5/10/chartex" xmlns:cx5="http://schemas.microsoft.com/office/drawing/2016/5/11/chartex" xmlns:cx6="http://schemas.microsoft.com/office/drawing/2016/5/12/chartex" xmlns:cx7="http://schemas.microsoft.com/office/drawing/2016/5/13/chartex" xmlns:cx8="http://schemas.microsoft.com/office/drawing/2016/5/14/chartex" xmlns:mc="http://schemas.openxmlformats.org/markup-compatibility/2006" xmlns:aink="http://schemas.microsoft.com/office/drawing/2016/ink" xmlns:am3d="http://schemas.microsoft.com/office/drawing/2017/model3d" xmlns:o="urn:schemas-microsoft-com:office:office" xmlns:r="http://schemas.openxmlformats.org/officeDocument/2006/relationships" xmlns:m="http://schemas.openxmlformats.org/officeDocument/2006/math" xmlns:v="urn:schemas-microsoft-com:vml" xmlns:wp14="http://schemas.microsoft.com/office/word/2010/wordprocessingDrawing" xmlns:wp="http://schemas.openxmlformats.org/drawingml/2006/wordprocessingDrawing" xmlns:w10="urn:schemas-microsoft-com:office:word" xmlns:w="http://schemas.openxmlformats.org/wordprocessingml/2006/main" xmlns:w14="http://schemas.microsoft.com/office/word/2010/wordml" xmlns:w15="http://schemas.microsoft.com/office/word/2012/wordml" xmlns:w16cid="http://schemas.microsoft.com/office/word/2016/wordml/cid" xmlns:w16se="http://schemas.microsoft.com/office/word/2015/wordml/symex" xmlns:wpg="http://schemas.microsoft.com/office/word/2010/wordprocessingGroup" xmlns:wpi="http://schemas.microsoft.com/office/word/2010/wordprocessingInk" xmlns:wne="http://schemas.microsoft.com/office/word/2006/wordml" xmlns:wps="http://schemas.microsoft.com/office/word/2010/wordprocessingShape" mc:Ignorable="w14 w15 w16se w16cid wp14">
+<w:ftr xmlns:wpc="http://schemas.microsoft.com/office/word/2010/wordprocessingCanvas" xmlns:mc="http://schemas.openxmlformats.org/markup-compatibility/2006" xmlns:o="urn:schemas-microsoft-com:office:office" xmlns:r="http://schemas.openxmlformats.org/officeDocument/2006/relationships" xmlns:m="http://schemas.openxmlformats.org/officeDocument/2006/math" xmlns:v="urn:schemas-microsoft-com:vml" xmlns:wp14="http://schemas.microsoft.com/office/word/2010/wordprocessingDrawing" xmlns:wp="http://schemas.openxmlformats.org/drawingml/2006/wordprocessingDrawing" xmlns:w10="urn:schemas-microsoft-com:office:word" xmlns:w="http://schemas.openxmlformats.org/wordprocessingml/2006/main" xmlns:w14="http://schemas.microsoft.com/office/word/2010/wordml" xmlns:w15="http://schemas.microsoft.com/office/word/2012/wordml" xmlns:wpg="http://schemas.microsoft.com/office/word/2010/wordprocessingGroup" xmlns:wpi="http://schemas.microsoft.com/office/word/2010/wordprocessingInk" xmlns:wne="http://schemas.microsoft.com/office/word/2006/wordml" xmlns:wps="http://schemas.microsoft.com/office/word/2010/wordprocessingShape" mc:Ignorable="w14 w15 wp14">
   <w:p>
     <w:pPr>
       <w:pStyle w:val="Footer"/>
@@ -5409,7 +5695,7 @@
 </file>
 
 <file path=word/footnotes.xml><?xml version="1.0" encoding="utf-8"?>
-<w:footnotes xmlns:wpc="http://schemas.microsoft.com/office/word/2010/wordprocessingCanvas" xmlns:cx="http://schemas.microsoft.com/office/drawing/2014/chartex" xmlns:cx1="http://schemas.microsoft.com/office/drawing/2015/9/8/chartex" xmlns:cx2="http://schemas.microsoft.com/office/drawing/2015/10/21/chartex" xmlns:cx3="http://schemas.microsoft.com/office/drawing/2016/5/9/chartex" xmlns:cx4="http://schemas.microsoft.com/office/drawing/2016/5/10/chartex" xmlns:cx5="http://schemas.microsoft.com/office/drawing/2016/5/11/chartex" xmlns:cx6="http://schemas.microsoft.com/office/drawing/2016/5/12/chartex" xmlns:cx7="http://schemas.microsoft.com/office/drawing/2016/5/13/chartex" xmlns:cx8="http://schemas.microsoft.com/office/drawing/2016/5/14/chartex" xmlns:mc="http://schemas.openxmlformats.org/markup-compatibility/2006" xmlns:aink="http://schemas.microsoft.com/office/drawing/2016/ink" xmlns:am3d="http://schemas.microsoft.com/office/drawing/2017/model3d" xmlns:o="urn:schemas-microsoft-com:office:office" xmlns:r="http://schemas.openxmlformats.org/officeDocument/2006/relationships" xmlns:m="http://schemas.openxmlformats.org/officeDocument/2006/math" xmlns:v="urn:schemas-microsoft-com:vml" xmlns:wp14="http://schemas.microsoft.com/office/word/2010/wordprocessingDrawing" xmlns:wp="http://schemas.openxmlformats.org/drawingml/2006/wordprocessingDrawing" xmlns:w10="urn:schemas-microsoft-com:office:word" xmlns:w="http://schemas.openxmlformats.org/wordprocessingml/2006/main" xmlns:w14="http://schemas.microsoft.com/office/word/2010/wordml" xmlns:w15="http://schemas.microsoft.com/office/word/2012/wordml" xmlns:w16cid="http://schemas.microsoft.com/office/word/2016/wordml/cid" xmlns:w16se="http://schemas.microsoft.com/office/word/2015/wordml/symex" xmlns:wpg="http://schemas.microsoft.com/office/word/2010/wordprocessingGroup" xmlns:wpi="http://schemas.microsoft.com/office/word/2010/wordprocessingInk" xmlns:wne="http://schemas.microsoft.com/office/word/2006/wordml" xmlns:wps="http://schemas.microsoft.com/office/word/2010/wordprocessingShape" mc:Ignorable="w14 w15 w16se w16cid wp14">
+<w:footnotes xmlns:wpc="http://schemas.microsoft.com/office/word/2010/wordprocessingCanvas" xmlns:mc="http://schemas.openxmlformats.org/markup-compatibility/2006" xmlns:o="urn:schemas-microsoft-com:office:office" xmlns:r="http://schemas.openxmlformats.org/officeDocument/2006/relationships" xmlns:m="http://schemas.openxmlformats.org/officeDocument/2006/math" xmlns:v="urn:schemas-microsoft-com:vml" xmlns:wp14="http://schemas.microsoft.com/office/word/2010/wordprocessingDrawing" xmlns:wp="http://schemas.openxmlformats.org/drawingml/2006/wordprocessingDrawing" xmlns:w10="urn:schemas-microsoft-com:office:word" xmlns:w="http://schemas.openxmlformats.org/wordprocessingml/2006/main" xmlns:w14="http://schemas.microsoft.com/office/word/2010/wordml" xmlns:w15="http://schemas.microsoft.com/office/word/2012/wordml" xmlns:wpg="http://schemas.microsoft.com/office/word/2010/wordprocessingGroup" xmlns:wpi="http://schemas.microsoft.com/office/word/2010/wordprocessingInk" xmlns:wne="http://schemas.microsoft.com/office/word/2006/wordml" xmlns:wps="http://schemas.microsoft.com/office/word/2010/wordprocessingShape" mc:Ignorable="w14 w15 wp14">
   <w:footnote w:type="separator" w:id="-1">
     <w:p>
       <w:r>
@@ -5431,7 +5717,7 @@
 </file>
 
 <file path=word/header1.xml><?xml version="1.0" encoding="utf-8"?>
-<w:hdr xmlns:wpc="http://schemas.microsoft.com/office/word/2010/wordprocessingCanvas" xmlns:cx="http://schemas.microsoft.com/office/drawing/2014/chartex" xmlns:cx1="http://schemas.microsoft.com/office/drawing/2015/9/8/chartex" xmlns:cx2="http://schemas.microsoft.com/office/drawing/2015/10/21/chartex" xmlns:cx3="http://schemas.microsoft.com/office/drawing/2016/5/9/chartex" xmlns:cx4="http://schemas.microsoft.com/office/drawing/2016/5/10/chartex" xmlns:cx5="http://schemas.microsoft.com/office/drawing/2016/5/11/chartex" xmlns:cx6="http://schemas.microsoft.com/office/drawing/2016/5/12/chartex" xmlns:cx7="http://schemas.microsoft.com/office/drawing/2016/5/13/chartex" xmlns:cx8="http://schemas.microsoft.com/office/drawing/2016/5/14/chartex" xmlns:mc="http://schemas.openxmlformats.org/markup-compatibility/2006" xmlns:aink="http://schemas.microsoft.com/office/drawing/2016/ink" xmlns:am3d="http://schemas.microsoft.com/office/drawing/2017/model3d" xmlns:o="urn:schemas-microsoft-com:office:office" xmlns:r="http://schemas.openxmlformats.org/officeDocument/2006/relationships" xmlns:m="http://schemas.openxmlformats.org/officeDocument/2006/math" xmlns:v="urn:schemas-microsoft-com:vml" xmlns:wp14="http://schemas.microsoft.com/office/word/2010/wordprocessingDrawing" xmlns:wp="http://schemas.openxmlformats.org/drawingml/2006/wordprocessingDrawing" xmlns:w10="urn:schemas-microsoft-com:office:word" xmlns:w="http://schemas.openxmlformats.org/wordprocessingml/2006/main" xmlns:w14="http://schemas.microsoft.com/office/word/2010/wordml" xmlns:w15="http://schemas.microsoft.com/office/word/2012/wordml" xmlns:w16cid="http://schemas.microsoft.com/office/word/2016/wordml/cid" xmlns:w16se="http://schemas.microsoft.com/office/word/2015/wordml/symex" xmlns:wpg="http://schemas.microsoft.com/office/word/2010/wordprocessingGroup" xmlns:wpi="http://schemas.microsoft.com/office/word/2010/wordprocessingInk" xmlns:wne="http://schemas.microsoft.com/office/word/2006/wordml" xmlns:wps="http://schemas.microsoft.com/office/word/2010/wordprocessingShape" mc:Ignorable="w14 w15 w16se w16cid wp14">
+<w:hdr xmlns:wpc="http://schemas.microsoft.com/office/word/2010/wordprocessingCanvas" xmlns:mc="http://schemas.openxmlformats.org/markup-compatibility/2006" xmlns:o="urn:schemas-microsoft-com:office:office" xmlns:r="http://schemas.openxmlformats.org/officeDocument/2006/relationships" xmlns:m="http://schemas.openxmlformats.org/officeDocument/2006/math" xmlns:v="urn:schemas-microsoft-com:vml" xmlns:wp14="http://schemas.microsoft.com/office/word/2010/wordprocessingDrawing" xmlns:wp="http://schemas.openxmlformats.org/drawingml/2006/wordprocessingDrawing" xmlns:w10="urn:schemas-microsoft-com:office:word" xmlns:w="http://schemas.openxmlformats.org/wordprocessingml/2006/main" xmlns:w14="http://schemas.microsoft.com/office/word/2010/wordml" xmlns:w15="http://schemas.microsoft.com/office/word/2012/wordml" xmlns:wpg="http://schemas.microsoft.com/office/word/2010/wordprocessingGroup" xmlns:wpi="http://schemas.microsoft.com/office/word/2010/wordprocessingInk" xmlns:wne="http://schemas.microsoft.com/office/word/2006/wordml" xmlns:wps="http://schemas.microsoft.com/office/word/2010/wordprocessingShape" mc:Ignorable="w14 w15 wp14">
   <w:tbl>
     <w:tblPr>
       <w:tblW w:w="5000" w:type="pct"/>
@@ -5488,27 +5774,27 @@
             <w:rPr>
               <w:rFonts w:ascii="Linux Biolinum" w:hAnsi="Linux Biolinum" w:cs="Linux Biolinum"/>
             </w:rPr>
-            <w:t xml:space="preserve">Rajesh </w:t>
+            <w:t>Rajesh Burla,</w:t>
+          </w:r>
+          <w:r>
+            <w:rPr>
+              <w:rFonts w:ascii="Linux Biolinum" w:hAnsi="Linux Biolinum" w:cs="Linux Biolinum"/>
+            </w:rPr>
+            <w:t xml:space="preserve"> </w:t>
           </w:r>
           <w:proofErr w:type="spellStart"/>
           <w:r>
             <w:rPr>
               <w:rFonts w:ascii="Linux Biolinum" w:hAnsi="Linux Biolinum" w:cs="Linux Biolinum"/>
             </w:rPr>
-            <w:t>Burla</w:t>
+            <w:t>Akashdeep</w:t>
           </w:r>
           <w:proofErr w:type="spellEnd"/>
           <w:r>
             <w:rPr>
               <w:rFonts w:ascii="Linux Biolinum" w:hAnsi="Linux Biolinum" w:cs="Linux Biolinum"/>
             </w:rPr>
-            <w:t>,</w:t>
-          </w:r>
-          <w:r>
-            <w:rPr>
-              <w:rFonts w:ascii="Linux Biolinum" w:hAnsi="Linux Biolinum" w:cs="Linux Biolinum"/>
-            </w:rPr>
-            <w:t xml:space="preserve"> Akashdeep Singh </w:t>
+            <w:t xml:space="preserve"> Singh </w:t>
           </w:r>
           <w:proofErr w:type="spellStart"/>
           <w:r>
@@ -5542,8 +5828,16 @@
             <w:rPr>
               <w:rFonts w:ascii="Linux Biolinum" w:hAnsi="Linux Biolinum" w:cs="Linux Biolinum"/>
             </w:rPr>
-            <w:t xml:space="preserve"> Sai Ram Pavan</w:t>
+            <w:t xml:space="preserve"> Sai Ram </w:t>
           </w:r>
+          <w:proofErr w:type="spellStart"/>
+          <w:r>
+            <w:rPr>
+              <w:rFonts w:ascii="Linux Biolinum" w:hAnsi="Linux Biolinum" w:cs="Linux Biolinum"/>
+            </w:rPr>
+            <w:t>Pavan</w:t>
+          </w:r>
+          <w:proofErr w:type="spellEnd"/>
         </w:p>
       </w:tc>
     </w:tr>
@@ -5557,7 +5851,7 @@
 </file>
 
 <file path=word/header2.xml><?xml version="1.0" encoding="utf-8"?>
-<w:hdr xmlns:wpc="http://schemas.microsoft.com/office/word/2010/wordprocessingCanvas" xmlns:cx="http://schemas.microsoft.com/office/drawing/2014/chartex" xmlns:cx1="http://schemas.microsoft.com/office/drawing/2015/9/8/chartex" xmlns:cx2="http://schemas.microsoft.com/office/drawing/2015/10/21/chartex" xmlns:cx3="http://schemas.microsoft.com/office/drawing/2016/5/9/chartex" xmlns:cx4="http://schemas.microsoft.com/office/drawing/2016/5/10/chartex" xmlns:cx5="http://schemas.microsoft.com/office/drawing/2016/5/11/chartex" xmlns:cx6="http://schemas.microsoft.com/office/drawing/2016/5/12/chartex" xmlns:cx7="http://schemas.microsoft.com/office/drawing/2016/5/13/chartex" xmlns:cx8="http://schemas.microsoft.com/office/drawing/2016/5/14/chartex" xmlns:mc="http://schemas.openxmlformats.org/markup-compatibility/2006" xmlns:aink="http://schemas.microsoft.com/office/drawing/2016/ink" xmlns:am3d="http://schemas.microsoft.com/office/drawing/2017/model3d" xmlns:o="urn:schemas-microsoft-com:office:office" xmlns:r="http://schemas.openxmlformats.org/officeDocument/2006/relationships" xmlns:m="http://schemas.openxmlformats.org/officeDocument/2006/math" xmlns:v="urn:schemas-microsoft-com:vml" xmlns:wp14="http://schemas.microsoft.com/office/word/2010/wordprocessingDrawing" xmlns:wp="http://schemas.openxmlformats.org/drawingml/2006/wordprocessingDrawing" xmlns:w10="urn:schemas-microsoft-com:office:word" xmlns:w="http://schemas.openxmlformats.org/wordprocessingml/2006/main" xmlns:w14="http://schemas.microsoft.com/office/word/2010/wordml" xmlns:w15="http://schemas.microsoft.com/office/word/2012/wordml" xmlns:w16cid="http://schemas.microsoft.com/office/word/2016/wordml/cid" xmlns:w16se="http://schemas.microsoft.com/office/word/2015/wordml/symex" xmlns:wpg="http://schemas.microsoft.com/office/word/2010/wordprocessingGroup" xmlns:wpi="http://schemas.microsoft.com/office/word/2010/wordprocessingInk" xmlns:wne="http://schemas.microsoft.com/office/word/2006/wordml" xmlns:wps="http://schemas.microsoft.com/office/word/2010/wordprocessingShape" mc:Ignorable="w14 w15 w16se w16cid wp14">
+<w:hdr xmlns:wpc="http://schemas.microsoft.com/office/word/2010/wordprocessingCanvas" xmlns:mc="http://schemas.openxmlformats.org/markup-compatibility/2006" xmlns:o="urn:schemas-microsoft-com:office:office" xmlns:r="http://schemas.openxmlformats.org/officeDocument/2006/relationships" xmlns:m="http://schemas.openxmlformats.org/officeDocument/2006/math" xmlns:v="urn:schemas-microsoft-com:vml" xmlns:wp14="http://schemas.microsoft.com/office/word/2010/wordprocessingDrawing" xmlns:wp="http://schemas.openxmlformats.org/drawingml/2006/wordprocessingDrawing" xmlns:w10="urn:schemas-microsoft-com:office:word" xmlns:w="http://schemas.openxmlformats.org/wordprocessingml/2006/main" xmlns:w14="http://schemas.microsoft.com/office/word/2010/wordml" xmlns:w15="http://schemas.microsoft.com/office/word/2012/wordml" xmlns:wpg="http://schemas.microsoft.com/office/word/2010/wordprocessingGroup" xmlns:wpi="http://schemas.microsoft.com/office/word/2010/wordprocessingInk" xmlns:wne="http://schemas.microsoft.com/office/word/2006/wordml" xmlns:wps="http://schemas.microsoft.com/office/word/2010/wordprocessingShape" mc:Ignorable="w14 w15 wp14">
   <w:tbl>
     <w:tblPr>
       <w:tblW w:w="5000" w:type="pct"/>
@@ -5616,11 +5910,19 @@
               <w:rFonts w:ascii="Linux Biolinum" w:hAnsi="Linux Biolinum" w:cs="Linux Biolinum"/>
             </w:rPr>
           </w:pPr>
+          <w:proofErr w:type="spellStart"/>
           <w:r>
             <w:rPr>
               <w:rFonts w:ascii="Linux Biolinum" w:hAnsi="Linux Biolinum" w:cs="Linux Biolinum"/>
             </w:rPr>
-            <w:t xml:space="preserve">Akashdeep Singh </w:t>
+            <w:t>Akashdeep</w:t>
+          </w:r>
+          <w:proofErr w:type="spellEnd"/>
+          <w:r>
+            <w:rPr>
+              <w:rFonts w:ascii="Linux Biolinum" w:hAnsi="Linux Biolinum" w:cs="Linux Biolinum"/>
+            </w:rPr>
+            <w:t xml:space="preserve"> Singh </w:t>
           </w:r>
           <w:proofErr w:type="spellStart"/>
           <w:r>
@@ -5640,21 +5942,7 @@
             <w:rPr>
               <w:rFonts w:ascii="Linux Biolinum" w:hAnsi="Linux Biolinum" w:cs="Linux Biolinum"/>
             </w:rPr>
-            <w:t xml:space="preserve">Rajesh </w:t>
-          </w:r>
-          <w:proofErr w:type="spellStart"/>
-          <w:r>
-            <w:rPr>
-              <w:rFonts w:ascii="Linux Biolinum" w:hAnsi="Linux Biolinum" w:cs="Linux Biolinum"/>
-            </w:rPr>
-            <w:t>Burla</w:t>
-          </w:r>
-          <w:proofErr w:type="spellEnd"/>
-          <w:r>
-            <w:rPr>
-              <w:rFonts w:ascii="Linux Biolinum" w:hAnsi="Linux Biolinum" w:cs="Linux Biolinum"/>
-            </w:rPr>
-            <w:t xml:space="preserve">, </w:t>
+            <w:t xml:space="preserve">Rajesh Burla, </w:t>
           </w:r>
           <w:proofErr w:type="spellStart"/>
           <w:r>
@@ -5683,7 +5971,7 @@
 </file>
 
 <file path=word/numbering.xml><?xml version="1.0" encoding="utf-8"?>
-<w:numbering xmlns:wpc="http://schemas.microsoft.com/office/word/2010/wordprocessingCanvas" xmlns:cx="http://schemas.microsoft.com/office/drawing/2014/chartex" xmlns:cx1="http://schemas.microsoft.com/office/drawing/2015/9/8/chartex" xmlns:cx2="http://schemas.microsoft.com/office/drawing/2015/10/21/chartex" xmlns:cx3="http://schemas.microsoft.com/office/drawing/2016/5/9/chartex" xmlns:cx4="http://schemas.microsoft.com/office/drawing/2016/5/10/chartex" xmlns:cx5="http://schemas.microsoft.com/office/drawing/2016/5/11/chartex" xmlns:cx6="http://schemas.microsoft.com/office/drawing/2016/5/12/chartex" xmlns:cx7="http://schemas.microsoft.com/office/drawing/2016/5/13/chartex" xmlns:cx8="http://schemas.microsoft.com/office/drawing/2016/5/14/chartex" xmlns:mc="http://schemas.openxmlformats.org/markup-compatibility/2006" xmlns:aink="http://schemas.microsoft.com/office/drawing/2016/ink" xmlns:am3d="http://schemas.microsoft.com/office/drawing/2017/model3d" xmlns:o="urn:schemas-microsoft-com:office:office" xmlns:r="http://schemas.openxmlformats.org/officeDocument/2006/relationships" xmlns:m="http://schemas.openxmlformats.org/officeDocument/2006/math" xmlns:v="urn:schemas-microsoft-com:vml" xmlns:wp14="http://schemas.microsoft.com/office/word/2010/wordprocessingDrawing" xmlns:wp="http://schemas.openxmlformats.org/drawingml/2006/wordprocessingDrawing" xmlns:w10="urn:schemas-microsoft-com:office:word" xmlns:w="http://schemas.openxmlformats.org/wordprocessingml/2006/main" xmlns:w14="http://schemas.microsoft.com/office/word/2010/wordml" xmlns:w15="http://schemas.microsoft.com/office/word/2012/wordml" xmlns:w16cid="http://schemas.microsoft.com/office/word/2016/wordml/cid" xmlns:w16se="http://schemas.microsoft.com/office/word/2015/wordml/symex" xmlns:wpg="http://schemas.microsoft.com/office/word/2010/wordprocessingGroup" xmlns:wpi="http://schemas.microsoft.com/office/word/2010/wordprocessingInk" xmlns:wne="http://schemas.microsoft.com/office/word/2006/wordml" xmlns:wps="http://schemas.microsoft.com/office/word/2010/wordprocessingShape" mc:Ignorable="w14 w15 w16se w16cid wp14">
+<w:numbering xmlns:wpc="http://schemas.microsoft.com/office/word/2010/wordprocessingCanvas" xmlns:mc="http://schemas.openxmlformats.org/markup-compatibility/2006" xmlns:o="urn:schemas-microsoft-com:office:office" xmlns:r="http://schemas.openxmlformats.org/officeDocument/2006/relationships" xmlns:m="http://schemas.openxmlformats.org/officeDocument/2006/math" xmlns:v="urn:schemas-microsoft-com:vml" xmlns:wp14="http://schemas.microsoft.com/office/word/2010/wordprocessingDrawing" xmlns:wp="http://schemas.openxmlformats.org/drawingml/2006/wordprocessingDrawing" xmlns:w10="urn:schemas-microsoft-com:office:word" xmlns:w="http://schemas.openxmlformats.org/wordprocessingml/2006/main" xmlns:w14="http://schemas.microsoft.com/office/word/2010/wordml" xmlns:w15="http://schemas.microsoft.com/office/word/2012/wordml" xmlns:wpg="http://schemas.microsoft.com/office/word/2010/wordprocessingGroup" xmlns:wpi="http://schemas.microsoft.com/office/word/2010/wordprocessingInk" xmlns:wne="http://schemas.microsoft.com/office/word/2006/wordml" xmlns:wps="http://schemas.microsoft.com/office/word/2010/wordprocessingShape" mc:Ignorable="w14 w15 wp14">
   <w:abstractNum w:abstractNumId="0" w15:restartNumberingAfterBreak="0">
     <w:nsid w:val="FFFFFF7C"/>
     <w:multiLevelType w:val="singleLevel"/>
@@ -8387,7 +8675,7 @@
 </file>
 
 <file path=word/styles.xml><?xml version="1.0" encoding="utf-8"?>
-<w:styles xmlns:mc="http://schemas.openxmlformats.org/markup-compatibility/2006" xmlns:r="http://schemas.openxmlformats.org/officeDocument/2006/relationships" xmlns:w="http://schemas.openxmlformats.org/wordprocessingml/2006/main" xmlns:w14="http://schemas.microsoft.com/office/word/2010/wordml" xmlns:w15="http://schemas.microsoft.com/office/word/2012/wordml" xmlns:w16cid="http://schemas.microsoft.com/office/word/2016/wordml/cid" xmlns:w16se="http://schemas.microsoft.com/office/word/2015/wordml/symex" mc:Ignorable="w14 w15 w16se w16cid">
+<w:styles xmlns:mc="http://schemas.openxmlformats.org/markup-compatibility/2006" xmlns:r="http://schemas.openxmlformats.org/officeDocument/2006/relationships" xmlns:w="http://schemas.openxmlformats.org/wordprocessingml/2006/main" xmlns:w14="http://schemas.microsoft.com/office/word/2010/wordml" xmlns:w15="http://schemas.microsoft.com/office/word/2012/wordml" mc:Ignorable="w14 w15">
   <w:docDefaults>
     <w:rPrDefault>
       <w:rPr>
@@ -8397,7 +8685,7 @@
     </w:rPrDefault>
     <w:pPrDefault/>
   </w:docDefaults>
-  <w:latentStyles w:defLockedState="0" w:defUIPriority="0" w:defSemiHidden="0" w:defUnhideWhenUsed="0" w:defQFormat="0" w:count="375">
+  <w:latentStyles w:defLockedState="0" w:defUIPriority="0" w:defSemiHidden="0" w:defUnhideWhenUsed="0" w:defQFormat="0" w:count="371">
     <w:lsdException w:name="Normal" w:locked="1" w:qFormat="1"/>
     <w:lsdException w:name="heading 1" w:locked="1" w:uiPriority="9" w:qFormat="1"/>
     <w:lsdException w:name="heading 2" w:locked="1" w:semiHidden="1" w:uiPriority="9" w:unhideWhenUsed="1" w:qFormat="1"/>
@@ -8761,10 +9049,6 @@
     <w:lsdException w:name="List Table 5 Dark Accent 6" w:uiPriority="50"/>
     <w:lsdException w:name="List Table 6 Colorful Accent 6" w:uiPriority="51"/>
     <w:lsdException w:name="List Table 7 Colorful Accent 6" w:uiPriority="52"/>
-    <w:lsdException w:name="Mention" w:semiHidden="1" w:uiPriority="99" w:unhideWhenUsed="1"/>
-    <w:lsdException w:name="Smart Hyperlink" w:semiHidden="1" w:uiPriority="99" w:unhideWhenUsed="1"/>
-    <w:lsdException w:name="Hashtag" w:semiHidden="1" w:uiPriority="99" w:unhideWhenUsed="1"/>
-    <w:lsdException w:name="Unresolved Mention" w:semiHidden="1" w:uiPriority="99" w:unhideWhenUsed="1"/>
   </w:latentStyles>
   <w:style w:type="paragraph" w:default="1" w:styleId="Normal">
     <w:name w:val="Normal"/>
@@ -14219,7 +14503,7 @@
       <w:shd w:val="clear" w:color="auto" w:fill="E1DFDD"/>
     </w:rPr>
   </w:style>
-  <w:style w:type="character" w:styleId="UnresolvedMention">
+  <w:style w:type="character" w:customStyle="1" w:styleId="UnresolvedMention">
     <w:name w:val="Unresolved Mention"/>
     <w:basedOn w:val="DefaultParagraphFont"/>
     <w:uiPriority w:val="99"/>
@@ -14708,7 +14992,7 @@
 </file>
 
 <file path=customXml/itemProps2.xml><?xml version="1.0" encoding="utf-8"?>
-<ds:datastoreItem xmlns:ds="http://schemas.openxmlformats.org/officeDocument/2006/customXml" ds:itemID="{A7BFA4DA-C40D-4A9D-AD79-91D00F743587}">
+<ds:datastoreItem xmlns:ds="http://schemas.openxmlformats.org/officeDocument/2006/customXml" ds:itemID="{F51E8158-7265-42DA-8574-CBF74478227F}">
   <ds:schemaRefs>
     <ds:schemaRef ds:uri="http://schemas.openxmlformats.org/officeDocument/2006/bibliography"/>
   </ds:schemaRefs>

</xml_diff>

<commit_message>
Added plot for LR-GooglePlay dataset
</commit_message>
<xml_diff>
--- a/ML1819--task-101--team-02.docx
+++ b/ML1819--task-101--team-02.docx
@@ -150,7 +150,6 @@
           <w14:ligatures w14:val="standard"/>
         </w:rPr>
       </w:pPr>
-      <w:proofErr w:type="spellStart"/>
       <w:r>
         <w:rPr>
           <w:rFonts w:ascii="Times New Roman" w:hAnsi="Times New Roman" w:cs="Times New Roman"/>
@@ -159,10 +158,13 @@
           <w:lang w:val="en-GB"/>
           <w14:ligatures w14:val="standard"/>
         </w:rPr>
-        <w:t>Akashdeep</w:t>
-      </w:r>
-      <w:proofErr w:type="spellEnd"/>
-      <w:r>
+        <w:t>Akashdeep Singh Lamba - 18305063</w:t>
+      </w:r>
+    </w:p>
+    <w:p>
+      <w:pPr>
+        <w:spacing w:line="240" w:lineRule="auto"/>
+        <w:jc w:val="center"/>
         <w:rPr>
           <w:rFonts w:ascii="Times New Roman" w:hAnsi="Times New Roman" w:cs="Times New Roman"/>
           <w:bCs/>
@@ -170,9 +172,7 @@
           <w:lang w:val="en-GB"/>
           <w14:ligatures w14:val="standard"/>
         </w:rPr>
-        <w:t xml:space="preserve"> Singh </w:t>
-      </w:r>
-      <w:proofErr w:type="spellStart"/>
+      </w:pPr>
       <w:r>
         <w:rPr>
           <w:rFonts w:ascii="Times New Roman" w:hAnsi="Times New Roman" w:cs="Times New Roman"/>
@@ -181,75 +181,7 @@
           <w:lang w:val="en-GB"/>
           <w14:ligatures w14:val="standard"/>
         </w:rPr>
-        <w:t>Lamba</w:t>
-      </w:r>
-      <w:proofErr w:type="spellEnd"/>
-      <w:r>
-        <w:rPr>
-          <w:rFonts w:ascii="Times New Roman" w:hAnsi="Times New Roman" w:cs="Times New Roman"/>
-          <w:bCs/>
-          <w:sz w:val="24"/>
-          <w:lang w:val="en-GB"/>
-          <w14:ligatures w14:val="standard"/>
-        </w:rPr>
-        <w:t xml:space="preserve"> - 18305063</w:t>
-      </w:r>
-    </w:p>
-    <w:p>
-      <w:pPr>
-        <w:spacing w:line="240" w:lineRule="auto"/>
-        <w:jc w:val="center"/>
-        <w:rPr>
-          <w:rFonts w:ascii="Times New Roman" w:hAnsi="Times New Roman" w:cs="Times New Roman"/>
-          <w:bCs/>
-          <w:sz w:val="24"/>
-          <w:lang w:val="en-GB"/>
-          <w14:ligatures w14:val="standard"/>
-        </w:rPr>
-      </w:pPr>
-      <w:proofErr w:type="spellStart"/>
-      <w:r>
-        <w:rPr>
-          <w:rFonts w:ascii="Times New Roman" w:hAnsi="Times New Roman" w:cs="Times New Roman"/>
-          <w:bCs/>
-          <w:sz w:val="24"/>
-          <w:lang w:val="en-GB"/>
-          <w14:ligatures w14:val="standard"/>
-        </w:rPr>
-        <w:t>Shanmukha</w:t>
-      </w:r>
-      <w:proofErr w:type="spellEnd"/>
-      <w:r>
-        <w:rPr>
-          <w:rFonts w:ascii="Times New Roman" w:hAnsi="Times New Roman" w:cs="Times New Roman"/>
-          <w:bCs/>
-          <w:sz w:val="24"/>
-          <w:lang w:val="en-GB"/>
-          <w14:ligatures w14:val="standard"/>
-        </w:rPr>
-        <w:t xml:space="preserve"> Sai Ram </w:t>
-      </w:r>
-      <w:proofErr w:type="spellStart"/>
-      <w:r>
-        <w:rPr>
-          <w:rFonts w:ascii="Times New Roman" w:hAnsi="Times New Roman" w:cs="Times New Roman"/>
-          <w:bCs/>
-          <w:sz w:val="24"/>
-          <w:lang w:val="en-GB"/>
-          <w14:ligatures w14:val="standard"/>
-        </w:rPr>
-        <w:t>Pavan</w:t>
-      </w:r>
-      <w:proofErr w:type="spellEnd"/>
-      <w:r>
-        <w:rPr>
-          <w:rFonts w:ascii="Times New Roman" w:hAnsi="Times New Roman" w:cs="Times New Roman"/>
-          <w:bCs/>
-          <w:sz w:val="24"/>
-          <w:lang w:val="en-GB"/>
-          <w14:ligatures w14:val="standard"/>
-        </w:rPr>
-        <w:t xml:space="preserve"> - 18305688</w:t>
+        <w:t>Shanmukha Sai Ram Pavan - 18305688</w:t>
       </w:r>
     </w:p>
     <w:p>
@@ -562,41 +494,13 @@
         </w:rPr>
         <w:t xml:space="preserve">A comparative analysis of </w:t>
       </w:r>
-      <w:proofErr w:type="spellStart"/>
       <w:r>
         <w:rPr>
           <w:bCs/>
           <w:lang w:val="en-GB"/>
           <w14:ligatures w14:val="standard"/>
         </w:rPr>
-        <w:t>Tensorflow</w:t>
-      </w:r>
-      <w:proofErr w:type="spellEnd"/>
-      <w:r>
-        <w:rPr>
-          <w:bCs/>
-          <w:lang w:val="en-GB"/>
-          <w14:ligatures w14:val="standard"/>
-        </w:rPr>
-        <w:t xml:space="preserve">, </w:t>
-      </w:r>
-      <w:proofErr w:type="spellStart"/>
-      <w:r>
-        <w:rPr>
-          <w:bCs/>
-          <w:lang w:val="en-GB"/>
-          <w14:ligatures w14:val="standard"/>
-        </w:rPr>
-        <w:t>Sklearn</w:t>
-      </w:r>
-      <w:proofErr w:type="spellEnd"/>
-      <w:r>
-        <w:rPr>
-          <w:bCs/>
-          <w:lang w:val="en-GB"/>
-          <w14:ligatures w14:val="standard"/>
-        </w:rPr>
-        <w:t xml:space="preserve"> and Weka by implementation of standard algorithms</w:t>
+        <w:t>Tensorflow, Sklearn and Weka by implementation of standard algorithms</w:t>
       </w:r>
     </w:p>
     <w:p>
@@ -635,34 +539,14 @@
           <w14:ligatures w14:val="standard"/>
         </w:rPr>
       </w:pPr>
-      <w:proofErr w:type="spellStart"/>
       <w:r>
         <w:rPr>
           <w:rStyle w:val="FirstName"/>
           <w:lang w:val="en-GB"/>
           <w14:ligatures w14:val="standard"/>
         </w:rPr>
-        <w:t>Akashdeep</w:t>
-      </w:r>
-      <w:proofErr w:type="spellEnd"/>
-      <w:r>
-        <w:rPr>
-          <w:rStyle w:val="FirstName"/>
-          <w:lang w:val="en-GB"/>
-          <w14:ligatures w14:val="standard"/>
-        </w:rPr>
-        <w:t xml:space="preserve"> Singh </w:t>
-      </w:r>
-      <w:proofErr w:type="spellStart"/>
-      <w:r>
-        <w:rPr>
-          <w:rStyle w:val="FirstName"/>
-          <w:lang w:val="en-GB"/>
-          <w14:ligatures w14:val="standard"/>
-        </w:rPr>
-        <w:t>Lamba</w:t>
-      </w:r>
-      <w:proofErr w:type="spellEnd"/>
+        <w:t>Akashdeep Singh Lamba</w:t>
+      </w:r>
       <w:r>
         <w:rPr>
           <w:lang w:val="en-GB"/>
@@ -702,7 +586,6 @@
         <w:br/>
         <w:t xml:space="preserve"> </w:t>
       </w:r>
-      <w:proofErr w:type="spellStart"/>
       <w:r>
         <w:rPr>
           <w:rStyle w:val="City"/>
@@ -710,17 +593,7 @@
           <w:lang w:val="en-GB"/>
           <w14:ligatures w14:val="standard"/>
         </w:rPr>
-        <w:t>Dublin</w:t>
-      </w:r>
-      <w:proofErr w:type="spellEnd"/>
-      <w:r>
-        <w:rPr>
-          <w:rStyle w:val="City"/>
-          <w:sz w:val="20"/>
-          <w:lang w:val="en-GB"/>
-          <w14:ligatures w14:val="standard"/>
-        </w:rPr>
-        <w:t>, Ireland</w:t>
+        <w:t>Dublin, Ireland</w:t>
       </w:r>
       <w:r>
         <w:rPr>
@@ -878,7 +751,6 @@
         <w:br/>
         <w:t xml:space="preserve"> </w:t>
       </w:r>
-      <w:proofErr w:type="spellStart"/>
       <w:r>
         <w:rPr>
           <w:rStyle w:val="City"/>
@@ -886,17 +758,7 @@
           <w:lang w:val="en-GB"/>
           <w14:ligatures w14:val="standard"/>
         </w:rPr>
-        <w:t>Dublin</w:t>
-      </w:r>
-      <w:proofErr w:type="spellEnd"/>
-      <w:r>
-        <w:rPr>
-          <w:rStyle w:val="City"/>
-          <w:sz w:val="20"/>
-          <w:lang w:val="en-GB"/>
-          <w14:ligatures w14:val="standard"/>
-        </w:rPr>
-        <w:t>, Ireland</w:t>
+        <w:t>Dublin, Ireland</w:t>
       </w:r>
       <w:r>
         <w:rPr>
@@ -938,35 +800,15 @@
         </w:rPr>
       </w:pPr>
       <w:bookmarkStart w:id="0" w:name="_Hlk528271602"/>
-      <w:proofErr w:type="spellStart"/>
       <w:r>
         <w:rPr>
           <w:rStyle w:val="FirstName"/>
           <w:lang w:val="en-GB"/>
           <w14:ligatures w14:val="standard"/>
         </w:rPr>
-        <w:t>Shanmukha</w:t>
-      </w:r>
-      <w:proofErr w:type="spellEnd"/>
-      <w:r>
-        <w:rPr>
-          <w:rStyle w:val="FirstName"/>
-          <w:lang w:val="en-GB"/>
-          <w14:ligatures w14:val="standard"/>
-        </w:rPr>
-        <w:t xml:space="preserve"> Sai Ram </w:t>
-      </w:r>
-      <w:proofErr w:type="spellStart"/>
-      <w:r>
-        <w:rPr>
-          <w:rStyle w:val="FirstName"/>
-          <w:lang w:val="en-GB"/>
-          <w14:ligatures w14:val="standard"/>
-        </w:rPr>
-        <w:t>Pavan</w:t>
+        <w:t>Shanmukha Sai Ram Pavan</w:t>
       </w:r>
       <w:bookmarkEnd w:id="0"/>
-      <w:proofErr w:type="spellEnd"/>
       <w:r>
         <w:rPr>
           <w:rStyle w:val="FirstName"/>
@@ -1050,20 +892,8 @@
           <w:lang w:val="en-GB"/>
           <w14:ligatures w14:val="standard"/>
         </w:rPr>
-        <w:t xml:space="preserve"> (2018-19</w:t>
-      </w:r>
-      <w:proofErr w:type="gramStart"/>
-      <w:r>
-        <w:rPr>
-          <w:rStyle w:val="OrgDiv"/>
-          <w:color w:val="auto"/>
-          <w:sz w:val="20"/>
-          <w:lang w:val="en-GB"/>
-          <w14:ligatures w14:val="standard"/>
-        </w:rPr>
-        <w:t>)</w:t>
-      </w:r>
-      <w:proofErr w:type="gramEnd"/>
+        <w:t xml:space="preserve"> (2018-19)</w:t>
+      </w:r>
       <w:r>
         <w:rPr>
           <w:rStyle w:val="OrgName"/>
@@ -1095,7 +925,6 @@
         <w:br/>
         <w:t xml:space="preserve"> </w:t>
       </w:r>
-      <w:proofErr w:type="spellStart"/>
       <w:r>
         <w:rPr>
           <w:rStyle w:val="City"/>
@@ -1103,17 +932,7 @@
           <w:lang w:val="en-GB"/>
           <w14:ligatures w14:val="standard"/>
         </w:rPr>
-        <w:t>Dublin</w:t>
-      </w:r>
-      <w:proofErr w:type="spellEnd"/>
-      <w:r>
-        <w:rPr>
-          <w:rStyle w:val="City"/>
-          <w:sz w:val="20"/>
-          <w:lang w:val="en-GB"/>
-          <w14:ligatures w14:val="standard"/>
-        </w:rPr>
-        <w:t>, Ireland</w:t>
+        <w:t>Dublin, Ireland</w:t>
       </w:r>
       <w:r>
         <w:rPr>
@@ -1239,25 +1058,7 @@
           <w:lang w:val="en-GB"/>
           <w14:ligatures w14:val="standard"/>
         </w:rPr>
-        <w:t xml:space="preserve">linear regression, SVM classification and </w:t>
-      </w:r>
-      <w:proofErr w:type="spellStart"/>
-      <w:r>
-        <w:rPr>
-          <w:rFonts w:eastAsia="Verdana"/>
-          <w:lang w:val="en-GB"/>
-          <w14:ligatures w14:val="standard"/>
-        </w:rPr>
-        <w:t>kNN</w:t>
-      </w:r>
-      <w:proofErr w:type="spellEnd"/>
-      <w:r>
-        <w:rPr>
-          <w:rFonts w:eastAsia="Verdana"/>
-          <w:lang w:val="en-GB"/>
-          <w14:ligatures w14:val="standard"/>
-        </w:rPr>
-        <w:t xml:space="preserve"> across 3 machine learning algorithms.</w:t>
+        <w:t>linear regression, SVM classification and kNN across 3 machine learning algorithms.</w:t>
       </w:r>
     </w:p>
     <w:p>
@@ -1407,37 +1208,13 @@
         <w:t>Inspection of</w:t>
       </w:r>
       <w:r>
-        <w:t xml:space="preserve"> the experiments of </w:t>
-      </w:r>
-      <w:proofErr w:type="spellStart"/>
-      <w:r>
-        <w:t>B</w:t>
-      </w:r>
-      <w:r>
-        <w:t>huvan</w:t>
-      </w:r>
-      <w:proofErr w:type="spellEnd"/>
-      <w:r>
-        <w:t xml:space="preserve"> M </w:t>
-      </w:r>
-      <w:proofErr w:type="spellStart"/>
-      <w:r>
-        <w:t>Shashidhara</w:t>
-      </w:r>
-      <w:proofErr w:type="spellEnd"/>
-      <w:r>
-        <w:t xml:space="preserve"> et al. in [1</w:t>
-      </w:r>
-      <w:r>
-        <w:t xml:space="preserve">] the results shows that </w:t>
-      </w:r>
-      <w:proofErr w:type="spellStart"/>
-      <w:r>
-        <w:t>Scikit</w:t>
-      </w:r>
-      <w:proofErr w:type="spellEnd"/>
-      <w:r>
-        <w:t>-Learn is best fit for data in comparison with Weka and Apache Spark frameworks.</w:t>
+        <w:t xml:space="preserve"> the experiments of B</w:t>
+      </w:r>
+      <w:r>
+        <w:t>huvan M Shashidhara et al. in [1</w:t>
+      </w:r>
+      <w:r>
+        <w:t>] the results shows that Scikit-Learn is best fit for data in comparison with Weka and Apache Spark frameworks.</w:t>
       </w:r>
     </w:p>
     <w:p>
@@ -1591,16 +1368,12 @@
           <w:i/>
         </w:rPr>
       </w:pPr>
-      <w:proofErr w:type="spellStart"/>
-      <w:proofErr w:type="gramStart"/>
       <w:r>
         <w:rPr>
           <w:i/>
         </w:rPr>
         <w:t>i</w:t>
       </w:r>
-      <w:proofErr w:type="spellEnd"/>
-      <w:proofErr w:type="gramEnd"/>
       <w:r>
         <w:rPr>
           <w:i/>
@@ -1755,16 +1528,12 @@
       <w:pPr>
         <w:pStyle w:val="AckPara"/>
       </w:pPr>
-      <w:proofErr w:type="spellStart"/>
-      <w:proofErr w:type="gramStart"/>
       <w:r>
         <w:rPr>
           <w:i/>
         </w:rPr>
         <w:t>i</w:t>
       </w:r>
-      <w:proofErr w:type="spellEnd"/>
-      <w:proofErr w:type="gramEnd"/>
       <w:r>
         <w:rPr>
           <w:i/>
@@ -1847,14 +1616,12 @@
       <w:r>
         <w:t xml:space="preserve">the column </w:t>
       </w:r>
-      <w:proofErr w:type="gramStart"/>
       <w:r>
         <w:rPr>
           <w:i/>
         </w:rPr>
         <w:t>Rating</w:t>
       </w:r>
-      <w:proofErr w:type="gramEnd"/>
       <w:r>
         <w:t xml:space="preserve"> for use with SVM.</w:t>
       </w:r>
@@ -2033,19 +1800,11 @@
       <w:pPr>
         <w:pStyle w:val="AckPara"/>
       </w:pPr>
-      <w:proofErr w:type="spellStart"/>
       <w:r>
         <w:rPr>
           <w:b/>
         </w:rPr>
-        <w:t>i</w:t>
-      </w:r>
-      <w:proofErr w:type="spellEnd"/>
-      <w:r>
-        <w:rPr>
-          <w:b/>
-        </w:rPr>
-        <w:t>)</w:t>
+        <w:t>i)</w:t>
       </w:r>
       <w:r>
         <w:rPr>
@@ -2103,33 +1862,20 @@
         </w:rPr>
         <w:t xml:space="preserve"> </w:t>
       </w:r>
-      <w:proofErr w:type="spellStart"/>
       <w:r>
         <w:rPr>
           <w:b/>
         </w:rPr>
-        <w:t>Scikit</w:t>
-      </w:r>
-      <w:proofErr w:type="spellEnd"/>
-      <w:r>
-        <w:rPr>
-          <w:b/>
-        </w:rPr>
-        <w:t>-Learn</w:t>
+        <w:t>Scikit-Learn</w:t>
       </w:r>
       <w:r>
         <w:t xml:space="preserve">: </w:t>
       </w:r>
-      <w:proofErr w:type="spellStart"/>
       <w:r>
         <w:t>S</w:t>
       </w:r>
       <w:r>
-        <w:t>klearn</w:t>
-      </w:r>
-      <w:proofErr w:type="spellEnd"/>
-      <w:r>
-        <w:t xml:space="preserve"> this is a Python </w:t>
+        <w:t xml:space="preserve">klearn this is a Python </w:t>
       </w:r>
       <w:r>
         <w:t xml:space="preserve">module consisting of a library of a wide-range of machine learning tools and </w:t>
@@ -2300,16 +2046,11 @@
         <w:t xml:space="preserve"> and </w:t>
       </w:r>
       <w:r>
-        <w:t>k-Nearest Neighbour (</w:t>
-      </w:r>
-      <w:proofErr w:type="spellStart"/>
-      <w:r>
-        <w:t>k</w:t>
+        <w:t>k-Nearest Neighbour (k</w:t>
       </w:r>
       <w:r>
         <w:t>NN</w:t>
       </w:r>
-      <w:proofErr w:type="spellEnd"/>
       <w:r>
         <w:t>)</w:t>
       </w:r>
@@ -2417,16 +2158,12 @@
           <w:i/>
         </w:rPr>
       </w:pPr>
-      <w:proofErr w:type="spellStart"/>
-      <w:proofErr w:type="gramStart"/>
       <w:r>
         <w:rPr>
           <w:i/>
         </w:rPr>
         <w:t>i</w:t>
       </w:r>
-      <w:proofErr w:type="spellEnd"/>
-      <w:proofErr w:type="gramEnd"/>
       <w:r>
         <w:rPr>
           <w:i/>
@@ -2571,6 +2308,60 @@
         </w:rPr>
         <w:t>Figure 1: Plot of Rating v/s Reviews</w:t>
       </w:r>
+    </w:p>
+    <w:p>
+      <w:pPr>
+        <w:pStyle w:val="AckPara"/>
+        <w:rPr>
+          <w:lang w:val="en-US"/>
+        </w:rPr>
+      </w:pPr>
+      <w:r>
+        <w:rPr>
+          <w:lang w:val="en-US"/>
+        </w:rPr>
+        <w:t>For SVM,</w:t>
+      </w:r>
+      <w:r>
+        <w:rPr>
+          <w:lang w:val="en-US"/>
+        </w:rPr>
+        <w:t xml:space="preserve"> </w:t>
+      </w:r>
+      <w:r>
+        <w:rPr>
+          <w:i/>
+          <w:lang w:val="en-US"/>
+        </w:rPr>
+        <w:t>Reviews</w:t>
+      </w:r>
+      <w:r>
+        <w:rPr>
+          <w:lang w:val="en-US"/>
+        </w:rPr>
+        <w:t xml:space="preserve"> was used to predict </w:t>
+      </w:r>
+      <w:r>
+        <w:rPr>
+          <w:i/>
+          <w:lang w:val="en-US"/>
+        </w:rPr>
+        <w:t>Rated 4.4 or more</w:t>
+      </w:r>
+      <w:r>
+        <w:rPr>
+          <w:lang w:val="en-US"/>
+        </w:rPr>
+        <w:t>.</w:t>
+      </w:r>
+    </w:p>
+    <w:p>
+      <w:pPr>
+        <w:pStyle w:val="AckPara"/>
+        <w:rPr>
+          <w:lang w:val="en-US"/>
+        </w:rPr>
+      </w:pPr>
       <w:bookmarkStart w:id="1" w:name="_GoBack"/>
       <w:bookmarkEnd w:id="1"/>
     </w:p>
@@ -2585,7 +2376,7 @@
         <w:rPr>
           <w:lang w:val="en-US"/>
         </w:rPr>
-        <w:t>For SVM,</w:t>
+        <w:t>For kNN,</w:t>
       </w:r>
       <w:r>
         <w:rPr>
@@ -2604,14 +2395,52 @@
         <w:rPr>
           <w:lang w:val="en-US"/>
         </w:rPr>
-        <w:t xml:space="preserve"> was used to predict </w:t>
+        <w:t>,</w:t>
+      </w:r>
+      <w:r>
+        <w:rPr>
+          <w:lang w:val="en-US"/>
+        </w:rPr>
+        <w:t xml:space="preserve"> </w:t>
       </w:r>
       <w:r>
         <w:rPr>
           <w:i/>
           <w:lang w:val="en-US"/>
         </w:rPr>
-        <w:t>Rated 4.4 or more</w:t>
+        <w:t>Size</w:t>
+      </w:r>
+      <w:r>
+        <w:rPr>
+          <w:lang w:val="en-US"/>
+        </w:rPr>
+        <w:t>,</w:t>
+      </w:r>
+      <w:r>
+        <w:rPr>
+          <w:lang w:val="en-US"/>
+        </w:rPr>
+        <w:t xml:space="preserve"> </w:t>
+      </w:r>
+      <w:r>
+        <w:rPr>
+          <w:i/>
+          <w:lang w:val="en-US"/>
+        </w:rPr>
+        <w:t>Genres</w:t>
+      </w:r>
+      <w:r>
+        <w:rPr>
+          <w:lang w:val="en-US"/>
+        </w:rPr>
+        <w:t xml:space="preserve"> was used to predict </w:t>
+      </w:r>
+      <w:r>
+        <w:rPr>
+          <w:i/>
+          <w:lang w:val="en-US"/>
+        </w:rPr>
+        <w:t>Category</w:t>
       </w:r>
       <w:r>
         <w:rPr>
@@ -2624,99 +2453,9 @@
       <w:pPr>
         <w:pStyle w:val="AckPara"/>
         <w:rPr>
-          <w:lang w:val="en-US"/>
-        </w:rPr>
-      </w:pPr>
-      <w:r>
-        <w:rPr>
-          <w:lang w:val="en-US"/>
-        </w:rPr>
-        <w:t xml:space="preserve">For </w:t>
-      </w:r>
-      <w:proofErr w:type="spellStart"/>
-      <w:r>
-        <w:rPr>
-          <w:lang w:val="en-US"/>
-        </w:rPr>
-        <w:t>kNN</w:t>
-      </w:r>
-      <w:proofErr w:type="spellEnd"/>
-      <w:r>
-        <w:rPr>
-          <w:lang w:val="en-US"/>
-        </w:rPr>
-        <w:t>,</w:t>
-      </w:r>
-      <w:r>
-        <w:rPr>
-          <w:lang w:val="en-US"/>
-        </w:rPr>
-        <w:t xml:space="preserve"> </w:t>
-      </w:r>
-      <w:r>
-        <w:rPr>
           <w:i/>
-          <w:lang w:val="en-US"/>
-        </w:rPr>
-        <w:t>Reviews</w:t>
-      </w:r>
-      <w:r>
-        <w:rPr>
-          <w:lang w:val="en-US"/>
-        </w:rPr>
-        <w:t>,</w:t>
-      </w:r>
-      <w:r>
-        <w:rPr>
-          <w:lang w:val="en-US"/>
-        </w:rPr>
-        <w:t xml:space="preserve"> </w:t>
-      </w:r>
-      <w:r>
-        <w:rPr>
-          <w:i/>
-          <w:lang w:val="en-US"/>
-        </w:rPr>
-        <w:t>Size</w:t>
-      </w:r>
-      <w:r>
-        <w:rPr>
-          <w:lang w:val="en-US"/>
-        </w:rPr>
-        <w:t>,</w:t>
-      </w:r>
-      <w:r>
-        <w:rPr>
-          <w:lang w:val="en-US"/>
-        </w:rPr>
-        <w:t xml:space="preserve"> </w:t>
-      </w:r>
-      <w:r>
-        <w:rPr>
-          <w:i/>
-          <w:lang w:val="en-US"/>
-        </w:rPr>
-        <w:t>Genres</w:t>
-      </w:r>
-      <w:r>
-        <w:rPr>
-          <w:lang w:val="en-US"/>
-        </w:rPr>
-        <w:t xml:space="preserve"> was used to predict </w:t>
-      </w:r>
-      <w:r>
-        <w:rPr>
-          <w:i/>
-          <w:lang w:val="en-US"/>
-        </w:rPr>
-        <w:t>Category</w:t>
-      </w:r>
-      <w:r>
-        <w:rPr>
-          <w:lang w:val="en-US"/>
-        </w:rPr>
-        <w:t>.</w:t>
-      </w:r>
+        </w:rPr>
+      </w:pPr>
     </w:p>
     <w:p>
       <w:pPr>
@@ -2853,61 +2592,13 @@
         <w:t>ion</w:t>
       </w:r>
       <w:r>
-        <w:t xml:space="preserve">, thereby making splitting of data and configuration of CV parameters internal, </w:t>
-      </w:r>
-      <w:proofErr w:type="spellStart"/>
-      <w:r>
-        <w:t>sklearn</w:t>
-      </w:r>
-      <w:proofErr w:type="spellEnd"/>
-      <w:r>
-        <w:t xml:space="preserve"> requires to explicit configur</w:t>
+        <w:t>, thereby making splitting of data and configuration of CV parameters internal, sklearn requires to explicit configur</w:t>
       </w:r>
       <w:r>
         <w:t>ation of</w:t>
       </w:r>
       <w:r>
-        <w:t xml:space="preserve"> </w:t>
-      </w:r>
-      <w:proofErr w:type="spellStart"/>
-      <w:r>
-        <w:t>kFold</w:t>
-      </w:r>
-      <w:proofErr w:type="spellEnd"/>
-      <w:r>
-        <w:t xml:space="preserve"> validation with a split dataset. TensorFlow does not directly deal with any of these aspects. For </w:t>
-      </w:r>
-      <w:proofErr w:type="spellStart"/>
-      <w:r>
-        <w:t>TensorFlow</w:t>
-      </w:r>
-      <w:proofErr w:type="spellEnd"/>
-      <w:r>
-        <w:t xml:space="preserve"> and </w:t>
-      </w:r>
-      <w:proofErr w:type="spellStart"/>
-      <w:r>
-        <w:t>sklearn</w:t>
-      </w:r>
-      <w:proofErr w:type="spellEnd"/>
-      <w:r>
-        <w:t xml:space="preserve">, we used </w:t>
-      </w:r>
-      <w:proofErr w:type="spellStart"/>
-      <w:r>
-        <w:t>sklearn’s</w:t>
-      </w:r>
-      <w:proofErr w:type="spellEnd"/>
-      <w:r>
-        <w:t xml:space="preserve"> </w:t>
-      </w:r>
-      <w:proofErr w:type="spellStart"/>
-      <w:r>
-        <w:t>kFold</w:t>
-      </w:r>
-      <w:proofErr w:type="spellEnd"/>
-      <w:r>
-        <w:t xml:space="preserve"> validation with default parameters while using a random-indexed splitting between train data and test data, keeping a ratio of 7:3.</w:t>
+        <w:t xml:space="preserve"> kFold validation with a split dataset. TensorFlow does not directly deal with any of these aspects. For TensorFlow and sklearn, we used sklearn’s kFold validation with default parameters while using a random-indexed splitting between train data and test data, keeping a ratio of 7:3.</w:t>
       </w:r>
     </w:p>
     <w:p>
@@ -2987,15 +2678,7 @@
                               <w:fldChar w:fldCharType="end"/>
                             </w:r>
                             <w:r>
-                              <w:t xml:space="preserve">: Test results with </w:t>
-                            </w:r>
-                            <w:proofErr w:type="spellStart"/>
-                            <w:r>
-                              <w:t>GooglePlayStoreApps</w:t>
-                            </w:r>
-                            <w:proofErr w:type="spellEnd"/>
-                            <w:r>
-                              <w:t xml:space="preserve"> dataset</w:t>
+                              <w:t>: Test results with GooglePlayStoreApps dataset</w:t>
                             </w:r>
                           </w:p>
                         </w:txbxContent>
@@ -3050,15 +2733,7 @@
                         <w:fldChar w:fldCharType="end"/>
                       </w:r>
                       <w:r>
-                        <w:t xml:space="preserve">: Test results with </w:t>
-                      </w:r>
-                      <w:proofErr w:type="spellStart"/>
-                      <w:r>
-                        <w:t>GooglePlayStoreApps</w:t>
-                      </w:r>
-                      <w:proofErr w:type="spellEnd"/>
-                      <w:r>
-                        <w:t xml:space="preserve"> dataset</w:t>
+                        <w:t>: Test results with GooglePlayStoreApps dataset</w:t>
                       </w:r>
                     </w:p>
                   </w:txbxContent>
@@ -3168,11 +2843,9 @@
                             <w:r>
                               <w:t xml:space="preserve">: Test results with </w:t>
                             </w:r>
-                            <w:proofErr w:type="spellStart"/>
                             <w:r>
                               <w:t>CarInsurance</w:t>
                             </w:r>
-                            <w:proofErr w:type="spellEnd"/>
                             <w:r>
                               <w:t xml:space="preserve"> dataset</w:t>
                             </w:r>
@@ -3228,11 +2901,9 @@
                       <w:r>
                         <w:t xml:space="preserve">: Test results with </w:t>
                       </w:r>
-                      <w:proofErr w:type="spellStart"/>
                       <w:r>
                         <w:t>CarInsurance</w:t>
                       </w:r>
-                      <w:proofErr w:type="spellEnd"/>
                       <w:r>
                         <w:t xml:space="preserve"> dataset</w:t>
                       </w:r>
@@ -3289,15 +2960,7 @@
         <w:pStyle w:val="AckPara"/>
       </w:pPr>
       <w:r>
-        <w:t xml:space="preserve">For linear regression, as seen in Fig. 1a, RMSE (Root mean squared error) was about 0.51 for both TensorFlow and Weka while only marginally higher at about 0.52 for </w:t>
-      </w:r>
-      <w:proofErr w:type="spellStart"/>
-      <w:r>
-        <w:t>sklearn</w:t>
-      </w:r>
-      <w:proofErr w:type="spellEnd"/>
-      <w:r>
-        <w:t>. The lower the RMSE the better.</w:t>
+        <w:t>For linear regression, as seen in Fig. 1a, RMSE (Root mean squared error) was about 0.51 for both TensorFlow and Weka while only marginally higher at about 0.52 for sklearn. The lower the RMSE the better.</w:t>
       </w:r>
     </w:p>
     <w:p>
@@ -3317,15 +2980,7 @@
         <w:t>a</w:t>
       </w:r>
       <w:r>
-        <w:t xml:space="preserve">ccuracy stood at about 0.57 for </w:t>
-      </w:r>
-      <w:proofErr w:type="spellStart"/>
-      <w:r>
-        <w:t>sklearn</w:t>
-      </w:r>
-      <w:proofErr w:type="spellEnd"/>
-      <w:r>
-        <w:t xml:space="preserve"> and Weka while TensorFlow performed relatively poorly at 0.43. Accuracy is better when higher.</w:t>
+        <w:t>ccuracy stood at about 0.57 for sklearn and Weka while TensorFlow performed relatively poorly at 0.43. Accuracy is better when higher.</w:t>
       </w:r>
     </w:p>
     <w:p>
@@ -3333,40 +2988,13 @@
         <w:pStyle w:val="AckPara"/>
       </w:pPr>
       <w:r>
-        <w:t xml:space="preserve">Finally, for </w:t>
-      </w:r>
-      <w:proofErr w:type="spellStart"/>
-      <w:r>
-        <w:t>kNN</w:t>
-      </w:r>
-      <w:proofErr w:type="spellEnd"/>
-      <w:r>
-        <w:t>, we again chose RMSE to represent performance and from Fig. 1c, it</w:t>
+        <w:t>Finally, for kNN, we again chose RMSE to represent performance and from Fig. 1c, it</w:t>
       </w:r>
       <w:r>
         <w:t>’</w:t>
       </w:r>
       <w:r>
-        <w:t xml:space="preserve">s apparent that there isn’t much difference as </w:t>
-      </w:r>
-      <w:r>
-        <w:t xml:space="preserve">RMSE was about 1.8 for </w:t>
-      </w:r>
-      <w:proofErr w:type="spellStart"/>
-      <w:r>
-        <w:t>sklearn</w:t>
-      </w:r>
-      <w:proofErr w:type="spellEnd"/>
-      <w:r>
-        <w:t xml:space="preserve"> and </w:t>
-      </w:r>
-      <w:proofErr w:type="spellStart"/>
-      <w:r>
-        <w:t>TensorFlow</w:t>
-      </w:r>
-      <w:proofErr w:type="spellEnd"/>
-      <w:r>
-        <w:t>, while a tad lower at 1.78 for Weka.</w:t>
+        <w:t>s apparent that there isn’t much difference as RMSE was about 1.8 for sklearn and TensorFlow, while a tad lower at 1.78 for Weka.</w:t>
       </w:r>
     </w:p>
     <w:p>
@@ -3380,15 +3008,7 @@
         <w:t>To test Weka, the algorithms were implemented in Java code and also verified the results with Weka’s own GUI, which hides implementation details</w:t>
       </w:r>
       <w:r>
-        <w:t xml:space="preserve">. </w:t>
-      </w:r>
-      <w:proofErr w:type="spellStart"/>
-      <w:r>
-        <w:t>Sklearn</w:t>
-      </w:r>
-      <w:proofErr w:type="spellEnd"/>
-      <w:r>
-        <w:t xml:space="preserve"> exposes an easy API through which we can configure the model and execute it on our data. TensorFlow allows much more flexibility as it provides building blocks for defining the model and executing it on the given primitives.</w:t>
+        <w:t>. Sklearn exposes an easy API through which we can configure the model and execute it on our data. TensorFlow allows much more flexibility as it provides building blocks for defining the model and executing it on the given primitives.</w:t>
       </w:r>
     </w:p>
     <w:p>
@@ -3454,15 +3074,7 @@
         <w:t xml:space="preserve"> means a comprehensive analysis. Metrics such as training speed haven’t been considered, and more sophisticated algorithms haven’t been tested.</w:t>
       </w:r>
       <w:r>
-        <w:t xml:space="preserve"> Further, frameworks like Apache Spark’s </w:t>
-      </w:r>
-      <w:proofErr w:type="spellStart"/>
-      <w:r>
-        <w:t>MLib</w:t>
-      </w:r>
-      <w:proofErr w:type="spellEnd"/>
-      <w:r>
-        <w:t xml:space="preserve"> </w:t>
+        <w:t xml:space="preserve"> Further, frameworks like Apache Spark’s MLib </w:t>
       </w:r>
       <w:r>
         <w:t xml:space="preserve">[7] </w:t>
@@ -3574,37 +3186,12 @@
         <w:tab/>
       </w:r>
       <w:bookmarkEnd w:id="2"/>
-      <w:proofErr w:type="spellStart"/>
-      <w:r>
-        <w:rPr>
-          <w:lang w:val="en-GB"/>
-          <w14:ligatures w14:val="standard"/>
-        </w:rPr>
-        <w:t>Bhuvan</w:t>
-      </w:r>
-      <w:proofErr w:type="spellEnd"/>
-      <w:r>
-        <w:rPr>
-          <w:lang w:val="en-GB"/>
-          <w14:ligatures w14:val="standard"/>
-        </w:rPr>
-        <w:t xml:space="preserve"> M </w:t>
-      </w:r>
-      <w:proofErr w:type="spellStart"/>
-      <w:r>
-        <w:rPr>
-          <w:lang w:val="en-GB"/>
-          <w14:ligatures w14:val="standard"/>
-        </w:rPr>
-        <w:t>Shashidhara</w:t>
-      </w:r>
-      <w:proofErr w:type="spellEnd"/>
-      <w:r>
-        <w:rPr>
-          <w:lang w:val="en-GB"/>
-          <w14:ligatures w14:val="standard"/>
-        </w:rPr>
-        <w:t xml:space="preserve"> et al. “Evaluation of Machine Learning Frameworks on Bank Marketing and Higgs Datasets” IEEE 2015 DOI: 10.1109/ICACCE.2015.31</w:t>
+      <w:r>
+        <w:rPr>
+          <w:lang w:val="en-GB"/>
+          <w14:ligatures w14:val="standard"/>
+        </w:rPr>
+        <w:t>Bhuvan M Shashidhara et al. “Evaluation of Machine Learning Frameworks on Bank Marketing and Higgs Datasets” IEEE 2015 DOI: 10.1109/ICACCE.2015.31</w:t>
       </w:r>
     </w:p>
     <w:p>
@@ -3862,7 +3449,6 @@
         <w:tab/>
       </w:r>
       <w:bookmarkStart w:id="3" w:name="_Hlk528370909"/>
-      <w:proofErr w:type="spellStart"/>
       <w:r>
         <w:rPr>
           <w:color w:val="auto"/>
@@ -3882,9 +3468,8 @@
           <w:lang w:val="en-GB"/>
           <w14:ligatures w14:val="standard"/>
         </w:rPr>
-        <w:t>atanyze</w:t>
-      </w:r>
-      <w:proofErr w:type="spellEnd"/>
+        <w:t xml:space="preserve">atanyze, </w:t>
+      </w:r>
       <w:r>
         <w:rPr>
           <w:color w:val="auto"/>
@@ -3893,7 +3478,7 @@
           <w:lang w:val="en-GB"/>
           <w14:ligatures w14:val="standard"/>
         </w:rPr>
-        <w:t xml:space="preserve">, </w:t>
+        <w:t>"Machine Learning Market Share Report | Competitor Analysis | TensorFlow, scikit-learn, MLlib</w:t>
       </w:r>
       <w:r>
         <w:rPr>
@@ -3903,9 +3488,8 @@
           <w:lang w:val="en-GB"/>
           <w14:ligatures w14:val="standard"/>
         </w:rPr>
-        <w:t xml:space="preserve">"Machine Learning Market Share Report | Competitor Analysis | </w:t>
-      </w:r>
-      <w:proofErr w:type="spellStart"/>
+        <w:t>,</w:t>
+      </w:r>
       <w:r>
         <w:rPr>
           <w:color w:val="auto"/>
@@ -3914,9 +3498,8 @@
           <w:lang w:val="en-GB"/>
           <w14:ligatures w14:val="standard"/>
         </w:rPr>
-        <w:t>TensorFlow</w:t>
-      </w:r>
-      <w:proofErr w:type="spellEnd"/>
+        <w:t>"</w:t>
+      </w:r>
       <w:r>
         <w:rPr>
           <w:color w:val="auto"/>
@@ -3925,9 +3508,8 @@
           <w:lang w:val="en-GB"/>
           <w14:ligatures w14:val="standard"/>
         </w:rPr>
-        <w:t xml:space="preserve">, </w:t>
-      </w:r>
-      <w:proofErr w:type="spellStart"/>
+        <w:t xml:space="preserve"> [Online] </w:t>
+      </w:r>
       <w:r>
         <w:rPr>
           <w:color w:val="auto"/>
@@ -3936,10 +3518,13 @@
           <w:lang w:val="en-GB"/>
           <w14:ligatures w14:val="standard"/>
         </w:rPr>
-        <w:t>scikit</w:t>
-      </w:r>
-      <w:proofErr w:type="spellEnd"/>
-      <w:r>
+        <w:t>https://www.datanyze.com/market-share/machine-learning</w:t>
+      </w:r>
+    </w:p>
+    <w:p>
+      <w:pPr>
+        <w:pStyle w:val="MetadataHead"/>
+        <w:ind w:left="300" w:hanging="300"/>
         <w:rPr>
           <w:color w:val="auto"/>
           <w:sz w:val="14"/>
@@ -3947,9 +3532,7 @@
           <w:lang w:val="en-GB"/>
           <w14:ligatures w14:val="standard"/>
         </w:rPr>
-        <w:t xml:space="preserve">-learn, </w:t>
-      </w:r>
-      <w:proofErr w:type="spellStart"/>
+      </w:pPr>
       <w:r>
         <w:rPr>
           <w:color w:val="auto"/>
@@ -3958,9 +3541,8 @@
           <w:lang w:val="en-GB"/>
           <w14:ligatures w14:val="standard"/>
         </w:rPr>
-        <w:t>MLlib</w:t>
-      </w:r>
-      <w:proofErr w:type="spellEnd"/>
+        <w:t>[</w:t>
+      </w:r>
       <w:r>
         <w:rPr>
           <w:color w:val="auto"/>
@@ -3969,7 +3551,7 @@
           <w:lang w:val="en-GB"/>
           <w14:ligatures w14:val="standard"/>
         </w:rPr>
-        <w:t>,</w:t>
+        <w:t>5</w:t>
       </w:r>
       <w:r>
         <w:rPr>
@@ -3979,7 +3561,21 @@
           <w:lang w:val="en-GB"/>
           <w14:ligatures w14:val="standard"/>
         </w:rPr>
-        <w:t>"</w:t>
+        <w:t>]</w:t>
+      </w:r>
+      <w:r>
+        <w:rPr>
+          <w:lang w:val="en-GB"/>
+          <w14:ligatures w14:val="standard"/>
+        </w:rPr>
+        <w:t xml:space="preserve"> </w:t>
+      </w:r>
+      <w:r>
+        <w:rPr>
+          <w:lang w:val="en-GB"/>
+          <w14:ligatures w14:val="standard"/>
+        </w:rPr>
+        <w:tab/>
       </w:r>
       <w:r>
         <w:rPr>
@@ -3989,7 +3585,7 @@
           <w:lang w:val="en-GB"/>
           <w14:ligatures w14:val="standard"/>
         </w:rPr>
-        <w:t xml:space="preserve"> [Online] </w:t>
+        <w:t>Joeran Beel</w:t>
       </w:r>
       <w:r>
         <w:rPr>
@@ -3999,13 +3595,9 @@
           <w:lang w:val="en-GB"/>
           <w14:ligatures w14:val="standard"/>
         </w:rPr>
-        <w:t>https://www.datanyze.com/market-share/machine-learning</w:t>
-      </w:r>
-    </w:p>
-    <w:p>
-      <w:pPr>
-        <w:pStyle w:val="MetadataHead"/>
-        <w:ind w:left="300" w:hanging="300"/>
+        <w:t xml:space="preserve">, </w:t>
+      </w:r>
+      <w:r>
         <w:rPr>
           <w:color w:val="auto"/>
           <w:sz w:val="14"/>
@@ -4013,7 +3605,8 @@
           <w:lang w:val="en-GB"/>
           <w14:ligatures w14:val="standard"/>
         </w:rPr>
-      </w:pPr>
+        <w:t>"Experience with and Preference of Machine-Learning Libraries: scikit-learn vs. Tensorflow vs. Weka … [What Machine-Learning Students Think/Like/Know/Are…]</w:t>
+      </w:r>
       <w:r>
         <w:rPr>
           <w:color w:val="auto"/>
@@ -4022,7 +3615,7 @@
           <w:lang w:val="en-GB"/>
           <w14:ligatures w14:val="standard"/>
         </w:rPr>
-        <w:t>[</w:t>
+        <w:t>,</w:t>
       </w:r>
       <w:r>
         <w:rPr>
@@ -4032,7 +3625,7 @@
           <w:lang w:val="en-GB"/>
           <w14:ligatures w14:val="standard"/>
         </w:rPr>
-        <w:t>5</w:t>
+        <w:t>"</w:t>
       </w:r>
       <w:r>
         <w:rPr>
@@ -4042,23 +3635,8 @@
           <w:lang w:val="en-GB"/>
           <w14:ligatures w14:val="standard"/>
         </w:rPr>
-        <w:t>]</w:t>
-      </w:r>
-      <w:r>
-        <w:rPr>
-          <w:lang w:val="en-GB"/>
-          <w14:ligatures w14:val="standard"/>
-        </w:rPr>
-        <w:t xml:space="preserve"> </w:t>
-      </w:r>
-      <w:r>
-        <w:rPr>
-          <w:lang w:val="en-GB"/>
-          <w14:ligatures w14:val="standard"/>
-        </w:rPr>
-        <w:tab/>
-      </w:r>
-      <w:proofErr w:type="spellStart"/>
+        <w:t xml:space="preserve"> [Online] </w:t>
+      </w:r>
       <w:r>
         <w:rPr>
           <w:color w:val="auto"/>
@@ -4067,10 +3645,13 @@
           <w:lang w:val="en-GB"/>
           <w14:ligatures w14:val="standard"/>
         </w:rPr>
-        <w:t>Joeran</w:t>
-      </w:r>
-      <w:proofErr w:type="spellEnd"/>
-      <w:r>
+        <w:t>https://www.scss.tcd.ie/joeran.beel/blog/2018/01/28/what-machine-learning-students-think-like-know-are-experience-with-and-preference-for-machine-learning-libraries-scikit-learn-vs-tensorflow-vs-weka/</w:t>
+      </w:r>
+    </w:p>
+    <w:p>
+      <w:pPr>
+        <w:pStyle w:val="MetadataHead"/>
+        <w:ind w:left="300" w:hanging="300"/>
         <w:rPr>
           <w:color w:val="auto"/>
           <w:sz w:val="14"/>
@@ -4078,9 +3659,7 @@
           <w:lang w:val="en-GB"/>
           <w14:ligatures w14:val="standard"/>
         </w:rPr>
-        <w:t xml:space="preserve"> </w:t>
-      </w:r>
-      <w:proofErr w:type="spellStart"/>
+      </w:pPr>
       <w:r>
         <w:rPr>
           <w:color w:val="auto"/>
@@ -4089,9 +3668,8 @@
           <w:lang w:val="en-GB"/>
           <w14:ligatures w14:val="standard"/>
         </w:rPr>
-        <w:t>Beel</w:t>
-      </w:r>
-      <w:proofErr w:type="spellEnd"/>
+        <w:t>[</w:t>
+      </w:r>
       <w:r>
         <w:rPr>
           <w:color w:val="auto"/>
@@ -4100,7 +3678,7 @@
           <w:lang w:val="en-GB"/>
           <w14:ligatures w14:val="standard"/>
         </w:rPr>
-        <w:t xml:space="preserve">, </w:t>
+        <w:t>6</w:t>
       </w:r>
       <w:r>
         <w:rPr>
@@ -4110,9 +3688,22 @@
           <w:lang w:val="en-GB"/>
           <w14:ligatures w14:val="standard"/>
         </w:rPr>
-        <w:t xml:space="preserve">"Experience with and Preference of Machine-Learning Libraries: </w:t>
-      </w:r>
-      <w:proofErr w:type="spellStart"/>
+        <w:t>]</w:t>
+      </w:r>
+      <w:r>
+        <w:rPr>
+          <w:lang w:val="en-GB"/>
+          <w14:ligatures w14:val="standard"/>
+        </w:rPr>
+        <w:t xml:space="preserve"> </w:t>
+      </w:r>
+      <w:r>
+        <w:rPr>
+          <w:lang w:val="en-GB"/>
+          <w14:ligatures w14:val="standard"/>
+        </w:rPr>
+        <w:tab/>
+      </w:r>
       <w:r>
         <w:rPr>
           <w:color w:val="auto"/>
@@ -4121,10 +3712,13 @@
           <w:lang w:val="en-GB"/>
           <w14:ligatures w14:val="standard"/>
         </w:rPr>
-        <w:t>scikit</w:t>
-      </w:r>
-      <w:proofErr w:type="spellEnd"/>
-      <w:r>
+        <w:t>Joeran Beel and Douglas Leith. Machine Learning (CS7CS4/CS4404). Trinity College Dublin, School of Computer Science and Statistics. 2018.</w:t>
+      </w:r>
+    </w:p>
+    <w:p>
+      <w:pPr>
+        <w:pStyle w:val="MetadataHead"/>
+        <w:ind w:left="300" w:hanging="300"/>
         <w:rPr>
           <w:color w:val="auto"/>
           <w:sz w:val="14"/>
@@ -4132,9 +3726,7 @@
           <w:lang w:val="en-GB"/>
           <w14:ligatures w14:val="standard"/>
         </w:rPr>
-        <w:t xml:space="preserve">-learn vs. </w:t>
-      </w:r>
-      <w:proofErr w:type="spellStart"/>
+      </w:pPr>
       <w:r>
         <w:rPr>
           <w:color w:val="auto"/>
@@ -4143,9 +3735,8 @@
           <w:lang w:val="en-GB"/>
           <w14:ligatures w14:val="standard"/>
         </w:rPr>
-        <w:t>Tensorflow</w:t>
-      </w:r>
-      <w:proofErr w:type="spellEnd"/>
+        <w:t>[7]</w:t>
+      </w:r>
       <w:r>
         <w:rPr>
           <w:color w:val="auto"/>
@@ -4154,7 +3745,7 @@
           <w:lang w:val="en-GB"/>
           <w14:ligatures w14:val="standard"/>
         </w:rPr>
-        <w:t xml:space="preserve"> vs. Weka … [What Machine-Learning Students Think/Like/Know/Are…]</w:t>
+        <w:tab/>
       </w:r>
       <w:r>
         <w:rPr>
@@ -4164,7 +3755,7 @@
           <w:lang w:val="en-GB"/>
           <w14:ligatures w14:val="standard"/>
         </w:rPr>
-        <w:t>,</w:t>
+        <w:t xml:space="preserve">Xiangrui Meng </w:t>
       </w:r>
       <w:r>
         <w:rPr>
@@ -4174,7 +3765,7 @@
           <w:lang w:val="en-GB"/>
           <w14:ligatures w14:val="standard"/>
         </w:rPr>
-        <w:t>"</w:t>
+        <w:t xml:space="preserve">et al. </w:t>
       </w:r>
       <w:r>
         <w:rPr>
@@ -4184,7 +3775,7 @@
           <w:lang w:val="en-GB"/>
           <w14:ligatures w14:val="standard"/>
         </w:rPr>
-        <w:t xml:space="preserve"> [Online] </w:t>
+        <w:t>MLlib: Machine Learning in Apache Spark</w:t>
       </w:r>
       <w:r>
         <w:rPr>
@@ -4194,9 +3785,8 @@
           <w:lang w:val="en-GB"/>
           <w14:ligatures w14:val="standard"/>
         </w:rPr>
-        <w:t>https://www.scss.tcd.ie/joeran.beel/blog/2018/01/28/what-machine-learning-students-think-like-know-are-experience-with-and-preference-for-machine-</w:t>
-      </w:r>
-      <w:proofErr w:type="gramStart"/>
+        <w:t xml:space="preserve">, </w:t>
+      </w:r>
       <w:r>
         <w:rPr>
           <w:color w:val="auto"/>
@@ -4205,10 +3795,13 @@
           <w:lang w:val="en-GB"/>
           <w14:ligatures w14:val="standard"/>
         </w:rPr>
-        <w:t>learning-libraries-scikit-learn-vs-tensorflow-vs-weka</w:t>
-      </w:r>
-      <w:proofErr w:type="gramEnd"/>
-      <w:r>
+        <w:t>Journal of Machine Learning Research 17 (2016) 1-7</w:t>
+      </w:r>
+    </w:p>
+    <w:p>
+      <w:pPr>
+        <w:pStyle w:val="MetadataHead"/>
+        <w:ind w:left="300" w:hanging="300"/>
         <w:rPr>
           <w:color w:val="auto"/>
           <w:sz w:val="14"/>
@@ -4216,13 +3809,8 @@
           <w:lang w:val="en-GB"/>
           <w14:ligatures w14:val="standard"/>
         </w:rPr>
-        <w:t>/</w:t>
-      </w:r>
-    </w:p>
-    <w:p>
-      <w:pPr>
-        <w:pStyle w:val="MetadataHead"/>
-        <w:ind w:left="300" w:hanging="300"/>
+      </w:pPr>
+      <w:r>
         <w:rPr>
           <w:color w:val="auto"/>
           <w:sz w:val="14"/>
@@ -4230,7 +3818,8 @@
           <w:lang w:val="en-GB"/>
           <w14:ligatures w14:val="standard"/>
         </w:rPr>
-      </w:pPr>
+        <w:t>[8]</w:t>
+      </w:r>
       <w:r>
         <w:rPr>
           <w:color w:val="auto"/>
@@ -4239,7 +3828,7 @@
           <w:lang w:val="en-GB"/>
           <w14:ligatures w14:val="standard"/>
         </w:rPr>
-        <w:t>[</w:t>
+        <w:t xml:space="preserve"> </w:t>
       </w:r>
       <w:r>
         <w:rPr>
@@ -4249,7 +3838,7 @@
           <w:lang w:val="en-GB"/>
           <w14:ligatures w14:val="standard"/>
         </w:rPr>
-        <w:t>6</w:t>
+        <w:tab/>
       </w:r>
       <w:r>
         <w:rPr>
@@ -4259,23 +3848,8 @@
           <w:lang w:val="en-GB"/>
           <w14:ligatures w14:val="standard"/>
         </w:rPr>
-        <w:t>]</w:t>
-      </w:r>
-      <w:r>
-        <w:rPr>
-          <w:lang w:val="en-GB"/>
-          <w14:ligatures w14:val="standard"/>
-        </w:rPr>
-        <w:t xml:space="preserve"> </w:t>
-      </w:r>
-      <w:r>
-        <w:rPr>
-          <w:lang w:val="en-GB"/>
-          <w14:ligatures w14:val="standard"/>
-        </w:rPr>
-        <w:tab/>
-      </w:r>
-      <w:proofErr w:type="spellStart"/>
+        <w:t xml:space="preserve">Demsar J, Curk </w:t>
+      </w:r>
       <w:r>
         <w:rPr>
           <w:color w:val="auto"/>
@@ -4284,9 +3858,8 @@
           <w:lang w:val="en-GB"/>
           <w14:ligatures w14:val="standard"/>
         </w:rPr>
-        <w:t>Joeran</w:t>
-      </w:r>
-      <w:proofErr w:type="spellEnd"/>
+        <w:t xml:space="preserve"> et al. </w:t>
+      </w:r>
       <w:r>
         <w:rPr>
           <w:color w:val="auto"/>
@@ -4295,9 +3868,8 @@
           <w:lang w:val="en-GB"/>
           <w14:ligatures w14:val="standard"/>
         </w:rPr>
-        <w:t xml:space="preserve"> </w:t>
-      </w:r>
-      <w:proofErr w:type="spellStart"/>
+        <w:t>Orange: Data Mining Toolbox in Python. Journal of Machine Learning Research 14(Aug):2349−2353.</w:t>
+      </w:r>
       <w:r>
         <w:rPr>
           <w:color w:val="auto"/>
@@ -4306,9 +3878,8 @@
           <w:lang w:val="en-GB"/>
           <w14:ligatures w14:val="standard"/>
         </w:rPr>
-        <w:t>Beel</w:t>
-      </w:r>
-      <w:proofErr w:type="spellEnd"/>
+        <w:t xml:space="preserve">, </w:t>
+      </w:r>
       <w:r>
         <w:rPr>
           <w:color w:val="auto"/>
@@ -4317,7 +3888,7 @@
           <w:lang w:val="en-GB"/>
           <w14:ligatures w14:val="standard"/>
         </w:rPr>
-        <w:t xml:space="preserve"> and Douglas Leith. Machine Learning (CS7CS4/CS4404). Trinity College Dublin, School of Computer Science and Statistics. 2018.</w:t>
+        <w:t>https://orange.biolab.si/citation/</w:t>
       </w:r>
     </w:p>
     <w:p>
@@ -4340,7 +3911,7 @@
           <w:lang w:val="en-GB"/>
           <w14:ligatures w14:val="standard"/>
         </w:rPr>
-        <w:t>[7]</w:t>
+        <w:t>[9]</w:t>
       </w:r>
       <w:r>
         <w:rPr>
@@ -4352,7 +3923,6 @@
         </w:rPr>
         <w:tab/>
       </w:r>
-      <w:proofErr w:type="spellStart"/>
       <w:r>
         <w:rPr>
           <w:color w:val="auto"/>
@@ -4361,9 +3931,8 @@
           <w:lang w:val="en-GB"/>
           <w14:ligatures w14:val="standard"/>
         </w:rPr>
-        <w:t>Xiangrui</w:t>
-      </w:r>
-      <w:proofErr w:type="spellEnd"/>
+        <w:t>GregKondla</w:t>
+      </w:r>
       <w:r>
         <w:rPr>
           <w:color w:val="auto"/>
@@ -4372,9 +3941,8 @@
           <w:lang w:val="en-GB"/>
           <w14:ligatures w14:val="standard"/>
         </w:rPr>
-        <w:t xml:space="preserve"> </w:t>
-      </w:r>
-      <w:proofErr w:type="spellStart"/>
+        <w:t>,</w:t>
+      </w:r>
       <w:r>
         <w:rPr>
           <w:color w:val="auto"/>
@@ -4383,9 +3951,8 @@
           <w:lang w:val="en-GB"/>
           <w14:ligatures w14:val="standard"/>
         </w:rPr>
-        <w:t>Meng</w:t>
-      </w:r>
-      <w:proofErr w:type="spellEnd"/>
+        <w:t xml:space="preserve"> </w:t>
+      </w:r>
       <w:r>
         <w:rPr>
           <w:color w:val="auto"/>
@@ -4394,7 +3961,7 @@
           <w:lang w:val="en-GB"/>
           <w14:ligatures w14:val="standard"/>
         </w:rPr>
-        <w:t xml:space="preserve"> </w:t>
+        <w:t>“</w:t>
       </w:r>
       <w:r>
         <w:rPr>
@@ -4404,9 +3971,8 @@
           <w:lang w:val="en-GB"/>
           <w14:ligatures w14:val="standard"/>
         </w:rPr>
-        <w:t xml:space="preserve">et al. </w:t>
-      </w:r>
-      <w:proofErr w:type="spellStart"/>
+        <w:t>Car Insurance Cold Calls</w:t>
+      </w:r>
       <w:r>
         <w:rPr>
           <w:color w:val="auto"/>
@@ -4415,9 +3981,8 @@
           <w:lang w:val="en-GB"/>
           <w14:ligatures w14:val="standard"/>
         </w:rPr>
-        <w:t>MLlib</w:t>
-      </w:r>
-      <w:proofErr w:type="spellEnd"/>
+        <w:t xml:space="preserve">”, [Online] </w:t>
+      </w:r>
       <w:r>
         <w:rPr>
           <w:color w:val="auto"/>
@@ -4426,9 +3991,13 @@
           <w:lang w:val="en-GB"/>
           <w14:ligatures w14:val="standard"/>
         </w:rPr>
-        <w:t>: Machine Learning in Apache Spark</w:t>
-      </w:r>
-      <w:r>
+        <w:t>https://www.kaggle.com/kondla/carinsurance</w:t>
+      </w:r>
+    </w:p>
+    <w:p>
+      <w:pPr>
+        <w:pStyle w:val="MetadataHead"/>
+        <w:ind w:left="300" w:hanging="300"/>
         <w:rPr>
           <w:color w:val="auto"/>
           <w:sz w:val="14"/>
@@ -4436,8 +4005,7 @@
           <w:lang w:val="en-GB"/>
           <w14:ligatures w14:val="standard"/>
         </w:rPr>
-        <w:t xml:space="preserve">, </w:t>
-      </w:r>
+      </w:pPr>
       <w:r>
         <w:rPr>
           <w:color w:val="auto"/>
@@ -4446,13 +4014,9 @@
           <w:lang w:val="en-GB"/>
           <w14:ligatures w14:val="standard"/>
         </w:rPr>
-        <w:t>Journal of Machine Learning Research 17 (2016) 1-7</w:t>
-      </w:r>
-    </w:p>
-    <w:p>
-      <w:pPr>
-        <w:pStyle w:val="MetadataHead"/>
-        <w:ind w:left="300" w:hanging="300"/>
+        <w:t>[10]</w:t>
+      </w:r>
+      <w:r>
         <w:rPr>
           <w:color w:val="auto"/>
           <w:sz w:val="14"/>
@@ -4460,7 +4024,8 @@
           <w:lang w:val="en-GB"/>
           <w14:ligatures w14:val="standard"/>
         </w:rPr>
-      </w:pPr>
+        <w:tab/>
+      </w:r>
       <w:r>
         <w:rPr>
           <w:color w:val="auto"/>
@@ -4469,9 +4034,13 @@
           <w:lang w:val="en-GB"/>
           <w14:ligatures w14:val="standard"/>
         </w:rPr>
-        <w:t>[8]</w:t>
-      </w:r>
-      <w:r>
+        <w:t>Eibe Frank, Mark A. Hall, and Ian H. Witten (2016). The WEKA Workbench. Online Appendix for "Data Mining: Practical Machine Learning Tools and Techniques", Morgan Kaufmann, Fourth Edition, 2016.</w:t>
+      </w:r>
+    </w:p>
+    <w:p>
+      <w:pPr>
+        <w:pStyle w:val="MetadataHead"/>
+        <w:ind w:left="300" w:hanging="300"/>
         <w:rPr>
           <w:color w:val="auto"/>
           <w:sz w:val="14"/>
@@ -4479,8 +4048,7 @@
           <w:lang w:val="en-GB"/>
           <w14:ligatures w14:val="standard"/>
         </w:rPr>
-        <w:t xml:space="preserve"> </w:t>
-      </w:r>
+      </w:pPr>
       <w:r>
         <w:rPr>
           <w:color w:val="auto"/>
@@ -4489,9 +4057,8 @@
           <w:lang w:val="en-GB"/>
           <w14:ligatures w14:val="standard"/>
         </w:rPr>
-        <w:tab/>
-      </w:r>
-      <w:proofErr w:type="spellStart"/>
+        <w:t>[11]</w:t>
+      </w:r>
       <w:r>
         <w:rPr>
           <w:color w:val="auto"/>
@@ -4500,9 +4067,8 @@
           <w:lang w:val="en-GB"/>
           <w14:ligatures w14:val="standard"/>
         </w:rPr>
-        <w:t>Demsar</w:t>
-      </w:r>
-      <w:proofErr w:type="spellEnd"/>
+        <w:tab/>
+      </w:r>
       <w:r>
         <w:rPr>
           <w:color w:val="auto"/>
@@ -4511,11 +4077,13 @@
           <w:lang w:val="en-GB"/>
           <w14:ligatures w14:val="standard"/>
         </w:rPr>
-        <w:t xml:space="preserve"> J, </w:t>
-      </w:r>
-      <w:proofErr w:type="spellStart"/>
-      <w:proofErr w:type="gramStart"/>
-      <w:r>
+        <w:t>Scikit-learn: Machine Learning in Python, Pedregosa et al., JMLR 12, pp. 2825-2830, 2011.</w:t>
+      </w:r>
+    </w:p>
+    <w:p>
+      <w:pPr>
+        <w:pStyle w:val="MetadataHead"/>
+        <w:ind w:left="300" w:hanging="300"/>
         <w:rPr>
           <w:color w:val="auto"/>
           <w:sz w:val="14"/>
@@ -4523,9 +4091,7 @@
           <w:lang w:val="en-GB"/>
           <w14:ligatures w14:val="standard"/>
         </w:rPr>
-        <w:t>Curk</w:t>
-      </w:r>
-      <w:proofErr w:type="spellEnd"/>
+      </w:pPr>
       <w:r>
         <w:rPr>
           <w:color w:val="auto"/>
@@ -4534,7 +4100,8 @@
           <w:lang w:val="en-GB"/>
           <w14:ligatures w14:val="standard"/>
         </w:rPr>
-        <w:t xml:space="preserve"> </w:t>
+        <w:lastRenderedPageBreak/>
+        <w:t>[12]</w:t>
       </w:r>
       <w:r>
         <w:rPr>
@@ -4544,9 +4111,8 @@
           <w:lang w:val="en-GB"/>
           <w14:ligatures w14:val="standard"/>
         </w:rPr>
-        <w:t xml:space="preserve"> et</w:t>
-      </w:r>
-      <w:proofErr w:type="gramEnd"/>
+        <w:tab/>
+      </w:r>
       <w:r>
         <w:rPr>
           <w:color w:val="auto"/>
@@ -4555,7 +4121,7 @@
           <w:lang w:val="en-GB"/>
           <w14:ligatures w14:val="standard"/>
         </w:rPr>
-        <w:t xml:space="preserve"> al. </w:t>
+        <w:t>Martín Abadi, Ashish Agarwal, Paul Barham, Eugene Brevdo,</w:t>
       </w:r>
       <w:r>
         <w:rPr>
@@ -4565,9 +4131,8 @@
           <w:lang w:val="en-GB"/>
           <w14:ligatures w14:val="standard"/>
         </w:rPr>
-        <w:t>Orange: Data Mining Toolbox in Python. Journal of Machine Learning Research 14(Aug):</w:t>
-      </w:r>
-      <w:proofErr w:type="gramStart"/>
+        <w:t xml:space="preserve"> </w:t>
+      </w:r>
       <w:r>
         <w:rPr>
           <w:color w:val="auto"/>
@@ -4576,7 +4141,7 @@
           <w:lang w:val="en-GB"/>
           <w14:ligatures w14:val="standard"/>
         </w:rPr>
-        <w:t>2349−2353.</w:t>
+        <w:t>Zhifeng Chen, Craig Citro, Greg S. Corrado, Andy Davis,</w:t>
       </w:r>
       <w:r>
         <w:rPr>
@@ -4586,9 +4151,8 @@
           <w:lang w:val="en-GB"/>
           <w14:ligatures w14:val="standard"/>
         </w:rPr>
-        <w:t>,</w:t>
-      </w:r>
-      <w:proofErr w:type="gramEnd"/>
+        <w:t xml:space="preserve"> </w:t>
+      </w:r>
       <w:r>
         <w:rPr>
           <w:color w:val="auto"/>
@@ -4597,7 +4161,7 @@
           <w:lang w:val="en-GB"/>
           <w14:ligatures w14:val="standard"/>
         </w:rPr>
-        <w:t xml:space="preserve"> </w:t>
+        <w:t>Jeffrey Dean, Matthieu Devin, Sanjay Ghemawat, Ian Goodfellow,</w:t>
       </w:r>
       <w:r>
         <w:rPr>
@@ -4607,13 +4171,9 @@
           <w:lang w:val="en-GB"/>
           <w14:ligatures w14:val="standard"/>
         </w:rPr>
-        <w:t>https://orange.biolab.si/citation/</w:t>
-      </w:r>
-    </w:p>
-    <w:p>
-      <w:pPr>
-        <w:pStyle w:val="MetadataHead"/>
-        <w:ind w:left="300" w:hanging="300"/>
+        <w:t xml:space="preserve"> </w:t>
+      </w:r>
+      <w:r>
         <w:rPr>
           <w:color w:val="auto"/>
           <w:sz w:val="14"/>
@@ -4621,7 +4181,8 @@
           <w:lang w:val="en-GB"/>
           <w14:ligatures w14:val="standard"/>
         </w:rPr>
-      </w:pPr>
+        <w:t>Andrew Harp, Geoffrey Irving, Michael Isard, Rafal Jozefowicz, Yangqing Jia,</w:t>
+      </w:r>
       <w:r>
         <w:rPr>
           <w:color w:val="auto"/>
@@ -4630,7 +4191,7 @@
           <w:lang w:val="en-GB"/>
           <w14:ligatures w14:val="standard"/>
         </w:rPr>
-        <w:t>[9]</w:t>
+        <w:t xml:space="preserve"> </w:t>
       </w:r>
       <w:r>
         <w:rPr>
@@ -4640,9 +4201,8 @@
           <w:lang w:val="en-GB"/>
           <w14:ligatures w14:val="standard"/>
         </w:rPr>
-        <w:tab/>
-      </w:r>
-      <w:proofErr w:type="spellStart"/>
+        <w:t>Lukasz Kaiser, Manjunath Kudlur, Josh Levenberg, Dan Mané, Mike Schuster,</w:t>
+      </w:r>
       <w:r>
         <w:rPr>
           <w:color w:val="auto"/>
@@ -4651,9 +4211,8 @@
           <w:lang w:val="en-GB"/>
           <w14:ligatures w14:val="standard"/>
         </w:rPr>
-        <w:t>GregKondla</w:t>
-      </w:r>
-      <w:proofErr w:type="spellEnd"/>
+        <w:t xml:space="preserve"> </w:t>
+      </w:r>
       <w:r>
         <w:rPr>
           <w:color w:val="auto"/>
@@ -4662,7 +4221,7 @@
           <w:lang w:val="en-GB"/>
           <w14:ligatures w14:val="standard"/>
         </w:rPr>
-        <w:t>,</w:t>
+        <w:t>Rajat Monga, Sherry Moore, Derek Murray, Chris Olah, Jonathon Shlens,</w:t>
       </w:r>
       <w:r>
         <w:rPr>
@@ -4682,7 +4241,7 @@
           <w:lang w:val="en-GB"/>
           <w14:ligatures w14:val="standard"/>
         </w:rPr>
-        <w:t>“</w:t>
+        <w:t>Benoit Steiner, Ilya Sutskever, Kunal Talwar, Paul Tucker,</w:t>
       </w:r>
       <w:r>
         <w:rPr>
@@ -4692,7 +4251,7 @@
           <w:lang w:val="en-GB"/>
           <w14:ligatures w14:val="standard"/>
         </w:rPr>
-        <w:t>Car Insurance Cold Calls</w:t>
+        <w:t xml:space="preserve"> </w:t>
       </w:r>
       <w:r>
         <w:rPr>
@@ -4702,7 +4261,7 @@
           <w:lang w:val="en-GB"/>
           <w14:ligatures w14:val="standard"/>
         </w:rPr>
-        <w:t xml:space="preserve">”, [Online] </w:t>
+        <w:t>Vincent Vanhoucke, Vijay Vasudevan, Fernanda Viégas,</w:t>
       </w:r>
       <w:r>
         <w:rPr>
@@ -4712,13 +4271,9 @@
           <w:lang w:val="en-GB"/>
           <w14:ligatures w14:val="standard"/>
         </w:rPr>
-        <w:t>https://www.kaggle.com/kondla/carinsurance</w:t>
-      </w:r>
-    </w:p>
-    <w:p>
-      <w:pPr>
-        <w:pStyle w:val="MetadataHead"/>
-        <w:ind w:left="300" w:hanging="300"/>
+        <w:t xml:space="preserve"> </w:t>
+      </w:r>
+      <w:r>
         <w:rPr>
           <w:color w:val="auto"/>
           <w:sz w:val="14"/>
@@ -4726,7 +4281,8 @@
           <w:lang w:val="en-GB"/>
           <w14:ligatures w14:val="standard"/>
         </w:rPr>
-      </w:pPr>
+        <w:t>Oriol Vinyals, Pete Warden, Martin Wattenberg, Martin Wicke,</w:t>
+      </w:r>
       <w:r>
         <w:rPr>
           <w:color w:val="auto"/>
@@ -4735,7 +4291,7 @@
           <w:lang w:val="en-GB"/>
           <w14:ligatures w14:val="standard"/>
         </w:rPr>
-        <w:t>[10]</w:t>
+        <w:t xml:space="preserve"> </w:t>
       </w:r>
       <w:r>
         <w:rPr>
@@ -4745,838 +4301,7 @@
           <w:lang w:val="en-GB"/>
           <w14:ligatures w14:val="standard"/>
         </w:rPr>
-        <w:tab/>
-      </w:r>
-      <w:proofErr w:type="spellStart"/>
-      <w:r>
-        <w:rPr>
-          <w:color w:val="auto"/>
-          <w:sz w:val="14"/>
-          <w:szCs w:val="14"/>
-          <w:lang w:val="en-GB"/>
-          <w14:ligatures w14:val="standard"/>
-        </w:rPr>
-        <w:t>Eibe</w:t>
-      </w:r>
-      <w:proofErr w:type="spellEnd"/>
-      <w:r>
-        <w:rPr>
-          <w:color w:val="auto"/>
-          <w:sz w:val="14"/>
-          <w:szCs w:val="14"/>
-          <w:lang w:val="en-GB"/>
-          <w14:ligatures w14:val="standard"/>
-        </w:rPr>
-        <w:t xml:space="preserve"> Frank, Mark A. Hall, and Ian H. Witten (2016). The WEKA Workbench. Online Appendix for "Data Mining: Practical Machine Learning Tools and Techniques", Morgan Kaufmann, Fourth Edition, 2016.</w:t>
-      </w:r>
-    </w:p>
-    <w:p>
-      <w:pPr>
-        <w:pStyle w:val="MetadataHead"/>
-        <w:ind w:left="300" w:hanging="300"/>
-        <w:rPr>
-          <w:color w:val="auto"/>
-          <w:sz w:val="14"/>
-          <w:szCs w:val="14"/>
-          <w:lang w:val="en-GB"/>
-          <w14:ligatures w14:val="standard"/>
-        </w:rPr>
-      </w:pPr>
-      <w:r>
-        <w:rPr>
-          <w:color w:val="auto"/>
-          <w:sz w:val="14"/>
-          <w:szCs w:val="14"/>
-          <w:lang w:val="en-GB"/>
-          <w14:ligatures w14:val="standard"/>
-        </w:rPr>
-        <w:t>[11]</w:t>
-      </w:r>
-      <w:r>
-        <w:rPr>
-          <w:color w:val="auto"/>
-          <w:sz w:val="14"/>
-          <w:szCs w:val="14"/>
-          <w:lang w:val="en-GB"/>
-          <w14:ligatures w14:val="standard"/>
-        </w:rPr>
-        <w:tab/>
-      </w:r>
-      <w:proofErr w:type="spellStart"/>
-      <w:r>
-        <w:rPr>
-          <w:color w:val="auto"/>
-          <w:sz w:val="14"/>
-          <w:szCs w:val="14"/>
-          <w:lang w:val="en-GB"/>
-          <w14:ligatures w14:val="standard"/>
-        </w:rPr>
-        <w:t>Scikit</w:t>
-      </w:r>
-      <w:proofErr w:type="spellEnd"/>
-      <w:r>
-        <w:rPr>
-          <w:color w:val="auto"/>
-          <w:sz w:val="14"/>
-          <w:szCs w:val="14"/>
-          <w:lang w:val="en-GB"/>
-          <w14:ligatures w14:val="standard"/>
-        </w:rPr>
-        <w:t xml:space="preserve">-learn: Machine Learning in Python, </w:t>
-      </w:r>
-      <w:proofErr w:type="spellStart"/>
-      <w:r>
-        <w:rPr>
-          <w:color w:val="auto"/>
-          <w:sz w:val="14"/>
-          <w:szCs w:val="14"/>
-          <w:lang w:val="en-GB"/>
-          <w14:ligatures w14:val="standard"/>
-        </w:rPr>
-        <w:t>Pedregosa</w:t>
-      </w:r>
-      <w:proofErr w:type="spellEnd"/>
-      <w:r>
-        <w:rPr>
-          <w:color w:val="auto"/>
-          <w:sz w:val="14"/>
-          <w:szCs w:val="14"/>
-          <w:lang w:val="en-GB"/>
-          <w14:ligatures w14:val="standard"/>
-        </w:rPr>
-        <w:t xml:space="preserve"> et al., JMLR 12, pp. 2825-2830, 2011.</w:t>
-      </w:r>
-    </w:p>
-    <w:p>
-      <w:pPr>
-        <w:pStyle w:val="MetadataHead"/>
-        <w:ind w:left="300" w:hanging="300"/>
-        <w:rPr>
-          <w:color w:val="auto"/>
-          <w:sz w:val="14"/>
-          <w:szCs w:val="14"/>
-          <w:lang w:val="en-GB"/>
-          <w14:ligatures w14:val="standard"/>
-        </w:rPr>
-      </w:pPr>
-      <w:r>
-        <w:rPr>
-          <w:color w:val="auto"/>
-          <w:sz w:val="14"/>
-          <w:szCs w:val="14"/>
-          <w:lang w:val="en-GB"/>
-          <w14:ligatures w14:val="standard"/>
-        </w:rPr>
-        <w:t>[12]</w:t>
-      </w:r>
-      <w:r>
-        <w:rPr>
-          <w:color w:val="auto"/>
-          <w:sz w:val="14"/>
-          <w:szCs w:val="14"/>
-          <w:lang w:val="en-GB"/>
-          <w14:ligatures w14:val="standard"/>
-        </w:rPr>
-        <w:tab/>
-      </w:r>
-      <w:r>
-        <w:rPr>
-          <w:color w:val="auto"/>
-          <w:sz w:val="14"/>
-          <w:szCs w:val="14"/>
-          <w:lang w:val="en-GB"/>
-          <w14:ligatures w14:val="standard"/>
-        </w:rPr>
-        <w:t xml:space="preserve">Martín Abadi, Ashish Agarwal, Paul Barham, Eugene </w:t>
-      </w:r>
-      <w:proofErr w:type="spellStart"/>
-      <w:r>
-        <w:rPr>
-          <w:color w:val="auto"/>
-          <w:sz w:val="14"/>
-          <w:szCs w:val="14"/>
-          <w:lang w:val="en-GB"/>
-          <w14:ligatures w14:val="standard"/>
-        </w:rPr>
-        <w:t>Brevdo</w:t>
-      </w:r>
-      <w:proofErr w:type="spellEnd"/>
-      <w:r>
-        <w:rPr>
-          <w:color w:val="auto"/>
-          <w:sz w:val="14"/>
-          <w:szCs w:val="14"/>
-          <w:lang w:val="en-GB"/>
-          <w14:ligatures w14:val="standard"/>
-        </w:rPr>
-        <w:t>,</w:t>
-      </w:r>
-      <w:r>
-        <w:rPr>
-          <w:color w:val="auto"/>
-          <w:sz w:val="14"/>
-          <w:szCs w:val="14"/>
-          <w:lang w:val="en-GB"/>
-          <w14:ligatures w14:val="standard"/>
-        </w:rPr>
-        <w:t xml:space="preserve"> </w:t>
-      </w:r>
-      <w:proofErr w:type="spellStart"/>
-      <w:r>
-        <w:rPr>
-          <w:color w:val="auto"/>
-          <w:sz w:val="14"/>
-          <w:szCs w:val="14"/>
-          <w:lang w:val="en-GB"/>
-          <w14:ligatures w14:val="standard"/>
-        </w:rPr>
-        <w:t>Zhifeng</w:t>
-      </w:r>
-      <w:proofErr w:type="spellEnd"/>
-      <w:r>
-        <w:rPr>
-          <w:color w:val="auto"/>
-          <w:sz w:val="14"/>
-          <w:szCs w:val="14"/>
-          <w:lang w:val="en-GB"/>
-          <w14:ligatures w14:val="standard"/>
-        </w:rPr>
-        <w:t xml:space="preserve"> Chen, Craig </w:t>
-      </w:r>
-      <w:proofErr w:type="spellStart"/>
-      <w:r>
-        <w:rPr>
-          <w:color w:val="auto"/>
-          <w:sz w:val="14"/>
-          <w:szCs w:val="14"/>
-          <w:lang w:val="en-GB"/>
-          <w14:ligatures w14:val="standard"/>
-        </w:rPr>
-        <w:t>Citro</w:t>
-      </w:r>
-      <w:proofErr w:type="spellEnd"/>
-      <w:r>
-        <w:rPr>
-          <w:color w:val="auto"/>
-          <w:sz w:val="14"/>
-          <w:szCs w:val="14"/>
-          <w:lang w:val="en-GB"/>
-          <w14:ligatures w14:val="standard"/>
-        </w:rPr>
-        <w:t xml:space="preserve">, Greg S. </w:t>
-      </w:r>
-      <w:proofErr w:type="spellStart"/>
-      <w:r>
-        <w:rPr>
-          <w:color w:val="auto"/>
-          <w:sz w:val="14"/>
-          <w:szCs w:val="14"/>
-          <w:lang w:val="en-GB"/>
-          <w14:ligatures w14:val="standard"/>
-        </w:rPr>
-        <w:t>Corrado</w:t>
-      </w:r>
-      <w:proofErr w:type="spellEnd"/>
-      <w:r>
-        <w:rPr>
-          <w:color w:val="auto"/>
-          <w:sz w:val="14"/>
-          <w:szCs w:val="14"/>
-          <w:lang w:val="en-GB"/>
-          <w14:ligatures w14:val="standard"/>
-        </w:rPr>
-        <w:t>, Andy Davis,</w:t>
-      </w:r>
-      <w:r>
-        <w:rPr>
-          <w:color w:val="auto"/>
-          <w:sz w:val="14"/>
-          <w:szCs w:val="14"/>
-          <w:lang w:val="en-GB"/>
-          <w14:ligatures w14:val="standard"/>
-        </w:rPr>
-        <w:t xml:space="preserve"> </w:t>
-      </w:r>
-      <w:r>
-        <w:rPr>
-          <w:color w:val="auto"/>
-          <w:sz w:val="14"/>
-          <w:szCs w:val="14"/>
-          <w:lang w:val="en-GB"/>
-          <w14:ligatures w14:val="standard"/>
-        </w:rPr>
-        <w:t>Jeffrey Dean, Matthieu Devin, Sanjay Ghemawat, Ian Goodfellow,</w:t>
-      </w:r>
-      <w:r>
-        <w:rPr>
-          <w:color w:val="auto"/>
-          <w:sz w:val="14"/>
-          <w:szCs w:val="14"/>
-          <w:lang w:val="en-GB"/>
-          <w14:ligatures w14:val="standard"/>
-        </w:rPr>
-        <w:t xml:space="preserve"> </w:t>
-      </w:r>
-      <w:r>
-        <w:rPr>
-          <w:color w:val="auto"/>
-          <w:sz w:val="14"/>
-          <w:szCs w:val="14"/>
-          <w:lang w:val="en-GB"/>
-          <w14:ligatures w14:val="standard"/>
-        </w:rPr>
-        <w:t xml:space="preserve">Andrew Harp, Geoffrey Irving, Michael </w:t>
-      </w:r>
-      <w:proofErr w:type="spellStart"/>
-      <w:r>
-        <w:rPr>
-          <w:color w:val="auto"/>
-          <w:sz w:val="14"/>
-          <w:szCs w:val="14"/>
-          <w:lang w:val="en-GB"/>
-          <w14:ligatures w14:val="standard"/>
-        </w:rPr>
-        <w:lastRenderedPageBreak/>
-        <w:t>Isard</w:t>
-      </w:r>
-      <w:proofErr w:type="spellEnd"/>
-      <w:r>
-        <w:rPr>
-          <w:color w:val="auto"/>
-          <w:sz w:val="14"/>
-          <w:szCs w:val="14"/>
-          <w:lang w:val="en-GB"/>
-          <w14:ligatures w14:val="standard"/>
-        </w:rPr>
-        <w:t xml:space="preserve">, </w:t>
-      </w:r>
-      <w:proofErr w:type="spellStart"/>
-      <w:r>
-        <w:rPr>
-          <w:color w:val="auto"/>
-          <w:sz w:val="14"/>
-          <w:szCs w:val="14"/>
-          <w:lang w:val="en-GB"/>
-          <w14:ligatures w14:val="standard"/>
-        </w:rPr>
-        <w:t>Rafal</w:t>
-      </w:r>
-      <w:proofErr w:type="spellEnd"/>
-      <w:r>
-        <w:rPr>
-          <w:color w:val="auto"/>
-          <w:sz w:val="14"/>
-          <w:szCs w:val="14"/>
-          <w:lang w:val="en-GB"/>
-          <w14:ligatures w14:val="standard"/>
-        </w:rPr>
-        <w:t xml:space="preserve"> </w:t>
-      </w:r>
-      <w:proofErr w:type="spellStart"/>
-      <w:r>
-        <w:rPr>
-          <w:color w:val="auto"/>
-          <w:sz w:val="14"/>
-          <w:szCs w:val="14"/>
-          <w:lang w:val="en-GB"/>
-          <w14:ligatures w14:val="standard"/>
-        </w:rPr>
-        <w:t>Jozefowicz</w:t>
-      </w:r>
-      <w:proofErr w:type="spellEnd"/>
-      <w:r>
-        <w:rPr>
-          <w:color w:val="auto"/>
-          <w:sz w:val="14"/>
-          <w:szCs w:val="14"/>
-          <w:lang w:val="en-GB"/>
-          <w14:ligatures w14:val="standard"/>
-        </w:rPr>
-        <w:t xml:space="preserve">, </w:t>
-      </w:r>
-      <w:proofErr w:type="spellStart"/>
-      <w:r>
-        <w:rPr>
-          <w:color w:val="auto"/>
-          <w:sz w:val="14"/>
-          <w:szCs w:val="14"/>
-          <w:lang w:val="en-GB"/>
-          <w14:ligatures w14:val="standard"/>
-        </w:rPr>
-        <w:t>Yangqing</w:t>
-      </w:r>
-      <w:proofErr w:type="spellEnd"/>
-      <w:r>
-        <w:rPr>
-          <w:color w:val="auto"/>
-          <w:sz w:val="14"/>
-          <w:szCs w:val="14"/>
-          <w:lang w:val="en-GB"/>
-          <w14:ligatures w14:val="standard"/>
-        </w:rPr>
-        <w:t xml:space="preserve"> Jia,</w:t>
-      </w:r>
-      <w:r>
-        <w:rPr>
-          <w:color w:val="auto"/>
-          <w:sz w:val="14"/>
-          <w:szCs w:val="14"/>
-          <w:lang w:val="en-GB"/>
-          <w14:ligatures w14:val="standard"/>
-        </w:rPr>
-        <w:t xml:space="preserve"> </w:t>
-      </w:r>
-      <w:r>
-        <w:rPr>
-          <w:color w:val="auto"/>
-          <w:sz w:val="14"/>
-          <w:szCs w:val="14"/>
-          <w:lang w:val="en-GB"/>
-          <w14:ligatures w14:val="standard"/>
-        </w:rPr>
-        <w:t xml:space="preserve">Lukasz Kaiser, </w:t>
-      </w:r>
-      <w:proofErr w:type="spellStart"/>
-      <w:r>
-        <w:rPr>
-          <w:color w:val="auto"/>
-          <w:sz w:val="14"/>
-          <w:szCs w:val="14"/>
-          <w:lang w:val="en-GB"/>
-          <w14:ligatures w14:val="standard"/>
-        </w:rPr>
-        <w:t>Manjunath</w:t>
-      </w:r>
-      <w:proofErr w:type="spellEnd"/>
-      <w:r>
-        <w:rPr>
-          <w:color w:val="auto"/>
-          <w:sz w:val="14"/>
-          <w:szCs w:val="14"/>
-          <w:lang w:val="en-GB"/>
-          <w14:ligatures w14:val="standard"/>
-        </w:rPr>
-        <w:t xml:space="preserve"> </w:t>
-      </w:r>
-      <w:proofErr w:type="spellStart"/>
-      <w:r>
-        <w:rPr>
-          <w:color w:val="auto"/>
-          <w:sz w:val="14"/>
-          <w:szCs w:val="14"/>
-          <w:lang w:val="en-GB"/>
-          <w14:ligatures w14:val="standard"/>
-        </w:rPr>
-        <w:t>Kudlur</w:t>
-      </w:r>
-      <w:proofErr w:type="spellEnd"/>
-      <w:r>
-        <w:rPr>
-          <w:color w:val="auto"/>
-          <w:sz w:val="14"/>
-          <w:szCs w:val="14"/>
-          <w:lang w:val="en-GB"/>
-          <w14:ligatures w14:val="standard"/>
-        </w:rPr>
-        <w:t xml:space="preserve">, Josh </w:t>
-      </w:r>
-      <w:proofErr w:type="spellStart"/>
-      <w:r>
-        <w:rPr>
-          <w:color w:val="auto"/>
-          <w:sz w:val="14"/>
-          <w:szCs w:val="14"/>
-          <w:lang w:val="en-GB"/>
-          <w14:ligatures w14:val="standard"/>
-        </w:rPr>
-        <w:t>Levenberg</w:t>
-      </w:r>
-      <w:proofErr w:type="spellEnd"/>
-      <w:r>
-        <w:rPr>
-          <w:color w:val="auto"/>
-          <w:sz w:val="14"/>
-          <w:szCs w:val="14"/>
-          <w:lang w:val="en-GB"/>
-          <w14:ligatures w14:val="standard"/>
-        </w:rPr>
-        <w:t xml:space="preserve">, Dan </w:t>
-      </w:r>
-      <w:proofErr w:type="spellStart"/>
-      <w:r>
-        <w:rPr>
-          <w:color w:val="auto"/>
-          <w:sz w:val="14"/>
-          <w:szCs w:val="14"/>
-          <w:lang w:val="en-GB"/>
-          <w14:ligatures w14:val="standard"/>
-        </w:rPr>
-        <w:t>Mané</w:t>
-      </w:r>
-      <w:proofErr w:type="spellEnd"/>
-      <w:r>
-        <w:rPr>
-          <w:color w:val="auto"/>
-          <w:sz w:val="14"/>
-          <w:szCs w:val="14"/>
-          <w:lang w:val="en-GB"/>
-          <w14:ligatures w14:val="standard"/>
-        </w:rPr>
-        <w:t>, Mike Schuster,</w:t>
-      </w:r>
-      <w:r>
-        <w:rPr>
-          <w:color w:val="auto"/>
-          <w:sz w:val="14"/>
-          <w:szCs w:val="14"/>
-          <w:lang w:val="en-GB"/>
-          <w14:ligatures w14:val="standard"/>
-        </w:rPr>
-        <w:t xml:space="preserve"> </w:t>
-      </w:r>
-      <w:proofErr w:type="spellStart"/>
-      <w:r>
-        <w:rPr>
-          <w:color w:val="auto"/>
-          <w:sz w:val="14"/>
-          <w:szCs w:val="14"/>
-          <w:lang w:val="en-GB"/>
-          <w14:ligatures w14:val="standard"/>
-        </w:rPr>
-        <w:t>Rajat</w:t>
-      </w:r>
-      <w:proofErr w:type="spellEnd"/>
-      <w:r>
-        <w:rPr>
-          <w:color w:val="auto"/>
-          <w:sz w:val="14"/>
-          <w:szCs w:val="14"/>
-          <w:lang w:val="en-GB"/>
-          <w14:ligatures w14:val="standard"/>
-        </w:rPr>
-        <w:t xml:space="preserve"> Monga, Sherry Moore, Derek Murray, Chris </w:t>
-      </w:r>
-      <w:proofErr w:type="spellStart"/>
-      <w:r>
-        <w:rPr>
-          <w:color w:val="auto"/>
-          <w:sz w:val="14"/>
-          <w:szCs w:val="14"/>
-          <w:lang w:val="en-GB"/>
-          <w14:ligatures w14:val="standard"/>
-        </w:rPr>
-        <w:t>Olah</w:t>
-      </w:r>
-      <w:proofErr w:type="spellEnd"/>
-      <w:r>
-        <w:rPr>
-          <w:color w:val="auto"/>
-          <w:sz w:val="14"/>
-          <w:szCs w:val="14"/>
-          <w:lang w:val="en-GB"/>
-          <w14:ligatures w14:val="standard"/>
-        </w:rPr>
-        <w:t xml:space="preserve">, Jonathon </w:t>
-      </w:r>
-      <w:proofErr w:type="spellStart"/>
-      <w:r>
-        <w:rPr>
-          <w:color w:val="auto"/>
-          <w:sz w:val="14"/>
-          <w:szCs w:val="14"/>
-          <w:lang w:val="en-GB"/>
-          <w14:ligatures w14:val="standard"/>
-        </w:rPr>
-        <w:t>Shlens</w:t>
-      </w:r>
-      <w:proofErr w:type="spellEnd"/>
-      <w:r>
-        <w:rPr>
-          <w:color w:val="auto"/>
-          <w:sz w:val="14"/>
-          <w:szCs w:val="14"/>
-          <w:lang w:val="en-GB"/>
-          <w14:ligatures w14:val="standard"/>
-        </w:rPr>
-        <w:t>,</w:t>
-      </w:r>
-      <w:r>
-        <w:rPr>
-          <w:color w:val="auto"/>
-          <w:sz w:val="14"/>
-          <w:szCs w:val="14"/>
-          <w:lang w:val="en-GB"/>
-          <w14:ligatures w14:val="standard"/>
-        </w:rPr>
-        <w:t xml:space="preserve"> </w:t>
-      </w:r>
-      <w:r>
-        <w:rPr>
-          <w:color w:val="auto"/>
-          <w:sz w:val="14"/>
-          <w:szCs w:val="14"/>
-          <w:lang w:val="en-GB"/>
-          <w14:ligatures w14:val="standard"/>
-        </w:rPr>
-        <w:t xml:space="preserve">Benoit Steiner, Ilya </w:t>
-      </w:r>
-      <w:proofErr w:type="spellStart"/>
-      <w:r>
-        <w:rPr>
-          <w:color w:val="auto"/>
-          <w:sz w:val="14"/>
-          <w:szCs w:val="14"/>
-          <w:lang w:val="en-GB"/>
-          <w14:ligatures w14:val="standard"/>
-        </w:rPr>
-        <w:t>Sutskever</w:t>
-      </w:r>
-      <w:proofErr w:type="spellEnd"/>
-      <w:r>
-        <w:rPr>
-          <w:color w:val="auto"/>
-          <w:sz w:val="14"/>
-          <w:szCs w:val="14"/>
-          <w:lang w:val="en-GB"/>
-          <w14:ligatures w14:val="standard"/>
-        </w:rPr>
-        <w:t xml:space="preserve">, </w:t>
-      </w:r>
-      <w:proofErr w:type="spellStart"/>
-      <w:r>
-        <w:rPr>
-          <w:color w:val="auto"/>
-          <w:sz w:val="14"/>
-          <w:szCs w:val="14"/>
-          <w:lang w:val="en-GB"/>
-          <w14:ligatures w14:val="standard"/>
-        </w:rPr>
-        <w:t>Kunal</w:t>
-      </w:r>
-      <w:proofErr w:type="spellEnd"/>
-      <w:r>
-        <w:rPr>
-          <w:color w:val="auto"/>
-          <w:sz w:val="14"/>
-          <w:szCs w:val="14"/>
-          <w:lang w:val="en-GB"/>
-          <w14:ligatures w14:val="standard"/>
-        </w:rPr>
-        <w:t xml:space="preserve"> </w:t>
-      </w:r>
-      <w:proofErr w:type="spellStart"/>
-      <w:r>
-        <w:rPr>
-          <w:color w:val="auto"/>
-          <w:sz w:val="14"/>
-          <w:szCs w:val="14"/>
-          <w:lang w:val="en-GB"/>
-          <w14:ligatures w14:val="standard"/>
-        </w:rPr>
-        <w:t>Talwar</w:t>
-      </w:r>
-      <w:proofErr w:type="spellEnd"/>
-      <w:r>
-        <w:rPr>
-          <w:color w:val="auto"/>
-          <w:sz w:val="14"/>
-          <w:szCs w:val="14"/>
-          <w:lang w:val="en-GB"/>
-          <w14:ligatures w14:val="standard"/>
-        </w:rPr>
-        <w:t>, Paul Tucker,</w:t>
-      </w:r>
-      <w:r>
-        <w:rPr>
-          <w:color w:val="auto"/>
-          <w:sz w:val="14"/>
-          <w:szCs w:val="14"/>
-          <w:lang w:val="en-GB"/>
-          <w14:ligatures w14:val="standard"/>
-        </w:rPr>
-        <w:t xml:space="preserve"> </w:t>
-      </w:r>
-      <w:r>
-        <w:rPr>
-          <w:color w:val="auto"/>
-          <w:sz w:val="14"/>
-          <w:szCs w:val="14"/>
-          <w:lang w:val="en-GB"/>
-          <w14:ligatures w14:val="standard"/>
-        </w:rPr>
-        <w:t xml:space="preserve">Vincent </w:t>
-      </w:r>
-      <w:proofErr w:type="spellStart"/>
-      <w:r>
-        <w:rPr>
-          <w:color w:val="auto"/>
-          <w:sz w:val="14"/>
-          <w:szCs w:val="14"/>
-          <w:lang w:val="en-GB"/>
-          <w14:ligatures w14:val="standard"/>
-        </w:rPr>
-        <w:t>Vanhoucke</w:t>
-      </w:r>
-      <w:proofErr w:type="spellEnd"/>
-      <w:r>
-        <w:rPr>
-          <w:color w:val="auto"/>
-          <w:sz w:val="14"/>
-          <w:szCs w:val="14"/>
-          <w:lang w:val="en-GB"/>
-          <w14:ligatures w14:val="standard"/>
-        </w:rPr>
-        <w:t xml:space="preserve">, Vijay </w:t>
-      </w:r>
-      <w:proofErr w:type="spellStart"/>
-      <w:r>
-        <w:rPr>
-          <w:color w:val="auto"/>
-          <w:sz w:val="14"/>
-          <w:szCs w:val="14"/>
-          <w:lang w:val="en-GB"/>
-          <w14:ligatures w14:val="standard"/>
-        </w:rPr>
-        <w:t>Vasudevan</w:t>
-      </w:r>
-      <w:proofErr w:type="spellEnd"/>
-      <w:r>
-        <w:rPr>
-          <w:color w:val="auto"/>
-          <w:sz w:val="14"/>
-          <w:szCs w:val="14"/>
-          <w:lang w:val="en-GB"/>
-          <w14:ligatures w14:val="standard"/>
-        </w:rPr>
-        <w:t xml:space="preserve">, Fernanda </w:t>
-      </w:r>
-      <w:proofErr w:type="spellStart"/>
-      <w:r>
-        <w:rPr>
-          <w:color w:val="auto"/>
-          <w:sz w:val="14"/>
-          <w:szCs w:val="14"/>
-          <w:lang w:val="en-GB"/>
-          <w14:ligatures w14:val="standard"/>
-        </w:rPr>
-        <w:t>Viégas</w:t>
-      </w:r>
-      <w:proofErr w:type="spellEnd"/>
-      <w:r>
-        <w:rPr>
-          <w:color w:val="auto"/>
-          <w:sz w:val="14"/>
-          <w:szCs w:val="14"/>
-          <w:lang w:val="en-GB"/>
-          <w14:ligatures w14:val="standard"/>
-        </w:rPr>
-        <w:t>,</w:t>
-      </w:r>
-      <w:r>
-        <w:rPr>
-          <w:color w:val="auto"/>
-          <w:sz w:val="14"/>
-          <w:szCs w:val="14"/>
-          <w:lang w:val="en-GB"/>
-          <w14:ligatures w14:val="standard"/>
-        </w:rPr>
-        <w:t xml:space="preserve"> </w:t>
-      </w:r>
-      <w:r>
-        <w:rPr>
-          <w:color w:val="auto"/>
-          <w:sz w:val="14"/>
-          <w:szCs w:val="14"/>
-          <w:lang w:val="en-GB"/>
-          <w14:ligatures w14:val="standard"/>
-        </w:rPr>
-        <w:t xml:space="preserve">Oriol </w:t>
-      </w:r>
-      <w:proofErr w:type="spellStart"/>
-      <w:r>
-        <w:rPr>
-          <w:color w:val="auto"/>
-          <w:sz w:val="14"/>
-          <w:szCs w:val="14"/>
-          <w:lang w:val="en-GB"/>
-          <w14:ligatures w14:val="standard"/>
-        </w:rPr>
-        <w:t>Vinyals</w:t>
-      </w:r>
-      <w:proofErr w:type="spellEnd"/>
-      <w:r>
-        <w:rPr>
-          <w:color w:val="auto"/>
-          <w:sz w:val="14"/>
-          <w:szCs w:val="14"/>
-          <w:lang w:val="en-GB"/>
-          <w14:ligatures w14:val="standard"/>
-        </w:rPr>
-        <w:t xml:space="preserve">, Pete Warden, Martin Wattenberg, Martin </w:t>
-      </w:r>
-      <w:proofErr w:type="spellStart"/>
-      <w:r>
-        <w:rPr>
-          <w:color w:val="auto"/>
-          <w:sz w:val="14"/>
-          <w:szCs w:val="14"/>
-          <w:lang w:val="en-GB"/>
-          <w14:ligatures w14:val="standard"/>
-        </w:rPr>
-        <w:t>Wicke</w:t>
-      </w:r>
-      <w:proofErr w:type="spellEnd"/>
-      <w:r>
-        <w:rPr>
-          <w:color w:val="auto"/>
-          <w:sz w:val="14"/>
-          <w:szCs w:val="14"/>
-          <w:lang w:val="en-GB"/>
-          <w14:ligatures w14:val="standard"/>
-        </w:rPr>
-        <w:t>,</w:t>
-      </w:r>
-      <w:r>
-        <w:rPr>
-          <w:color w:val="auto"/>
-          <w:sz w:val="14"/>
-          <w:szCs w:val="14"/>
-          <w:lang w:val="en-GB"/>
-          <w14:ligatures w14:val="standard"/>
-        </w:rPr>
-        <w:t xml:space="preserve"> </w:t>
-      </w:r>
-      <w:r>
-        <w:rPr>
-          <w:color w:val="auto"/>
-          <w:sz w:val="14"/>
-          <w:szCs w:val="14"/>
-          <w:lang w:val="en-GB"/>
-          <w14:ligatures w14:val="standard"/>
-        </w:rPr>
-        <w:t xml:space="preserve">Yuan Yu, and </w:t>
-      </w:r>
-      <w:proofErr w:type="spellStart"/>
-      <w:r>
-        <w:rPr>
-          <w:color w:val="auto"/>
-          <w:sz w:val="14"/>
-          <w:szCs w:val="14"/>
-          <w:lang w:val="en-GB"/>
-          <w14:ligatures w14:val="standard"/>
-        </w:rPr>
-        <w:t>Xiaoqiang</w:t>
-      </w:r>
-      <w:proofErr w:type="spellEnd"/>
-      <w:r>
-        <w:rPr>
-          <w:color w:val="auto"/>
-          <w:sz w:val="14"/>
-          <w:szCs w:val="14"/>
-          <w:lang w:val="en-GB"/>
-          <w14:ligatures w14:val="standard"/>
-        </w:rPr>
-        <w:t xml:space="preserve"> Zheng.</w:t>
+        <w:t>Yuan Yu, and Xiaoqiang Zheng.</w:t>
       </w:r>
       <w:r>
         <w:rPr>
@@ -5780,35 +4505,7 @@
             <w:rPr>
               <w:rFonts w:ascii="Linux Biolinum" w:hAnsi="Linux Biolinum" w:cs="Linux Biolinum"/>
             </w:rPr>
-            <w:t xml:space="preserve"> </w:t>
-          </w:r>
-          <w:proofErr w:type="spellStart"/>
-          <w:r>
-            <w:rPr>
-              <w:rFonts w:ascii="Linux Biolinum" w:hAnsi="Linux Biolinum" w:cs="Linux Biolinum"/>
-            </w:rPr>
-            <w:t>Akashdeep</w:t>
-          </w:r>
-          <w:proofErr w:type="spellEnd"/>
-          <w:r>
-            <w:rPr>
-              <w:rFonts w:ascii="Linux Biolinum" w:hAnsi="Linux Biolinum" w:cs="Linux Biolinum"/>
-            </w:rPr>
-            <w:t xml:space="preserve"> Singh </w:t>
-          </w:r>
-          <w:proofErr w:type="spellStart"/>
-          <w:r>
-            <w:rPr>
-              <w:rFonts w:ascii="Linux Biolinum" w:hAnsi="Linux Biolinum" w:cs="Linux Biolinum"/>
-            </w:rPr>
-            <w:t>Lamba</w:t>
-          </w:r>
-          <w:proofErr w:type="spellEnd"/>
-          <w:r>
-            <w:rPr>
-              <w:rFonts w:ascii="Linux Biolinum" w:hAnsi="Linux Biolinum" w:cs="Linux Biolinum"/>
-            </w:rPr>
-            <w:t>,</w:t>
+            <w:t xml:space="preserve"> Akashdeep Singh Lamba,</w:t>
           </w:r>
           <w:r>
             <w:rPr>
@@ -5816,28 +4513,12 @@
             </w:rPr>
             <w:t xml:space="preserve"> </w:t>
           </w:r>
-          <w:proofErr w:type="spellStart"/>
           <w:r>
             <w:rPr>
               <w:rFonts w:ascii="Linux Biolinum" w:hAnsi="Linux Biolinum" w:cs="Linux Biolinum"/>
             </w:rPr>
-            <w:t>Shanmukha</w:t>
+            <w:t>Shanmukha Sai Ram Pavan</w:t>
           </w:r>
-          <w:proofErr w:type="spellEnd"/>
-          <w:r>
-            <w:rPr>
-              <w:rFonts w:ascii="Linux Biolinum" w:hAnsi="Linux Biolinum" w:cs="Linux Biolinum"/>
-            </w:rPr>
-            <w:t xml:space="preserve"> Sai Ram </w:t>
-          </w:r>
-          <w:proofErr w:type="spellStart"/>
-          <w:r>
-            <w:rPr>
-              <w:rFonts w:ascii="Linux Biolinum" w:hAnsi="Linux Biolinum" w:cs="Linux Biolinum"/>
-            </w:rPr>
-            <w:t>Pavan</w:t>
-          </w:r>
-          <w:proofErr w:type="spellEnd"/>
         </w:p>
       </w:tc>
     </w:tr>
@@ -5910,53 +4591,17 @@
               <w:rFonts w:ascii="Linux Biolinum" w:hAnsi="Linux Biolinum" w:cs="Linux Biolinum"/>
             </w:rPr>
           </w:pPr>
-          <w:proofErr w:type="spellStart"/>
           <w:r>
             <w:rPr>
               <w:rFonts w:ascii="Linux Biolinum" w:hAnsi="Linux Biolinum" w:cs="Linux Biolinum"/>
             </w:rPr>
-            <w:t>Akashdeep</w:t>
-          </w:r>
-          <w:proofErr w:type="spellEnd"/>
-          <w:r>
-            <w:rPr>
-              <w:rFonts w:ascii="Linux Biolinum" w:hAnsi="Linux Biolinum" w:cs="Linux Biolinum"/>
-            </w:rPr>
-            <w:t xml:space="preserve"> Singh </w:t>
-          </w:r>
-          <w:proofErr w:type="spellStart"/>
-          <w:r>
-            <w:rPr>
-              <w:rFonts w:ascii="Linux Biolinum" w:hAnsi="Linux Biolinum" w:cs="Linux Biolinum"/>
-            </w:rPr>
-            <w:t>Lamba</w:t>
-          </w:r>
-          <w:proofErr w:type="spellEnd"/>
-          <w:r>
-            <w:rPr>
-              <w:rFonts w:ascii="Linux Biolinum" w:hAnsi="Linux Biolinum" w:cs="Linux Biolinum"/>
-            </w:rPr>
-            <w:t xml:space="preserve">, </w:t>
+            <w:t xml:space="preserve">Akashdeep Singh Lamba, </w:t>
           </w:r>
           <w:r>
             <w:rPr>
               <w:rFonts w:ascii="Linux Biolinum" w:hAnsi="Linux Biolinum" w:cs="Linux Biolinum"/>
             </w:rPr>
-            <w:t xml:space="preserve">Rajesh Burla, </w:t>
-          </w:r>
-          <w:proofErr w:type="spellStart"/>
-          <w:r>
-            <w:rPr>
-              <w:rFonts w:ascii="Linux Biolinum" w:hAnsi="Linux Biolinum" w:cs="Linux Biolinum"/>
-            </w:rPr>
-            <w:t>Shanmukha</w:t>
-          </w:r>
-          <w:proofErr w:type="spellEnd"/>
-          <w:r>
-            <w:rPr>
-              <w:rFonts w:ascii="Linux Biolinum" w:hAnsi="Linux Biolinum" w:cs="Linux Biolinum"/>
-            </w:rPr>
-            <w:t xml:space="preserve"> Sai Ram Pavan</w:t>
+            <w:t>Rajesh Burla, Shanmukha Sai Ram Pavan</w:t>
           </w:r>
         </w:p>
       </w:tc>
@@ -14992,7 +13637,7 @@
 </file>
 
 <file path=customXml/itemProps2.xml><?xml version="1.0" encoding="utf-8"?>
-<ds:datastoreItem xmlns:ds="http://schemas.openxmlformats.org/officeDocument/2006/customXml" ds:itemID="{F51E8158-7265-42DA-8574-CBF74478227F}">
+<ds:datastoreItem xmlns:ds="http://schemas.openxmlformats.org/officeDocument/2006/customXml" ds:itemID="{C955DB86-9439-425B-8AB1-569020F3233D}">
   <ds:schemaRefs>
     <ds:schemaRef ds:uri="http://schemas.openxmlformats.org/officeDocument/2006/bibliography"/>
   </ds:schemaRefs>

</xml_diff>

<commit_message>
Added plot for SVM-GoooglePlay dataset
</commit_message>
<xml_diff>
--- a/ML1819--task-101--team-02.docx
+++ b/ML1819--task-101--team-02.docx
@@ -2308,60 +2308,6 @@
         </w:rPr>
         <w:t>Figure 1: Plot of Rating v/s Reviews</w:t>
       </w:r>
-    </w:p>
-    <w:p>
-      <w:pPr>
-        <w:pStyle w:val="AckPara"/>
-        <w:rPr>
-          <w:lang w:val="en-US"/>
-        </w:rPr>
-      </w:pPr>
-      <w:r>
-        <w:rPr>
-          <w:lang w:val="en-US"/>
-        </w:rPr>
-        <w:t>For SVM,</w:t>
-      </w:r>
-      <w:r>
-        <w:rPr>
-          <w:lang w:val="en-US"/>
-        </w:rPr>
-        <w:t xml:space="preserve"> </w:t>
-      </w:r>
-      <w:r>
-        <w:rPr>
-          <w:i/>
-          <w:lang w:val="en-US"/>
-        </w:rPr>
-        <w:t>Reviews</w:t>
-      </w:r>
-      <w:r>
-        <w:rPr>
-          <w:lang w:val="en-US"/>
-        </w:rPr>
-        <w:t xml:space="preserve"> was used to predict </w:t>
-      </w:r>
-      <w:r>
-        <w:rPr>
-          <w:i/>
-          <w:lang w:val="en-US"/>
-        </w:rPr>
-        <w:t>Rated 4.4 or more</w:t>
-      </w:r>
-      <w:r>
-        <w:rPr>
-          <w:lang w:val="en-US"/>
-        </w:rPr>
-        <w:t>.</w:t>
-      </w:r>
-    </w:p>
-    <w:p>
-      <w:pPr>
-        <w:pStyle w:val="AckPara"/>
-        <w:rPr>
-          <w:lang w:val="en-US"/>
-        </w:rPr>
-      </w:pPr>
       <w:bookmarkStart w:id="1" w:name="_GoBack"/>
       <w:bookmarkEnd w:id="1"/>
     </w:p>
@@ -2376,13 +2322,7 @@
         <w:rPr>
           <w:lang w:val="en-US"/>
         </w:rPr>
-        <w:t>For kNN,</w:t>
-      </w:r>
-      <w:r>
-        <w:rPr>
-          <w:lang w:val="en-US"/>
-        </w:rPr>
-        <w:t xml:space="preserve"> </w:t>
+        <w:t xml:space="preserve">For SVM, </w:t>
       </w:r>
       <w:r>
         <w:rPr>
@@ -2395,51 +2335,189 @@
         <w:rPr>
           <w:lang w:val="en-US"/>
         </w:rPr>
-        <w:t>,</w:t>
-      </w:r>
-      <w:r>
-        <w:rPr>
-          <w:lang w:val="en-US"/>
-        </w:rPr>
-        <w:t xml:space="preserve"> </w:t>
+        <w:t xml:space="preserve"> was used to predict </w:t>
       </w:r>
       <w:r>
         <w:rPr>
           <w:i/>
           <w:lang w:val="en-US"/>
         </w:rPr>
-        <w:t>Size</w:t>
-      </w:r>
-      <w:r>
-        <w:rPr>
-          <w:lang w:val="en-US"/>
-        </w:rPr>
-        <w:t>,</w:t>
-      </w:r>
-      <w:r>
-        <w:rPr>
-          <w:lang w:val="en-US"/>
-        </w:rPr>
-        <w:t xml:space="preserve"> </w:t>
+        <w:t>Rated 4.4 or more</w:t>
       </w:r>
       <w:r>
         <w:rPr>
           <w:i/>
           <w:lang w:val="en-US"/>
         </w:rPr>
-        <w:t>Genres</w:t>
+        <w:t xml:space="preserve"> </w:t>
       </w:r>
       <w:r>
         <w:rPr>
           <w:lang w:val="en-US"/>
         </w:rPr>
-        <w:t xml:space="preserve"> was used to predict </w:t>
+        <w:t>(Figure 2).</w:t>
+      </w:r>
+    </w:p>
+    <w:p>
+      <w:pPr>
+        <w:pStyle w:val="AckPara"/>
+        <w:jc w:val="center"/>
+        <w:rPr>
+          <w:lang w:val="en-US"/>
+        </w:rPr>
+      </w:pPr>
+      <w:r>
+        <w:rPr>
+          <w:noProof/>
+          <w:lang w:val="en-US"/>
+        </w:rPr>
+        <w:drawing>
+          <wp:inline distT="0" distB="0" distL="0" distR="0" wp14:anchorId="7EBD1E4E" wp14:editId="384080F6">
+            <wp:extent cx="2295525" cy="2290264"/>
+            <wp:effectExtent l="0" t="0" r="0" b="0"/>
+            <wp:docPr id="2" name="Picture 2" descr="E:\MyTrinity\NewML\ML1819--task-101--team-02\dataset.visualizations\googleplay\rated4.4ormore-reviews.png"/>
+            <wp:cNvGraphicFramePr>
+              <a:graphicFrameLocks xmlns:a="http://schemas.openxmlformats.org/drawingml/2006/main" noChangeAspect="1"/>
+            </wp:cNvGraphicFramePr>
+            <a:graphic xmlns:a="http://schemas.openxmlformats.org/drawingml/2006/main">
+              <a:graphicData uri="http://schemas.openxmlformats.org/drawingml/2006/picture">
+                <pic:pic xmlns:pic="http://schemas.openxmlformats.org/drawingml/2006/picture">
+                  <pic:nvPicPr>
+                    <pic:cNvPr id="0" name="Picture 1" descr="E:\MyTrinity\NewML\ML1819--task-101--team-02\dataset.visualizations\googleplay\rated4.4ormore-reviews.png"/>
+                    <pic:cNvPicPr>
+                      <a:picLocks noChangeAspect="1" noChangeArrowheads="1"/>
+                    </pic:cNvPicPr>
+                  </pic:nvPicPr>
+                  <pic:blipFill>
+                    <a:blip r:embed="rId19">
+                      <a:extLst>
+                        <a:ext uri="{28A0092B-C50C-407E-A947-70E740481C1C}">
+                          <a14:useLocalDpi xmlns:a14="http://schemas.microsoft.com/office/drawing/2010/main" val="0"/>
+                        </a:ext>
+                      </a:extLst>
+                    </a:blip>
+                    <a:srcRect/>
+                    <a:stretch>
+                      <a:fillRect/>
+                    </a:stretch>
+                  </pic:blipFill>
+                  <pic:spPr bwMode="auto">
+                    <a:xfrm>
+                      <a:off x="0" y="0"/>
+                      <a:ext cx="2322448" cy="2317125"/>
+                    </a:xfrm>
+                    <a:prstGeom prst="rect">
+                      <a:avLst/>
+                    </a:prstGeom>
+                    <a:noFill/>
+                    <a:ln>
+                      <a:noFill/>
+                    </a:ln>
+                  </pic:spPr>
+                </pic:pic>
+              </a:graphicData>
+            </a:graphic>
+          </wp:inline>
+        </w:drawing>
+      </w:r>
+    </w:p>
+    <w:p>
+      <w:pPr>
+        <w:pStyle w:val="AckPara"/>
+        <w:rPr>
+          <w:lang w:val="en-US"/>
+        </w:rPr>
+      </w:pPr>
+      <w:r>
+        <w:rPr>
+          <w:lang w:val="en-US"/>
+        </w:rPr>
+        <w:t>Figure 2: Plot of Review v/s Rated 4.4 or more</w:t>
+      </w:r>
+    </w:p>
+    <w:p>
+      <w:pPr>
+        <w:pStyle w:val="AckPara"/>
+        <w:rPr>
+          <w:lang w:val="en-US"/>
+        </w:rPr>
+      </w:pPr>
+    </w:p>
+    <w:p>
+      <w:pPr>
+        <w:pStyle w:val="AckPara"/>
+        <w:rPr>
+          <w:lang w:val="en-US"/>
+        </w:rPr>
+      </w:pPr>
+      <w:r>
+        <w:rPr>
+          <w:lang w:val="en-US"/>
+        </w:rPr>
+        <w:t>For kNN,</w:t>
+      </w:r>
+      <w:r>
+        <w:rPr>
+          <w:lang w:val="en-US"/>
+        </w:rPr>
+        <w:t xml:space="preserve"> </w:t>
       </w:r>
       <w:r>
         <w:rPr>
           <w:i/>
           <w:lang w:val="en-US"/>
         </w:rPr>
+        <w:t>Reviews</w:t>
+      </w:r>
+      <w:r>
+        <w:rPr>
+          <w:lang w:val="en-US"/>
+        </w:rPr>
+        <w:t>,</w:t>
+      </w:r>
+      <w:r>
+        <w:rPr>
+          <w:lang w:val="en-US"/>
+        </w:rPr>
+        <w:t xml:space="preserve"> </w:t>
+      </w:r>
+      <w:r>
+        <w:rPr>
+          <w:i/>
+          <w:lang w:val="en-US"/>
+        </w:rPr>
+        <w:t>Size</w:t>
+      </w:r>
+      <w:r>
+        <w:rPr>
+          <w:lang w:val="en-US"/>
+        </w:rPr>
+        <w:t>,</w:t>
+      </w:r>
+      <w:r>
+        <w:rPr>
+          <w:lang w:val="en-US"/>
+        </w:rPr>
+        <w:t xml:space="preserve"> </w:t>
+      </w:r>
+      <w:r>
+        <w:rPr>
+          <w:i/>
+          <w:lang w:val="en-US"/>
+        </w:rPr>
+        <w:t>Genres</w:t>
+      </w:r>
+      <w:r>
+        <w:rPr>
+          <w:lang w:val="en-US"/>
+        </w:rPr>
+        <w:t xml:space="preserve"> was used to predict </w:t>
+      </w:r>
+      <w:r>
+        <w:rPr>
+          <w:i/>
+          <w:lang w:val="en-US"/>
+        </w:rPr>
         <w:t>Category</w:t>
       </w:r>
       <w:r>
@@ -2610,142 +2688,6 @@
       </w:pPr>
       <w:r>
         <w:rPr>
-          <w:noProof/>
-        </w:rPr>
-        <mc:AlternateContent>
-          <mc:Choice Requires="wps">
-            <w:drawing>
-              <wp:anchor distT="0" distB="0" distL="114300" distR="114300" simplePos="0" relativeHeight="251656704" behindDoc="0" locked="0" layoutInCell="1" allowOverlap="1" wp14:anchorId="685738FE" wp14:editId="33695F30">
-                <wp:simplePos x="0" y="0"/>
-                <wp:positionH relativeFrom="column">
-                  <wp:posOffset>34290</wp:posOffset>
-                </wp:positionH>
-                <wp:positionV relativeFrom="paragraph">
-                  <wp:posOffset>2073910</wp:posOffset>
-                </wp:positionV>
-                <wp:extent cx="6332220" cy="635"/>
-                <wp:effectExtent l="0" t="0" r="0" b="0"/>
-                <wp:wrapSquare wrapText="bothSides"/>
-                <wp:docPr id="4" name="Text Box 4"/>
-                <wp:cNvGraphicFramePr/>
-                <a:graphic xmlns:a="http://schemas.openxmlformats.org/drawingml/2006/main">
-                  <a:graphicData uri="http://schemas.microsoft.com/office/word/2010/wordprocessingShape">
-                    <wps:wsp>
-                      <wps:cNvSpPr txBox="1"/>
-                      <wps:spPr>
-                        <a:xfrm>
-                          <a:off x="0" y="0"/>
-                          <a:ext cx="6332220" cy="635"/>
-                        </a:xfrm>
-                        <a:prstGeom prst="rect">
-                          <a:avLst/>
-                        </a:prstGeom>
-                        <a:solidFill>
-                          <a:prstClr val="white"/>
-                        </a:solidFill>
-                        <a:ln>
-                          <a:noFill/>
-                        </a:ln>
-                      </wps:spPr>
-                      <wps:txbx>
-                        <w:txbxContent>
-                          <w:p>
-                            <w:pPr>
-                              <w:pStyle w:val="Caption"/>
-                              <w:rPr>
-                                <w:noProof/>
-                              </w:rPr>
-                            </w:pPr>
-                            <w:r>
-                              <w:t xml:space="preserve">Figure </w:t>
-                            </w:r>
-                            <w:r>
-                              <w:fldChar w:fldCharType="begin"/>
-                            </w:r>
-                            <w:r>
-                              <w:instrText xml:space="preserve"> SEQ Figure \* ARABIC </w:instrText>
-                            </w:r>
-                            <w:r>
-                              <w:fldChar w:fldCharType="separate"/>
-                            </w:r>
-                            <w:r>
-                              <w:rPr>
-                                <w:noProof/>
-                              </w:rPr>
-                              <w:t>1</w:t>
-                            </w:r>
-                            <w:r>
-                              <w:fldChar w:fldCharType="end"/>
-                            </w:r>
-                            <w:r>
-                              <w:t>: Test results with GooglePlayStoreApps dataset</w:t>
-                            </w:r>
-                          </w:p>
-                        </w:txbxContent>
-                      </wps:txbx>
-                      <wps:bodyPr rot="0" spcFirstLastPara="0" vertOverflow="overflow" horzOverflow="overflow" vert="horz" wrap="square" lIns="0" tIns="0" rIns="0" bIns="0" numCol="1" spcCol="0" rtlCol="0" fromWordArt="0" anchor="t" anchorCtr="0" forceAA="0" compatLnSpc="1">
-                        <a:prstTxWarp prst="textNoShape">
-                          <a:avLst/>
-                        </a:prstTxWarp>
-                        <a:spAutoFit/>
-                      </wps:bodyPr>
-                    </wps:wsp>
-                  </a:graphicData>
-                </a:graphic>
-              </wp:anchor>
-            </w:drawing>
-          </mc:Choice>
-          <mc:Fallback>
-            <w:pict>
-              <v:shapetype w14:anchorId="685738FE" id="_x0000_t202" coordsize="21600,21600" o:spt="202" path="m,l,21600r21600,l21600,xe">
-                <v:stroke joinstyle="miter"/>
-                <v:path gradientshapeok="t" o:connecttype="rect"/>
-              </v:shapetype>
-              <v:shape id="Text Box 4" o:spid="_x0000_s1026" type="#_x0000_t202" style="position:absolute;left:0;text-align:left;margin-left:2.7pt;margin-top:163.3pt;width:498.6pt;height:.05pt;z-index:251656704;visibility:visible;mso-wrap-style:square;mso-wrap-distance-left:9pt;mso-wrap-distance-top:0;mso-wrap-distance-right:9pt;mso-wrap-distance-bottom:0;mso-position-horizontal:absolute;mso-position-horizontal-relative:text;mso-position-vertical:absolute;mso-position-vertical-relative:text;v-text-anchor:top" o:gfxdata="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" stroked="f">
-                <v:textbox style="mso-fit-shape-to-text:t" inset="0,0,0,0">
-                  <w:txbxContent>
-                    <w:p>
-                      <w:pPr>
-                        <w:pStyle w:val="Caption"/>
-                        <w:rPr>
-                          <w:noProof/>
-                        </w:rPr>
-                      </w:pPr>
-                      <w:r>
-                        <w:t xml:space="preserve">Figure </w:t>
-                      </w:r>
-                      <w:r>
-                        <w:fldChar w:fldCharType="begin"/>
-                      </w:r>
-                      <w:r>
-                        <w:instrText xml:space="preserve"> SEQ Figure \* ARABIC </w:instrText>
-                      </w:r>
-                      <w:r>
-                        <w:fldChar w:fldCharType="separate"/>
-                      </w:r>
-                      <w:r>
-                        <w:rPr>
-                          <w:noProof/>
-                        </w:rPr>
-                        <w:t>1</w:t>
-                      </w:r>
-                      <w:r>
-                        <w:fldChar w:fldCharType="end"/>
-                      </w:r>
-                      <w:r>
-                        <w:t>: Test results with GooglePlayStoreApps dataset</w:t>
-                      </w:r>
-                    </w:p>
-                  </w:txbxContent>
-                </v:textbox>
-                <w10:wrap type="square"/>
-              </v:shape>
-            </w:pict>
-          </mc:Fallback>
-        </mc:AlternateContent>
-      </w:r>
-      <w:r>
-        <w:rPr>
           <w:rStyle w:val="Label"/>
           <w:lang w:val="en-GB"/>
           <w14:ligatures w14:val="standard"/>
@@ -2769,153 +2711,6 @@
       <w:pPr>
         <w:pStyle w:val="AckPara"/>
       </w:pPr>
-      <w:r>
-        <w:rPr>
-          <w:noProof/>
-          <w:lang w:val="en-US"/>
-        </w:rPr>
-        <mc:AlternateContent>
-          <mc:Choice Requires="wps">
-            <w:drawing>
-              <wp:anchor distT="0" distB="0" distL="114300" distR="114300" simplePos="0" relativeHeight="251659776" behindDoc="0" locked="0" layoutInCell="1" allowOverlap="1" wp14:anchorId="094F3DAF" wp14:editId="2622D6AF">
-                <wp:simplePos x="0" y="0"/>
-                <wp:positionH relativeFrom="column">
-                  <wp:posOffset>28575</wp:posOffset>
-                </wp:positionH>
-                <wp:positionV relativeFrom="paragraph">
-                  <wp:posOffset>5175885</wp:posOffset>
-                </wp:positionV>
-                <wp:extent cx="6343015" cy="635"/>
-                <wp:effectExtent l="0" t="0" r="0" b="0"/>
-                <wp:wrapSquare wrapText="bothSides"/>
-                <wp:docPr id="6" name="Text Box 6"/>
-                <wp:cNvGraphicFramePr/>
-                <a:graphic xmlns:a="http://schemas.openxmlformats.org/drawingml/2006/main">
-                  <a:graphicData uri="http://schemas.microsoft.com/office/word/2010/wordprocessingShape">
-                    <wps:wsp>
-                      <wps:cNvSpPr txBox="1"/>
-                      <wps:spPr>
-                        <a:xfrm>
-                          <a:off x="0" y="0"/>
-                          <a:ext cx="6343015" cy="635"/>
-                        </a:xfrm>
-                        <a:prstGeom prst="rect">
-                          <a:avLst/>
-                        </a:prstGeom>
-                        <a:solidFill>
-                          <a:prstClr val="white"/>
-                        </a:solidFill>
-                        <a:ln>
-                          <a:noFill/>
-                        </a:ln>
-                      </wps:spPr>
-                      <wps:txbx>
-                        <w:txbxContent>
-                          <w:p>
-                            <w:pPr>
-                              <w:pStyle w:val="Caption"/>
-                              <w:rPr>
-                                <w:noProof/>
-                                <w:lang w:val="en-GB"/>
-                              </w:rPr>
-                            </w:pPr>
-                            <w:r>
-                              <w:t xml:space="preserve">Figure </w:t>
-                            </w:r>
-                            <w:r>
-                              <w:fldChar w:fldCharType="begin"/>
-                            </w:r>
-                            <w:r>
-                              <w:instrText xml:space="preserve"> SEQ Figure \* ARABIC </w:instrText>
-                            </w:r>
-                            <w:r>
-                              <w:fldChar w:fldCharType="separate"/>
-                            </w:r>
-                            <w:r>
-                              <w:rPr>
-                                <w:noProof/>
-                              </w:rPr>
-                              <w:t>2</w:t>
-                            </w:r>
-                            <w:r>
-                              <w:fldChar w:fldCharType="end"/>
-                            </w:r>
-                            <w:r>
-                              <w:t xml:space="preserve">: Test results with </w:t>
-                            </w:r>
-                            <w:r>
-                              <w:t>CarInsurance</w:t>
-                            </w:r>
-                            <w:r>
-                              <w:t xml:space="preserve"> dataset</w:t>
-                            </w:r>
-                          </w:p>
-                        </w:txbxContent>
-                      </wps:txbx>
-                      <wps:bodyPr rot="0" spcFirstLastPara="0" vertOverflow="overflow" horzOverflow="overflow" vert="horz" wrap="square" lIns="0" tIns="0" rIns="0" bIns="0" numCol="1" spcCol="0" rtlCol="0" fromWordArt="0" anchor="t" anchorCtr="0" forceAA="0" compatLnSpc="1">
-                        <a:prstTxWarp prst="textNoShape">
-                          <a:avLst/>
-                        </a:prstTxWarp>
-                        <a:spAutoFit/>
-                      </wps:bodyPr>
-                    </wps:wsp>
-                  </a:graphicData>
-                </a:graphic>
-              </wp:anchor>
-            </w:drawing>
-          </mc:Choice>
-          <mc:Fallback>
-            <w:pict>
-              <v:shape w14:anchorId="094F3DAF" id="Text Box 6" o:spid="_x0000_s1027" type="#_x0000_t202" style="position:absolute;left:0;text-align:left;margin-left:2.25pt;margin-top:407.55pt;width:499.45pt;height:.05pt;z-index:251659776;visibility:visible;mso-wrap-style:square;mso-wrap-distance-left:9pt;mso-wrap-distance-top:0;mso-wrap-distance-right:9pt;mso-wrap-distance-bottom:0;mso-position-horizontal:absolute;mso-position-horizontal-relative:text;mso-position-vertical:absolute;mso-position-vertical-relative:text;v-text-anchor:top" o:gfxdata="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" stroked="f">
-                <v:textbox style="mso-fit-shape-to-text:t" inset="0,0,0,0">
-                  <w:txbxContent>
-                    <w:p>
-                      <w:pPr>
-                        <w:pStyle w:val="Caption"/>
-                        <w:rPr>
-                          <w:noProof/>
-                          <w:lang w:val="en-GB"/>
-                        </w:rPr>
-                      </w:pPr>
-                      <w:r>
-                        <w:t xml:space="preserve">Figure </w:t>
-                      </w:r>
-                      <w:r>
-                        <w:fldChar w:fldCharType="begin"/>
-                      </w:r>
-                      <w:r>
-                        <w:instrText xml:space="preserve"> SEQ Figure \* ARABIC </w:instrText>
-                      </w:r>
-                      <w:r>
-                        <w:fldChar w:fldCharType="separate"/>
-                      </w:r>
-                      <w:r>
-                        <w:rPr>
-                          <w:noProof/>
-                        </w:rPr>
-                        <w:t>2</w:t>
-                      </w:r>
-                      <w:r>
-                        <w:fldChar w:fldCharType="end"/>
-                      </w:r>
-                      <w:r>
-                        <w:t xml:space="preserve">: Test results with </w:t>
-                      </w:r>
-                      <w:r>
-                        <w:t>CarInsurance</w:t>
-                      </w:r>
-                      <w:r>
-                        <w:t xml:space="preserve"> dataset</w:t>
-                      </w:r>
-                    </w:p>
-                  </w:txbxContent>
-                </v:textbox>
-                <w10:wrap type="square"/>
-              </v:shape>
-            </w:pict>
-          </mc:Fallback>
-        </mc:AlternateContent>
-      </w:r>
     </w:p>
     <w:p>
       <w:pPr>
@@ -3541,6 +3336,7 @@
           <w:lang w:val="en-GB"/>
           <w14:ligatures w14:val="standard"/>
         </w:rPr>
+        <w:lastRenderedPageBreak/>
         <w:t>[</w:t>
       </w:r>
       <w:r>
@@ -4100,7 +3896,6 @@
           <w:lang w:val="en-GB"/>
           <w14:ligatures w14:val="standard"/>
         </w:rPr>
-        <w:lastRenderedPageBreak/>
         <w:t>[12]</w:t>
       </w:r>
       <w:r>
@@ -13637,7 +13432,7 @@
 </file>
 
 <file path=customXml/itemProps2.xml><?xml version="1.0" encoding="utf-8"?>
-<ds:datastoreItem xmlns:ds="http://schemas.openxmlformats.org/officeDocument/2006/customXml" ds:itemID="{C955DB86-9439-425B-8AB1-569020F3233D}">
+<ds:datastoreItem xmlns:ds="http://schemas.openxmlformats.org/officeDocument/2006/customXml" ds:itemID="{31E9B6C9-CCE4-4C57-8750-9A403602BF14}">
   <ds:schemaRefs>
     <ds:schemaRef ds:uri="http://schemas.openxmlformats.org/officeDocument/2006/bibliography"/>
   </ds:schemaRefs>

</xml_diff>

<commit_message>
Added plot for SVM-Googleplay
</commit_message>
<xml_diff>
--- a/ML1819--task-101--team-02.docx
+++ b/ML1819--task-101--team-02.docx
@@ -2320,13 +2320,7 @@
         <w:rPr>
           <w:lang w:val="en-US"/>
         </w:rPr>
-        <w:t>For SVM,</w:t>
-      </w:r>
-      <w:r>
-        <w:rPr>
-          <w:lang w:val="en-US"/>
-        </w:rPr>
-        <w:t xml:space="preserve"> </w:t>
+        <w:t xml:space="preserve">For SVM, </w:t>
       </w:r>
       <w:r>
         <w:rPr>
@@ -2350,17 +2344,370 @@
       </w:r>
       <w:r>
         <w:rPr>
+          <w:i/>
           <w:lang w:val="en-US"/>
         </w:rPr>
-        <w:t>.</w:t>
+        <w:t xml:space="preserve"> </w:t>
+      </w:r>
+      <w:r>
+        <w:rPr>
+          <w:lang w:val="en-US"/>
+        </w:rPr>
+        <w:t>(Figure 2).</w:t>
       </w:r>
     </w:p>
     <w:p>
       <w:pPr>
         <w:pStyle w:val="AckPara"/>
+        <w:jc w:val="center"/>
         <w:rPr>
           <w:lang w:val="en-US"/>
         </w:rPr>
+      </w:pPr>
+      <w:r>
+        <w:rPr>
+          <w:noProof/>
+          <w:lang w:val="en-US"/>
+        </w:rPr>
+        <w:drawing>
+          <wp:inline distT="0" distB="0" distL="0" distR="0" wp14:anchorId="61429798" wp14:editId="52BE9173">
+            <wp:extent cx="2295525" cy="2290264"/>
+            <wp:effectExtent l="0" t="0" r="0" b="0"/>
+            <wp:docPr id="2" name="Picture 2" descr="E:\MyTrinity\NewML\ML1819--task-101--team-02\dataset.visualizations\googleplay\rated4.4ormore-reviews.png"/>
+            <wp:cNvGraphicFramePr>
+              <a:graphicFrameLocks xmlns:a="http://schemas.openxmlformats.org/drawingml/2006/main" noChangeAspect="1"/>
+            </wp:cNvGraphicFramePr>
+            <a:graphic xmlns:a="http://schemas.openxmlformats.org/drawingml/2006/main">
+              <a:graphicData uri="http://schemas.openxmlformats.org/drawingml/2006/picture">
+                <pic:pic xmlns:pic="http://schemas.openxmlformats.org/drawingml/2006/picture">
+                  <pic:nvPicPr>
+                    <pic:cNvPr id="0" name="Picture 1" descr="E:\MyTrinity\NewML\ML1819--task-101--team-02\dataset.visualizations\googleplay\rated4.4ormore-reviews.png"/>
+                    <pic:cNvPicPr>
+                      <a:picLocks noChangeAspect="1" noChangeArrowheads="1"/>
+                    </pic:cNvPicPr>
+                  </pic:nvPicPr>
+                  <pic:blipFill>
+                    <a:blip r:embed="rId19">
+                      <a:extLst>
+                        <a:ext uri="{28A0092B-C50C-407E-A947-70E740481C1C}">
+                          <a14:useLocalDpi xmlns:a14="http://schemas.microsoft.com/office/drawing/2010/main" val="0"/>
+                        </a:ext>
+                      </a:extLst>
+                    </a:blip>
+                    <a:srcRect/>
+                    <a:stretch>
+                      <a:fillRect/>
+                    </a:stretch>
+                  </pic:blipFill>
+                  <pic:spPr bwMode="auto">
+                    <a:xfrm>
+                      <a:off x="0" y="0"/>
+                      <a:ext cx="2322448" cy="2317125"/>
+                    </a:xfrm>
+                    <a:prstGeom prst="rect">
+                      <a:avLst/>
+                    </a:prstGeom>
+                    <a:noFill/>
+                    <a:ln>
+                      <a:noFill/>
+                    </a:ln>
+                  </pic:spPr>
+                </pic:pic>
+              </a:graphicData>
+            </a:graphic>
+          </wp:inline>
+        </w:drawing>
+      </w:r>
+    </w:p>
+    <w:p>
+      <w:pPr>
+        <w:pStyle w:val="AckPara"/>
+        <w:rPr>
+          <w:lang w:val="en-US"/>
+        </w:rPr>
+      </w:pPr>
+      <w:r>
+        <w:rPr>
+          <w:lang w:val="en-US"/>
+        </w:rPr>
+        <w:t>Figure 2: Plot of Review v/s Rated 4.4 or more</w:t>
+      </w:r>
+    </w:p>
+    <w:p>
+      <w:pPr>
+        <w:pStyle w:val="AckPara"/>
+        <w:rPr>
+          <w:lang w:val="en-US"/>
+        </w:rPr>
+      </w:pPr>
+    </w:p>
+    <w:p>
+      <w:pPr>
+        <w:pStyle w:val="AckPara"/>
+        <w:rPr>
+          <w:lang w:val="en-US"/>
+        </w:rPr>
+      </w:pPr>
+      <w:r>
+        <w:rPr>
+          <w:lang w:val="en-US"/>
+        </w:rPr>
+        <w:t>For kNN,</w:t>
+      </w:r>
+      <w:r>
+        <w:rPr>
+          <w:lang w:val="en-US"/>
+        </w:rPr>
+        <w:t xml:space="preserve"> </w:t>
+      </w:r>
+      <w:r>
+        <w:rPr>
+          <w:i/>
+          <w:lang w:val="en-US"/>
+        </w:rPr>
+        <w:t>Reviews</w:t>
+      </w:r>
+      <w:r>
+        <w:rPr>
+          <w:lang w:val="en-US"/>
+        </w:rPr>
+        <w:t>,</w:t>
+      </w:r>
+      <w:r>
+        <w:rPr>
+          <w:lang w:val="en-US"/>
+        </w:rPr>
+        <w:t xml:space="preserve"> </w:t>
+      </w:r>
+      <w:r>
+        <w:rPr>
+          <w:i/>
+          <w:lang w:val="en-US"/>
+        </w:rPr>
+        <w:t>Size</w:t>
+      </w:r>
+      <w:r>
+        <w:rPr>
+          <w:lang w:val="en-US"/>
+        </w:rPr>
+        <w:t>,</w:t>
+      </w:r>
+      <w:r>
+        <w:rPr>
+          <w:lang w:val="en-US"/>
+        </w:rPr>
+        <w:t xml:space="preserve"> </w:t>
+      </w:r>
+      <w:r>
+        <w:rPr>
+          <w:i/>
+          <w:lang w:val="en-US"/>
+        </w:rPr>
+        <w:t>Genres</w:t>
+      </w:r>
+      <w:r>
+        <w:rPr>
+          <w:lang w:val="en-US"/>
+        </w:rPr>
+        <w:t xml:space="preserve"> was used to predict </w:t>
+      </w:r>
+      <w:r>
+        <w:rPr>
+          <w:i/>
+          <w:lang w:val="en-US"/>
+        </w:rPr>
+        <w:t>Category</w:t>
+      </w:r>
+      <w:r>
+        <w:rPr>
+          <w:lang w:val="en-US"/>
+        </w:rPr>
+        <w:t>.</w:t>
+      </w:r>
+    </w:p>
+    <w:p>
+      <w:pPr>
+        <w:pStyle w:val="AckPara"/>
+        <w:rPr>
+          <w:i/>
+        </w:rPr>
+      </w:pPr>
+    </w:p>
+    <w:p>
+      <w:pPr>
+        <w:pStyle w:val="AckPara"/>
+        <w:rPr>
+          <w:i/>
+        </w:rPr>
+      </w:pPr>
+      <w:r>
+        <w:rPr>
+          <w:i/>
+        </w:rPr>
+        <w:t>i</w:t>
+      </w:r>
+      <w:r>
+        <w:rPr>
+          <w:i/>
+        </w:rPr>
+        <w:t>i) Car Insurance Cold Calls</w:t>
+      </w:r>
+    </w:p>
+    <w:p>
+      <w:pPr>
+        <w:pStyle w:val="AckPara"/>
+        <w:rPr>
+          <w:lang w:val="en-US"/>
+        </w:rPr>
+      </w:pPr>
+    </w:p>
+    <w:p>
+      <w:pPr>
+        <w:pStyle w:val="AckPara"/>
+        <w:rPr>
+          <w:lang w:val="en-US"/>
+        </w:rPr>
+      </w:pPr>
+    </w:p>
+    <w:p>
+      <w:pPr>
+        <w:pStyle w:val="AckPara"/>
+        <w:rPr>
+          <w:lang w:val="en-US"/>
+        </w:rPr>
+      </w:pPr>
+      <w:r>
+        <w:rPr>
+          <w:lang w:val="en-US"/>
+        </w:rPr>
+        <w:t xml:space="preserve">Feature selection was done by manually </w:t>
+      </w:r>
+      <w:r>
+        <w:rPr>
+          <w:lang w:val="en-US"/>
+        </w:rPr>
+        <w:t>scanning</w:t>
+      </w:r>
+      <w:r>
+        <w:rPr>
+          <w:lang w:val="en-US"/>
+        </w:rPr>
+        <w:t xml:space="preserve"> the dataset</w:t>
+      </w:r>
+      <w:r>
+        <w:rPr>
+          <w:lang w:val="en-US"/>
+        </w:rPr>
+        <w:t>s</w:t>
+      </w:r>
+      <w:r>
+        <w:rPr>
+          <w:lang w:val="en-US"/>
+        </w:rPr>
+        <w:t xml:space="preserve"> and reasoning about which features are well-suited for the given model and features that were skewed or sparse were </w:t>
+      </w:r>
+      <w:r>
+        <w:rPr>
+          <w:lang w:val="en-US"/>
+        </w:rPr>
+        <w:t>dropped</w:t>
+      </w:r>
+      <w:r>
+        <w:rPr>
+          <w:lang w:val="en-US"/>
+        </w:rPr>
+        <w:t>.</w:t>
+      </w:r>
+    </w:p>
+    <w:p>
+      <w:pPr>
+        <w:pStyle w:val="AckHead"/>
+      </w:pPr>
+      <w:r>
+        <w:rPr>
+          <w:rStyle w:val="Label"/>
+          <w:lang w:val="en-GB"/>
+          <w14:ligatures w14:val="standard"/>
+        </w:rPr>
+        <w:t>3</w:t>
+      </w:r>
+      <w:r>
+        <w:rPr>
+          <w:rStyle w:val="Label"/>
+          <w:lang w:val="en-GB"/>
+          <w14:ligatures w14:val="standard"/>
+        </w:rPr>
+        <w:t>.</w:t>
+      </w:r>
+      <w:r>
+        <w:rPr>
+          <w:rStyle w:val="Label"/>
+          <w:lang w:val="en-GB"/>
+          <w14:ligatures w14:val="standard"/>
+        </w:rPr>
+        <w:t>6</w:t>
+      </w:r>
+      <w:r>
+        <w:rPr>
+          <w14:ligatures w14:val="standard"/>
+        </w:rPr>
+        <w:t> </w:t>
+      </w:r>
+      <w:r>
+        <w:t>Cross validation</w:t>
+      </w:r>
+    </w:p>
+    <w:p>
+      <w:pPr>
+        <w:pStyle w:val="AckPara"/>
+      </w:pPr>
+      <w:r>
+        <w:t>While Weka provides an in-built option to cross-validat</w:t>
+      </w:r>
+      <w:r>
+        <w:t>ion</w:t>
+      </w:r>
+      <w:r>
+        <w:t>, thereby making splitting of data and configuration of CV parameters internal, sklearn requires to explicit configur</w:t>
+      </w:r>
+      <w:r>
+        <w:t>ation of</w:t>
+      </w:r>
+      <w:r>
+        <w:t xml:space="preserve"> kFold validation with a split dataset. TensorFlow does not directly deal with any of these aspects. For TensorFlow and sklearn, we used sklearn’s kFold validation with default parameters while using a random-indexed splitting between train data and test data, keeping a ratio of 7:3.</w:t>
+      </w:r>
+    </w:p>
+    <w:p>
+      <w:pPr>
+        <w:pStyle w:val="AckHead"/>
+        <w:rPr>
+          <w:lang w:val="en-GB"/>
+        </w:rPr>
+      </w:pPr>
+      <w:r>
+        <w:rPr>
+          <w:rStyle w:val="Label"/>
+          <w:lang w:val="en-GB"/>
+          <w14:ligatures w14:val="standard"/>
+        </w:rPr>
+        <w:t>4</w:t>
+      </w:r>
+      <w:r>
+        <w:rPr>
+          <w:lang w:val="en-GB"/>
+        </w:rPr>
+        <w:t> </w:t>
+      </w:r>
+      <w:r>
+        <w:rPr>
+          <w:lang w:val="en-GB"/>
+        </w:rPr>
+        <w:t>RESULTS &amp; DISCUSSION</w:t>
+      </w:r>
+    </w:p>
+    <w:p>
+      <w:pPr>
+        <w:pStyle w:val="AckPara"/>
       </w:pPr>
       <w:bookmarkStart w:id="1" w:name="_GoBack"/>
       <w:bookmarkEnd w:id="1"/>
@@ -2368,558 +2715,6 @@
     <w:p>
       <w:pPr>
         <w:pStyle w:val="AckPara"/>
-        <w:rPr>
-          <w:lang w:val="en-US"/>
-        </w:rPr>
-      </w:pPr>
-      <w:r>
-        <w:rPr>
-          <w:lang w:val="en-US"/>
-        </w:rPr>
-        <w:t>For kNN,</w:t>
-      </w:r>
-      <w:r>
-        <w:rPr>
-          <w:lang w:val="en-US"/>
-        </w:rPr>
-        <w:t xml:space="preserve"> </w:t>
-      </w:r>
-      <w:r>
-        <w:rPr>
-          <w:i/>
-          <w:lang w:val="en-US"/>
-        </w:rPr>
-        <w:t>Reviews</w:t>
-      </w:r>
-      <w:r>
-        <w:rPr>
-          <w:lang w:val="en-US"/>
-        </w:rPr>
-        <w:t>,</w:t>
-      </w:r>
-      <w:r>
-        <w:rPr>
-          <w:lang w:val="en-US"/>
-        </w:rPr>
-        <w:t xml:space="preserve"> </w:t>
-      </w:r>
-      <w:r>
-        <w:rPr>
-          <w:i/>
-          <w:lang w:val="en-US"/>
-        </w:rPr>
-        <w:t>Size</w:t>
-      </w:r>
-      <w:r>
-        <w:rPr>
-          <w:lang w:val="en-US"/>
-        </w:rPr>
-        <w:t>,</w:t>
-      </w:r>
-      <w:r>
-        <w:rPr>
-          <w:lang w:val="en-US"/>
-        </w:rPr>
-        <w:t xml:space="preserve"> </w:t>
-      </w:r>
-      <w:r>
-        <w:rPr>
-          <w:i/>
-          <w:lang w:val="en-US"/>
-        </w:rPr>
-        <w:t>Genres</w:t>
-      </w:r>
-      <w:r>
-        <w:rPr>
-          <w:lang w:val="en-US"/>
-        </w:rPr>
-        <w:t xml:space="preserve"> was used to predict </w:t>
-      </w:r>
-      <w:r>
-        <w:rPr>
-          <w:i/>
-          <w:lang w:val="en-US"/>
-        </w:rPr>
-        <w:t>Category</w:t>
-      </w:r>
-      <w:r>
-        <w:rPr>
-          <w:lang w:val="en-US"/>
-        </w:rPr>
-        <w:t>.</w:t>
-      </w:r>
-    </w:p>
-    <w:p>
-      <w:pPr>
-        <w:pStyle w:val="AckPara"/>
-        <w:rPr>
-          <w:i/>
-        </w:rPr>
-      </w:pPr>
-    </w:p>
-    <w:p>
-      <w:pPr>
-        <w:pStyle w:val="AckPara"/>
-        <w:rPr>
-          <w:i/>
-        </w:rPr>
-      </w:pPr>
-      <w:r>
-        <w:rPr>
-          <w:i/>
-        </w:rPr>
-        <w:t>i</w:t>
-      </w:r>
-      <w:r>
-        <w:rPr>
-          <w:i/>
-        </w:rPr>
-        <w:t>i) Car Insurance Cold Calls</w:t>
-      </w:r>
-    </w:p>
-    <w:p>
-      <w:pPr>
-        <w:pStyle w:val="AckPara"/>
-        <w:rPr>
-          <w:lang w:val="en-US"/>
-        </w:rPr>
-      </w:pPr>
-    </w:p>
-    <w:p>
-      <w:pPr>
-        <w:pStyle w:val="AckPara"/>
-        <w:rPr>
-          <w:lang w:val="en-US"/>
-        </w:rPr>
-      </w:pPr>
-    </w:p>
-    <w:p>
-      <w:pPr>
-        <w:pStyle w:val="AckPara"/>
-        <w:rPr>
-          <w:lang w:val="en-US"/>
-        </w:rPr>
-      </w:pPr>
-      <w:r>
-        <w:rPr>
-          <w:lang w:val="en-US"/>
-        </w:rPr>
-        <w:t xml:space="preserve">Feature selection was done by manually </w:t>
-      </w:r>
-      <w:r>
-        <w:rPr>
-          <w:lang w:val="en-US"/>
-        </w:rPr>
-        <w:t>scanning</w:t>
-      </w:r>
-      <w:r>
-        <w:rPr>
-          <w:lang w:val="en-US"/>
-        </w:rPr>
-        <w:t xml:space="preserve"> the dataset</w:t>
-      </w:r>
-      <w:r>
-        <w:rPr>
-          <w:lang w:val="en-US"/>
-        </w:rPr>
-        <w:t>s</w:t>
-      </w:r>
-      <w:r>
-        <w:rPr>
-          <w:lang w:val="en-US"/>
-        </w:rPr>
-        <w:t xml:space="preserve"> and reasoning about which features are well-suited for the given model and features that were skewed or sparse were </w:t>
-      </w:r>
-      <w:r>
-        <w:rPr>
-          <w:lang w:val="en-US"/>
-        </w:rPr>
-        <w:t>dropped</w:t>
-      </w:r>
-      <w:r>
-        <w:rPr>
-          <w:lang w:val="en-US"/>
-        </w:rPr>
-        <w:t>.</w:t>
-      </w:r>
-    </w:p>
-    <w:p>
-      <w:pPr>
-        <w:pStyle w:val="AckHead"/>
-      </w:pPr>
-      <w:r>
-        <w:rPr>
-          <w:rStyle w:val="Label"/>
-          <w:lang w:val="en-GB"/>
-          <w14:ligatures w14:val="standard"/>
-        </w:rPr>
-        <w:t>3</w:t>
-      </w:r>
-      <w:r>
-        <w:rPr>
-          <w:rStyle w:val="Label"/>
-          <w:lang w:val="en-GB"/>
-          <w14:ligatures w14:val="standard"/>
-        </w:rPr>
-        <w:t>.</w:t>
-      </w:r>
-      <w:r>
-        <w:rPr>
-          <w:rStyle w:val="Label"/>
-          <w:lang w:val="en-GB"/>
-          <w14:ligatures w14:val="standard"/>
-        </w:rPr>
-        <w:t>6</w:t>
-      </w:r>
-      <w:r>
-        <w:rPr>
-          <w14:ligatures w14:val="standard"/>
-        </w:rPr>
-        <w:t> </w:t>
-      </w:r>
-      <w:r>
-        <w:t>Cross validation</w:t>
-      </w:r>
-    </w:p>
-    <w:p>
-      <w:pPr>
-        <w:pStyle w:val="AckPara"/>
-      </w:pPr>
-      <w:r>
-        <w:t>While Weka provides an in-built option to cross-validat</w:t>
-      </w:r>
-      <w:r>
-        <w:t>ion</w:t>
-      </w:r>
-      <w:r>
-        <w:t>, thereby making splitting of data and configuration of CV parameters internal, sklearn requires to explicit configur</w:t>
-      </w:r>
-      <w:r>
-        <w:t>ation of</w:t>
-      </w:r>
-      <w:r>
-        <w:t xml:space="preserve"> kFold validation with a split dataset. TensorFlow does not directly deal with any of these aspects. For TensorFlow and sklearn, we used sklearn’s kFold validation with default parameters while using a random-indexed splitting between train data and test data, keeping a ratio of 7:3.</w:t>
-      </w:r>
-    </w:p>
-    <w:p>
-      <w:pPr>
-        <w:pStyle w:val="AckHead"/>
-        <w:rPr>
-          <w:lang w:val="en-GB"/>
-        </w:rPr>
-      </w:pPr>
-      <w:r>
-        <w:rPr>
-          <w:noProof/>
-        </w:rPr>
-        <mc:AlternateContent>
-          <mc:Choice Requires="wps">
-            <w:drawing>
-              <wp:anchor distT="0" distB="0" distL="114300" distR="114300" simplePos="0" relativeHeight="251656704" behindDoc="0" locked="0" layoutInCell="1" allowOverlap="1" wp14:anchorId="685738FE" wp14:editId="33695F30">
-                <wp:simplePos x="0" y="0"/>
-                <wp:positionH relativeFrom="column">
-                  <wp:posOffset>34290</wp:posOffset>
-                </wp:positionH>
-                <wp:positionV relativeFrom="paragraph">
-                  <wp:posOffset>2073910</wp:posOffset>
-                </wp:positionV>
-                <wp:extent cx="6332220" cy="635"/>
-                <wp:effectExtent l="0" t="0" r="0" b="0"/>
-                <wp:wrapSquare wrapText="bothSides"/>
-                <wp:docPr id="4" name="Text Box 4"/>
-                <wp:cNvGraphicFramePr/>
-                <a:graphic xmlns:a="http://schemas.openxmlformats.org/drawingml/2006/main">
-                  <a:graphicData uri="http://schemas.microsoft.com/office/word/2010/wordprocessingShape">
-                    <wps:wsp>
-                      <wps:cNvSpPr txBox="1"/>
-                      <wps:spPr>
-                        <a:xfrm>
-                          <a:off x="0" y="0"/>
-                          <a:ext cx="6332220" cy="635"/>
-                        </a:xfrm>
-                        <a:prstGeom prst="rect">
-                          <a:avLst/>
-                        </a:prstGeom>
-                        <a:solidFill>
-                          <a:prstClr val="white"/>
-                        </a:solidFill>
-                        <a:ln>
-                          <a:noFill/>
-                        </a:ln>
-                      </wps:spPr>
-                      <wps:txbx>
-                        <w:txbxContent>
-                          <w:p>
-                            <w:pPr>
-                              <w:pStyle w:val="Caption"/>
-                              <w:rPr>
-                                <w:noProof/>
-                              </w:rPr>
-                            </w:pPr>
-                            <w:r>
-                              <w:t xml:space="preserve">Figure </w:t>
-                            </w:r>
-                            <w:r>
-                              <w:fldChar w:fldCharType="begin"/>
-                            </w:r>
-                            <w:r>
-                              <w:instrText xml:space="preserve"> SEQ Figure \* ARABIC </w:instrText>
-                            </w:r>
-                            <w:r>
-                              <w:fldChar w:fldCharType="separate"/>
-                            </w:r>
-                            <w:r>
-                              <w:rPr>
-                                <w:noProof/>
-                              </w:rPr>
-                              <w:t>1</w:t>
-                            </w:r>
-                            <w:r>
-                              <w:fldChar w:fldCharType="end"/>
-                            </w:r>
-                            <w:r>
-                              <w:t>: Test results with GooglePlayStoreApps dataset</w:t>
-                            </w:r>
-                          </w:p>
-                        </w:txbxContent>
-                      </wps:txbx>
-                      <wps:bodyPr rot="0" spcFirstLastPara="0" vertOverflow="overflow" horzOverflow="overflow" vert="horz" wrap="square" lIns="0" tIns="0" rIns="0" bIns="0" numCol="1" spcCol="0" rtlCol="0" fromWordArt="0" anchor="t" anchorCtr="0" forceAA="0" compatLnSpc="1">
-                        <a:prstTxWarp prst="textNoShape">
-                          <a:avLst/>
-                        </a:prstTxWarp>
-                        <a:spAutoFit/>
-                      </wps:bodyPr>
-                    </wps:wsp>
-                  </a:graphicData>
-                </a:graphic>
-              </wp:anchor>
-            </w:drawing>
-          </mc:Choice>
-          <mc:Fallback>
-            <w:pict>
-              <v:shapetype w14:anchorId="685738FE" id="_x0000_t202" coordsize="21600,21600" o:spt="202" path="m,l,21600r21600,l21600,xe">
-                <v:stroke joinstyle="miter"/>
-                <v:path gradientshapeok="t" o:connecttype="rect"/>
-              </v:shapetype>
-              <v:shape id="Text Box 4" o:spid="_x0000_s1026" type="#_x0000_t202" style="position:absolute;left:0;text-align:left;margin-left:2.7pt;margin-top:163.3pt;width:498.6pt;height:.05pt;z-index:251656704;visibility:visible;mso-wrap-style:square;mso-wrap-distance-left:9pt;mso-wrap-distance-top:0;mso-wrap-distance-right:9pt;mso-wrap-distance-bottom:0;mso-position-horizontal:absolute;mso-position-horizontal-relative:text;mso-position-vertical:absolute;mso-position-vertical-relative:text;v-text-anchor:top" o:gfxdata="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" stroked="f">
-                <v:textbox style="mso-fit-shape-to-text:t" inset="0,0,0,0">
-                  <w:txbxContent>
-                    <w:p>
-                      <w:pPr>
-                        <w:pStyle w:val="Caption"/>
-                        <w:rPr>
-                          <w:noProof/>
-                        </w:rPr>
-                      </w:pPr>
-                      <w:r>
-                        <w:t xml:space="preserve">Figure </w:t>
-                      </w:r>
-                      <w:r>
-                        <w:fldChar w:fldCharType="begin"/>
-                      </w:r>
-                      <w:r>
-                        <w:instrText xml:space="preserve"> SEQ Figure \* ARABIC </w:instrText>
-                      </w:r>
-                      <w:r>
-                        <w:fldChar w:fldCharType="separate"/>
-                      </w:r>
-                      <w:r>
-                        <w:rPr>
-                          <w:noProof/>
-                        </w:rPr>
-                        <w:t>1</w:t>
-                      </w:r>
-                      <w:r>
-                        <w:fldChar w:fldCharType="end"/>
-                      </w:r>
-                      <w:r>
-                        <w:t>: Test results with GooglePlayStoreApps dataset</w:t>
-                      </w:r>
-                    </w:p>
-                  </w:txbxContent>
-                </v:textbox>
-                <w10:wrap type="square"/>
-              </v:shape>
-            </w:pict>
-          </mc:Fallback>
-        </mc:AlternateContent>
-      </w:r>
-      <w:r>
-        <w:rPr>
-          <w:rStyle w:val="Label"/>
-          <w:lang w:val="en-GB"/>
-          <w14:ligatures w14:val="standard"/>
-        </w:rPr>
-        <w:t>4</w:t>
-      </w:r>
-      <w:r>
-        <w:rPr>
-          <w:lang w:val="en-GB"/>
-        </w:rPr>
-        <w:t> </w:t>
-      </w:r>
-      <w:r>
-        <w:rPr>
-          <w:lang w:val="en-GB"/>
-        </w:rPr>
-        <w:t>RESULTS &amp; DISCUSSION</w:t>
-      </w:r>
-    </w:p>
-    <w:p>
-      <w:pPr>
-        <w:pStyle w:val="AckPara"/>
-      </w:pPr>
-      <w:r>
-        <w:rPr>
-          <w:noProof/>
-          <w:lang w:val="en-US"/>
-        </w:rPr>
-        <mc:AlternateContent>
-          <mc:Choice Requires="wps">
-            <w:drawing>
-              <wp:anchor distT="0" distB="0" distL="114300" distR="114300" simplePos="0" relativeHeight="251659776" behindDoc="0" locked="0" layoutInCell="1" allowOverlap="1" wp14:anchorId="094F3DAF" wp14:editId="2622D6AF">
-                <wp:simplePos x="0" y="0"/>
-                <wp:positionH relativeFrom="column">
-                  <wp:posOffset>28575</wp:posOffset>
-                </wp:positionH>
-                <wp:positionV relativeFrom="paragraph">
-                  <wp:posOffset>5175885</wp:posOffset>
-                </wp:positionV>
-                <wp:extent cx="6343015" cy="635"/>
-                <wp:effectExtent l="0" t="0" r="0" b="0"/>
-                <wp:wrapSquare wrapText="bothSides"/>
-                <wp:docPr id="6" name="Text Box 6"/>
-                <wp:cNvGraphicFramePr/>
-                <a:graphic xmlns:a="http://schemas.openxmlformats.org/drawingml/2006/main">
-                  <a:graphicData uri="http://schemas.microsoft.com/office/word/2010/wordprocessingShape">
-                    <wps:wsp>
-                      <wps:cNvSpPr txBox="1"/>
-                      <wps:spPr>
-                        <a:xfrm>
-                          <a:off x="0" y="0"/>
-                          <a:ext cx="6343015" cy="635"/>
-                        </a:xfrm>
-                        <a:prstGeom prst="rect">
-                          <a:avLst/>
-                        </a:prstGeom>
-                        <a:solidFill>
-                          <a:prstClr val="white"/>
-                        </a:solidFill>
-                        <a:ln>
-                          <a:noFill/>
-                        </a:ln>
-                      </wps:spPr>
-                      <wps:txbx>
-                        <w:txbxContent>
-                          <w:p>
-                            <w:pPr>
-                              <w:pStyle w:val="Caption"/>
-                              <w:rPr>
-                                <w:noProof/>
-                                <w:lang w:val="en-GB"/>
-                              </w:rPr>
-                            </w:pPr>
-                            <w:r>
-                              <w:t xml:space="preserve">Figure </w:t>
-                            </w:r>
-                            <w:r>
-                              <w:fldChar w:fldCharType="begin"/>
-                            </w:r>
-                            <w:r>
-                              <w:instrText xml:space="preserve"> SEQ Figure \* ARABIC </w:instrText>
-                            </w:r>
-                            <w:r>
-                              <w:fldChar w:fldCharType="separate"/>
-                            </w:r>
-                            <w:r>
-                              <w:rPr>
-                                <w:noProof/>
-                              </w:rPr>
-                              <w:t>2</w:t>
-                            </w:r>
-                            <w:r>
-                              <w:fldChar w:fldCharType="end"/>
-                            </w:r>
-                            <w:r>
-                              <w:t xml:space="preserve">: Test results with </w:t>
-                            </w:r>
-                            <w:r>
-                              <w:t>CarInsurance</w:t>
-                            </w:r>
-                            <w:r>
-                              <w:t xml:space="preserve"> dataset</w:t>
-                            </w:r>
-                          </w:p>
-                        </w:txbxContent>
-                      </wps:txbx>
-                      <wps:bodyPr rot="0" spcFirstLastPara="0" vertOverflow="overflow" horzOverflow="overflow" vert="horz" wrap="square" lIns="0" tIns="0" rIns="0" bIns="0" numCol="1" spcCol="0" rtlCol="0" fromWordArt="0" anchor="t" anchorCtr="0" forceAA="0" compatLnSpc="1">
-                        <a:prstTxWarp prst="textNoShape">
-                          <a:avLst/>
-                        </a:prstTxWarp>
-                        <a:spAutoFit/>
-                      </wps:bodyPr>
-                    </wps:wsp>
-                  </a:graphicData>
-                </a:graphic>
-              </wp:anchor>
-            </w:drawing>
-          </mc:Choice>
-          <mc:Fallback>
-            <w:pict>
-              <v:shape w14:anchorId="094F3DAF" id="Text Box 6" o:spid="_x0000_s1027" type="#_x0000_t202" style="position:absolute;left:0;text-align:left;margin-left:2.25pt;margin-top:407.55pt;width:499.45pt;height:.05pt;z-index:251659776;visibility:visible;mso-wrap-style:square;mso-wrap-distance-left:9pt;mso-wrap-distance-top:0;mso-wrap-distance-right:9pt;mso-wrap-distance-bottom:0;mso-position-horizontal:absolute;mso-position-horizontal-relative:text;mso-position-vertical:absolute;mso-position-vertical-relative:text;v-text-anchor:top" o:gfxdata="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" stroked="f">
-                <v:textbox style="mso-fit-shape-to-text:t" inset="0,0,0,0">
-                  <w:txbxContent>
-                    <w:p>
-                      <w:pPr>
-                        <w:pStyle w:val="Caption"/>
-                        <w:rPr>
-                          <w:noProof/>
-                          <w:lang w:val="en-GB"/>
-                        </w:rPr>
-                      </w:pPr>
-                      <w:r>
-                        <w:t xml:space="preserve">Figure </w:t>
-                      </w:r>
-                      <w:r>
-                        <w:fldChar w:fldCharType="begin"/>
-                      </w:r>
-                      <w:r>
-                        <w:instrText xml:space="preserve"> SEQ Figure \* ARABIC </w:instrText>
-                      </w:r>
-                      <w:r>
-                        <w:fldChar w:fldCharType="separate"/>
-                      </w:r>
-                      <w:r>
-                        <w:rPr>
-                          <w:noProof/>
-                        </w:rPr>
-                        <w:t>2</w:t>
-                      </w:r>
-                      <w:r>
-                        <w:fldChar w:fldCharType="end"/>
-                      </w:r>
-                      <w:r>
-                        <w:t xml:space="preserve">: Test results with </w:t>
-                      </w:r>
-                      <w:r>
-                        <w:t>CarInsurance</w:t>
-                      </w:r>
-                      <w:r>
-                        <w:t xml:space="preserve"> dataset</w:t>
-                      </w:r>
-                    </w:p>
-                  </w:txbxContent>
-                </v:textbox>
-                <w10:wrap type="square"/>
-              </v:shape>
-            </w:pict>
-          </mc:Fallback>
-        </mc:AlternateContent>
-      </w:r>
-    </w:p>
-    <w:p>
-      <w:pPr>
-        <w:pStyle w:val="AckPara"/>
       </w:pPr>
       <w:r>
         <w:t>The results of our tests</w:t>
@@ -3541,6 +3336,7 @@
           <w:lang w:val="en-GB"/>
           <w14:ligatures w14:val="standard"/>
         </w:rPr>
+        <w:lastRenderedPageBreak/>
         <w:t>[</w:t>
       </w:r>
       <w:r>
@@ -4100,7 +3896,6 @@
           <w:lang w:val="en-GB"/>
           <w14:ligatures w14:val="standard"/>
         </w:rPr>
-        <w:lastRenderedPageBreak/>
         <w:t>[12]</w:t>
       </w:r>
       <w:r>
@@ -13637,7 +13432,7 @@
 </file>
 
 <file path=customXml/itemProps2.xml><?xml version="1.0" encoding="utf-8"?>
-<ds:datastoreItem xmlns:ds="http://schemas.openxmlformats.org/officeDocument/2006/customXml" ds:itemID="{C955DB86-9439-425B-8AB1-569020F3233D}">
+<ds:datastoreItem xmlns:ds="http://schemas.openxmlformats.org/officeDocument/2006/customXml" ds:itemID="{6AF0A61A-B919-48C5-AAC6-324278B00D1C}">
   <ds:schemaRefs>
     <ds:schemaRef ds:uri="http://schemas.openxmlformats.org/officeDocument/2006/bibliography"/>
   </ds:schemaRefs>

</xml_diff>

<commit_message>
Addedd plot for kNN-GooglePlay dataset
</commit_message>
<xml_diff>
--- a/ML1819--task-101--team-02.docx
+++ b/ML1819--task-101--team-02.docx
@@ -2452,13 +2452,7 @@
         <w:rPr>
           <w:lang w:val="en-US"/>
         </w:rPr>
-        <w:t>For kNN,</w:t>
-      </w:r>
-      <w:r>
-        <w:rPr>
-          <w:lang w:val="en-US"/>
-        </w:rPr>
-        <w:t xml:space="preserve"> </w:t>
+        <w:t xml:space="preserve">For kNN, </w:t>
       </w:r>
       <w:r>
         <w:rPr>
@@ -2522,192 +2516,116 @@
         <w:rPr>
           <w:lang w:val="en-US"/>
         </w:rPr>
+        <w:t>. Figure 3 shows the c</w:t>
+      </w:r>
+      <w:r>
+        <w:rPr>
+          <w:lang w:val="en-US"/>
+        </w:rPr>
+        <w:t>orrelation between the selected features</w:t>
+      </w:r>
+      <w:r>
+        <w:rPr>
+          <w:lang w:val="en-US"/>
+        </w:rPr>
         <w:t>.</w:t>
       </w:r>
     </w:p>
     <w:p>
       <w:pPr>
         <w:pStyle w:val="AckPara"/>
-        <w:rPr>
-          <w:i/>
-        </w:rPr>
-      </w:pPr>
+        <w:jc w:val="center"/>
+        <w:rPr>
+          <w:lang w:val="en-US"/>
+        </w:rPr>
+      </w:pPr>
+      <w:r>
+        <w:rPr>
+          <w:noProof/>
+          <w:lang w:val="en-US"/>
+        </w:rPr>
+        <w:drawing>
+          <wp:inline distT="0" distB="0" distL="0" distR="0" wp14:anchorId="5443EFDF" wp14:editId="4D561082">
+            <wp:extent cx="2780665" cy="2209800"/>
+            <wp:effectExtent l="0" t="0" r="635" b="0"/>
+            <wp:docPr id="7" name="Picture 7" descr="E:\MyTrinity\NewML\ML1819--task-101--team-02\dataset.visualizations\googleplay\heatmap.png"/>
+            <wp:cNvGraphicFramePr>
+              <a:graphicFrameLocks xmlns:a="http://schemas.openxmlformats.org/drawingml/2006/main" noChangeAspect="1"/>
+            </wp:cNvGraphicFramePr>
+            <a:graphic xmlns:a="http://schemas.openxmlformats.org/drawingml/2006/main">
+              <a:graphicData uri="http://schemas.openxmlformats.org/drawingml/2006/picture">
+                <pic:pic xmlns:pic="http://schemas.openxmlformats.org/drawingml/2006/picture">
+                  <pic:nvPicPr>
+                    <pic:cNvPr id="0" name="Picture 1" descr="E:\MyTrinity\NewML\ML1819--task-101--team-02\dataset.visualizations\googleplay\heatmap.png"/>
+                    <pic:cNvPicPr>
+                      <a:picLocks noChangeAspect="1" noChangeArrowheads="1"/>
+                    </pic:cNvPicPr>
+                  </pic:nvPicPr>
+                  <pic:blipFill>
+                    <a:blip r:embed="rId20">
+                      <a:extLst>
+                        <a:ext uri="{28A0092B-C50C-407E-A947-70E740481C1C}">
+                          <a14:useLocalDpi xmlns:a14="http://schemas.microsoft.com/office/drawing/2010/main" val="0"/>
+                        </a:ext>
+                      </a:extLst>
+                    </a:blip>
+                    <a:srcRect/>
+                    <a:stretch>
+                      <a:fillRect/>
+                    </a:stretch>
+                  </pic:blipFill>
+                  <pic:spPr bwMode="auto">
+                    <a:xfrm>
+                      <a:off x="0" y="0"/>
+                      <a:ext cx="2787139" cy="2214945"/>
+                    </a:xfrm>
+                    <a:prstGeom prst="rect">
+                      <a:avLst/>
+                    </a:prstGeom>
+                    <a:noFill/>
+                    <a:ln>
+                      <a:noFill/>
+                    </a:ln>
+                  </pic:spPr>
+                </pic:pic>
+              </a:graphicData>
+            </a:graphic>
+          </wp:inline>
+        </w:drawing>
+      </w:r>
     </w:p>
     <w:p>
       <w:pPr>
         <w:pStyle w:val="AckPara"/>
         <w:rPr>
-          <w:i/>
-        </w:rPr>
-      </w:pPr>
-      <w:r>
-        <w:rPr>
-          <w:i/>
-        </w:rPr>
-        <w:t>i</w:t>
-      </w:r>
-      <w:r>
-        <w:rPr>
-          <w:i/>
-        </w:rPr>
-        <w:t>i) Car Insurance Cold Calls</w:t>
+          <w:lang w:val="en-US"/>
+        </w:rPr>
+      </w:pPr>
+      <w:r>
+        <w:rPr>
+          <w:lang w:val="en-US"/>
+        </w:rPr>
+        <w:t xml:space="preserve">Figure 3: </w:t>
+      </w:r>
+      <w:r>
+        <w:rPr>
+          <w:lang w:val="en-US"/>
+        </w:rPr>
+        <w:t>Correlation between the selected features</w:t>
+      </w:r>
+      <w:r>
+        <w:rPr>
+          <w:lang w:val="en-US"/>
+        </w:rPr>
+        <w:t xml:space="preserve"> of Google play dataset</w:t>
       </w:r>
     </w:p>
     <w:p>
       <w:pPr>
         <w:pStyle w:val="AckPara"/>
         <w:rPr>
-          <w:lang w:val="en-US"/>
-        </w:rPr>
-      </w:pPr>
-    </w:p>
-    <w:p>
-      <w:pPr>
-        <w:pStyle w:val="AckPara"/>
-        <w:rPr>
-          <w:lang w:val="en-US"/>
-        </w:rPr>
-      </w:pPr>
-    </w:p>
-    <w:p>
-      <w:pPr>
-        <w:pStyle w:val="AckPara"/>
-        <w:rPr>
-          <w:lang w:val="en-US"/>
-        </w:rPr>
-      </w:pPr>
-      <w:r>
-        <w:rPr>
-          <w:lang w:val="en-US"/>
-        </w:rPr>
-        <w:t xml:space="preserve">Feature selection was done by manually </w:t>
-      </w:r>
-      <w:r>
-        <w:rPr>
-          <w:lang w:val="en-US"/>
-        </w:rPr>
-        <w:t>scanning</w:t>
-      </w:r>
-      <w:r>
-        <w:rPr>
-          <w:lang w:val="en-US"/>
-        </w:rPr>
-        <w:t xml:space="preserve"> the dataset</w:t>
-      </w:r>
-      <w:r>
-        <w:rPr>
-          <w:lang w:val="en-US"/>
-        </w:rPr>
-        <w:t>s</w:t>
-      </w:r>
-      <w:r>
-        <w:rPr>
-          <w:lang w:val="en-US"/>
-        </w:rPr>
-        <w:t xml:space="preserve"> and reasoning about which features are well-suited for the given model and features that were skewed or sparse were </w:t>
-      </w:r>
-      <w:r>
-        <w:rPr>
-          <w:lang w:val="en-US"/>
-        </w:rPr>
-        <w:t>dropped</w:t>
-      </w:r>
-      <w:r>
-        <w:rPr>
-          <w:lang w:val="en-US"/>
-        </w:rPr>
-        <w:t>.</w:t>
-      </w:r>
-    </w:p>
-    <w:p>
-      <w:pPr>
-        <w:pStyle w:val="AckHead"/>
-      </w:pPr>
-      <w:r>
-        <w:rPr>
-          <w:rStyle w:val="Label"/>
-          <w:lang w:val="en-GB"/>
-          <w14:ligatures w14:val="standard"/>
-        </w:rPr>
-        <w:t>3</w:t>
-      </w:r>
-      <w:r>
-        <w:rPr>
-          <w:rStyle w:val="Label"/>
-          <w:lang w:val="en-GB"/>
-          <w14:ligatures w14:val="standard"/>
-        </w:rPr>
-        <w:t>.</w:t>
-      </w:r>
-      <w:r>
-        <w:rPr>
-          <w:rStyle w:val="Label"/>
-          <w:lang w:val="en-GB"/>
-          <w14:ligatures w14:val="standard"/>
-        </w:rPr>
-        <w:t>6</w:t>
-      </w:r>
-      <w:r>
-        <w:rPr>
-          <w14:ligatures w14:val="standard"/>
-        </w:rPr>
-        <w:t> </w:t>
-      </w:r>
-      <w:r>
-        <w:t>Cross validation</w:t>
-      </w:r>
-    </w:p>
-    <w:p>
-      <w:pPr>
-        <w:pStyle w:val="AckPara"/>
-      </w:pPr>
-      <w:r>
-        <w:t>While Weka provides an in-built option to cross-validat</w:t>
-      </w:r>
-      <w:r>
-        <w:t>ion</w:t>
-      </w:r>
-      <w:r>
-        <w:t>, thereby making splitting of data and configuration of CV parameters internal, sklearn requires to explicit configur</w:t>
-      </w:r>
-      <w:r>
-        <w:t>ation of</w:t>
-      </w:r>
-      <w:r>
-        <w:t xml:space="preserve"> kFold validation with a split dataset. TensorFlow does not directly deal with any of these aspects. For TensorFlow and sklearn, we used sklearn’s kFold validation with default parameters while using a random-indexed splitting between train data and test data, keeping a ratio of 7:3.</w:t>
-      </w:r>
-    </w:p>
-    <w:p>
-      <w:pPr>
-        <w:pStyle w:val="AckHead"/>
-        <w:rPr>
-          <w:lang w:val="en-GB"/>
-        </w:rPr>
-      </w:pPr>
-      <w:r>
-        <w:rPr>
-          <w:rStyle w:val="Label"/>
-          <w:lang w:val="en-GB"/>
-          <w14:ligatures w14:val="standard"/>
-        </w:rPr>
-        <w:t>4</w:t>
-      </w:r>
-      <w:r>
-        <w:rPr>
-          <w:lang w:val="en-GB"/>
-        </w:rPr>
-        <w:t> </w:t>
-      </w:r>
-      <w:r>
-        <w:rPr>
-          <w:lang w:val="en-GB"/>
-        </w:rPr>
-        <w:t>RESULTS &amp; DISCUSSION</w:t>
-      </w:r>
-    </w:p>
-    <w:p>
-      <w:pPr>
-        <w:pStyle w:val="AckPara"/>
+          <w:i/>
+        </w:rPr>
       </w:pPr>
       <w:bookmarkStart w:id="1" w:name="_GoBack"/>
       <w:bookmarkEnd w:id="1"/>
@@ -2715,129 +2633,306 @@
     <w:p>
       <w:pPr>
         <w:pStyle w:val="AckPara"/>
-      </w:pPr>
-      <w:r>
-        <w:t>The results of our tests</w:t>
-      </w:r>
-      <w:r>
-        <w:t>,</w:t>
-      </w:r>
-      <w:r>
-        <w:t xml:space="preserve"> </w:t>
-      </w:r>
-      <w:r>
-        <w:t xml:space="preserve">represented by </w:t>
-      </w:r>
-      <w:r>
-        <w:t>F</w:t>
-      </w:r>
-      <w:r>
-        <w:t>ig</w:t>
-      </w:r>
-      <w:r>
-        <w:t>.</w:t>
-      </w:r>
-      <w:r>
-        <w:t xml:space="preserve"> 1</w:t>
-      </w:r>
-      <w:r>
-        <w:t xml:space="preserve">, </w:t>
-      </w:r>
-      <w:r>
-        <w:t>indicate that using default parameters, the chosen libraries implement the chosen algorithms more or less at par with each other</w:t>
-      </w:r>
-      <w:r>
-        <w:t>.</w:t>
+        <w:rPr>
+          <w:i/>
+        </w:rPr>
+      </w:pPr>
+      <w:r>
+        <w:rPr>
+          <w:i/>
+        </w:rPr>
+        <w:t>i</w:t>
+      </w:r>
+      <w:r>
+        <w:rPr>
+          <w:i/>
+        </w:rPr>
+        <w:t>i) Car Insurance Cold Calls</w:t>
       </w:r>
     </w:p>
     <w:p>
       <w:pPr>
         <w:pStyle w:val="AckPara"/>
-      </w:pPr>
-      <w:r>
-        <w:t>For linear regression, as seen in Fig. 1a, RMSE (Root mean squared error) was about 0.51 for both TensorFlow and Weka while only marginally higher at about 0.52 for sklearn. The lower the RMSE the better.</w:t>
-      </w:r>
+        <w:rPr>
+          <w:lang w:val="en-US"/>
+        </w:rPr>
+      </w:pPr>
     </w:p>
     <w:p>
       <w:pPr>
         <w:pStyle w:val="AckPara"/>
-      </w:pPr>
-      <w:r>
-        <w:t>In case of SVM, we chose accuracy as the metric to report given that SVM results are binary and comparing MSE or RSME doesn’t make sense.</w:t>
-      </w:r>
-      <w:r>
-        <w:t xml:space="preserve"> Here, accuracy is defined as the number of correctly predicted outcomes over the total number of predictions.</w:t>
-      </w:r>
-      <w:r>
-        <w:t xml:space="preserve"> Fig. 1b shows that </w:t>
-      </w:r>
-      <w:r>
-        <w:t>a</w:t>
-      </w:r>
-      <w:r>
-        <w:t>ccuracy stood at about 0.57 for sklearn and Weka while TensorFlow performed relatively poorly at 0.43. Accuracy is better when higher.</w:t>
-      </w:r>
+        <w:rPr>
+          <w:lang w:val="en-US"/>
+        </w:rPr>
+      </w:pPr>
     </w:p>
     <w:p>
       <w:pPr>
         <w:pStyle w:val="AckPara"/>
-      </w:pPr>
-      <w:r>
-        <w:t>Finally, for kNN, we again chose RMSE to represent performance and from Fig. 1c, it</w:t>
-      </w:r>
-      <w:r>
-        <w:t>’</w:t>
-      </w:r>
-      <w:r>
-        <w:t>s apparent that there isn’t much difference as RMSE was about 1.8 for sklearn and TensorFlow, while a tad lower at 1.78 for Weka.</w:t>
+        <w:rPr>
+          <w:lang w:val="en-US"/>
+        </w:rPr>
+      </w:pPr>
+      <w:r>
+        <w:rPr>
+          <w:lang w:val="en-US"/>
+        </w:rPr>
+        <w:t xml:space="preserve">Feature selection was done by manually </w:t>
+      </w:r>
+      <w:r>
+        <w:rPr>
+          <w:lang w:val="en-US"/>
+        </w:rPr>
+        <w:t>scanning</w:t>
+      </w:r>
+      <w:r>
+        <w:rPr>
+          <w:lang w:val="en-US"/>
+        </w:rPr>
+        <w:t xml:space="preserve"> the dataset</w:t>
+      </w:r>
+      <w:r>
+        <w:rPr>
+          <w:lang w:val="en-US"/>
+        </w:rPr>
+        <w:t>s</w:t>
+      </w:r>
+      <w:r>
+        <w:rPr>
+          <w:lang w:val="en-US"/>
+        </w:rPr>
+        <w:t xml:space="preserve"> and reasoning about which features are well-suited for the given model and features that were skewed or sparse were </w:t>
+      </w:r>
+      <w:r>
+        <w:rPr>
+          <w:lang w:val="en-US"/>
+        </w:rPr>
+        <w:t>dropped</w:t>
+      </w:r>
+      <w:r>
+        <w:rPr>
+          <w:lang w:val="en-US"/>
+        </w:rPr>
+        <w:t>.</w:t>
       </w:r>
     </w:p>
     <w:p>
       <w:pPr>
-        <w:pStyle w:val="AckPara"/>
-      </w:pPr>
-      <w:r>
-        <w:t xml:space="preserve">The overall low difference in results seems to suggest that the three implementations are more or less consistent with minor differences. It may be noted that the difference in the level of abstraction also effects how the tests are carried out. </w:t>
-      </w:r>
-      <w:r>
-        <w:t>To test Weka, the algorithms were implemented in Java code and also verified the results with Weka’s own GUI, which hides implementation details</w:t>
-      </w:r>
-      <w:r>
-        <w:t>. Sklearn exposes an easy API through which we can configure the model and execute it on our data. TensorFlow allows much more flexibility as it provides building blocks for defining the model and executing it on the given primitives.</w:t>
+        <w:pStyle w:val="AckHead"/>
+      </w:pPr>
+      <w:r>
+        <w:rPr>
+          <w:rStyle w:val="Label"/>
+          <w:lang w:val="en-GB"/>
+          <w14:ligatures w14:val="standard"/>
+        </w:rPr>
+        <w:t>3</w:t>
+      </w:r>
+      <w:r>
+        <w:rPr>
+          <w:rStyle w:val="Label"/>
+          <w:lang w:val="en-GB"/>
+          <w14:ligatures w14:val="standard"/>
+        </w:rPr>
+        <w:t>.</w:t>
+      </w:r>
+      <w:r>
+        <w:rPr>
+          <w:rStyle w:val="Label"/>
+          <w:lang w:val="en-GB"/>
+          <w14:ligatures w14:val="standard"/>
+        </w:rPr>
+        <w:t>6</w:t>
+      </w:r>
+      <w:r>
+        <w:rPr>
+          <w14:ligatures w14:val="standard"/>
+        </w:rPr>
+        <w:t> </w:t>
+      </w:r>
+      <w:r>
+        <w:t>Cross validation</w:t>
       </w:r>
     </w:p>
     <w:p>
       <w:pPr>
-        <w:pStyle w:val="AckHead"/>
-        <w:rPr>
-          <w:lang w:val="en-GB"/>
-        </w:rPr>
-      </w:pPr>
-      <w:r>
-        <w:rPr>
-          <w:rStyle w:val="Label"/>
-          <w:lang w:val="en-GB"/>
-          <w14:ligatures w14:val="standard"/>
-        </w:rPr>
-        <w:t>5</w:t>
-      </w:r>
-      <w:r>
-        <w:rPr>
-          <w:lang w:val="en-GB"/>
-        </w:rPr>
-        <w:t> </w:t>
-      </w:r>
-      <w:r>
-        <w:rPr>
-          <w:lang w:val="en-GB"/>
-        </w:rPr>
-        <w:t>LIMITATIONS &amp; OUTLOOK</w:t>
+        <w:pStyle w:val="AckPara"/>
+      </w:pPr>
+      <w:r>
+        <w:t>While Weka provides an in-built option to cross-validat</w:t>
+      </w:r>
+      <w:r>
+        <w:t>ion</w:t>
+      </w:r>
+      <w:r>
+        <w:t>, thereby making splitting of data and configuration of CV parameters internal, sklearn requires to explicit configur</w:t>
+      </w:r>
+      <w:r>
+        <w:t>ation of</w:t>
+      </w:r>
+      <w:r>
+        <w:t xml:space="preserve"> kFold validation with a split dataset. TensorFlow does not directly deal with any of these aspects. For TensorFlow and sklearn, we used sklearn’s kFold validation with default parameters while using a random-indexed splitting between train data and test data, keeping a ratio of 7:3.</w:t>
       </w:r>
     </w:p>
     <w:p>
       <w:pPr>
+        <w:pStyle w:val="AckHead"/>
+        <w:rPr>
+          <w:lang w:val="en-GB"/>
+        </w:rPr>
+      </w:pPr>
+      <w:r>
+        <w:rPr>
+          <w:rStyle w:val="Label"/>
+          <w:lang w:val="en-GB"/>
+          <w14:ligatures w14:val="standard"/>
+        </w:rPr>
+        <w:t>4</w:t>
+      </w:r>
+      <w:r>
+        <w:rPr>
+          <w:lang w:val="en-GB"/>
+        </w:rPr>
+        <w:t> </w:t>
+      </w:r>
+      <w:r>
+        <w:rPr>
+          <w:lang w:val="en-GB"/>
+        </w:rPr>
+        <w:t>RESULTS &amp; DISCUSSION</w:t>
+      </w:r>
+    </w:p>
+    <w:p>
+      <w:pPr>
         <w:pStyle w:val="AckPara"/>
       </w:pPr>
+    </w:p>
+    <w:p>
+      <w:pPr>
+        <w:pStyle w:val="AckPara"/>
+      </w:pPr>
+      <w:r>
+        <w:t>The results of our tests</w:t>
+      </w:r>
+      <w:r>
+        <w:t>,</w:t>
+      </w:r>
+      <w:r>
+        <w:t xml:space="preserve"> </w:t>
+      </w:r>
+      <w:r>
+        <w:t xml:space="preserve">represented by </w:t>
+      </w:r>
+      <w:r>
+        <w:t>F</w:t>
+      </w:r>
+      <w:r>
+        <w:t>ig</w:t>
+      </w:r>
+      <w:r>
+        <w:t>.</w:t>
+      </w:r>
+      <w:r>
+        <w:t xml:space="preserve"> 1</w:t>
+      </w:r>
+      <w:r>
+        <w:t xml:space="preserve">, </w:t>
+      </w:r>
+      <w:r>
+        <w:t>indicate that using default parameters, the chosen libraries implement the chosen algorithms more or less at par with each other</w:t>
+      </w:r>
+      <w:r>
+        <w:t>.</w:t>
+      </w:r>
+    </w:p>
+    <w:p>
+      <w:pPr>
+        <w:pStyle w:val="AckPara"/>
+      </w:pPr>
+      <w:r>
+        <w:t>For linear regression, as seen in Fig. 1a, RMSE (Root mean squared error) was about 0.51 for both TensorFlow and Weka while only marginally higher at about 0.52 for sklearn. The lower the RMSE the better.</w:t>
+      </w:r>
+    </w:p>
+    <w:p>
+      <w:pPr>
+        <w:pStyle w:val="AckPara"/>
+      </w:pPr>
+      <w:r>
+        <w:t>In case of SVM, we chose accuracy as the metric to report given that SVM results are binary and comparing MSE or RSME doesn’t make sense.</w:t>
+      </w:r>
+      <w:r>
+        <w:t xml:space="preserve"> Here, accuracy is defined as the number of correctly predicted outcomes over the total number of predictions.</w:t>
+      </w:r>
+      <w:r>
+        <w:t xml:space="preserve"> Fig. 1b shows that </w:t>
+      </w:r>
+      <w:r>
+        <w:t>a</w:t>
+      </w:r>
+      <w:r>
+        <w:t>ccuracy stood at about 0.57 for sklearn and Weka while TensorFlow performed relatively poorly at 0.43. Accuracy is better when higher.</w:t>
+      </w:r>
+    </w:p>
+    <w:p>
+      <w:pPr>
+        <w:pStyle w:val="AckPara"/>
+      </w:pPr>
+      <w:r>
+        <w:t>Finally, for kNN, we again chose RMSE to represent performance and from Fig. 1c, it</w:t>
+      </w:r>
+      <w:r>
+        <w:t>’</w:t>
+      </w:r>
+      <w:r>
+        <w:t>s apparent that there isn’t much difference as RMSE was about 1.8 for sklearn and TensorFlow, while a tad lower at 1.78 for Weka.</w:t>
+      </w:r>
+    </w:p>
+    <w:p>
+      <w:pPr>
+        <w:pStyle w:val="AckPara"/>
+      </w:pPr>
+      <w:r>
+        <w:t xml:space="preserve">The overall low difference in results seems to suggest that the three implementations are more or less consistent with minor differences. It may be noted that the difference in the level of abstraction also effects how the tests are carried out. </w:t>
+      </w:r>
+      <w:r>
+        <w:t>To test Weka, the algorithms were implemented in Java code and also verified the results with Weka’s own GUI, which hides implementation details</w:t>
+      </w:r>
+      <w:r>
+        <w:t>. Sklearn exposes an easy API through which we can configure the model and execute it on our data. TensorFlow allows much more flexibility as it provides building blocks for defining the model and executing it on the given primitives.</w:t>
+      </w:r>
+    </w:p>
+    <w:p>
+      <w:pPr>
+        <w:pStyle w:val="AckHead"/>
+        <w:rPr>
+          <w:lang w:val="en-GB"/>
+        </w:rPr>
+      </w:pPr>
+      <w:r>
+        <w:rPr>
+          <w:rStyle w:val="Label"/>
+          <w:lang w:val="en-GB"/>
+          <w14:ligatures w14:val="standard"/>
+        </w:rPr>
+        <w:t>5</w:t>
+      </w:r>
+      <w:r>
+        <w:rPr>
+          <w:lang w:val="en-GB"/>
+        </w:rPr>
+        <w:t> </w:t>
+      </w:r>
+      <w:r>
+        <w:rPr>
+          <w:lang w:val="en-GB"/>
+        </w:rPr>
+        <w:t>LIMITATIONS &amp; OUTLOOK</w:t>
+      </w:r>
+    </w:p>
+    <w:p>
+      <w:pPr>
+        <w:pStyle w:val="AckPara"/>
+      </w:pPr>
       <w:r>
         <w:t>While the experiment conducted</w:t>
       </w:r>
@@ -2869,7 +2964,11 @@
         <w:t xml:space="preserve"> means a comprehensive analysis. Metrics such as training speed haven’t been considered, and more sophisticated algorithms haven’t been tested.</w:t>
       </w:r>
       <w:r>
-        <w:t xml:space="preserve"> Further, frameworks like Apache Spark’s MLib </w:t>
+        <w:t xml:space="preserve"> Further, frameworks like Apache </w:t>
+      </w:r>
+      <w:r>
+        <w:lastRenderedPageBreak/>
+        <w:t xml:space="preserve">Spark’s MLib </w:t>
       </w:r>
       <w:r>
         <w:t xml:space="preserve">[7] </w:t>
@@ -3336,7 +3435,6 @@
           <w:lang w:val="en-GB"/>
           <w14:ligatures w14:val="standard"/>
         </w:rPr>
-        <w:lastRenderedPageBreak/>
         <w:t>[</w:t>
       </w:r>
       <w:r>
@@ -13432,7 +13530,7 @@
 </file>
 
 <file path=customXml/itemProps2.xml><?xml version="1.0" encoding="utf-8"?>
-<ds:datastoreItem xmlns:ds="http://schemas.openxmlformats.org/officeDocument/2006/customXml" ds:itemID="{6AF0A61A-B919-48C5-AAC6-324278B00D1C}">
+<ds:datastoreItem xmlns:ds="http://schemas.openxmlformats.org/officeDocument/2006/customXml" ds:itemID="{0EEF9CB1-CFEA-4359-9C70-39456D300E0F}">
   <ds:schemaRefs>
     <ds:schemaRef ds:uri="http://schemas.openxmlformats.org/officeDocument/2006/bibliography"/>
   </ds:schemaRefs>

</xml_diff>

<commit_message>
Added plot for LR-carInsurance
</commit_message>
<xml_diff>
--- a/ML1819--task-101--team-02.docx
+++ b/ML1819--task-101--team-02.docx
@@ -2597,6 +2597,7 @@
     <w:p>
       <w:pPr>
         <w:pStyle w:val="AckPara"/>
+        <w:spacing w:after="240"/>
         <w:rPr>
           <w:lang w:val="en-US"/>
         </w:rPr>
@@ -2617,7 +2618,15 @@
         <w:rPr>
           <w:lang w:val="en-US"/>
         </w:rPr>
-        <w:t xml:space="preserve"> of Google play dataset</w:t>
+        <w:t xml:space="preserve"> of Google play datas</w:t>
+      </w:r>
+      <w:bookmarkStart w:id="1" w:name="_GoBack"/>
+      <w:bookmarkEnd w:id="1"/>
+      <w:r>
+        <w:rPr>
+          <w:lang w:val="en-US"/>
+        </w:rPr>
+        <w:t>et</w:t>
       </w:r>
     </w:p>
     <w:p>
@@ -2627,36 +2636,121 @@
           <w:i/>
         </w:rPr>
       </w:pPr>
-      <w:bookmarkStart w:id="1" w:name="_GoBack"/>
-      <w:bookmarkEnd w:id="1"/>
+      <w:r>
+        <w:rPr>
+          <w:i/>
+        </w:rPr>
+        <w:t>i</w:t>
+      </w:r>
+      <w:r>
+        <w:rPr>
+          <w:i/>
+        </w:rPr>
+        <w:t>i) Car Insurance Cold Calls</w:t>
+      </w:r>
     </w:p>
     <w:p>
       <w:pPr>
         <w:pStyle w:val="AckPara"/>
         <w:rPr>
+          <w:lang w:val="en-US"/>
+        </w:rPr>
+      </w:pPr>
+      <w:r>
+        <w:rPr>
+          <w:lang w:val="en-US"/>
+        </w:rPr>
+        <w:t xml:space="preserve">For Linear Regression, the feature </w:t>
+      </w:r>
+      <w:r>
+        <w:rPr>
           <w:i/>
-        </w:rPr>
-      </w:pPr>
+          <w:lang w:val="en-US"/>
+        </w:rPr>
+        <w:t>NoOfContacts</w:t>
+      </w:r>
+      <w:r>
+        <w:rPr>
+          <w:lang w:val="en-US"/>
+        </w:rPr>
+        <w:t xml:space="preserve"> was used to predict </w:t>
+      </w:r>
       <w:r>
         <w:rPr>
           <w:i/>
-        </w:rPr>
-        <w:t>i</w:t>
-      </w:r>
-      <w:r>
-        <w:rPr>
-          <w:i/>
-        </w:rPr>
-        <w:t>i) Car Insurance Cold Calls</w:t>
+          <w:lang w:val="en-US"/>
+        </w:rPr>
+        <w:t>LastContactDay</w:t>
+      </w:r>
+      <w:r>
+        <w:rPr>
+          <w:lang w:val="en-US"/>
+        </w:rPr>
+        <w:t xml:space="preserve"> (Figure 4)</w:t>
       </w:r>
     </w:p>
     <w:p>
       <w:pPr>
         <w:pStyle w:val="AckPara"/>
+        <w:jc w:val="center"/>
         <w:rPr>
           <w:lang w:val="en-US"/>
         </w:rPr>
       </w:pPr>
+      <w:r>
+        <w:rPr>
+          <w:noProof/>
+          <w:lang w:val="en-US"/>
+        </w:rPr>
+        <w:drawing>
+          <wp:inline distT="0" distB="0" distL="0" distR="0" wp14:anchorId="2A87A596" wp14:editId="30E82902">
+            <wp:extent cx="2314575" cy="2314575"/>
+            <wp:effectExtent l="0" t="0" r="9525" b="9525"/>
+            <wp:docPr id="9" name="Picture 9" descr="E:\MyTrinity\NewML\ML1819--task-101--team-02\dataset.visualizations\carinsurance\noofcontacts-lastcontactday.png"/>
+            <wp:cNvGraphicFramePr>
+              <a:graphicFrameLocks xmlns:a="http://schemas.openxmlformats.org/drawingml/2006/main" noChangeAspect="1"/>
+            </wp:cNvGraphicFramePr>
+            <a:graphic xmlns:a="http://schemas.openxmlformats.org/drawingml/2006/main">
+              <a:graphicData uri="http://schemas.openxmlformats.org/drawingml/2006/picture">
+                <pic:pic xmlns:pic="http://schemas.openxmlformats.org/drawingml/2006/picture">
+                  <pic:nvPicPr>
+                    <pic:cNvPr id="0" name="Picture 5" descr="E:\MyTrinity\NewML\ML1819--task-101--team-02\dataset.visualizations\carinsurance\noofcontacts-lastcontactday.png"/>
+                    <pic:cNvPicPr>
+                      <a:picLocks noChangeAspect="1" noChangeArrowheads="1"/>
+                    </pic:cNvPicPr>
+                  </pic:nvPicPr>
+                  <pic:blipFill>
+                    <a:blip r:embed="rId21">
+                      <a:extLst>
+                        <a:ext uri="{28A0092B-C50C-407E-A947-70E740481C1C}">
+                          <a14:useLocalDpi xmlns:a14="http://schemas.microsoft.com/office/drawing/2010/main" val="0"/>
+                        </a:ext>
+                      </a:extLst>
+                    </a:blip>
+                    <a:srcRect/>
+                    <a:stretch>
+                      <a:fillRect/>
+                    </a:stretch>
+                  </pic:blipFill>
+                  <pic:spPr bwMode="auto">
+                    <a:xfrm>
+                      <a:off x="0" y="0"/>
+                      <a:ext cx="2314575" cy="2314575"/>
+                    </a:xfrm>
+                    <a:prstGeom prst="rect">
+                      <a:avLst/>
+                    </a:prstGeom>
+                    <a:noFill/>
+                    <a:ln>
+                      <a:noFill/>
+                    </a:ln>
+                  </pic:spPr>
+                </pic:pic>
+              </a:graphicData>
+            </a:graphic>
+          </wp:inline>
+        </w:drawing>
+      </w:r>
     </w:p>
     <w:p>
       <w:pPr>
@@ -2665,6 +2759,12 @@
           <w:lang w:val="en-US"/>
         </w:rPr>
       </w:pPr>
+      <w:r>
+        <w:rPr>
+          <w:lang w:val="en-US"/>
+        </w:rPr>
+        <w:t>Figure 4: Plot of LastContactDay v/s NoOfContacts</w:t>
+      </w:r>
     </w:p>
     <w:p>
       <w:pPr>
@@ -2673,113 +2773,68 @@
           <w:lang w:val="en-US"/>
         </w:rPr>
       </w:pPr>
-      <w:r>
-        <w:rPr>
-          <w:lang w:val="en-US"/>
-        </w:rPr>
-        <w:t xml:space="preserve">Feature selection was done by manually </w:t>
-      </w:r>
-      <w:r>
-        <w:rPr>
-          <w:lang w:val="en-US"/>
-        </w:rPr>
-        <w:t>scanning</w:t>
-      </w:r>
-      <w:r>
-        <w:rPr>
-          <w:lang w:val="en-US"/>
-        </w:rPr>
-        <w:t xml:space="preserve"> the dataset</w:t>
-      </w:r>
-      <w:r>
-        <w:rPr>
-          <w:lang w:val="en-US"/>
-        </w:rPr>
-        <w:t>s</w:t>
-      </w:r>
-      <w:r>
-        <w:rPr>
-          <w:lang w:val="en-US"/>
-        </w:rPr>
-        <w:t xml:space="preserve"> and reasoning about which features are well-suited for the given model and features that were skewed or sparse were </w:t>
-      </w:r>
-      <w:r>
-        <w:rPr>
-          <w:lang w:val="en-US"/>
-        </w:rPr>
-        <w:t>dropped</w:t>
-      </w:r>
-      <w:r>
-        <w:rPr>
-          <w:lang w:val="en-US"/>
-        </w:rPr>
-        <w:t>.</w:t>
-      </w:r>
     </w:p>
     <w:p>
       <w:pPr>
-        <w:pStyle w:val="AckHead"/>
-      </w:pPr>
-      <w:r>
-        <w:rPr>
-          <w:rStyle w:val="Label"/>
-          <w:lang w:val="en-GB"/>
-          <w14:ligatures w14:val="standard"/>
-        </w:rPr>
-        <w:t>3</w:t>
-      </w:r>
-      <w:r>
-        <w:rPr>
-          <w:rStyle w:val="Label"/>
-          <w:lang w:val="en-GB"/>
-          <w14:ligatures w14:val="standard"/>
-        </w:rPr>
-        <w:t>.</w:t>
-      </w:r>
-      <w:r>
-        <w:rPr>
-          <w:rStyle w:val="Label"/>
-          <w:lang w:val="en-GB"/>
-          <w14:ligatures w14:val="standard"/>
-        </w:rPr>
-        <w:t>6</w:t>
-      </w:r>
-      <w:r>
-        <w:rPr>
-          <w14:ligatures w14:val="standard"/>
-        </w:rPr>
-        <w:t> </w:t>
-      </w:r>
-      <w:r>
-        <w:t>Cross validation</w:t>
-      </w:r>
+        <w:pStyle w:val="AckPara"/>
+        <w:rPr>
+          <w:lang w:val="en-US"/>
+        </w:rPr>
+      </w:pPr>
     </w:p>
     <w:p>
       <w:pPr>
         <w:pStyle w:val="AckPara"/>
-      </w:pPr>
-      <w:r>
-        <w:t>While Weka provides an in-built option to cross-validat</w:t>
-      </w:r>
-      <w:r>
-        <w:t>ion</w:t>
-      </w:r>
-      <w:r>
-        <w:t>, thereby making splitting of data and configuration of CV parameters internal, sklearn requires to explicit configur</w:t>
-      </w:r>
-      <w:r>
-        <w:t>ation of</w:t>
-      </w:r>
-      <w:r>
-        <w:t xml:space="preserve"> kFold validation with a split dataset. TensorFlow does not directly deal with any of these aspects. For TensorFlow and sklearn, we used sklearn’s kFold validation with default parameters while using a random-indexed splitting between train data and test data, keeping a ratio of 7:3.</w:t>
+        <w:rPr>
+          <w:lang w:val="en-US"/>
+        </w:rPr>
+      </w:pPr>
+      <w:r>
+        <w:rPr>
+          <w:lang w:val="en-US"/>
+        </w:rPr>
+        <w:t xml:space="preserve">Feature selection was done by manually </w:t>
+      </w:r>
+      <w:r>
+        <w:rPr>
+          <w:lang w:val="en-US"/>
+        </w:rPr>
+        <w:t>scanning</w:t>
+      </w:r>
+      <w:r>
+        <w:rPr>
+          <w:lang w:val="en-US"/>
+        </w:rPr>
+        <w:t xml:space="preserve"> the dataset</w:t>
+      </w:r>
+      <w:r>
+        <w:rPr>
+          <w:lang w:val="en-US"/>
+        </w:rPr>
+        <w:t>s</w:t>
+      </w:r>
+      <w:r>
+        <w:rPr>
+          <w:lang w:val="en-US"/>
+        </w:rPr>
+        <w:t xml:space="preserve"> and reasoning about which features are well-suited for the given model and features that were skewed or sparse were </w:t>
+      </w:r>
+      <w:r>
+        <w:rPr>
+          <w:lang w:val="en-US"/>
+        </w:rPr>
+        <w:t>dropped</w:t>
+      </w:r>
+      <w:r>
+        <w:rPr>
+          <w:lang w:val="en-US"/>
+        </w:rPr>
+        <w:t>.</w:t>
       </w:r>
     </w:p>
     <w:p>
       <w:pPr>
         <w:pStyle w:val="AckHead"/>
-        <w:rPr>
-          <w:lang w:val="en-GB"/>
-        </w:rPr>
       </w:pPr>
       <w:r>
         <w:rPr>
@@ -2787,90 +2842,123 @@
           <w:lang w:val="en-GB"/>
           <w14:ligatures w14:val="standard"/>
         </w:rPr>
-        <w:t>4</w:t>
-      </w:r>
-      <w:r>
-        <w:rPr>
-          <w:lang w:val="en-GB"/>
+        <w:t>3</w:t>
+      </w:r>
+      <w:r>
+        <w:rPr>
+          <w:rStyle w:val="Label"/>
+          <w:lang w:val="en-GB"/>
+          <w14:ligatures w14:val="standard"/>
+        </w:rPr>
+        <w:t>.</w:t>
+      </w:r>
+      <w:r>
+        <w:rPr>
+          <w:rStyle w:val="Label"/>
+          <w:lang w:val="en-GB"/>
+          <w14:ligatures w14:val="standard"/>
+        </w:rPr>
+        <w:t>6</w:t>
+      </w:r>
+      <w:r>
+        <w:rPr>
+          <w14:ligatures w14:val="standard"/>
         </w:rPr>
         <w:t> </w:t>
       </w:r>
       <w:r>
-        <w:rPr>
-          <w:lang w:val="en-GB"/>
-        </w:rPr>
-        <w:t>RESULTS &amp; DISCUSSION</w:t>
+        <w:t>Cross validation</w:t>
       </w:r>
     </w:p>
     <w:p>
       <w:pPr>
         <w:pStyle w:val="AckPara"/>
       </w:pPr>
+      <w:r>
+        <w:t>While Weka provides an in-built option to cross-validat</w:t>
+      </w:r>
+      <w:r>
+        <w:t>ion</w:t>
+      </w:r>
+      <w:r>
+        <w:t>, thereby making splitting of data and configuration of CV parameters internal, sklearn requires to explicit configur</w:t>
+      </w:r>
+      <w:r>
+        <w:t>ation of</w:t>
+      </w:r>
+      <w:r>
+        <w:t xml:space="preserve"> kFold validation with a split dataset. TensorFlow does not directly deal with any of these aspects. For TensorFlow and sklearn, we used sklearn’s kFold validation with default parameters while using a random-indexed splitting between train data and test data, keeping a ratio of 7:3.</w:t>
+      </w:r>
     </w:p>
     <w:p>
       <w:pPr>
-        <w:pStyle w:val="AckPara"/>
-      </w:pPr>
-      <w:r>
-        <w:t>The results of our tests</w:t>
-      </w:r>
-      <w:r>
-        <w:t>,</w:t>
-      </w:r>
-      <w:r>
-        <w:t xml:space="preserve"> </w:t>
-      </w:r>
-      <w:r>
-        <w:t xml:space="preserve">represented by </w:t>
-      </w:r>
-      <w:r>
-        <w:t>F</w:t>
-      </w:r>
-      <w:r>
-        <w:t>ig</w:t>
-      </w:r>
-      <w:r>
-        <w:t>.</w:t>
-      </w:r>
-      <w:r>
-        <w:t xml:space="preserve"> 1</w:t>
-      </w:r>
-      <w:r>
-        <w:t xml:space="preserve">, </w:t>
-      </w:r>
-      <w:r>
-        <w:t>indicate that using default parameters, the chosen libraries implement the chosen algorithms more or less at par with each other</w:t>
-      </w:r>
-      <w:r>
-        <w:t>.</w:t>
+        <w:pStyle w:val="AckHead"/>
+        <w:rPr>
+          <w:lang w:val="en-GB"/>
+        </w:rPr>
+      </w:pPr>
+      <w:r>
+        <w:rPr>
+          <w:rStyle w:val="Label"/>
+          <w:lang w:val="en-GB"/>
+          <w14:ligatures w14:val="standard"/>
+        </w:rPr>
+        <w:t>4</w:t>
+      </w:r>
+      <w:r>
+        <w:rPr>
+          <w:lang w:val="en-GB"/>
+        </w:rPr>
+        <w:t> </w:t>
+      </w:r>
+      <w:r>
+        <w:rPr>
+          <w:lang w:val="en-GB"/>
+        </w:rPr>
+        <w:t>RESULTS &amp; DISCUSSION</w:t>
       </w:r>
     </w:p>
     <w:p>
       <w:pPr>
         <w:pStyle w:val="AckPara"/>
       </w:pPr>
-      <w:r>
-        <w:t>For linear regression, as seen in Fig. 1a, RMSE (Root mean squared error) was about 0.51 for both TensorFlow and Weka while only marginally higher at about 0.52 for sklearn. The lower the RMSE the better.</w:t>
-      </w:r>
     </w:p>
     <w:p>
       <w:pPr>
         <w:pStyle w:val="AckPara"/>
       </w:pPr>
       <w:r>
-        <w:t>In case of SVM, we chose accuracy as the metric to report given that SVM results are binary and comparing MSE or RSME doesn’t make sense.</w:t>
-      </w:r>
-      <w:r>
-        <w:t xml:space="preserve"> Here, accuracy is defined as the number of correctly predicted outcomes over the total number of predictions.</w:t>
-      </w:r>
-      <w:r>
-        <w:t xml:space="preserve"> Fig. 1b shows that </w:t>
-      </w:r>
-      <w:r>
-        <w:t>a</w:t>
-      </w:r>
-      <w:r>
-        <w:t>ccuracy stood at about 0.57 for sklearn and Weka while TensorFlow performed relatively poorly at 0.43. Accuracy is better when higher.</w:t>
+        <w:t>The results of our tests</w:t>
+      </w:r>
+      <w:r>
+        <w:t>,</w:t>
+      </w:r>
+      <w:r>
+        <w:t xml:space="preserve"> </w:t>
+      </w:r>
+      <w:r>
+        <w:t xml:space="preserve">represented by </w:t>
+      </w:r>
+      <w:r>
+        <w:t>F</w:t>
+      </w:r>
+      <w:r>
+        <w:t>ig</w:t>
+      </w:r>
+      <w:r>
+        <w:t>.</w:t>
+      </w:r>
+      <w:r>
+        <w:t xml:space="preserve"> 1</w:t>
+      </w:r>
+      <w:r>
+        <w:t xml:space="preserve">, </w:t>
+      </w:r>
+      <w:r>
+        <w:t>indicate that using default parameters, the chosen libraries implement the chosen algorithms more or less at par with each other</w:t>
+      </w:r>
+      <w:r>
+        <w:t>.</w:t>
       </w:r>
     </w:p>
     <w:p>
@@ -2878,13 +2966,7 @@
         <w:pStyle w:val="AckPara"/>
       </w:pPr>
       <w:r>
-        <w:t>Finally, for kNN, we again chose RMSE to represent performance and from Fig. 1c, it</w:t>
-      </w:r>
-      <w:r>
-        <w:t>’</w:t>
-      </w:r>
-      <w:r>
-        <w:t>s apparent that there isn’t much difference as RMSE was about 1.8 for sklearn and TensorFlow, while a tad lower at 1.78 for Weka.</w:t>
+        <w:t>For linear regression, as seen in Fig. 1a, RMSE (Root mean squared error) was about 0.51 for both TensorFlow and Weka while only marginally higher at about 0.52 for sklearn. The lower the RMSE the better.</w:t>
       </w:r>
     </w:p>
     <w:p>
@@ -2892,41 +2974,37 @@
         <w:pStyle w:val="AckPara"/>
       </w:pPr>
       <w:r>
-        <w:t xml:space="preserve">The overall low difference in results seems to suggest that the three implementations are more or less consistent with minor differences. It may be noted that the difference in the level of abstraction also effects how the tests are carried out. </w:t>
-      </w:r>
-      <w:r>
-        <w:t>To test Weka, the algorithms were implemented in Java code and also verified the results with Weka’s own GUI, which hides implementation details</w:t>
-      </w:r>
-      <w:r>
-        <w:t>. Sklearn exposes an easy API through which we can configure the model and execute it on our data. TensorFlow allows much more flexibility as it provides building blocks for defining the model and executing it on the given primitives.</w:t>
+        <w:t>In case of SVM, we chose accuracy as the metric to report given that SVM results are binary and comparing MSE or RSME doesn’t make sense.</w:t>
+      </w:r>
+      <w:r>
+        <w:t xml:space="preserve"> Here, accuracy is defined as the number of correctly predicted outcomes over the total number of predictions.</w:t>
+      </w:r>
+      <w:r>
+        <w:t xml:space="preserve"> Fig. 1b shows that </w:t>
+      </w:r>
+      <w:r>
+        <w:t>a</w:t>
+      </w:r>
+      <w:r>
+        <w:t>ccuracy stood at about 0.57 for sklearn and Weka while TensorFlow performed relatively poorly at 0.43. Accuracy is better when higher.</w:t>
       </w:r>
     </w:p>
     <w:p>
       <w:pPr>
-        <w:pStyle w:val="AckHead"/>
-        <w:rPr>
-          <w:lang w:val="en-GB"/>
-        </w:rPr>
-      </w:pPr>
-      <w:r>
-        <w:rPr>
-          <w:rStyle w:val="Label"/>
-          <w:lang w:val="en-GB"/>
-          <w14:ligatures w14:val="standard"/>
-        </w:rPr>
-        <w:t>5</w:t>
-      </w:r>
-      <w:r>
-        <w:rPr>
-          <w:lang w:val="en-GB"/>
-        </w:rPr>
-        <w:t> </w:t>
-      </w:r>
-      <w:r>
-        <w:rPr>
-          <w:lang w:val="en-GB"/>
-        </w:rPr>
-        <w:t>LIMITATIONS &amp; OUTLOOK</w:t>
+        <w:pStyle w:val="AckPara"/>
+      </w:pPr>
+      <w:r>
+        <w:t>Finally, for kNN, we again chose RMSE to represent performance and from Fig. 1c, it</w:t>
+      </w:r>
+      <w:r>
+        <w:t>’</w:t>
+      </w:r>
+      <w:r>
+        <w:t xml:space="preserve">s apparent that there isn’t much difference as </w:t>
+      </w:r>
+      <w:r>
+        <w:lastRenderedPageBreak/>
+        <w:t>RMSE was about 1.8 for sklearn and TensorFlow, while a tad lower at 1.78 for Weka.</w:t>
       </w:r>
     </w:p>
     <w:p>
@@ -2934,6 +3012,48 @@
         <w:pStyle w:val="AckPara"/>
       </w:pPr>
       <w:r>
+        <w:t xml:space="preserve">The overall low difference in results seems to suggest that the three implementations are more or less consistent with minor differences. It may be noted that the difference in the level of abstraction also effects how the tests are carried out. </w:t>
+      </w:r>
+      <w:r>
+        <w:t>To test Weka, the algorithms were implemented in Java code and also verified the results with Weka’s own GUI, which hides implementation details</w:t>
+      </w:r>
+      <w:r>
+        <w:t>. Sklearn exposes an easy API through which we can configure the model and execute it on our data. TensorFlow allows much more flexibility as it provides building blocks for defining the model and executing it on the given primitives.</w:t>
+      </w:r>
+    </w:p>
+    <w:p>
+      <w:pPr>
+        <w:pStyle w:val="AckHead"/>
+        <w:rPr>
+          <w:lang w:val="en-GB"/>
+        </w:rPr>
+      </w:pPr>
+      <w:r>
+        <w:rPr>
+          <w:rStyle w:val="Label"/>
+          <w:lang w:val="en-GB"/>
+          <w14:ligatures w14:val="standard"/>
+        </w:rPr>
+        <w:t>5</w:t>
+      </w:r>
+      <w:r>
+        <w:rPr>
+          <w:lang w:val="en-GB"/>
+        </w:rPr>
+        <w:t> </w:t>
+      </w:r>
+      <w:r>
+        <w:rPr>
+          <w:lang w:val="en-GB"/>
+        </w:rPr>
+        <w:t>LIMITATIONS &amp; OUTLOOK</w:t>
+      </w:r>
+    </w:p>
+    <w:p>
+      <w:pPr>
+        <w:pStyle w:val="AckPara"/>
+      </w:pPr>
+      <w:r>
         <w:t>While the experiment conducted</w:t>
       </w:r>
       <w:r>
@@ -2964,11 +3084,7 @@
         <w:t xml:space="preserve"> means a comprehensive analysis. Metrics such as training speed haven’t been considered, and more sophisticated algorithms haven’t been tested.</w:t>
       </w:r>
       <w:r>
-        <w:t xml:space="preserve"> Further, frameworks like Apache </w:t>
-      </w:r>
-      <w:r>
-        <w:lastRenderedPageBreak/>
-        <w:t xml:space="preserve">Spark’s MLib </w:t>
+        <w:t xml:space="preserve"> Further, frameworks like Apache Spark’s MLib </w:t>
       </w:r>
       <w:r>
         <w:t xml:space="preserve">[7] </w:t>
@@ -4114,7 +4230,17 @@
           <w:lang w:val="en-GB"/>
           <w14:ligatures w14:val="standard"/>
         </w:rPr>
-        <w:t>Rajat Monga, Sherry Moore, Derek Murray, Chris Olah, Jonathon Shlens,</w:t>
+        <w:t xml:space="preserve">Rajat Monga, Sherry Moore, Derek </w:t>
+      </w:r>
+      <w:r>
+        <w:rPr>
+          <w:color w:val="auto"/>
+          <w:sz w:val="14"/>
+          <w:szCs w:val="14"/>
+          <w:lang w:val="en-GB"/>
+          <w14:ligatures w14:val="standard"/>
+        </w:rPr>
+        <w:t>Murray, Chris Olah, Jonathon Shlens,</w:t>
       </w:r>
       <w:r>
         <w:rPr>
@@ -13530,7 +13656,7 @@
 </file>
 
 <file path=customXml/itemProps2.xml><?xml version="1.0" encoding="utf-8"?>
-<ds:datastoreItem xmlns:ds="http://schemas.openxmlformats.org/officeDocument/2006/customXml" ds:itemID="{0EEF9CB1-CFEA-4359-9C70-39456D300E0F}">
+<ds:datastoreItem xmlns:ds="http://schemas.openxmlformats.org/officeDocument/2006/customXml" ds:itemID="{3750BF8E-BE82-4524-AD62-3DB1FB183BB2}">
   <ds:schemaRefs>
     <ds:schemaRef ds:uri="http://schemas.openxmlformats.org/officeDocument/2006/bibliography"/>
   </ds:schemaRefs>

</xml_diff>

<commit_message>
Added plot for SVM-carInsurance dataset
</commit_message>
<xml_diff>
--- a/ML1819--task-101--team-02.docx
+++ b/ML1819--task-101--team-02.docx
@@ -2618,15 +2618,7 @@
         <w:rPr>
           <w:lang w:val="en-US"/>
         </w:rPr>
-        <w:t xml:space="preserve"> of Google play datas</w:t>
-      </w:r>
-      <w:bookmarkStart w:id="1" w:name="_GoBack"/>
-      <w:bookmarkEnd w:id="1"/>
-      <w:r>
-        <w:rPr>
-          <w:lang w:val="en-US"/>
-        </w:rPr>
-        <w:t>et</w:t>
+        <w:t xml:space="preserve"> of Google play dataset</w:t>
       </w:r>
     </w:p>
     <w:p>
@@ -2755,6 +2747,7 @@
     <w:p>
       <w:pPr>
         <w:pStyle w:val="AckPara"/>
+        <w:spacing w:after="240"/>
         <w:rPr>
           <w:lang w:val="en-US"/>
         </w:rPr>
@@ -2763,7 +2756,15 @@
         <w:rPr>
           <w:lang w:val="en-US"/>
         </w:rPr>
-        <w:t>Figure 4: Plot of LastContactDay v/s NoOfContacts</w:t>
+        <w:t>Figure 4: Plot of LastContactDay v/s No</w:t>
+      </w:r>
+      <w:bookmarkStart w:id="1" w:name="_GoBack"/>
+      <w:bookmarkEnd w:id="1"/>
+      <w:r>
+        <w:rPr>
+          <w:lang w:val="en-US"/>
+        </w:rPr>
+        <w:t>OfContacts</w:t>
       </w:r>
     </w:p>
     <w:p>
@@ -2773,14 +2774,101 @@
           <w:lang w:val="en-US"/>
         </w:rPr>
       </w:pPr>
+      <w:r>
+        <w:rPr>
+          <w:lang w:val="en-US"/>
+        </w:rPr>
+        <w:t xml:space="preserve">For SVM, </w:t>
+      </w:r>
+      <w:r>
+        <w:rPr>
+          <w:i/>
+          <w:lang w:val="en-US"/>
+        </w:rPr>
+        <w:t>Balance</w:t>
+      </w:r>
+      <w:r>
+        <w:rPr>
+          <w:lang w:val="en-US"/>
+        </w:rPr>
+        <w:t xml:space="preserve"> was used to predict </w:t>
+      </w:r>
+      <w:r>
+        <w:rPr>
+          <w:i/>
+          <w:lang w:val="en-US"/>
+        </w:rPr>
+        <w:t>CarLoan</w:t>
+      </w:r>
+      <w:r>
+        <w:rPr>
+          <w:lang w:val="en-US"/>
+        </w:rPr>
+        <w:t xml:space="preserve"> (Figure 5)</w:t>
+      </w:r>
     </w:p>
     <w:p>
       <w:pPr>
         <w:pStyle w:val="AckPara"/>
+        <w:jc w:val="center"/>
         <w:rPr>
           <w:lang w:val="en-US"/>
         </w:rPr>
       </w:pPr>
+      <w:r>
+        <w:rPr>
+          <w:noProof/>
+          <w:lang w:val="en-US"/>
+        </w:rPr>
+        <w:drawing>
+          <wp:inline distT="0" distB="0" distL="0" distR="0" wp14:anchorId="21DBCD1E" wp14:editId="0858BD5C">
+            <wp:extent cx="2390775" cy="2390775"/>
+            <wp:effectExtent l="0" t="0" r="9525" b="9525"/>
+            <wp:docPr id="8" name="Picture 8" descr="E:\MyTrinity\NewML\ML1819--task-101--team-02\dataset.visualizations\carinsurance\carloan-balance.png"/>
+            <wp:cNvGraphicFramePr>
+              <a:graphicFrameLocks xmlns:a="http://schemas.openxmlformats.org/drawingml/2006/main" noChangeAspect="1"/>
+            </wp:cNvGraphicFramePr>
+            <a:graphic xmlns:a="http://schemas.openxmlformats.org/drawingml/2006/main">
+              <a:graphicData uri="http://schemas.openxmlformats.org/drawingml/2006/picture">
+                <pic:pic xmlns:pic="http://schemas.openxmlformats.org/drawingml/2006/picture">
+                  <pic:nvPicPr>
+                    <pic:cNvPr id="0" name="Picture 4" descr="E:\MyTrinity\NewML\ML1819--task-101--team-02\dataset.visualizations\carinsurance\carloan-balance.png"/>
+                    <pic:cNvPicPr>
+                      <a:picLocks noChangeAspect="1" noChangeArrowheads="1"/>
+                    </pic:cNvPicPr>
+                  </pic:nvPicPr>
+                  <pic:blipFill>
+                    <a:blip r:embed="rId22">
+                      <a:extLst>
+                        <a:ext uri="{28A0092B-C50C-407E-A947-70E740481C1C}">
+                          <a14:useLocalDpi xmlns:a14="http://schemas.microsoft.com/office/drawing/2010/main" val="0"/>
+                        </a:ext>
+                      </a:extLst>
+                    </a:blip>
+                    <a:srcRect/>
+                    <a:stretch>
+                      <a:fillRect/>
+                    </a:stretch>
+                  </pic:blipFill>
+                  <pic:spPr bwMode="auto">
+                    <a:xfrm>
+                      <a:off x="0" y="0"/>
+                      <a:ext cx="2390775" cy="2390775"/>
+                    </a:xfrm>
+                    <a:prstGeom prst="rect">
+                      <a:avLst/>
+                    </a:prstGeom>
+                    <a:noFill/>
+                    <a:ln>
+                      <a:noFill/>
+                    </a:ln>
+                  </pic:spPr>
+                </pic:pic>
+              </a:graphicData>
+            </a:graphic>
+          </wp:inline>
+        </w:drawing>
+      </w:r>
     </w:p>
     <w:p>
       <w:pPr>
@@ -2793,109 +2881,70 @@
         <w:rPr>
           <w:lang w:val="en-US"/>
         </w:rPr>
-        <w:t xml:space="preserve">Feature selection was done by manually </w:t>
-      </w:r>
-      <w:r>
-        <w:rPr>
-          <w:lang w:val="en-US"/>
-        </w:rPr>
-        <w:t>scanning</w:t>
-      </w:r>
-      <w:r>
-        <w:rPr>
-          <w:lang w:val="en-US"/>
-        </w:rPr>
-        <w:t xml:space="preserve"> the dataset</w:t>
-      </w:r>
-      <w:r>
-        <w:rPr>
-          <w:lang w:val="en-US"/>
-        </w:rPr>
-        <w:t>s</w:t>
-      </w:r>
-      <w:r>
-        <w:rPr>
-          <w:lang w:val="en-US"/>
-        </w:rPr>
-        <w:t xml:space="preserve"> and reasoning about which features are well-suited for the given model and features that were skewed or sparse were </w:t>
-      </w:r>
-      <w:r>
-        <w:rPr>
-          <w:lang w:val="en-US"/>
-        </w:rPr>
-        <w:t>dropped</w:t>
-      </w:r>
-      <w:r>
-        <w:rPr>
-          <w:lang w:val="en-US"/>
-        </w:rPr>
-        <w:t>.</w:t>
+        <w:t>Figure 5. Plot of Balance v/s CarLoan</w:t>
       </w:r>
     </w:p>
     <w:p>
       <w:pPr>
-        <w:pStyle w:val="AckHead"/>
-      </w:pPr>
-      <w:r>
-        <w:rPr>
-          <w:rStyle w:val="Label"/>
-          <w:lang w:val="en-GB"/>
-          <w14:ligatures w14:val="standard"/>
-        </w:rPr>
-        <w:t>3</w:t>
-      </w:r>
-      <w:r>
-        <w:rPr>
-          <w:rStyle w:val="Label"/>
-          <w:lang w:val="en-GB"/>
-          <w14:ligatures w14:val="standard"/>
-        </w:rPr>
-        <w:t>.</w:t>
-      </w:r>
-      <w:r>
-        <w:rPr>
-          <w:rStyle w:val="Label"/>
-          <w:lang w:val="en-GB"/>
-          <w14:ligatures w14:val="standard"/>
-        </w:rPr>
-        <w:t>6</w:t>
-      </w:r>
-      <w:r>
-        <w:rPr>
-          <w14:ligatures w14:val="standard"/>
-        </w:rPr>
-        <w:t> </w:t>
-      </w:r>
-      <w:r>
-        <w:t>Cross validation</w:t>
-      </w:r>
+        <w:pStyle w:val="AckPara"/>
+        <w:rPr>
+          <w:lang w:val="en-US"/>
+        </w:rPr>
+      </w:pPr>
     </w:p>
     <w:p>
       <w:pPr>
         <w:pStyle w:val="AckPara"/>
-      </w:pPr>
-      <w:r>
-        <w:t>While Weka provides an in-built option to cross-validat</w:t>
-      </w:r>
-      <w:r>
-        <w:t>ion</w:t>
-      </w:r>
-      <w:r>
-        <w:t>, thereby making splitting of data and configuration of CV parameters internal, sklearn requires to explicit configur</w:t>
-      </w:r>
-      <w:r>
-        <w:t>ation of</w:t>
-      </w:r>
-      <w:r>
-        <w:t xml:space="preserve"> kFold validation with a split dataset. TensorFlow does not directly deal with any of these aspects. For TensorFlow and sklearn, we used sklearn’s kFold validation with default parameters while using a random-indexed splitting between train data and test data, keeping a ratio of 7:3.</w:t>
+        <w:rPr>
+          <w:lang w:val="en-US"/>
+        </w:rPr>
+      </w:pPr>
+      <w:r>
+        <w:rPr>
+          <w:lang w:val="en-US"/>
+        </w:rPr>
+        <w:t xml:space="preserve">Feature selection was done by manually </w:t>
+      </w:r>
+      <w:r>
+        <w:rPr>
+          <w:lang w:val="en-US"/>
+        </w:rPr>
+        <w:t>scanning</w:t>
+      </w:r>
+      <w:r>
+        <w:rPr>
+          <w:lang w:val="en-US"/>
+        </w:rPr>
+        <w:t xml:space="preserve"> the dataset</w:t>
+      </w:r>
+      <w:r>
+        <w:rPr>
+          <w:lang w:val="en-US"/>
+        </w:rPr>
+        <w:t>s</w:t>
+      </w:r>
+      <w:r>
+        <w:rPr>
+          <w:lang w:val="en-US"/>
+        </w:rPr>
+        <w:t xml:space="preserve"> and reasoning about which features are well-suited for the given model and features that were skewed or sparse were </w:t>
+      </w:r>
+      <w:r>
+        <w:rPr>
+          <w:lang w:val="en-US"/>
+        </w:rPr>
+        <w:t>dropped</w:t>
+      </w:r>
+      <w:r>
+        <w:rPr>
+          <w:lang w:val="en-US"/>
+        </w:rPr>
+        <w:t>.</w:t>
       </w:r>
     </w:p>
     <w:p>
       <w:pPr>
         <w:pStyle w:val="AckHead"/>
-        <w:rPr>
-          <w:lang w:val="en-GB"/>
-        </w:rPr>
       </w:pPr>
       <w:r>
         <w:rPr>
@@ -2903,90 +2952,127 @@
           <w:lang w:val="en-GB"/>
           <w14:ligatures w14:val="standard"/>
         </w:rPr>
-        <w:t>4</w:t>
-      </w:r>
-      <w:r>
-        <w:rPr>
-          <w:lang w:val="en-GB"/>
+        <w:t>3</w:t>
+      </w:r>
+      <w:r>
+        <w:rPr>
+          <w:rStyle w:val="Label"/>
+          <w:lang w:val="en-GB"/>
+          <w14:ligatures w14:val="standard"/>
+        </w:rPr>
+        <w:t>.</w:t>
+      </w:r>
+      <w:r>
+        <w:rPr>
+          <w:rStyle w:val="Label"/>
+          <w:lang w:val="en-GB"/>
+          <w14:ligatures w14:val="standard"/>
+        </w:rPr>
+        <w:t>6</w:t>
+      </w:r>
+      <w:r>
+        <w:rPr>
+          <w14:ligatures w14:val="standard"/>
         </w:rPr>
         <w:t> </w:t>
       </w:r>
       <w:r>
-        <w:rPr>
-          <w:lang w:val="en-GB"/>
-        </w:rPr>
-        <w:t>RESULTS &amp; DISCUSSION</w:t>
+        <w:t>Cross validation</w:t>
       </w:r>
     </w:p>
     <w:p>
       <w:pPr>
         <w:pStyle w:val="AckPara"/>
       </w:pPr>
+      <w:r>
+        <w:t>While Weka provides an in-built option to cross-validat</w:t>
+      </w:r>
+      <w:r>
+        <w:t>ion</w:t>
+      </w:r>
+      <w:r>
+        <w:t>, thereby making splitting of data and configuration of CV parameters internal, sklearn requires to explicit configur</w:t>
+      </w:r>
+      <w:r>
+        <w:t>ation of</w:t>
+      </w:r>
+      <w:r>
+        <w:t xml:space="preserve"> kFold validation with a split dataset. TensorFlow does not directly deal with any of these aspects. For TensorFlow and sklearn, we used sklearn’s kFold validation with default parameters while </w:t>
+      </w:r>
+      <w:r>
+        <w:lastRenderedPageBreak/>
+        <w:t>using a random-indexed splitting between train data and test data, keeping a ratio of 7:3.</w:t>
+      </w:r>
     </w:p>
     <w:p>
       <w:pPr>
-        <w:pStyle w:val="AckPara"/>
-      </w:pPr>
-      <w:r>
-        <w:t>The results of our tests</w:t>
-      </w:r>
-      <w:r>
-        <w:t>,</w:t>
-      </w:r>
-      <w:r>
-        <w:t xml:space="preserve"> </w:t>
-      </w:r>
-      <w:r>
-        <w:t xml:space="preserve">represented by </w:t>
-      </w:r>
-      <w:r>
-        <w:t>F</w:t>
-      </w:r>
-      <w:r>
-        <w:t>ig</w:t>
-      </w:r>
-      <w:r>
-        <w:t>.</w:t>
-      </w:r>
-      <w:r>
-        <w:t xml:space="preserve"> 1</w:t>
-      </w:r>
-      <w:r>
-        <w:t xml:space="preserve">, </w:t>
-      </w:r>
-      <w:r>
-        <w:t>indicate that using default parameters, the chosen libraries implement the chosen algorithms more or less at par with each other</w:t>
-      </w:r>
-      <w:r>
-        <w:t>.</w:t>
+        <w:pStyle w:val="AckHead"/>
+        <w:rPr>
+          <w:lang w:val="en-GB"/>
+        </w:rPr>
+      </w:pPr>
+      <w:r>
+        <w:rPr>
+          <w:rStyle w:val="Label"/>
+          <w:lang w:val="en-GB"/>
+          <w14:ligatures w14:val="standard"/>
+        </w:rPr>
+        <w:t>4</w:t>
+      </w:r>
+      <w:r>
+        <w:rPr>
+          <w:lang w:val="en-GB"/>
+        </w:rPr>
+        <w:t> </w:t>
+      </w:r>
+      <w:r>
+        <w:rPr>
+          <w:lang w:val="en-GB"/>
+        </w:rPr>
+        <w:t>RESULTS &amp; DISCUSSION</w:t>
       </w:r>
     </w:p>
     <w:p>
       <w:pPr>
         <w:pStyle w:val="AckPara"/>
       </w:pPr>
-      <w:r>
-        <w:t>For linear regression, as seen in Fig. 1a, RMSE (Root mean squared error) was about 0.51 for both TensorFlow and Weka while only marginally higher at about 0.52 for sklearn. The lower the RMSE the better.</w:t>
-      </w:r>
     </w:p>
     <w:p>
       <w:pPr>
         <w:pStyle w:val="AckPara"/>
       </w:pPr>
       <w:r>
-        <w:t>In case of SVM, we chose accuracy as the metric to report given that SVM results are binary and comparing MSE or RSME doesn’t make sense.</w:t>
-      </w:r>
-      <w:r>
-        <w:t xml:space="preserve"> Here, accuracy is defined as the number of correctly predicted outcomes over the total number of predictions.</w:t>
-      </w:r>
-      <w:r>
-        <w:t xml:space="preserve"> Fig. 1b shows that </w:t>
-      </w:r>
-      <w:r>
-        <w:t>a</w:t>
-      </w:r>
-      <w:r>
-        <w:t>ccuracy stood at about 0.57 for sklearn and Weka while TensorFlow performed relatively poorly at 0.43. Accuracy is better when higher.</w:t>
+        <w:t>The results of our tests</w:t>
+      </w:r>
+      <w:r>
+        <w:t>,</w:t>
+      </w:r>
+      <w:r>
+        <w:t xml:space="preserve"> </w:t>
+      </w:r>
+      <w:r>
+        <w:t xml:space="preserve">represented by </w:t>
+      </w:r>
+      <w:r>
+        <w:t>F</w:t>
+      </w:r>
+      <w:r>
+        <w:t>ig</w:t>
+      </w:r>
+      <w:r>
+        <w:t>.</w:t>
+      </w:r>
+      <w:r>
+        <w:t xml:space="preserve"> 1</w:t>
+      </w:r>
+      <w:r>
+        <w:t xml:space="preserve">, </w:t>
+      </w:r>
+      <w:r>
+        <w:t>indicate that using default parameters, the chosen libraries implement the chosen algorithms more or less at par with each other</w:t>
+      </w:r>
+      <w:r>
+        <w:t>.</w:t>
       </w:r>
     </w:p>
     <w:p>
@@ -2994,17 +3080,41 @@
         <w:pStyle w:val="AckPara"/>
       </w:pPr>
       <w:r>
+        <w:t>For linear regression, as seen in Fig. 1a, RMSE (Root mean squared error) was about 0.51 for both TensorFlow and Weka while only marginally higher at about 0.52 for sklearn. The lower the RMSE the better.</w:t>
+      </w:r>
+    </w:p>
+    <w:p>
+      <w:pPr>
+        <w:pStyle w:val="AckPara"/>
+      </w:pPr>
+      <w:r>
+        <w:t>In case of SVM, we chose accuracy as the metric to report given that SVM results are binary and comparing MSE or RSME doesn’t make sense.</w:t>
+      </w:r>
+      <w:r>
+        <w:t xml:space="preserve"> Here, accuracy is defined as the number of correctly predicted outcomes over the total number of predictions.</w:t>
+      </w:r>
+      <w:r>
+        <w:t xml:space="preserve"> Fig. 1b shows that </w:t>
+      </w:r>
+      <w:r>
+        <w:t>a</w:t>
+      </w:r>
+      <w:r>
+        <w:t>ccuracy stood at about 0.57 for sklearn and Weka while TensorFlow performed relatively poorly at 0.43. Accuracy is better when higher.</w:t>
+      </w:r>
+    </w:p>
+    <w:p>
+      <w:pPr>
+        <w:pStyle w:val="AckPara"/>
+      </w:pPr>
+      <w:r>
         <w:t>Finally, for kNN, we again chose RMSE to represent performance and from Fig. 1c, it</w:t>
       </w:r>
       <w:r>
         <w:t>’</w:t>
       </w:r>
       <w:r>
-        <w:t xml:space="preserve">s apparent that there isn’t much difference as </w:t>
-      </w:r>
-      <w:r>
-        <w:lastRenderedPageBreak/>
-        <w:t>RMSE was about 1.8 for sklearn and TensorFlow, while a tad lower at 1.78 for Weka.</w:t>
+        <w:t>s apparent that there isn’t much difference as RMSE was about 1.8 for sklearn and TensorFlow, while a tad lower at 1.78 for Weka.</w:t>
       </w:r>
     </w:p>
     <w:p>
@@ -4230,17 +4340,7 @@
           <w:lang w:val="en-GB"/>
           <w14:ligatures w14:val="standard"/>
         </w:rPr>
-        <w:t xml:space="preserve">Rajat Monga, Sherry Moore, Derek </w:t>
-      </w:r>
-      <w:r>
-        <w:rPr>
-          <w:color w:val="auto"/>
-          <w:sz w:val="14"/>
-          <w:szCs w:val="14"/>
-          <w:lang w:val="en-GB"/>
-          <w14:ligatures w14:val="standard"/>
-        </w:rPr>
-        <w:t>Murray, Chris Olah, Jonathon Shlens,</w:t>
+        <w:t>Rajat Monga, Sherry Moore, Derek Murray, Chris Olah, Jonathon Shlens,</w:t>
       </w:r>
       <w:r>
         <w:rPr>
@@ -13656,7 +13756,7 @@
 </file>
 
 <file path=customXml/itemProps2.xml><?xml version="1.0" encoding="utf-8"?>
-<ds:datastoreItem xmlns:ds="http://schemas.openxmlformats.org/officeDocument/2006/customXml" ds:itemID="{3750BF8E-BE82-4524-AD62-3DB1FB183BB2}">
+<ds:datastoreItem xmlns:ds="http://schemas.openxmlformats.org/officeDocument/2006/customXml" ds:itemID="{A07FB7D6-771F-4FF9-B89B-51EEE3E049F4}">
   <ds:schemaRefs>
     <ds:schemaRef ds:uri="http://schemas.openxmlformats.org/officeDocument/2006/bibliography"/>
   </ds:schemaRefs>

</xml_diff>

<commit_message>
Added plot for kNN-CarInsurance
</commit_message>
<xml_diff>
--- a/ML1819--task-101--team-02.docx
+++ b/ML1819--task-101--team-02.docx
@@ -2756,15 +2756,7 @@
         <w:rPr>
           <w:lang w:val="en-US"/>
         </w:rPr>
-        <w:t>Figure 4: Plot of LastContactDay v/s No</w:t>
-      </w:r>
-      <w:bookmarkStart w:id="1" w:name="_GoBack"/>
-      <w:bookmarkEnd w:id="1"/>
-      <w:r>
-        <w:rPr>
-          <w:lang w:val="en-US"/>
-        </w:rPr>
-        <w:t>OfContacts</w:t>
+        <w:t>Figure 4: Plot of LastContactDay v/s NoOfContacts</w:t>
       </w:r>
     </w:p>
     <w:p>
@@ -2873,6 +2865,7 @@
     <w:p>
       <w:pPr>
         <w:pStyle w:val="AckPara"/>
+        <w:spacing w:after="240"/>
         <w:rPr>
           <w:lang w:val="en-US"/>
         </w:rPr>
@@ -2887,102 +2880,259 @@
     <w:p>
       <w:pPr>
         <w:pStyle w:val="AckPara"/>
+        <w:spacing w:after="240"/>
         <w:rPr>
           <w:lang w:val="en-US"/>
         </w:rPr>
       </w:pPr>
+      <w:r>
+        <w:rPr>
+          <w:lang w:val="en-US"/>
+        </w:rPr>
+        <w:t xml:space="preserve">For kNN, </w:t>
+      </w:r>
+      <w:r>
+        <w:rPr>
+          <w:i/>
+          <w:lang w:val="en-US"/>
+        </w:rPr>
+        <w:t>Age, Balance, No</w:t>
+      </w:r>
+      <w:bookmarkStart w:id="1" w:name="_GoBack"/>
+      <w:bookmarkEnd w:id="1"/>
+      <w:r>
+        <w:rPr>
+          <w:i/>
+          <w:lang w:val="en-US"/>
+        </w:rPr>
+        <w:t>OfContacts, CallDurationMinutes</w:t>
+      </w:r>
+      <w:r>
+        <w:rPr>
+          <w:i/>
+          <w:lang w:val="en-US"/>
+        </w:rPr>
+        <w:t xml:space="preserve"> </w:t>
+      </w:r>
+      <w:r>
+        <w:rPr>
+          <w:lang w:val="en-US"/>
+        </w:rPr>
+        <w:t xml:space="preserve">was used to predict </w:t>
+      </w:r>
+      <w:r>
+        <w:rPr>
+          <w:i/>
+          <w:lang w:val="en-US"/>
+        </w:rPr>
+        <w:t>Marital</w:t>
+      </w:r>
+      <w:r>
+        <w:rPr>
+          <w:lang w:val="en-US"/>
+        </w:rPr>
+        <w:t xml:space="preserve"> Figure 6 shows the c</w:t>
+      </w:r>
+      <w:r>
+        <w:rPr>
+          <w:lang w:val="en-US"/>
+        </w:rPr>
+        <w:t>orrelation between the selected features</w:t>
+      </w:r>
     </w:p>
     <w:p>
       <w:pPr>
         <w:pStyle w:val="AckPara"/>
+        <w:spacing w:after="240"/>
+        <w:jc w:val="center"/>
         <w:rPr>
           <w:lang w:val="en-US"/>
         </w:rPr>
       </w:pPr>
       <w:r>
         <w:rPr>
+          <w:noProof/>
           <w:lang w:val="en-US"/>
         </w:rPr>
-        <w:t xml:space="preserve">Feature selection was done by manually </w:t>
-      </w:r>
-      <w:r>
-        <w:rPr>
-          <w:lang w:val="en-US"/>
-        </w:rPr>
-        <w:t>scanning</w:t>
-      </w:r>
-      <w:r>
-        <w:rPr>
-          <w:lang w:val="en-US"/>
-        </w:rPr>
-        <w:t xml:space="preserve"> the dataset</w:t>
-      </w:r>
-      <w:r>
-        <w:rPr>
-          <w:lang w:val="en-US"/>
-        </w:rPr>
-        <w:t>s</w:t>
-      </w:r>
-      <w:r>
-        <w:rPr>
-          <w:lang w:val="en-US"/>
-        </w:rPr>
-        <w:t xml:space="preserve"> and reasoning about which features are well-suited for the given model and features that were skewed or sparse were </w:t>
-      </w:r>
-      <w:r>
-        <w:rPr>
-          <w:lang w:val="en-US"/>
-        </w:rPr>
-        <w:t>dropped</w:t>
-      </w:r>
-      <w:r>
-        <w:rPr>
-          <w:lang w:val="en-US"/>
-        </w:rPr>
-        <w:t>.</w:t>
+        <w:lastRenderedPageBreak/>
+        <w:drawing>
+          <wp:inline distT="0" distB="0" distL="0" distR="0" wp14:anchorId="312185D6" wp14:editId="6E1838FB">
+            <wp:extent cx="2743200" cy="2244435"/>
+            <wp:effectExtent l="0" t="0" r="0" b="3810"/>
+            <wp:docPr id="10" name="Picture 10" descr="E:\MyTrinity\NewML\ML1819--task-101--team-02\dataset.visualizations\carinsurance\heatmap.png"/>
+            <wp:cNvGraphicFramePr>
+              <a:graphicFrameLocks xmlns:a="http://schemas.openxmlformats.org/drawingml/2006/main" noChangeAspect="1"/>
+            </wp:cNvGraphicFramePr>
+            <a:graphic xmlns:a="http://schemas.openxmlformats.org/drawingml/2006/main">
+              <a:graphicData uri="http://schemas.openxmlformats.org/drawingml/2006/picture">
+                <pic:pic xmlns:pic="http://schemas.openxmlformats.org/drawingml/2006/picture">
+                  <pic:nvPicPr>
+                    <pic:cNvPr id="0" name="Picture 2" descr="E:\MyTrinity\NewML\ML1819--task-101--team-02\dataset.visualizations\carinsurance\heatmap.png"/>
+                    <pic:cNvPicPr>
+                      <a:picLocks noChangeAspect="1" noChangeArrowheads="1"/>
+                    </pic:cNvPicPr>
+                  </pic:nvPicPr>
+                  <pic:blipFill>
+                    <a:blip r:embed="rId23">
+                      <a:extLst>
+                        <a:ext uri="{28A0092B-C50C-407E-A947-70E740481C1C}">
+                          <a14:useLocalDpi xmlns:a14="http://schemas.microsoft.com/office/drawing/2010/main" val="0"/>
+                        </a:ext>
+                      </a:extLst>
+                    </a:blip>
+                    <a:srcRect/>
+                    <a:stretch>
+                      <a:fillRect/>
+                    </a:stretch>
+                  </pic:blipFill>
+                  <pic:spPr bwMode="auto">
+                    <a:xfrm>
+                      <a:off x="0" y="0"/>
+                      <a:ext cx="2752495" cy="2252040"/>
+                    </a:xfrm>
+                    <a:prstGeom prst="rect">
+                      <a:avLst/>
+                    </a:prstGeom>
+                    <a:noFill/>
+                    <a:ln>
+                      <a:noFill/>
+                    </a:ln>
+                  </pic:spPr>
+                </pic:pic>
+              </a:graphicData>
+            </a:graphic>
+          </wp:inline>
+        </w:drawing>
       </w:r>
     </w:p>
     <w:p>
       <w:pPr>
-        <w:pStyle w:val="AckHead"/>
-      </w:pPr>
-      <w:r>
-        <w:rPr>
-          <w:rStyle w:val="Label"/>
-          <w:lang w:val="en-GB"/>
-          <w14:ligatures w14:val="standard"/>
-        </w:rPr>
-        <w:t>3</w:t>
-      </w:r>
-      <w:r>
-        <w:rPr>
-          <w:rStyle w:val="Label"/>
-          <w:lang w:val="en-GB"/>
-          <w14:ligatures w14:val="standard"/>
-        </w:rPr>
-        <w:t>.</w:t>
-      </w:r>
-      <w:r>
-        <w:rPr>
-          <w:rStyle w:val="Label"/>
-          <w:lang w:val="en-GB"/>
-          <w14:ligatures w14:val="standard"/>
-        </w:rPr>
-        <w:t>6</w:t>
-      </w:r>
-      <w:r>
-        <w:rPr>
-          <w14:ligatures w14:val="standard"/>
-        </w:rPr>
-        <w:t> </w:t>
-      </w:r>
-      <w:r>
-        <w:t>Cross validation</w:t>
+        <w:pStyle w:val="AckPara"/>
+        <w:spacing w:after="240"/>
+        <w:rPr>
+          <w:lang w:val="en-US"/>
+        </w:rPr>
+      </w:pPr>
+      <w:r>
+        <w:rPr>
+          <w:lang w:val="en-US"/>
+        </w:rPr>
+        <w:t xml:space="preserve">Figure 6: </w:t>
+      </w:r>
+      <w:r>
+        <w:t>Correlation between the selected features</w:t>
+      </w:r>
+      <w:r>
+        <w:t xml:space="preserve"> of Car Insurance dataset.</w:t>
       </w:r>
     </w:p>
     <w:p>
       <w:pPr>
         <w:pStyle w:val="AckPara"/>
+        <w:rPr>
+          <w:lang w:val="en-US"/>
+        </w:rPr>
+      </w:pPr>
+    </w:p>
+    <w:p>
+      <w:pPr>
+        <w:pStyle w:val="AckPara"/>
+        <w:rPr>
+          <w:lang w:val="en-US"/>
+        </w:rPr>
+      </w:pPr>
+    </w:p>
+    <w:p>
+      <w:pPr>
+        <w:pStyle w:val="AckPara"/>
+        <w:rPr>
+          <w:lang w:val="en-US"/>
+        </w:rPr>
+      </w:pPr>
+      <w:r>
+        <w:rPr>
+          <w:lang w:val="en-US"/>
+        </w:rPr>
+        <w:t xml:space="preserve">Feature selection was done by manually </w:t>
+      </w:r>
+      <w:r>
+        <w:rPr>
+          <w:lang w:val="en-US"/>
+        </w:rPr>
+        <w:t>scanning</w:t>
+      </w:r>
+      <w:r>
+        <w:rPr>
+          <w:lang w:val="en-US"/>
+        </w:rPr>
+        <w:t xml:space="preserve"> the dataset</w:t>
+      </w:r>
+      <w:r>
+        <w:rPr>
+          <w:lang w:val="en-US"/>
+        </w:rPr>
+        <w:t>s</w:t>
+      </w:r>
+      <w:r>
+        <w:rPr>
+          <w:lang w:val="en-US"/>
+        </w:rPr>
+        <w:t xml:space="preserve"> and reasoning about which features are well-suited for the given model and features that were skewed or sparse were </w:t>
+      </w:r>
+      <w:r>
+        <w:rPr>
+          <w:lang w:val="en-US"/>
+        </w:rPr>
+        <w:t>dropped</w:t>
+      </w:r>
+      <w:r>
+        <w:rPr>
+          <w:lang w:val="en-US"/>
+        </w:rPr>
+        <w:t>.</w:t>
+      </w:r>
+    </w:p>
+    <w:p>
+      <w:pPr>
+        <w:pStyle w:val="AckHead"/>
+      </w:pPr>
+      <w:r>
+        <w:rPr>
+          <w:rStyle w:val="Label"/>
+          <w:lang w:val="en-GB"/>
+          <w14:ligatures w14:val="standard"/>
+        </w:rPr>
+        <w:t>3</w:t>
+      </w:r>
+      <w:r>
+        <w:rPr>
+          <w:rStyle w:val="Label"/>
+          <w:lang w:val="en-GB"/>
+          <w14:ligatures w14:val="standard"/>
+        </w:rPr>
+        <w:t>.</w:t>
+      </w:r>
+      <w:r>
+        <w:rPr>
+          <w:rStyle w:val="Label"/>
+          <w:lang w:val="en-GB"/>
+          <w14:ligatures w14:val="standard"/>
+        </w:rPr>
+        <w:t>6</w:t>
+      </w:r>
+      <w:r>
+        <w:rPr>
+          <w14:ligatures w14:val="standard"/>
+        </w:rPr>
+        <w:t> </w:t>
+      </w:r>
+      <w:r>
+        <w:t>Cross validation</w:t>
+      </w:r>
+    </w:p>
+    <w:p>
+      <w:pPr>
+        <w:pStyle w:val="AckPara"/>
       </w:pPr>
       <w:r>
         <w:t>While Weka provides an in-built option to cross-validat</w:t>
@@ -2997,11 +3147,7 @@
         <w:t>ation of</w:t>
       </w:r>
       <w:r>
-        <w:t xml:space="preserve"> kFold validation with a split dataset. TensorFlow does not directly deal with any of these aspects. For TensorFlow and sklearn, we used sklearn’s kFold validation with default parameters while </w:t>
-      </w:r>
-      <w:r>
-        <w:lastRenderedPageBreak/>
-        <w:t>using a random-indexed splitting between train data and test data, keeping a ratio of 7:3.</w:t>
+        <w:t xml:space="preserve"> kFold validation with a split dataset. TensorFlow does not directly deal with any of these aspects. For TensorFlow and sklearn, we used sklearn’s kFold validation with default parameters while using a random-indexed splitting between train data and test data, keeping a ratio of 7:3.</w:t>
       </w:r>
     </w:p>
     <w:p>
@@ -4400,6 +4546,7 @@
           <w:lang w:val="en-GB"/>
           <w14:ligatures w14:val="standard"/>
         </w:rPr>
+        <w:lastRenderedPageBreak/>
         <w:t>Oriol Vinyals, Pete Warden, Martin Wattenberg, Martin Wicke,</w:t>
       </w:r>
       <w:r>
@@ -13756,7 +13903,7 @@
 </file>
 
 <file path=customXml/itemProps2.xml><?xml version="1.0" encoding="utf-8"?>
-<ds:datastoreItem xmlns:ds="http://schemas.openxmlformats.org/officeDocument/2006/customXml" ds:itemID="{A07FB7D6-771F-4FF9-B89B-51EEE3E049F4}">
+<ds:datastoreItem xmlns:ds="http://schemas.openxmlformats.org/officeDocument/2006/customXml" ds:itemID="{B67DEB3F-9369-4888-9F6B-F9B4C426A9F4}">
   <ds:schemaRefs>
     <ds:schemaRef ds:uri="http://schemas.openxmlformats.org/officeDocument/2006/bibliography"/>
   </ds:schemaRefs>

</xml_diff>

<commit_message>
Added Mean& SD Table for LR-Googleplay
</commit_message>
<xml_diff>
--- a/ML1819--task-101--team-02.docx
+++ b/ML1819--task-101--team-02.docx
@@ -2896,16 +2896,7 @@
           <w:i/>
           <w:lang w:val="en-US"/>
         </w:rPr>
-        <w:t>Age, Balance, No</w:t>
-      </w:r>
-      <w:bookmarkStart w:id="1" w:name="_GoBack"/>
-      <w:bookmarkEnd w:id="1"/>
-      <w:r>
-        <w:rPr>
-          <w:i/>
-          <w:lang w:val="en-US"/>
-        </w:rPr>
-        <w:t>OfContacts, CallDurationMinutes</w:t>
+        <w:t>Age, Balance, NoOfContacts, CallDurationMinutes</w:t>
       </w:r>
       <w:r>
         <w:rPr>
@@ -3009,9 +3000,6 @@
       <w:pPr>
         <w:pStyle w:val="AckPara"/>
         <w:spacing w:after="240"/>
-        <w:rPr>
-          <w:lang w:val="en-US"/>
-        </w:rPr>
       </w:pPr>
       <w:r>
         <w:rPr>
@@ -3029,72 +3017,118 @@
     <w:p>
       <w:pPr>
         <w:pStyle w:val="AckPara"/>
+        <w:spacing w:after="240"/>
         <w:rPr>
           <w:lang w:val="en-US"/>
         </w:rPr>
       </w:pPr>
+      <w:r>
+        <w:rPr>
+          <w:lang w:val="en-US"/>
+        </w:rPr>
+        <w:t xml:space="preserve">Feature selection was done by manually </w:t>
+      </w:r>
+      <w:r>
+        <w:rPr>
+          <w:lang w:val="en-US"/>
+        </w:rPr>
+        <w:t>scanning</w:t>
+      </w:r>
+      <w:r>
+        <w:rPr>
+          <w:lang w:val="en-US"/>
+        </w:rPr>
+        <w:t xml:space="preserve"> the dataset</w:t>
+      </w:r>
+      <w:r>
+        <w:rPr>
+          <w:lang w:val="en-US"/>
+        </w:rPr>
+        <w:t>s</w:t>
+      </w:r>
+      <w:r>
+        <w:rPr>
+          <w:lang w:val="en-US"/>
+        </w:rPr>
+        <w:t xml:space="preserve"> and reasoning about which features are well-suited for the given model and features that were skewed or sparse were </w:t>
+      </w:r>
+      <w:r>
+        <w:rPr>
+          <w:lang w:val="en-US"/>
+        </w:rPr>
+        <w:t>dropped</w:t>
+      </w:r>
+      <w:r>
+        <w:rPr>
+          <w:lang w:val="en-US"/>
+        </w:rPr>
+        <w:t>.</w:t>
+      </w:r>
     </w:p>
     <w:p>
       <w:pPr>
-        <w:pStyle w:val="AckPara"/>
-        <w:rPr>
-          <w:lang w:val="en-US"/>
-        </w:rPr>
-      </w:pPr>
+        <w:pStyle w:val="AckHead"/>
+      </w:pPr>
+      <w:r>
+        <w:rPr>
+          <w:rStyle w:val="Label"/>
+          <w:lang w:val="en-GB"/>
+          <w14:ligatures w14:val="standard"/>
+        </w:rPr>
+        <w:t>3</w:t>
+      </w:r>
+      <w:r>
+        <w:rPr>
+          <w:rStyle w:val="Label"/>
+          <w:lang w:val="en-GB"/>
+          <w14:ligatures w14:val="standard"/>
+        </w:rPr>
+        <w:t>.</w:t>
+      </w:r>
+      <w:r>
+        <w:rPr>
+          <w:rStyle w:val="Label"/>
+          <w:lang w:val="en-GB"/>
+          <w14:ligatures w14:val="standard"/>
+        </w:rPr>
+        <w:t>6</w:t>
+      </w:r>
+      <w:r>
+        <w:rPr>
+          <w14:ligatures w14:val="standard"/>
+        </w:rPr>
+        <w:t> </w:t>
+      </w:r>
+      <w:r>
+        <w:t>Cross validation</w:t>
+      </w:r>
     </w:p>
     <w:p>
       <w:pPr>
         <w:pStyle w:val="AckPara"/>
-        <w:rPr>
-          <w:lang w:val="en-US"/>
-        </w:rPr>
-      </w:pPr>
-      <w:r>
-        <w:rPr>
-          <w:lang w:val="en-US"/>
-        </w:rPr>
-        <w:t xml:space="preserve">Feature selection was done by manually </w:t>
-      </w:r>
-      <w:r>
-        <w:rPr>
-          <w:lang w:val="en-US"/>
-        </w:rPr>
-        <w:t>scanning</w:t>
-      </w:r>
-      <w:r>
-        <w:rPr>
-          <w:lang w:val="en-US"/>
-        </w:rPr>
-        <w:t xml:space="preserve"> the dataset</w:t>
-      </w:r>
-      <w:r>
-        <w:rPr>
-          <w:lang w:val="en-US"/>
-        </w:rPr>
-        <w:t>s</w:t>
-      </w:r>
-      <w:r>
-        <w:rPr>
-          <w:lang w:val="en-US"/>
-        </w:rPr>
-        <w:t xml:space="preserve"> and reasoning about which features are well-suited for the given model and features that were skewed or sparse were </w:t>
-      </w:r>
-      <w:r>
-        <w:rPr>
-          <w:lang w:val="en-US"/>
-        </w:rPr>
-        <w:t>dropped</w:t>
-      </w:r>
-      <w:r>
-        <w:rPr>
-          <w:lang w:val="en-US"/>
-        </w:rPr>
-        <w:t>.</w:t>
+      </w:pPr>
+      <w:r>
+        <w:t>While Weka provides an in-built option to cross-validat</w:t>
+      </w:r>
+      <w:r>
+        <w:t>ion</w:t>
+      </w:r>
+      <w:r>
+        <w:t>, thereby making splitting of data and configuration of CV parameters internal, sklearn requires to explicit configur</w:t>
+      </w:r>
+      <w:r>
+        <w:t>ation of</w:t>
+      </w:r>
+      <w:r>
+        <w:t xml:space="preserve"> kFold validation with a split dataset. TensorFlow does not directly deal with any of these aspects. For TensorFlow and sklearn, we used sklearn’s kFold validation with default parameters while using a random-indexed splitting between train data and test data, keeping a ratio of 7:3.</w:t>
       </w:r>
     </w:p>
     <w:p>
       <w:pPr>
         <w:pStyle w:val="AckHead"/>
+        <w:rPr>
+          <w:lang w:val="en-GB"/>
+        </w:rPr>
       </w:pPr>
       <w:r>
         <w:rPr>
@@ -3102,132 +3136,384 @@
           <w:lang w:val="en-GB"/>
           <w14:ligatures w14:val="standard"/>
         </w:rPr>
-        <w:t>3</w:t>
-      </w:r>
-      <w:r>
-        <w:rPr>
-          <w:rStyle w:val="Label"/>
-          <w:lang w:val="en-GB"/>
-          <w14:ligatures w14:val="standard"/>
-        </w:rPr>
-        <w:t>.</w:t>
-      </w:r>
-      <w:r>
-        <w:rPr>
-          <w:rStyle w:val="Label"/>
-          <w:lang w:val="en-GB"/>
-          <w14:ligatures w14:val="standard"/>
-        </w:rPr>
-        <w:t>6</w:t>
-      </w:r>
-      <w:r>
-        <w:rPr>
-          <w14:ligatures w14:val="standard"/>
+        <w:t>4</w:t>
+      </w:r>
+      <w:r>
+        <w:rPr>
+          <w:lang w:val="en-GB"/>
         </w:rPr>
         <w:t> </w:t>
       </w:r>
       <w:r>
-        <w:t>Cross validation</w:t>
+        <w:rPr>
+          <w:lang w:val="en-GB"/>
+        </w:rPr>
+        <w:t>RESULTS &amp; DISCUSSION</w:t>
       </w:r>
     </w:p>
     <w:p>
       <w:pPr>
         <w:pStyle w:val="AckPara"/>
       </w:pPr>
-      <w:r>
-        <w:t>While Weka provides an in-built option to cross-validat</w:t>
-      </w:r>
-      <w:r>
-        <w:t>ion</w:t>
-      </w:r>
-      <w:r>
-        <w:t>, thereby making splitting of data and configuration of CV parameters internal, sklearn requires to explicit configur</w:t>
-      </w:r>
-      <w:r>
-        <w:t>ation of</w:t>
-      </w:r>
-      <w:r>
-        <w:t xml:space="preserve"> kFold validation with a split dataset. TensorFlow does not directly deal with any of these aspects. For TensorFlow and sklearn, we used sklearn’s kFold validation with default parameters while using a random-indexed splitting between train data and test data, keeping a ratio of 7:3.</w:t>
-      </w:r>
     </w:p>
     <w:p>
       <w:pPr>
-        <w:pStyle w:val="AckHead"/>
-        <w:rPr>
-          <w:lang w:val="en-GB"/>
-        </w:rPr>
-      </w:pPr>
-      <w:r>
-        <w:rPr>
-          <w:rStyle w:val="Label"/>
-          <w:lang w:val="en-GB"/>
-          <w14:ligatures w14:val="standard"/>
-        </w:rPr>
-        <w:t>4</w:t>
-      </w:r>
-      <w:r>
-        <w:rPr>
-          <w:lang w:val="en-GB"/>
-        </w:rPr>
-        <w:t> </w:t>
-      </w:r>
-      <w:r>
-        <w:rPr>
-          <w:lang w:val="en-GB"/>
-        </w:rPr>
-        <w:t>RESULTS &amp; DISCUSSION</w:t>
+        <w:pStyle w:val="AckPara"/>
+      </w:pPr>
+      <w:r>
+        <w:t xml:space="preserve">The experiment was run for 10 different </w:t>
+      </w:r>
+      <w:r>
+        <w:rPr>
+          <w:i/>
+        </w:rPr>
+        <w:t>k</w:t>
+      </w:r>
+      <w:r>
+        <w:t xml:space="preserve">-folds and the final results are sum of the calculated mean and standard deviation. </w:t>
       </w:r>
     </w:p>
     <w:p>
       <w:pPr>
         <w:pStyle w:val="AckPara"/>
-      </w:pPr>
+        <w:spacing w:after="240"/>
+      </w:pPr>
+      <w:r>
+        <w:t xml:space="preserve">For linear regression, as seen in Fig. 7a, and Table 1a, RMSE (Root mean squared error) for the GooglePlay dataset is about 0.51 for all the chosen frameworks. Whereas, for CarInsurance dataset, as seen in Fig. 7b and Table 1b, TensorFlow and Weka performed almost same with RMSE of </w:t>
+      </w:r>
+      <w:r>
+        <w:t>≈</w:t>
+      </w:r>
+      <w:r>
+        <w:t xml:space="preserve"> 0.832 while Sklearn had a RMSE of 0.838. The lower the RMSE is bet</w:t>
+      </w:r>
+      <w:bookmarkStart w:id="1" w:name="_GoBack"/>
+      <w:bookmarkEnd w:id="1"/>
+      <w:r>
+        <w:t xml:space="preserve">ter. </w:t>
+      </w:r>
     </w:p>
     <w:p>
       <w:pPr>
         <w:pStyle w:val="AckPara"/>
-      </w:pPr>
-      <w:r>
-        <w:t>The results of our tests</w:t>
-      </w:r>
-      <w:r>
-        <w:t>,</w:t>
-      </w:r>
-      <w:r>
-        <w:t xml:space="preserve"> </w:t>
-      </w:r>
-      <w:r>
-        <w:t xml:space="preserve">represented by </w:t>
-      </w:r>
-      <w:r>
-        <w:t>F</w:t>
-      </w:r>
-      <w:r>
-        <w:t>ig</w:t>
-      </w:r>
-      <w:r>
-        <w:t>.</w:t>
-      </w:r>
-      <w:r>
-        <w:t xml:space="preserve"> 1</w:t>
-      </w:r>
-      <w:r>
-        <w:t xml:space="preserve">, </w:t>
-      </w:r>
-      <w:r>
-        <w:t>indicate that using default parameters, the chosen libraries implement the chosen algorithms more or less at par with each other</w:t>
-      </w:r>
-      <w:r>
-        <w:t>.</w:t>
+        <w:spacing w:after="240"/>
+        <w:jc w:val="center"/>
+      </w:pPr>
+      <w:r>
+        <w:rPr>
+          <w:b/>
+          <w:bCs/>
+          <w:szCs w:val="18"/>
+        </w:rPr>
+        <w:t>Table 1a: Mean and Standard Deviations of Linear Regression RMSE for GooglePlay dataset</w:t>
+      </w:r>
+    </w:p>
+    <w:tbl>
+      <w:tblPr>
+        <w:tblStyle w:val="TableGridLight"/>
+        <w:tblW w:w="4240" w:type="dxa"/>
+        <w:jc w:val="center"/>
+        <w:tblLook w:val="04A0" w:firstRow="1" w:lastRow="0" w:firstColumn="1" w:lastColumn="0" w:noHBand="0" w:noVBand="1"/>
+      </w:tblPr>
+      <w:tblGrid>
+        <w:gridCol w:w="960"/>
+        <w:gridCol w:w="960"/>
+        <w:gridCol w:w="960"/>
+        <w:gridCol w:w="1360"/>
+      </w:tblGrid>
+      <w:tr>
+        <w:trPr>
+          <w:trHeight w:val="300"/>
+          <w:jc w:val="center"/>
+        </w:trPr>
+        <w:tc>
+          <w:tcPr>
+            <w:tcW w:w="960" w:type="dxa"/>
+            <w:noWrap/>
+            <w:hideMark/>
+          </w:tcPr>
+          <w:p>
+            <w:pPr>
+              <w:spacing w:line="240" w:lineRule="auto"/>
+              <w:jc w:val="left"/>
+              <w:rPr>
+                <w:lang w:val="en-GB"/>
+              </w:rPr>
+            </w:pPr>
+          </w:p>
+        </w:tc>
+        <w:tc>
+          <w:tcPr>
+            <w:tcW w:w="960" w:type="dxa"/>
+            <w:noWrap/>
+            <w:hideMark/>
+          </w:tcPr>
+          <w:p>
+            <w:pPr>
+              <w:spacing w:line="240" w:lineRule="auto"/>
+              <w:jc w:val="left"/>
+              <w:rPr>
+                <w:lang w:val="en-GB"/>
+              </w:rPr>
+            </w:pPr>
+            <w:r>
+              <w:rPr>
+                <w:lang w:val="en-GB"/>
+              </w:rPr>
+              <w:t>Sklearn</w:t>
+            </w:r>
+          </w:p>
+        </w:tc>
+        <w:tc>
+          <w:tcPr>
+            <w:tcW w:w="960" w:type="dxa"/>
+            <w:noWrap/>
+            <w:hideMark/>
+          </w:tcPr>
+          <w:p>
+            <w:pPr>
+              <w:spacing w:line="240" w:lineRule="auto"/>
+              <w:jc w:val="left"/>
+              <w:rPr>
+                <w:lang w:val="en-GB"/>
+              </w:rPr>
+            </w:pPr>
+            <w:r>
+              <w:rPr>
+                <w:lang w:val="en-GB"/>
+              </w:rPr>
+              <w:t>Tensor Flow</w:t>
+            </w:r>
+          </w:p>
+        </w:tc>
+        <w:tc>
+          <w:tcPr>
+            <w:tcW w:w="1360" w:type="dxa"/>
+            <w:noWrap/>
+            <w:hideMark/>
+          </w:tcPr>
+          <w:p>
+            <w:pPr>
+              <w:spacing w:line="240" w:lineRule="auto"/>
+              <w:jc w:val="left"/>
+              <w:rPr>
+                <w:lang w:val="en-GB"/>
+              </w:rPr>
+            </w:pPr>
+            <w:r>
+              <w:rPr>
+                <w:lang w:val="en-GB"/>
+              </w:rPr>
+              <w:t>Weka</w:t>
+            </w:r>
+          </w:p>
+        </w:tc>
+      </w:tr>
+      <w:tr>
+        <w:trPr>
+          <w:trHeight w:val="300"/>
+          <w:jc w:val="center"/>
+        </w:trPr>
+        <w:tc>
+          <w:tcPr>
+            <w:tcW w:w="960" w:type="dxa"/>
+            <w:noWrap/>
+            <w:hideMark/>
+          </w:tcPr>
+          <w:p>
+            <w:pPr>
+              <w:spacing w:line="240" w:lineRule="auto"/>
+              <w:jc w:val="left"/>
+              <w:rPr>
+                <w:lang w:val="en-GB"/>
+              </w:rPr>
+            </w:pPr>
+            <w:r>
+              <w:rPr>
+                <w:lang w:val="en-GB"/>
+              </w:rPr>
+              <w:t>Mean</w:t>
+            </w:r>
+          </w:p>
+        </w:tc>
+        <w:tc>
+          <w:tcPr>
+            <w:tcW w:w="960" w:type="dxa"/>
+            <w:noWrap/>
+            <w:hideMark/>
+          </w:tcPr>
+          <w:p>
+            <w:pPr>
+              <w:spacing w:line="240" w:lineRule="auto"/>
+              <w:jc w:val="right"/>
+              <w:rPr>
+                <w:lang w:val="en-GB"/>
+              </w:rPr>
+            </w:pPr>
+            <w:r>
+              <w:rPr>
+                <w:lang w:val="en-GB"/>
+              </w:rPr>
+              <w:t>0.514077</w:t>
+            </w:r>
+          </w:p>
+        </w:tc>
+        <w:tc>
+          <w:tcPr>
+            <w:tcW w:w="960" w:type="dxa"/>
+            <w:noWrap/>
+            <w:hideMark/>
+          </w:tcPr>
+          <w:p>
+            <w:pPr>
+              <w:spacing w:line="240" w:lineRule="auto"/>
+              <w:jc w:val="right"/>
+              <w:rPr>
+                <w:lang w:val="en-GB"/>
+              </w:rPr>
+            </w:pPr>
+            <w:r>
+              <w:rPr>
+                <w:lang w:val="en-GB"/>
+              </w:rPr>
+              <w:t>0.515105</w:t>
+            </w:r>
+          </w:p>
+        </w:tc>
+        <w:tc>
+          <w:tcPr>
+            <w:tcW w:w="1360" w:type="dxa"/>
+            <w:noWrap/>
+            <w:hideMark/>
+          </w:tcPr>
+          <w:p>
+            <w:pPr>
+              <w:spacing w:line="240" w:lineRule="auto"/>
+              <w:jc w:val="right"/>
+              <w:rPr>
+                <w:lang w:val="en-GB"/>
+              </w:rPr>
+            </w:pPr>
+            <w:r>
+              <w:rPr>
+                <w:lang w:val="en-GB"/>
+              </w:rPr>
+              <w:t>0.51413</w:t>
+            </w:r>
+          </w:p>
+        </w:tc>
+      </w:tr>
+      <w:tr>
+        <w:trPr>
+          <w:trHeight w:val="300"/>
+          <w:jc w:val="center"/>
+        </w:trPr>
+        <w:tc>
+          <w:tcPr>
+            <w:tcW w:w="960" w:type="dxa"/>
+            <w:noWrap/>
+            <w:hideMark/>
+          </w:tcPr>
+          <w:p>
+            <w:pPr>
+              <w:spacing w:line="240" w:lineRule="auto"/>
+              <w:jc w:val="left"/>
+              <w:rPr>
+                <w:lang w:val="en-GB"/>
+              </w:rPr>
+            </w:pPr>
+            <w:r>
+              <w:rPr>
+                <w:lang w:val="en-GB"/>
+              </w:rPr>
+              <w:t xml:space="preserve">Standard Deviation </w:t>
+            </w:r>
+          </w:p>
+        </w:tc>
+        <w:tc>
+          <w:tcPr>
+            <w:tcW w:w="960" w:type="dxa"/>
+            <w:noWrap/>
+            <w:hideMark/>
+          </w:tcPr>
+          <w:p>
+            <w:pPr>
+              <w:spacing w:line="240" w:lineRule="auto"/>
+              <w:jc w:val="right"/>
+              <w:rPr>
+                <w:lang w:val="en-GB"/>
+              </w:rPr>
+            </w:pPr>
+            <w:r>
+              <w:rPr>
+                <w:lang w:val="en-GB"/>
+              </w:rPr>
+              <w:t>0.01213</w:t>
+            </w:r>
+          </w:p>
+        </w:tc>
+        <w:tc>
+          <w:tcPr>
+            <w:tcW w:w="960" w:type="dxa"/>
+            <w:noWrap/>
+            <w:hideMark/>
+          </w:tcPr>
+          <w:p>
+            <w:pPr>
+              <w:spacing w:line="240" w:lineRule="auto"/>
+              <w:jc w:val="right"/>
+              <w:rPr>
+                <w:lang w:val="en-GB"/>
+              </w:rPr>
+            </w:pPr>
+            <w:r>
+              <w:rPr>
+                <w:lang w:val="en-GB"/>
+              </w:rPr>
+              <w:t>0.014018</w:t>
+            </w:r>
+          </w:p>
+        </w:tc>
+        <w:tc>
+          <w:tcPr>
+            <w:tcW w:w="1360" w:type="dxa"/>
+            <w:noWrap/>
+            <w:hideMark/>
+          </w:tcPr>
+          <w:p>
+            <w:pPr>
+              <w:spacing w:line="240" w:lineRule="auto"/>
+              <w:jc w:val="right"/>
+              <w:rPr>
+                <w:lang w:val="en-GB"/>
+              </w:rPr>
+            </w:pPr>
+            <w:r>
+              <w:rPr>
+                <w:lang w:val="en-GB"/>
+              </w:rPr>
+              <w:t>0.01232</w:t>
+            </w:r>
+          </w:p>
+        </w:tc>
+      </w:tr>
+    </w:tbl>
+    <w:p>
+      <w:pPr>
+        <w:pStyle w:val="AckPara"/>
+        <w:spacing w:before="240"/>
+      </w:pPr>
+      <w:r>
+        <w:rPr>
+          <w:szCs w:val="18"/>
+        </w:rPr>
+        <w:t>Result for each iteration is shown in: Figure 7a and Appendix Table 10a.</w:t>
       </w:r>
     </w:p>
     <w:p>
       <w:pPr>
         <w:pStyle w:val="AckPara"/>
       </w:pPr>
-      <w:r>
-        <w:t>For linear regression, as seen in Fig. 1a, RMSE (Root mean squared error) was about 0.51 for both TensorFlow and Weka while only marginally higher at about 0.52 for sklearn. The lower the RMSE the better.</w:t>
-      </w:r>
     </w:p>
     <w:p>
       <w:pPr>
@@ -4084,6 +4370,7 @@
           <w:lang w:val="en-GB"/>
           <w14:ligatures w14:val="standard"/>
         </w:rPr>
+        <w:lastRenderedPageBreak/>
         <w:t>[8]</w:t>
       </w:r>
       <w:r>
@@ -4546,7 +4833,6 @@
           <w:lang w:val="en-GB"/>
           <w14:ligatures w14:val="standard"/>
         </w:rPr>
-        <w:lastRenderedPageBreak/>
         <w:t>Oriol Vinyals, Pete Warden, Martin Wattenberg, Martin Wicke,</w:t>
       </w:r>
       <w:r>
@@ -13426,6 +13712,22 @@
       <w:shd w:val="clear" w:color="auto" w:fill="E1DFDD"/>
     </w:rPr>
   </w:style>
+  <w:style w:type="table" w:styleId="TableGridLight">
+    <w:name w:val="Grid Table Light"/>
+    <w:basedOn w:val="TableNormal"/>
+    <w:uiPriority w:val="40"/>
+    <w:rsid w:val="00A42BC5"/>
+    <w:tblPr>
+      <w:tblBorders>
+        <w:top w:val="single" w:sz="4" w:space="0" w:color="BFBFBF" w:themeColor="background1" w:themeShade="BF"/>
+        <w:left w:val="single" w:sz="4" w:space="0" w:color="BFBFBF" w:themeColor="background1" w:themeShade="BF"/>
+        <w:bottom w:val="single" w:sz="4" w:space="0" w:color="BFBFBF" w:themeColor="background1" w:themeShade="BF"/>
+        <w:right w:val="single" w:sz="4" w:space="0" w:color="BFBFBF" w:themeColor="background1" w:themeShade="BF"/>
+        <w:insideH w:val="single" w:sz="4" w:space="0" w:color="BFBFBF" w:themeColor="background1" w:themeShade="BF"/>
+        <w:insideV w:val="single" w:sz="4" w:space="0" w:color="BFBFBF" w:themeColor="background1" w:themeShade="BF"/>
+      </w:tblBorders>
+    </w:tblPr>
+  </w:style>
 </w:styles>
 </file>
 
@@ -13903,7 +14205,7 @@
 </file>
 
 <file path=customXml/itemProps2.xml><?xml version="1.0" encoding="utf-8"?>
-<ds:datastoreItem xmlns:ds="http://schemas.openxmlformats.org/officeDocument/2006/customXml" ds:itemID="{B67DEB3F-9369-4888-9F6B-F9B4C426A9F4}">
+<ds:datastoreItem xmlns:ds="http://schemas.openxmlformats.org/officeDocument/2006/customXml" ds:itemID="{2946F4F6-FAB2-461F-B4B0-29B8AB81C057}">
   <ds:schemaRefs>
     <ds:schemaRef ds:uri="http://schemas.openxmlformats.org/officeDocument/2006/bibliography"/>
   </ds:schemaRefs>

</xml_diff>

<commit_message>
updated mean and sd reults of SVM
</commit_message>
<xml_diff>
--- a/ML1819--task-101--team-02.docx
+++ b/ML1819--task-101--team-02.docx
@@ -3865,11 +3865,343 @@
     <w:p>
       <w:pPr>
         <w:pStyle w:val="AckPara"/>
+        <w:spacing w:after="240"/>
+        <w:jc w:val="center"/>
+      </w:pPr>
+      <w:r>
+        <w:rPr>
+          <w:b/>
+          <w:bCs/>
+          <w:szCs w:val="18"/>
+        </w:rPr>
+        <w:lastRenderedPageBreak/>
+        <w:t>Table 2a: Mean and Standard Deviations of SVM Accuracy for GooglePlay dataset</w:t>
+      </w:r>
+    </w:p>
+    <w:tbl>
+      <w:tblPr>
+        <w:tblStyle w:val="TableGridLight"/>
+        <w:tblW w:w="3840" w:type="dxa"/>
+        <w:jc w:val="center"/>
+        <w:tblLook w:val="04A0" w:firstRow="1" w:lastRow="0" w:firstColumn="1" w:lastColumn="0" w:noHBand="0" w:noVBand="1"/>
+      </w:tblPr>
+      <w:tblGrid>
+        <w:gridCol w:w="960"/>
+        <w:gridCol w:w="960"/>
+        <w:gridCol w:w="960"/>
+        <w:gridCol w:w="960"/>
+      </w:tblGrid>
+      <w:tr>
+        <w:trPr>
+          <w:trHeight w:val="300"/>
+          <w:jc w:val="center"/>
+        </w:trPr>
+        <w:tc>
+          <w:tcPr>
+            <w:tcW w:w="960" w:type="dxa"/>
+            <w:noWrap/>
+            <w:hideMark/>
+          </w:tcPr>
+          <w:p>
+            <w:pPr>
+              <w:spacing w:line="240" w:lineRule="auto"/>
+              <w:rPr>
+                <w:szCs w:val="18"/>
+                <w:lang w:val="en-GB"/>
+              </w:rPr>
+            </w:pPr>
+          </w:p>
+        </w:tc>
+        <w:tc>
+          <w:tcPr>
+            <w:tcW w:w="960" w:type="dxa"/>
+            <w:noWrap/>
+            <w:hideMark/>
+          </w:tcPr>
+          <w:p>
+            <w:pPr>
+              <w:spacing w:line="240" w:lineRule="auto"/>
+              <w:rPr>
+                <w:szCs w:val="18"/>
+                <w:lang w:val="en-GB"/>
+              </w:rPr>
+            </w:pPr>
+            <w:r>
+              <w:rPr>
+                <w:szCs w:val="18"/>
+                <w:lang w:val="en-GB"/>
+              </w:rPr>
+              <w:t>Sklearn</w:t>
+            </w:r>
+          </w:p>
+        </w:tc>
+        <w:tc>
+          <w:tcPr>
+            <w:tcW w:w="960" w:type="dxa"/>
+            <w:noWrap/>
+            <w:hideMark/>
+          </w:tcPr>
+          <w:p>
+            <w:pPr>
+              <w:spacing w:line="240" w:lineRule="auto"/>
+              <w:rPr>
+                <w:szCs w:val="18"/>
+                <w:lang w:val="en-GB"/>
+              </w:rPr>
+            </w:pPr>
+            <w:r>
+              <w:rPr>
+                <w:szCs w:val="18"/>
+                <w:lang w:val="en-GB"/>
+              </w:rPr>
+              <w:t>TF</w:t>
+            </w:r>
+          </w:p>
+        </w:tc>
+        <w:tc>
+          <w:tcPr>
+            <w:tcW w:w="960" w:type="dxa"/>
+            <w:noWrap/>
+            <w:hideMark/>
+          </w:tcPr>
+          <w:p>
+            <w:pPr>
+              <w:spacing w:line="240" w:lineRule="auto"/>
+              <w:rPr>
+                <w:szCs w:val="18"/>
+                <w:lang w:val="en-GB"/>
+              </w:rPr>
+            </w:pPr>
+            <w:r>
+              <w:rPr>
+                <w:szCs w:val="18"/>
+                <w:lang w:val="en-GB"/>
+              </w:rPr>
+              <w:t>Weka</w:t>
+            </w:r>
+          </w:p>
+        </w:tc>
+      </w:tr>
+      <w:tr>
+        <w:trPr>
+          <w:trHeight w:val="300"/>
+          <w:jc w:val="center"/>
+        </w:trPr>
+        <w:tc>
+          <w:tcPr>
+            <w:tcW w:w="960" w:type="dxa"/>
+            <w:noWrap/>
+            <w:hideMark/>
+          </w:tcPr>
+          <w:p>
+            <w:pPr>
+              <w:spacing w:line="240" w:lineRule="auto"/>
+              <w:rPr>
+                <w:szCs w:val="18"/>
+                <w:lang w:val="en-GB"/>
+              </w:rPr>
+            </w:pPr>
+            <w:r>
+              <w:rPr>
+                <w:szCs w:val="18"/>
+                <w:lang w:val="en-GB"/>
+              </w:rPr>
+              <w:t>Mean</w:t>
+            </w:r>
+          </w:p>
+        </w:tc>
+        <w:tc>
+          <w:tcPr>
+            <w:tcW w:w="960" w:type="dxa"/>
+            <w:noWrap/>
+            <w:hideMark/>
+          </w:tcPr>
+          <w:p>
+            <w:pPr>
+              <w:spacing w:line="240" w:lineRule="auto"/>
+              <w:rPr>
+                <w:szCs w:val="18"/>
+                <w:lang w:val="en-GB"/>
+              </w:rPr>
+            </w:pPr>
+            <w:r>
+              <w:rPr>
+                <w:szCs w:val="18"/>
+                <w:lang w:val="en-GB"/>
+              </w:rPr>
+              <w:t>0.5736</w:t>
+            </w:r>
+          </w:p>
+        </w:tc>
+        <w:tc>
+          <w:tcPr>
+            <w:tcW w:w="960" w:type="dxa"/>
+            <w:noWrap/>
+            <w:hideMark/>
+          </w:tcPr>
+          <w:p>
+            <w:pPr>
+              <w:spacing w:line="240" w:lineRule="auto"/>
+              <w:rPr>
+                <w:szCs w:val="18"/>
+                <w:lang w:val="en-GB"/>
+              </w:rPr>
+            </w:pPr>
+            <w:r>
+              <w:rPr>
+                <w:szCs w:val="18"/>
+                <w:lang w:val="en-GB"/>
+              </w:rPr>
+              <w:t>0.577825</w:t>
+            </w:r>
+          </w:p>
+        </w:tc>
+        <w:tc>
+          <w:tcPr>
+            <w:tcW w:w="960" w:type="dxa"/>
+            <w:noWrap/>
+            <w:hideMark/>
+          </w:tcPr>
+          <w:p>
+            <w:pPr>
+              <w:spacing w:line="240" w:lineRule="auto"/>
+              <w:rPr>
+                <w:szCs w:val="18"/>
+                <w:lang w:val="en-GB"/>
+              </w:rPr>
+            </w:pPr>
+            <w:r>
+              <w:rPr>
+                <w:szCs w:val="18"/>
+                <w:lang w:val="en-GB"/>
+              </w:rPr>
+              <w:t>0.573102</w:t>
+            </w:r>
+          </w:p>
+        </w:tc>
+      </w:tr>
+      <w:tr>
+        <w:trPr>
+          <w:trHeight w:val="300"/>
+          <w:jc w:val="center"/>
+        </w:trPr>
+        <w:tc>
+          <w:tcPr>
+            <w:tcW w:w="960" w:type="dxa"/>
+            <w:noWrap/>
+            <w:hideMark/>
+          </w:tcPr>
+          <w:p>
+            <w:pPr>
+              <w:spacing w:line="240" w:lineRule="auto"/>
+              <w:rPr>
+                <w:szCs w:val="18"/>
+                <w:lang w:val="en-GB"/>
+              </w:rPr>
+            </w:pPr>
+            <w:r>
+              <w:rPr>
+                <w:lang w:val="en-GB"/>
+              </w:rPr>
+              <w:t xml:space="preserve">Standard Deviation </w:t>
+            </w:r>
+          </w:p>
+        </w:tc>
+        <w:tc>
+          <w:tcPr>
+            <w:tcW w:w="960" w:type="dxa"/>
+            <w:noWrap/>
+            <w:hideMark/>
+          </w:tcPr>
+          <w:p>
+            <w:pPr>
+              <w:spacing w:line="240" w:lineRule="auto"/>
+              <w:rPr>
+                <w:szCs w:val="18"/>
+                <w:lang w:val="en-GB"/>
+              </w:rPr>
+            </w:pPr>
+            <w:r>
+              <w:rPr>
+                <w:szCs w:val="18"/>
+                <w:lang w:val="en-GB"/>
+              </w:rPr>
+              <w:t>0.003904</w:t>
+            </w:r>
+          </w:p>
+        </w:tc>
+        <w:tc>
+          <w:tcPr>
+            <w:tcW w:w="960" w:type="dxa"/>
+            <w:noWrap/>
+            <w:hideMark/>
+          </w:tcPr>
+          <w:p>
+            <w:pPr>
+              <w:spacing w:line="240" w:lineRule="auto"/>
+              <w:rPr>
+                <w:szCs w:val="18"/>
+                <w:lang w:val="en-GB"/>
+              </w:rPr>
+            </w:pPr>
+            <w:r>
+              <w:rPr>
+                <w:szCs w:val="18"/>
+                <w:lang w:val="en-GB"/>
+              </w:rPr>
+              <w:t>0.009233</w:t>
+            </w:r>
+          </w:p>
+        </w:tc>
+        <w:tc>
+          <w:tcPr>
+            <w:tcW w:w="960" w:type="dxa"/>
+            <w:noWrap/>
+            <w:hideMark/>
+          </w:tcPr>
+          <w:p>
+            <w:pPr>
+              <w:spacing w:line="240" w:lineRule="auto"/>
+              <w:rPr>
+                <w:szCs w:val="18"/>
+                <w:lang w:val="en-GB"/>
+              </w:rPr>
+            </w:pPr>
+            <w:r>
+              <w:rPr>
+                <w:szCs w:val="18"/>
+                <w:lang w:val="en-GB"/>
+              </w:rPr>
+              <w:t>0.007195</w:t>
+            </w:r>
+          </w:p>
+        </w:tc>
+      </w:tr>
+    </w:tbl>
+    <w:p>
+      <w:pPr>
+        <w:pStyle w:val="AckPara"/>
+        <w:spacing w:before="240"/>
+      </w:pPr>
+      <w:r>
+        <w:rPr>
+          <w:szCs w:val="18"/>
+        </w:rPr>
+        <w:t>Result for each iteration is shown in: Figure 8a and Appendix Table 11a.</w:t>
+      </w:r>
+    </w:p>
+    <w:p>
+      <w:pPr>
+        <w:pStyle w:val="AckPara"/>
       </w:pPr>
       <w:bookmarkStart w:id="1" w:name="_GoBack"/>
       <w:bookmarkEnd w:id="1"/>
-      <w:r>
-        <w:lastRenderedPageBreak/>
+    </w:p>
+    <w:p>
+      <w:pPr>
+        <w:pStyle w:val="AckPara"/>
+      </w:pPr>
+      <w:r>
         <w:t>Finally, for kNN, we again chose RMSE to represent performance and from Fig. 1c, it</w:t>
       </w:r>
       <w:r>
@@ -5042,17 +5374,7 @@
           <w:lang w:val="en-GB"/>
           <w14:ligatures w14:val="standard"/>
         </w:rPr>
-        <w:t xml:space="preserve">Jeffrey Dean, Matthieu Devin, </w:t>
-      </w:r>
-      <w:r>
-        <w:rPr>
-          <w:color w:val="auto"/>
-          <w:sz w:val="14"/>
-          <w:szCs w:val="14"/>
-          <w:lang w:val="en-GB"/>
-          <w14:ligatures w14:val="standard"/>
-        </w:rPr>
-        <w:t>Sanjay Ghemawat, Ian Goodfellow,</w:t>
+        <w:t>Jeffrey Dean, Matthieu Devin, Sanjay Ghemawat, Ian Goodfellow,</w:t>
       </w:r>
       <w:r>
         <w:rPr>
@@ -14279,11 +14601,11 @@
         </c:dLbls>
         <c:gapWidth val="219"/>
         <c:overlap val="-27"/>
-        <c:axId val="613530312"/>
-        <c:axId val="613530704"/>
+        <c:axId val="469037136"/>
+        <c:axId val="469037528"/>
       </c:barChart>
       <c:catAx>
-        <c:axId val="613530312"/>
+        <c:axId val="469037136"/>
         <c:scaling>
           <c:orientation val="minMax"/>
         </c:scaling>
@@ -14326,7 +14648,7 @@
             <a:endParaRPr lang="en-US"/>
           </a:p>
         </c:txPr>
-        <c:crossAx val="613530704"/>
+        <c:crossAx val="469037528"/>
         <c:crosses val="autoZero"/>
         <c:auto val="1"/>
         <c:lblAlgn val="ctr"/>
@@ -14334,7 +14656,7 @@
         <c:noMultiLvlLbl val="0"/>
       </c:catAx>
       <c:valAx>
-        <c:axId val="613530704"/>
+        <c:axId val="469037528"/>
         <c:scaling>
           <c:orientation val="minMax"/>
           <c:max val="0.70000000000000007"/>
@@ -14386,7 +14708,7 @@
             <a:endParaRPr lang="en-US"/>
           </a:p>
         </c:txPr>
-        <c:crossAx val="613530312"/>
+        <c:crossAx val="469037136"/>
         <c:crosses val="autoZero"/>
         <c:crossBetween val="between"/>
       </c:valAx>
@@ -14643,11 +14965,11 @@
         </c:dLbls>
         <c:gapWidth val="219"/>
         <c:overlap val="-27"/>
-        <c:axId val="594055168"/>
-        <c:axId val="594056344"/>
+        <c:axId val="594055952"/>
+        <c:axId val="594054776"/>
       </c:barChart>
       <c:catAx>
-        <c:axId val="594055168"/>
+        <c:axId val="594055952"/>
         <c:scaling>
           <c:orientation val="minMax"/>
         </c:scaling>
@@ -14690,7 +15012,7 @@
             <a:endParaRPr lang="en-US"/>
           </a:p>
         </c:txPr>
-        <c:crossAx val="594056344"/>
+        <c:crossAx val="594054776"/>
         <c:crosses val="autoZero"/>
         <c:auto val="1"/>
         <c:lblAlgn val="ctr"/>
@@ -14698,7 +15020,7 @@
         <c:noMultiLvlLbl val="0"/>
       </c:catAx>
       <c:valAx>
-        <c:axId val="594056344"/>
+        <c:axId val="594054776"/>
         <c:scaling>
           <c:orientation val="minMax"/>
           <c:max val="10"/>
@@ -14750,7 +15072,7 @@
             <a:endParaRPr lang="en-US"/>
           </a:p>
         </c:txPr>
-        <c:crossAx val="594055168"/>
+        <c:crossAx val="594055952"/>
         <c:crosses val="autoZero"/>
         <c:crossBetween val="between"/>
       </c:valAx>
@@ -16354,7 +16676,7 @@
 </file>
 
 <file path=customXml/itemProps2.xml><?xml version="1.0" encoding="utf-8"?>
-<ds:datastoreItem xmlns:ds="http://schemas.openxmlformats.org/officeDocument/2006/customXml" ds:itemID="{AC3CDD7E-4A02-4923-9C9B-0F0968C2D10C}">
+<ds:datastoreItem xmlns:ds="http://schemas.openxmlformats.org/officeDocument/2006/customXml" ds:itemID="{43F6959E-A73B-45D2-A983-93AAAEED11BB}">
   <ds:schemaRefs>
     <ds:schemaRef ds:uri="http://schemas.openxmlformats.org/officeDocument/2006/bibliography"/>
   </ds:schemaRefs>

</xml_diff>

<commit_message>
added mean & sd of knn
</commit_message>
<xml_diff>
--- a/ML1819--task-101--team-02.docx
+++ b/ML1819--task-101--team-02.docx
@@ -4636,6 +4636,338 @@
     <w:p>
       <w:pPr>
         <w:pStyle w:val="AckPara"/>
+        <w:spacing w:after="240"/>
+        <w:jc w:val="center"/>
+      </w:pPr>
+      <w:r>
+        <w:rPr>
+          <w:b/>
+          <w:bCs/>
+          <w:szCs w:val="18"/>
+        </w:rPr>
+        <w:t>Table 3a: Mean and Standard Deviations of kNN Accuracy for GooglePlay dataset</w:t>
+      </w:r>
+    </w:p>
+    <w:tbl>
+      <w:tblPr>
+        <w:tblStyle w:val="TableGridLight"/>
+        <w:tblW w:w="3840" w:type="dxa"/>
+        <w:jc w:val="center"/>
+        <w:tblLook w:val="04A0" w:firstRow="1" w:lastRow="0" w:firstColumn="1" w:lastColumn="0" w:noHBand="0" w:noVBand="1"/>
+      </w:tblPr>
+      <w:tblGrid>
+        <w:gridCol w:w="960"/>
+        <w:gridCol w:w="960"/>
+        <w:gridCol w:w="960"/>
+        <w:gridCol w:w="960"/>
+      </w:tblGrid>
+      <w:tr>
+        <w:trPr>
+          <w:trHeight w:val="300"/>
+          <w:jc w:val="center"/>
+        </w:trPr>
+        <w:tc>
+          <w:tcPr>
+            <w:tcW w:w="960" w:type="dxa"/>
+            <w:noWrap/>
+            <w:hideMark/>
+          </w:tcPr>
+          <w:p>
+            <w:pPr>
+              <w:spacing w:line="240" w:lineRule="auto"/>
+              <w:jc w:val="left"/>
+              <w:rPr>
+                <w:lang w:val="en-GB"/>
+              </w:rPr>
+            </w:pPr>
+          </w:p>
+        </w:tc>
+        <w:tc>
+          <w:tcPr>
+            <w:tcW w:w="960" w:type="dxa"/>
+            <w:noWrap/>
+            <w:hideMark/>
+          </w:tcPr>
+          <w:p>
+            <w:pPr>
+              <w:spacing w:line="240" w:lineRule="auto"/>
+              <w:jc w:val="left"/>
+              <w:rPr>
+                <w:b/>
+                <w:lang w:val="en-GB"/>
+              </w:rPr>
+            </w:pPr>
+            <w:r>
+              <w:rPr>
+                <w:b/>
+                <w:lang w:val="en-GB"/>
+              </w:rPr>
+              <w:t>Sklearn</w:t>
+            </w:r>
+          </w:p>
+        </w:tc>
+        <w:tc>
+          <w:tcPr>
+            <w:tcW w:w="960" w:type="dxa"/>
+            <w:noWrap/>
+            <w:hideMark/>
+          </w:tcPr>
+          <w:p>
+            <w:pPr>
+              <w:spacing w:line="240" w:lineRule="auto"/>
+              <w:jc w:val="left"/>
+              <w:rPr>
+                <w:b/>
+                <w:lang w:val="en-GB"/>
+              </w:rPr>
+            </w:pPr>
+            <w:r>
+              <w:rPr>
+                <w:b/>
+                <w:lang w:val="en-GB"/>
+              </w:rPr>
+              <w:t>TF</w:t>
+            </w:r>
+          </w:p>
+        </w:tc>
+        <w:tc>
+          <w:tcPr>
+            <w:tcW w:w="960" w:type="dxa"/>
+            <w:noWrap/>
+            <w:hideMark/>
+          </w:tcPr>
+          <w:p>
+            <w:pPr>
+              <w:spacing w:line="240" w:lineRule="auto"/>
+              <w:jc w:val="left"/>
+              <w:rPr>
+                <w:b/>
+                <w:lang w:val="en-GB"/>
+              </w:rPr>
+            </w:pPr>
+            <w:r>
+              <w:rPr>
+                <w:b/>
+                <w:lang w:val="en-GB"/>
+              </w:rPr>
+              <w:t>Weka</w:t>
+            </w:r>
+          </w:p>
+        </w:tc>
+      </w:tr>
+      <w:tr>
+        <w:trPr>
+          <w:trHeight w:val="300"/>
+          <w:jc w:val="center"/>
+        </w:trPr>
+        <w:tc>
+          <w:tcPr>
+            <w:tcW w:w="960" w:type="dxa"/>
+            <w:noWrap/>
+            <w:hideMark/>
+          </w:tcPr>
+          <w:p>
+            <w:pPr>
+              <w:spacing w:line="240" w:lineRule="auto"/>
+              <w:jc w:val="left"/>
+              <w:rPr>
+                <w:b/>
+                <w:lang w:val="en-GB"/>
+              </w:rPr>
+            </w:pPr>
+            <w:r>
+              <w:rPr>
+                <w:b/>
+                <w:lang w:val="en-GB"/>
+              </w:rPr>
+              <w:t>Mean</w:t>
+            </w:r>
+          </w:p>
+        </w:tc>
+        <w:tc>
+          <w:tcPr>
+            <w:tcW w:w="960" w:type="dxa"/>
+            <w:noWrap/>
+            <w:hideMark/>
+          </w:tcPr>
+          <w:p>
+            <w:pPr>
+              <w:spacing w:line="240" w:lineRule="auto"/>
+              <w:jc w:val="right"/>
+              <w:rPr>
+                <w:lang w:val="en-GB"/>
+              </w:rPr>
+            </w:pPr>
+            <w:r>
+              <w:rPr>
+                <w:lang w:val="en-GB"/>
+              </w:rPr>
+              <w:t>0.702171</w:t>
+            </w:r>
+          </w:p>
+        </w:tc>
+        <w:tc>
+          <w:tcPr>
+            <w:tcW w:w="960" w:type="dxa"/>
+            <w:noWrap/>
+            <w:hideMark/>
+          </w:tcPr>
+          <w:p>
+            <w:pPr>
+              <w:spacing w:line="240" w:lineRule="auto"/>
+              <w:jc w:val="right"/>
+              <w:rPr>
+                <w:lang w:val="en-GB"/>
+              </w:rPr>
+            </w:pPr>
+            <w:r>
+              <w:rPr>
+                <w:lang w:val="en-GB"/>
+              </w:rPr>
+              <w:t>0.705827</w:t>
+            </w:r>
+          </w:p>
+        </w:tc>
+        <w:tc>
+          <w:tcPr>
+            <w:tcW w:w="960" w:type="dxa"/>
+            <w:noWrap/>
+            <w:hideMark/>
+          </w:tcPr>
+          <w:p>
+            <w:pPr>
+              <w:spacing w:line="240" w:lineRule="auto"/>
+              <w:jc w:val="right"/>
+              <w:rPr>
+                <w:lang w:val="en-GB"/>
+              </w:rPr>
+            </w:pPr>
+            <w:r>
+              <w:rPr>
+                <w:lang w:val="en-GB"/>
+              </w:rPr>
+              <w:t>0.70734</w:t>
+            </w:r>
+          </w:p>
+        </w:tc>
+      </w:tr>
+      <w:tr>
+        <w:trPr>
+          <w:trHeight w:val="300"/>
+          <w:jc w:val="center"/>
+        </w:trPr>
+        <w:tc>
+          <w:tcPr>
+            <w:tcW w:w="960" w:type="dxa"/>
+            <w:noWrap/>
+            <w:hideMark/>
+          </w:tcPr>
+          <w:p>
+            <w:pPr>
+              <w:spacing w:line="240" w:lineRule="auto"/>
+              <w:jc w:val="left"/>
+              <w:rPr>
+                <w:b/>
+                <w:lang w:val="en-GB"/>
+              </w:rPr>
+            </w:pPr>
+            <w:r>
+              <w:rPr>
+                <w:b/>
+                <w:lang w:val="en-GB"/>
+              </w:rPr>
+              <w:t xml:space="preserve">Standard Deviation </w:t>
+            </w:r>
+          </w:p>
+        </w:tc>
+        <w:tc>
+          <w:tcPr>
+            <w:tcW w:w="960" w:type="dxa"/>
+            <w:noWrap/>
+            <w:hideMark/>
+          </w:tcPr>
+          <w:p>
+            <w:pPr>
+              <w:spacing w:line="240" w:lineRule="auto"/>
+              <w:jc w:val="right"/>
+              <w:rPr>
+                <w:lang w:val="en-GB"/>
+              </w:rPr>
+            </w:pPr>
+            <w:r>
+              <w:rPr>
+                <w:lang w:val="en-GB"/>
+              </w:rPr>
+              <w:t>0.008014</w:t>
+            </w:r>
+          </w:p>
+        </w:tc>
+        <w:tc>
+          <w:tcPr>
+            <w:tcW w:w="960" w:type="dxa"/>
+            <w:noWrap/>
+            <w:hideMark/>
+          </w:tcPr>
+          <w:p>
+            <w:pPr>
+              <w:spacing w:line="240" w:lineRule="auto"/>
+              <w:jc w:val="right"/>
+              <w:rPr>
+                <w:lang w:val="en-GB"/>
+              </w:rPr>
+            </w:pPr>
+            <w:r>
+              <w:rPr>
+                <w:lang w:val="en-GB"/>
+              </w:rPr>
+              <w:t>0.006158</w:t>
+            </w:r>
+          </w:p>
+        </w:tc>
+        <w:tc>
+          <w:tcPr>
+            <w:tcW w:w="960" w:type="dxa"/>
+            <w:noWrap/>
+            <w:hideMark/>
+          </w:tcPr>
+          <w:p>
+            <w:pPr>
+              <w:spacing w:line="240" w:lineRule="auto"/>
+              <w:jc w:val="right"/>
+              <w:rPr>
+                <w:lang w:val="en-GB"/>
+              </w:rPr>
+            </w:pPr>
+            <w:r>
+              <w:rPr>
+                <w:lang w:val="en-GB"/>
+              </w:rPr>
+              <w:t>0.003104</w:t>
+            </w:r>
+          </w:p>
+        </w:tc>
+      </w:tr>
+    </w:tbl>
+    <w:p>
+      <w:pPr>
+        <w:pStyle w:val="AckPara"/>
+        <w:spacing w:before="240"/>
+      </w:pPr>
+      <w:r>
+        <w:rPr>
+          <w:szCs w:val="18"/>
+        </w:rPr>
+        <w:t>Result for each iteration is shown in: Figure 9a and Appendix Table 12a.</w:t>
+      </w:r>
+    </w:p>
+    <w:p>
+      <w:pPr>
+        <w:pStyle w:val="AckPara"/>
+      </w:pPr>
+    </w:p>
+    <w:p>
+      <w:pPr>
+        <w:pStyle w:val="AckPara"/>
       </w:pPr>
       <w:bookmarkStart w:id="1" w:name="_GoBack"/>
       <w:bookmarkEnd w:id="1"/>
@@ -4724,7 +5056,11 @@
         <w:t xml:space="preserve"> [8]</w:t>
       </w:r>
       <w:r>
-        <w:t xml:space="preserve"> should be part of such a study of machine learning implementations, and future work on this project will focus on addressing these shortcomings.</w:t>
+        <w:t xml:space="preserve"> should be part of such a study of </w:t>
+      </w:r>
+      <w:r>
+        <w:lastRenderedPageBreak/>
+        <w:t>machine learning implementations, and future work on this project will focus on addressing these shortcomings.</w:t>
       </w:r>
     </w:p>
     <w:p>
@@ -4845,7 +5181,6 @@
           <w:lang w:val="en-GB"/>
           <w14:ligatures w14:val="standard"/>
         </w:rPr>
-        <w:lastRenderedPageBreak/>
         <w:t>[</w:t>
       </w:r>
       <w:r>
@@ -15026,11 +15361,11 @@
         </c:dLbls>
         <c:gapWidth val="219"/>
         <c:overlap val="-27"/>
-        <c:axId val="597021752"/>
-        <c:axId val="597023712"/>
+        <c:axId val="248947464"/>
+        <c:axId val="248947856"/>
       </c:barChart>
       <c:catAx>
-        <c:axId val="597021752"/>
+        <c:axId val="248947464"/>
         <c:scaling>
           <c:orientation val="minMax"/>
         </c:scaling>
@@ -15073,7 +15408,7 @@
             <a:endParaRPr lang="en-US"/>
           </a:p>
         </c:txPr>
-        <c:crossAx val="597023712"/>
+        <c:crossAx val="248947856"/>
         <c:crosses val="autoZero"/>
         <c:auto val="1"/>
         <c:lblAlgn val="ctr"/>
@@ -15081,7 +15416,7 @@
         <c:noMultiLvlLbl val="0"/>
       </c:catAx>
       <c:valAx>
-        <c:axId val="597023712"/>
+        <c:axId val="248947856"/>
         <c:scaling>
           <c:orientation val="minMax"/>
           <c:max val="0.70000000000000007"/>
@@ -15133,7 +15468,7 @@
             <a:endParaRPr lang="en-US"/>
           </a:p>
         </c:txPr>
-        <c:crossAx val="597021752"/>
+        <c:crossAx val="248947464"/>
         <c:crosses val="autoZero"/>
         <c:crossBetween val="between"/>
       </c:valAx>
@@ -15390,11 +15725,11 @@
         </c:dLbls>
         <c:gapWidth val="219"/>
         <c:overlap val="-27"/>
-        <c:axId val="594057912"/>
-        <c:axId val="594055168"/>
+        <c:axId val="365248064"/>
+        <c:axId val="365250416"/>
       </c:barChart>
       <c:catAx>
-        <c:axId val="594057912"/>
+        <c:axId val="365248064"/>
         <c:scaling>
           <c:orientation val="minMax"/>
         </c:scaling>
@@ -15437,7 +15772,7 @@
             <a:endParaRPr lang="en-US"/>
           </a:p>
         </c:txPr>
-        <c:crossAx val="594055168"/>
+        <c:crossAx val="365250416"/>
         <c:crosses val="autoZero"/>
         <c:auto val="1"/>
         <c:lblAlgn val="ctr"/>
@@ -15445,7 +15780,7 @@
         <c:noMultiLvlLbl val="0"/>
       </c:catAx>
       <c:valAx>
-        <c:axId val="594055168"/>
+        <c:axId val="365250416"/>
         <c:scaling>
           <c:orientation val="minMax"/>
           <c:max val="10"/>
@@ -15497,7 +15832,7 @@
             <a:endParaRPr lang="en-US"/>
           </a:p>
         </c:txPr>
-        <c:crossAx val="594057912"/>
+        <c:crossAx val="365248064"/>
         <c:crosses val="autoZero"/>
         <c:crossBetween val="between"/>
       </c:valAx>
@@ -15750,11 +16085,11 @@
         </c:dLbls>
         <c:gapWidth val="219"/>
         <c:overlap val="-27"/>
-        <c:axId val="469039488"/>
-        <c:axId val="613530704"/>
+        <c:axId val="365248456"/>
+        <c:axId val="365250808"/>
       </c:barChart>
       <c:catAx>
-        <c:axId val="469039488"/>
+        <c:axId val="365248456"/>
         <c:scaling>
           <c:orientation val="minMax"/>
         </c:scaling>
@@ -15797,7 +16132,7 @@
             <a:endParaRPr lang="en-US"/>
           </a:p>
         </c:txPr>
-        <c:crossAx val="613530704"/>
+        <c:crossAx val="365250808"/>
         <c:crosses val="autoZero"/>
         <c:auto val="1"/>
         <c:lblAlgn val="ctr"/>
@@ -15805,7 +16140,7 @@
         <c:noMultiLvlLbl val="0"/>
       </c:catAx>
       <c:valAx>
-        <c:axId val="613530704"/>
+        <c:axId val="365250808"/>
         <c:scaling>
           <c:orientation val="minMax"/>
           <c:max val="0.70000000000000007"/>
@@ -15857,7 +16192,7 @@
             <a:endParaRPr lang="en-US"/>
           </a:p>
         </c:txPr>
-        <c:crossAx val="469039488"/>
+        <c:crossAx val="365248456"/>
         <c:crosses val="autoZero"/>
         <c:crossBetween val="between"/>
       </c:valAx>
@@ -16112,11 +16447,11 @@
         </c:dLbls>
         <c:gapWidth val="219"/>
         <c:overlap val="-27"/>
-        <c:axId val="582917240"/>
-        <c:axId val="262594400"/>
+        <c:axId val="365251200"/>
+        <c:axId val="593048800"/>
       </c:barChart>
       <c:catAx>
-        <c:axId val="582917240"/>
+        <c:axId val="365251200"/>
         <c:scaling>
           <c:orientation val="minMax"/>
         </c:scaling>
@@ -16159,7 +16494,7 @@
             <a:endParaRPr lang="en-US"/>
           </a:p>
         </c:txPr>
-        <c:crossAx val="262594400"/>
+        <c:crossAx val="593048800"/>
         <c:crosses val="autoZero"/>
         <c:auto val="1"/>
         <c:lblAlgn val="ctr"/>
@@ -16167,7 +16502,7 @@
         <c:noMultiLvlLbl val="0"/>
       </c:catAx>
       <c:valAx>
-        <c:axId val="262594400"/>
+        <c:axId val="593048800"/>
         <c:scaling>
           <c:orientation val="minMax"/>
           <c:max val="0.95000000000000007"/>
@@ -16220,7 +16555,7 @@
             <a:endParaRPr lang="en-US"/>
           </a:p>
         </c:txPr>
-        <c:crossAx val="582917240"/>
+        <c:crossAx val="365251200"/>
         <c:crosses val="autoZero"/>
         <c:crossBetween val="between"/>
       </c:valAx>
@@ -18907,7 +19242,7 @@
 </file>
 
 <file path=customXml/itemProps2.xml><?xml version="1.0" encoding="utf-8"?>
-<ds:datastoreItem xmlns:ds="http://schemas.openxmlformats.org/officeDocument/2006/customXml" ds:itemID="{43683151-3D3A-4E80-A730-883A57F7862B}">
+<ds:datastoreItem xmlns:ds="http://schemas.openxmlformats.org/officeDocument/2006/customXml" ds:itemID="{E074EDB0-8047-499E-BB89-9E5124888235}">
   <ds:schemaRefs>
     <ds:schemaRef ds:uri="http://schemas.openxmlformats.org/officeDocument/2006/bibliography"/>
   </ds:schemaRefs>

</xml_diff>

<commit_message>
added kNN mean & SD for dataset2
</commit_message>
<xml_diff>
--- a/ML1819--task-101--team-02.docx
+++ b/ML1819--task-101--team-02.docx
@@ -5010,6 +5010,357 @@
     <w:p>
       <w:pPr>
         <w:pStyle w:val="AckPara"/>
+        <w:spacing w:after="240"/>
+        <w:jc w:val="center"/>
+      </w:pPr>
+      <w:r>
+        <w:rPr>
+          <w:b/>
+          <w:bCs/>
+          <w:szCs w:val="18"/>
+        </w:rPr>
+        <w:lastRenderedPageBreak/>
+        <w:t>Table 3b: Mean and Standard Deviations of kNN Accuracy for Car Insurance dataset</w:t>
+      </w:r>
+    </w:p>
+    <w:tbl>
+      <w:tblPr>
+        <w:tblStyle w:val="TableGridLight"/>
+        <w:tblW w:w="3840" w:type="dxa"/>
+        <w:jc w:val="center"/>
+        <w:tblLook w:val="04A0" w:firstRow="1" w:lastRow="0" w:firstColumn="1" w:lastColumn="0" w:noHBand="0" w:noVBand="1"/>
+      </w:tblPr>
+      <w:tblGrid>
+        <w:gridCol w:w="960"/>
+        <w:gridCol w:w="960"/>
+        <w:gridCol w:w="960"/>
+        <w:gridCol w:w="960"/>
+      </w:tblGrid>
+      <w:tr>
+        <w:trPr>
+          <w:trHeight w:val="300"/>
+          <w:jc w:val="center"/>
+        </w:trPr>
+        <w:tc>
+          <w:tcPr>
+            <w:tcW w:w="960" w:type="dxa"/>
+            <w:noWrap/>
+            <w:hideMark/>
+          </w:tcPr>
+          <w:p>
+            <w:pPr>
+              <w:spacing w:line="240" w:lineRule="auto"/>
+              <w:jc w:val="left"/>
+              <w:rPr>
+                <w:b/>
+                <w:szCs w:val="18"/>
+                <w:lang w:val="en-GB"/>
+              </w:rPr>
+            </w:pPr>
+          </w:p>
+        </w:tc>
+        <w:tc>
+          <w:tcPr>
+            <w:tcW w:w="960" w:type="dxa"/>
+            <w:noWrap/>
+            <w:hideMark/>
+          </w:tcPr>
+          <w:p>
+            <w:pPr>
+              <w:spacing w:line="240" w:lineRule="auto"/>
+              <w:jc w:val="left"/>
+              <w:rPr>
+                <w:b/>
+                <w:szCs w:val="18"/>
+                <w:lang w:val="en-GB"/>
+              </w:rPr>
+            </w:pPr>
+            <w:r>
+              <w:rPr>
+                <w:b/>
+                <w:szCs w:val="18"/>
+                <w:lang w:val="en-GB"/>
+              </w:rPr>
+              <w:t>Sklearn</w:t>
+            </w:r>
+          </w:p>
+        </w:tc>
+        <w:tc>
+          <w:tcPr>
+            <w:tcW w:w="960" w:type="dxa"/>
+            <w:noWrap/>
+            <w:hideMark/>
+          </w:tcPr>
+          <w:p>
+            <w:pPr>
+              <w:spacing w:line="240" w:lineRule="auto"/>
+              <w:jc w:val="left"/>
+              <w:rPr>
+                <w:b/>
+                <w:szCs w:val="18"/>
+                <w:lang w:val="en-GB"/>
+              </w:rPr>
+            </w:pPr>
+            <w:r>
+              <w:rPr>
+                <w:b/>
+                <w:szCs w:val="18"/>
+                <w:lang w:val="en-GB"/>
+              </w:rPr>
+              <w:t>TF</w:t>
+            </w:r>
+          </w:p>
+        </w:tc>
+        <w:tc>
+          <w:tcPr>
+            <w:tcW w:w="960" w:type="dxa"/>
+            <w:noWrap/>
+            <w:hideMark/>
+          </w:tcPr>
+          <w:p>
+            <w:pPr>
+              <w:spacing w:line="240" w:lineRule="auto"/>
+              <w:jc w:val="left"/>
+              <w:rPr>
+                <w:b/>
+                <w:szCs w:val="18"/>
+                <w:lang w:val="en-GB"/>
+              </w:rPr>
+            </w:pPr>
+            <w:r>
+              <w:rPr>
+                <w:b/>
+                <w:szCs w:val="18"/>
+                <w:lang w:val="en-GB"/>
+              </w:rPr>
+              <w:t>Weka</w:t>
+            </w:r>
+          </w:p>
+        </w:tc>
+      </w:tr>
+      <w:tr>
+        <w:trPr>
+          <w:trHeight w:val="300"/>
+          <w:jc w:val="center"/>
+        </w:trPr>
+        <w:tc>
+          <w:tcPr>
+            <w:tcW w:w="960" w:type="dxa"/>
+            <w:noWrap/>
+            <w:hideMark/>
+          </w:tcPr>
+          <w:p>
+            <w:pPr>
+              <w:spacing w:line="240" w:lineRule="auto"/>
+              <w:jc w:val="left"/>
+              <w:rPr>
+                <w:b/>
+                <w:szCs w:val="18"/>
+                <w:lang w:val="en-GB"/>
+              </w:rPr>
+            </w:pPr>
+            <w:r>
+              <w:rPr>
+                <w:b/>
+                <w:szCs w:val="18"/>
+                <w:lang w:val="en-GB"/>
+              </w:rPr>
+              <w:t>Mean</w:t>
+            </w:r>
+          </w:p>
+        </w:tc>
+        <w:tc>
+          <w:tcPr>
+            <w:tcW w:w="960" w:type="dxa"/>
+            <w:noWrap/>
+            <w:hideMark/>
+          </w:tcPr>
+          <w:p>
+            <w:pPr>
+              <w:spacing w:line="240" w:lineRule="auto"/>
+              <w:jc w:val="right"/>
+              <w:rPr>
+                <w:szCs w:val="18"/>
+                <w:lang w:val="en-GB"/>
+              </w:rPr>
+            </w:pPr>
+            <w:r>
+              <w:rPr>
+                <w:szCs w:val="18"/>
+                <w:lang w:val="en-GB"/>
+              </w:rPr>
+              <w:t>0.5704</w:t>
+            </w:r>
+          </w:p>
+        </w:tc>
+        <w:tc>
+          <w:tcPr>
+            <w:tcW w:w="960" w:type="dxa"/>
+            <w:noWrap/>
+            <w:hideMark/>
+          </w:tcPr>
+          <w:p>
+            <w:pPr>
+              <w:spacing w:line="240" w:lineRule="auto"/>
+              <w:jc w:val="right"/>
+              <w:rPr>
+                <w:szCs w:val="18"/>
+                <w:lang w:val="en-GB"/>
+              </w:rPr>
+            </w:pPr>
+            <w:r>
+              <w:rPr>
+                <w:szCs w:val="18"/>
+                <w:lang w:val="en-GB"/>
+              </w:rPr>
+              <w:t>0.611447</w:t>
+            </w:r>
+          </w:p>
+        </w:tc>
+        <w:tc>
+          <w:tcPr>
+            <w:tcW w:w="960" w:type="dxa"/>
+            <w:noWrap/>
+            <w:hideMark/>
+          </w:tcPr>
+          <w:p>
+            <w:pPr>
+              <w:spacing w:line="240" w:lineRule="auto"/>
+              <w:jc w:val="right"/>
+              <w:rPr>
+                <w:szCs w:val="18"/>
+                <w:lang w:val="en-GB"/>
+              </w:rPr>
+            </w:pPr>
+            <w:r>
+              <w:rPr>
+                <w:szCs w:val="18"/>
+                <w:lang w:val="en-GB"/>
+              </w:rPr>
+              <w:t>0.605781</w:t>
+            </w:r>
+          </w:p>
+        </w:tc>
+      </w:tr>
+      <w:tr>
+        <w:trPr>
+          <w:trHeight w:val="300"/>
+          <w:jc w:val="center"/>
+        </w:trPr>
+        <w:tc>
+          <w:tcPr>
+            <w:tcW w:w="960" w:type="dxa"/>
+            <w:noWrap/>
+            <w:hideMark/>
+          </w:tcPr>
+          <w:p>
+            <w:pPr>
+              <w:spacing w:line="240" w:lineRule="auto"/>
+              <w:jc w:val="left"/>
+              <w:rPr>
+                <w:b/>
+                <w:szCs w:val="18"/>
+                <w:lang w:val="en-GB"/>
+              </w:rPr>
+            </w:pPr>
+            <w:r>
+              <w:rPr>
+                <w:b/>
+                <w:lang w:val="en-GB"/>
+              </w:rPr>
+              <w:t>Standard Deviation</w:t>
+            </w:r>
+          </w:p>
+        </w:tc>
+        <w:tc>
+          <w:tcPr>
+            <w:tcW w:w="960" w:type="dxa"/>
+            <w:noWrap/>
+            <w:hideMark/>
+          </w:tcPr>
+          <w:p>
+            <w:pPr>
+              <w:spacing w:line="240" w:lineRule="auto"/>
+              <w:jc w:val="right"/>
+              <w:rPr>
+                <w:szCs w:val="18"/>
+                <w:lang w:val="en-GB"/>
+              </w:rPr>
+            </w:pPr>
+            <w:r>
+              <w:rPr>
+                <w:szCs w:val="18"/>
+                <w:lang w:val="en-GB"/>
+              </w:rPr>
+              <w:t>0.007672</w:t>
+            </w:r>
+          </w:p>
+        </w:tc>
+        <w:tc>
+          <w:tcPr>
+            <w:tcW w:w="960" w:type="dxa"/>
+            <w:noWrap/>
+            <w:hideMark/>
+          </w:tcPr>
+          <w:p>
+            <w:pPr>
+              <w:spacing w:line="240" w:lineRule="auto"/>
+              <w:jc w:val="right"/>
+              <w:rPr>
+                <w:szCs w:val="18"/>
+                <w:lang w:val="en-GB"/>
+              </w:rPr>
+            </w:pPr>
+            <w:r>
+              <w:rPr>
+                <w:szCs w:val="18"/>
+                <w:lang w:val="en-GB"/>
+              </w:rPr>
+              <w:t>0.010199</w:t>
+            </w:r>
+          </w:p>
+        </w:tc>
+        <w:tc>
+          <w:tcPr>
+            <w:tcW w:w="960" w:type="dxa"/>
+            <w:noWrap/>
+            <w:hideMark/>
+          </w:tcPr>
+          <w:p>
+            <w:pPr>
+              <w:spacing w:line="240" w:lineRule="auto"/>
+              <w:jc w:val="right"/>
+              <w:rPr>
+                <w:szCs w:val="18"/>
+                <w:lang w:val="en-GB"/>
+              </w:rPr>
+            </w:pPr>
+            <w:r>
+              <w:rPr>
+                <w:szCs w:val="18"/>
+                <w:lang w:val="en-GB"/>
+              </w:rPr>
+              <w:t>0.002663</w:t>
+            </w:r>
+          </w:p>
+        </w:tc>
+      </w:tr>
+    </w:tbl>
+    <w:p>
+      <w:pPr>
+        <w:pStyle w:val="AckPara"/>
+        <w:spacing w:before="240"/>
+      </w:pPr>
+      <w:r>
+        <w:rPr>
+          <w:szCs w:val="18"/>
+        </w:rPr>
+        <w:t>Result for each iteration is shown in: Figure 9b and Appendix Table 12b.</w:t>
+      </w:r>
+    </w:p>
+    <w:p>
+      <w:pPr>
+        <w:pStyle w:val="AckPara"/>
       </w:pPr>
       <w:bookmarkStart w:id="1" w:name="_GoBack"/>
       <w:bookmarkEnd w:id="1"/>
@@ -6242,17 +6593,7 @@
           <w:lang w:val="en-GB"/>
           <w14:ligatures w14:val="standard"/>
         </w:rPr>
-        <w:t xml:space="preserve">Rajat Monga, Sherry Moore, Derek </w:t>
-      </w:r>
-      <w:r>
-        <w:rPr>
-          <w:color w:val="auto"/>
-          <w:sz w:val="14"/>
-          <w:szCs w:val="14"/>
-          <w:lang w:val="en-GB"/>
-          <w14:ligatures w14:val="standard"/>
-        </w:rPr>
-        <w:t>Murray, Chris Olah, Jonathon Shlens,</w:t>
+        <w:t>Rajat Monga, Sherry Moore, Derek Murray, Chris Olah, Jonathon Shlens,</w:t>
       </w:r>
       <w:r>
         <w:rPr>
@@ -15419,11 +15760,11 @@
         </c:dLbls>
         <c:gapWidth val="219"/>
         <c:overlap val="-27"/>
-        <c:axId val="597021752"/>
-        <c:axId val="597022536"/>
+        <c:axId val="581712416"/>
+        <c:axId val="581712808"/>
       </c:barChart>
       <c:catAx>
-        <c:axId val="597021752"/>
+        <c:axId val="581712416"/>
         <c:scaling>
           <c:orientation val="minMax"/>
         </c:scaling>
@@ -15466,7 +15807,7 @@
             <a:endParaRPr lang="en-US"/>
           </a:p>
         </c:txPr>
-        <c:crossAx val="597022536"/>
+        <c:crossAx val="581712808"/>
         <c:crosses val="autoZero"/>
         <c:auto val="1"/>
         <c:lblAlgn val="ctr"/>
@@ -15474,7 +15815,7 @@
         <c:noMultiLvlLbl val="0"/>
       </c:catAx>
       <c:valAx>
-        <c:axId val="597022536"/>
+        <c:axId val="581712808"/>
         <c:scaling>
           <c:orientation val="minMax"/>
           <c:max val="0.70000000000000007"/>
@@ -15526,7 +15867,7 @@
             <a:endParaRPr lang="en-US"/>
           </a:p>
         </c:txPr>
-        <c:crossAx val="597021752"/>
+        <c:crossAx val="581712416"/>
         <c:crosses val="autoZero"/>
         <c:crossBetween val="between"/>
       </c:valAx>
@@ -15783,11 +16124,11 @@
         </c:dLbls>
         <c:gapWidth val="219"/>
         <c:overlap val="-27"/>
-        <c:axId val="469039096"/>
-        <c:axId val="469037920"/>
+        <c:axId val="613493000"/>
+        <c:axId val="613490256"/>
       </c:barChart>
       <c:catAx>
-        <c:axId val="469039096"/>
+        <c:axId val="613493000"/>
         <c:scaling>
           <c:orientation val="minMax"/>
         </c:scaling>
@@ -15830,7 +16171,7 @@
             <a:endParaRPr lang="en-US"/>
           </a:p>
         </c:txPr>
-        <c:crossAx val="469037920"/>
+        <c:crossAx val="613490256"/>
         <c:crosses val="autoZero"/>
         <c:auto val="1"/>
         <c:lblAlgn val="ctr"/>
@@ -15838,7 +16179,7 @@
         <c:noMultiLvlLbl val="0"/>
       </c:catAx>
       <c:valAx>
-        <c:axId val="469037920"/>
+        <c:axId val="613490256"/>
         <c:scaling>
           <c:orientation val="minMax"/>
           <c:max val="10"/>
@@ -15890,7 +16231,7 @@
             <a:endParaRPr lang="en-US"/>
           </a:p>
         </c:txPr>
-        <c:crossAx val="469039096"/>
+        <c:crossAx val="613493000"/>
         <c:crosses val="autoZero"/>
         <c:crossBetween val="between"/>
       </c:valAx>
@@ -16143,11 +16484,11 @@
         </c:dLbls>
         <c:gapWidth val="219"/>
         <c:overlap val="-27"/>
-        <c:axId val="594054776"/>
-        <c:axId val="594055168"/>
+        <c:axId val="597504568"/>
+        <c:axId val="363469760"/>
       </c:barChart>
       <c:catAx>
-        <c:axId val="594054776"/>
+        <c:axId val="597504568"/>
         <c:scaling>
           <c:orientation val="minMax"/>
         </c:scaling>
@@ -16190,7 +16531,7 @@
             <a:endParaRPr lang="en-US"/>
           </a:p>
         </c:txPr>
-        <c:crossAx val="594055168"/>
+        <c:crossAx val="363469760"/>
         <c:crosses val="autoZero"/>
         <c:auto val="1"/>
         <c:lblAlgn val="ctr"/>
@@ -16198,7 +16539,7 @@
         <c:noMultiLvlLbl val="0"/>
       </c:catAx>
       <c:valAx>
-        <c:axId val="594055168"/>
+        <c:axId val="363469760"/>
         <c:scaling>
           <c:orientation val="minMax"/>
           <c:max val="0.70000000000000007"/>
@@ -16250,7 +16591,7 @@
             <a:endParaRPr lang="en-US"/>
           </a:p>
         </c:txPr>
-        <c:crossAx val="594054776"/>
+        <c:crossAx val="597504568"/>
         <c:crosses val="autoZero"/>
         <c:crossBetween val="between"/>
       </c:valAx>
@@ -16505,11 +16846,11 @@
         </c:dLbls>
         <c:gapWidth val="219"/>
         <c:overlap val="-27"/>
-        <c:axId val="613531096"/>
-        <c:axId val="582915280"/>
+        <c:axId val="363468584"/>
+        <c:axId val="363467800"/>
       </c:barChart>
       <c:catAx>
-        <c:axId val="613531096"/>
+        <c:axId val="363468584"/>
         <c:scaling>
           <c:orientation val="minMax"/>
         </c:scaling>
@@ -16552,7 +16893,7 @@
             <a:endParaRPr lang="en-US"/>
           </a:p>
         </c:txPr>
-        <c:crossAx val="582915280"/>
+        <c:crossAx val="363467800"/>
         <c:crosses val="autoZero"/>
         <c:auto val="1"/>
         <c:lblAlgn val="ctr"/>
@@ -16560,7 +16901,7 @@
         <c:noMultiLvlLbl val="0"/>
       </c:catAx>
       <c:valAx>
-        <c:axId val="582915280"/>
+        <c:axId val="363467800"/>
         <c:scaling>
           <c:orientation val="minMax"/>
           <c:max val="0.95000000000000007"/>
@@ -16613,7 +16954,7 @@
             <a:endParaRPr lang="en-US"/>
           </a:p>
         </c:txPr>
-        <c:crossAx val="613531096"/>
+        <c:crossAx val="363468584"/>
         <c:crosses val="autoZero"/>
         <c:crossBetween val="between"/>
       </c:valAx>
@@ -16866,11 +17207,11 @@
         </c:dLbls>
         <c:gapWidth val="219"/>
         <c:overlap val="-27"/>
-        <c:axId val="597353160"/>
-        <c:axId val="597355120"/>
+        <c:axId val="363468192"/>
+        <c:axId val="363470152"/>
       </c:barChart>
       <c:catAx>
-        <c:axId val="597353160"/>
+        <c:axId val="363468192"/>
         <c:scaling>
           <c:orientation val="minMax"/>
         </c:scaling>
@@ -16913,7 +17254,7 @@
             <a:endParaRPr lang="en-US"/>
           </a:p>
         </c:txPr>
-        <c:crossAx val="597355120"/>
+        <c:crossAx val="363470152"/>
         <c:crosses val="autoZero"/>
         <c:auto val="1"/>
         <c:lblAlgn val="ctr"/>
@@ -16921,7 +17262,7 @@
         <c:noMultiLvlLbl val="0"/>
       </c:catAx>
       <c:valAx>
-        <c:axId val="597355120"/>
+        <c:axId val="363470152"/>
         <c:scaling>
           <c:orientation val="minMax"/>
           <c:max val="0.8"/>
@@ -16974,7 +17315,7 @@
             <a:endParaRPr lang="en-US"/>
           </a:p>
         </c:txPr>
-        <c:crossAx val="597353160"/>
+        <c:crossAx val="363468192"/>
         <c:crosses val="autoZero"/>
         <c:crossBetween val="between"/>
       </c:valAx>
@@ -20204,7 +20545,7 @@
 </file>
 
 <file path=customXml/itemProps2.xml><?xml version="1.0" encoding="utf-8"?>
-<ds:datastoreItem xmlns:ds="http://schemas.openxmlformats.org/officeDocument/2006/customXml" ds:itemID="{E473BA7B-0801-412B-81F4-41010C3A8710}">
+<ds:datastoreItem xmlns:ds="http://schemas.openxmlformats.org/officeDocument/2006/customXml" ds:itemID="{C5592A0F-A81C-4532-A073-323B5D864B11}">
   <ds:schemaRefs>
     <ds:schemaRef ds:uri="http://schemas.openxmlformats.org/officeDocument/2006/bibliography"/>
   </ds:schemaRefs>

</xml_diff>

<commit_message>
added kNN plot for dataset2
</commit_message>
<xml_diff>
--- a/ML1819--task-101--team-02.docx
+++ b/ML1819--task-101--team-02.docx
@@ -5362,13 +5362,53 @@
       <w:pPr>
         <w:pStyle w:val="AckPara"/>
       </w:pPr>
+    </w:p>
+    <w:p>
+      <w:pPr>
+        <w:pStyle w:val="AckPara"/>
+        <w:spacing w:after="240"/>
+        <w:jc w:val="center"/>
+      </w:pPr>
+      <w:r>
+        <w:rPr>
+          <w:noProof/>
+          <w:lang w:val="en-US"/>
+        </w:rPr>
+        <w:drawing>
+          <wp:inline distT="0" distB="0" distL="0" distR="0" wp14:anchorId="3811DAA4" wp14:editId="1FFDA14B">
+            <wp:extent cx="3048000" cy="2227580"/>
+            <wp:effectExtent l="0" t="0" r="0" b="1270"/>
+            <wp:docPr id="13" name="Chart 13">
+              <a:extLst xmlns:a="http://schemas.openxmlformats.org/drawingml/2006/main">
+                <a:ext uri="{FF2B5EF4-FFF2-40B4-BE49-F238E27FC236}">
+                  <a16:creationId xmlns:lc="http://schemas.openxmlformats.org/drawingml/2006/lockedCanvas" xmlns:a16="http://schemas.microsoft.com/office/drawing/2014/main" xmlns="" xmlns:xdr="http://schemas.openxmlformats.org/drawingml/2006/spreadsheetDrawing" xmlns:w="http://schemas.openxmlformats.org/wordprocessingml/2006/main" xmlns:w10="urn:schemas-microsoft-com:office:word" xmlns:v="urn:schemas-microsoft-com:vml" xmlns:o="urn:schemas-microsoft-com:office:office" id="{0FAE9072-D25D-424E-A4C8-83F52E58598B}"/>
+                </a:ext>
+              </a:extLst>
+            </wp:docPr>
+            <wp:cNvGraphicFramePr/>
+            <a:graphic xmlns:a="http://schemas.openxmlformats.org/drawingml/2006/main">
+              <a:graphicData uri="http://schemas.openxmlformats.org/drawingml/2006/chart">
+                <c:chart xmlns:c="http://schemas.openxmlformats.org/drawingml/2006/chart" xmlns:r="http://schemas.openxmlformats.org/officeDocument/2006/relationships" r:id="rId29"/>
+              </a:graphicData>
+            </a:graphic>
+          </wp:inline>
+        </w:drawing>
+      </w:r>
+    </w:p>
+    <w:p>
+      <w:pPr>
+        <w:pStyle w:val="AckPara"/>
+      </w:pPr>
+      <w:r>
+        <w:t>Figure 9b: Accuracy for kNN of CarInsurance dataset</w:t>
+      </w:r>
+    </w:p>
+    <w:p>
+      <w:pPr>
+        <w:pStyle w:val="AckPara"/>
+      </w:pPr>
       <w:bookmarkStart w:id="1" w:name="_GoBack"/>
       <w:bookmarkEnd w:id="1"/>
-    </w:p>
-    <w:p>
-      <w:pPr>
-        <w:pStyle w:val="AckPara"/>
-      </w:pPr>
     </w:p>
     <w:p>
       <w:pPr>
@@ -15760,11 +15800,11 @@
         </c:dLbls>
         <c:gapWidth val="219"/>
         <c:overlap val="-27"/>
-        <c:axId val="581712416"/>
-        <c:axId val="581712808"/>
+        <c:axId val="595744240"/>
+        <c:axId val="595743064"/>
       </c:barChart>
       <c:catAx>
-        <c:axId val="581712416"/>
+        <c:axId val="595744240"/>
         <c:scaling>
           <c:orientation val="minMax"/>
         </c:scaling>
@@ -15807,7 +15847,7 @@
             <a:endParaRPr lang="en-US"/>
           </a:p>
         </c:txPr>
-        <c:crossAx val="581712808"/>
+        <c:crossAx val="595743064"/>
         <c:crosses val="autoZero"/>
         <c:auto val="1"/>
         <c:lblAlgn val="ctr"/>
@@ -15815,7 +15855,7 @@
         <c:noMultiLvlLbl val="0"/>
       </c:catAx>
       <c:valAx>
-        <c:axId val="581712808"/>
+        <c:axId val="595743064"/>
         <c:scaling>
           <c:orientation val="minMax"/>
           <c:max val="0.70000000000000007"/>
@@ -15867,7 +15907,7 @@
             <a:endParaRPr lang="en-US"/>
           </a:p>
         </c:txPr>
-        <c:crossAx val="581712416"/>
+        <c:crossAx val="595744240"/>
         <c:crosses val="autoZero"/>
         <c:crossBetween val="between"/>
       </c:valAx>
@@ -16124,11 +16164,11 @@
         </c:dLbls>
         <c:gapWidth val="219"/>
         <c:overlap val="-27"/>
-        <c:axId val="613493000"/>
-        <c:axId val="613490256"/>
+        <c:axId val="595743456"/>
+        <c:axId val="595745024"/>
       </c:barChart>
       <c:catAx>
-        <c:axId val="613493000"/>
+        <c:axId val="595743456"/>
         <c:scaling>
           <c:orientation val="minMax"/>
         </c:scaling>
@@ -16171,7 +16211,7 @@
             <a:endParaRPr lang="en-US"/>
           </a:p>
         </c:txPr>
-        <c:crossAx val="613490256"/>
+        <c:crossAx val="595745024"/>
         <c:crosses val="autoZero"/>
         <c:auto val="1"/>
         <c:lblAlgn val="ctr"/>
@@ -16179,7 +16219,7 @@
         <c:noMultiLvlLbl val="0"/>
       </c:catAx>
       <c:valAx>
-        <c:axId val="613490256"/>
+        <c:axId val="595745024"/>
         <c:scaling>
           <c:orientation val="minMax"/>
           <c:max val="10"/>
@@ -16231,7 +16271,7 @@
             <a:endParaRPr lang="en-US"/>
           </a:p>
         </c:txPr>
-        <c:crossAx val="613493000"/>
+        <c:crossAx val="595743456"/>
         <c:crosses val="autoZero"/>
         <c:crossBetween val="between"/>
       </c:valAx>
@@ -16484,11 +16524,11 @@
         </c:dLbls>
         <c:gapWidth val="219"/>
         <c:overlap val="-27"/>
-        <c:axId val="597504568"/>
-        <c:axId val="363469760"/>
+        <c:axId val="595745416"/>
+        <c:axId val="595744632"/>
       </c:barChart>
       <c:catAx>
-        <c:axId val="597504568"/>
+        <c:axId val="595745416"/>
         <c:scaling>
           <c:orientation val="minMax"/>
         </c:scaling>
@@ -16531,7 +16571,7 @@
             <a:endParaRPr lang="en-US"/>
           </a:p>
         </c:txPr>
-        <c:crossAx val="363469760"/>
+        <c:crossAx val="595744632"/>
         <c:crosses val="autoZero"/>
         <c:auto val="1"/>
         <c:lblAlgn val="ctr"/>
@@ -16539,7 +16579,7 @@
         <c:noMultiLvlLbl val="0"/>
       </c:catAx>
       <c:valAx>
-        <c:axId val="363469760"/>
+        <c:axId val="595744632"/>
         <c:scaling>
           <c:orientation val="minMax"/>
           <c:max val="0.70000000000000007"/>
@@ -16591,7 +16631,7 @@
             <a:endParaRPr lang="en-US"/>
           </a:p>
         </c:txPr>
-        <c:crossAx val="597504568"/>
+        <c:crossAx val="595745416"/>
         <c:crosses val="autoZero"/>
         <c:crossBetween val="between"/>
       </c:valAx>
@@ -16846,11 +16886,11 @@
         </c:dLbls>
         <c:gapWidth val="219"/>
         <c:overlap val="-27"/>
-        <c:axId val="363468584"/>
-        <c:axId val="363467800"/>
+        <c:axId val="365248848"/>
+        <c:axId val="615278176"/>
       </c:barChart>
       <c:catAx>
-        <c:axId val="363468584"/>
+        <c:axId val="365248848"/>
         <c:scaling>
           <c:orientation val="minMax"/>
         </c:scaling>
@@ -16893,7 +16933,7 @@
             <a:endParaRPr lang="en-US"/>
           </a:p>
         </c:txPr>
-        <c:crossAx val="363467800"/>
+        <c:crossAx val="615278176"/>
         <c:crosses val="autoZero"/>
         <c:auto val="1"/>
         <c:lblAlgn val="ctr"/>
@@ -16901,7 +16941,7 @@
         <c:noMultiLvlLbl val="0"/>
       </c:catAx>
       <c:valAx>
-        <c:axId val="363467800"/>
+        <c:axId val="615278176"/>
         <c:scaling>
           <c:orientation val="minMax"/>
           <c:max val="0.95000000000000007"/>
@@ -16954,7 +16994,7 @@
             <a:endParaRPr lang="en-US"/>
           </a:p>
         </c:txPr>
-        <c:crossAx val="363468584"/>
+        <c:crossAx val="365248848"/>
         <c:crosses val="autoZero"/>
         <c:crossBetween val="between"/>
       </c:valAx>
@@ -17207,11 +17247,11 @@
         </c:dLbls>
         <c:gapWidth val="219"/>
         <c:overlap val="-27"/>
-        <c:axId val="363468192"/>
-        <c:axId val="363470152"/>
+        <c:axId val="475467824"/>
+        <c:axId val="475468216"/>
       </c:barChart>
       <c:catAx>
-        <c:axId val="363468192"/>
+        <c:axId val="475467824"/>
         <c:scaling>
           <c:orientation val="minMax"/>
         </c:scaling>
@@ -17254,7 +17294,7 @@
             <a:endParaRPr lang="en-US"/>
           </a:p>
         </c:txPr>
-        <c:crossAx val="363470152"/>
+        <c:crossAx val="475468216"/>
         <c:crosses val="autoZero"/>
         <c:auto val="1"/>
         <c:lblAlgn val="ctr"/>
@@ -17262,7 +17302,7 @@
         <c:noMultiLvlLbl val="0"/>
       </c:catAx>
       <c:valAx>
-        <c:axId val="363470152"/>
+        <c:axId val="475468216"/>
         <c:scaling>
           <c:orientation val="minMax"/>
           <c:max val="0.8"/>
@@ -17315,7 +17355,369 @@
             <a:endParaRPr lang="en-US"/>
           </a:p>
         </c:txPr>
-        <c:crossAx val="363468192"/>
+        <c:crossAx val="475467824"/>
+        <c:crosses val="autoZero"/>
+        <c:crossBetween val="between"/>
+      </c:valAx>
+      <c:spPr>
+        <a:noFill/>
+        <a:ln>
+          <a:noFill/>
+        </a:ln>
+        <a:effectLst/>
+      </c:spPr>
+    </c:plotArea>
+    <c:plotVisOnly val="1"/>
+    <c:dispBlanksAs val="gap"/>
+    <c:showDLblsOverMax val="0"/>
+  </c:chart>
+  <c:spPr>
+    <a:solidFill>
+      <a:schemeClr val="bg1"/>
+    </a:solidFill>
+    <a:ln w="9525" cap="flat" cmpd="sng" algn="ctr">
+      <a:solidFill>
+        <a:schemeClr val="tx1">
+          <a:lumMod val="15000"/>
+          <a:lumOff val="85000"/>
+        </a:schemeClr>
+      </a:solidFill>
+      <a:round/>
+    </a:ln>
+    <a:effectLst/>
+  </c:spPr>
+  <c:txPr>
+    <a:bodyPr/>
+    <a:lstStyle/>
+    <a:p>
+      <a:pPr>
+        <a:defRPr/>
+      </a:pPr>
+      <a:endParaRPr lang="en-US"/>
+    </a:p>
+  </c:txPr>
+  <c:externalData r:id="rId3">
+    <c:autoUpdate val="0"/>
+  </c:externalData>
+</c:chartSpace>
+</file>
+
+<file path=word/charts/chart6.xml><?xml version="1.0" encoding="utf-8"?>
+<c:chartSpace xmlns:c="http://schemas.openxmlformats.org/drawingml/2006/chart" xmlns:a="http://schemas.openxmlformats.org/drawingml/2006/main" xmlns:r="http://schemas.openxmlformats.org/officeDocument/2006/relationships">
+  <c:date1904 val="0"/>
+  <c:lang val="en-US"/>
+  <c:roundedCorners val="0"/>
+  <mc:AlternateContent xmlns:mc="http://schemas.openxmlformats.org/markup-compatibility/2006">
+    <mc:Choice xmlns:c14="http://schemas.microsoft.com/office/drawing/2007/8/2/chart" Requires="c14">
+      <c14:style val="102"/>
+    </mc:Choice>
+    <mc:Fallback>
+      <c:style val="2"/>
+    </mc:Fallback>
+  </mc:AlternateContent>
+  <c:chart>
+    <c:title>
+      <c:tx>
+        <c:rich>
+          <a:bodyPr rot="0" spcFirstLastPara="1" vertOverflow="ellipsis" vert="horz" wrap="square" anchor="ctr" anchorCtr="1"/>
+          <a:lstStyle/>
+          <a:p>
+            <a:pPr>
+              <a:defRPr sz="1400" b="0" i="0" u="none" strike="noStrike" kern="1200" spc="0" baseline="0">
+                <a:solidFill>
+                  <a:schemeClr val="tx1">
+                    <a:lumMod val="65000"/>
+                    <a:lumOff val="35000"/>
+                  </a:schemeClr>
+                </a:solidFill>
+                <a:latin typeface="+mn-lt"/>
+                <a:ea typeface="+mn-ea"/>
+                <a:cs typeface="+mn-cs"/>
+              </a:defRPr>
+            </a:pPr>
+            <a:r>
+              <a:rPr lang="en-US" sz="1600"/>
+              <a:t>CarInsurance KNN</a:t>
+            </a:r>
+            <a:r>
+              <a:rPr lang="en-US" sz="1600" baseline="0"/>
+              <a:t> Accuracy</a:t>
+            </a:r>
+            <a:endParaRPr lang="en-US" sz="1600"/>
+          </a:p>
+        </c:rich>
+      </c:tx>
+      <c:overlay val="0"/>
+      <c:spPr>
+        <a:noFill/>
+        <a:ln>
+          <a:noFill/>
+        </a:ln>
+        <a:effectLst/>
+      </c:spPr>
+      <c:txPr>
+        <a:bodyPr rot="0" spcFirstLastPara="1" vertOverflow="ellipsis" vert="horz" wrap="square" anchor="ctr" anchorCtr="1"/>
+        <a:lstStyle/>
+        <a:p>
+          <a:pPr>
+            <a:defRPr sz="1400" b="0" i="0" u="none" strike="noStrike" kern="1200" spc="0" baseline="0">
+              <a:solidFill>
+                <a:schemeClr val="tx1">
+                  <a:lumMod val="65000"/>
+                  <a:lumOff val="35000"/>
+                </a:schemeClr>
+              </a:solidFill>
+              <a:latin typeface="+mn-lt"/>
+              <a:ea typeface="+mn-ea"/>
+              <a:cs typeface="+mn-cs"/>
+            </a:defRPr>
+          </a:pPr>
+          <a:endParaRPr lang="en-US"/>
+        </a:p>
+      </c:txPr>
+    </c:title>
+    <c:autoTitleDeleted val="0"/>
+    <c:plotArea>
+      <c:layout/>
+      <c:barChart>
+        <c:barDir val="col"/>
+        <c:grouping val="clustered"/>
+        <c:varyColors val="0"/>
+        <c:ser>
+          <c:idx val="0"/>
+          <c:order val="0"/>
+          <c:spPr>
+            <a:pattFill prst="wdDnDiag">
+              <a:fgClr>
+                <a:schemeClr val="accent2">
+                  <a:lumMod val="75000"/>
+                </a:schemeClr>
+              </a:fgClr>
+              <a:bgClr>
+                <a:schemeClr val="bg1"/>
+              </a:bgClr>
+            </a:pattFill>
+            <a:ln>
+              <a:solidFill>
+                <a:sysClr val="windowText" lastClr="000000"/>
+              </a:solidFill>
+            </a:ln>
+            <a:effectLst/>
+          </c:spPr>
+          <c:invertIfNegative val="0"/>
+          <c:errBars>
+            <c:errBarType val="both"/>
+            <c:errValType val="cust"/>
+            <c:noEndCap val="0"/>
+            <c:plus>
+              <c:numRef>
+                <c:f>CarInsurance_KNN_Accuracy!$F$4:$H$4</c:f>
+                <c:numCache>
+                  <c:formatCode>General</c:formatCode>
+                  <c:ptCount val="3"/>
+                  <c:pt idx="0">
+                    <c:v>4.7551740531888943E-3</c:v>
+                  </c:pt>
+                  <c:pt idx="1">
+                    <c:v>6.3214899411134966E-3</c:v>
+                  </c:pt>
+                  <c:pt idx="2">
+                    <c:v>1.6503921160015277E-3</c:v>
+                  </c:pt>
+                </c:numCache>
+              </c:numRef>
+            </c:plus>
+            <c:minus>
+              <c:numRef>
+                <c:f>CarInsurance_KNN_Accuracy!$F$4:$H$4</c:f>
+                <c:numCache>
+                  <c:formatCode>General</c:formatCode>
+                  <c:ptCount val="3"/>
+                  <c:pt idx="0">
+                    <c:v>4.7551740531888943E-3</c:v>
+                  </c:pt>
+                  <c:pt idx="1">
+                    <c:v>6.3214899411134966E-3</c:v>
+                  </c:pt>
+                  <c:pt idx="2">
+                    <c:v>1.6503921160015277E-3</c:v>
+                  </c:pt>
+                </c:numCache>
+              </c:numRef>
+            </c:minus>
+            <c:spPr>
+              <a:noFill/>
+              <a:ln w="9525" cap="flat" cmpd="sng" algn="ctr">
+                <a:solidFill>
+                  <a:schemeClr val="tx1">
+                    <a:lumMod val="65000"/>
+                    <a:lumOff val="35000"/>
+                  </a:schemeClr>
+                </a:solidFill>
+                <a:round/>
+              </a:ln>
+              <a:effectLst/>
+            </c:spPr>
+          </c:errBars>
+          <c:cat>
+            <c:strRef>
+              <c:f>CarInsurance_KNN_Accuracy!$F$1:$H$1</c:f>
+              <c:strCache>
+                <c:ptCount val="3"/>
+                <c:pt idx="0">
+                  <c:v>Sklearn</c:v>
+                </c:pt>
+                <c:pt idx="1">
+                  <c:v>TF</c:v>
+                </c:pt>
+                <c:pt idx="2">
+                  <c:v>Weka</c:v>
+                </c:pt>
+              </c:strCache>
+            </c:strRef>
+          </c:cat>
+          <c:val>
+            <c:numRef>
+              <c:f>CarInsurance_KNN_Accuracy!$F$2:$H$2</c:f>
+              <c:numCache>
+                <c:formatCode>General</c:formatCode>
+                <c:ptCount val="3"/>
+                <c:pt idx="0">
+                  <c:v>0.57039999999999946</c:v>
+                </c:pt>
+                <c:pt idx="1">
+                  <c:v>0.61144718124405362</c:v>
+                </c:pt>
+                <c:pt idx="2">
+                  <c:v>0.60578100000000012</c:v>
+                </c:pt>
+              </c:numCache>
+            </c:numRef>
+          </c:val>
+          <c:extLst xmlns:c16r2="http://schemas.microsoft.com/office/drawing/2015/06/chart">
+            <c:ext xmlns:c16="http://schemas.microsoft.com/office/drawing/2014/chart" uri="{C3380CC4-5D6E-409C-BE32-E72D297353CC}">
+              <c16:uniqueId val="{00000000-16E9-4255-9E4C-BDCDC08175FE}"/>
+            </c:ext>
+          </c:extLst>
+        </c:ser>
+        <c:dLbls>
+          <c:showLegendKey val="0"/>
+          <c:showVal val="0"/>
+          <c:showCatName val="0"/>
+          <c:showSerName val="0"/>
+          <c:showPercent val="0"/>
+          <c:showBubbleSize val="0"/>
+        </c:dLbls>
+        <c:gapWidth val="219"/>
+        <c:overlap val="-27"/>
+        <c:axId val="475468608"/>
+        <c:axId val="475465864"/>
+      </c:barChart>
+      <c:catAx>
+        <c:axId val="475468608"/>
+        <c:scaling>
+          <c:orientation val="minMax"/>
+        </c:scaling>
+        <c:delete val="0"/>
+        <c:axPos val="b"/>
+        <c:numFmt formatCode="General" sourceLinked="1"/>
+        <c:majorTickMark val="none"/>
+        <c:minorTickMark val="none"/>
+        <c:tickLblPos val="nextTo"/>
+        <c:spPr>
+          <a:noFill/>
+          <a:ln w="9525" cap="flat" cmpd="sng" algn="ctr">
+            <a:solidFill>
+              <a:schemeClr val="tx1">
+                <a:lumMod val="15000"/>
+                <a:lumOff val="85000"/>
+              </a:schemeClr>
+            </a:solidFill>
+            <a:round/>
+          </a:ln>
+          <a:effectLst/>
+        </c:spPr>
+        <c:txPr>
+          <a:bodyPr rot="-60000000" spcFirstLastPara="1" vertOverflow="ellipsis" vert="horz" wrap="square" anchor="ctr" anchorCtr="1"/>
+          <a:lstStyle/>
+          <a:p>
+            <a:pPr>
+              <a:defRPr sz="900" b="0" i="0" u="none" strike="noStrike" kern="1200" baseline="0">
+                <a:solidFill>
+                  <a:schemeClr val="tx1">
+                    <a:lumMod val="65000"/>
+                    <a:lumOff val="35000"/>
+                  </a:schemeClr>
+                </a:solidFill>
+                <a:latin typeface="+mn-lt"/>
+                <a:ea typeface="+mn-ea"/>
+                <a:cs typeface="+mn-cs"/>
+              </a:defRPr>
+            </a:pPr>
+            <a:endParaRPr lang="en-US"/>
+          </a:p>
+        </c:txPr>
+        <c:crossAx val="475465864"/>
+        <c:crosses val="autoZero"/>
+        <c:auto val="1"/>
+        <c:lblAlgn val="ctr"/>
+        <c:lblOffset val="100"/>
+        <c:noMultiLvlLbl val="0"/>
+      </c:catAx>
+      <c:valAx>
+        <c:axId val="475465864"/>
+        <c:scaling>
+          <c:orientation val="minMax"/>
+          <c:max val="0.70000000000000007"/>
+        </c:scaling>
+        <c:delete val="0"/>
+        <c:axPos val="l"/>
+        <c:majorGridlines>
+          <c:spPr>
+            <a:ln w="9525" cap="flat" cmpd="sng" algn="ctr">
+              <a:solidFill>
+                <a:schemeClr val="tx1">
+                  <a:lumMod val="15000"/>
+                  <a:lumOff val="85000"/>
+                </a:schemeClr>
+              </a:solidFill>
+              <a:round/>
+            </a:ln>
+            <a:effectLst/>
+          </c:spPr>
+        </c:majorGridlines>
+        <c:numFmt formatCode="General" sourceLinked="1"/>
+        <c:majorTickMark val="none"/>
+        <c:minorTickMark val="none"/>
+        <c:tickLblPos val="nextTo"/>
+        <c:spPr>
+          <a:noFill/>
+          <a:ln>
+            <a:noFill/>
+          </a:ln>
+          <a:effectLst/>
+        </c:spPr>
+        <c:txPr>
+          <a:bodyPr rot="-60000000" spcFirstLastPara="1" vertOverflow="ellipsis" vert="horz" wrap="square" anchor="ctr" anchorCtr="1"/>
+          <a:lstStyle/>
+          <a:p>
+            <a:pPr>
+              <a:defRPr sz="900" b="0" i="0" u="none" strike="noStrike" kern="1200" baseline="0">
+                <a:solidFill>
+                  <a:schemeClr val="tx1">
+                    <a:lumMod val="65000"/>
+                    <a:lumOff val="35000"/>
+                  </a:schemeClr>
+                </a:solidFill>
+                <a:latin typeface="+mn-lt"/>
+                <a:ea typeface="+mn-ea"/>
+                <a:cs typeface="+mn-cs"/>
+              </a:defRPr>
+            </a:pPr>
+            <a:endParaRPr lang="en-US"/>
+          </a:p>
+        </c:txPr>
+        <c:crossAx val="475468608"/>
         <c:crosses val="autoZero"/>
         <c:crossBetween val="between"/>
       </c:valAx>
@@ -17523,6 +17925,43 @@
   <a:schemeClr val="accent3"/>
   <a:schemeClr val="accent4"/>
   <a:schemeClr val="accent5"/>
+  <a:schemeClr val="accent6"/>
+  <cs:variation/>
+  <cs:variation>
+    <a:lumMod val="60000"/>
+  </cs:variation>
+  <cs:variation>
+    <a:lumMod val="80000"/>
+    <a:lumOff val="20000"/>
+  </cs:variation>
+  <cs:variation>
+    <a:lumMod val="80000"/>
+  </cs:variation>
+  <cs:variation>
+    <a:lumMod val="60000"/>
+    <a:lumOff val="40000"/>
+  </cs:variation>
+  <cs:variation>
+    <a:lumMod val="50000"/>
+  </cs:variation>
+  <cs:variation>
+    <a:lumMod val="70000"/>
+    <a:lumOff val="30000"/>
+  </cs:variation>
+  <cs:variation>
+    <a:lumMod val="70000"/>
+  </cs:variation>
+  <cs:variation>
+    <a:lumMod val="50000"/>
+    <a:lumOff val="50000"/>
+  </cs:variation>
+</cs:colorStyle>
+</file>
+
+<file path=word/charts/colors6.xml><?xml version="1.0" encoding="utf-8"?>
+<cs:colorStyle xmlns:cs="http://schemas.microsoft.com/office/drawing/2012/chartStyle" xmlns:a="http://schemas.openxmlformats.org/drawingml/2006/main" meth="cycle" id="12">
+  <a:schemeClr val="accent2"/>
+  <a:schemeClr val="accent4"/>
   <a:schemeClr val="accent6"/>
   <cs:variation/>
   <cs:variation>
@@ -20071,6 +20510,509 @@
 </cs:chartStyle>
 </file>
 
+<file path=word/charts/style6.xml><?xml version="1.0" encoding="utf-8"?>
+<cs:chartStyle xmlns:cs="http://schemas.microsoft.com/office/drawing/2012/chartStyle" xmlns:a="http://schemas.openxmlformats.org/drawingml/2006/main" id="201">
+  <cs:axisTitle>
+    <cs:lnRef idx="0"/>
+    <cs:fillRef idx="0"/>
+    <cs:effectRef idx="0"/>
+    <cs:fontRef idx="minor">
+      <a:schemeClr val="tx1">
+        <a:lumMod val="65000"/>
+        <a:lumOff val="35000"/>
+      </a:schemeClr>
+    </cs:fontRef>
+    <cs:defRPr sz="1000" kern="1200"/>
+  </cs:axisTitle>
+  <cs:categoryAxis>
+    <cs:lnRef idx="0"/>
+    <cs:fillRef idx="0"/>
+    <cs:effectRef idx="0"/>
+    <cs:fontRef idx="minor">
+      <a:schemeClr val="tx1">
+        <a:lumMod val="65000"/>
+        <a:lumOff val="35000"/>
+      </a:schemeClr>
+    </cs:fontRef>
+    <cs:spPr>
+      <a:ln w="9525" cap="flat" cmpd="sng" algn="ctr">
+        <a:solidFill>
+          <a:schemeClr val="tx1">
+            <a:lumMod val="15000"/>
+            <a:lumOff val="85000"/>
+          </a:schemeClr>
+        </a:solidFill>
+        <a:round/>
+      </a:ln>
+    </cs:spPr>
+    <cs:defRPr sz="900" kern="1200"/>
+  </cs:categoryAxis>
+  <cs:chartArea mods="allowNoFillOverride allowNoLineOverride">
+    <cs:lnRef idx="0"/>
+    <cs:fillRef idx="0"/>
+    <cs:effectRef idx="0"/>
+    <cs:fontRef idx="minor">
+      <a:schemeClr val="tx1"/>
+    </cs:fontRef>
+    <cs:spPr>
+      <a:solidFill>
+        <a:schemeClr val="bg1"/>
+      </a:solidFill>
+      <a:ln w="9525" cap="flat" cmpd="sng" algn="ctr">
+        <a:solidFill>
+          <a:schemeClr val="tx1">
+            <a:lumMod val="15000"/>
+            <a:lumOff val="85000"/>
+          </a:schemeClr>
+        </a:solidFill>
+        <a:round/>
+      </a:ln>
+    </cs:spPr>
+    <cs:defRPr sz="1000" kern="1200"/>
+  </cs:chartArea>
+  <cs:dataLabel>
+    <cs:lnRef idx="0"/>
+    <cs:fillRef idx="0"/>
+    <cs:effectRef idx="0"/>
+    <cs:fontRef idx="minor">
+      <a:schemeClr val="tx1">
+        <a:lumMod val="75000"/>
+        <a:lumOff val="25000"/>
+      </a:schemeClr>
+    </cs:fontRef>
+    <cs:defRPr sz="900" kern="1200"/>
+  </cs:dataLabel>
+  <cs:dataLabelCallout>
+    <cs:lnRef idx="0"/>
+    <cs:fillRef idx="0"/>
+    <cs:effectRef idx="0"/>
+    <cs:fontRef idx="minor">
+      <a:schemeClr val="dk1">
+        <a:lumMod val="65000"/>
+        <a:lumOff val="35000"/>
+      </a:schemeClr>
+    </cs:fontRef>
+    <cs:spPr>
+      <a:solidFill>
+        <a:schemeClr val="lt1"/>
+      </a:solidFill>
+      <a:ln>
+        <a:solidFill>
+          <a:schemeClr val="dk1">
+            <a:lumMod val="25000"/>
+            <a:lumOff val="75000"/>
+          </a:schemeClr>
+        </a:solidFill>
+      </a:ln>
+    </cs:spPr>
+    <cs:defRPr sz="900" kern="1200"/>
+    <cs:bodyPr rot="0" spcFirstLastPara="1" vertOverflow="clip" horzOverflow="clip" vert="horz" wrap="square" lIns="36576" tIns="18288" rIns="36576" bIns="18288" anchor="ctr" anchorCtr="1">
+      <a:spAutoFit/>
+    </cs:bodyPr>
+  </cs:dataLabelCallout>
+  <cs:dataPoint>
+    <cs:lnRef idx="0"/>
+    <cs:fillRef idx="1">
+      <cs:styleClr val="auto"/>
+    </cs:fillRef>
+    <cs:effectRef idx="0"/>
+    <cs:fontRef idx="minor">
+      <a:schemeClr val="tx1"/>
+    </cs:fontRef>
+  </cs:dataPoint>
+  <cs:dataPoint3D>
+    <cs:lnRef idx="0"/>
+    <cs:fillRef idx="1">
+      <cs:styleClr val="auto"/>
+    </cs:fillRef>
+    <cs:effectRef idx="0"/>
+    <cs:fontRef idx="minor">
+      <a:schemeClr val="tx1"/>
+    </cs:fontRef>
+  </cs:dataPoint3D>
+  <cs:dataPointLine>
+    <cs:lnRef idx="0">
+      <cs:styleClr val="auto"/>
+    </cs:lnRef>
+    <cs:fillRef idx="1"/>
+    <cs:effectRef idx="0"/>
+    <cs:fontRef idx="minor">
+      <a:schemeClr val="tx1"/>
+    </cs:fontRef>
+    <cs:spPr>
+      <a:ln w="28575" cap="rnd">
+        <a:solidFill>
+          <a:schemeClr val="phClr"/>
+        </a:solidFill>
+        <a:round/>
+      </a:ln>
+    </cs:spPr>
+  </cs:dataPointLine>
+  <cs:dataPointMarker>
+    <cs:lnRef idx="0">
+      <cs:styleClr val="auto"/>
+    </cs:lnRef>
+    <cs:fillRef idx="1">
+      <cs:styleClr val="auto"/>
+    </cs:fillRef>
+    <cs:effectRef idx="0"/>
+    <cs:fontRef idx="minor">
+      <a:schemeClr val="tx1"/>
+    </cs:fontRef>
+    <cs:spPr>
+      <a:ln w="9525">
+        <a:solidFill>
+          <a:schemeClr val="phClr"/>
+        </a:solidFill>
+      </a:ln>
+    </cs:spPr>
+  </cs:dataPointMarker>
+  <cs:dataPointMarkerLayout symbol="circle" size="5"/>
+  <cs:dataPointWireframe>
+    <cs:lnRef idx="0">
+      <cs:styleClr val="auto"/>
+    </cs:lnRef>
+    <cs:fillRef idx="1"/>
+    <cs:effectRef idx="0"/>
+    <cs:fontRef idx="minor">
+      <a:schemeClr val="tx1"/>
+    </cs:fontRef>
+    <cs:spPr>
+      <a:ln w="9525" cap="rnd">
+        <a:solidFill>
+          <a:schemeClr val="phClr"/>
+        </a:solidFill>
+        <a:round/>
+      </a:ln>
+    </cs:spPr>
+  </cs:dataPointWireframe>
+  <cs:dataTable>
+    <cs:lnRef idx="0"/>
+    <cs:fillRef idx="0"/>
+    <cs:effectRef idx="0"/>
+    <cs:fontRef idx="minor">
+      <a:schemeClr val="tx1">
+        <a:lumMod val="65000"/>
+        <a:lumOff val="35000"/>
+      </a:schemeClr>
+    </cs:fontRef>
+    <cs:spPr>
+      <a:noFill/>
+      <a:ln w="9525" cap="flat" cmpd="sng" algn="ctr">
+        <a:solidFill>
+          <a:schemeClr val="tx1">
+            <a:lumMod val="15000"/>
+            <a:lumOff val="85000"/>
+          </a:schemeClr>
+        </a:solidFill>
+        <a:round/>
+      </a:ln>
+    </cs:spPr>
+    <cs:defRPr sz="900" kern="1200"/>
+  </cs:dataTable>
+  <cs:downBar>
+    <cs:lnRef idx="0"/>
+    <cs:fillRef idx="0"/>
+    <cs:effectRef idx="0"/>
+    <cs:fontRef idx="minor">
+      <a:schemeClr val="dk1"/>
+    </cs:fontRef>
+    <cs:spPr>
+      <a:solidFill>
+        <a:schemeClr val="dk1">
+          <a:lumMod val="65000"/>
+          <a:lumOff val="35000"/>
+        </a:schemeClr>
+      </a:solidFill>
+      <a:ln w="9525">
+        <a:solidFill>
+          <a:schemeClr val="tx1">
+            <a:lumMod val="65000"/>
+            <a:lumOff val="35000"/>
+          </a:schemeClr>
+        </a:solidFill>
+      </a:ln>
+    </cs:spPr>
+  </cs:downBar>
+  <cs:dropLine>
+    <cs:lnRef idx="0"/>
+    <cs:fillRef idx="0"/>
+    <cs:effectRef idx="0"/>
+    <cs:fontRef idx="minor">
+      <a:schemeClr val="tx1"/>
+    </cs:fontRef>
+    <cs:spPr>
+      <a:ln w="9525" cap="flat" cmpd="sng" algn="ctr">
+        <a:solidFill>
+          <a:schemeClr val="tx1">
+            <a:lumMod val="35000"/>
+            <a:lumOff val="65000"/>
+          </a:schemeClr>
+        </a:solidFill>
+        <a:round/>
+      </a:ln>
+    </cs:spPr>
+  </cs:dropLine>
+  <cs:errorBar>
+    <cs:lnRef idx="0"/>
+    <cs:fillRef idx="0"/>
+    <cs:effectRef idx="0"/>
+    <cs:fontRef idx="minor">
+      <a:schemeClr val="tx1"/>
+    </cs:fontRef>
+    <cs:spPr>
+      <a:ln w="9525" cap="flat" cmpd="sng" algn="ctr">
+        <a:solidFill>
+          <a:schemeClr val="tx1">
+            <a:lumMod val="65000"/>
+            <a:lumOff val="35000"/>
+          </a:schemeClr>
+        </a:solidFill>
+        <a:round/>
+      </a:ln>
+    </cs:spPr>
+  </cs:errorBar>
+  <cs:floor>
+    <cs:lnRef idx="0"/>
+    <cs:fillRef idx="0"/>
+    <cs:effectRef idx="0"/>
+    <cs:fontRef idx="minor">
+      <a:schemeClr val="tx1"/>
+    </cs:fontRef>
+    <cs:spPr>
+      <a:noFill/>
+      <a:ln>
+        <a:noFill/>
+      </a:ln>
+    </cs:spPr>
+  </cs:floor>
+  <cs:gridlineMajor>
+    <cs:lnRef idx="0"/>
+    <cs:fillRef idx="0"/>
+    <cs:effectRef idx="0"/>
+    <cs:fontRef idx="minor">
+      <a:schemeClr val="tx1"/>
+    </cs:fontRef>
+    <cs:spPr>
+      <a:ln w="9525" cap="flat" cmpd="sng" algn="ctr">
+        <a:solidFill>
+          <a:schemeClr val="tx1">
+            <a:lumMod val="15000"/>
+            <a:lumOff val="85000"/>
+          </a:schemeClr>
+        </a:solidFill>
+        <a:round/>
+      </a:ln>
+    </cs:spPr>
+  </cs:gridlineMajor>
+  <cs:gridlineMinor>
+    <cs:lnRef idx="0"/>
+    <cs:fillRef idx="0"/>
+    <cs:effectRef idx="0"/>
+    <cs:fontRef idx="minor">
+      <a:schemeClr val="tx1"/>
+    </cs:fontRef>
+    <cs:spPr>
+      <a:ln w="9525" cap="flat" cmpd="sng" algn="ctr">
+        <a:solidFill>
+          <a:schemeClr val="tx1">
+            <a:lumMod val="5000"/>
+            <a:lumOff val="95000"/>
+          </a:schemeClr>
+        </a:solidFill>
+        <a:round/>
+      </a:ln>
+    </cs:spPr>
+  </cs:gridlineMinor>
+  <cs:hiLoLine>
+    <cs:lnRef idx="0"/>
+    <cs:fillRef idx="0"/>
+    <cs:effectRef idx="0"/>
+    <cs:fontRef idx="minor">
+      <a:schemeClr val="tx1"/>
+    </cs:fontRef>
+    <cs:spPr>
+      <a:ln w="9525" cap="flat" cmpd="sng" algn="ctr">
+        <a:solidFill>
+          <a:schemeClr val="tx1">
+            <a:lumMod val="75000"/>
+            <a:lumOff val="25000"/>
+          </a:schemeClr>
+        </a:solidFill>
+        <a:round/>
+      </a:ln>
+    </cs:spPr>
+  </cs:hiLoLine>
+  <cs:leaderLine>
+    <cs:lnRef idx="0"/>
+    <cs:fillRef idx="0"/>
+    <cs:effectRef idx="0"/>
+    <cs:fontRef idx="minor">
+      <a:schemeClr val="tx1"/>
+    </cs:fontRef>
+    <cs:spPr>
+      <a:ln w="9525" cap="flat" cmpd="sng" algn="ctr">
+        <a:solidFill>
+          <a:schemeClr val="tx1">
+            <a:lumMod val="35000"/>
+            <a:lumOff val="65000"/>
+          </a:schemeClr>
+        </a:solidFill>
+        <a:round/>
+      </a:ln>
+    </cs:spPr>
+  </cs:leaderLine>
+  <cs:legend>
+    <cs:lnRef idx="0"/>
+    <cs:fillRef idx="0"/>
+    <cs:effectRef idx="0"/>
+    <cs:fontRef idx="minor">
+      <a:schemeClr val="tx1">
+        <a:lumMod val="65000"/>
+        <a:lumOff val="35000"/>
+      </a:schemeClr>
+    </cs:fontRef>
+    <cs:defRPr sz="900" kern="1200"/>
+  </cs:legend>
+  <cs:plotArea mods="allowNoFillOverride allowNoLineOverride">
+    <cs:lnRef idx="0"/>
+    <cs:fillRef idx="0"/>
+    <cs:effectRef idx="0"/>
+    <cs:fontRef idx="minor">
+      <a:schemeClr val="tx1"/>
+    </cs:fontRef>
+  </cs:plotArea>
+  <cs:plotArea3D mods="allowNoFillOverride allowNoLineOverride">
+    <cs:lnRef idx="0"/>
+    <cs:fillRef idx="0"/>
+    <cs:effectRef idx="0"/>
+    <cs:fontRef idx="minor">
+      <a:schemeClr val="tx1"/>
+    </cs:fontRef>
+  </cs:plotArea3D>
+  <cs:seriesAxis>
+    <cs:lnRef idx="0"/>
+    <cs:fillRef idx="0"/>
+    <cs:effectRef idx="0"/>
+    <cs:fontRef idx="minor">
+      <a:schemeClr val="tx1">
+        <a:lumMod val="65000"/>
+        <a:lumOff val="35000"/>
+      </a:schemeClr>
+    </cs:fontRef>
+    <cs:defRPr sz="900" kern="1200"/>
+  </cs:seriesAxis>
+  <cs:seriesLine>
+    <cs:lnRef idx="0"/>
+    <cs:fillRef idx="0"/>
+    <cs:effectRef idx="0"/>
+    <cs:fontRef idx="minor">
+      <a:schemeClr val="tx1"/>
+    </cs:fontRef>
+    <cs:spPr>
+      <a:ln w="9525" cap="flat" cmpd="sng" algn="ctr">
+        <a:solidFill>
+          <a:schemeClr val="tx1">
+            <a:lumMod val="35000"/>
+            <a:lumOff val="65000"/>
+          </a:schemeClr>
+        </a:solidFill>
+        <a:round/>
+      </a:ln>
+    </cs:spPr>
+  </cs:seriesLine>
+  <cs:title>
+    <cs:lnRef idx="0"/>
+    <cs:fillRef idx="0"/>
+    <cs:effectRef idx="0"/>
+    <cs:fontRef idx="minor">
+      <a:schemeClr val="tx1">
+        <a:lumMod val="65000"/>
+        <a:lumOff val="35000"/>
+      </a:schemeClr>
+    </cs:fontRef>
+    <cs:defRPr sz="1400" b="0" kern="1200" spc="0" baseline="0"/>
+  </cs:title>
+  <cs:trendline>
+    <cs:lnRef idx="0">
+      <cs:styleClr val="auto"/>
+    </cs:lnRef>
+    <cs:fillRef idx="0"/>
+    <cs:effectRef idx="0"/>
+    <cs:fontRef idx="minor">
+      <a:schemeClr val="tx1"/>
+    </cs:fontRef>
+    <cs:spPr>
+      <a:ln w="19050" cap="rnd">
+        <a:solidFill>
+          <a:schemeClr val="phClr"/>
+        </a:solidFill>
+        <a:prstDash val="sysDot"/>
+      </a:ln>
+    </cs:spPr>
+  </cs:trendline>
+  <cs:trendlineLabel>
+    <cs:lnRef idx="0"/>
+    <cs:fillRef idx="0"/>
+    <cs:effectRef idx="0"/>
+    <cs:fontRef idx="minor">
+      <a:schemeClr val="tx1">
+        <a:lumMod val="65000"/>
+        <a:lumOff val="35000"/>
+      </a:schemeClr>
+    </cs:fontRef>
+    <cs:defRPr sz="900" kern="1200"/>
+  </cs:trendlineLabel>
+  <cs:upBar>
+    <cs:lnRef idx="0"/>
+    <cs:fillRef idx="0"/>
+    <cs:effectRef idx="0"/>
+    <cs:fontRef idx="minor">
+      <a:schemeClr val="dk1"/>
+    </cs:fontRef>
+    <cs:spPr>
+      <a:solidFill>
+        <a:schemeClr val="lt1"/>
+      </a:solidFill>
+      <a:ln w="9525">
+        <a:solidFill>
+          <a:schemeClr val="tx1">
+            <a:lumMod val="15000"/>
+            <a:lumOff val="85000"/>
+          </a:schemeClr>
+        </a:solidFill>
+      </a:ln>
+    </cs:spPr>
+  </cs:upBar>
+  <cs:valueAxis>
+    <cs:lnRef idx="0"/>
+    <cs:fillRef idx="0"/>
+    <cs:effectRef idx="0"/>
+    <cs:fontRef idx="minor">
+      <a:schemeClr val="tx1">
+        <a:lumMod val="65000"/>
+        <a:lumOff val="35000"/>
+      </a:schemeClr>
+    </cs:fontRef>
+    <cs:defRPr sz="900" kern="1200"/>
+  </cs:valueAxis>
+  <cs:wall>
+    <cs:lnRef idx="0"/>
+    <cs:fillRef idx="0"/>
+    <cs:effectRef idx="0"/>
+    <cs:fontRef idx="minor">
+      <a:schemeClr val="tx1"/>
+    </cs:fontRef>
+    <cs:spPr>
+      <a:noFill/>
+      <a:ln>
+        <a:noFill/>
+      </a:ln>
+    </cs:spPr>
+  </cs:wall>
+</cs:chartStyle>
+</file>
+
 <file path=word/theme/theme1.xml><?xml version="1.0" encoding="utf-8"?>
 <a:theme xmlns:a="http://schemas.openxmlformats.org/drawingml/2006/main" name="Tema di Office">
   <a:themeElements>
@@ -20545,7 +21487,7 @@
 </file>
 
 <file path=customXml/itemProps2.xml><?xml version="1.0" encoding="utf-8"?>
-<ds:datastoreItem xmlns:ds="http://schemas.openxmlformats.org/officeDocument/2006/customXml" ds:itemID="{C5592A0F-A81C-4532-A073-323B5D864B11}">
+<ds:datastoreItem xmlns:ds="http://schemas.openxmlformats.org/officeDocument/2006/customXml" ds:itemID="{0E2FB09F-057F-4B49-A8EF-0A033DF006D0}">
   <ds:schemaRefs>
     <ds:schemaRef ds:uri="http://schemas.openxmlformats.org/officeDocument/2006/bibliography"/>
   </ds:schemaRefs>

</xml_diff>

<commit_message>
Added APPENDIX of LR-googlePlay dataset
</commit_message>
<xml_diff>
--- a/ML1819--task-101--team-02.docx
+++ b/ML1819--task-101--team-02.docx
@@ -5407,8 +5407,6 @@
       <w:pPr>
         <w:pStyle w:val="AckPara"/>
       </w:pPr>
-      <w:bookmarkStart w:id="1" w:name="_GoBack"/>
-      <w:bookmarkEnd w:id="1"/>
     </w:p>
     <w:p>
       <w:pPr>
@@ -5569,7 +5567,7 @@
           <w14:ligatures w14:val="standard"/>
         </w:rPr>
       </w:pPr>
-      <w:bookmarkStart w:id="2" w:name="_Hlk528370427"/>
+      <w:bookmarkStart w:id="1" w:name="_Hlk528370427"/>
       <w:r>
         <w:rPr>
           <w:lang w:val="en-GB"/>
@@ -5598,7 +5596,7 @@
         </w:rPr>
         <w:tab/>
       </w:r>
-      <w:bookmarkEnd w:id="2"/>
+      <w:bookmarkEnd w:id="1"/>
       <w:r>
         <w:rPr>
           <w:lang w:val="en-GB"/>
@@ -5861,7 +5859,7 @@
         </w:rPr>
         <w:tab/>
       </w:r>
-      <w:bookmarkStart w:id="3" w:name="_Hlk528370909"/>
+      <w:bookmarkStart w:id="2" w:name="_Hlk528370909"/>
       <w:r>
         <w:rPr>
           <w:color w:val="auto"/>
@@ -5872,7 +5870,7 @@
         </w:rPr>
         <w:t>D</w:t>
       </w:r>
-      <w:bookmarkEnd w:id="3"/>
+      <w:bookmarkEnd w:id="2"/>
       <w:r>
         <w:rPr>
           <w:color w:val="auto"/>
@@ -6755,6 +6753,900 @@
         </w:rPr>
         <w:t>2015.</w:t>
       </w:r>
+    </w:p>
+    <w:p>
+      <w:pPr>
+        <w:pStyle w:val="MetadataHead"/>
+        <w:ind w:left="300" w:hanging="300"/>
+        <w:rPr>
+          <w:color w:val="auto"/>
+          <w:sz w:val="14"/>
+          <w:szCs w:val="14"/>
+          <w:lang w:val="en-GB"/>
+          <w14:ligatures w14:val="standard"/>
+        </w:rPr>
+      </w:pPr>
+    </w:p>
+    <w:p>
+      <w:pPr>
+        <w:pStyle w:val="AbsHead"/>
+        <w:rPr>
+          <w:sz w:val="14"/>
+          <w:szCs w:val="14"/>
+          <w:lang w:val="en-GB"/>
+          <w14:ligatures w14:val="standard"/>
+        </w:rPr>
+      </w:pPr>
+      <w:r>
+        <w:rPr>
+          <w:lang w:val="en-GB"/>
+        </w:rPr>
+        <w:t xml:space="preserve">APPENDIX </w:t>
+      </w:r>
+      <w:bookmarkStart w:id="3" w:name="_GoBack"/>
+      <w:bookmarkEnd w:id="3"/>
+    </w:p>
+    <w:p>
+      <w:pPr>
+        <w:pStyle w:val="MetadataHead"/>
+        <w:spacing w:before="240" w:after="240"/>
+        <w:ind w:left="300" w:hanging="300"/>
+        <w:rPr>
+          <w:color w:val="auto"/>
+          <w:sz w:val="18"/>
+          <w:szCs w:val="18"/>
+        </w:rPr>
+      </w:pPr>
+      <w:r>
+        <w:rPr>
+          <w:b/>
+          <w:bCs/>
+          <w:color w:val="auto"/>
+          <w:sz w:val="18"/>
+          <w:szCs w:val="18"/>
+        </w:rPr>
+        <w:t>Table 10a</w:t>
+      </w:r>
+      <w:r>
+        <w:rPr>
+          <w:color w:val="auto"/>
+          <w:sz w:val="18"/>
+          <w:szCs w:val="18"/>
+        </w:rPr>
+        <w:t xml:space="preserve">: Comparison of </w:t>
+      </w:r>
+      <w:r>
+        <w:rPr>
+          <w:color w:val="auto"/>
+          <w:sz w:val="18"/>
+          <w:szCs w:val="18"/>
+        </w:rPr>
+        <w:t>RMSE score of Algorithms for Linear Regression of GooglePlay Dataset.</w:t>
+      </w:r>
+    </w:p>
+    <w:tbl>
+      <w:tblPr>
+        <w:tblStyle w:val="TableGridLight"/>
+        <w:tblW w:w="2880" w:type="dxa"/>
+        <w:jc w:val="center"/>
+        <w:tblLook w:val="04A0" w:firstRow="1" w:lastRow="0" w:firstColumn="1" w:lastColumn="0" w:noHBand="0" w:noVBand="1"/>
+      </w:tblPr>
+      <w:tblGrid>
+        <w:gridCol w:w="960"/>
+        <w:gridCol w:w="960"/>
+        <w:gridCol w:w="960"/>
+      </w:tblGrid>
+      <w:tr>
+        <w:trPr>
+          <w:trHeight w:val="300"/>
+          <w:jc w:val="center"/>
+        </w:trPr>
+        <w:tc>
+          <w:tcPr>
+            <w:tcW w:w="960" w:type="dxa"/>
+            <w:noWrap/>
+            <w:hideMark/>
+          </w:tcPr>
+          <w:p>
+            <w:pPr>
+              <w:spacing w:line="240" w:lineRule="auto"/>
+              <w:jc w:val="left"/>
+              <w:rPr>
+                <w:b/>
+                <w:szCs w:val="18"/>
+              </w:rPr>
+            </w:pPr>
+            <w:r>
+              <w:rPr>
+                <w:b/>
+                <w:szCs w:val="18"/>
+              </w:rPr>
+              <w:t>Sklearn</w:t>
+            </w:r>
+          </w:p>
+        </w:tc>
+        <w:tc>
+          <w:tcPr>
+            <w:tcW w:w="960" w:type="dxa"/>
+            <w:noWrap/>
+            <w:hideMark/>
+          </w:tcPr>
+          <w:p>
+            <w:pPr>
+              <w:spacing w:line="240" w:lineRule="auto"/>
+              <w:jc w:val="left"/>
+              <w:rPr>
+                <w:b/>
+                <w:szCs w:val="18"/>
+              </w:rPr>
+            </w:pPr>
+            <w:r>
+              <w:rPr>
+                <w:b/>
+                <w:szCs w:val="18"/>
+              </w:rPr>
+              <w:t>TF</w:t>
+            </w:r>
+          </w:p>
+        </w:tc>
+        <w:tc>
+          <w:tcPr>
+            <w:tcW w:w="960" w:type="dxa"/>
+            <w:noWrap/>
+            <w:hideMark/>
+          </w:tcPr>
+          <w:p>
+            <w:pPr>
+              <w:spacing w:line="240" w:lineRule="auto"/>
+              <w:jc w:val="left"/>
+              <w:rPr>
+                <w:b/>
+                <w:szCs w:val="18"/>
+              </w:rPr>
+            </w:pPr>
+            <w:r>
+              <w:rPr>
+                <w:b/>
+                <w:szCs w:val="18"/>
+              </w:rPr>
+              <w:t>Weka</w:t>
+            </w:r>
+          </w:p>
+        </w:tc>
+      </w:tr>
+      <w:tr>
+        <w:trPr>
+          <w:trHeight w:val="300"/>
+          <w:jc w:val="center"/>
+        </w:trPr>
+        <w:tc>
+          <w:tcPr>
+            <w:tcW w:w="960" w:type="dxa"/>
+            <w:noWrap/>
+            <w:hideMark/>
+          </w:tcPr>
+          <w:p>
+            <w:pPr>
+              <w:spacing w:line="240" w:lineRule="auto"/>
+              <w:jc w:val="right"/>
+              <w:rPr>
+                <w:szCs w:val="18"/>
+              </w:rPr>
+            </w:pPr>
+            <w:r>
+              <w:rPr>
+                <w:szCs w:val="18"/>
+              </w:rPr>
+              <w:t>0.525693</w:t>
+            </w:r>
+          </w:p>
+        </w:tc>
+        <w:tc>
+          <w:tcPr>
+            <w:tcW w:w="960" w:type="dxa"/>
+            <w:noWrap/>
+            <w:hideMark/>
+          </w:tcPr>
+          <w:p>
+            <w:pPr>
+              <w:spacing w:line="240" w:lineRule="auto"/>
+              <w:jc w:val="right"/>
+              <w:rPr>
+                <w:szCs w:val="18"/>
+              </w:rPr>
+            </w:pPr>
+            <w:r>
+              <w:rPr>
+                <w:szCs w:val="18"/>
+              </w:rPr>
+              <w:t>0.502069</w:t>
+            </w:r>
+          </w:p>
+        </w:tc>
+        <w:tc>
+          <w:tcPr>
+            <w:tcW w:w="960" w:type="dxa"/>
+            <w:noWrap/>
+            <w:hideMark/>
+          </w:tcPr>
+          <w:p>
+            <w:pPr>
+              <w:spacing w:line="240" w:lineRule="auto"/>
+              <w:jc w:val="right"/>
+              <w:rPr>
+                <w:szCs w:val="18"/>
+              </w:rPr>
+            </w:pPr>
+            <w:r>
+              <w:rPr>
+                <w:szCs w:val="18"/>
+              </w:rPr>
+              <w:t>0.5141</w:t>
+            </w:r>
+          </w:p>
+        </w:tc>
+      </w:tr>
+      <w:tr>
+        <w:trPr>
+          <w:trHeight w:val="300"/>
+          <w:jc w:val="center"/>
+        </w:trPr>
+        <w:tc>
+          <w:tcPr>
+            <w:tcW w:w="960" w:type="dxa"/>
+            <w:noWrap/>
+            <w:hideMark/>
+          </w:tcPr>
+          <w:p>
+            <w:pPr>
+              <w:spacing w:line="240" w:lineRule="auto"/>
+              <w:jc w:val="right"/>
+              <w:rPr>
+                <w:szCs w:val="18"/>
+              </w:rPr>
+            </w:pPr>
+            <w:r>
+              <w:rPr>
+                <w:szCs w:val="18"/>
+              </w:rPr>
+              <w:t>0.513975</w:t>
+            </w:r>
+          </w:p>
+        </w:tc>
+        <w:tc>
+          <w:tcPr>
+            <w:tcW w:w="960" w:type="dxa"/>
+            <w:noWrap/>
+            <w:hideMark/>
+          </w:tcPr>
+          <w:p>
+            <w:pPr>
+              <w:spacing w:line="240" w:lineRule="auto"/>
+              <w:jc w:val="right"/>
+              <w:rPr>
+                <w:szCs w:val="18"/>
+              </w:rPr>
+            </w:pPr>
+            <w:r>
+              <w:rPr>
+                <w:szCs w:val="18"/>
+              </w:rPr>
+              <w:t>0.496161</w:t>
+            </w:r>
+          </w:p>
+        </w:tc>
+        <w:tc>
+          <w:tcPr>
+            <w:tcW w:w="960" w:type="dxa"/>
+            <w:noWrap/>
+            <w:hideMark/>
+          </w:tcPr>
+          <w:p>
+            <w:pPr>
+              <w:spacing w:line="240" w:lineRule="auto"/>
+              <w:jc w:val="right"/>
+              <w:rPr>
+                <w:szCs w:val="18"/>
+              </w:rPr>
+            </w:pPr>
+            <w:r>
+              <w:rPr>
+                <w:szCs w:val="18"/>
+              </w:rPr>
+              <w:t>0.5142</w:t>
+            </w:r>
+          </w:p>
+        </w:tc>
+      </w:tr>
+      <w:tr>
+        <w:trPr>
+          <w:trHeight w:val="300"/>
+          <w:jc w:val="center"/>
+        </w:trPr>
+        <w:tc>
+          <w:tcPr>
+            <w:tcW w:w="960" w:type="dxa"/>
+            <w:noWrap/>
+            <w:hideMark/>
+          </w:tcPr>
+          <w:p>
+            <w:pPr>
+              <w:spacing w:line="240" w:lineRule="auto"/>
+              <w:jc w:val="right"/>
+              <w:rPr>
+                <w:szCs w:val="18"/>
+              </w:rPr>
+            </w:pPr>
+            <w:r>
+              <w:rPr>
+                <w:szCs w:val="18"/>
+              </w:rPr>
+              <w:t>0.510839</w:t>
+            </w:r>
+          </w:p>
+        </w:tc>
+        <w:tc>
+          <w:tcPr>
+            <w:tcW w:w="960" w:type="dxa"/>
+            <w:noWrap/>
+            <w:hideMark/>
+          </w:tcPr>
+          <w:p>
+            <w:pPr>
+              <w:spacing w:line="240" w:lineRule="auto"/>
+              <w:jc w:val="right"/>
+              <w:rPr>
+                <w:szCs w:val="18"/>
+              </w:rPr>
+            </w:pPr>
+            <w:r>
+              <w:rPr>
+                <w:szCs w:val="18"/>
+              </w:rPr>
+              <w:t>0.515049</w:t>
+            </w:r>
+          </w:p>
+        </w:tc>
+        <w:tc>
+          <w:tcPr>
+            <w:tcW w:w="960" w:type="dxa"/>
+            <w:noWrap/>
+            <w:hideMark/>
+          </w:tcPr>
+          <w:p>
+            <w:pPr>
+              <w:spacing w:line="240" w:lineRule="auto"/>
+              <w:jc w:val="right"/>
+              <w:rPr>
+                <w:szCs w:val="18"/>
+              </w:rPr>
+            </w:pPr>
+            <w:r>
+              <w:rPr>
+                <w:szCs w:val="18"/>
+              </w:rPr>
+              <w:t>0.5141</w:t>
+            </w:r>
+          </w:p>
+        </w:tc>
+      </w:tr>
+      <w:tr>
+        <w:trPr>
+          <w:trHeight w:val="300"/>
+          <w:jc w:val="center"/>
+        </w:trPr>
+        <w:tc>
+          <w:tcPr>
+            <w:tcW w:w="960" w:type="dxa"/>
+            <w:noWrap/>
+            <w:hideMark/>
+          </w:tcPr>
+          <w:p>
+            <w:pPr>
+              <w:spacing w:line="240" w:lineRule="auto"/>
+              <w:jc w:val="right"/>
+              <w:rPr>
+                <w:szCs w:val="18"/>
+              </w:rPr>
+            </w:pPr>
+            <w:r>
+              <w:rPr>
+                <w:szCs w:val="18"/>
+              </w:rPr>
+              <w:t>0.522442</w:t>
+            </w:r>
+          </w:p>
+        </w:tc>
+        <w:tc>
+          <w:tcPr>
+            <w:tcW w:w="960" w:type="dxa"/>
+            <w:noWrap/>
+            <w:hideMark/>
+          </w:tcPr>
+          <w:p>
+            <w:pPr>
+              <w:spacing w:line="240" w:lineRule="auto"/>
+              <w:jc w:val="right"/>
+              <w:rPr>
+                <w:szCs w:val="18"/>
+              </w:rPr>
+            </w:pPr>
+            <w:r>
+              <w:rPr>
+                <w:szCs w:val="18"/>
+              </w:rPr>
+              <w:t>0.521769</w:t>
+            </w:r>
+          </w:p>
+        </w:tc>
+        <w:tc>
+          <w:tcPr>
+            <w:tcW w:w="960" w:type="dxa"/>
+            <w:noWrap/>
+            <w:hideMark/>
+          </w:tcPr>
+          <w:p>
+            <w:pPr>
+              <w:spacing w:line="240" w:lineRule="auto"/>
+              <w:jc w:val="right"/>
+              <w:rPr>
+                <w:szCs w:val="18"/>
+              </w:rPr>
+            </w:pPr>
+            <w:r>
+              <w:rPr>
+                <w:szCs w:val="18"/>
+              </w:rPr>
+              <w:t>0.5141</w:t>
+            </w:r>
+          </w:p>
+        </w:tc>
+      </w:tr>
+      <w:tr>
+        <w:trPr>
+          <w:trHeight w:val="300"/>
+          <w:jc w:val="center"/>
+        </w:trPr>
+        <w:tc>
+          <w:tcPr>
+            <w:tcW w:w="960" w:type="dxa"/>
+            <w:noWrap/>
+            <w:hideMark/>
+          </w:tcPr>
+          <w:p>
+            <w:pPr>
+              <w:spacing w:line="240" w:lineRule="auto"/>
+              <w:jc w:val="right"/>
+              <w:rPr>
+                <w:szCs w:val="18"/>
+              </w:rPr>
+            </w:pPr>
+            <w:r>
+              <w:rPr>
+                <w:szCs w:val="18"/>
+              </w:rPr>
+              <w:t>0.500694</w:t>
+            </w:r>
+          </w:p>
+        </w:tc>
+        <w:tc>
+          <w:tcPr>
+            <w:tcW w:w="960" w:type="dxa"/>
+            <w:noWrap/>
+            <w:hideMark/>
+          </w:tcPr>
+          <w:p>
+            <w:pPr>
+              <w:spacing w:line="240" w:lineRule="auto"/>
+              <w:jc w:val="right"/>
+              <w:rPr>
+                <w:szCs w:val="18"/>
+              </w:rPr>
+            </w:pPr>
+            <w:r>
+              <w:rPr>
+                <w:szCs w:val="18"/>
+              </w:rPr>
+              <w:t>0.510616</w:t>
+            </w:r>
+          </w:p>
+        </w:tc>
+        <w:tc>
+          <w:tcPr>
+            <w:tcW w:w="960" w:type="dxa"/>
+            <w:noWrap/>
+            <w:hideMark/>
+          </w:tcPr>
+          <w:p>
+            <w:pPr>
+              <w:spacing w:line="240" w:lineRule="auto"/>
+              <w:jc w:val="right"/>
+              <w:rPr>
+                <w:szCs w:val="18"/>
+              </w:rPr>
+            </w:pPr>
+            <w:r>
+              <w:rPr>
+                <w:szCs w:val="18"/>
+              </w:rPr>
+              <w:t>0.5141</w:t>
+            </w:r>
+          </w:p>
+        </w:tc>
+      </w:tr>
+      <w:tr>
+        <w:trPr>
+          <w:trHeight w:val="300"/>
+          <w:jc w:val="center"/>
+        </w:trPr>
+        <w:tc>
+          <w:tcPr>
+            <w:tcW w:w="960" w:type="dxa"/>
+            <w:noWrap/>
+            <w:hideMark/>
+          </w:tcPr>
+          <w:p>
+            <w:pPr>
+              <w:spacing w:line="240" w:lineRule="auto"/>
+              <w:jc w:val="right"/>
+              <w:rPr>
+                <w:szCs w:val="18"/>
+              </w:rPr>
+            </w:pPr>
+            <w:r>
+              <w:rPr>
+                <w:szCs w:val="18"/>
+              </w:rPr>
+              <w:t>0.521043</w:t>
+            </w:r>
+          </w:p>
+        </w:tc>
+        <w:tc>
+          <w:tcPr>
+            <w:tcW w:w="960" w:type="dxa"/>
+            <w:noWrap/>
+            <w:hideMark/>
+          </w:tcPr>
+          <w:p>
+            <w:pPr>
+              <w:spacing w:line="240" w:lineRule="auto"/>
+              <w:jc w:val="right"/>
+              <w:rPr>
+                <w:szCs w:val="18"/>
+              </w:rPr>
+            </w:pPr>
+            <w:r>
+              <w:rPr>
+                <w:szCs w:val="18"/>
+              </w:rPr>
+              <w:t>0.535021</w:t>
+            </w:r>
+          </w:p>
+        </w:tc>
+        <w:tc>
+          <w:tcPr>
+            <w:tcW w:w="960" w:type="dxa"/>
+            <w:noWrap/>
+            <w:hideMark/>
+          </w:tcPr>
+          <w:p>
+            <w:pPr>
+              <w:spacing w:line="240" w:lineRule="auto"/>
+              <w:jc w:val="right"/>
+              <w:rPr>
+                <w:szCs w:val="18"/>
+              </w:rPr>
+            </w:pPr>
+            <w:r>
+              <w:rPr>
+                <w:szCs w:val="18"/>
+              </w:rPr>
+              <w:t>0.5142</w:t>
+            </w:r>
+          </w:p>
+        </w:tc>
+      </w:tr>
+      <w:tr>
+        <w:trPr>
+          <w:trHeight w:val="300"/>
+          <w:jc w:val="center"/>
+        </w:trPr>
+        <w:tc>
+          <w:tcPr>
+            <w:tcW w:w="960" w:type="dxa"/>
+            <w:noWrap/>
+            <w:hideMark/>
+          </w:tcPr>
+          <w:p>
+            <w:pPr>
+              <w:spacing w:line="240" w:lineRule="auto"/>
+              <w:jc w:val="right"/>
+              <w:rPr>
+                <w:szCs w:val="18"/>
+              </w:rPr>
+            </w:pPr>
+            <w:r>
+              <w:rPr>
+                <w:szCs w:val="18"/>
+              </w:rPr>
+              <w:t>0.530169</w:t>
+            </w:r>
+          </w:p>
+        </w:tc>
+        <w:tc>
+          <w:tcPr>
+            <w:tcW w:w="960" w:type="dxa"/>
+            <w:noWrap/>
+            <w:hideMark/>
+          </w:tcPr>
+          <w:p>
+            <w:pPr>
+              <w:spacing w:line="240" w:lineRule="auto"/>
+              <w:jc w:val="right"/>
+              <w:rPr>
+                <w:szCs w:val="18"/>
+              </w:rPr>
+            </w:pPr>
+            <w:r>
+              <w:rPr>
+                <w:szCs w:val="18"/>
+              </w:rPr>
+              <w:t>0.54003</w:t>
+            </w:r>
+          </w:p>
+        </w:tc>
+        <w:tc>
+          <w:tcPr>
+            <w:tcW w:w="960" w:type="dxa"/>
+            <w:noWrap/>
+            <w:hideMark/>
+          </w:tcPr>
+          <w:p>
+            <w:pPr>
+              <w:spacing w:line="240" w:lineRule="auto"/>
+              <w:jc w:val="right"/>
+              <w:rPr>
+                <w:szCs w:val="18"/>
+              </w:rPr>
+            </w:pPr>
+            <w:r>
+              <w:rPr>
+                <w:szCs w:val="18"/>
+              </w:rPr>
+              <w:t>0.5141</w:t>
+            </w:r>
+          </w:p>
+        </w:tc>
+      </w:tr>
+      <w:tr>
+        <w:trPr>
+          <w:trHeight w:val="300"/>
+          <w:jc w:val="center"/>
+        </w:trPr>
+        <w:tc>
+          <w:tcPr>
+            <w:tcW w:w="960" w:type="dxa"/>
+            <w:noWrap/>
+            <w:hideMark/>
+          </w:tcPr>
+          <w:p>
+            <w:pPr>
+              <w:spacing w:line="240" w:lineRule="auto"/>
+              <w:jc w:val="right"/>
+              <w:rPr>
+                <w:szCs w:val="18"/>
+              </w:rPr>
+            </w:pPr>
+            <w:r>
+              <w:rPr>
+                <w:szCs w:val="18"/>
+              </w:rPr>
+              <w:t>0.514249</w:t>
+            </w:r>
+          </w:p>
+        </w:tc>
+        <w:tc>
+          <w:tcPr>
+            <w:tcW w:w="960" w:type="dxa"/>
+            <w:noWrap/>
+            <w:hideMark/>
+          </w:tcPr>
+          <w:p>
+            <w:pPr>
+              <w:spacing w:line="240" w:lineRule="auto"/>
+              <w:jc w:val="right"/>
+              <w:rPr>
+                <w:szCs w:val="18"/>
+              </w:rPr>
+            </w:pPr>
+            <w:r>
+              <w:rPr>
+                <w:szCs w:val="18"/>
+              </w:rPr>
+              <w:t>0.522553</w:t>
+            </w:r>
+          </w:p>
+        </w:tc>
+        <w:tc>
+          <w:tcPr>
+            <w:tcW w:w="960" w:type="dxa"/>
+            <w:noWrap/>
+            <w:hideMark/>
+          </w:tcPr>
+          <w:p>
+            <w:pPr>
+              <w:spacing w:line="240" w:lineRule="auto"/>
+              <w:jc w:val="right"/>
+              <w:rPr>
+                <w:szCs w:val="18"/>
+              </w:rPr>
+            </w:pPr>
+            <w:r>
+              <w:rPr>
+                <w:szCs w:val="18"/>
+              </w:rPr>
+              <w:t>0.5141</w:t>
+            </w:r>
+          </w:p>
+        </w:tc>
+      </w:tr>
+      <w:tr>
+        <w:trPr>
+          <w:trHeight w:val="300"/>
+          <w:jc w:val="center"/>
+        </w:trPr>
+        <w:tc>
+          <w:tcPr>
+            <w:tcW w:w="960" w:type="dxa"/>
+            <w:noWrap/>
+            <w:hideMark/>
+          </w:tcPr>
+          <w:p>
+            <w:pPr>
+              <w:spacing w:line="240" w:lineRule="auto"/>
+              <w:jc w:val="right"/>
+              <w:rPr>
+                <w:szCs w:val="18"/>
+              </w:rPr>
+            </w:pPr>
+            <w:r>
+              <w:rPr>
+                <w:szCs w:val="18"/>
+              </w:rPr>
+              <w:t>0.515304</w:t>
+            </w:r>
+          </w:p>
+        </w:tc>
+        <w:tc>
+          <w:tcPr>
+            <w:tcW w:w="960" w:type="dxa"/>
+            <w:noWrap/>
+            <w:hideMark/>
+          </w:tcPr>
+          <w:p>
+            <w:pPr>
+              <w:spacing w:line="240" w:lineRule="auto"/>
+              <w:jc w:val="right"/>
+              <w:rPr>
+                <w:szCs w:val="18"/>
+              </w:rPr>
+            </w:pPr>
+            <w:r>
+              <w:rPr>
+                <w:szCs w:val="18"/>
+              </w:rPr>
+              <w:t>0.499053</w:t>
+            </w:r>
+          </w:p>
+        </w:tc>
+        <w:tc>
+          <w:tcPr>
+            <w:tcW w:w="960" w:type="dxa"/>
+            <w:noWrap/>
+            <w:hideMark/>
+          </w:tcPr>
+          <w:p>
+            <w:pPr>
+              <w:spacing w:line="240" w:lineRule="auto"/>
+              <w:jc w:val="right"/>
+              <w:rPr>
+                <w:szCs w:val="18"/>
+              </w:rPr>
+            </w:pPr>
+            <w:r>
+              <w:rPr>
+                <w:szCs w:val="18"/>
+              </w:rPr>
+              <w:t>0.5142</w:t>
+            </w:r>
+          </w:p>
+        </w:tc>
+      </w:tr>
+      <w:tr>
+        <w:trPr>
+          <w:trHeight w:val="300"/>
+          <w:jc w:val="center"/>
+        </w:trPr>
+        <w:tc>
+          <w:tcPr>
+            <w:tcW w:w="960" w:type="dxa"/>
+            <w:noWrap/>
+            <w:hideMark/>
+          </w:tcPr>
+          <w:p>
+            <w:pPr>
+              <w:spacing w:line="240" w:lineRule="auto"/>
+              <w:jc w:val="right"/>
+              <w:rPr>
+                <w:szCs w:val="18"/>
+              </w:rPr>
+            </w:pPr>
+            <w:r>
+              <w:rPr>
+                <w:szCs w:val="18"/>
+              </w:rPr>
+              <w:t>0.486367</w:t>
+            </w:r>
+          </w:p>
+        </w:tc>
+        <w:tc>
+          <w:tcPr>
+            <w:tcW w:w="960" w:type="dxa"/>
+            <w:noWrap/>
+            <w:hideMark/>
+          </w:tcPr>
+          <w:p>
+            <w:pPr>
+              <w:spacing w:line="240" w:lineRule="auto"/>
+              <w:jc w:val="right"/>
+              <w:rPr>
+                <w:szCs w:val="18"/>
+              </w:rPr>
+            </w:pPr>
+            <w:r>
+              <w:rPr>
+                <w:szCs w:val="18"/>
+              </w:rPr>
+              <w:t>0.508731</w:t>
+            </w:r>
+          </w:p>
+        </w:tc>
+        <w:tc>
+          <w:tcPr>
+            <w:tcW w:w="960" w:type="dxa"/>
+            <w:noWrap/>
+            <w:hideMark/>
+          </w:tcPr>
+          <w:p>
+            <w:pPr>
+              <w:spacing w:line="240" w:lineRule="auto"/>
+              <w:jc w:val="right"/>
+              <w:rPr>
+                <w:szCs w:val="18"/>
+              </w:rPr>
+            </w:pPr>
+            <w:r>
+              <w:rPr>
+                <w:szCs w:val="18"/>
+              </w:rPr>
+              <w:t>0.5141</w:t>
+            </w:r>
+          </w:p>
+        </w:tc>
+      </w:tr>
+    </w:tbl>
+    <w:p>
+      <w:pPr>
+        <w:pStyle w:val="MetadataHead"/>
+        <w:ind w:left="300" w:hanging="300"/>
+        <w:rPr>
+          <w:color w:val="auto"/>
+          <w:sz w:val="14"/>
+          <w:szCs w:val="14"/>
+          <w:lang w:val="en-GB"/>
+          <w14:ligatures w14:val="standard"/>
+        </w:rPr>
+      </w:pPr>
     </w:p>
     <w:sectPr>
       <w:endnotePr>
@@ -15800,11 +16692,11 @@
         </c:dLbls>
         <c:gapWidth val="219"/>
         <c:overlap val="-27"/>
-        <c:axId val="595744240"/>
-        <c:axId val="595743064"/>
+        <c:axId val="597022928"/>
+        <c:axId val="597020576"/>
       </c:barChart>
       <c:catAx>
-        <c:axId val="595744240"/>
+        <c:axId val="597022928"/>
         <c:scaling>
           <c:orientation val="minMax"/>
         </c:scaling>
@@ -15847,7 +16739,7 @@
             <a:endParaRPr lang="en-US"/>
           </a:p>
         </c:txPr>
-        <c:crossAx val="595743064"/>
+        <c:crossAx val="597020576"/>
         <c:crosses val="autoZero"/>
         <c:auto val="1"/>
         <c:lblAlgn val="ctr"/>
@@ -15855,7 +16747,7 @@
         <c:noMultiLvlLbl val="0"/>
       </c:catAx>
       <c:valAx>
-        <c:axId val="595743064"/>
+        <c:axId val="597020576"/>
         <c:scaling>
           <c:orientation val="minMax"/>
           <c:max val="0.70000000000000007"/>
@@ -15907,7 +16799,7 @@
             <a:endParaRPr lang="en-US"/>
           </a:p>
         </c:txPr>
-        <c:crossAx val="595744240"/>
+        <c:crossAx val="597022928"/>
         <c:crosses val="autoZero"/>
         <c:crossBetween val="between"/>
       </c:valAx>
@@ -16164,11 +17056,11 @@
         </c:dLbls>
         <c:gapWidth val="219"/>
         <c:overlap val="-27"/>
-        <c:axId val="595743456"/>
-        <c:axId val="595745024"/>
+        <c:axId val="597020968"/>
+        <c:axId val="597022144"/>
       </c:barChart>
       <c:catAx>
-        <c:axId val="595743456"/>
+        <c:axId val="597020968"/>
         <c:scaling>
           <c:orientation val="minMax"/>
         </c:scaling>
@@ -16211,7 +17103,7 @@
             <a:endParaRPr lang="en-US"/>
           </a:p>
         </c:txPr>
-        <c:crossAx val="595745024"/>
+        <c:crossAx val="597022144"/>
         <c:crosses val="autoZero"/>
         <c:auto val="1"/>
         <c:lblAlgn val="ctr"/>
@@ -16219,7 +17111,7 @@
         <c:noMultiLvlLbl val="0"/>
       </c:catAx>
       <c:valAx>
-        <c:axId val="595745024"/>
+        <c:axId val="597022144"/>
         <c:scaling>
           <c:orientation val="minMax"/>
           <c:max val="10"/>
@@ -16271,7 +17163,7 @@
             <a:endParaRPr lang="en-US"/>
           </a:p>
         </c:txPr>
-        <c:crossAx val="595743456"/>
+        <c:crossAx val="597020968"/>
         <c:crosses val="autoZero"/>
         <c:crossBetween val="between"/>
       </c:valAx>
@@ -16524,11 +17416,11 @@
         </c:dLbls>
         <c:gapWidth val="219"/>
         <c:overlap val="-27"/>
-        <c:axId val="595745416"/>
-        <c:axId val="595744632"/>
+        <c:axId val="597352376"/>
+        <c:axId val="597353552"/>
       </c:barChart>
       <c:catAx>
-        <c:axId val="595745416"/>
+        <c:axId val="597352376"/>
         <c:scaling>
           <c:orientation val="minMax"/>
         </c:scaling>
@@ -16571,7 +17463,7 @@
             <a:endParaRPr lang="en-US"/>
           </a:p>
         </c:txPr>
-        <c:crossAx val="595744632"/>
+        <c:crossAx val="597353552"/>
         <c:crosses val="autoZero"/>
         <c:auto val="1"/>
         <c:lblAlgn val="ctr"/>
@@ -16579,7 +17471,7 @@
         <c:noMultiLvlLbl val="0"/>
       </c:catAx>
       <c:valAx>
-        <c:axId val="595744632"/>
+        <c:axId val="597353552"/>
         <c:scaling>
           <c:orientation val="minMax"/>
           <c:max val="0.70000000000000007"/>
@@ -16631,7 +17523,7 @@
             <a:endParaRPr lang="en-US"/>
           </a:p>
         </c:txPr>
-        <c:crossAx val="595745416"/>
+        <c:crossAx val="597352376"/>
         <c:crosses val="autoZero"/>
         <c:crossBetween val="between"/>
       </c:valAx>
@@ -16886,11 +17778,11 @@
         </c:dLbls>
         <c:gapWidth val="219"/>
         <c:overlap val="-27"/>
-        <c:axId val="365248848"/>
-        <c:axId val="615278176"/>
+        <c:axId val="597354336"/>
+        <c:axId val="597355120"/>
       </c:barChart>
       <c:catAx>
-        <c:axId val="365248848"/>
+        <c:axId val="597354336"/>
         <c:scaling>
           <c:orientation val="minMax"/>
         </c:scaling>
@@ -16933,7 +17825,7 @@
             <a:endParaRPr lang="en-US"/>
           </a:p>
         </c:txPr>
-        <c:crossAx val="615278176"/>
+        <c:crossAx val="597355120"/>
         <c:crosses val="autoZero"/>
         <c:auto val="1"/>
         <c:lblAlgn val="ctr"/>
@@ -16941,7 +17833,7 @@
         <c:noMultiLvlLbl val="0"/>
       </c:catAx>
       <c:valAx>
-        <c:axId val="615278176"/>
+        <c:axId val="597355120"/>
         <c:scaling>
           <c:orientation val="minMax"/>
           <c:max val="0.95000000000000007"/>
@@ -16994,7 +17886,7 @@
             <a:endParaRPr lang="en-US"/>
           </a:p>
         </c:txPr>
-        <c:crossAx val="365248848"/>
+        <c:crossAx val="597354336"/>
         <c:crosses val="autoZero"/>
         <c:crossBetween val="between"/>
       </c:valAx>
@@ -17247,11 +18139,11 @@
         </c:dLbls>
         <c:gapWidth val="219"/>
         <c:overlap val="-27"/>
-        <c:axId val="475467824"/>
-        <c:axId val="475468216"/>
+        <c:axId val="594055168"/>
+        <c:axId val="594057128"/>
       </c:barChart>
       <c:catAx>
-        <c:axId val="475467824"/>
+        <c:axId val="594055168"/>
         <c:scaling>
           <c:orientation val="minMax"/>
         </c:scaling>
@@ -17294,7 +18186,7 @@
             <a:endParaRPr lang="en-US"/>
           </a:p>
         </c:txPr>
-        <c:crossAx val="475468216"/>
+        <c:crossAx val="594057128"/>
         <c:crosses val="autoZero"/>
         <c:auto val="1"/>
         <c:lblAlgn val="ctr"/>
@@ -17302,7 +18194,7 @@
         <c:noMultiLvlLbl val="0"/>
       </c:catAx>
       <c:valAx>
-        <c:axId val="475468216"/>
+        <c:axId val="594057128"/>
         <c:scaling>
           <c:orientation val="minMax"/>
           <c:max val="0.8"/>
@@ -17355,7 +18247,7 @@
             <a:endParaRPr lang="en-US"/>
           </a:p>
         </c:txPr>
-        <c:crossAx val="475467824"/>
+        <c:crossAx val="594055168"/>
         <c:crosses val="autoZero"/>
         <c:crossBetween val="between"/>
       </c:valAx>
@@ -17610,11 +18502,11 @@
         </c:dLbls>
         <c:gapWidth val="219"/>
         <c:overlap val="-27"/>
-        <c:axId val="475468608"/>
-        <c:axId val="475465864"/>
+        <c:axId val="594057912"/>
+        <c:axId val="594054776"/>
       </c:barChart>
       <c:catAx>
-        <c:axId val="475468608"/>
+        <c:axId val="594057912"/>
         <c:scaling>
           <c:orientation val="minMax"/>
         </c:scaling>
@@ -17657,7 +18549,7 @@
             <a:endParaRPr lang="en-US"/>
           </a:p>
         </c:txPr>
-        <c:crossAx val="475465864"/>
+        <c:crossAx val="594054776"/>
         <c:crosses val="autoZero"/>
         <c:auto val="1"/>
         <c:lblAlgn val="ctr"/>
@@ -17665,7 +18557,7 @@
         <c:noMultiLvlLbl val="0"/>
       </c:catAx>
       <c:valAx>
-        <c:axId val="475465864"/>
+        <c:axId val="594054776"/>
         <c:scaling>
           <c:orientation val="minMax"/>
           <c:max val="0.70000000000000007"/>
@@ -17717,7 +18609,7 @@
             <a:endParaRPr lang="en-US"/>
           </a:p>
         </c:txPr>
-        <c:crossAx val="475468608"/>
+        <c:crossAx val="594057912"/>
         <c:crosses val="autoZero"/>
         <c:crossBetween val="between"/>
       </c:valAx>
@@ -21487,7 +22379,7 @@
 </file>
 
 <file path=customXml/itemProps2.xml><?xml version="1.0" encoding="utf-8"?>
-<ds:datastoreItem xmlns:ds="http://schemas.openxmlformats.org/officeDocument/2006/customXml" ds:itemID="{0E2FB09F-057F-4B49-A8EF-0A033DF006D0}">
+<ds:datastoreItem xmlns:ds="http://schemas.openxmlformats.org/officeDocument/2006/customXml" ds:itemID="{8603B172-7D2E-4B0E-9AD3-126F9B7C710D}">
   <ds:schemaRefs>
     <ds:schemaRef ds:uri="http://schemas.openxmlformats.org/officeDocument/2006/bibliography"/>
   </ds:schemaRefs>

</xml_diff>

<commit_message>
added appendix for LR-carInsurance dataset
</commit_message>
<xml_diff>
--- a/ML1819--task-101--team-02.docx
+++ b/ML1819--task-101--team-02.docx
@@ -6783,8 +6783,6 @@
         </w:rPr>
         <w:t xml:space="preserve">APPENDIX </w:t>
       </w:r>
-      <w:bookmarkStart w:id="3" w:name="_GoBack"/>
-      <w:bookmarkEnd w:id="3"/>
     </w:p>
     <w:p>
       <w:pPr>
@@ -7647,6 +7645,871 @@
           <w14:ligatures w14:val="standard"/>
         </w:rPr>
       </w:pPr>
+    </w:p>
+    <w:p>
+      <w:pPr>
+        <w:pStyle w:val="MetadataHead"/>
+        <w:spacing w:before="240" w:after="240"/>
+        <w:ind w:left="300" w:hanging="300"/>
+        <w:rPr>
+          <w:color w:val="auto"/>
+          <w:sz w:val="18"/>
+          <w:szCs w:val="18"/>
+        </w:rPr>
+      </w:pPr>
+      <w:r>
+        <w:rPr>
+          <w:b/>
+          <w:bCs/>
+          <w:color w:val="auto"/>
+          <w:sz w:val="18"/>
+          <w:szCs w:val="18"/>
+        </w:rPr>
+        <w:lastRenderedPageBreak/>
+        <w:t>Table 10b</w:t>
+      </w:r>
+      <w:r>
+        <w:rPr>
+          <w:color w:val="auto"/>
+          <w:sz w:val="18"/>
+          <w:szCs w:val="18"/>
+        </w:rPr>
+        <w:t xml:space="preserve">: Comparison of </w:t>
+      </w:r>
+      <w:r>
+        <w:rPr>
+          <w:color w:val="auto"/>
+          <w:sz w:val="18"/>
+          <w:szCs w:val="18"/>
+        </w:rPr>
+        <w:t>RMSE score of Algorithms for Linear Regression of Car Insurance Dataset.</w:t>
+      </w:r>
+    </w:p>
+    <w:tbl>
+      <w:tblPr>
+        <w:tblStyle w:val="TableGridLight"/>
+        <w:tblW w:w="2880" w:type="dxa"/>
+        <w:jc w:val="center"/>
+        <w:tblLook w:val="04A0" w:firstRow="1" w:lastRow="0" w:firstColumn="1" w:lastColumn="0" w:noHBand="0" w:noVBand="1"/>
+      </w:tblPr>
+      <w:tblGrid>
+        <w:gridCol w:w="960"/>
+        <w:gridCol w:w="960"/>
+        <w:gridCol w:w="960"/>
+      </w:tblGrid>
+      <w:tr>
+        <w:trPr>
+          <w:trHeight w:val="300"/>
+          <w:jc w:val="center"/>
+        </w:trPr>
+        <w:tc>
+          <w:tcPr>
+            <w:tcW w:w="960" w:type="dxa"/>
+            <w:noWrap/>
+            <w:hideMark/>
+          </w:tcPr>
+          <w:p>
+            <w:pPr>
+              <w:spacing w:line="240" w:lineRule="auto"/>
+              <w:jc w:val="left"/>
+              <w:rPr>
+                <w:b/>
+                <w:szCs w:val="18"/>
+              </w:rPr>
+            </w:pPr>
+            <w:r>
+              <w:rPr>
+                <w:b/>
+                <w:szCs w:val="18"/>
+              </w:rPr>
+              <w:t>Sklearn</w:t>
+            </w:r>
+          </w:p>
+        </w:tc>
+        <w:tc>
+          <w:tcPr>
+            <w:tcW w:w="960" w:type="dxa"/>
+            <w:noWrap/>
+            <w:hideMark/>
+          </w:tcPr>
+          <w:p>
+            <w:pPr>
+              <w:spacing w:line="240" w:lineRule="auto"/>
+              <w:jc w:val="left"/>
+              <w:rPr>
+                <w:b/>
+                <w:szCs w:val="18"/>
+              </w:rPr>
+            </w:pPr>
+            <w:r>
+              <w:rPr>
+                <w:b/>
+                <w:szCs w:val="18"/>
+              </w:rPr>
+              <w:t>TF</w:t>
+            </w:r>
+          </w:p>
+        </w:tc>
+        <w:tc>
+          <w:tcPr>
+            <w:tcW w:w="960" w:type="dxa"/>
+            <w:noWrap/>
+            <w:hideMark/>
+          </w:tcPr>
+          <w:p>
+            <w:pPr>
+              <w:spacing w:line="240" w:lineRule="auto"/>
+              <w:jc w:val="left"/>
+              <w:rPr>
+                <w:b/>
+                <w:szCs w:val="18"/>
+              </w:rPr>
+            </w:pPr>
+            <w:r>
+              <w:rPr>
+                <w:b/>
+                <w:szCs w:val="18"/>
+              </w:rPr>
+              <w:t>Weka</w:t>
+            </w:r>
+          </w:p>
+        </w:tc>
+      </w:tr>
+      <w:tr>
+        <w:trPr>
+          <w:trHeight w:val="300"/>
+          <w:jc w:val="center"/>
+        </w:trPr>
+        <w:tc>
+          <w:tcPr>
+            <w:tcW w:w="960" w:type="dxa"/>
+            <w:noWrap/>
+            <w:hideMark/>
+          </w:tcPr>
+          <w:p>
+            <w:pPr>
+              <w:spacing w:line="240" w:lineRule="auto"/>
+              <w:jc w:val="right"/>
+              <w:rPr>
+                <w:szCs w:val="18"/>
+              </w:rPr>
+            </w:pPr>
+            <w:r>
+              <w:rPr>
+                <w:szCs w:val="18"/>
+              </w:rPr>
+              <w:t>8.386618</w:t>
+            </w:r>
+          </w:p>
+        </w:tc>
+        <w:tc>
+          <w:tcPr>
+            <w:tcW w:w="960" w:type="dxa"/>
+            <w:noWrap/>
+            <w:hideMark/>
+          </w:tcPr>
+          <w:p>
+            <w:pPr>
+              <w:spacing w:line="240" w:lineRule="auto"/>
+              <w:jc w:val="right"/>
+              <w:rPr>
+                <w:szCs w:val="18"/>
+              </w:rPr>
+            </w:pPr>
+            <w:r>
+              <w:rPr>
+                <w:szCs w:val="18"/>
+              </w:rPr>
+              <w:t>8.337824</w:t>
+            </w:r>
+          </w:p>
+        </w:tc>
+        <w:tc>
+          <w:tcPr>
+            <w:tcW w:w="960" w:type="dxa"/>
+            <w:noWrap/>
+            <w:hideMark/>
+          </w:tcPr>
+          <w:p>
+            <w:pPr>
+              <w:spacing w:line="240" w:lineRule="auto"/>
+              <w:jc w:val="right"/>
+              <w:rPr>
+                <w:szCs w:val="18"/>
+              </w:rPr>
+            </w:pPr>
+            <w:r>
+              <w:rPr>
+                <w:szCs w:val="18"/>
+              </w:rPr>
+              <w:t>8.328</w:t>
+            </w:r>
+          </w:p>
+        </w:tc>
+      </w:tr>
+      <w:tr>
+        <w:trPr>
+          <w:trHeight w:val="300"/>
+          <w:jc w:val="center"/>
+        </w:trPr>
+        <w:tc>
+          <w:tcPr>
+            <w:tcW w:w="960" w:type="dxa"/>
+            <w:noWrap/>
+            <w:hideMark/>
+          </w:tcPr>
+          <w:p>
+            <w:pPr>
+              <w:spacing w:line="240" w:lineRule="auto"/>
+              <w:jc w:val="right"/>
+              <w:rPr>
+                <w:szCs w:val="18"/>
+              </w:rPr>
+            </w:pPr>
+            <w:r>
+              <w:rPr>
+                <w:szCs w:val="18"/>
+              </w:rPr>
+              <w:t>8.386618</w:t>
+            </w:r>
+          </w:p>
+        </w:tc>
+        <w:tc>
+          <w:tcPr>
+            <w:tcW w:w="960" w:type="dxa"/>
+            <w:noWrap/>
+            <w:hideMark/>
+          </w:tcPr>
+          <w:p>
+            <w:pPr>
+              <w:spacing w:line="240" w:lineRule="auto"/>
+              <w:jc w:val="right"/>
+              <w:rPr>
+                <w:szCs w:val="18"/>
+              </w:rPr>
+            </w:pPr>
+            <w:r>
+              <w:rPr>
+                <w:szCs w:val="18"/>
+              </w:rPr>
+              <w:t>8.305751</w:t>
+            </w:r>
+          </w:p>
+        </w:tc>
+        <w:tc>
+          <w:tcPr>
+            <w:tcW w:w="960" w:type="dxa"/>
+            <w:noWrap/>
+            <w:hideMark/>
+          </w:tcPr>
+          <w:p>
+            <w:pPr>
+              <w:spacing w:line="240" w:lineRule="auto"/>
+              <w:jc w:val="right"/>
+              <w:rPr>
+                <w:szCs w:val="18"/>
+              </w:rPr>
+            </w:pPr>
+            <w:r>
+              <w:rPr>
+                <w:szCs w:val="18"/>
+              </w:rPr>
+              <w:t>8.3304</w:t>
+            </w:r>
+          </w:p>
+        </w:tc>
+      </w:tr>
+      <w:tr>
+        <w:trPr>
+          <w:trHeight w:val="300"/>
+          <w:jc w:val="center"/>
+        </w:trPr>
+        <w:tc>
+          <w:tcPr>
+            <w:tcW w:w="960" w:type="dxa"/>
+            <w:noWrap/>
+            <w:hideMark/>
+          </w:tcPr>
+          <w:p>
+            <w:pPr>
+              <w:spacing w:line="240" w:lineRule="auto"/>
+              <w:jc w:val="right"/>
+              <w:rPr>
+                <w:szCs w:val="18"/>
+              </w:rPr>
+            </w:pPr>
+            <w:r>
+              <w:rPr>
+                <w:szCs w:val="18"/>
+              </w:rPr>
+              <w:t>8.386618</w:t>
+            </w:r>
+          </w:p>
+        </w:tc>
+        <w:tc>
+          <w:tcPr>
+            <w:tcW w:w="960" w:type="dxa"/>
+            <w:noWrap/>
+            <w:hideMark/>
+          </w:tcPr>
+          <w:p>
+            <w:pPr>
+              <w:spacing w:line="240" w:lineRule="auto"/>
+              <w:jc w:val="right"/>
+              <w:rPr>
+                <w:szCs w:val="18"/>
+              </w:rPr>
+            </w:pPr>
+            <w:r>
+              <w:rPr>
+                <w:szCs w:val="18"/>
+              </w:rPr>
+              <w:t>8.337289</w:t>
+            </w:r>
+          </w:p>
+        </w:tc>
+        <w:tc>
+          <w:tcPr>
+            <w:tcW w:w="960" w:type="dxa"/>
+            <w:noWrap/>
+            <w:hideMark/>
+          </w:tcPr>
+          <w:p>
+            <w:pPr>
+              <w:spacing w:line="240" w:lineRule="auto"/>
+              <w:jc w:val="right"/>
+              <w:rPr>
+                <w:szCs w:val="18"/>
+              </w:rPr>
+            </w:pPr>
+            <w:r>
+              <w:rPr>
+                <w:szCs w:val="18"/>
+              </w:rPr>
+              <w:t>8.3268</w:t>
+            </w:r>
+          </w:p>
+        </w:tc>
+      </w:tr>
+      <w:tr>
+        <w:trPr>
+          <w:trHeight w:val="300"/>
+          <w:jc w:val="center"/>
+        </w:trPr>
+        <w:tc>
+          <w:tcPr>
+            <w:tcW w:w="960" w:type="dxa"/>
+            <w:noWrap/>
+            <w:hideMark/>
+          </w:tcPr>
+          <w:p>
+            <w:pPr>
+              <w:spacing w:line="240" w:lineRule="auto"/>
+              <w:jc w:val="right"/>
+              <w:rPr>
+                <w:szCs w:val="18"/>
+              </w:rPr>
+            </w:pPr>
+            <w:r>
+              <w:rPr>
+                <w:szCs w:val="18"/>
+              </w:rPr>
+              <w:t>8.386618</w:t>
+            </w:r>
+          </w:p>
+        </w:tc>
+        <w:tc>
+          <w:tcPr>
+            <w:tcW w:w="960" w:type="dxa"/>
+            <w:noWrap/>
+            <w:hideMark/>
+          </w:tcPr>
+          <w:p>
+            <w:pPr>
+              <w:spacing w:line="240" w:lineRule="auto"/>
+              <w:jc w:val="right"/>
+              <w:rPr>
+                <w:szCs w:val="18"/>
+              </w:rPr>
+            </w:pPr>
+            <w:r>
+              <w:rPr>
+                <w:szCs w:val="18"/>
+              </w:rPr>
+              <w:t>8.341064</w:t>
+            </w:r>
+          </w:p>
+        </w:tc>
+        <w:tc>
+          <w:tcPr>
+            <w:tcW w:w="960" w:type="dxa"/>
+            <w:noWrap/>
+            <w:hideMark/>
+          </w:tcPr>
+          <w:p>
+            <w:pPr>
+              <w:spacing w:line="240" w:lineRule="auto"/>
+              <w:jc w:val="right"/>
+              <w:rPr>
+                <w:szCs w:val="18"/>
+              </w:rPr>
+            </w:pPr>
+            <w:r>
+              <w:rPr>
+                <w:szCs w:val="18"/>
+              </w:rPr>
+              <w:t>8.3286</w:t>
+            </w:r>
+          </w:p>
+        </w:tc>
+      </w:tr>
+      <w:tr>
+        <w:trPr>
+          <w:trHeight w:val="300"/>
+          <w:jc w:val="center"/>
+        </w:trPr>
+        <w:tc>
+          <w:tcPr>
+            <w:tcW w:w="960" w:type="dxa"/>
+            <w:noWrap/>
+            <w:hideMark/>
+          </w:tcPr>
+          <w:p>
+            <w:pPr>
+              <w:spacing w:line="240" w:lineRule="auto"/>
+              <w:jc w:val="right"/>
+              <w:rPr>
+                <w:szCs w:val="18"/>
+              </w:rPr>
+            </w:pPr>
+            <w:r>
+              <w:rPr>
+                <w:szCs w:val="18"/>
+              </w:rPr>
+              <w:t>8.386618</w:t>
+            </w:r>
+          </w:p>
+        </w:tc>
+        <w:tc>
+          <w:tcPr>
+            <w:tcW w:w="960" w:type="dxa"/>
+            <w:noWrap/>
+            <w:hideMark/>
+          </w:tcPr>
+          <w:p>
+            <w:pPr>
+              <w:spacing w:line="240" w:lineRule="auto"/>
+              <w:jc w:val="right"/>
+              <w:rPr>
+                <w:szCs w:val="18"/>
+              </w:rPr>
+            </w:pPr>
+            <w:r>
+              <w:rPr>
+                <w:szCs w:val="18"/>
+              </w:rPr>
+              <w:t>8.272788</w:t>
+            </w:r>
+          </w:p>
+        </w:tc>
+        <w:tc>
+          <w:tcPr>
+            <w:tcW w:w="960" w:type="dxa"/>
+            <w:noWrap/>
+            <w:hideMark/>
+          </w:tcPr>
+          <w:p>
+            <w:pPr>
+              <w:spacing w:line="240" w:lineRule="auto"/>
+              <w:jc w:val="right"/>
+              <w:rPr>
+                <w:szCs w:val="18"/>
+              </w:rPr>
+            </w:pPr>
+            <w:r>
+              <w:rPr>
+                <w:szCs w:val="18"/>
+              </w:rPr>
+              <w:t>8.3274</w:t>
+            </w:r>
+          </w:p>
+        </w:tc>
+      </w:tr>
+      <w:tr>
+        <w:trPr>
+          <w:trHeight w:val="300"/>
+          <w:jc w:val="center"/>
+        </w:trPr>
+        <w:tc>
+          <w:tcPr>
+            <w:tcW w:w="960" w:type="dxa"/>
+            <w:noWrap/>
+            <w:hideMark/>
+          </w:tcPr>
+          <w:p>
+            <w:pPr>
+              <w:spacing w:line="240" w:lineRule="auto"/>
+              <w:jc w:val="right"/>
+              <w:rPr>
+                <w:szCs w:val="18"/>
+              </w:rPr>
+            </w:pPr>
+            <w:r>
+              <w:rPr>
+                <w:szCs w:val="18"/>
+              </w:rPr>
+              <w:t>8.386618</w:t>
+            </w:r>
+          </w:p>
+        </w:tc>
+        <w:tc>
+          <w:tcPr>
+            <w:tcW w:w="960" w:type="dxa"/>
+            <w:noWrap/>
+            <w:hideMark/>
+          </w:tcPr>
+          <w:p>
+            <w:pPr>
+              <w:spacing w:line="240" w:lineRule="auto"/>
+              <w:jc w:val="right"/>
+              <w:rPr>
+                <w:szCs w:val="18"/>
+              </w:rPr>
+            </w:pPr>
+            <w:r>
+              <w:rPr>
+                <w:szCs w:val="18"/>
+              </w:rPr>
+              <w:t>8.262894</w:t>
+            </w:r>
+          </w:p>
+        </w:tc>
+        <w:tc>
+          <w:tcPr>
+            <w:tcW w:w="960" w:type="dxa"/>
+            <w:noWrap/>
+            <w:hideMark/>
+          </w:tcPr>
+          <w:p>
+            <w:pPr>
+              <w:spacing w:line="240" w:lineRule="auto"/>
+              <w:jc w:val="right"/>
+              <w:rPr>
+                <w:szCs w:val="18"/>
+              </w:rPr>
+            </w:pPr>
+            <w:r>
+              <w:rPr>
+                <w:szCs w:val="18"/>
+              </w:rPr>
+              <w:t>8.3273</w:t>
+            </w:r>
+          </w:p>
+        </w:tc>
+      </w:tr>
+      <w:tr>
+        <w:trPr>
+          <w:trHeight w:val="300"/>
+          <w:jc w:val="center"/>
+        </w:trPr>
+        <w:tc>
+          <w:tcPr>
+            <w:tcW w:w="960" w:type="dxa"/>
+            <w:noWrap/>
+            <w:hideMark/>
+          </w:tcPr>
+          <w:p>
+            <w:pPr>
+              <w:spacing w:line="240" w:lineRule="auto"/>
+              <w:jc w:val="right"/>
+              <w:rPr>
+                <w:szCs w:val="18"/>
+              </w:rPr>
+            </w:pPr>
+            <w:r>
+              <w:rPr>
+                <w:szCs w:val="18"/>
+              </w:rPr>
+              <w:t>8.386618</w:t>
+            </w:r>
+          </w:p>
+        </w:tc>
+        <w:tc>
+          <w:tcPr>
+            <w:tcW w:w="960" w:type="dxa"/>
+            <w:noWrap/>
+            <w:hideMark/>
+          </w:tcPr>
+          <w:p>
+            <w:pPr>
+              <w:spacing w:line="240" w:lineRule="auto"/>
+              <w:jc w:val="right"/>
+              <w:rPr>
+                <w:szCs w:val="18"/>
+              </w:rPr>
+            </w:pPr>
+            <w:r>
+              <w:rPr>
+                <w:szCs w:val="18"/>
+              </w:rPr>
+              <w:t>8.352019</w:t>
+            </w:r>
+          </w:p>
+        </w:tc>
+        <w:tc>
+          <w:tcPr>
+            <w:tcW w:w="960" w:type="dxa"/>
+            <w:noWrap/>
+            <w:hideMark/>
+          </w:tcPr>
+          <w:p>
+            <w:pPr>
+              <w:spacing w:line="240" w:lineRule="auto"/>
+              <w:jc w:val="right"/>
+              <w:rPr>
+                <w:szCs w:val="18"/>
+              </w:rPr>
+            </w:pPr>
+            <w:r>
+              <w:rPr>
+                <w:szCs w:val="18"/>
+              </w:rPr>
+              <w:t>8.3273</w:t>
+            </w:r>
+          </w:p>
+        </w:tc>
+      </w:tr>
+      <w:tr>
+        <w:trPr>
+          <w:trHeight w:val="300"/>
+          <w:jc w:val="center"/>
+        </w:trPr>
+        <w:tc>
+          <w:tcPr>
+            <w:tcW w:w="960" w:type="dxa"/>
+            <w:noWrap/>
+            <w:hideMark/>
+          </w:tcPr>
+          <w:p>
+            <w:pPr>
+              <w:spacing w:line="240" w:lineRule="auto"/>
+              <w:jc w:val="right"/>
+              <w:rPr>
+                <w:szCs w:val="18"/>
+              </w:rPr>
+            </w:pPr>
+            <w:r>
+              <w:rPr>
+                <w:szCs w:val="18"/>
+              </w:rPr>
+              <w:t>8.386618</w:t>
+            </w:r>
+          </w:p>
+        </w:tc>
+        <w:tc>
+          <w:tcPr>
+            <w:tcW w:w="960" w:type="dxa"/>
+            <w:noWrap/>
+            <w:hideMark/>
+          </w:tcPr>
+          <w:p>
+            <w:pPr>
+              <w:spacing w:line="240" w:lineRule="auto"/>
+              <w:jc w:val="right"/>
+              <w:rPr>
+                <w:szCs w:val="18"/>
+              </w:rPr>
+            </w:pPr>
+            <w:r>
+              <w:rPr>
+                <w:szCs w:val="18"/>
+              </w:rPr>
+              <w:t>8.328611</w:t>
+            </w:r>
+          </w:p>
+        </w:tc>
+        <w:tc>
+          <w:tcPr>
+            <w:tcW w:w="960" w:type="dxa"/>
+            <w:noWrap/>
+            <w:hideMark/>
+          </w:tcPr>
+          <w:p>
+            <w:pPr>
+              <w:spacing w:line="240" w:lineRule="auto"/>
+              <w:jc w:val="right"/>
+              <w:rPr>
+                <w:szCs w:val="18"/>
+              </w:rPr>
+            </w:pPr>
+            <w:r>
+              <w:rPr>
+                <w:szCs w:val="18"/>
+              </w:rPr>
+              <w:t>8.3311</w:t>
+            </w:r>
+          </w:p>
+        </w:tc>
+      </w:tr>
+      <w:tr>
+        <w:trPr>
+          <w:trHeight w:val="300"/>
+          <w:jc w:val="center"/>
+        </w:trPr>
+        <w:tc>
+          <w:tcPr>
+            <w:tcW w:w="960" w:type="dxa"/>
+            <w:noWrap/>
+            <w:hideMark/>
+          </w:tcPr>
+          <w:p>
+            <w:pPr>
+              <w:spacing w:line="240" w:lineRule="auto"/>
+              <w:jc w:val="right"/>
+              <w:rPr>
+                <w:szCs w:val="18"/>
+              </w:rPr>
+            </w:pPr>
+            <w:r>
+              <w:rPr>
+                <w:szCs w:val="18"/>
+              </w:rPr>
+              <w:t>8.386618</w:t>
+            </w:r>
+          </w:p>
+        </w:tc>
+        <w:tc>
+          <w:tcPr>
+            <w:tcW w:w="960" w:type="dxa"/>
+            <w:noWrap/>
+            <w:hideMark/>
+          </w:tcPr>
+          <w:p>
+            <w:pPr>
+              <w:spacing w:line="240" w:lineRule="auto"/>
+              <w:jc w:val="right"/>
+              <w:rPr>
+                <w:szCs w:val="18"/>
+              </w:rPr>
+            </w:pPr>
+            <w:r>
+              <w:rPr>
+                <w:szCs w:val="18"/>
+              </w:rPr>
+              <w:t>8.477151</w:t>
+            </w:r>
+          </w:p>
+        </w:tc>
+        <w:tc>
+          <w:tcPr>
+            <w:tcW w:w="960" w:type="dxa"/>
+            <w:noWrap/>
+            <w:hideMark/>
+          </w:tcPr>
+          <w:p>
+            <w:pPr>
+              <w:spacing w:line="240" w:lineRule="auto"/>
+              <w:jc w:val="right"/>
+              <w:rPr>
+                <w:szCs w:val="18"/>
+              </w:rPr>
+            </w:pPr>
+            <w:r>
+              <w:rPr>
+                <w:szCs w:val="18"/>
+              </w:rPr>
+              <w:t>8.3271</w:t>
+            </w:r>
+          </w:p>
+        </w:tc>
+      </w:tr>
+      <w:tr>
+        <w:trPr>
+          <w:trHeight w:val="300"/>
+          <w:jc w:val="center"/>
+        </w:trPr>
+        <w:tc>
+          <w:tcPr>
+            <w:tcW w:w="960" w:type="dxa"/>
+            <w:noWrap/>
+            <w:hideMark/>
+          </w:tcPr>
+          <w:p>
+            <w:pPr>
+              <w:spacing w:line="240" w:lineRule="auto"/>
+              <w:jc w:val="right"/>
+              <w:rPr>
+                <w:szCs w:val="18"/>
+              </w:rPr>
+            </w:pPr>
+            <w:r>
+              <w:rPr>
+                <w:szCs w:val="18"/>
+              </w:rPr>
+              <w:t>8.386618</w:t>
+            </w:r>
+          </w:p>
+        </w:tc>
+        <w:tc>
+          <w:tcPr>
+            <w:tcW w:w="960" w:type="dxa"/>
+            <w:noWrap/>
+            <w:hideMark/>
+          </w:tcPr>
+          <w:p>
+            <w:pPr>
+              <w:spacing w:line="240" w:lineRule="auto"/>
+              <w:jc w:val="right"/>
+              <w:rPr>
+                <w:szCs w:val="18"/>
+              </w:rPr>
+            </w:pPr>
+            <w:r>
+              <w:rPr>
+                <w:szCs w:val="18"/>
+              </w:rPr>
+              <w:t>8.449074</w:t>
+            </w:r>
+          </w:p>
+        </w:tc>
+        <w:tc>
+          <w:tcPr>
+            <w:tcW w:w="960" w:type="dxa"/>
+            <w:noWrap/>
+            <w:hideMark/>
+          </w:tcPr>
+          <w:p>
+            <w:pPr>
+              <w:spacing w:line="240" w:lineRule="auto"/>
+              <w:jc w:val="right"/>
+              <w:rPr>
+                <w:szCs w:val="18"/>
+              </w:rPr>
+            </w:pPr>
+            <w:r>
+              <w:rPr>
+                <w:szCs w:val="18"/>
+              </w:rPr>
+              <w:t>8.3285</w:t>
+            </w:r>
+          </w:p>
+        </w:tc>
+      </w:tr>
+    </w:tbl>
+    <w:p>
+      <w:pPr>
+        <w:pStyle w:val="MetadataHead"/>
+        <w:ind w:left="300" w:hanging="300"/>
+        <w:rPr>
+          <w:color w:val="auto"/>
+          <w:sz w:val="14"/>
+          <w:szCs w:val="14"/>
+          <w:lang w:val="en-GB"/>
+          <w14:ligatures w14:val="standard"/>
+        </w:rPr>
+      </w:pPr>
+      <w:bookmarkStart w:id="3" w:name="_GoBack"/>
+      <w:bookmarkEnd w:id="3"/>
     </w:p>
     <w:sectPr>
       <w:endnotePr>
@@ -16692,11 +17555,11 @@
         </c:dLbls>
         <c:gapWidth val="219"/>
         <c:overlap val="-27"/>
-        <c:axId val="597022928"/>
-        <c:axId val="597020576"/>
+        <c:axId val="597505744"/>
+        <c:axId val="613492608"/>
       </c:barChart>
       <c:catAx>
-        <c:axId val="597022928"/>
+        <c:axId val="597505744"/>
         <c:scaling>
           <c:orientation val="minMax"/>
         </c:scaling>
@@ -16739,7 +17602,7 @@
             <a:endParaRPr lang="en-US"/>
           </a:p>
         </c:txPr>
-        <c:crossAx val="597020576"/>
+        <c:crossAx val="613492608"/>
         <c:crosses val="autoZero"/>
         <c:auto val="1"/>
         <c:lblAlgn val="ctr"/>
@@ -16747,7 +17610,7 @@
         <c:noMultiLvlLbl val="0"/>
       </c:catAx>
       <c:valAx>
-        <c:axId val="597020576"/>
+        <c:axId val="613492608"/>
         <c:scaling>
           <c:orientation val="minMax"/>
           <c:max val="0.70000000000000007"/>
@@ -16799,7 +17662,7 @@
             <a:endParaRPr lang="en-US"/>
           </a:p>
         </c:txPr>
-        <c:crossAx val="597022928"/>
+        <c:crossAx val="597505744"/>
         <c:crosses val="autoZero"/>
         <c:crossBetween val="between"/>
       </c:valAx>
@@ -17056,11 +17919,11 @@
         </c:dLbls>
         <c:gapWidth val="219"/>
         <c:overlap val="-27"/>
-        <c:axId val="597020968"/>
-        <c:axId val="597022144"/>
+        <c:axId val="585510568"/>
+        <c:axId val="585514096"/>
       </c:barChart>
       <c:catAx>
-        <c:axId val="597020968"/>
+        <c:axId val="585510568"/>
         <c:scaling>
           <c:orientation val="minMax"/>
         </c:scaling>
@@ -17103,7 +17966,7 @@
             <a:endParaRPr lang="en-US"/>
           </a:p>
         </c:txPr>
-        <c:crossAx val="597022144"/>
+        <c:crossAx val="585514096"/>
         <c:crosses val="autoZero"/>
         <c:auto val="1"/>
         <c:lblAlgn val="ctr"/>
@@ -17111,7 +17974,7 @@
         <c:noMultiLvlLbl val="0"/>
       </c:catAx>
       <c:valAx>
-        <c:axId val="597022144"/>
+        <c:axId val="585514096"/>
         <c:scaling>
           <c:orientation val="minMax"/>
           <c:max val="10"/>
@@ -17163,7 +18026,7 @@
             <a:endParaRPr lang="en-US"/>
           </a:p>
         </c:txPr>
-        <c:crossAx val="597020968"/>
+        <c:crossAx val="585510568"/>
         <c:crosses val="autoZero"/>
         <c:crossBetween val="between"/>
       </c:valAx>
@@ -17416,11 +18279,11 @@
         </c:dLbls>
         <c:gapWidth val="219"/>
         <c:overlap val="-27"/>
-        <c:axId val="597352376"/>
-        <c:axId val="597353552"/>
+        <c:axId val="585513312"/>
+        <c:axId val="585512528"/>
       </c:barChart>
       <c:catAx>
-        <c:axId val="597352376"/>
+        <c:axId val="585513312"/>
         <c:scaling>
           <c:orientation val="minMax"/>
         </c:scaling>
@@ -17463,7 +18326,7 @@
             <a:endParaRPr lang="en-US"/>
           </a:p>
         </c:txPr>
-        <c:crossAx val="597353552"/>
+        <c:crossAx val="585512528"/>
         <c:crosses val="autoZero"/>
         <c:auto val="1"/>
         <c:lblAlgn val="ctr"/>
@@ -17471,7 +18334,7 @@
         <c:noMultiLvlLbl val="0"/>
       </c:catAx>
       <c:valAx>
-        <c:axId val="597353552"/>
+        <c:axId val="585512528"/>
         <c:scaling>
           <c:orientation val="minMax"/>
           <c:max val="0.70000000000000007"/>
@@ -17523,7 +18386,7 @@
             <a:endParaRPr lang="en-US"/>
           </a:p>
         </c:txPr>
-        <c:crossAx val="597352376"/>
+        <c:crossAx val="585513312"/>
         <c:crosses val="autoZero"/>
         <c:crossBetween val="between"/>
       </c:valAx>
@@ -17778,11 +18641,11 @@
         </c:dLbls>
         <c:gapWidth val="219"/>
         <c:overlap val="-27"/>
-        <c:axId val="597354336"/>
-        <c:axId val="597355120"/>
+        <c:axId val="585513704"/>
+        <c:axId val="585511352"/>
       </c:barChart>
       <c:catAx>
-        <c:axId val="597354336"/>
+        <c:axId val="585513704"/>
         <c:scaling>
           <c:orientation val="minMax"/>
         </c:scaling>
@@ -17825,7 +18688,7 @@
             <a:endParaRPr lang="en-US"/>
           </a:p>
         </c:txPr>
-        <c:crossAx val="597355120"/>
+        <c:crossAx val="585511352"/>
         <c:crosses val="autoZero"/>
         <c:auto val="1"/>
         <c:lblAlgn val="ctr"/>
@@ -17833,7 +18696,7 @@
         <c:noMultiLvlLbl val="0"/>
       </c:catAx>
       <c:valAx>
-        <c:axId val="597355120"/>
+        <c:axId val="585511352"/>
         <c:scaling>
           <c:orientation val="minMax"/>
           <c:max val="0.95000000000000007"/>
@@ -17886,7 +18749,7 @@
             <a:endParaRPr lang="en-US"/>
           </a:p>
         </c:txPr>
-        <c:crossAx val="597354336"/>
+        <c:crossAx val="585513704"/>
         <c:crosses val="autoZero"/>
         <c:crossBetween val="between"/>
       </c:valAx>
@@ -18139,11 +19002,11 @@
         </c:dLbls>
         <c:gapWidth val="219"/>
         <c:overlap val="-27"/>
-        <c:axId val="594055168"/>
-        <c:axId val="594057128"/>
+        <c:axId val="585512136"/>
+        <c:axId val="469727040"/>
       </c:barChart>
       <c:catAx>
-        <c:axId val="594055168"/>
+        <c:axId val="585512136"/>
         <c:scaling>
           <c:orientation val="minMax"/>
         </c:scaling>
@@ -18186,7 +19049,7 @@
             <a:endParaRPr lang="en-US"/>
           </a:p>
         </c:txPr>
-        <c:crossAx val="594057128"/>
+        <c:crossAx val="469727040"/>
         <c:crosses val="autoZero"/>
         <c:auto val="1"/>
         <c:lblAlgn val="ctr"/>
@@ -18194,7 +19057,7 @@
         <c:noMultiLvlLbl val="0"/>
       </c:catAx>
       <c:valAx>
-        <c:axId val="594057128"/>
+        <c:axId val="469727040"/>
         <c:scaling>
           <c:orientation val="minMax"/>
           <c:max val="0.8"/>
@@ -18247,7 +19110,7 @@
             <a:endParaRPr lang="en-US"/>
           </a:p>
         </c:txPr>
-        <c:crossAx val="594055168"/>
+        <c:crossAx val="585512136"/>
         <c:crosses val="autoZero"/>
         <c:crossBetween val="between"/>
       </c:valAx>
@@ -18502,11 +19365,11 @@
         </c:dLbls>
         <c:gapWidth val="219"/>
         <c:overlap val="-27"/>
-        <c:axId val="594057912"/>
-        <c:axId val="594054776"/>
+        <c:axId val="469729784"/>
+        <c:axId val="469729000"/>
       </c:barChart>
       <c:catAx>
-        <c:axId val="594057912"/>
+        <c:axId val="469729784"/>
         <c:scaling>
           <c:orientation val="minMax"/>
         </c:scaling>
@@ -18549,7 +19412,7 @@
             <a:endParaRPr lang="en-US"/>
           </a:p>
         </c:txPr>
-        <c:crossAx val="594054776"/>
+        <c:crossAx val="469729000"/>
         <c:crosses val="autoZero"/>
         <c:auto val="1"/>
         <c:lblAlgn val="ctr"/>
@@ -18557,7 +19420,7 @@
         <c:noMultiLvlLbl val="0"/>
       </c:catAx>
       <c:valAx>
-        <c:axId val="594054776"/>
+        <c:axId val="469729000"/>
         <c:scaling>
           <c:orientation val="minMax"/>
           <c:max val="0.70000000000000007"/>
@@ -18609,7 +19472,7 @@
             <a:endParaRPr lang="en-US"/>
           </a:p>
         </c:txPr>
-        <c:crossAx val="594057912"/>
+        <c:crossAx val="469729784"/>
         <c:crosses val="autoZero"/>
         <c:crossBetween val="between"/>
       </c:valAx>
@@ -22379,7 +23242,7 @@
 </file>
 
 <file path=customXml/itemProps2.xml><?xml version="1.0" encoding="utf-8"?>
-<ds:datastoreItem xmlns:ds="http://schemas.openxmlformats.org/officeDocument/2006/customXml" ds:itemID="{8603B172-7D2E-4B0E-9AD3-126F9B7C710D}">
+<ds:datastoreItem xmlns:ds="http://schemas.openxmlformats.org/officeDocument/2006/customXml" ds:itemID="{5D1DBB0F-2106-4719-A173-5AF0FEB25259}">
   <ds:schemaRefs>
     <ds:schemaRef ds:uri="http://schemas.openxmlformats.org/officeDocument/2006/bibliography"/>
   </ds:schemaRefs>

</xml_diff>

<commit_message>
added appendix for SVM-googlePlay dataset
</commit_message>
<xml_diff>
--- a/ML1819--task-101--team-02.docx
+++ b/ML1819--task-101--team-02.docx
@@ -8491,6 +8491,855 @@
                 <w:szCs w:val="18"/>
               </w:rPr>
               <w:t>8.3285</w:t>
+            </w:r>
+          </w:p>
+        </w:tc>
+      </w:tr>
+    </w:tbl>
+    <w:p>
+      <w:pPr>
+        <w:pStyle w:val="MetadataHead"/>
+        <w:spacing w:before="240" w:after="240"/>
+        <w:ind w:left="300" w:hanging="300"/>
+        <w:rPr>
+          <w:color w:val="auto"/>
+          <w:sz w:val="18"/>
+          <w:szCs w:val="18"/>
+        </w:rPr>
+      </w:pPr>
+      <w:r>
+        <w:rPr>
+          <w:b/>
+          <w:bCs/>
+          <w:color w:val="auto"/>
+          <w:sz w:val="18"/>
+          <w:szCs w:val="18"/>
+        </w:rPr>
+        <w:t>Table 11a</w:t>
+      </w:r>
+      <w:r>
+        <w:rPr>
+          <w:color w:val="auto"/>
+          <w:sz w:val="18"/>
+          <w:szCs w:val="18"/>
+        </w:rPr>
+        <w:t xml:space="preserve">: Comparison of </w:t>
+      </w:r>
+      <w:r>
+        <w:rPr>
+          <w:color w:val="auto"/>
+          <w:sz w:val="18"/>
+          <w:szCs w:val="18"/>
+        </w:rPr>
+        <w:t>Accuracy score of Algorithms for SVM of GooglePlay Dataset.</w:t>
+      </w:r>
+    </w:p>
+    <w:tbl>
+      <w:tblPr>
+        <w:tblStyle w:val="TableGridLight"/>
+        <w:tblW w:w="2880" w:type="dxa"/>
+        <w:jc w:val="center"/>
+        <w:tblLook w:val="04A0" w:firstRow="1" w:lastRow="0" w:firstColumn="1" w:lastColumn="0" w:noHBand="0" w:noVBand="1"/>
+      </w:tblPr>
+      <w:tblGrid>
+        <w:gridCol w:w="960"/>
+        <w:gridCol w:w="960"/>
+        <w:gridCol w:w="960"/>
+      </w:tblGrid>
+      <w:tr>
+        <w:trPr>
+          <w:trHeight w:val="300"/>
+          <w:jc w:val="center"/>
+        </w:trPr>
+        <w:tc>
+          <w:tcPr>
+            <w:tcW w:w="960" w:type="dxa"/>
+            <w:noWrap/>
+            <w:hideMark/>
+          </w:tcPr>
+          <w:p>
+            <w:pPr>
+              <w:spacing w:line="240" w:lineRule="auto"/>
+              <w:jc w:val="left"/>
+              <w:rPr>
+                <w:b/>
+                <w:szCs w:val="18"/>
+              </w:rPr>
+            </w:pPr>
+            <w:r>
+              <w:rPr>
+                <w:b/>
+                <w:szCs w:val="18"/>
+              </w:rPr>
+              <w:t>Sklearn</w:t>
+            </w:r>
+          </w:p>
+        </w:tc>
+        <w:tc>
+          <w:tcPr>
+            <w:tcW w:w="960" w:type="dxa"/>
+            <w:noWrap/>
+            <w:hideMark/>
+          </w:tcPr>
+          <w:p>
+            <w:pPr>
+              <w:spacing w:line="240" w:lineRule="auto"/>
+              <w:jc w:val="left"/>
+              <w:rPr>
+                <w:b/>
+                <w:szCs w:val="18"/>
+              </w:rPr>
+            </w:pPr>
+            <w:r>
+              <w:rPr>
+                <w:b/>
+                <w:szCs w:val="18"/>
+              </w:rPr>
+              <w:t>TF</w:t>
+            </w:r>
+          </w:p>
+        </w:tc>
+        <w:tc>
+          <w:tcPr>
+            <w:tcW w:w="960" w:type="dxa"/>
+            <w:noWrap/>
+            <w:hideMark/>
+          </w:tcPr>
+          <w:p>
+            <w:pPr>
+              <w:spacing w:line="240" w:lineRule="auto"/>
+              <w:jc w:val="left"/>
+              <w:rPr>
+                <w:b/>
+                <w:szCs w:val="18"/>
+              </w:rPr>
+            </w:pPr>
+            <w:r>
+              <w:rPr>
+                <w:b/>
+                <w:szCs w:val="18"/>
+              </w:rPr>
+              <w:t>Weka</w:t>
+            </w:r>
+          </w:p>
+        </w:tc>
+      </w:tr>
+      <w:tr>
+        <w:trPr>
+          <w:trHeight w:val="300"/>
+          <w:jc w:val="center"/>
+        </w:trPr>
+        <w:tc>
+          <w:tcPr>
+            <w:tcW w:w="960" w:type="dxa"/>
+            <w:noWrap/>
+            <w:hideMark/>
+          </w:tcPr>
+          <w:p>
+            <w:pPr>
+              <w:spacing w:line="240" w:lineRule="auto"/>
+              <w:jc w:val="right"/>
+              <w:rPr>
+                <w:szCs w:val="18"/>
+              </w:rPr>
+            </w:pPr>
+            <w:r>
+              <w:rPr>
+                <w:szCs w:val="18"/>
+              </w:rPr>
+              <w:t>0.573</w:t>
+            </w:r>
+          </w:p>
+        </w:tc>
+        <w:tc>
+          <w:tcPr>
+            <w:tcW w:w="960" w:type="dxa"/>
+            <w:noWrap/>
+            <w:hideMark/>
+          </w:tcPr>
+          <w:p>
+            <w:pPr>
+              <w:spacing w:line="240" w:lineRule="auto"/>
+              <w:jc w:val="right"/>
+              <w:rPr>
+                <w:szCs w:val="18"/>
+              </w:rPr>
+            </w:pPr>
+            <w:r>
+              <w:rPr>
+                <w:szCs w:val="18"/>
+              </w:rPr>
+              <w:t>0.582482</w:t>
+            </w:r>
+          </w:p>
+        </w:tc>
+        <w:tc>
+          <w:tcPr>
+            <w:tcW w:w="960" w:type="dxa"/>
+            <w:noWrap/>
+            <w:hideMark/>
+          </w:tcPr>
+          <w:p>
+            <w:pPr>
+              <w:spacing w:line="240" w:lineRule="auto"/>
+              <w:jc w:val="right"/>
+              <w:rPr>
+                <w:szCs w:val="18"/>
+              </w:rPr>
+            </w:pPr>
+            <w:r>
+              <w:rPr>
+                <w:szCs w:val="18"/>
+              </w:rPr>
+              <w:t>0.569507</w:t>
+            </w:r>
+          </w:p>
+        </w:tc>
+      </w:tr>
+      <w:tr>
+        <w:trPr>
+          <w:trHeight w:val="300"/>
+          <w:jc w:val="center"/>
+        </w:trPr>
+        <w:tc>
+          <w:tcPr>
+            <w:tcW w:w="960" w:type="dxa"/>
+            <w:noWrap/>
+            <w:hideMark/>
+          </w:tcPr>
+          <w:p>
+            <w:pPr>
+              <w:spacing w:line="240" w:lineRule="auto"/>
+              <w:jc w:val="right"/>
+              <w:rPr>
+                <w:szCs w:val="18"/>
+              </w:rPr>
+            </w:pPr>
+            <w:r>
+              <w:rPr>
+                <w:szCs w:val="18"/>
+              </w:rPr>
+              <w:t>0.576</w:t>
+            </w:r>
+          </w:p>
+        </w:tc>
+        <w:tc>
+          <w:tcPr>
+            <w:tcW w:w="960" w:type="dxa"/>
+            <w:noWrap/>
+            <w:hideMark/>
+          </w:tcPr>
+          <w:p>
+            <w:pPr>
+              <w:spacing w:line="240" w:lineRule="auto"/>
+              <w:jc w:val="right"/>
+              <w:rPr>
+                <w:szCs w:val="18"/>
+              </w:rPr>
+            </w:pPr>
+            <w:r>
+              <w:rPr>
+                <w:szCs w:val="18"/>
+              </w:rPr>
+              <w:t>0.571627</w:t>
+            </w:r>
+          </w:p>
+        </w:tc>
+        <w:tc>
+          <w:tcPr>
+            <w:tcW w:w="960" w:type="dxa"/>
+            <w:noWrap/>
+            <w:hideMark/>
+          </w:tcPr>
+          <w:p>
+            <w:pPr>
+              <w:spacing w:line="240" w:lineRule="auto"/>
+              <w:jc w:val="right"/>
+              <w:rPr>
+                <w:szCs w:val="18"/>
+              </w:rPr>
+            </w:pPr>
+            <w:r>
+              <w:rPr>
+                <w:szCs w:val="18"/>
+              </w:rPr>
+              <w:t>0.568652</w:t>
+            </w:r>
+          </w:p>
+        </w:tc>
+      </w:tr>
+      <w:tr>
+        <w:trPr>
+          <w:trHeight w:val="300"/>
+          <w:jc w:val="center"/>
+        </w:trPr>
+        <w:tc>
+          <w:tcPr>
+            <w:tcW w:w="960" w:type="dxa"/>
+            <w:noWrap/>
+            <w:hideMark/>
+          </w:tcPr>
+          <w:p>
+            <w:pPr>
+              <w:spacing w:line="240" w:lineRule="auto"/>
+              <w:jc w:val="right"/>
+              <w:rPr>
+                <w:szCs w:val="18"/>
+              </w:rPr>
+            </w:pPr>
+            <w:r>
+              <w:rPr>
+                <w:szCs w:val="18"/>
+              </w:rPr>
+              <w:t>0.568</w:t>
+            </w:r>
+          </w:p>
+        </w:tc>
+        <w:tc>
+          <w:tcPr>
+            <w:tcW w:w="960" w:type="dxa"/>
+            <w:noWrap/>
+            <w:hideMark/>
+          </w:tcPr>
+          <w:p>
+            <w:pPr>
+              <w:spacing w:line="240" w:lineRule="auto"/>
+              <w:jc w:val="right"/>
+              <w:rPr>
+                <w:szCs w:val="18"/>
+              </w:rPr>
+            </w:pPr>
+            <w:r>
+              <w:rPr>
+                <w:szCs w:val="18"/>
+              </w:rPr>
+              <w:t>0.583911</w:t>
+            </w:r>
+          </w:p>
+        </w:tc>
+        <w:tc>
+          <w:tcPr>
+            <w:tcW w:w="960" w:type="dxa"/>
+            <w:noWrap/>
+            <w:hideMark/>
+          </w:tcPr>
+          <w:p>
+            <w:pPr>
+              <w:spacing w:line="240" w:lineRule="auto"/>
+              <w:jc w:val="right"/>
+              <w:rPr>
+                <w:szCs w:val="18"/>
+              </w:rPr>
+            </w:pPr>
+            <w:r>
+              <w:rPr>
+                <w:szCs w:val="18"/>
+              </w:rPr>
+              <w:t>0.578542</w:t>
+            </w:r>
+          </w:p>
+        </w:tc>
+      </w:tr>
+      <w:tr>
+        <w:trPr>
+          <w:trHeight w:val="300"/>
+          <w:jc w:val="center"/>
+        </w:trPr>
+        <w:tc>
+          <w:tcPr>
+            <w:tcW w:w="960" w:type="dxa"/>
+            <w:noWrap/>
+            <w:hideMark/>
+          </w:tcPr>
+          <w:p>
+            <w:pPr>
+              <w:spacing w:line="240" w:lineRule="auto"/>
+              <w:jc w:val="right"/>
+              <w:rPr>
+                <w:szCs w:val="18"/>
+              </w:rPr>
+            </w:pPr>
+            <w:r>
+              <w:rPr>
+                <w:szCs w:val="18"/>
+              </w:rPr>
+              <w:t>0.575</w:t>
+            </w:r>
+          </w:p>
+        </w:tc>
+        <w:tc>
+          <w:tcPr>
+            <w:tcW w:w="960" w:type="dxa"/>
+            <w:noWrap/>
+            <w:hideMark/>
+          </w:tcPr>
+          <w:p>
+            <w:pPr>
+              <w:spacing w:line="240" w:lineRule="auto"/>
+              <w:jc w:val="right"/>
+              <w:rPr>
+                <w:szCs w:val="18"/>
+              </w:rPr>
+            </w:pPr>
+            <w:r>
+              <w:rPr>
+                <w:szCs w:val="18"/>
+              </w:rPr>
+              <w:t>0.569016</w:t>
+            </w:r>
+          </w:p>
+        </w:tc>
+        <w:tc>
+          <w:tcPr>
+            <w:tcW w:w="960" w:type="dxa"/>
+            <w:noWrap/>
+            <w:hideMark/>
+          </w:tcPr>
+          <w:p>
+            <w:pPr>
+              <w:spacing w:line="240" w:lineRule="auto"/>
+              <w:jc w:val="right"/>
+              <w:rPr>
+                <w:szCs w:val="18"/>
+              </w:rPr>
+            </w:pPr>
+            <w:r>
+              <w:rPr>
+                <w:szCs w:val="18"/>
+              </w:rPr>
+              <w:t>0.565438</w:t>
+            </w:r>
+          </w:p>
+        </w:tc>
+      </w:tr>
+      <w:tr>
+        <w:trPr>
+          <w:trHeight w:val="300"/>
+          <w:jc w:val="center"/>
+        </w:trPr>
+        <w:tc>
+          <w:tcPr>
+            <w:tcW w:w="960" w:type="dxa"/>
+            <w:noWrap/>
+            <w:hideMark/>
+          </w:tcPr>
+          <w:p>
+            <w:pPr>
+              <w:spacing w:line="240" w:lineRule="auto"/>
+              <w:jc w:val="right"/>
+              <w:rPr>
+                <w:szCs w:val="18"/>
+              </w:rPr>
+            </w:pPr>
+            <w:r>
+              <w:rPr>
+                <w:szCs w:val="18"/>
+              </w:rPr>
+              <w:t>0.581</w:t>
+            </w:r>
+          </w:p>
+        </w:tc>
+        <w:tc>
+          <w:tcPr>
+            <w:tcW w:w="960" w:type="dxa"/>
+            <w:noWrap/>
+            <w:hideMark/>
+          </w:tcPr>
+          <w:p>
+            <w:pPr>
+              <w:spacing w:line="240" w:lineRule="auto"/>
+              <w:jc w:val="right"/>
+              <w:rPr>
+                <w:szCs w:val="18"/>
+              </w:rPr>
+            </w:pPr>
+            <w:r>
+              <w:rPr>
+                <w:szCs w:val="18"/>
+              </w:rPr>
+              <w:t>0.582463</w:t>
+            </w:r>
+          </w:p>
+        </w:tc>
+        <w:tc>
+          <w:tcPr>
+            <w:tcW w:w="960" w:type="dxa"/>
+            <w:noWrap/>
+            <w:hideMark/>
+          </w:tcPr>
+          <w:p>
+            <w:pPr>
+              <w:spacing w:line="240" w:lineRule="auto"/>
+              <w:jc w:val="right"/>
+              <w:rPr>
+                <w:szCs w:val="18"/>
+              </w:rPr>
+            </w:pPr>
+            <w:r>
+              <w:rPr>
+                <w:szCs w:val="18"/>
+              </w:rPr>
+              <w:t>0.563453</w:t>
+            </w:r>
+          </w:p>
+        </w:tc>
+      </w:tr>
+      <w:tr>
+        <w:trPr>
+          <w:trHeight w:val="300"/>
+          <w:jc w:val="center"/>
+        </w:trPr>
+        <w:tc>
+          <w:tcPr>
+            <w:tcW w:w="960" w:type="dxa"/>
+            <w:noWrap/>
+            <w:hideMark/>
+          </w:tcPr>
+          <w:p>
+            <w:pPr>
+              <w:spacing w:line="240" w:lineRule="auto"/>
+              <w:jc w:val="right"/>
+              <w:rPr>
+                <w:szCs w:val="18"/>
+              </w:rPr>
+            </w:pPr>
+            <w:r>
+              <w:rPr>
+                <w:szCs w:val="18"/>
+              </w:rPr>
+              <w:t>0.568</w:t>
+            </w:r>
+          </w:p>
+        </w:tc>
+        <w:tc>
+          <w:tcPr>
+            <w:tcW w:w="960" w:type="dxa"/>
+            <w:noWrap/>
+            <w:hideMark/>
+          </w:tcPr>
+          <w:p>
+            <w:pPr>
+              <w:spacing w:line="240" w:lineRule="auto"/>
+              <w:jc w:val="right"/>
+              <w:rPr>
+                <w:szCs w:val="18"/>
+              </w:rPr>
+            </w:pPr>
+            <w:r>
+              <w:rPr>
+                <w:szCs w:val="18"/>
+              </w:rPr>
+              <w:t>0.577475</w:t>
+            </w:r>
+          </w:p>
+        </w:tc>
+        <w:tc>
+          <w:tcPr>
+            <w:tcW w:w="960" w:type="dxa"/>
+            <w:noWrap/>
+            <w:hideMark/>
+          </w:tcPr>
+          <w:p>
+            <w:pPr>
+              <w:spacing w:line="240" w:lineRule="auto"/>
+              <w:jc w:val="right"/>
+              <w:rPr>
+                <w:szCs w:val="18"/>
+              </w:rPr>
+            </w:pPr>
+            <w:r>
+              <w:rPr>
+                <w:szCs w:val="18"/>
+              </w:rPr>
+              <w:t>0.576543</w:t>
+            </w:r>
+          </w:p>
+        </w:tc>
+      </w:tr>
+      <w:tr>
+        <w:trPr>
+          <w:trHeight w:val="300"/>
+          <w:jc w:val="center"/>
+        </w:trPr>
+        <w:tc>
+          <w:tcPr>
+            <w:tcW w:w="960" w:type="dxa"/>
+            <w:noWrap/>
+            <w:hideMark/>
+          </w:tcPr>
+          <w:p>
+            <w:pPr>
+              <w:spacing w:line="240" w:lineRule="auto"/>
+              <w:jc w:val="right"/>
+              <w:rPr>
+                <w:szCs w:val="18"/>
+              </w:rPr>
+            </w:pPr>
+            <w:r>
+              <w:rPr>
+                <w:szCs w:val="18"/>
+              </w:rPr>
+              <w:t>0.573</w:t>
+            </w:r>
+          </w:p>
+        </w:tc>
+        <w:tc>
+          <w:tcPr>
+            <w:tcW w:w="960" w:type="dxa"/>
+            <w:noWrap/>
+            <w:hideMark/>
+          </w:tcPr>
+          <w:p>
+            <w:pPr>
+              <w:spacing w:line="240" w:lineRule="auto"/>
+              <w:jc w:val="right"/>
+              <w:rPr>
+                <w:szCs w:val="18"/>
+              </w:rPr>
+            </w:pPr>
+            <w:r>
+              <w:rPr>
+                <w:szCs w:val="18"/>
+              </w:rPr>
+              <w:t>0.556839</w:t>
+            </w:r>
+          </w:p>
+        </w:tc>
+        <w:tc>
+          <w:tcPr>
+            <w:tcW w:w="960" w:type="dxa"/>
+            <w:noWrap/>
+            <w:hideMark/>
+          </w:tcPr>
+          <w:p>
+            <w:pPr>
+              <w:spacing w:line="240" w:lineRule="auto"/>
+              <w:jc w:val="right"/>
+              <w:rPr>
+                <w:szCs w:val="18"/>
+              </w:rPr>
+            </w:pPr>
+            <w:r>
+              <w:rPr>
+                <w:szCs w:val="18"/>
+              </w:rPr>
+              <w:t>0.576534</w:t>
+            </w:r>
+          </w:p>
+        </w:tc>
+      </w:tr>
+      <w:tr>
+        <w:trPr>
+          <w:trHeight w:val="300"/>
+          <w:jc w:val="center"/>
+        </w:trPr>
+        <w:tc>
+          <w:tcPr>
+            <w:tcW w:w="960" w:type="dxa"/>
+            <w:noWrap/>
+            <w:hideMark/>
+          </w:tcPr>
+          <w:p>
+            <w:pPr>
+              <w:spacing w:line="240" w:lineRule="auto"/>
+              <w:jc w:val="right"/>
+              <w:rPr>
+                <w:szCs w:val="18"/>
+              </w:rPr>
+            </w:pPr>
+            <w:r>
+              <w:rPr>
+                <w:szCs w:val="18"/>
+              </w:rPr>
+              <w:t>0.573</w:t>
+            </w:r>
+          </w:p>
+        </w:tc>
+        <w:tc>
+          <w:tcPr>
+            <w:tcW w:w="960" w:type="dxa"/>
+            <w:noWrap/>
+            <w:hideMark/>
+          </w:tcPr>
+          <w:p>
+            <w:pPr>
+              <w:spacing w:line="240" w:lineRule="auto"/>
+              <w:jc w:val="right"/>
+              <w:rPr>
+                <w:szCs w:val="18"/>
+              </w:rPr>
+            </w:pPr>
+            <w:r>
+              <w:rPr>
+                <w:szCs w:val="18"/>
+              </w:rPr>
+              <w:t>0.590442</w:t>
+            </w:r>
+          </w:p>
+        </w:tc>
+        <w:tc>
+          <w:tcPr>
+            <w:tcW w:w="960" w:type="dxa"/>
+            <w:noWrap/>
+            <w:hideMark/>
+          </w:tcPr>
+          <w:p>
+            <w:pPr>
+              <w:spacing w:line="240" w:lineRule="auto"/>
+              <w:jc w:val="right"/>
+              <w:rPr>
+                <w:szCs w:val="18"/>
+              </w:rPr>
+            </w:pPr>
+            <w:r>
+              <w:rPr>
+                <w:szCs w:val="18"/>
+              </w:rPr>
+              <w:t>0.589437</w:t>
+            </w:r>
+          </w:p>
+        </w:tc>
+      </w:tr>
+      <w:tr>
+        <w:trPr>
+          <w:trHeight w:val="300"/>
+          <w:jc w:val="center"/>
+        </w:trPr>
+        <w:tc>
+          <w:tcPr>
+            <w:tcW w:w="960" w:type="dxa"/>
+            <w:noWrap/>
+            <w:hideMark/>
+          </w:tcPr>
+          <w:p>
+            <w:pPr>
+              <w:spacing w:line="240" w:lineRule="auto"/>
+              <w:jc w:val="right"/>
+              <w:rPr>
+                <w:szCs w:val="18"/>
+              </w:rPr>
+            </w:pPr>
+            <w:r>
+              <w:rPr>
+                <w:szCs w:val="18"/>
+              </w:rPr>
+              <w:t>0.578</w:t>
+            </w:r>
+          </w:p>
+        </w:tc>
+        <w:tc>
+          <w:tcPr>
+            <w:tcW w:w="960" w:type="dxa"/>
+            <w:noWrap/>
+            <w:hideMark/>
+          </w:tcPr>
+          <w:p>
+            <w:pPr>
+              <w:spacing w:line="240" w:lineRule="auto"/>
+              <w:jc w:val="right"/>
+              <w:rPr>
+                <w:szCs w:val="18"/>
+              </w:rPr>
+            </w:pPr>
+            <w:r>
+              <w:rPr>
+                <w:szCs w:val="18"/>
+              </w:rPr>
+              <w:t>0.578692</w:t>
+            </w:r>
+          </w:p>
+        </w:tc>
+        <w:tc>
+          <w:tcPr>
+            <w:tcW w:w="960" w:type="dxa"/>
+            <w:noWrap/>
+            <w:hideMark/>
+          </w:tcPr>
+          <w:p>
+            <w:pPr>
+              <w:spacing w:line="240" w:lineRule="auto"/>
+              <w:jc w:val="right"/>
+              <w:rPr>
+                <w:szCs w:val="18"/>
+              </w:rPr>
+            </w:pPr>
+            <w:r>
+              <w:rPr>
+                <w:szCs w:val="18"/>
+              </w:rPr>
+              <w:t>0.573407</w:t>
+            </w:r>
+          </w:p>
+        </w:tc>
+      </w:tr>
+      <w:tr>
+        <w:trPr>
+          <w:trHeight w:val="300"/>
+          <w:jc w:val="center"/>
+        </w:trPr>
+        <w:tc>
+          <w:tcPr>
+            <w:tcW w:w="960" w:type="dxa"/>
+            <w:noWrap/>
+            <w:hideMark/>
+          </w:tcPr>
+          <w:p>
+            <w:pPr>
+              <w:spacing w:line="240" w:lineRule="auto"/>
+              <w:jc w:val="right"/>
+              <w:rPr>
+                <w:szCs w:val="18"/>
+              </w:rPr>
+            </w:pPr>
+            <w:r>
+              <w:rPr>
+                <w:szCs w:val="18"/>
+              </w:rPr>
+              <w:t>0.571</w:t>
+            </w:r>
+          </w:p>
+        </w:tc>
+        <w:tc>
+          <w:tcPr>
+            <w:tcW w:w="960" w:type="dxa"/>
+            <w:noWrap/>
+            <w:hideMark/>
+          </w:tcPr>
+          <w:p>
+            <w:pPr>
+              <w:spacing w:line="240" w:lineRule="auto"/>
+              <w:jc w:val="right"/>
+              <w:rPr>
+                <w:szCs w:val="18"/>
+              </w:rPr>
+            </w:pPr>
+            <w:r>
+              <w:rPr>
+                <w:szCs w:val="18"/>
+              </w:rPr>
+              <w:t>0.585298</w:t>
+            </w:r>
+          </w:p>
+        </w:tc>
+        <w:tc>
+          <w:tcPr>
+            <w:tcW w:w="960" w:type="dxa"/>
+            <w:noWrap/>
+            <w:hideMark/>
+          </w:tcPr>
+          <w:p>
+            <w:pPr>
+              <w:spacing w:line="240" w:lineRule="auto"/>
+              <w:jc w:val="right"/>
+              <w:rPr>
+                <w:szCs w:val="18"/>
+              </w:rPr>
+            </w:pPr>
+            <w:r>
+              <w:rPr>
+                <w:szCs w:val="18"/>
+              </w:rPr>
+              <w:t>0.569507</w:t>
             </w:r>
           </w:p>
         </w:tc>
@@ -17555,11 +18404,11 @@
         </c:dLbls>
         <c:gapWidth val="219"/>
         <c:overlap val="-27"/>
-        <c:axId val="597505744"/>
-        <c:axId val="613492608"/>
+        <c:axId val="367799464"/>
+        <c:axId val="367800248"/>
       </c:barChart>
       <c:catAx>
-        <c:axId val="597505744"/>
+        <c:axId val="367799464"/>
         <c:scaling>
           <c:orientation val="minMax"/>
         </c:scaling>
@@ -17602,7 +18451,7 @@
             <a:endParaRPr lang="en-US"/>
           </a:p>
         </c:txPr>
-        <c:crossAx val="613492608"/>
+        <c:crossAx val="367800248"/>
         <c:crosses val="autoZero"/>
         <c:auto val="1"/>
         <c:lblAlgn val="ctr"/>
@@ -17610,7 +18459,7 @@
         <c:noMultiLvlLbl val="0"/>
       </c:catAx>
       <c:valAx>
-        <c:axId val="613492608"/>
+        <c:axId val="367800248"/>
         <c:scaling>
           <c:orientation val="minMax"/>
           <c:max val="0.70000000000000007"/>
@@ -17662,7 +18511,7 @@
             <a:endParaRPr lang="en-US"/>
           </a:p>
         </c:txPr>
-        <c:crossAx val="597505744"/>
+        <c:crossAx val="367799464"/>
         <c:crosses val="autoZero"/>
         <c:crossBetween val="between"/>
       </c:valAx>
@@ -17919,11 +18768,11 @@
         </c:dLbls>
         <c:gapWidth val="219"/>
         <c:overlap val="-27"/>
-        <c:axId val="585510568"/>
-        <c:axId val="585514096"/>
+        <c:axId val="367808872"/>
+        <c:axId val="361313192"/>
       </c:barChart>
       <c:catAx>
-        <c:axId val="585510568"/>
+        <c:axId val="367808872"/>
         <c:scaling>
           <c:orientation val="minMax"/>
         </c:scaling>
@@ -17966,7 +18815,7 @@
             <a:endParaRPr lang="en-US"/>
           </a:p>
         </c:txPr>
-        <c:crossAx val="585514096"/>
+        <c:crossAx val="361313192"/>
         <c:crosses val="autoZero"/>
         <c:auto val="1"/>
         <c:lblAlgn val="ctr"/>
@@ -17974,7 +18823,7 @@
         <c:noMultiLvlLbl val="0"/>
       </c:catAx>
       <c:valAx>
-        <c:axId val="585514096"/>
+        <c:axId val="361313192"/>
         <c:scaling>
           <c:orientation val="minMax"/>
           <c:max val="10"/>
@@ -18026,7 +18875,7 @@
             <a:endParaRPr lang="en-US"/>
           </a:p>
         </c:txPr>
-        <c:crossAx val="585510568"/>
+        <c:crossAx val="367808872"/>
         <c:crosses val="autoZero"/>
         <c:crossBetween val="between"/>
       </c:valAx>
@@ -18279,11 +19128,11 @@
         </c:dLbls>
         <c:gapWidth val="219"/>
         <c:overlap val="-27"/>
-        <c:axId val="585513312"/>
-        <c:axId val="585512528"/>
+        <c:axId val="361312016"/>
+        <c:axId val="361312408"/>
       </c:barChart>
       <c:catAx>
-        <c:axId val="585513312"/>
+        <c:axId val="361312016"/>
         <c:scaling>
           <c:orientation val="minMax"/>
         </c:scaling>
@@ -18326,7 +19175,7 @@
             <a:endParaRPr lang="en-US"/>
           </a:p>
         </c:txPr>
-        <c:crossAx val="585512528"/>
+        <c:crossAx val="361312408"/>
         <c:crosses val="autoZero"/>
         <c:auto val="1"/>
         <c:lblAlgn val="ctr"/>
@@ -18334,7 +19183,7 @@
         <c:noMultiLvlLbl val="0"/>
       </c:catAx>
       <c:valAx>
-        <c:axId val="585512528"/>
+        <c:axId val="361312408"/>
         <c:scaling>
           <c:orientation val="minMax"/>
           <c:max val="0.70000000000000007"/>
@@ -18386,7 +19235,7 @@
             <a:endParaRPr lang="en-US"/>
           </a:p>
         </c:txPr>
-        <c:crossAx val="585513312"/>
+        <c:crossAx val="361312016"/>
         <c:crosses val="autoZero"/>
         <c:crossBetween val="between"/>
       </c:valAx>
@@ -18641,11 +19490,11 @@
         </c:dLbls>
         <c:gapWidth val="219"/>
         <c:overlap val="-27"/>
-        <c:axId val="585513704"/>
-        <c:axId val="585511352"/>
+        <c:axId val="361315152"/>
+        <c:axId val="361312800"/>
       </c:barChart>
       <c:catAx>
-        <c:axId val="585513704"/>
+        <c:axId val="361315152"/>
         <c:scaling>
           <c:orientation val="minMax"/>
         </c:scaling>
@@ -18688,7 +19537,7 @@
             <a:endParaRPr lang="en-US"/>
           </a:p>
         </c:txPr>
-        <c:crossAx val="585511352"/>
+        <c:crossAx val="361312800"/>
         <c:crosses val="autoZero"/>
         <c:auto val="1"/>
         <c:lblAlgn val="ctr"/>
@@ -18696,7 +19545,7 @@
         <c:noMultiLvlLbl val="0"/>
       </c:catAx>
       <c:valAx>
-        <c:axId val="585511352"/>
+        <c:axId val="361312800"/>
         <c:scaling>
           <c:orientation val="minMax"/>
           <c:max val="0.95000000000000007"/>
@@ -18749,7 +19598,7 @@
             <a:endParaRPr lang="en-US"/>
           </a:p>
         </c:txPr>
-        <c:crossAx val="585513704"/>
+        <c:crossAx val="361315152"/>
         <c:crosses val="autoZero"/>
         <c:crossBetween val="between"/>
       </c:valAx>
@@ -19002,11 +19851,11 @@
         </c:dLbls>
         <c:gapWidth val="219"/>
         <c:overlap val="-27"/>
-        <c:axId val="585512136"/>
-        <c:axId val="469727040"/>
+        <c:axId val="361317896"/>
+        <c:axId val="361313976"/>
       </c:barChart>
       <c:catAx>
-        <c:axId val="585512136"/>
+        <c:axId val="361317896"/>
         <c:scaling>
           <c:orientation val="minMax"/>
         </c:scaling>
@@ -19049,7 +19898,7 @@
             <a:endParaRPr lang="en-US"/>
           </a:p>
         </c:txPr>
-        <c:crossAx val="469727040"/>
+        <c:crossAx val="361313976"/>
         <c:crosses val="autoZero"/>
         <c:auto val="1"/>
         <c:lblAlgn val="ctr"/>
@@ -19057,7 +19906,7 @@
         <c:noMultiLvlLbl val="0"/>
       </c:catAx>
       <c:valAx>
-        <c:axId val="469727040"/>
+        <c:axId val="361313976"/>
         <c:scaling>
           <c:orientation val="minMax"/>
           <c:max val="0.8"/>
@@ -19110,7 +19959,7 @@
             <a:endParaRPr lang="en-US"/>
           </a:p>
         </c:txPr>
-        <c:crossAx val="585512136"/>
+        <c:crossAx val="361317896"/>
         <c:crosses val="autoZero"/>
         <c:crossBetween val="between"/>
       </c:valAx>
@@ -19365,11 +20214,11 @@
         </c:dLbls>
         <c:gapWidth val="219"/>
         <c:overlap val="-27"/>
-        <c:axId val="469729784"/>
-        <c:axId val="469729000"/>
+        <c:axId val="361318288"/>
+        <c:axId val="477246888"/>
       </c:barChart>
       <c:catAx>
-        <c:axId val="469729784"/>
+        <c:axId val="361318288"/>
         <c:scaling>
           <c:orientation val="minMax"/>
         </c:scaling>
@@ -19412,7 +20261,7 @@
             <a:endParaRPr lang="en-US"/>
           </a:p>
         </c:txPr>
-        <c:crossAx val="469729000"/>
+        <c:crossAx val="477246888"/>
         <c:crosses val="autoZero"/>
         <c:auto val="1"/>
         <c:lblAlgn val="ctr"/>
@@ -19420,7 +20269,7 @@
         <c:noMultiLvlLbl val="0"/>
       </c:catAx>
       <c:valAx>
-        <c:axId val="469729000"/>
+        <c:axId val="477246888"/>
         <c:scaling>
           <c:orientation val="minMax"/>
           <c:max val="0.70000000000000007"/>
@@ -19472,7 +20321,7 @@
             <a:endParaRPr lang="en-US"/>
           </a:p>
         </c:txPr>
-        <c:crossAx val="469729784"/>
+        <c:crossAx val="361318288"/>
         <c:crosses val="autoZero"/>
         <c:crossBetween val="between"/>
       </c:valAx>
@@ -23242,7 +24091,7 @@
 </file>
 
 <file path=customXml/itemProps2.xml><?xml version="1.0" encoding="utf-8"?>
-<ds:datastoreItem xmlns:ds="http://schemas.openxmlformats.org/officeDocument/2006/customXml" ds:itemID="{5D1DBB0F-2106-4719-A173-5AF0FEB25259}">
+<ds:datastoreItem xmlns:ds="http://schemas.openxmlformats.org/officeDocument/2006/customXml" ds:itemID="{D2053BEC-6CBB-497E-80EB-DDB3F98A2233}">
   <ds:schemaRefs>
     <ds:schemaRef ds:uri="http://schemas.openxmlformats.org/officeDocument/2006/bibliography"/>
   </ds:schemaRefs>

</xml_diff>

<commit_message>
added appendix for SVM carInsurance dataset
</commit_message>
<xml_diff>
--- a/ML1819--task-101--team-02.docx
+++ b/ML1819--task-101--team-02.docx
@@ -9340,6 +9340,855 @@
                 <w:szCs w:val="18"/>
               </w:rPr>
               <w:t>0.569507</w:t>
+            </w:r>
+          </w:p>
+        </w:tc>
+      </w:tr>
+    </w:tbl>
+    <w:p>
+      <w:pPr>
+        <w:pStyle w:val="MetadataHead"/>
+        <w:spacing w:before="240" w:after="240"/>
+        <w:ind w:left="300" w:hanging="300"/>
+        <w:rPr>
+          <w:color w:val="auto"/>
+          <w:sz w:val="18"/>
+          <w:szCs w:val="18"/>
+        </w:rPr>
+      </w:pPr>
+      <w:r>
+        <w:rPr>
+          <w:b/>
+          <w:bCs/>
+          <w:color w:val="auto"/>
+          <w:sz w:val="18"/>
+          <w:szCs w:val="18"/>
+        </w:rPr>
+        <w:t>Table 11b</w:t>
+      </w:r>
+      <w:r>
+        <w:rPr>
+          <w:color w:val="auto"/>
+          <w:sz w:val="18"/>
+          <w:szCs w:val="18"/>
+        </w:rPr>
+        <w:t xml:space="preserve">: Comparison of </w:t>
+      </w:r>
+      <w:r>
+        <w:rPr>
+          <w:color w:val="auto"/>
+          <w:sz w:val="18"/>
+          <w:szCs w:val="18"/>
+        </w:rPr>
+        <w:t>Accuracy score of Algorithms for SVM of Car Insurance Dataset.</w:t>
+      </w:r>
+    </w:p>
+    <w:tbl>
+      <w:tblPr>
+        <w:tblStyle w:val="TableGridLight"/>
+        <w:tblW w:w="2880" w:type="dxa"/>
+        <w:jc w:val="center"/>
+        <w:tblLook w:val="04A0" w:firstRow="1" w:lastRow="0" w:firstColumn="1" w:lastColumn="0" w:noHBand="0" w:noVBand="1"/>
+      </w:tblPr>
+      <w:tblGrid>
+        <w:gridCol w:w="960"/>
+        <w:gridCol w:w="960"/>
+        <w:gridCol w:w="960"/>
+      </w:tblGrid>
+      <w:tr>
+        <w:trPr>
+          <w:trHeight w:val="300"/>
+          <w:jc w:val="center"/>
+        </w:trPr>
+        <w:tc>
+          <w:tcPr>
+            <w:tcW w:w="960" w:type="dxa"/>
+            <w:noWrap/>
+            <w:hideMark/>
+          </w:tcPr>
+          <w:p>
+            <w:pPr>
+              <w:spacing w:line="240" w:lineRule="auto"/>
+              <w:jc w:val="left"/>
+              <w:rPr>
+                <w:b/>
+                <w:szCs w:val="18"/>
+              </w:rPr>
+            </w:pPr>
+            <w:r>
+              <w:rPr>
+                <w:b/>
+                <w:szCs w:val="18"/>
+              </w:rPr>
+              <w:t>Sklearn</w:t>
+            </w:r>
+          </w:p>
+        </w:tc>
+        <w:tc>
+          <w:tcPr>
+            <w:tcW w:w="960" w:type="dxa"/>
+            <w:noWrap/>
+            <w:hideMark/>
+          </w:tcPr>
+          <w:p>
+            <w:pPr>
+              <w:spacing w:line="240" w:lineRule="auto"/>
+              <w:jc w:val="left"/>
+              <w:rPr>
+                <w:b/>
+                <w:szCs w:val="18"/>
+              </w:rPr>
+            </w:pPr>
+            <w:r>
+              <w:rPr>
+                <w:b/>
+                <w:szCs w:val="18"/>
+              </w:rPr>
+              <w:t>TF</w:t>
+            </w:r>
+          </w:p>
+        </w:tc>
+        <w:tc>
+          <w:tcPr>
+            <w:tcW w:w="960" w:type="dxa"/>
+            <w:noWrap/>
+            <w:hideMark/>
+          </w:tcPr>
+          <w:p>
+            <w:pPr>
+              <w:spacing w:line="240" w:lineRule="auto"/>
+              <w:jc w:val="left"/>
+              <w:rPr>
+                <w:b/>
+                <w:szCs w:val="18"/>
+              </w:rPr>
+            </w:pPr>
+            <w:r>
+              <w:rPr>
+                <w:b/>
+                <w:szCs w:val="18"/>
+              </w:rPr>
+              <w:t>Weka</w:t>
+            </w:r>
+          </w:p>
+        </w:tc>
+      </w:tr>
+      <w:tr>
+        <w:trPr>
+          <w:trHeight w:val="300"/>
+          <w:jc w:val="center"/>
+        </w:trPr>
+        <w:tc>
+          <w:tcPr>
+            <w:tcW w:w="960" w:type="dxa"/>
+            <w:noWrap/>
+            <w:hideMark/>
+          </w:tcPr>
+          <w:p>
+            <w:pPr>
+              <w:spacing w:line="240" w:lineRule="auto"/>
+              <w:jc w:val="right"/>
+              <w:rPr>
+                <w:szCs w:val="18"/>
+              </w:rPr>
+            </w:pPr>
+            <w:r>
+              <w:rPr>
+                <w:szCs w:val="18"/>
+              </w:rPr>
+              <w:t>0.866</w:t>
+            </w:r>
+          </w:p>
+        </w:tc>
+        <w:tc>
+          <w:tcPr>
+            <w:tcW w:w="960" w:type="dxa"/>
+            <w:noWrap/>
+            <w:hideMark/>
+          </w:tcPr>
+          <w:p>
+            <w:pPr>
+              <w:spacing w:line="240" w:lineRule="auto"/>
+              <w:jc w:val="right"/>
+              <w:rPr>
+                <w:szCs w:val="18"/>
+              </w:rPr>
+            </w:pPr>
+            <w:r>
+              <w:rPr>
+                <w:szCs w:val="18"/>
+              </w:rPr>
+              <w:t>0.875768</w:t>
+            </w:r>
+          </w:p>
+        </w:tc>
+        <w:tc>
+          <w:tcPr>
+            <w:tcW w:w="960" w:type="dxa"/>
+            <w:noWrap/>
+            <w:hideMark/>
+          </w:tcPr>
+          <w:p>
+            <w:pPr>
+              <w:spacing w:line="240" w:lineRule="auto"/>
+              <w:jc w:val="right"/>
+              <w:rPr>
+                <w:szCs w:val="18"/>
+              </w:rPr>
+            </w:pPr>
+            <w:r>
+              <w:rPr>
+                <w:szCs w:val="18"/>
+              </w:rPr>
+              <w:t>0.869374</w:t>
+            </w:r>
+          </w:p>
+        </w:tc>
+      </w:tr>
+      <w:tr>
+        <w:trPr>
+          <w:trHeight w:val="300"/>
+          <w:jc w:val="center"/>
+        </w:trPr>
+        <w:tc>
+          <w:tcPr>
+            <w:tcW w:w="960" w:type="dxa"/>
+            <w:noWrap/>
+            <w:hideMark/>
+          </w:tcPr>
+          <w:p>
+            <w:pPr>
+              <w:spacing w:line="240" w:lineRule="auto"/>
+              <w:jc w:val="right"/>
+              <w:rPr>
+                <w:szCs w:val="18"/>
+              </w:rPr>
+            </w:pPr>
+            <w:r>
+              <w:rPr>
+                <w:szCs w:val="18"/>
+              </w:rPr>
+              <w:t>0.863</w:t>
+            </w:r>
+          </w:p>
+        </w:tc>
+        <w:tc>
+          <w:tcPr>
+            <w:tcW w:w="960" w:type="dxa"/>
+            <w:noWrap/>
+            <w:hideMark/>
+          </w:tcPr>
+          <w:p>
+            <w:pPr>
+              <w:spacing w:line="240" w:lineRule="auto"/>
+              <w:jc w:val="right"/>
+              <w:rPr>
+                <w:szCs w:val="18"/>
+              </w:rPr>
+            </w:pPr>
+            <w:r>
+              <w:rPr>
+                <w:szCs w:val="18"/>
+              </w:rPr>
+              <w:t>0.871261</w:t>
+            </w:r>
+          </w:p>
+        </w:tc>
+        <w:tc>
+          <w:tcPr>
+            <w:tcW w:w="960" w:type="dxa"/>
+            <w:noWrap/>
+            <w:hideMark/>
+          </w:tcPr>
+          <w:p>
+            <w:pPr>
+              <w:spacing w:line="240" w:lineRule="auto"/>
+              <w:jc w:val="right"/>
+              <w:rPr>
+                <w:szCs w:val="18"/>
+              </w:rPr>
+            </w:pPr>
+            <w:r>
+              <w:rPr>
+                <w:szCs w:val="18"/>
+              </w:rPr>
+              <w:t>0.869454</w:t>
+            </w:r>
+          </w:p>
+        </w:tc>
+      </w:tr>
+      <w:tr>
+        <w:trPr>
+          <w:trHeight w:val="300"/>
+          <w:jc w:val="center"/>
+        </w:trPr>
+        <w:tc>
+          <w:tcPr>
+            <w:tcW w:w="960" w:type="dxa"/>
+            <w:noWrap/>
+            <w:hideMark/>
+          </w:tcPr>
+          <w:p>
+            <w:pPr>
+              <w:spacing w:line="240" w:lineRule="auto"/>
+              <w:jc w:val="right"/>
+              <w:rPr>
+                <w:szCs w:val="18"/>
+              </w:rPr>
+            </w:pPr>
+            <w:r>
+              <w:rPr>
+                <w:szCs w:val="18"/>
+              </w:rPr>
+              <w:t>0.872</w:t>
+            </w:r>
+          </w:p>
+        </w:tc>
+        <w:tc>
+          <w:tcPr>
+            <w:tcW w:w="960" w:type="dxa"/>
+            <w:noWrap/>
+            <w:hideMark/>
+          </w:tcPr>
+          <w:p>
+            <w:pPr>
+              <w:spacing w:line="240" w:lineRule="auto"/>
+              <w:jc w:val="right"/>
+              <w:rPr>
+                <w:szCs w:val="18"/>
+              </w:rPr>
+            </w:pPr>
+            <w:r>
+              <w:rPr>
+                <w:szCs w:val="18"/>
+              </w:rPr>
+              <w:t>0.863785</w:t>
+            </w:r>
+          </w:p>
+        </w:tc>
+        <w:tc>
+          <w:tcPr>
+            <w:tcW w:w="960" w:type="dxa"/>
+            <w:noWrap/>
+            <w:hideMark/>
+          </w:tcPr>
+          <w:p>
+            <w:pPr>
+              <w:spacing w:line="240" w:lineRule="auto"/>
+              <w:jc w:val="right"/>
+              <w:rPr>
+                <w:szCs w:val="18"/>
+              </w:rPr>
+            </w:pPr>
+            <w:r>
+              <w:rPr>
+                <w:szCs w:val="18"/>
+              </w:rPr>
+              <w:t>0.870451</w:t>
+            </w:r>
+          </w:p>
+        </w:tc>
+      </w:tr>
+      <w:tr>
+        <w:trPr>
+          <w:trHeight w:val="300"/>
+          <w:jc w:val="center"/>
+        </w:trPr>
+        <w:tc>
+          <w:tcPr>
+            <w:tcW w:w="960" w:type="dxa"/>
+            <w:noWrap/>
+            <w:hideMark/>
+          </w:tcPr>
+          <w:p>
+            <w:pPr>
+              <w:spacing w:line="240" w:lineRule="auto"/>
+              <w:jc w:val="right"/>
+              <w:rPr>
+                <w:szCs w:val="18"/>
+              </w:rPr>
+            </w:pPr>
+            <w:r>
+              <w:rPr>
+                <w:szCs w:val="18"/>
+              </w:rPr>
+              <w:t>0.861</w:t>
+            </w:r>
+          </w:p>
+        </w:tc>
+        <w:tc>
+          <w:tcPr>
+            <w:tcW w:w="960" w:type="dxa"/>
+            <w:noWrap/>
+            <w:hideMark/>
+          </w:tcPr>
+          <w:p>
+            <w:pPr>
+              <w:spacing w:line="240" w:lineRule="auto"/>
+              <w:jc w:val="right"/>
+              <w:rPr>
+                <w:szCs w:val="18"/>
+              </w:rPr>
+            </w:pPr>
+            <w:r>
+              <w:rPr>
+                <w:szCs w:val="18"/>
+              </w:rPr>
+              <w:t>0.887818</w:t>
+            </w:r>
+          </w:p>
+        </w:tc>
+        <w:tc>
+          <w:tcPr>
+            <w:tcW w:w="960" w:type="dxa"/>
+            <w:noWrap/>
+            <w:hideMark/>
+          </w:tcPr>
+          <w:p>
+            <w:pPr>
+              <w:spacing w:line="240" w:lineRule="auto"/>
+              <w:jc w:val="right"/>
+              <w:rPr>
+                <w:szCs w:val="18"/>
+              </w:rPr>
+            </w:pPr>
+            <w:r>
+              <w:rPr>
+                <w:szCs w:val="18"/>
+              </w:rPr>
+              <w:t>0.889256</w:t>
+            </w:r>
+          </w:p>
+        </w:tc>
+      </w:tr>
+      <w:tr>
+        <w:trPr>
+          <w:trHeight w:val="300"/>
+          <w:jc w:val="center"/>
+        </w:trPr>
+        <w:tc>
+          <w:tcPr>
+            <w:tcW w:w="960" w:type="dxa"/>
+            <w:noWrap/>
+            <w:hideMark/>
+          </w:tcPr>
+          <w:p>
+            <w:pPr>
+              <w:spacing w:line="240" w:lineRule="auto"/>
+              <w:jc w:val="right"/>
+              <w:rPr>
+                <w:szCs w:val="18"/>
+              </w:rPr>
+            </w:pPr>
+            <w:r>
+              <w:rPr>
+                <w:szCs w:val="18"/>
+              </w:rPr>
+              <w:t>0.865</w:t>
+            </w:r>
+          </w:p>
+        </w:tc>
+        <w:tc>
+          <w:tcPr>
+            <w:tcW w:w="960" w:type="dxa"/>
+            <w:noWrap/>
+            <w:hideMark/>
+          </w:tcPr>
+          <w:p>
+            <w:pPr>
+              <w:spacing w:line="240" w:lineRule="auto"/>
+              <w:jc w:val="right"/>
+              <w:rPr>
+                <w:szCs w:val="18"/>
+              </w:rPr>
+            </w:pPr>
+            <w:r>
+              <w:rPr>
+                <w:szCs w:val="18"/>
+              </w:rPr>
+              <w:t>0.872975</w:t>
+            </w:r>
+          </w:p>
+        </w:tc>
+        <w:tc>
+          <w:tcPr>
+            <w:tcW w:w="960" w:type="dxa"/>
+            <w:noWrap/>
+            <w:hideMark/>
+          </w:tcPr>
+          <w:p>
+            <w:pPr>
+              <w:spacing w:line="240" w:lineRule="auto"/>
+              <w:jc w:val="right"/>
+              <w:rPr>
+                <w:szCs w:val="18"/>
+              </w:rPr>
+            </w:pPr>
+            <w:r>
+              <w:rPr>
+                <w:szCs w:val="18"/>
+              </w:rPr>
+              <w:t>0.869454</w:t>
+            </w:r>
+          </w:p>
+        </w:tc>
+      </w:tr>
+      <w:tr>
+        <w:trPr>
+          <w:trHeight w:val="300"/>
+          <w:jc w:val="center"/>
+        </w:trPr>
+        <w:tc>
+          <w:tcPr>
+            <w:tcW w:w="960" w:type="dxa"/>
+            <w:noWrap/>
+            <w:hideMark/>
+          </w:tcPr>
+          <w:p>
+            <w:pPr>
+              <w:spacing w:line="240" w:lineRule="auto"/>
+              <w:jc w:val="right"/>
+              <w:rPr>
+                <w:szCs w:val="18"/>
+              </w:rPr>
+            </w:pPr>
+            <w:r>
+              <w:rPr>
+                <w:szCs w:val="18"/>
+              </w:rPr>
+              <w:t>0.867</w:t>
+            </w:r>
+          </w:p>
+        </w:tc>
+        <w:tc>
+          <w:tcPr>
+            <w:tcW w:w="960" w:type="dxa"/>
+            <w:noWrap/>
+            <w:hideMark/>
+          </w:tcPr>
+          <w:p>
+            <w:pPr>
+              <w:spacing w:line="240" w:lineRule="auto"/>
+              <w:jc w:val="right"/>
+              <w:rPr>
+                <w:szCs w:val="18"/>
+              </w:rPr>
+            </w:pPr>
+            <w:r>
+              <w:rPr>
+                <w:szCs w:val="18"/>
+              </w:rPr>
+              <w:t>0.857927</w:t>
+            </w:r>
+          </w:p>
+        </w:tc>
+        <w:tc>
+          <w:tcPr>
+            <w:tcW w:w="960" w:type="dxa"/>
+            <w:noWrap/>
+            <w:hideMark/>
+          </w:tcPr>
+          <w:p>
+            <w:pPr>
+              <w:spacing w:line="240" w:lineRule="auto"/>
+              <w:jc w:val="right"/>
+              <w:rPr>
+                <w:szCs w:val="18"/>
+              </w:rPr>
+            </w:pPr>
+            <w:r>
+              <w:rPr>
+                <w:szCs w:val="18"/>
+              </w:rPr>
+              <w:t>0.879304</w:t>
+            </w:r>
+          </w:p>
+        </w:tc>
+      </w:tr>
+      <w:tr>
+        <w:trPr>
+          <w:trHeight w:val="300"/>
+          <w:jc w:val="center"/>
+        </w:trPr>
+        <w:tc>
+          <w:tcPr>
+            <w:tcW w:w="960" w:type="dxa"/>
+            <w:noWrap/>
+            <w:hideMark/>
+          </w:tcPr>
+          <w:p>
+            <w:pPr>
+              <w:spacing w:line="240" w:lineRule="auto"/>
+              <w:jc w:val="right"/>
+              <w:rPr>
+                <w:szCs w:val="18"/>
+              </w:rPr>
+            </w:pPr>
+            <w:r>
+              <w:rPr>
+                <w:szCs w:val="18"/>
+              </w:rPr>
+              <w:t>0.88</w:t>
+            </w:r>
+          </w:p>
+        </w:tc>
+        <w:tc>
+          <w:tcPr>
+            <w:tcW w:w="960" w:type="dxa"/>
+            <w:noWrap/>
+            <w:hideMark/>
+          </w:tcPr>
+          <w:p>
+            <w:pPr>
+              <w:spacing w:line="240" w:lineRule="auto"/>
+              <w:jc w:val="right"/>
+              <w:rPr>
+                <w:szCs w:val="18"/>
+              </w:rPr>
+            </w:pPr>
+            <w:r>
+              <w:rPr>
+                <w:szCs w:val="18"/>
+              </w:rPr>
+              <w:t>0.865145</w:t>
+            </w:r>
+          </w:p>
+        </w:tc>
+        <w:tc>
+          <w:tcPr>
+            <w:tcW w:w="960" w:type="dxa"/>
+            <w:noWrap/>
+            <w:hideMark/>
+          </w:tcPr>
+          <w:p>
+            <w:pPr>
+              <w:spacing w:line="240" w:lineRule="auto"/>
+              <w:jc w:val="right"/>
+              <w:rPr>
+                <w:szCs w:val="18"/>
+              </w:rPr>
+            </w:pPr>
+            <w:r>
+              <w:rPr>
+                <w:szCs w:val="18"/>
+              </w:rPr>
+              <w:t>0.864534</w:t>
+            </w:r>
+          </w:p>
+        </w:tc>
+      </w:tr>
+      <w:tr>
+        <w:trPr>
+          <w:trHeight w:val="300"/>
+          <w:jc w:val="center"/>
+        </w:trPr>
+        <w:tc>
+          <w:tcPr>
+            <w:tcW w:w="960" w:type="dxa"/>
+            <w:noWrap/>
+            <w:hideMark/>
+          </w:tcPr>
+          <w:p>
+            <w:pPr>
+              <w:spacing w:line="240" w:lineRule="auto"/>
+              <w:jc w:val="right"/>
+              <w:rPr>
+                <w:szCs w:val="18"/>
+              </w:rPr>
+            </w:pPr>
+            <w:r>
+              <w:rPr>
+                <w:szCs w:val="18"/>
+              </w:rPr>
+              <w:t>0.879</w:t>
+            </w:r>
+          </w:p>
+        </w:tc>
+        <w:tc>
+          <w:tcPr>
+            <w:tcW w:w="960" w:type="dxa"/>
+            <w:noWrap/>
+            <w:hideMark/>
+          </w:tcPr>
+          <w:p>
+            <w:pPr>
+              <w:spacing w:line="240" w:lineRule="auto"/>
+              <w:jc w:val="right"/>
+              <w:rPr>
+                <w:szCs w:val="18"/>
+              </w:rPr>
+            </w:pPr>
+            <w:r>
+              <w:rPr>
+                <w:szCs w:val="18"/>
+              </w:rPr>
+              <w:t>0.875585</w:t>
+            </w:r>
+          </w:p>
+        </w:tc>
+        <w:tc>
+          <w:tcPr>
+            <w:tcW w:w="960" w:type="dxa"/>
+            <w:noWrap/>
+            <w:hideMark/>
+          </w:tcPr>
+          <w:p>
+            <w:pPr>
+              <w:spacing w:line="240" w:lineRule="auto"/>
+              <w:jc w:val="right"/>
+              <w:rPr>
+                <w:szCs w:val="18"/>
+              </w:rPr>
+            </w:pPr>
+            <w:r>
+              <w:rPr>
+                <w:szCs w:val="18"/>
+              </w:rPr>
+              <w:t>0.879084</w:t>
+            </w:r>
+          </w:p>
+        </w:tc>
+      </w:tr>
+      <w:tr>
+        <w:trPr>
+          <w:trHeight w:val="300"/>
+          <w:jc w:val="center"/>
+        </w:trPr>
+        <w:tc>
+          <w:tcPr>
+            <w:tcW w:w="960" w:type="dxa"/>
+            <w:noWrap/>
+            <w:hideMark/>
+          </w:tcPr>
+          <w:p>
+            <w:pPr>
+              <w:spacing w:line="240" w:lineRule="auto"/>
+              <w:jc w:val="right"/>
+              <w:rPr>
+                <w:szCs w:val="18"/>
+              </w:rPr>
+            </w:pPr>
+            <w:r>
+              <w:rPr>
+                <w:szCs w:val="18"/>
+              </w:rPr>
+              <w:t>0.877</w:t>
+            </w:r>
+          </w:p>
+        </w:tc>
+        <w:tc>
+          <w:tcPr>
+            <w:tcW w:w="960" w:type="dxa"/>
+            <w:noWrap/>
+            <w:hideMark/>
+          </w:tcPr>
+          <w:p>
+            <w:pPr>
+              <w:spacing w:line="240" w:lineRule="auto"/>
+              <w:jc w:val="right"/>
+              <w:rPr>
+                <w:szCs w:val="18"/>
+              </w:rPr>
+            </w:pPr>
+            <w:r>
+              <w:rPr>
+                <w:szCs w:val="18"/>
+              </w:rPr>
+              <w:t>0.874154</w:t>
+            </w:r>
+          </w:p>
+        </w:tc>
+        <w:tc>
+          <w:tcPr>
+            <w:tcW w:w="960" w:type="dxa"/>
+            <w:noWrap/>
+            <w:hideMark/>
+          </w:tcPr>
+          <w:p>
+            <w:pPr>
+              <w:spacing w:line="240" w:lineRule="auto"/>
+              <w:jc w:val="right"/>
+              <w:rPr>
+                <w:szCs w:val="18"/>
+              </w:rPr>
+            </w:pPr>
+            <w:r>
+              <w:rPr>
+                <w:szCs w:val="18"/>
+              </w:rPr>
+              <w:t>0.872344</w:t>
+            </w:r>
+          </w:p>
+        </w:tc>
+      </w:tr>
+      <w:tr>
+        <w:trPr>
+          <w:trHeight w:val="300"/>
+          <w:jc w:val="center"/>
+        </w:trPr>
+        <w:tc>
+          <w:tcPr>
+            <w:tcW w:w="960" w:type="dxa"/>
+            <w:noWrap/>
+            <w:hideMark/>
+          </w:tcPr>
+          <w:p>
+            <w:pPr>
+              <w:spacing w:line="240" w:lineRule="auto"/>
+              <w:jc w:val="right"/>
+              <w:rPr>
+                <w:szCs w:val="18"/>
+              </w:rPr>
+            </w:pPr>
+            <w:r>
+              <w:rPr>
+                <w:szCs w:val="18"/>
+              </w:rPr>
+              <w:t>0.866</w:t>
+            </w:r>
+          </w:p>
+        </w:tc>
+        <w:tc>
+          <w:tcPr>
+            <w:tcW w:w="960" w:type="dxa"/>
+            <w:noWrap/>
+            <w:hideMark/>
+          </w:tcPr>
+          <w:p>
+            <w:pPr>
+              <w:spacing w:line="240" w:lineRule="auto"/>
+              <w:jc w:val="right"/>
+              <w:rPr>
+                <w:szCs w:val="18"/>
+              </w:rPr>
+            </w:pPr>
+            <w:r>
+              <w:rPr>
+                <w:szCs w:val="18"/>
+              </w:rPr>
+              <w:t>0.874752</w:t>
+            </w:r>
+          </w:p>
+        </w:tc>
+        <w:tc>
+          <w:tcPr>
+            <w:tcW w:w="960" w:type="dxa"/>
+            <w:noWrap/>
+            <w:hideMark/>
+          </w:tcPr>
+          <w:p>
+            <w:pPr>
+              <w:spacing w:line="240" w:lineRule="auto"/>
+              <w:jc w:val="right"/>
+              <w:rPr>
+                <w:szCs w:val="18"/>
+              </w:rPr>
+            </w:pPr>
+            <w:r>
+              <w:rPr>
+                <w:szCs w:val="18"/>
+              </w:rPr>
+              <w:t>0.865434</w:t>
             </w:r>
           </w:p>
         </w:tc>
@@ -18404,11 +19253,11 @@
         </c:dLbls>
         <c:gapWidth val="219"/>
         <c:overlap val="-27"/>
-        <c:axId val="367799464"/>
-        <c:axId val="367800248"/>
+        <c:axId val="597507704"/>
+        <c:axId val="597506920"/>
       </c:barChart>
       <c:catAx>
-        <c:axId val="367799464"/>
+        <c:axId val="597507704"/>
         <c:scaling>
           <c:orientation val="minMax"/>
         </c:scaling>
@@ -18451,7 +19300,7 @@
             <a:endParaRPr lang="en-US"/>
           </a:p>
         </c:txPr>
-        <c:crossAx val="367800248"/>
+        <c:crossAx val="597506920"/>
         <c:crosses val="autoZero"/>
         <c:auto val="1"/>
         <c:lblAlgn val="ctr"/>
@@ -18459,7 +19308,7 @@
         <c:noMultiLvlLbl val="0"/>
       </c:catAx>
       <c:valAx>
-        <c:axId val="367800248"/>
+        <c:axId val="597506920"/>
         <c:scaling>
           <c:orientation val="minMax"/>
           <c:max val="0.70000000000000007"/>
@@ -18511,7 +19360,7 @@
             <a:endParaRPr lang="en-US"/>
           </a:p>
         </c:txPr>
-        <c:crossAx val="367799464"/>
+        <c:crossAx val="597507704"/>
         <c:crosses val="autoZero"/>
         <c:crossBetween val="between"/>
       </c:valAx>
@@ -18768,11 +19617,11 @@
         </c:dLbls>
         <c:gapWidth val="219"/>
         <c:overlap val="-27"/>
-        <c:axId val="367808872"/>
-        <c:axId val="361313192"/>
+        <c:axId val="597504568"/>
+        <c:axId val="597504960"/>
       </c:barChart>
       <c:catAx>
-        <c:axId val="367808872"/>
+        <c:axId val="597504568"/>
         <c:scaling>
           <c:orientation val="minMax"/>
         </c:scaling>
@@ -18815,7 +19664,7 @@
             <a:endParaRPr lang="en-US"/>
           </a:p>
         </c:txPr>
-        <c:crossAx val="361313192"/>
+        <c:crossAx val="597504960"/>
         <c:crosses val="autoZero"/>
         <c:auto val="1"/>
         <c:lblAlgn val="ctr"/>
@@ -18823,7 +19672,7 @@
         <c:noMultiLvlLbl val="0"/>
       </c:catAx>
       <c:valAx>
-        <c:axId val="361313192"/>
+        <c:axId val="597504960"/>
         <c:scaling>
           <c:orientation val="minMax"/>
           <c:max val="10"/>
@@ -18875,7 +19724,7 @@
             <a:endParaRPr lang="en-US"/>
           </a:p>
         </c:txPr>
-        <c:crossAx val="367808872"/>
+        <c:crossAx val="597504568"/>
         <c:crosses val="autoZero"/>
         <c:crossBetween val="between"/>
       </c:valAx>
@@ -19128,11 +19977,11 @@
         </c:dLbls>
         <c:gapWidth val="219"/>
         <c:overlap val="-27"/>
-        <c:axId val="361312016"/>
-        <c:axId val="361312408"/>
+        <c:axId val="613490256"/>
+        <c:axId val="613490648"/>
       </c:barChart>
       <c:catAx>
-        <c:axId val="361312016"/>
+        <c:axId val="613490256"/>
         <c:scaling>
           <c:orientation val="minMax"/>
         </c:scaling>
@@ -19175,7 +20024,7 @@
             <a:endParaRPr lang="en-US"/>
           </a:p>
         </c:txPr>
-        <c:crossAx val="361312408"/>
+        <c:crossAx val="613490648"/>
         <c:crosses val="autoZero"/>
         <c:auto val="1"/>
         <c:lblAlgn val="ctr"/>
@@ -19183,7 +20032,7 @@
         <c:noMultiLvlLbl val="0"/>
       </c:catAx>
       <c:valAx>
-        <c:axId val="361312408"/>
+        <c:axId val="613490648"/>
         <c:scaling>
           <c:orientation val="minMax"/>
           <c:max val="0.70000000000000007"/>
@@ -19235,7 +20084,7 @@
             <a:endParaRPr lang="en-US"/>
           </a:p>
         </c:txPr>
-        <c:crossAx val="361312016"/>
+        <c:crossAx val="613490256"/>
         <c:crosses val="autoZero"/>
         <c:crossBetween val="between"/>
       </c:valAx>
@@ -19490,11 +20339,11 @@
         </c:dLbls>
         <c:gapWidth val="219"/>
         <c:overlap val="-27"/>
-        <c:axId val="361315152"/>
-        <c:axId val="361312800"/>
+        <c:axId val="613491432"/>
+        <c:axId val="613492216"/>
       </c:barChart>
       <c:catAx>
-        <c:axId val="361315152"/>
+        <c:axId val="613491432"/>
         <c:scaling>
           <c:orientation val="minMax"/>
         </c:scaling>
@@ -19537,7 +20386,7 @@
             <a:endParaRPr lang="en-US"/>
           </a:p>
         </c:txPr>
-        <c:crossAx val="361312800"/>
+        <c:crossAx val="613492216"/>
         <c:crosses val="autoZero"/>
         <c:auto val="1"/>
         <c:lblAlgn val="ctr"/>
@@ -19545,7 +20394,7 @@
         <c:noMultiLvlLbl val="0"/>
       </c:catAx>
       <c:valAx>
-        <c:axId val="361312800"/>
+        <c:axId val="613492216"/>
         <c:scaling>
           <c:orientation val="minMax"/>
           <c:max val="0.95000000000000007"/>
@@ -19598,7 +20447,7 @@
             <a:endParaRPr lang="en-US"/>
           </a:p>
         </c:txPr>
-        <c:crossAx val="361315152"/>
+        <c:crossAx val="613491432"/>
         <c:crosses val="autoZero"/>
         <c:crossBetween val="between"/>
       </c:valAx>
@@ -19851,11 +20700,11 @@
         </c:dLbls>
         <c:gapWidth val="219"/>
         <c:overlap val="-27"/>
-        <c:axId val="361317896"/>
-        <c:axId val="361313976"/>
+        <c:axId val="469727432"/>
+        <c:axId val="469728608"/>
       </c:barChart>
       <c:catAx>
-        <c:axId val="361317896"/>
+        <c:axId val="469727432"/>
         <c:scaling>
           <c:orientation val="minMax"/>
         </c:scaling>
@@ -19898,7 +20747,7 @@
             <a:endParaRPr lang="en-US"/>
           </a:p>
         </c:txPr>
-        <c:crossAx val="361313976"/>
+        <c:crossAx val="469728608"/>
         <c:crosses val="autoZero"/>
         <c:auto val="1"/>
         <c:lblAlgn val="ctr"/>
@@ -19906,7 +20755,7 @@
         <c:noMultiLvlLbl val="0"/>
       </c:catAx>
       <c:valAx>
-        <c:axId val="361313976"/>
+        <c:axId val="469728608"/>
         <c:scaling>
           <c:orientation val="minMax"/>
           <c:max val="0.8"/>
@@ -19959,7 +20808,7 @@
             <a:endParaRPr lang="en-US"/>
           </a:p>
         </c:txPr>
-        <c:crossAx val="361317896"/>
+        <c:crossAx val="469727432"/>
         <c:crosses val="autoZero"/>
         <c:crossBetween val="between"/>
       </c:valAx>
@@ -20214,11 +21063,11 @@
         </c:dLbls>
         <c:gapWidth val="219"/>
         <c:overlap val="-27"/>
-        <c:axId val="361318288"/>
-        <c:axId val="477246888"/>
+        <c:axId val="581713200"/>
+        <c:axId val="264491288"/>
       </c:barChart>
       <c:catAx>
-        <c:axId val="361318288"/>
+        <c:axId val="581713200"/>
         <c:scaling>
           <c:orientation val="minMax"/>
         </c:scaling>
@@ -20261,7 +21110,7 @@
             <a:endParaRPr lang="en-US"/>
           </a:p>
         </c:txPr>
-        <c:crossAx val="477246888"/>
+        <c:crossAx val="264491288"/>
         <c:crosses val="autoZero"/>
         <c:auto val="1"/>
         <c:lblAlgn val="ctr"/>
@@ -20269,7 +21118,7 @@
         <c:noMultiLvlLbl val="0"/>
       </c:catAx>
       <c:valAx>
-        <c:axId val="477246888"/>
+        <c:axId val="264491288"/>
         <c:scaling>
           <c:orientation val="minMax"/>
           <c:max val="0.70000000000000007"/>
@@ -20321,7 +21170,7 @@
             <a:endParaRPr lang="en-US"/>
           </a:p>
         </c:txPr>
-        <c:crossAx val="361318288"/>
+        <c:crossAx val="581713200"/>
         <c:crosses val="autoZero"/>
         <c:crossBetween val="between"/>
       </c:valAx>
@@ -24091,7 +24940,7 @@
 </file>
 
 <file path=customXml/itemProps2.xml><?xml version="1.0" encoding="utf-8"?>
-<ds:datastoreItem xmlns:ds="http://schemas.openxmlformats.org/officeDocument/2006/customXml" ds:itemID="{D2053BEC-6CBB-497E-80EB-DDB3F98A2233}">
+<ds:datastoreItem xmlns:ds="http://schemas.openxmlformats.org/officeDocument/2006/customXml" ds:itemID="{06B33066-C346-4D81-A583-8F82129978AA}">
   <ds:schemaRefs>
     <ds:schemaRef ds:uri="http://schemas.openxmlformats.org/officeDocument/2006/bibliography"/>
   </ds:schemaRefs>

</xml_diff>

<commit_message>
added appendix of kNN for googleplay dataset
</commit_message>
<xml_diff>
--- a/ML1819--task-101--team-02.docx
+++ b/ML1819--task-101--team-02.docx
@@ -10189,6 +10189,855 @@
                 <w:szCs w:val="18"/>
               </w:rPr>
               <w:t>0.865434</w:t>
+            </w:r>
+          </w:p>
+        </w:tc>
+      </w:tr>
+    </w:tbl>
+    <w:p>
+      <w:pPr>
+        <w:pStyle w:val="MetadataHead"/>
+        <w:spacing w:before="240" w:after="240"/>
+        <w:ind w:left="300" w:hanging="300"/>
+        <w:rPr>
+          <w:color w:val="auto"/>
+          <w:sz w:val="18"/>
+          <w:szCs w:val="18"/>
+        </w:rPr>
+      </w:pPr>
+      <w:r>
+        <w:rPr>
+          <w:b/>
+          <w:bCs/>
+          <w:color w:val="auto"/>
+          <w:sz w:val="18"/>
+          <w:szCs w:val="18"/>
+        </w:rPr>
+        <w:t>Table 12a</w:t>
+      </w:r>
+      <w:r>
+        <w:rPr>
+          <w:color w:val="auto"/>
+          <w:sz w:val="18"/>
+          <w:szCs w:val="18"/>
+        </w:rPr>
+        <w:t xml:space="preserve">: Comparison of </w:t>
+      </w:r>
+      <w:r>
+        <w:rPr>
+          <w:color w:val="auto"/>
+          <w:sz w:val="18"/>
+          <w:szCs w:val="18"/>
+        </w:rPr>
+        <w:t>Accuracy score of Algorithms for kNN of GooglePlay Dataset.</w:t>
+      </w:r>
+    </w:p>
+    <w:tbl>
+      <w:tblPr>
+        <w:tblStyle w:val="TableGridLight"/>
+        <w:tblW w:w="2880" w:type="dxa"/>
+        <w:jc w:val="center"/>
+        <w:tblLook w:val="04A0" w:firstRow="1" w:lastRow="0" w:firstColumn="1" w:lastColumn="0" w:noHBand="0" w:noVBand="1"/>
+      </w:tblPr>
+      <w:tblGrid>
+        <w:gridCol w:w="960"/>
+        <w:gridCol w:w="960"/>
+        <w:gridCol w:w="960"/>
+      </w:tblGrid>
+      <w:tr>
+        <w:trPr>
+          <w:trHeight w:val="300"/>
+          <w:jc w:val="center"/>
+        </w:trPr>
+        <w:tc>
+          <w:tcPr>
+            <w:tcW w:w="960" w:type="dxa"/>
+            <w:noWrap/>
+            <w:hideMark/>
+          </w:tcPr>
+          <w:p>
+            <w:pPr>
+              <w:spacing w:line="240" w:lineRule="auto"/>
+              <w:jc w:val="left"/>
+              <w:rPr>
+                <w:b/>
+                <w:szCs w:val="18"/>
+              </w:rPr>
+            </w:pPr>
+            <w:r>
+              <w:rPr>
+                <w:b/>
+                <w:szCs w:val="18"/>
+              </w:rPr>
+              <w:t>Sklearn</w:t>
+            </w:r>
+          </w:p>
+        </w:tc>
+        <w:tc>
+          <w:tcPr>
+            <w:tcW w:w="960" w:type="dxa"/>
+            <w:noWrap/>
+            <w:hideMark/>
+          </w:tcPr>
+          <w:p>
+            <w:pPr>
+              <w:spacing w:line="240" w:lineRule="auto"/>
+              <w:jc w:val="left"/>
+              <w:rPr>
+                <w:b/>
+                <w:szCs w:val="18"/>
+              </w:rPr>
+            </w:pPr>
+            <w:r>
+              <w:rPr>
+                <w:b/>
+                <w:szCs w:val="18"/>
+              </w:rPr>
+              <w:t>TF</w:t>
+            </w:r>
+          </w:p>
+        </w:tc>
+        <w:tc>
+          <w:tcPr>
+            <w:tcW w:w="960" w:type="dxa"/>
+            <w:noWrap/>
+            <w:hideMark/>
+          </w:tcPr>
+          <w:p>
+            <w:pPr>
+              <w:spacing w:line="240" w:lineRule="auto"/>
+              <w:jc w:val="left"/>
+              <w:rPr>
+                <w:b/>
+                <w:szCs w:val="18"/>
+              </w:rPr>
+            </w:pPr>
+            <w:r>
+              <w:rPr>
+                <w:b/>
+                <w:szCs w:val="18"/>
+              </w:rPr>
+              <w:t>Weka</w:t>
+            </w:r>
+          </w:p>
+        </w:tc>
+      </w:tr>
+      <w:tr>
+        <w:trPr>
+          <w:trHeight w:val="300"/>
+          <w:jc w:val="center"/>
+        </w:trPr>
+        <w:tc>
+          <w:tcPr>
+            <w:tcW w:w="960" w:type="dxa"/>
+            <w:noWrap/>
+            <w:hideMark/>
+          </w:tcPr>
+          <w:p>
+            <w:pPr>
+              <w:spacing w:line="240" w:lineRule="auto"/>
+              <w:jc w:val="right"/>
+              <w:rPr>
+                <w:szCs w:val="18"/>
+              </w:rPr>
+            </w:pPr>
+            <w:r>
+              <w:rPr>
+                <w:szCs w:val="18"/>
+              </w:rPr>
+              <w:t>0.714235</w:t>
+            </w:r>
+          </w:p>
+        </w:tc>
+        <w:tc>
+          <w:tcPr>
+            <w:tcW w:w="960" w:type="dxa"/>
+            <w:noWrap/>
+            <w:hideMark/>
+          </w:tcPr>
+          <w:p>
+            <w:pPr>
+              <w:spacing w:line="240" w:lineRule="auto"/>
+              <w:jc w:val="right"/>
+              <w:rPr>
+                <w:szCs w:val="18"/>
+              </w:rPr>
+            </w:pPr>
+            <w:r>
+              <w:rPr>
+                <w:szCs w:val="18"/>
+              </w:rPr>
+              <w:t>0.704748</w:t>
+            </w:r>
+          </w:p>
+        </w:tc>
+        <w:tc>
+          <w:tcPr>
+            <w:tcW w:w="960" w:type="dxa"/>
+            <w:noWrap/>
+            <w:hideMark/>
+          </w:tcPr>
+          <w:p>
+            <w:pPr>
+              <w:spacing w:line="240" w:lineRule="auto"/>
+              <w:jc w:val="right"/>
+              <w:rPr>
+                <w:szCs w:val="18"/>
+              </w:rPr>
+            </w:pPr>
+            <w:r>
+              <w:rPr>
+                <w:szCs w:val="18"/>
+              </w:rPr>
+              <w:t>0.7107</w:t>
+            </w:r>
+          </w:p>
+        </w:tc>
+      </w:tr>
+      <w:tr>
+        <w:trPr>
+          <w:trHeight w:val="300"/>
+          <w:jc w:val="center"/>
+        </w:trPr>
+        <w:tc>
+          <w:tcPr>
+            <w:tcW w:w="960" w:type="dxa"/>
+            <w:noWrap/>
+            <w:hideMark/>
+          </w:tcPr>
+          <w:p>
+            <w:pPr>
+              <w:spacing w:line="240" w:lineRule="auto"/>
+              <w:jc w:val="right"/>
+              <w:rPr>
+                <w:szCs w:val="18"/>
+              </w:rPr>
+            </w:pPr>
+            <w:r>
+              <w:rPr>
+                <w:szCs w:val="18"/>
+              </w:rPr>
+              <w:t>0.701068</w:t>
+            </w:r>
+          </w:p>
+        </w:tc>
+        <w:tc>
+          <w:tcPr>
+            <w:tcW w:w="960" w:type="dxa"/>
+            <w:noWrap/>
+            <w:hideMark/>
+          </w:tcPr>
+          <w:p>
+            <w:pPr>
+              <w:spacing w:line="240" w:lineRule="auto"/>
+              <w:jc w:val="right"/>
+              <w:rPr>
+                <w:szCs w:val="18"/>
+              </w:rPr>
+            </w:pPr>
+            <w:r>
+              <w:rPr>
+                <w:szCs w:val="18"/>
+              </w:rPr>
+              <w:t>0.703756</w:t>
+            </w:r>
+          </w:p>
+        </w:tc>
+        <w:tc>
+          <w:tcPr>
+            <w:tcW w:w="960" w:type="dxa"/>
+            <w:noWrap/>
+            <w:hideMark/>
+          </w:tcPr>
+          <w:p>
+            <w:pPr>
+              <w:spacing w:line="240" w:lineRule="auto"/>
+              <w:jc w:val="right"/>
+              <w:rPr>
+                <w:szCs w:val="18"/>
+              </w:rPr>
+            </w:pPr>
+            <w:r>
+              <w:rPr>
+                <w:szCs w:val="18"/>
+              </w:rPr>
+              <w:t>0.7045</w:t>
+            </w:r>
+          </w:p>
+        </w:tc>
+      </w:tr>
+      <w:tr>
+        <w:trPr>
+          <w:trHeight w:val="300"/>
+          <w:jc w:val="center"/>
+        </w:trPr>
+        <w:tc>
+          <w:tcPr>
+            <w:tcW w:w="960" w:type="dxa"/>
+            <w:noWrap/>
+            <w:hideMark/>
+          </w:tcPr>
+          <w:p>
+            <w:pPr>
+              <w:spacing w:line="240" w:lineRule="auto"/>
+              <w:jc w:val="right"/>
+              <w:rPr>
+                <w:szCs w:val="18"/>
+              </w:rPr>
+            </w:pPr>
+            <w:r>
+              <w:rPr>
+                <w:szCs w:val="18"/>
+              </w:rPr>
+              <w:t>0.704982</w:t>
+            </w:r>
+          </w:p>
+        </w:tc>
+        <w:tc>
+          <w:tcPr>
+            <w:tcW w:w="960" w:type="dxa"/>
+            <w:noWrap/>
+            <w:hideMark/>
+          </w:tcPr>
+          <w:p>
+            <w:pPr>
+              <w:spacing w:line="240" w:lineRule="auto"/>
+              <w:jc w:val="right"/>
+              <w:rPr>
+                <w:szCs w:val="18"/>
+              </w:rPr>
+            </w:pPr>
+            <w:r>
+              <w:rPr>
+                <w:szCs w:val="18"/>
+              </w:rPr>
+              <w:t>0.709692</w:t>
+            </w:r>
+          </w:p>
+        </w:tc>
+        <w:tc>
+          <w:tcPr>
+            <w:tcW w:w="960" w:type="dxa"/>
+            <w:noWrap/>
+            <w:hideMark/>
+          </w:tcPr>
+          <w:p>
+            <w:pPr>
+              <w:spacing w:line="240" w:lineRule="auto"/>
+              <w:jc w:val="right"/>
+              <w:rPr>
+                <w:szCs w:val="18"/>
+              </w:rPr>
+            </w:pPr>
+            <w:r>
+              <w:rPr>
+                <w:szCs w:val="18"/>
+              </w:rPr>
+              <w:t>0.7078</w:t>
+            </w:r>
+          </w:p>
+        </w:tc>
+      </w:tr>
+      <w:tr>
+        <w:trPr>
+          <w:trHeight w:val="300"/>
+          <w:jc w:val="center"/>
+        </w:trPr>
+        <w:tc>
+          <w:tcPr>
+            <w:tcW w:w="960" w:type="dxa"/>
+            <w:noWrap/>
+            <w:hideMark/>
+          </w:tcPr>
+          <w:p>
+            <w:pPr>
+              <w:spacing w:line="240" w:lineRule="auto"/>
+              <w:jc w:val="right"/>
+              <w:rPr>
+                <w:szCs w:val="18"/>
+              </w:rPr>
+            </w:pPr>
+            <w:r>
+              <w:rPr>
+                <w:szCs w:val="18"/>
+              </w:rPr>
+              <w:t>0.695018</w:t>
+            </w:r>
+          </w:p>
+        </w:tc>
+        <w:tc>
+          <w:tcPr>
+            <w:tcW w:w="960" w:type="dxa"/>
+            <w:noWrap/>
+            <w:hideMark/>
+          </w:tcPr>
+          <w:p>
+            <w:pPr>
+              <w:spacing w:line="240" w:lineRule="auto"/>
+              <w:jc w:val="right"/>
+              <w:rPr>
+                <w:szCs w:val="18"/>
+              </w:rPr>
+            </w:pPr>
+            <w:r>
+              <w:rPr>
+                <w:szCs w:val="18"/>
+              </w:rPr>
+              <w:t>0.708415</w:t>
+            </w:r>
+          </w:p>
+        </w:tc>
+        <w:tc>
+          <w:tcPr>
+            <w:tcW w:w="960" w:type="dxa"/>
+            <w:noWrap/>
+            <w:hideMark/>
+          </w:tcPr>
+          <w:p>
+            <w:pPr>
+              <w:spacing w:line="240" w:lineRule="auto"/>
+              <w:jc w:val="right"/>
+              <w:rPr>
+                <w:szCs w:val="18"/>
+              </w:rPr>
+            </w:pPr>
+            <w:r>
+              <w:rPr>
+                <w:szCs w:val="18"/>
+              </w:rPr>
+              <w:t>0.7054</w:t>
+            </w:r>
+          </w:p>
+        </w:tc>
+      </w:tr>
+      <w:tr>
+        <w:trPr>
+          <w:trHeight w:val="300"/>
+          <w:jc w:val="center"/>
+        </w:trPr>
+        <w:tc>
+          <w:tcPr>
+            <w:tcW w:w="960" w:type="dxa"/>
+            <w:noWrap/>
+            <w:hideMark/>
+          </w:tcPr>
+          <w:p>
+            <w:pPr>
+              <w:spacing w:line="240" w:lineRule="auto"/>
+              <w:jc w:val="right"/>
+              <w:rPr>
+                <w:szCs w:val="18"/>
+              </w:rPr>
+            </w:pPr>
+            <w:r>
+              <w:rPr>
+                <w:szCs w:val="18"/>
+              </w:rPr>
+              <w:t>0.698932</w:t>
+            </w:r>
+          </w:p>
+        </w:tc>
+        <w:tc>
+          <w:tcPr>
+            <w:tcW w:w="960" w:type="dxa"/>
+            <w:noWrap/>
+            <w:hideMark/>
+          </w:tcPr>
+          <w:p>
+            <w:pPr>
+              <w:spacing w:line="240" w:lineRule="auto"/>
+              <w:jc w:val="right"/>
+              <w:rPr>
+                <w:szCs w:val="18"/>
+              </w:rPr>
+            </w:pPr>
+            <w:r>
+              <w:rPr>
+                <w:szCs w:val="18"/>
+              </w:rPr>
+              <w:t>0.712771</w:t>
+            </w:r>
+          </w:p>
+        </w:tc>
+        <w:tc>
+          <w:tcPr>
+            <w:tcW w:w="960" w:type="dxa"/>
+            <w:noWrap/>
+            <w:hideMark/>
+          </w:tcPr>
+          <w:p>
+            <w:pPr>
+              <w:spacing w:line="240" w:lineRule="auto"/>
+              <w:jc w:val="right"/>
+              <w:rPr>
+                <w:szCs w:val="18"/>
+              </w:rPr>
+            </w:pPr>
+            <w:r>
+              <w:rPr>
+                <w:szCs w:val="18"/>
+              </w:rPr>
+              <w:t>0.7045</w:t>
+            </w:r>
+          </w:p>
+        </w:tc>
+      </w:tr>
+      <w:tr>
+        <w:trPr>
+          <w:trHeight w:val="300"/>
+          <w:jc w:val="center"/>
+        </w:trPr>
+        <w:tc>
+          <w:tcPr>
+            <w:tcW w:w="960" w:type="dxa"/>
+            <w:noWrap/>
+            <w:hideMark/>
+          </w:tcPr>
+          <w:p>
+            <w:pPr>
+              <w:spacing w:line="240" w:lineRule="auto"/>
+              <w:jc w:val="right"/>
+              <w:rPr>
+                <w:szCs w:val="18"/>
+              </w:rPr>
+            </w:pPr>
+            <w:r>
+              <w:rPr>
+                <w:szCs w:val="18"/>
+              </w:rPr>
+              <w:t>0.714235</w:t>
+            </w:r>
+          </w:p>
+        </w:tc>
+        <w:tc>
+          <w:tcPr>
+            <w:tcW w:w="960" w:type="dxa"/>
+            <w:noWrap/>
+            <w:hideMark/>
+          </w:tcPr>
+          <w:p>
+            <w:pPr>
+              <w:spacing w:line="240" w:lineRule="auto"/>
+              <w:jc w:val="right"/>
+              <w:rPr>
+                <w:szCs w:val="18"/>
+              </w:rPr>
+            </w:pPr>
+            <w:r>
+              <w:rPr>
+                <w:szCs w:val="18"/>
+              </w:rPr>
+              <w:t>0.715049</w:t>
+            </w:r>
+          </w:p>
+        </w:tc>
+        <w:tc>
+          <w:tcPr>
+            <w:tcW w:w="960" w:type="dxa"/>
+            <w:noWrap/>
+            <w:hideMark/>
+          </w:tcPr>
+          <w:p>
+            <w:pPr>
+              <w:spacing w:line="240" w:lineRule="auto"/>
+              <w:jc w:val="right"/>
+              <w:rPr>
+                <w:szCs w:val="18"/>
+              </w:rPr>
+            </w:pPr>
+            <w:r>
+              <w:rPr>
+                <w:szCs w:val="18"/>
+              </w:rPr>
+              <w:t>0.7077</w:t>
+            </w:r>
+          </w:p>
+        </w:tc>
+      </w:tr>
+      <w:tr>
+        <w:trPr>
+          <w:trHeight w:val="300"/>
+          <w:jc w:val="center"/>
+        </w:trPr>
+        <w:tc>
+          <w:tcPr>
+            <w:tcW w:w="960" w:type="dxa"/>
+            <w:noWrap/>
+            <w:hideMark/>
+          </w:tcPr>
+          <w:p>
+            <w:pPr>
+              <w:spacing w:line="240" w:lineRule="auto"/>
+              <w:jc w:val="right"/>
+              <w:rPr>
+                <w:szCs w:val="18"/>
+              </w:rPr>
+            </w:pPr>
+            <w:r>
+              <w:rPr>
+                <w:szCs w:val="18"/>
+              </w:rPr>
+              <w:t>0.6879</w:t>
+            </w:r>
+          </w:p>
+        </w:tc>
+        <w:tc>
+          <w:tcPr>
+            <w:tcW w:w="960" w:type="dxa"/>
+            <w:noWrap/>
+            <w:hideMark/>
+          </w:tcPr>
+          <w:p>
+            <w:pPr>
+              <w:spacing w:line="240" w:lineRule="auto"/>
+              <w:jc w:val="right"/>
+              <w:rPr>
+                <w:szCs w:val="18"/>
+              </w:rPr>
+            </w:pPr>
+            <w:r>
+              <w:rPr>
+                <w:szCs w:val="18"/>
+              </w:rPr>
+              <w:t>0.698966</w:t>
+            </w:r>
+          </w:p>
+        </w:tc>
+        <w:tc>
+          <w:tcPr>
+            <w:tcW w:w="960" w:type="dxa"/>
+            <w:noWrap/>
+            <w:hideMark/>
+          </w:tcPr>
+          <w:p>
+            <w:pPr>
+              <w:spacing w:line="240" w:lineRule="auto"/>
+              <w:jc w:val="right"/>
+              <w:rPr>
+                <w:szCs w:val="18"/>
+              </w:rPr>
+            </w:pPr>
+            <w:r>
+              <w:rPr>
+                <w:szCs w:val="18"/>
+              </w:rPr>
+              <w:t>0.7045</w:t>
+            </w:r>
+          </w:p>
+        </w:tc>
+      </w:tr>
+      <w:tr>
+        <w:trPr>
+          <w:trHeight w:val="300"/>
+          <w:jc w:val="center"/>
+        </w:trPr>
+        <w:tc>
+          <w:tcPr>
+            <w:tcW w:w="960" w:type="dxa"/>
+            <w:noWrap/>
+            <w:hideMark/>
+          </w:tcPr>
+          <w:p>
+            <w:pPr>
+              <w:spacing w:line="240" w:lineRule="auto"/>
+              <w:jc w:val="right"/>
+              <w:rPr>
+                <w:szCs w:val="18"/>
+              </w:rPr>
+            </w:pPr>
+            <w:r>
+              <w:rPr>
+                <w:szCs w:val="18"/>
+              </w:rPr>
+              <w:t>0.708541</w:t>
+            </w:r>
+          </w:p>
+        </w:tc>
+        <w:tc>
+          <w:tcPr>
+            <w:tcW w:w="960" w:type="dxa"/>
+            <w:noWrap/>
+            <w:hideMark/>
+          </w:tcPr>
+          <w:p>
+            <w:pPr>
+              <w:spacing w:line="240" w:lineRule="auto"/>
+              <w:jc w:val="right"/>
+              <w:rPr>
+                <w:szCs w:val="18"/>
+              </w:rPr>
+            </w:pPr>
+            <w:r>
+              <w:rPr>
+                <w:szCs w:val="18"/>
+              </w:rPr>
+              <w:t>0.692759</w:t>
+            </w:r>
+          </w:p>
+        </w:tc>
+        <w:tc>
+          <w:tcPr>
+            <w:tcW w:w="960" w:type="dxa"/>
+            <w:noWrap/>
+            <w:hideMark/>
+          </w:tcPr>
+          <w:p>
+            <w:pPr>
+              <w:spacing w:line="240" w:lineRule="auto"/>
+              <w:jc w:val="right"/>
+              <w:rPr>
+                <w:szCs w:val="18"/>
+              </w:rPr>
+            </w:pPr>
+            <w:r>
+              <w:rPr>
+                <w:szCs w:val="18"/>
+              </w:rPr>
+              <w:t>0.7085</w:t>
+            </w:r>
+          </w:p>
+        </w:tc>
+      </w:tr>
+      <w:tr>
+        <w:trPr>
+          <w:trHeight w:val="300"/>
+          <w:jc w:val="center"/>
+        </w:trPr>
+        <w:tc>
+          <w:tcPr>
+            <w:tcW w:w="960" w:type="dxa"/>
+            <w:noWrap/>
+            <w:hideMark/>
+          </w:tcPr>
+          <w:p>
+            <w:pPr>
+              <w:spacing w:line="240" w:lineRule="auto"/>
+              <w:jc w:val="right"/>
+              <w:rPr>
+                <w:szCs w:val="18"/>
+              </w:rPr>
+            </w:pPr>
+            <w:r>
+              <w:rPr>
+                <w:szCs w:val="18"/>
+              </w:rPr>
+              <w:t>0.700356</w:t>
+            </w:r>
+          </w:p>
+        </w:tc>
+        <w:tc>
+          <w:tcPr>
+            <w:tcW w:w="960" w:type="dxa"/>
+            <w:noWrap/>
+            <w:hideMark/>
+          </w:tcPr>
+          <w:p>
+            <w:pPr>
+              <w:spacing w:line="240" w:lineRule="auto"/>
+              <w:jc w:val="right"/>
+              <w:rPr>
+                <w:szCs w:val="18"/>
+              </w:rPr>
+            </w:pPr>
+            <w:r>
+              <w:rPr>
+                <w:szCs w:val="18"/>
+              </w:rPr>
+              <w:t>0.705369</w:t>
+            </w:r>
+          </w:p>
+        </w:tc>
+        <w:tc>
+          <w:tcPr>
+            <w:tcW w:w="960" w:type="dxa"/>
+            <w:noWrap/>
+            <w:hideMark/>
+          </w:tcPr>
+          <w:p>
+            <w:pPr>
+              <w:spacing w:line="240" w:lineRule="auto"/>
+              <w:jc w:val="right"/>
+              <w:rPr>
+                <w:szCs w:val="18"/>
+              </w:rPr>
+            </w:pPr>
+            <w:r>
+              <w:rPr>
+                <w:szCs w:val="18"/>
+              </w:rPr>
+              <w:t>0.7053</w:t>
+            </w:r>
+          </w:p>
+        </w:tc>
+      </w:tr>
+      <w:tr>
+        <w:trPr>
+          <w:trHeight w:val="300"/>
+          <w:jc w:val="center"/>
+        </w:trPr>
+        <w:tc>
+          <w:tcPr>
+            <w:tcW w:w="960" w:type="dxa"/>
+            <w:noWrap/>
+            <w:hideMark/>
+          </w:tcPr>
+          <w:p>
+            <w:pPr>
+              <w:spacing w:line="240" w:lineRule="auto"/>
+              <w:jc w:val="right"/>
+              <w:rPr>
+                <w:szCs w:val="18"/>
+              </w:rPr>
+            </w:pPr>
+            <w:r>
+              <w:rPr>
+                <w:szCs w:val="18"/>
+              </w:rPr>
+              <w:t>0.696441</w:t>
+            </w:r>
+          </w:p>
+        </w:tc>
+        <w:tc>
+          <w:tcPr>
+            <w:tcW w:w="960" w:type="dxa"/>
+            <w:noWrap/>
+            <w:hideMark/>
+          </w:tcPr>
+          <w:p>
+            <w:pPr>
+              <w:spacing w:line="240" w:lineRule="auto"/>
+              <w:jc w:val="right"/>
+              <w:rPr>
+                <w:szCs w:val="18"/>
+              </w:rPr>
+            </w:pPr>
+            <w:r>
+              <w:rPr>
+                <w:szCs w:val="18"/>
+              </w:rPr>
+              <w:t>0.706743</w:t>
+            </w:r>
+          </w:p>
+        </w:tc>
+        <w:tc>
+          <w:tcPr>
+            <w:tcW w:w="960" w:type="dxa"/>
+            <w:noWrap/>
+            <w:hideMark/>
+          </w:tcPr>
+          <w:p>
+            <w:pPr>
+              <w:spacing w:line="240" w:lineRule="auto"/>
+              <w:jc w:val="right"/>
+              <w:rPr>
+                <w:szCs w:val="18"/>
+              </w:rPr>
+            </w:pPr>
+            <w:r>
+              <w:rPr>
+                <w:szCs w:val="18"/>
+              </w:rPr>
+              <w:t>0.7145</w:t>
             </w:r>
           </w:p>
         </w:tc>
@@ -19253,11 +20102,11 @@
         </c:dLbls>
         <c:gapWidth val="219"/>
         <c:overlap val="-27"/>
-        <c:axId val="597507704"/>
-        <c:axId val="597506920"/>
+        <c:axId val="615276216"/>
+        <c:axId val="615275040"/>
       </c:barChart>
       <c:catAx>
-        <c:axId val="597507704"/>
+        <c:axId val="615276216"/>
         <c:scaling>
           <c:orientation val="minMax"/>
         </c:scaling>
@@ -19300,7 +20149,7 @@
             <a:endParaRPr lang="en-US"/>
           </a:p>
         </c:txPr>
-        <c:crossAx val="597506920"/>
+        <c:crossAx val="615275040"/>
         <c:crosses val="autoZero"/>
         <c:auto val="1"/>
         <c:lblAlgn val="ctr"/>
@@ -19308,7 +20157,7 @@
         <c:noMultiLvlLbl val="0"/>
       </c:catAx>
       <c:valAx>
-        <c:axId val="597506920"/>
+        <c:axId val="615275040"/>
         <c:scaling>
           <c:orientation val="minMax"/>
           <c:max val="0.70000000000000007"/>
@@ -19360,7 +20209,7 @@
             <a:endParaRPr lang="en-US"/>
           </a:p>
         </c:txPr>
-        <c:crossAx val="597507704"/>
+        <c:crossAx val="615276216"/>
         <c:crosses val="autoZero"/>
         <c:crossBetween val="between"/>
       </c:valAx>
@@ -19617,11 +20466,11 @@
         </c:dLbls>
         <c:gapWidth val="219"/>
         <c:overlap val="-27"/>
-        <c:axId val="597504568"/>
-        <c:axId val="597504960"/>
+        <c:axId val="365250416"/>
+        <c:axId val="365251200"/>
       </c:barChart>
       <c:catAx>
-        <c:axId val="597504568"/>
+        <c:axId val="365250416"/>
         <c:scaling>
           <c:orientation val="minMax"/>
         </c:scaling>
@@ -19664,7 +20513,7 @@
             <a:endParaRPr lang="en-US"/>
           </a:p>
         </c:txPr>
-        <c:crossAx val="597504960"/>
+        <c:crossAx val="365251200"/>
         <c:crosses val="autoZero"/>
         <c:auto val="1"/>
         <c:lblAlgn val="ctr"/>
@@ -19672,7 +20521,7 @@
         <c:noMultiLvlLbl val="0"/>
       </c:catAx>
       <c:valAx>
-        <c:axId val="597504960"/>
+        <c:axId val="365251200"/>
         <c:scaling>
           <c:orientation val="minMax"/>
           <c:max val="10"/>
@@ -19724,7 +20573,7 @@
             <a:endParaRPr lang="en-US"/>
           </a:p>
         </c:txPr>
-        <c:crossAx val="597504568"/>
+        <c:crossAx val="365250416"/>
         <c:crosses val="autoZero"/>
         <c:crossBetween val="between"/>
       </c:valAx>
@@ -19977,11 +20826,11 @@
         </c:dLbls>
         <c:gapWidth val="219"/>
         <c:overlap val="-27"/>
-        <c:axId val="613490256"/>
-        <c:axId val="613490648"/>
+        <c:axId val="365247672"/>
+        <c:axId val="365248456"/>
       </c:barChart>
       <c:catAx>
-        <c:axId val="613490256"/>
+        <c:axId val="365247672"/>
         <c:scaling>
           <c:orientation val="minMax"/>
         </c:scaling>
@@ -20024,7 +20873,7 @@
             <a:endParaRPr lang="en-US"/>
           </a:p>
         </c:txPr>
-        <c:crossAx val="613490648"/>
+        <c:crossAx val="365248456"/>
         <c:crosses val="autoZero"/>
         <c:auto val="1"/>
         <c:lblAlgn val="ctr"/>
@@ -20032,7 +20881,7 @@
         <c:noMultiLvlLbl val="0"/>
       </c:catAx>
       <c:valAx>
-        <c:axId val="613490648"/>
+        <c:axId val="365248456"/>
         <c:scaling>
           <c:orientation val="minMax"/>
           <c:max val="0.70000000000000007"/>
@@ -20084,7 +20933,7 @@
             <a:endParaRPr lang="en-US"/>
           </a:p>
         </c:txPr>
-        <c:crossAx val="613490256"/>
+        <c:crossAx val="365247672"/>
         <c:crosses val="autoZero"/>
         <c:crossBetween val="between"/>
       </c:valAx>
@@ -20339,11 +21188,11 @@
         </c:dLbls>
         <c:gapWidth val="219"/>
         <c:overlap val="-27"/>
-        <c:axId val="613491432"/>
-        <c:axId val="613492216"/>
+        <c:axId val="593047624"/>
+        <c:axId val="593048408"/>
       </c:barChart>
       <c:catAx>
-        <c:axId val="613491432"/>
+        <c:axId val="593047624"/>
         <c:scaling>
           <c:orientation val="minMax"/>
         </c:scaling>
@@ -20386,7 +21235,7 @@
             <a:endParaRPr lang="en-US"/>
           </a:p>
         </c:txPr>
-        <c:crossAx val="613492216"/>
+        <c:crossAx val="593048408"/>
         <c:crosses val="autoZero"/>
         <c:auto val="1"/>
         <c:lblAlgn val="ctr"/>
@@ -20394,7 +21243,7 @@
         <c:noMultiLvlLbl val="0"/>
       </c:catAx>
       <c:valAx>
-        <c:axId val="613492216"/>
+        <c:axId val="593048408"/>
         <c:scaling>
           <c:orientation val="minMax"/>
           <c:max val="0.95000000000000007"/>
@@ -20447,7 +21296,7 @@
             <a:endParaRPr lang="en-US"/>
           </a:p>
         </c:txPr>
-        <c:crossAx val="613491432"/>
+        <c:crossAx val="593047624"/>
         <c:crosses val="autoZero"/>
         <c:crossBetween val="between"/>
       </c:valAx>
@@ -20700,11 +21549,11 @@
         </c:dLbls>
         <c:gapWidth val="219"/>
         <c:overlap val="-27"/>
-        <c:axId val="469727432"/>
-        <c:axId val="469728608"/>
+        <c:axId val="590631240"/>
+        <c:axId val="590632808"/>
       </c:barChart>
       <c:catAx>
-        <c:axId val="469727432"/>
+        <c:axId val="590631240"/>
         <c:scaling>
           <c:orientation val="minMax"/>
         </c:scaling>
@@ -20747,7 +21596,7 @@
             <a:endParaRPr lang="en-US"/>
           </a:p>
         </c:txPr>
-        <c:crossAx val="469728608"/>
+        <c:crossAx val="590632808"/>
         <c:crosses val="autoZero"/>
         <c:auto val="1"/>
         <c:lblAlgn val="ctr"/>
@@ -20755,7 +21604,7 @@
         <c:noMultiLvlLbl val="0"/>
       </c:catAx>
       <c:valAx>
-        <c:axId val="469728608"/>
+        <c:axId val="590632808"/>
         <c:scaling>
           <c:orientation val="minMax"/>
           <c:max val="0.8"/>
@@ -20808,7 +21657,7 @@
             <a:endParaRPr lang="en-US"/>
           </a:p>
         </c:txPr>
-        <c:crossAx val="469727432"/>
+        <c:crossAx val="590631240"/>
         <c:crosses val="autoZero"/>
         <c:crossBetween val="between"/>
       </c:valAx>
@@ -21063,11 +21912,11 @@
         </c:dLbls>
         <c:gapWidth val="219"/>
         <c:overlap val="-27"/>
-        <c:axId val="581713200"/>
-        <c:axId val="264491288"/>
+        <c:axId val="590633984"/>
+        <c:axId val="477150416"/>
       </c:barChart>
       <c:catAx>
-        <c:axId val="581713200"/>
+        <c:axId val="590633984"/>
         <c:scaling>
           <c:orientation val="minMax"/>
         </c:scaling>
@@ -21110,7 +21959,7 @@
             <a:endParaRPr lang="en-US"/>
           </a:p>
         </c:txPr>
-        <c:crossAx val="264491288"/>
+        <c:crossAx val="477150416"/>
         <c:crosses val="autoZero"/>
         <c:auto val="1"/>
         <c:lblAlgn val="ctr"/>
@@ -21118,7 +21967,7 @@
         <c:noMultiLvlLbl val="0"/>
       </c:catAx>
       <c:valAx>
-        <c:axId val="264491288"/>
+        <c:axId val="477150416"/>
         <c:scaling>
           <c:orientation val="minMax"/>
           <c:max val="0.70000000000000007"/>
@@ -21170,7 +22019,7 @@
             <a:endParaRPr lang="en-US"/>
           </a:p>
         </c:txPr>
-        <c:crossAx val="581713200"/>
+        <c:crossAx val="590633984"/>
         <c:crosses val="autoZero"/>
         <c:crossBetween val="between"/>
       </c:valAx>
@@ -24940,7 +25789,7 @@
 </file>
 
 <file path=customXml/itemProps2.xml><?xml version="1.0" encoding="utf-8"?>
-<ds:datastoreItem xmlns:ds="http://schemas.openxmlformats.org/officeDocument/2006/customXml" ds:itemID="{06B33066-C346-4D81-A583-8F82129978AA}">
+<ds:datastoreItem xmlns:ds="http://schemas.openxmlformats.org/officeDocument/2006/customXml" ds:itemID="{D44854A1-30EE-4C2F-9EEF-F31B97596340}">
   <ds:schemaRefs>
     <ds:schemaRef ds:uri="http://schemas.openxmlformats.org/officeDocument/2006/bibliography"/>
   </ds:schemaRefs>

</xml_diff>

<commit_message>
added appendix for kNN carInsurance dataset
</commit_message>
<xml_diff>
--- a/ML1819--task-101--team-02.docx
+++ b/ML1819--task-101--team-02.docx
@@ -11038,6 +11038,855 @@
                 <w:szCs w:val="18"/>
               </w:rPr>
               <w:t>0.7145</w:t>
+            </w:r>
+          </w:p>
+        </w:tc>
+      </w:tr>
+    </w:tbl>
+    <w:p>
+      <w:pPr>
+        <w:pStyle w:val="MetadataHead"/>
+        <w:spacing w:before="240" w:after="240"/>
+        <w:ind w:left="300" w:hanging="300"/>
+        <w:rPr>
+          <w:color w:val="auto"/>
+          <w:sz w:val="18"/>
+          <w:szCs w:val="18"/>
+        </w:rPr>
+      </w:pPr>
+      <w:r>
+        <w:rPr>
+          <w:b/>
+          <w:bCs/>
+          <w:color w:val="auto"/>
+          <w:sz w:val="18"/>
+          <w:szCs w:val="18"/>
+        </w:rPr>
+        <w:t>Table 12b</w:t>
+      </w:r>
+      <w:r>
+        <w:rPr>
+          <w:color w:val="auto"/>
+          <w:sz w:val="18"/>
+          <w:szCs w:val="18"/>
+        </w:rPr>
+        <w:t xml:space="preserve">: Comparison of </w:t>
+      </w:r>
+      <w:r>
+        <w:rPr>
+          <w:color w:val="auto"/>
+          <w:sz w:val="18"/>
+          <w:szCs w:val="18"/>
+        </w:rPr>
+        <w:t>Accuracy score of Algorithms for kNN of Car Insurance Dataset.</w:t>
+      </w:r>
+    </w:p>
+    <w:tbl>
+      <w:tblPr>
+        <w:tblStyle w:val="TableGridLight"/>
+        <w:tblW w:w="2880" w:type="dxa"/>
+        <w:jc w:val="center"/>
+        <w:tblLook w:val="04A0" w:firstRow="1" w:lastRow="0" w:firstColumn="1" w:lastColumn="0" w:noHBand="0" w:noVBand="1"/>
+      </w:tblPr>
+      <w:tblGrid>
+        <w:gridCol w:w="960"/>
+        <w:gridCol w:w="960"/>
+        <w:gridCol w:w="960"/>
+      </w:tblGrid>
+      <w:tr>
+        <w:trPr>
+          <w:trHeight w:val="300"/>
+          <w:jc w:val="center"/>
+        </w:trPr>
+        <w:tc>
+          <w:tcPr>
+            <w:tcW w:w="960" w:type="dxa"/>
+            <w:noWrap/>
+            <w:hideMark/>
+          </w:tcPr>
+          <w:p>
+            <w:pPr>
+              <w:spacing w:line="240" w:lineRule="auto"/>
+              <w:jc w:val="left"/>
+              <w:rPr>
+                <w:b/>
+                <w:szCs w:val="18"/>
+              </w:rPr>
+            </w:pPr>
+            <w:r>
+              <w:rPr>
+                <w:b/>
+                <w:szCs w:val="18"/>
+              </w:rPr>
+              <w:t>Sklearn</w:t>
+            </w:r>
+          </w:p>
+        </w:tc>
+        <w:tc>
+          <w:tcPr>
+            <w:tcW w:w="960" w:type="dxa"/>
+            <w:noWrap/>
+            <w:hideMark/>
+          </w:tcPr>
+          <w:p>
+            <w:pPr>
+              <w:spacing w:line="240" w:lineRule="auto"/>
+              <w:jc w:val="left"/>
+              <w:rPr>
+                <w:b/>
+                <w:szCs w:val="18"/>
+              </w:rPr>
+            </w:pPr>
+            <w:r>
+              <w:rPr>
+                <w:b/>
+                <w:szCs w:val="18"/>
+              </w:rPr>
+              <w:t>TF</w:t>
+            </w:r>
+          </w:p>
+        </w:tc>
+        <w:tc>
+          <w:tcPr>
+            <w:tcW w:w="960" w:type="dxa"/>
+            <w:noWrap/>
+            <w:hideMark/>
+          </w:tcPr>
+          <w:p>
+            <w:pPr>
+              <w:spacing w:line="240" w:lineRule="auto"/>
+              <w:jc w:val="left"/>
+              <w:rPr>
+                <w:b/>
+                <w:szCs w:val="18"/>
+              </w:rPr>
+            </w:pPr>
+            <w:r>
+              <w:rPr>
+                <w:b/>
+                <w:szCs w:val="18"/>
+              </w:rPr>
+              <w:t>Weka</w:t>
+            </w:r>
+          </w:p>
+        </w:tc>
+      </w:tr>
+      <w:tr>
+        <w:trPr>
+          <w:trHeight w:val="300"/>
+          <w:jc w:val="center"/>
+        </w:trPr>
+        <w:tc>
+          <w:tcPr>
+            <w:tcW w:w="960" w:type="dxa"/>
+            <w:noWrap/>
+            <w:hideMark/>
+          </w:tcPr>
+          <w:p>
+            <w:pPr>
+              <w:spacing w:line="240" w:lineRule="auto"/>
+              <w:jc w:val="right"/>
+              <w:rPr>
+                <w:szCs w:val="18"/>
+              </w:rPr>
+            </w:pPr>
+            <w:r>
+              <w:rPr>
+                <w:szCs w:val="18"/>
+              </w:rPr>
+              <w:t>0.579333</w:t>
+            </w:r>
+          </w:p>
+        </w:tc>
+        <w:tc>
+          <w:tcPr>
+            <w:tcW w:w="960" w:type="dxa"/>
+            <w:noWrap/>
+            <w:hideMark/>
+          </w:tcPr>
+          <w:p>
+            <w:pPr>
+              <w:spacing w:line="240" w:lineRule="auto"/>
+              <w:jc w:val="right"/>
+              <w:rPr>
+                <w:szCs w:val="18"/>
+              </w:rPr>
+            </w:pPr>
+            <w:r>
+              <w:rPr>
+                <w:szCs w:val="18"/>
+              </w:rPr>
+              <w:t>0.61017</w:t>
+            </w:r>
+          </w:p>
+        </w:tc>
+        <w:tc>
+          <w:tcPr>
+            <w:tcW w:w="960" w:type="dxa"/>
+            <w:noWrap/>
+            <w:hideMark/>
+          </w:tcPr>
+          <w:p>
+            <w:pPr>
+              <w:spacing w:line="240" w:lineRule="auto"/>
+              <w:jc w:val="right"/>
+              <w:rPr>
+                <w:szCs w:val="18"/>
+              </w:rPr>
+            </w:pPr>
+            <w:r>
+              <w:rPr>
+                <w:szCs w:val="18"/>
+              </w:rPr>
+              <w:t>0.606321</w:t>
+            </w:r>
+          </w:p>
+        </w:tc>
+      </w:tr>
+      <w:tr>
+        <w:trPr>
+          <w:trHeight w:val="300"/>
+          <w:jc w:val="center"/>
+        </w:trPr>
+        <w:tc>
+          <w:tcPr>
+            <w:tcW w:w="960" w:type="dxa"/>
+            <w:noWrap/>
+            <w:hideMark/>
+          </w:tcPr>
+          <w:p>
+            <w:pPr>
+              <w:spacing w:line="240" w:lineRule="auto"/>
+              <w:jc w:val="right"/>
+              <w:rPr>
+                <w:szCs w:val="18"/>
+              </w:rPr>
+            </w:pPr>
+            <w:r>
+              <w:rPr>
+                <w:szCs w:val="18"/>
+              </w:rPr>
+              <w:t>0.578</w:t>
+            </w:r>
+          </w:p>
+        </w:tc>
+        <w:tc>
+          <w:tcPr>
+            <w:tcW w:w="960" w:type="dxa"/>
+            <w:noWrap/>
+            <w:hideMark/>
+          </w:tcPr>
+          <w:p>
+            <w:pPr>
+              <w:spacing w:line="240" w:lineRule="auto"/>
+              <w:jc w:val="right"/>
+              <w:rPr>
+                <w:szCs w:val="18"/>
+              </w:rPr>
+            </w:pPr>
+            <w:r>
+              <w:rPr>
+                <w:szCs w:val="18"/>
+              </w:rPr>
+              <w:t>0.594754</w:t>
+            </w:r>
+          </w:p>
+        </w:tc>
+        <w:tc>
+          <w:tcPr>
+            <w:tcW w:w="960" w:type="dxa"/>
+            <w:noWrap/>
+            <w:hideMark/>
+          </w:tcPr>
+          <w:p>
+            <w:pPr>
+              <w:spacing w:line="240" w:lineRule="auto"/>
+              <w:jc w:val="right"/>
+              <w:rPr>
+                <w:szCs w:val="18"/>
+              </w:rPr>
+            </w:pPr>
+            <w:r>
+              <w:rPr>
+                <w:szCs w:val="18"/>
+              </w:rPr>
+              <w:t>0.605121</w:t>
+            </w:r>
+          </w:p>
+        </w:tc>
+      </w:tr>
+      <w:tr>
+        <w:trPr>
+          <w:trHeight w:val="300"/>
+          <w:jc w:val="center"/>
+        </w:trPr>
+        <w:tc>
+          <w:tcPr>
+            <w:tcW w:w="960" w:type="dxa"/>
+            <w:noWrap/>
+            <w:hideMark/>
+          </w:tcPr>
+          <w:p>
+            <w:pPr>
+              <w:spacing w:line="240" w:lineRule="auto"/>
+              <w:jc w:val="right"/>
+              <w:rPr>
+                <w:szCs w:val="18"/>
+              </w:rPr>
+            </w:pPr>
+            <w:r>
+              <w:rPr>
+                <w:szCs w:val="18"/>
+              </w:rPr>
+              <w:t>0.582667</w:t>
+            </w:r>
+          </w:p>
+        </w:tc>
+        <w:tc>
+          <w:tcPr>
+            <w:tcW w:w="960" w:type="dxa"/>
+            <w:noWrap/>
+            <w:hideMark/>
+          </w:tcPr>
+          <w:p>
+            <w:pPr>
+              <w:spacing w:line="240" w:lineRule="auto"/>
+              <w:jc w:val="right"/>
+              <w:rPr>
+                <w:szCs w:val="18"/>
+              </w:rPr>
+            </w:pPr>
+            <w:r>
+              <w:rPr>
+                <w:szCs w:val="18"/>
+              </w:rPr>
+              <w:t>0.597015</w:t>
+            </w:r>
+          </w:p>
+        </w:tc>
+        <w:tc>
+          <w:tcPr>
+            <w:tcW w:w="960" w:type="dxa"/>
+            <w:noWrap/>
+            <w:hideMark/>
+          </w:tcPr>
+          <w:p>
+            <w:pPr>
+              <w:spacing w:line="240" w:lineRule="auto"/>
+              <w:jc w:val="right"/>
+              <w:rPr>
+                <w:szCs w:val="18"/>
+              </w:rPr>
+            </w:pPr>
+            <w:r>
+              <w:rPr>
+                <w:szCs w:val="18"/>
+              </w:rPr>
+              <w:t>0.606921</w:t>
+            </w:r>
+          </w:p>
+        </w:tc>
+      </w:tr>
+      <w:tr>
+        <w:trPr>
+          <w:trHeight w:val="300"/>
+          <w:jc w:val="center"/>
+        </w:trPr>
+        <w:tc>
+          <w:tcPr>
+            <w:tcW w:w="960" w:type="dxa"/>
+            <w:noWrap/>
+            <w:hideMark/>
+          </w:tcPr>
+          <w:p>
+            <w:pPr>
+              <w:spacing w:line="240" w:lineRule="auto"/>
+              <w:jc w:val="right"/>
+              <w:rPr>
+                <w:szCs w:val="18"/>
+              </w:rPr>
+            </w:pPr>
+            <w:r>
+              <w:rPr>
+                <w:szCs w:val="18"/>
+              </w:rPr>
+              <w:t>0.567333</w:t>
+            </w:r>
+          </w:p>
+        </w:tc>
+        <w:tc>
+          <w:tcPr>
+            <w:tcW w:w="960" w:type="dxa"/>
+            <w:noWrap/>
+            <w:hideMark/>
+          </w:tcPr>
+          <w:p>
+            <w:pPr>
+              <w:spacing w:line="240" w:lineRule="auto"/>
+              <w:jc w:val="right"/>
+              <w:rPr>
+                <w:szCs w:val="18"/>
+              </w:rPr>
+            </w:pPr>
+            <w:r>
+              <w:rPr>
+                <w:szCs w:val="18"/>
+              </w:rPr>
+              <w:t>0.599172</w:t>
+            </w:r>
+          </w:p>
+        </w:tc>
+        <w:tc>
+          <w:tcPr>
+            <w:tcW w:w="960" w:type="dxa"/>
+            <w:noWrap/>
+            <w:hideMark/>
+          </w:tcPr>
+          <w:p>
+            <w:pPr>
+              <w:spacing w:line="240" w:lineRule="auto"/>
+              <w:jc w:val="right"/>
+              <w:rPr>
+                <w:szCs w:val="18"/>
+              </w:rPr>
+            </w:pPr>
+            <w:r>
+              <w:rPr>
+                <w:szCs w:val="18"/>
+              </w:rPr>
+              <w:t>0.60072</w:t>
+            </w:r>
+          </w:p>
+        </w:tc>
+      </w:tr>
+      <w:tr>
+        <w:trPr>
+          <w:trHeight w:val="300"/>
+          <w:jc w:val="center"/>
+        </w:trPr>
+        <w:tc>
+          <w:tcPr>
+            <w:tcW w:w="960" w:type="dxa"/>
+            <w:noWrap/>
+            <w:hideMark/>
+          </w:tcPr>
+          <w:p>
+            <w:pPr>
+              <w:spacing w:line="240" w:lineRule="auto"/>
+              <w:jc w:val="right"/>
+              <w:rPr>
+                <w:szCs w:val="18"/>
+              </w:rPr>
+            </w:pPr>
+            <w:r>
+              <w:rPr>
+                <w:szCs w:val="18"/>
+              </w:rPr>
+              <w:t>0.562</w:t>
+            </w:r>
+          </w:p>
+        </w:tc>
+        <w:tc>
+          <w:tcPr>
+            <w:tcW w:w="960" w:type="dxa"/>
+            <w:noWrap/>
+            <w:hideMark/>
+          </w:tcPr>
+          <w:p>
+            <w:pPr>
+              <w:spacing w:line="240" w:lineRule="auto"/>
+              <w:jc w:val="right"/>
+              <w:rPr>
+                <w:szCs w:val="18"/>
+              </w:rPr>
+            </w:pPr>
+            <w:r>
+              <w:rPr>
+                <w:szCs w:val="18"/>
+              </w:rPr>
+              <w:t>0.61625</w:t>
+            </w:r>
+          </w:p>
+        </w:tc>
+        <w:tc>
+          <w:tcPr>
+            <w:tcW w:w="960" w:type="dxa"/>
+            <w:noWrap/>
+            <w:hideMark/>
+          </w:tcPr>
+          <w:p>
+            <w:pPr>
+              <w:spacing w:line="240" w:lineRule="auto"/>
+              <w:jc w:val="right"/>
+              <w:rPr>
+                <w:szCs w:val="18"/>
+              </w:rPr>
+            </w:pPr>
+            <w:r>
+              <w:rPr>
+                <w:szCs w:val="18"/>
+              </w:rPr>
+              <w:t>0.602721</w:t>
+            </w:r>
+          </w:p>
+        </w:tc>
+      </w:tr>
+      <w:tr>
+        <w:trPr>
+          <w:trHeight w:val="300"/>
+          <w:jc w:val="center"/>
+        </w:trPr>
+        <w:tc>
+          <w:tcPr>
+            <w:tcW w:w="960" w:type="dxa"/>
+            <w:noWrap/>
+            <w:hideMark/>
+          </w:tcPr>
+          <w:p>
+            <w:pPr>
+              <w:spacing w:line="240" w:lineRule="auto"/>
+              <w:jc w:val="right"/>
+              <w:rPr>
+                <w:szCs w:val="18"/>
+              </w:rPr>
+            </w:pPr>
+            <w:r>
+              <w:rPr>
+                <w:szCs w:val="18"/>
+              </w:rPr>
+              <w:t>0.564667</w:t>
+            </w:r>
+          </w:p>
+        </w:tc>
+        <w:tc>
+          <w:tcPr>
+            <w:tcW w:w="960" w:type="dxa"/>
+            <w:noWrap/>
+            <w:hideMark/>
+          </w:tcPr>
+          <w:p>
+            <w:pPr>
+              <w:spacing w:line="240" w:lineRule="auto"/>
+              <w:jc w:val="right"/>
+              <w:rPr>
+                <w:szCs w:val="18"/>
+              </w:rPr>
+            </w:pPr>
+            <w:r>
+              <w:rPr>
+                <w:szCs w:val="18"/>
+              </w:rPr>
+              <w:t>0.618298</w:t>
+            </w:r>
+          </w:p>
+        </w:tc>
+        <w:tc>
+          <w:tcPr>
+            <w:tcW w:w="960" w:type="dxa"/>
+            <w:noWrap/>
+            <w:hideMark/>
+          </w:tcPr>
+          <w:p>
+            <w:pPr>
+              <w:spacing w:line="240" w:lineRule="auto"/>
+              <w:jc w:val="right"/>
+              <w:rPr>
+                <w:szCs w:val="18"/>
+              </w:rPr>
+            </w:pPr>
+            <w:r>
+              <w:rPr>
+                <w:szCs w:val="18"/>
+              </w:rPr>
+              <w:t>0.606521</w:t>
+            </w:r>
+          </w:p>
+        </w:tc>
+      </w:tr>
+      <w:tr>
+        <w:trPr>
+          <w:trHeight w:val="300"/>
+          <w:jc w:val="center"/>
+        </w:trPr>
+        <w:tc>
+          <w:tcPr>
+            <w:tcW w:w="960" w:type="dxa"/>
+            <w:noWrap/>
+            <w:hideMark/>
+          </w:tcPr>
+          <w:p>
+            <w:pPr>
+              <w:spacing w:line="240" w:lineRule="auto"/>
+              <w:jc w:val="right"/>
+              <w:rPr>
+                <w:szCs w:val="18"/>
+              </w:rPr>
+            </w:pPr>
+            <w:r>
+              <w:rPr>
+                <w:szCs w:val="18"/>
+              </w:rPr>
+              <w:t>0.561333</w:t>
+            </w:r>
+          </w:p>
+        </w:tc>
+        <w:tc>
+          <w:tcPr>
+            <w:tcW w:w="960" w:type="dxa"/>
+            <w:noWrap/>
+            <w:hideMark/>
+          </w:tcPr>
+          <w:p>
+            <w:pPr>
+              <w:spacing w:line="240" w:lineRule="auto"/>
+              <w:jc w:val="right"/>
+              <w:rPr>
+                <w:szCs w:val="18"/>
+              </w:rPr>
+            </w:pPr>
+            <w:r>
+              <w:rPr>
+                <w:szCs w:val="18"/>
+              </w:rPr>
+              <w:t>0.621789</w:t>
+            </w:r>
+          </w:p>
+        </w:tc>
+        <w:tc>
+          <w:tcPr>
+            <w:tcW w:w="960" w:type="dxa"/>
+            <w:noWrap/>
+            <w:hideMark/>
+          </w:tcPr>
+          <w:p>
+            <w:pPr>
+              <w:spacing w:line="240" w:lineRule="auto"/>
+              <w:jc w:val="right"/>
+              <w:rPr>
+                <w:szCs w:val="18"/>
+              </w:rPr>
+            </w:pPr>
+            <w:r>
+              <w:rPr>
+                <w:szCs w:val="18"/>
+              </w:rPr>
+              <w:t>0.607321</w:t>
+            </w:r>
+          </w:p>
+        </w:tc>
+      </w:tr>
+      <w:tr>
+        <w:trPr>
+          <w:trHeight w:val="300"/>
+          <w:jc w:val="center"/>
+        </w:trPr>
+        <w:tc>
+          <w:tcPr>
+            <w:tcW w:w="960" w:type="dxa"/>
+            <w:noWrap/>
+            <w:hideMark/>
+          </w:tcPr>
+          <w:p>
+            <w:pPr>
+              <w:spacing w:line="240" w:lineRule="auto"/>
+              <w:jc w:val="right"/>
+              <w:rPr>
+                <w:szCs w:val="18"/>
+              </w:rPr>
+            </w:pPr>
+            <w:r>
+              <w:rPr>
+                <w:szCs w:val="18"/>
+              </w:rPr>
+              <w:t>0.572667</w:t>
+            </w:r>
+          </w:p>
+        </w:tc>
+        <w:tc>
+          <w:tcPr>
+            <w:tcW w:w="960" w:type="dxa"/>
+            <w:noWrap/>
+            <w:hideMark/>
+          </w:tcPr>
+          <w:p>
+            <w:pPr>
+              <w:spacing w:line="240" w:lineRule="auto"/>
+              <w:jc w:val="right"/>
+              <w:rPr>
+                <w:szCs w:val="18"/>
+              </w:rPr>
+            </w:pPr>
+            <w:r>
+              <w:rPr>
+                <w:szCs w:val="18"/>
+              </w:rPr>
+              <w:t>0.615486</w:t>
+            </w:r>
+          </w:p>
+        </w:tc>
+        <w:tc>
+          <w:tcPr>
+            <w:tcW w:w="960" w:type="dxa"/>
+            <w:noWrap/>
+            <w:hideMark/>
+          </w:tcPr>
+          <w:p>
+            <w:pPr>
+              <w:spacing w:line="240" w:lineRule="auto"/>
+              <w:jc w:val="right"/>
+              <w:rPr>
+                <w:szCs w:val="18"/>
+              </w:rPr>
+            </w:pPr>
+            <w:r>
+              <w:rPr>
+                <w:szCs w:val="18"/>
+              </w:rPr>
+              <w:t>0.605321</w:t>
+            </w:r>
+          </w:p>
+        </w:tc>
+      </w:tr>
+      <w:tr>
+        <w:trPr>
+          <w:trHeight w:val="300"/>
+          <w:jc w:val="center"/>
+        </w:trPr>
+        <w:tc>
+          <w:tcPr>
+            <w:tcW w:w="960" w:type="dxa"/>
+            <w:noWrap/>
+            <w:hideMark/>
+          </w:tcPr>
+          <w:p>
+            <w:pPr>
+              <w:spacing w:line="240" w:lineRule="auto"/>
+              <w:jc w:val="right"/>
+              <w:rPr>
+                <w:szCs w:val="18"/>
+              </w:rPr>
+            </w:pPr>
+            <w:r>
+              <w:rPr>
+                <w:szCs w:val="18"/>
+              </w:rPr>
+              <w:t>0.574667</w:t>
+            </w:r>
+          </w:p>
+        </w:tc>
+        <w:tc>
+          <w:tcPr>
+            <w:tcW w:w="960" w:type="dxa"/>
+            <w:noWrap/>
+            <w:hideMark/>
+          </w:tcPr>
+          <w:p>
+            <w:pPr>
+              <w:spacing w:line="240" w:lineRule="auto"/>
+              <w:jc w:val="right"/>
+              <w:rPr>
+                <w:szCs w:val="18"/>
+              </w:rPr>
+            </w:pPr>
+            <w:r>
+              <w:rPr>
+                <w:szCs w:val="18"/>
+              </w:rPr>
+              <w:t>0.616648</w:t>
+            </w:r>
+          </w:p>
+        </w:tc>
+        <w:tc>
+          <w:tcPr>
+            <w:tcW w:w="960" w:type="dxa"/>
+            <w:noWrap/>
+            <w:hideMark/>
+          </w:tcPr>
+          <w:p>
+            <w:pPr>
+              <w:spacing w:line="240" w:lineRule="auto"/>
+              <w:jc w:val="right"/>
+              <w:rPr>
+                <w:szCs w:val="18"/>
+              </w:rPr>
+            </w:pPr>
+            <w:r>
+              <w:rPr>
+                <w:szCs w:val="18"/>
+              </w:rPr>
+              <w:t>0.605521</w:t>
+            </w:r>
+          </w:p>
+        </w:tc>
+      </w:tr>
+      <w:tr>
+        <w:trPr>
+          <w:trHeight w:val="300"/>
+          <w:jc w:val="center"/>
+        </w:trPr>
+        <w:tc>
+          <w:tcPr>
+            <w:tcW w:w="960" w:type="dxa"/>
+            <w:noWrap/>
+            <w:hideMark/>
+          </w:tcPr>
+          <w:p>
+            <w:pPr>
+              <w:spacing w:line="240" w:lineRule="auto"/>
+              <w:jc w:val="right"/>
+              <w:rPr>
+                <w:szCs w:val="18"/>
+              </w:rPr>
+            </w:pPr>
+            <w:r>
+              <w:rPr>
+                <w:szCs w:val="18"/>
+              </w:rPr>
+              <w:t>0.561333</w:t>
+            </w:r>
+          </w:p>
+        </w:tc>
+        <w:tc>
+          <w:tcPr>
+            <w:tcW w:w="960" w:type="dxa"/>
+            <w:noWrap/>
+            <w:hideMark/>
+          </w:tcPr>
+          <w:p>
+            <w:pPr>
+              <w:spacing w:line="240" w:lineRule="auto"/>
+              <w:jc w:val="right"/>
+              <w:rPr>
+                <w:szCs w:val="18"/>
+              </w:rPr>
+            </w:pPr>
+            <w:r>
+              <w:rPr>
+                <w:szCs w:val="18"/>
+              </w:rPr>
+              <w:t>0.624889</w:t>
+            </w:r>
+          </w:p>
+        </w:tc>
+        <w:tc>
+          <w:tcPr>
+            <w:tcW w:w="960" w:type="dxa"/>
+            <w:noWrap/>
+            <w:hideMark/>
+          </w:tcPr>
+          <w:p>
+            <w:pPr>
+              <w:spacing w:line="240" w:lineRule="auto"/>
+              <w:jc w:val="right"/>
+              <w:rPr>
+                <w:szCs w:val="18"/>
+              </w:rPr>
+            </w:pPr>
+            <w:r>
+              <w:rPr>
+                <w:szCs w:val="18"/>
+              </w:rPr>
+              <w:t>0.611322</w:t>
             </w:r>
           </w:p>
         </w:tc>
@@ -20102,11 +20951,11 @@
         </c:dLbls>
         <c:gapWidth val="219"/>
         <c:overlap val="-27"/>
-        <c:axId val="615276216"/>
-        <c:axId val="615275040"/>
+        <c:axId val="597021752"/>
+        <c:axId val="597022144"/>
       </c:barChart>
       <c:catAx>
-        <c:axId val="615276216"/>
+        <c:axId val="597021752"/>
         <c:scaling>
           <c:orientation val="minMax"/>
         </c:scaling>
@@ -20149,7 +20998,7 @@
             <a:endParaRPr lang="en-US"/>
           </a:p>
         </c:txPr>
-        <c:crossAx val="615275040"/>
+        <c:crossAx val="597022144"/>
         <c:crosses val="autoZero"/>
         <c:auto val="1"/>
         <c:lblAlgn val="ctr"/>
@@ -20157,7 +21006,7 @@
         <c:noMultiLvlLbl val="0"/>
       </c:catAx>
       <c:valAx>
-        <c:axId val="615275040"/>
+        <c:axId val="597022144"/>
         <c:scaling>
           <c:orientation val="minMax"/>
           <c:max val="0.70000000000000007"/>
@@ -20209,7 +21058,7 @@
             <a:endParaRPr lang="en-US"/>
           </a:p>
         </c:txPr>
-        <c:crossAx val="615276216"/>
+        <c:crossAx val="597021752"/>
         <c:crosses val="autoZero"/>
         <c:crossBetween val="between"/>
       </c:valAx>
@@ -20466,11 +21315,11 @@
         </c:dLbls>
         <c:gapWidth val="219"/>
         <c:overlap val="-27"/>
-        <c:axId val="365250416"/>
-        <c:axId val="365251200"/>
+        <c:axId val="597022928"/>
+        <c:axId val="597355120"/>
       </c:barChart>
       <c:catAx>
-        <c:axId val="365250416"/>
+        <c:axId val="597022928"/>
         <c:scaling>
           <c:orientation val="minMax"/>
         </c:scaling>
@@ -20513,7 +21362,7 @@
             <a:endParaRPr lang="en-US"/>
           </a:p>
         </c:txPr>
-        <c:crossAx val="365251200"/>
+        <c:crossAx val="597355120"/>
         <c:crosses val="autoZero"/>
         <c:auto val="1"/>
         <c:lblAlgn val="ctr"/>
@@ -20521,7 +21370,7 @@
         <c:noMultiLvlLbl val="0"/>
       </c:catAx>
       <c:valAx>
-        <c:axId val="365251200"/>
+        <c:axId val="597355120"/>
         <c:scaling>
           <c:orientation val="minMax"/>
           <c:max val="10"/>
@@ -20573,7 +21422,7 @@
             <a:endParaRPr lang="en-US"/>
           </a:p>
         </c:txPr>
-        <c:crossAx val="365250416"/>
+        <c:crossAx val="597022928"/>
         <c:crosses val="autoZero"/>
         <c:crossBetween val="between"/>
       </c:valAx>
@@ -20826,11 +21675,11 @@
         </c:dLbls>
         <c:gapWidth val="219"/>
         <c:overlap val="-27"/>
-        <c:axId val="365247672"/>
-        <c:axId val="365248456"/>
+        <c:axId val="597353160"/>
+        <c:axId val="597354336"/>
       </c:barChart>
       <c:catAx>
-        <c:axId val="365247672"/>
+        <c:axId val="597353160"/>
         <c:scaling>
           <c:orientation val="minMax"/>
         </c:scaling>
@@ -20873,7 +21722,7 @@
             <a:endParaRPr lang="en-US"/>
           </a:p>
         </c:txPr>
-        <c:crossAx val="365248456"/>
+        <c:crossAx val="597354336"/>
         <c:crosses val="autoZero"/>
         <c:auto val="1"/>
         <c:lblAlgn val="ctr"/>
@@ -20881,7 +21730,7 @@
         <c:noMultiLvlLbl val="0"/>
       </c:catAx>
       <c:valAx>
-        <c:axId val="365248456"/>
+        <c:axId val="597354336"/>
         <c:scaling>
           <c:orientation val="minMax"/>
           <c:max val="0.70000000000000007"/>
@@ -20933,7 +21782,7 @@
             <a:endParaRPr lang="en-US"/>
           </a:p>
         </c:txPr>
-        <c:crossAx val="365247672"/>
+        <c:crossAx val="597353160"/>
         <c:crosses val="autoZero"/>
         <c:crossBetween val="between"/>
       </c:valAx>
@@ -21188,11 +22037,11 @@
         </c:dLbls>
         <c:gapWidth val="219"/>
         <c:overlap val="-27"/>
-        <c:axId val="593047624"/>
-        <c:axId val="593048408"/>
+        <c:axId val="597352376"/>
+        <c:axId val="597352768"/>
       </c:barChart>
       <c:catAx>
-        <c:axId val="593047624"/>
+        <c:axId val="597352376"/>
         <c:scaling>
           <c:orientation val="minMax"/>
         </c:scaling>
@@ -21235,7 +22084,7 @@
             <a:endParaRPr lang="en-US"/>
           </a:p>
         </c:txPr>
-        <c:crossAx val="593048408"/>
+        <c:crossAx val="597352768"/>
         <c:crosses val="autoZero"/>
         <c:auto val="1"/>
         <c:lblAlgn val="ctr"/>
@@ -21243,7 +22092,7 @@
         <c:noMultiLvlLbl val="0"/>
       </c:catAx>
       <c:valAx>
-        <c:axId val="593048408"/>
+        <c:axId val="597352768"/>
         <c:scaling>
           <c:orientation val="minMax"/>
           <c:max val="0.95000000000000007"/>
@@ -21296,7 +22145,7 @@
             <a:endParaRPr lang="en-US"/>
           </a:p>
         </c:txPr>
-        <c:crossAx val="593047624"/>
+        <c:crossAx val="597352376"/>
         <c:crosses val="autoZero"/>
         <c:crossBetween val="between"/>
       </c:valAx>
@@ -21549,11 +22398,11 @@
         </c:dLbls>
         <c:gapWidth val="219"/>
         <c:overlap val="-27"/>
-        <c:axId val="590631240"/>
-        <c:axId val="590632808"/>
+        <c:axId val="594057128"/>
+        <c:axId val="594057520"/>
       </c:barChart>
       <c:catAx>
-        <c:axId val="590631240"/>
+        <c:axId val="594057128"/>
         <c:scaling>
           <c:orientation val="minMax"/>
         </c:scaling>
@@ -21596,7 +22445,7 @@
             <a:endParaRPr lang="en-US"/>
           </a:p>
         </c:txPr>
-        <c:crossAx val="590632808"/>
+        <c:crossAx val="594057520"/>
         <c:crosses val="autoZero"/>
         <c:auto val="1"/>
         <c:lblAlgn val="ctr"/>
@@ -21604,7 +22453,7 @@
         <c:noMultiLvlLbl val="0"/>
       </c:catAx>
       <c:valAx>
-        <c:axId val="590632808"/>
+        <c:axId val="594057520"/>
         <c:scaling>
           <c:orientation val="minMax"/>
           <c:max val="0.8"/>
@@ -21657,7 +22506,7 @@
             <a:endParaRPr lang="en-US"/>
           </a:p>
         </c:txPr>
-        <c:crossAx val="590631240"/>
+        <c:crossAx val="594057128"/>
         <c:crosses val="autoZero"/>
         <c:crossBetween val="between"/>
       </c:valAx>
@@ -21912,11 +22761,11 @@
         </c:dLbls>
         <c:gapWidth val="219"/>
         <c:overlap val="-27"/>
-        <c:axId val="590633984"/>
-        <c:axId val="477150416"/>
+        <c:axId val="594054776"/>
+        <c:axId val="594055168"/>
       </c:barChart>
       <c:catAx>
-        <c:axId val="590633984"/>
+        <c:axId val="594054776"/>
         <c:scaling>
           <c:orientation val="minMax"/>
         </c:scaling>
@@ -21959,7 +22808,7 @@
             <a:endParaRPr lang="en-US"/>
           </a:p>
         </c:txPr>
-        <c:crossAx val="477150416"/>
+        <c:crossAx val="594055168"/>
         <c:crosses val="autoZero"/>
         <c:auto val="1"/>
         <c:lblAlgn val="ctr"/>
@@ -21967,7 +22816,7 @@
         <c:noMultiLvlLbl val="0"/>
       </c:catAx>
       <c:valAx>
-        <c:axId val="477150416"/>
+        <c:axId val="594055168"/>
         <c:scaling>
           <c:orientation val="minMax"/>
           <c:max val="0.70000000000000007"/>
@@ -22019,7 +22868,7 @@
             <a:endParaRPr lang="en-US"/>
           </a:p>
         </c:txPr>
-        <c:crossAx val="590633984"/>
+        <c:crossAx val="594054776"/>
         <c:crosses val="autoZero"/>
         <c:crossBetween val="between"/>
       </c:valAx>
@@ -25789,7 +26638,7 @@
 </file>
 
 <file path=customXml/itemProps2.xml><?xml version="1.0" encoding="utf-8"?>
-<ds:datastoreItem xmlns:ds="http://schemas.openxmlformats.org/officeDocument/2006/customXml" ds:itemID="{D44854A1-30EE-4C2F-9EEF-F31B97596340}">
+<ds:datastoreItem xmlns:ds="http://schemas.openxmlformats.org/officeDocument/2006/customXml" ds:itemID="{C05C0D5D-B4C8-4F3D-A5A2-FF3E25CB5172}">
   <ds:schemaRefs>
     <ds:schemaRef ds:uri="http://schemas.openxmlformats.org/officeDocument/2006/bibliography"/>
   </ds:schemaRefs>

</xml_diff>

<commit_message>
added git contributions screenshot
</commit_message>
<xml_diff>
--- a/ML1819--task-101--team-02.docx
+++ b/ML1819--task-101--team-02.docx
@@ -313,6 +313,8 @@
         </w:rPr>
         <w:t>####</w:t>
       </w:r>
+      <w:bookmarkStart w:id="0" w:name="_GoBack"/>
+      <w:bookmarkEnd w:id="0"/>
     </w:p>
     <w:p>
       <w:pPr>
@@ -404,49 +406,101 @@
     <w:p>
       <w:pPr>
         <w:spacing w:line="240" w:lineRule="auto"/>
+        <w:jc w:val="center"/>
         <w:rPr>
           <w:rFonts w:ascii="Times New Roman" w:hAnsi="Times New Roman" w:cs="Times New Roman"/>
           <w:bCs/>
-          <w:sz w:val="24"/>
           <w:lang w:val="en-GB"/>
           <w14:ligatures w14:val="standard"/>
         </w:rPr>
       </w:pPr>
+      <w:r>
+        <w:rPr>
+          <w:noProof/>
+        </w:rPr>
+        <w:drawing>
+          <wp:inline distT="0" distB="0" distL="0" distR="0" wp14:anchorId="0E98004E" wp14:editId="664A930E">
+            <wp:extent cx="4600476" cy="3257550"/>
+            <wp:effectExtent l="0" t="0" r="0" b="0"/>
+            <wp:docPr id="15" name="Picture 15"/>
+            <wp:cNvGraphicFramePr>
+              <a:graphicFrameLocks xmlns:a="http://schemas.openxmlformats.org/drawingml/2006/main" noChangeAspect="1"/>
+            </wp:cNvGraphicFramePr>
+            <a:graphic xmlns:a="http://schemas.openxmlformats.org/drawingml/2006/main">
+              <a:graphicData uri="http://schemas.openxmlformats.org/drawingml/2006/picture">
+                <pic:pic xmlns:pic="http://schemas.openxmlformats.org/drawingml/2006/picture">
+                  <pic:nvPicPr>
+                    <pic:cNvPr id="1" name=""/>
+                    <pic:cNvPicPr/>
+                  </pic:nvPicPr>
+                  <pic:blipFill>
+                    <a:blip r:embed="rId11"/>
+                    <a:stretch>
+                      <a:fillRect/>
+                    </a:stretch>
+                  </pic:blipFill>
+                  <pic:spPr>
+                    <a:xfrm>
+                      <a:off x="0" y="0"/>
+                      <a:ext cx="4625738" cy="3275438"/>
+                    </a:xfrm>
+                    <a:prstGeom prst="rect">
+                      <a:avLst/>
+                    </a:prstGeom>
+                  </pic:spPr>
+                </pic:pic>
+              </a:graphicData>
+            </a:graphic>
+          </wp:inline>
+        </w:drawing>
+      </w:r>
       <w:r>
         <w:rPr>
           <w:rFonts w:ascii="Times New Roman" w:hAnsi="Times New Roman" w:cs="Times New Roman"/>
           <w:bCs/>
-          <w:sz w:val="24"/>
           <w:lang w:val="en-GB"/>
           <w14:ligatures w14:val="standard"/>
         </w:rPr>
-        <w:t>###screenshot###</w:t>
+        <w:br w:type="page"/>
       </w:r>
     </w:p>
     <w:p>
       <w:pPr>
-        <w:spacing w:line="240" w:lineRule="auto"/>
-        <w:jc w:val="left"/>
-        <w:rPr>
-          <w:rFonts w:ascii="Times New Roman" w:hAnsi="Times New Roman" w:cs="Times New Roman"/>
+        <w:pStyle w:val="Titledocument"/>
+        <w:rPr>
+          <w:lang w:val="en-GB"/>
+          <w14:ligatures w14:val="standard"/>
+        </w:rPr>
+      </w:pPr>
+      <w:r>
+        <w:rPr>
           <w:bCs/>
           <w:lang w:val="en-GB"/>
           <w14:ligatures w14:val="standard"/>
         </w:rPr>
-      </w:pPr>
-      <w:r>
-        <w:rPr>
-          <w:rFonts w:ascii="Times New Roman" w:hAnsi="Times New Roman" w:cs="Times New Roman"/>
+        <w:lastRenderedPageBreak/>
+        <w:t xml:space="preserve">Survey of </w:t>
+      </w:r>
+      <w:r>
+        <w:rPr>
           <w:bCs/>
           <w:lang w:val="en-GB"/>
           <w14:ligatures w14:val="standard"/>
         </w:rPr>
-        <w:br w:type="page"/>
+        <w:t xml:space="preserve">popular </w:t>
+      </w:r>
+      <w:r>
+        <w:rPr>
+          <w:bCs/>
+          <w:lang w:val="en-GB"/>
+          <w14:ligatures w14:val="standard"/>
+        </w:rPr>
+        <w:t>Machine Learning Libraries</w:t>
       </w:r>
     </w:p>
     <w:p>
       <w:pPr>
-        <w:pStyle w:val="Titledocument"/>
+        <w:pStyle w:val="Subtitle"/>
         <w:rPr>
           <w:lang w:val="en-GB"/>
           <w14:ligatures w14:val="standard"/>
@@ -458,8 +512,7 @@
           <w:lang w:val="en-GB"/>
           <w14:ligatures w14:val="standard"/>
         </w:rPr>
-        <w:lastRenderedPageBreak/>
-        <w:t xml:space="preserve">Survey of </w:t>
+        <w:t xml:space="preserve">A comparative analysis of </w:t>
       </w:r>
       <w:r>
         <w:rPr>
@@ -467,55 +520,22 @@
           <w:lang w:val="en-GB"/>
           <w14:ligatures w14:val="standard"/>
         </w:rPr>
-        <w:t xml:space="preserve">popular </w:t>
-      </w:r>
-      <w:r>
-        <w:rPr>
-          <w:bCs/>
-          <w:lang w:val="en-GB"/>
-          <w14:ligatures w14:val="standard"/>
-        </w:rPr>
-        <w:t>Machine Learning Libraries</w:t>
+        <w:t>Tensorflow, Sklearn and Weka by implementation of standard algorithms</w:t>
       </w:r>
     </w:p>
     <w:p>
       <w:pPr>
-        <w:pStyle w:val="Subtitle"/>
-        <w:rPr>
+        <w:pStyle w:val="Authors"/>
+        <w:rPr>
+          <w:rStyle w:val="FirstName"/>
           <w:lang w:val="en-GB"/>
           <w14:ligatures w14:val="standard"/>
         </w:rPr>
-      </w:pPr>
-      <w:r>
-        <w:rPr>
-          <w:bCs/>
-          <w:lang w:val="en-GB"/>
-          <w14:ligatures w14:val="standard"/>
-        </w:rPr>
-        <w:t xml:space="preserve">A comparative analysis of </w:t>
-      </w:r>
-      <w:r>
-        <w:rPr>
-          <w:bCs/>
-          <w:lang w:val="en-GB"/>
-          <w14:ligatures w14:val="standard"/>
-        </w:rPr>
-        <w:t>Tensorflow, Sklearn and Weka by implementation of standard algorithms</w:t>
-      </w:r>
-    </w:p>
-    <w:p>
-      <w:pPr>
-        <w:pStyle w:val="Authors"/>
-        <w:rPr>
-          <w:rStyle w:val="FirstName"/>
-          <w:lang w:val="en-GB"/>
-          <w14:ligatures w14:val="standard"/>
-        </w:rPr>
         <w:sectPr>
-          <w:headerReference w:type="even" r:id="rId11"/>
-          <w:headerReference w:type="default" r:id="rId12"/>
-          <w:footerReference w:type="even" r:id="rId13"/>
-          <w:footerReference w:type="default" r:id="rId14"/>
+          <w:headerReference w:type="even" r:id="rId12"/>
+          <w:headerReference w:type="default" r:id="rId13"/>
+          <w:footerReference w:type="even" r:id="rId14"/>
+          <w:footerReference w:type="default" r:id="rId15"/>
           <w:endnotePr>
             <w:numFmt w:val="decimal"/>
           </w:endnotePr>
@@ -604,7 +624,7 @@
         <w:br/>
         <w:t xml:space="preserve"> </w:t>
       </w:r>
-      <w:hyperlink r:id="rId15" w:history="1">
+      <w:hyperlink r:id="rId16" w:history="1">
         <w:r>
           <w:rPr>
             <w:rStyle w:val="Hyperlink"/>
@@ -768,7 +788,7 @@
         </w:rPr>
         <w:br/>
       </w:r>
-      <w:hyperlink r:id="rId16" w:history="1">
+      <w:hyperlink r:id="rId17" w:history="1">
         <w:r>
           <w:rPr>
             <w:rStyle w:val="Hyperlink"/>
@@ -799,7 +819,7 @@
           <w14:ligatures w14:val="standard"/>
         </w:rPr>
       </w:pPr>
-      <w:bookmarkStart w:id="0" w:name="_Hlk528271602"/>
+      <w:bookmarkStart w:id="1" w:name="_Hlk528271602"/>
       <w:r>
         <w:rPr>
           <w:rStyle w:val="FirstName"/>
@@ -808,7 +828,7 @@
         </w:rPr>
         <w:t>Shanmukha Sai Ram Pavan</w:t>
       </w:r>
-      <w:bookmarkEnd w:id="0"/>
+      <w:bookmarkEnd w:id="1"/>
       <w:r>
         <w:rPr>
           <w:rStyle w:val="FirstName"/>
@@ -943,7 +963,7 @@
         <w:br/>
         <w:t xml:space="preserve"> </w:t>
       </w:r>
-      <w:hyperlink r:id="rId17" w:history="1">
+      <w:hyperlink r:id="rId18" w:history="1">
         <w:r>
           <w:rPr>
             <w:rStyle w:val="Hyperlink"/>
@@ -2262,7 +2282,7 @@
                     </pic:cNvPicPr>
                   </pic:nvPicPr>
                   <pic:blipFill>
-                    <a:blip r:embed="rId18">
+                    <a:blip r:embed="rId19">
                       <a:extLst>
                         <a:ext uri="{28A0092B-C50C-407E-A947-70E740481C1C}">
                           <a14:useLocalDpi xmlns:a14="http://schemas.microsoft.com/office/drawing/2010/main" val="0"/>
@@ -2387,7 +2407,7 @@
                     </pic:cNvPicPr>
                   </pic:nvPicPr>
                   <pic:blipFill>
-                    <a:blip r:embed="rId19">
+                    <a:blip r:embed="rId20">
                       <a:extLst>
                         <a:ext uri="{28A0092B-C50C-407E-A947-70E740481C1C}">
                           <a14:useLocalDpi xmlns:a14="http://schemas.microsoft.com/office/drawing/2010/main" val="0"/>
@@ -2562,7 +2582,7 @@
                     </pic:cNvPicPr>
                   </pic:nvPicPr>
                   <pic:blipFill>
-                    <a:blip r:embed="rId20">
+                    <a:blip r:embed="rId21">
                       <a:extLst>
                         <a:ext uri="{28A0092B-C50C-407E-A947-70E740481C1C}">
                           <a14:useLocalDpi xmlns:a14="http://schemas.microsoft.com/office/drawing/2010/main" val="0"/>
@@ -2712,7 +2732,7 @@
                     </pic:cNvPicPr>
                   </pic:nvPicPr>
                   <pic:blipFill>
-                    <a:blip r:embed="rId21">
+                    <a:blip r:embed="rId22">
                       <a:extLst>
                         <a:ext uri="{28A0092B-C50C-407E-A947-70E740481C1C}">
                           <a14:useLocalDpi xmlns:a14="http://schemas.microsoft.com/office/drawing/2010/main" val="0"/>
@@ -2830,7 +2850,7 @@
                     </pic:cNvPicPr>
                   </pic:nvPicPr>
                   <pic:blipFill>
-                    <a:blip r:embed="rId22">
+                    <a:blip r:embed="rId23">
                       <a:extLst>
                         <a:ext uri="{28A0092B-C50C-407E-A947-70E740481C1C}">
                           <a14:useLocalDpi xmlns:a14="http://schemas.microsoft.com/office/drawing/2010/main" val="0"/>
@@ -2964,7 +2984,7 @@
                     </pic:cNvPicPr>
                   </pic:nvPicPr>
                   <pic:blipFill>
-                    <a:blip r:embed="rId23">
+                    <a:blip r:embed="rId24">
                       <a:extLst>
                         <a:ext uri="{28A0092B-C50C-407E-A947-70E740481C1C}">
                           <a14:useLocalDpi xmlns:a14="http://schemas.microsoft.com/office/drawing/2010/main" val="0"/>
@@ -3533,7 +3553,7 @@
             <wp:cNvGraphicFramePr/>
             <a:graphic xmlns:a="http://schemas.openxmlformats.org/drawingml/2006/main">
               <a:graphicData uri="http://schemas.openxmlformats.org/drawingml/2006/chart">
-                <c:chart xmlns:c="http://schemas.openxmlformats.org/drawingml/2006/chart" xmlns:r="http://schemas.openxmlformats.org/officeDocument/2006/relationships" r:id="rId24"/>
+                <c:chart xmlns:c="http://schemas.openxmlformats.org/drawingml/2006/chart" xmlns:r="http://schemas.openxmlformats.org/officeDocument/2006/relationships" r:id="rId25"/>
               </a:graphicData>
             </a:graphic>
           </wp:inline>
@@ -3837,7 +3857,7 @@
             <wp:cNvGraphicFramePr/>
             <a:graphic xmlns:a="http://schemas.openxmlformats.org/drawingml/2006/main">
               <a:graphicData uri="http://schemas.openxmlformats.org/drawingml/2006/chart">
-                <c:chart xmlns:c="http://schemas.openxmlformats.org/drawingml/2006/chart" xmlns:r="http://schemas.openxmlformats.org/officeDocument/2006/relationships" r:id="rId25"/>
+                <c:chart xmlns:c="http://schemas.openxmlformats.org/drawingml/2006/chart" xmlns:r="http://schemas.openxmlformats.org/officeDocument/2006/relationships" r:id="rId26"/>
               </a:graphicData>
             </a:graphic>
           </wp:inline>
@@ -4220,7 +4240,7 @@
             <wp:cNvGraphicFramePr/>
             <a:graphic xmlns:a="http://schemas.openxmlformats.org/drawingml/2006/main">
               <a:graphicData uri="http://schemas.openxmlformats.org/drawingml/2006/chart">
-                <c:chart xmlns:c="http://schemas.openxmlformats.org/drawingml/2006/chart" xmlns:r="http://schemas.openxmlformats.org/officeDocument/2006/relationships" r:id="rId26"/>
+                <c:chart xmlns:c="http://schemas.openxmlformats.org/drawingml/2006/chart" xmlns:r="http://schemas.openxmlformats.org/officeDocument/2006/relationships" r:id="rId27"/>
               </a:graphicData>
             </a:graphic>
           </wp:inline>
@@ -4597,7 +4617,7 @@
             <wp:cNvGraphicFramePr/>
             <a:graphic xmlns:a="http://schemas.openxmlformats.org/drawingml/2006/main">
               <a:graphicData uri="http://schemas.openxmlformats.org/drawingml/2006/chart">
-                <c:chart xmlns:c="http://schemas.openxmlformats.org/drawingml/2006/chart" xmlns:r="http://schemas.openxmlformats.org/officeDocument/2006/relationships" r:id="rId27"/>
+                <c:chart xmlns:c="http://schemas.openxmlformats.org/drawingml/2006/chart" xmlns:r="http://schemas.openxmlformats.org/officeDocument/2006/relationships" r:id="rId28"/>
               </a:graphicData>
             </a:graphic>
           </wp:inline>
@@ -4990,7 +5010,7 @@
             <wp:cNvGraphicFramePr/>
             <a:graphic xmlns:a="http://schemas.openxmlformats.org/drawingml/2006/main">
               <a:graphicData uri="http://schemas.openxmlformats.org/drawingml/2006/chart">
-                <c:chart xmlns:c="http://schemas.openxmlformats.org/drawingml/2006/chart" xmlns:r="http://schemas.openxmlformats.org/officeDocument/2006/relationships" r:id="rId28"/>
+                <c:chart xmlns:c="http://schemas.openxmlformats.org/drawingml/2006/chart" xmlns:r="http://schemas.openxmlformats.org/officeDocument/2006/relationships" r:id="rId29"/>
               </a:graphicData>
             </a:graphic>
           </wp:inline>
@@ -5388,7 +5408,7 @@
             <wp:cNvGraphicFramePr/>
             <a:graphic xmlns:a="http://schemas.openxmlformats.org/drawingml/2006/main">
               <a:graphicData uri="http://schemas.openxmlformats.org/drawingml/2006/chart">
-                <c:chart xmlns:c="http://schemas.openxmlformats.org/drawingml/2006/chart" xmlns:r="http://schemas.openxmlformats.org/officeDocument/2006/relationships" r:id="rId29"/>
+                <c:chart xmlns:c="http://schemas.openxmlformats.org/drawingml/2006/chart" xmlns:r="http://schemas.openxmlformats.org/officeDocument/2006/relationships" r:id="rId30"/>
               </a:graphicData>
             </a:graphic>
           </wp:inline>
@@ -5567,7 +5587,7 @@
           <w14:ligatures w14:val="standard"/>
         </w:rPr>
       </w:pPr>
-      <w:bookmarkStart w:id="1" w:name="_Hlk528370427"/>
+      <w:bookmarkStart w:id="2" w:name="_Hlk528370427"/>
       <w:r>
         <w:rPr>
           <w:lang w:val="en-GB"/>
@@ -5596,7 +5616,7 @@
         </w:rPr>
         <w:tab/>
       </w:r>
-      <w:bookmarkEnd w:id="1"/>
+      <w:bookmarkEnd w:id="2"/>
       <w:r>
         <w:rPr>
           <w:lang w:val="en-GB"/>
@@ -5859,7 +5879,7 @@
         </w:rPr>
         <w:tab/>
       </w:r>
-      <w:bookmarkStart w:id="2" w:name="_Hlk528370909"/>
+      <w:bookmarkStart w:id="3" w:name="_Hlk528370909"/>
       <w:r>
         <w:rPr>
           <w:color w:val="auto"/>
@@ -5870,7 +5890,7 @@
         </w:rPr>
         <w:t>D</w:t>
       </w:r>
-      <w:bookmarkEnd w:id="2"/>
+      <w:bookmarkEnd w:id="3"/>
       <w:r>
         <w:rPr>
           <w:color w:val="auto"/>
@@ -11904,8 +11924,6 @@
           <w14:ligatures w14:val="standard"/>
         </w:rPr>
       </w:pPr>
-      <w:bookmarkStart w:id="3" w:name="_GoBack"/>
-      <w:bookmarkEnd w:id="3"/>
     </w:p>
     <w:sectPr>
       <w:endnotePr>
@@ -20951,11 +20969,11 @@
         </c:dLbls>
         <c:gapWidth val="219"/>
         <c:overlap val="-27"/>
-        <c:axId val="597021752"/>
-        <c:axId val="597022144"/>
+        <c:axId val="613490256"/>
+        <c:axId val="613491824"/>
       </c:barChart>
       <c:catAx>
-        <c:axId val="597021752"/>
+        <c:axId val="613490256"/>
         <c:scaling>
           <c:orientation val="minMax"/>
         </c:scaling>
@@ -20998,7 +21016,7 @@
             <a:endParaRPr lang="en-US"/>
           </a:p>
         </c:txPr>
-        <c:crossAx val="597022144"/>
+        <c:crossAx val="613491824"/>
         <c:crosses val="autoZero"/>
         <c:auto val="1"/>
         <c:lblAlgn val="ctr"/>
@@ -21006,7 +21024,7 @@
         <c:noMultiLvlLbl val="0"/>
       </c:catAx>
       <c:valAx>
-        <c:axId val="597022144"/>
+        <c:axId val="613491824"/>
         <c:scaling>
           <c:orientation val="minMax"/>
           <c:max val="0.70000000000000007"/>
@@ -21058,7 +21076,7 @@
             <a:endParaRPr lang="en-US"/>
           </a:p>
         </c:txPr>
-        <c:crossAx val="597021752"/>
+        <c:crossAx val="613490256"/>
         <c:crosses val="autoZero"/>
         <c:crossBetween val="between"/>
       </c:valAx>
@@ -21315,11 +21333,11 @@
         </c:dLbls>
         <c:gapWidth val="219"/>
         <c:overlap val="-27"/>
-        <c:axId val="597022928"/>
-        <c:axId val="597355120"/>
+        <c:axId val="613492608"/>
+        <c:axId val="613493000"/>
       </c:barChart>
       <c:catAx>
-        <c:axId val="597022928"/>
+        <c:axId val="613492608"/>
         <c:scaling>
           <c:orientation val="minMax"/>
         </c:scaling>
@@ -21362,7 +21380,7 @@
             <a:endParaRPr lang="en-US"/>
           </a:p>
         </c:txPr>
-        <c:crossAx val="597355120"/>
+        <c:crossAx val="613493000"/>
         <c:crosses val="autoZero"/>
         <c:auto val="1"/>
         <c:lblAlgn val="ctr"/>
@@ -21370,7 +21388,7 @@
         <c:noMultiLvlLbl val="0"/>
       </c:catAx>
       <c:valAx>
-        <c:axId val="597355120"/>
+        <c:axId val="613493000"/>
         <c:scaling>
           <c:orientation val="minMax"/>
           <c:max val="10"/>
@@ -21422,7 +21440,7 @@
             <a:endParaRPr lang="en-US"/>
           </a:p>
         </c:txPr>
-        <c:crossAx val="597022928"/>
+        <c:crossAx val="613492608"/>
         <c:crosses val="autoZero"/>
         <c:crossBetween val="between"/>
       </c:valAx>
@@ -21675,11 +21693,11 @@
         </c:dLbls>
         <c:gapWidth val="219"/>
         <c:overlap val="-27"/>
-        <c:axId val="597353160"/>
-        <c:axId val="597354336"/>
+        <c:axId val="581712416"/>
+        <c:axId val="469727432"/>
       </c:barChart>
       <c:catAx>
-        <c:axId val="597353160"/>
+        <c:axId val="581712416"/>
         <c:scaling>
           <c:orientation val="minMax"/>
         </c:scaling>
@@ -21722,7 +21740,7 @@
             <a:endParaRPr lang="en-US"/>
           </a:p>
         </c:txPr>
-        <c:crossAx val="597354336"/>
+        <c:crossAx val="469727432"/>
         <c:crosses val="autoZero"/>
         <c:auto val="1"/>
         <c:lblAlgn val="ctr"/>
@@ -21730,7 +21748,7 @@
         <c:noMultiLvlLbl val="0"/>
       </c:catAx>
       <c:valAx>
-        <c:axId val="597354336"/>
+        <c:axId val="469727432"/>
         <c:scaling>
           <c:orientation val="minMax"/>
           <c:max val="0.70000000000000007"/>
@@ -21782,7 +21800,7 @@
             <a:endParaRPr lang="en-US"/>
           </a:p>
         </c:txPr>
-        <c:crossAx val="597353160"/>
+        <c:crossAx val="581712416"/>
         <c:crosses val="autoZero"/>
         <c:crossBetween val="between"/>
       </c:valAx>
@@ -22037,11 +22055,11 @@
         </c:dLbls>
         <c:gapWidth val="219"/>
         <c:overlap val="-27"/>
-        <c:axId val="597352376"/>
-        <c:axId val="597352768"/>
+        <c:axId val="249271392"/>
+        <c:axId val="249271000"/>
       </c:barChart>
       <c:catAx>
-        <c:axId val="597352376"/>
+        <c:axId val="249271392"/>
         <c:scaling>
           <c:orientation val="minMax"/>
         </c:scaling>
@@ -22084,7 +22102,7 @@
             <a:endParaRPr lang="en-US"/>
           </a:p>
         </c:txPr>
-        <c:crossAx val="597352768"/>
+        <c:crossAx val="249271000"/>
         <c:crosses val="autoZero"/>
         <c:auto val="1"/>
         <c:lblAlgn val="ctr"/>
@@ -22092,7 +22110,7 @@
         <c:noMultiLvlLbl val="0"/>
       </c:catAx>
       <c:valAx>
-        <c:axId val="597352768"/>
+        <c:axId val="249271000"/>
         <c:scaling>
           <c:orientation val="minMax"/>
           <c:max val="0.95000000000000007"/>
@@ -22145,7 +22163,7 @@
             <a:endParaRPr lang="en-US"/>
           </a:p>
         </c:txPr>
-        <c:crossAx val="597352376"/>
+        <c:crossAx val="249271392"/>
         <c:crosses val="autoZero"/>
         <c:crossBetween val="between"/>
       </c:valAx>
@@ -22398,11 +22416,11 @@
         </c:dLbls>
         <c:gapWidth val="219"/>
         <c:overlap val="-27"/>
-        <c:axId val="594057128"/>
-        <c:axId val="594057520"/>
+        <c:axId val="249271784"/>
+        <c:axId val="619728552"/>
       </c:barChart>
       <c:catAx>
-        <c:axId val="594057128"/>
+        <c:axId val="249271784"/>
         <c:scaling>
           <c:orientation val="minMax"/>
         </c:scaling>
@@ -22445,7 +22463,7 @@
             <a:endParaRPr lang="en-US"/>
           </a:p>
         </c:txPr>
-        <c:crossAx val="594057520"/>
+        <c:crossAx val="619728552"/>
         <c:crosses val="autoZero"/>
         <c:auto val="1"/>
         <c:lblAlgn val="ctr"/>
@@ -22453,7 +22471,7 @@
         <c:noMultiLvlLbl val="0"/>
       </c:catAx>
       <c:valAx>
-        <c:axId val="594057520"/>
+        <c:axId val="619728552"/>
         <c:scaling>
           <c:orientation val="minMax"/>
           <c:max val="0.8"/>
@@ -22506,7 +22524,7 @@
             <a:endParaRPr lang="en-US"/>
           </a:p>
         </c:txPr>
-        <c:crossAx val="594057128"/>
+        <c:crossAx val="249271784"/>
         <c:crosses val="autoZero"/>
         <c:crossBetween val="between"/>
       </c:valAx>
@@ -22761,11 +22779,11 @@
         </c:dLbls>
         <c:gapWidth val="219"/>
         <c:overlap val="-27"/>
-        <c:axId val="594054776"/>
-        <c:axId val="594055168"/>
+        <c:axId val="619726984"/>
+        <c:axId val="619725416"/>
       </c:barChart>
       <c:catAx>
-        <c:axId val="594054776"/>
+        <c:axId val="619726984"/>
         <c:scaling>
           <c:orientation val="minMax"/>
         </c:scaling>
@@ -22808,7 +22826,7 @@
             <a:endParaRPr lang="en-US"/>
           </a:p>
         </c:txPr>
-        <c:crossAx val="594055168"/>
+        <c:crossAx val="619725416"/>
         <c:crosses val="autoZero"/>
         <c:auto val="1"/>
         <c:lblAlgn val="ctr"/>
@@ -22816,7 +22834,7 @@
         <c:noMultiLvlLbl val="0"/>
       </c:catAx>
       <c:valAx>
-        <c:axId val="594055168"/>
+        <c:axId val="619725416"/>
         <c:scaling>
           <c:orientation val="minMax"/>
           <c:max val="0.70000000000000007"/>
@@ -22868,7 +22886,7 @@
             <a:endParaRPr lang="en-US"/>
           </a:p>
         </c:txPr>
-        <c:crossAx val="594054776"/>
+        <c:crossAx val="619726984"/>
         <c:crosses val="autoZero"/>
         <c:crossBetween val="between"/>
       </c:valAx>
@@ -26638,7 +26656,7 @@
 </file>
 
 <file path=customXml/itemProps2.xml><?xml version="1.0" encoding="utf-8"?>
-<ds:datastoreItem xmlns:ds="http://schemas.openxmlformats.org/officeDocument/2006/customXml" ds:itemID="{C05C0D5D-B4C8-4F3D-A5A2-FF3E25CB5172}">
+<ds:datastoreItem xmlns:ds="http://schemas.openxmlformats.org/officeDocument/2006/customXml" ds:itemID="{96005090-35C5-43B1-A62A-C62C8A17ED38}">
   <ds:schemaRefs>
     <ds:schemaRef ds:uri="http://schemas.openxmlformats.org/officeDocument/2006/bibliography"/>
   </ds:schemaRefs>

</xml_diff>

<commit_message>
Proofreading fixes in report
</commit_message>
<xml_diff>
--- a/ML1819--task-101--team-02.docx
+++ b/ML1819--task-101--team-02.docx
@@ -135,7 +135,7 @@
           <w:lang w:val="en-GB"/>
           <w14:ligatures w14:val="standard"/>
         </w:rPr>
-        <w:t xml:space="preserve">Rajesh </w:t>
+        <w:t xml:space="preserve">Akashdeep Singh </w:t>
       </w:r>
       <w:proofErr w:type="spellStart"/>
       <w:r>
@@ -146,7 +146,7 @@
           <w:lang w:val="en-GB"/>
           <w14:ligatures w14:val="standard"/>
         </w:rPr>
-        <w:t>Burla</w:t>
+        <w:t>Lamba</w:t>
       </w:r>
       <w:proofErr w:type="spellEnd"/>
       <w:r>
@@ -157,7 +157,7 @@
           <w:lang w:val="en-GB"/>
           <w14:ligatures w14:val="standard"/>
         </w:rPr>
-        <w:t xml:space="preserve"> - 18306485</w:t>
+        <w:t xml:space="preserve"> - 18305063</w:t>
       </w:r>
     </w:p>
     <w:p>
@@ -180,7 +180,7 @@
           <w:lang w:val="en-GB"/>
           <w14:ligatures w14:val="standard"/>
         </w:rPr>
-        <w:t xml:space="preserve">Akashdeep Singh </w:t>
+        <w:t xml:space="preserve">Rajesh </w:t>
       </w:r>
       <w:proofErr w:type="spellStart"/>
       <w:r>
@@ -191,7 +191,7 @@
           <w:lang w:val="en-GB"/>
           <w14:ligatures w14:val="standard"/>
         </w:rPr>
-        <w:t>Lamba</w:t>
+        <w:t>Burla</w:t>
       </w:r>
       <w:proofErr w:type="spellEnd"/>
       <w:r>
@@ -202,7 +202,7 @@
           <w:lang w:val="en-GB"/>
           <w14:ligatures w14:val="standard"/>
         </w:rPr>
-        <w:t xml:space="preserve"> - 18305063</w:t>
+        <w:t xml:space="preserve"> - 18306485</w:t>
       </w:r>
     </w:p>
     <w:p>
@@ -367,7 +367,7 @@
           <w:lang w:val="en-GB"/>
           <w14:ligatures w14:val="standard"/>
         </w:rPr>
-        <w:t>~14</w:t>
+        <w:t>~1</w:t>
       </w:r>
       <w:r>
         <w:rPr>
@@ -377,7 +377,17 @@
           <w:lang w:val="en-GB"/>
           <w14:ligatures w14:val="standard"/>
         </w:rPr>
-        <w:t>50</w:t>
+        <w:t>4</w:t>
+      </w:r>
+      <w:r>
+        <w:rPr>
+          <w:rFonts w:ascii="Times New Roman" w:hAnsi="Times New Roman" w:cs="Times New Roman"/>
+          <w:bCs/>
+          <w:sz w:val="24"/>
+          <w:lang w:val="en-GB"/>
+          <w14:ligatures w14:val="standard"/>
+        </w:rPr>
+        <w:t>85</w:t>
       </w:r>
     </w:p>
     <w:p>
@@ -1085,7 +1095,13 @@
         <w:pStyle w:val="Abstract"/>
       </w:pPr>
       <w:r>
-        <w:t xml:space="preserve">This report </w:t>
+        <w:t xml:space="preserve">This </w:t>
+      </w:r>
+      <w:r>
+        <w:t>paper</w:t>
+      </w:r>
+      <w:r>
+        <w:t xml:space="preserve"> </w:t>
       </w:r>
       <w:r>
         <w:t xml:space="preserve">presents a comparative analysis of </w:t>
@@ -1240,7 +1256,7 @@
         <w:rPr>
           <w:lang w:eastAsia="it-IT"/>
         </w:rPr>
-        <w:t>’</w:t>
+        <w:t xml:space="preserve"> i</w:t>
       </w:r>
       <w:r>
         <w:rPr>
@@ -1391,7 +1407,13 @@
       </w:r>
       <w:proofErr w:type="spellEnd"/>
       <w:r>
-        <w:t xml:space="preserve"> et al. in [1</w:t>
+        <w:t xml:space="preserve"> et al. in </w:t>
+      </w:r>
+      <w:r>
+        <w:t xml:space="preserve">their research </w:t>
+      </w:r>
+      <w:r>
+        <w:t>[1</w:t>
       </w:r>
       <w:r>
         <w:t xml:space="preserve">] the results shows that </w:t>
@@ -1402,7 +1424,28 @@
       </w:r>
       <w:proofErr w:type="spellEnd"/>
       <w:r>
-        <w:t>-Learn is best fit for data in comparison with Weka and Apache Spark frameworks.</w:t>
+        <w:t>-Learn is best fit for data</w:t>
+      </w:r>
+      <w:r>
+        <w:t xml:space="preserve"> which can fit into memory</w:t>
+      </w:r>
+      <w:r>
+        <w:t xml:space="preserve"> in comparison with Weka and Apache Spark frameworks</w:t>
+      </w:r>
+      <w:r>
+        <w:t xml:space="preserve">, while </w:t>
+      </w:r>
+      <w:r>
+        <w:t>Apache Spark</w:t>
+      </w:r>
+      <w:r>
+        <w:t xml:space="preserve"> is best suited for </w:t>
+      </w:r>
+      <w:r>
+        <w:t>big data due to parallel computing</w:t>
+      </w:r>
+      <w:r>
+        <w:t>.</w:t>
       </w:r>
     </w:p>
     <w:p>
@@ -1483,10 +1526,10 @@
         <w:t>t</w:t>
       </w:r>
       <w:r>
-        <w:t xml:space="preserve">hree Machine learning algorithms and </w:t>
-      </w:r>
-      <w:r>
-        <w:t xml:space="preserve">3 three </w:t>
+        <w:t>hree Machine learning algorithms and</w:t>
+      </w:r>
+      <w:r>
+        <w:t xml:space="preserve"> three </w:t>
       </w:r>
       <w:r>
         <w:t>frameworks</w:t>
@@ -1510,7 +1553,13 @@
         <w:t xml:space="preserve"> and result</w:t>
       </w:r>
       <w:r>
-        <w:t>ant metrics such RMSE and accuracy were compared</w:t>
+        <w:t>ant metrics such</w:t>
+      </w:r>
+      <w:r>
+        <w:t xml:space="preserve"> as</w:t>
+      </w:r>
+      <w:r>
+        <w:t xml:space="preserve"> RMSE and accuracy were compared</w:t>
       </w:r>
       <w:r>
         <w:t>.</w:t>
@@ -1608,7 +1657,13 @@
         <w:t>-</w:t>
       </w:r>
       <w:r>
-        <w:t>scraped data of 10k Play Store apps. This dataset contains all the details of the applications on Google Play. There are 13 features that describe an individual app.</w:t>
+        <w:t xml:space="preserve">scraped data of 10k </w:t>
+      </w:r>
+      <w:r>
+        <w:t xml:space="preserve">Google </w:t>
+      </w:r>
+      <w:r>
+        <w:t>Play Store apps. This dataset contains all the details of the applications on Google Play. There are 13 features that describe an individual app.</w:t>
       </w:r>
       <w:r>
         <w:t xml:space="preserve"> </w:t>
@@ -1654,25 +1709,25 @@
         <w:rPr>
           <w:rStyle w:val="Label"/>
         </w:rPr>
-        <w:t xml:space="preserve">This data consists of 4000 </w:t>
+        <w:t xml:space="preserve">This data consists of </w:t>
       </w:r>
       <w:r>
         <w:rPr>
           <w:rStyle w:val="Label"/>
         </w:rPr>
-        <w:t xml:space="preserve">training </w:t>
+        <w:t>5</w:t>
       </w:r>
       <w:r>
         <w:rPr>
           <w:rStyle w:val="Label"/>
         </w:rPr>
+        <w:t xml:space="preserve">000 </w:t>
+      </w:r>
+      <w:r>
+        <w:rPr>
+          <w:rStyle w:val="Label"/>
+        </w:rPr>
         <w:t>data points</w:t>
-      </w:r>
-      <w:r>
-        <w:rPr>
-          <w:rStyle w:val="Label"/>
-        </w:rPr>
-        <w:t xml:space="preserve"> and 1000 test data points</w:t>
       </w:r>
       <w:r>
         <w:rPr>
@@ -1757,7 +1812,19 @@
         <w:pStyle w:val="Para"/>
       </w:pPr>
       <w:r>
-        <w:t>The dataset in the original form obtained from Kaggle wasn’t fit for direct use. In order to make it suitable for the experiment, sparse columns were eliminated</w:t>
+        <w:t>The dataset in the original form obtained from Kaggle was</w:t>
+      </w:r>
+      <w:r>
+        <w:t xml:space="preserve"> </w:t>
+      </w:r>
+      <w:r>
+        <w:t>n</w:t>
+      </w:r>
+      <w:r>
+        <w:t>o</w:t>
+      </w:r>
+      <w:r>
+        <w:t>t fit for direct use. In order to make it suitable for the experiment, sparse columns were eliminated</w:t>
       </w:r>
       <w:r>
         <w:t>.</w:t>
@@ -2049,7 +2116,13 @@
         <w:t xml:space="preserve">. </w:t>
       </w:r>
       <w:r>
-        <w:t xml:space="preserve">It’s written in Java. </w:t>
+        <w:t>It</w:t>
+      </w:r>
+      <w:r>
+        <w:t xml:space="preserve"> i</w:t>
+      </w:r>
+      <w:r>
+        <w:t xml:space="preserve">s written in Java. </w:t>
       </w:r>
       <w:r>
         <w:t>It contains robust sequential implementations of many machine learning algorithms.</w:t>
@@ -2106,7 +2179,13 @@
         <w:t xml:space="preserve">module consisting of a library of a wide-range of machine learning tools and </w:t>
       </w:r>
       <w:r>
-        <w:t xml:space="preserve">algorithms, both supervised and unsupervised, and uses in-memory </w:t>
+        <w:t>algorithms, both supervised and unsupervised</w:t>
+      </w:r>
+      <w:r>
+        <w:t xml:space="preserve">. It </w:t>
+      </w:r>
+      <w:r>
+        <w:t xml:space="preserve">uses in-memory </w:t>
       </w:r>
       <w:r>
         <w:t>computation</w:t>
@@ -2165,13 +2244,23 @@
         <w:t xml:space="preserve">: </w:t>
       </w:r>
       <w:r>
-        <w:t xml:space="preserve">TensorFlow is a flexible Python framework for building fast and complex machine learning models specifically targeted for deep learning and neural networks. </w:t>
-      </w:r>
-      <w:r>
-        <w:t>TensorFlow receives data in the form of Tensors, which are arrays of dimensions and ranks.</w:t>
-      </w:r>
-      <w:r>
-        <w:t xml:space="preserve"> It supports distributed execution over GPUs and CPUs.</w:t>
+        <w:t xml:space="preserve">TensorFlow is a flexible Python framework for building fast and complex machine learning models specifically targeted for deep learning. </w:t>
+      </w:r>
+      <w:r>
+        <w:t xml:space="preserve">TensorFlow receives data in the form of Tensors, which are arrays of dimensions and </w:t>
+      </w:r>
+      <w:r>
+        <w:lastRenderedPageBreak/>
+        <w:t>ranks.</w:t>
+      </w:r>
+      <w:r>
+        <w:t xml:space="preserve"> It supports distributed execution </w:t>
+      </w:r>
+      <w:r>
+        <w:t>across</w:t>
+      </w:r>
+      <w:r>
+        <w:t xml:space="preserve"> GPUs and CPUs.</w:t>
       </w:r>
       <w:r>
         <w:t xml:space="preserve"> </w:t>
@@ -2185,7 +2274,6 @@
         <w:pStyle w:val="Para"/>
       </w:pPr>
       <w:r>
-        <w:lastRenderedPageBreak/>
         <w:t>The selection of these three implementations was done based o</w:t>
       </w:r>
       <w:r>
@@ -2201,7 +2289,25 @@
         <w:t xml:space="preserve"> by [4] and [5].</w:t>
       </w:r>
       <w:r>
-        <w:t xml:space="preserve"> Including Weka helped us make sure our study was not limited to Python-based implementations. While this isn’t an exhaustive list of implementations, it’s a good starting point.</w:t>
+        <w:t xml:space="preserve"> Including Weka helped us make sure our study was not limited to Python-based implementations. While this is</w:t>
+      </w:r>
+      <w:r>
+        <w:t xml:space="preserve"> </w:t>
+      </w:r>
+      <w:r>
+        <w:t>n</w:t>
+      </w:r>
+      <w:r>
+        <w:t>o</w:t>
+      </w:r>
+      <w:r>
+        <w:t>t an exhaustive list of implementations, it</w:t>
+      </w:r>
+      <w:r>
+        <w:t xml:space="preserve"> i</w:t>
+      </w:r>
+      <w:r>
+        <w:t>s a good starting point.</w:t>
       </w:r>
     </w:p>
     <w:p>
@@ -2316,13 +2422,25 @@
         <w:t xml:space="preserve"> (RMSE)</w:t>
       </w:r>
       <w:r>
-        <w:t xml:space="preserve"> and </w:t>
+        <w:t xml:space="preserve"> </w:t>
+      </w:r>
+      <w:r>
+        <w:t xml:space="preserve">for regression </w:t>
+      </w:r>
+      <w:r>
+        <w:t xml:space="preserve">and </w:t>
       </w:r>
       <w:r>
         <w:t>A</w:t>
       </w:r>
       <w:r>
-        <w:t xml:space="preserve">ccuracy </w:t>
+        <w:t>ccuracy</w:t>
+      </w:r>
+      <w:r>
+        <w:t xml:space="preserve"> for classification</w:t>
+      </w:r>
+      <w:r>
+        <w:t xml:space="preserve"> </w:t>
       </w:r>
       <w:r>
         <w:t>on</w:t>
@@ -2764,7 +2882,13 @@
         <w:t>Category</w:t>
       </w:r>
       <w:r>
-        <w:t>. Figure 3 shows the c</w:t>
+        <w:t>. Fig</w:t>
+      </w:r>
+      <w:r>
+        <w:t>.</w:t>
+      </w:r>
+      <w:r>
+        <w:t xml:space="preserve"> 3 shows the c</w:t>
       </w:r>
       <w:r>
         <w:t xml:space="preserve">orrelation between </w:t>
@@ -3058,10 +3182,22 @@
         <w:pStyle w:val="Para"/>
       </w:pPr>
       <w:r>
-        <w:t xml:space="preserve">For SVM, Balance was used to predict </w:t>
+        <w:t xml:space="preserve">For SVM, </w:t>
+      </w:r>
+      <w:r>
+        <w:rPr>
+          <w:i/>
+        </w:rPr>
+        <w:t>Balance</w:t>
+      </w:r>
+      <w:r>
+        <w:t xml:space="preserve"> was used to predict </w:t>
       </w:r>
       <w:proofErr w:type="spellStart"/>
       <w:r>
+        <w:rPr>
+          <w:i/>
+        </w:rPr>
         <w:t>CarLoan</w:t>
       </w:r>
       <w:proofErr w:type="spellEnd"/>
@@ -3251,7 +3387,19 @@
         <w:t>Marital</w:t>
       </w:r>
       <w:r>
-        <w:t xml:space="preserve"> Figure 6 shows the c</w:t>
+        <w:rPr>
+          <w:i/>
+        </w:rPr>
+        <w:t>.</w:t>
+      </w:r>
+      <w:r>
+        <w:t xml:space="preserve"> Fig</w:t>
+      </w:r>
+      <w:r>
+        <w:t>.</w:t>
+      </w:r>
+      <w:r>
+        <w:t xml:space="preserve"> 6 shows the c</w:t>
       </w:r>
       <w:r>
         <w:t xml:space="preserve">orrelation between </w:t>
@@ -3379,7 +3527,19 @@
         <w:t>s</w:t>
       </w:r>
       <w:r>
-        <w:t xml:space="preserve"> and reasoning about which features are well-suited for the given model and features that were skewed or sparse were </w:t>
+        <w:t xml:space="preserve"> </w:t>
+      </w:r>
+      <w:r>
+        <w:t>and heatmaps</w:t>
+      </w:r>
+      <w:r>
+        <w:t>,</w:t>
+      </w:r>
+      <w:r>
+        <w:t xml:space="preserve"> </w:t>
+      </w:r>
+      <w:r>
+        <w:t xml:space="preserve">and reasoning about which features are well-suited for the given model and features that were skewed or sparse were </w:t>
       </w:r>
       <w:r>
         <w:t>dropped</w:t>
@@ -3422,8 +3582,19 @@
         </w:rPr>
         <w:t> </w:t>
       </w:r>
-      <w:r>
-        <w:t>Cross validation</w:t>
+      <w:proofErr w:type="spellStart"/>
+      <w:r>
+        <w:t>kFold</w:t>
+      </w:r>
+      <w:proofErr w:type="spellEnd"/>
+      <w:r>
+        <w:t xml:space="preserve"> </w:t>
+      </w:r>
+      <w:r>
+        <w:t>Cross V</w:t>
+      </w:r>
+      <w:r>
+        <w:t>alidation</w:t>
       </w:r>
     </w:p>
     <w:p>
@@ -3431,13 +3602,25 @@
         <w:pStyle w:val="Para"/>
       </w:pPr>
       <w:r>
-        <w:t>While Weka provides an in-built option to cross-validat</w:t>
+        <w:t xml:space="preserve">While Weka provides an in-built option </w:t>
+      </w:r>
+      <w:r>
+        <w:t>for</w:t>
+      </w:r>
+      <w:r>
+        <w:t xml:space="preserve"> cross-validat</w:t>
       </w:r>
       <w:r>
         <w:t>ion</w:t>
       </w:r>
       <w:r>
-        <w:t xml:space="preserve">, thereby making splitting of data and configuration of CV parameters internal, </w:t>
+        <w:t xml:space="preserve">, thereby making splitting of data and configuration of CV parameters </w:t>
+      </w:r>
+      <w:r>
+        <w:t>easier</w:t>
+      </w:r>
+      <w:r>
+        <w:t xml:space="preserve">, </w:t>
       </w:r>
       <w:proofErr w:type="spellStart"/>
       <w:r>
@@ -3445,12 +3628,7 @@
       </w:r>
       <w:proofErr w:type="spellEnd"/>
       <w:r>
-        <w:t xml:space="preserve"> requires </w:t>
-      </w:r>
-      <w:bookmarkStart w:id="1" w:name="_GoBack"/>
-      <w:bookmarkEnd w:id="1"/>
-      <w:r>
-        <w:t>explicit configur</w:t>
+        <w:t xml:space="preserve"> requires explicit configur</w:t>
       </w:r>
       <w:r>
         <w:t>ation of</w:t>
@@ -3488,7 +3666,25 @@
       </w:r>
       <w:proofErr w:type="spellEnd"/>
       <w:r>
-        <w:t xml:space="preserve"> validation with default parameters while using a random-indexed splitting between train data and test data, keeping a ratio of 7:3.</w:t>
+        <w:t xml:space="preserve"> validation with </w:t>
+      </w:r>
+      <w:r>
+        <w:t>k as 10,</w:t>
+      </w:r>
+      <w:r>
+        <w:t xml:space="preserve"> </w:t>
+      </w:r>
+      <w:r>
+        <w:t>after a</w:t>
+      </w:r>
+      <w:r>
+        <w:t xml:space="preserve"> random-indexed splitting between train data and test data, keeping a </w:t>
+      </w:r>
+      <w:r>
+        <w:t xml:space="preserve">train/test </w:t>
+      </w:r>
+      <w:r>
+        <w:t>ratio of 7:3.</w:t>
       </w:r>
     </w:p>
     <w:p>
@@ -3537,7 +3733,19 @@
         <w:t>For linear regression, RMSE (root mean squared error) is reported</w:t>
       </w:r>
       <w:r>
-        <w:t xml:space="preserve"> since regression is being used to predict real-valued labels. A lower RMSE is better.</w:t>
+        <w:t xml:space="preserve"> since</w:t>
+      </w:r>
+      <w:r>
+        <w:t xml:space="preserve"> a</w:t>
+      </w:r>
+      <w:r>
+        <w:t xml:space="preserve"> regression </w:t>
+      </w:r>
+      <w:r>
+        <w:t xml:space="preserve">model </w:t>
+      </w:r>
+      <w:r>
+        <w:t>is being used to predict real-valued labels. A lower RMSE is better.</w:t>
       </w:r>
     </w:p>
     <w:p>
@@ -3559,7 +3767,19 @@
         <w:t xml:space="preserve"> classifiers, accuracy is reported</w:t>
       </w:r>
       <w:r>
-        <w:t xml:space="preserve"> since results are classes and comparing MSE or RSME doesn’t make sense. Here, accuracy is defined as the number of correctly predicted outcomes over the total number of predictions.</w:t>
+        <w:t xml:space="preserve"> since results are classes and comparing MSE or RSME does</w:t>
+      </w:r>
+      <w:r>
+        <w:t xml:space="preserve"> </w:t>
+      </w:r>
+      <w:r>
+        <w:t>n</w:t>
+      </w:r>
+      <w:r>
+        <w:t>o</w:t>
+      </w:r>
+      <w:r>
+        <w:t>t make sense. Here, accuracy is defined as the number of correctly predicted outcomes over the total number of predictions.</w:t>
       </w:r>
       <w:r>
         <w:t xml:space="preserve"> Accuracy ranges between 0 and 1</w:t>
@@ -3593,6 +3813,7 @@
         <w:pStyle w:val="Para"/>
       </w:pPr>
       <w:r>
+        <w:lastRenderedPageBreak/>
         <w:t>W</w:t>
       </w:r>
       <w:r>
@@ -3627,7 +3848,6 @@
           <w:lang w:val="en-GB"/>
           <w14:ligatures w14:val="standard"/>
         </w:rPr>
-        <w:lastRenderedPageBreak/>
         <w:t>4</w:t>
       </w:r>
       <w:r>
@@ -3722,13 +3942,7 @@
         <w:pStyle w:val="Para"/>
       </w:pPr>
       <w:r>
-        <w:t>For linear regression, as seen in Fig. 7, and Table 1, RMSE (</w:t>
-      </w:r>
-      <w:r>
-        <w:t>r</w:t>
-      </w:r>
-      <w:r>
-        <w:t xml:space="preserve">oot mean squared error) for the </w:t>
+        <w:t xml:space="preserve">For linear regression, as seen in Fig. 7 and Table 1, RMSE for the </w:t>
       </w:r>
       <w:proofErr w:type="spellStart"/>
       <w:r>
@@ -3773,21 +3987,28 @@
         <w:t>2</w:t>
       </w:r>
       <w:r>
-        <w:t xml:space="preserve">, TensorFlow and Weka performed almost same with RMSE </w:t>
-      </w:r>
-      <w:r>
-        <w:t>~</w:t>
-      </w:r>
-      <w:r>
-        <w:t xml:space="preserve">0.832 while </w:t>
-      </w:r>
-      <w:proofErr w:type="spellStart"/>
-      <w:r>
-        <w:t>Sklearn</w:t>
-      </w:r>
-      <w:proofErr w:type="spellEnd"/>
-      <w:r>
-        <w:t xml:space="preserve"> had a RMSE of 0.838.</w:t>
+        <w:t xml:space="preserve">, </w:t>
+      </w:r>
+      <w:r>
+        <w:t>all the three frameworks performed nearly as well with the RMSE</w:t>
+      </w:r>
+      <w:r>
+        <w:t xml:space="preserve"> </w:t>
+      </w:r>
+      <w:r>
+        <w:t>b</w:t>
+      </w:r>
+      <w:r>
+        <w:t>eing within 0.2</w:t>
+      </w:r>
+      <w:r>
+        <w:t>%</w:t>
+      </w:r>
+      <w:r>
+        <w:t xml:space="preserve"> of each other</w:t>
+      </w:r>
+      <w:r>
+        <w:t>.</w:t>
       </w:r>
     </w:p>
     <w:p>
@@ -3918,7 +4139,7 @@
               <w:rPr>
                 <w:lang w:val="en-GB"/>
               </w:rPr>
-              <w:t>Tensor Flow</w:t>
+              <w:t>TF</w:t>
             </w:r>
           </w:p>
         </w:tc>
@@ -4265,7 +4486,15 @@
         <w:fldChar w:fldCharType="end"/>
       </w:r>
       <w:r>
-        <w:t>: Mean and Standard Deviations of Linear Regression RMSE for Car Insurance dataset</w:t>
+        <w:t xml:space="preserve">: Mean and Standard Deviations of Linear Regression RMSE for </w:t>
+      </w:r>
+      <w:proofErr w:type="spellStart"/>
+      <w:r>
+        <w:t>CarInsurance</w:t>
+      </w:r>
+      <w:proofErr w:type="spellEnd"/>
+      <w:r>
+        <w:t xml:space="preserve"> dataset</w:t>
       </w:r>
     </w:p>
     <w:tbl>
@@ -4616,7 +4845,13 @@
         <w:t>10</w:t>
       </w:r>
       <w:r>
-        <w:t xml:space="preserve"> and Table </w:t>
+        <w:t xml:space="preserve"> and Table</w:t>
+      </w:r>
+      <w:r>
+        <w:t>s</w:t>
+      </w:r>
+      <w:r>
+        <w:t xml:space="preserve"> </w:t>
       </w:r>
       <w:r>
         <w:t>3</w:t>
@@ -4628,7 +4863,13 @@
         <w:t>4</w:t>
       </w:r>
       <w:r>
-        <w:t xml:space="preserve">, shows that accuracy stood at </w:t>
+        <w:t>, show that</w:t>
+      </w:r>
+      <w:r>
+        <w:t xml:space="preserve"> the</w:t>
+      </w:r>
+      <w:r>
+        <w:t xml:space="preserve"> accuracy stood at </w:t>
       </w:r>
       <w:r>
         <w:t>nearly</w:t>
@@ -4655,7 +4896,13 @@
         <w:t>similar</w:t>
       </w:r>
       <w:r>
-        <w:t xml:space="preserve"> across the chosen frameworks. </w:t>
+        <w:t xml:space="preserve"> across </w:t>
+      </w:r>
+      <w:r>
+        <w:t xml:space="preserve">all </w:t>
+      </w:r>
+      <w:r>
+        <w:t xml:space="preserve">the chosen frameworks. </w:t>
       </w:r>
     </w:p>
     <w:p>
@@ -5171,7 +5418,15 @@
         <w:fldChar w:fldCharType="end"/>
       </w:r>
       <w:r>
-        <w:t>: Mean and Standard Deviations of SVM Accuracy for Car Insurance dataset</w:t>
+        <w:t xml:space="preserve">: Mean and Standard Deviations of SVM Accuracy for </w:t>
+      </w:r>
+      <w:proofErr w:type="spellStart"/>
+      <w:r>
+        <w:t>CarInsurance</w:t>
+      </w:r>
+      <w:proofErr w:type="spellEnd"/>
+      <w:r>
+        <w:t xml:space="preserve"> dataset</w:t>
       </w:r>
     </w:p>
     <w:tbl>
@@ -5587,15 +5842,7 @@
         <w:pStyle w:val="Para"/>
       </w:pPr>
       <w:r>
-        <w:t xml:space="preserve">Finally, for </w:t>
-      </w:r>
-      <w:proofErr w:type="spellStart"/>
-      <w:r>
-        <w:t>kNN</w:t>
-      </w:r>
-      <w:proofErr w:type="spellEnd"/>
-      <w:r>
-        <w:t xml:space="preserve">, Accuracy was chosen to represent performance and from Fig. </w:t>
+        <w:t xml:space="preserve">Finally, from Fig. </w:t>
       </w:r>
       <w:r>
         <w:t>11</w:t>
@@ -5607,7 +5854,13 @@
         <w:t>5</w:t>
       </w:r>
       <w:r>
-        <w:t xml:space="preserve">, it shows that, for </w:t>
+        <w:t xml:space="preserve">, it </w:t>
+      </w:r>
+      <w:r>
+        <w:t>can be seen</w:t>
+      </w:r>
+      <w:r>
+        <w:t xml:space="preserve"> that, for </w:t>
       </w:r>
       <w:proofErr w:type="spellStart"/>
       <w:r>
@@ -5670,7 +5923,25 @@
         <w:t>6</w:t>
       </w:r>
       <w:r>
-        <w:t xml:space="preserve">, the accuracy is higher with 0.61 for Tensor Flow, Weka gave an accuracy of 0.60 whereas </w:t>
+        <w:t>, the accuracy is higher for TensorFlow</w:t>
+      </w:r>
+      <w:r>
+        <w:t xml:space="preserve"> at </w:t>
+      </w:r>
+      <w:r>
+        <w:t>0.61</w:t>
+      </w:r>
+      <w:r>
+        <w:t>;</w:t>
+      </w:r>
+      <w:r>
+        <w:t xml:space="preserve"> Weka gave an accuracy of 0.60</w:t>
+      </w:r>
+      <w:r>
+        <w:t>,</w:t>
+      </w:r>
+      <w:r>
+        <w:t xml:space="preserve"> whereas </w:t>
       </w:r>
       <w:proofErr w:type="spellStart"/>
       <w:r>
@@ -5678,7 +5949,13 @@
       </w:r>
       <w:proofErr w:type="spellEnd"/>
       <w:r>
-        <w:t xml:space="preserve"> performed least with the accuracy of 0.57.</w:t>
+        <w:t xml:space="preserve"> performed </w:t>
+      </w:r>
+      <w:r>
+        <w:t>worst</w:t>
+      </w:r>
+      <w:r>
+        <w:t xml:space="preserve"> with the accuracy of 0.57.</w:t>
       </w:r>
       <w:r>
         <w:t xml:space="preserve"> </w:t>
@@ -6177,7 +6454,15 @@
       </w:r>
       <w:proofErr w:type="spellEnd"/>
       <w:r>
-        <w:t xml:space="preserve"> Accuracy for Car Insurance dataset</w:t>
+        <w:t xml:space="preserve"> Accuracy for </w:t>
+      </w:r>
+      <w:proofErr w:type="spellStart"/>
+      <w:r>
+        <w:t>CarInsurance</w:t>
+      </w:r>
+      <w:proofErr w:type="spellEnd"/>
+      <w:r>
+        <w:t xml:space="preserve"> dataset</w:t>
       </w:r>
     </w:p>
     <w:tbl>
@@ -6611,11 +6896,17 @@
       <w:pPr>
         <w:pStyle w:val="Para"/>
       </w:pPr>
-      <w:bookmarkStart w:id="2" w:name="_Hlk532895650"/>
-      <w:r>
-        <w:t xml:space="preserve">The overall low difference in results seems to suggest that the </w:t>
-      </w:r>
-      <w:bookmarkEnd w:id="2"/>
+      <w:bookmarkStart w:id="1" w:name="_Hlk532895650"/>
+      <w:r>
+        <w:t>The overall low difference in results suggest</w:t>
+      </w:r>
+      <w:r>
+        <w:t>s</w:t>
+      </w:r>
+      <w:r>
+        <w:t xml:space="preserve"> that the </w:t>
+      </w:r>
+      <w:bookmarkEnd w:id="1"/>
       <w:r>
         <w:t>three implementations are more or less consistent with minor differences</w:t>
       </w:r>
@@ -6686,12 +6977,20 @@
         <w:pStyle w:val="Para"/>
       </w:pPr>
       <w:r>
-        <w:t>The conducted experiments</w:t>
+        <w:t>The experiments</w:t>
       </w:r>
       <w:r>
         <w:t xml:space="preserve"> </w:t>
       </w:r>
       <w:r>
+        <w:t>conducted</w:t>
+      </w:r>
+      <w:bookmarkStart w:id="2" w:name="_GoBack"/>
+      <w:bookmarkEnd w:id="2"/>
+      <w:r>
+        <w:t xml:space="preserve"> </w:t>
+      </w:r>
+      <w:r>
         <w:t>offer</w:t>
       </w:r>
       <w:r>
@@ -6722,7 +7021,7 @@
         <w:t>t</w:t>
       </w:r>
       <w:r>
-        <w:t>’</w:t>
+        <w:t xml:space="preserve"> i</w:t>
       </w:r>
       <w:r>
         <w:t xml:space="preserve">s </w:t>
@@ -6731,13 +7030,37 @@
         <w:t>by no</w:t>
       </w:r>
       <w:r>
-        <w:t xml:space="preserve"> means a comprehensive analysis. Metrics such as training speed haven’t been considered, and more sophisticated algorithms </w:t>
+        <w:t xml:space="preserve"> means a comprehensive analysis. Metrics such as training speed have</w:t>
+      </w:r>
+      <w:r>
+        <w:t xml:space="preserve"> </w:t>
+      </w:r>
+      <w:r>
+        <w:t>n</w:t>
+      </w:r>
+      <w:r>
+        <w:t>o</w:t>
+      </w:r>
+      <w:r>
+        <w:t xml:space="preserve">t been considered, and more sophisticated algorithms </w:t>
       </w:r>
       <w:r>
         <w:t xml:space="preserve">such as unsupervised learning and neural networks </w:t>
       </w:r>
       <w:r>
-        <w:t>haven’t been tested.</w:t>
+        <w:t>have</w:t>
+      </w:r>
+      <w:r>
+        <w:t xml:space="preserve"> </w:t>
+      </w:r>
+      <w:r>
+        <w:t>n</w:t>
+      </w:r>
+      <w:r>
+        <w:t>o</w:t>
+      </w:r>
+      <w:r>
+        <w:t>t been tested.</w:t>
       </w:r>
       <w:r>
         <w:t xml:space="preserve"> Further, frameworks like Apache Spark’s </w:t>
@@ -28878,7 +29201,7 @@
 </file>
 
 <file path=customXml/itemProps2.xml><?xml version="1.0" encoding="utf-8"?>
-<ds:datastoreItem xmlns:ds="http://schemas.openxmlformats.org/officeDocument/2006/customXml" ds:itemID="{46D613FA-E396-4F9A-9FCE-B2036F6CD388}">
+<ds:datastoreItem xmlns:ds="http://schemas.openxmlformats.org/officeDocument/2006/customXml" ds:itemID="{96B08CB3-A65F-4C54-87D6-9A856009BDFF}">
   <ds:schemaRefs>
     <ds:schemaRef ds:uri="http://schemas.openxmlformats.org/officeDocument/2006/bibliography"/>
   </ds:schemaRefs>

</xml_diff>